<commit_message>
Minor format changes and relcation of some topics from the Document Layout section to the Lines and Paragraphs section.
</commit_message>
<xml_diff>
--- a/survey/ELREQ-Survey-1.docx
+++ b/survey/ELREQ-Survey-1.docx
@@ -2109,10 +2109,6 @@
     <w:p>
       <w:pPr>
         <w:pStyle w:val="ListParagraph"/>
-        <w:numPr>
-          <w:ilvl w:val="0"/>
-          <w:numId w:val="4"/>
-        </w:numPr>
       </w:pPr>
       <w:r>
         <w:t xml:space="preserve">What </w:t>
@@ -2157,7 +2153,34 @@
       <w:r>
         <w:t xml:space="preserve"> Ethiopic</w:t>
       </w:r>
-    </w:p>
+      <w:r>
+        <w:t xml:space="preserve">    </w:t>
+      </w:r>
+      <w:r>
+        <w:rPr>
+          <w:rFonts w:ascii="Arial Unicode MS" w:eastAsia="Arial Unicode MS" w:hAnsi="Arial Unicode MS" w:cs="Arial Unicode MS" w:hint="eastAsia"/>
+        </w:rPr>
+        <w:t>☐</w:t>
+      </w:r>
+      <w:r>
+        <w:rPr>
+          <w:rFonts w:ascii="Arial Unicode MS" w:eastAsia="Arial Unicode MS" w:hAnsi="Arial Unicode MS" w:cs="Arial Unicode MS"/>
+        </w:rPr>
+        <w:t xml:space="preserve"> </w:t>
+      </w:r>
+      <w:r>
+        <w:t xml:space="preserve"> </w:t>
+      </w:r>
+      <w:r>
+        <w:t xml:space="preserve"> Other: ____________________________________________________</w:t>
+      </w:r>
+    </w:p>
+    <w:p>
+      <w:pPr>
+        <w:pStyle w:val="ListParagraph"/>
+      </w:pPr>
+    </w:p>
+    <w:p/>
     <w:p>
       <w:r>
         <w:br w:type="page"/>
@@ -2678,7 +2701,7 @@
           <w:ilvl w:val="0"/>
           <w:numId w:val="5"/>
         </w:numPr>
-        <w:ind w:left="0" w:firstLine="0"/>
+        <w:ind w:left="720" w:hanging="720"/>
       </w:pPr>
       <w:r>
         <w:t>The best style for modern publishing is:</w:t>
@@ -2718,6 +2741,27 @@
       </w:r>
       <w:r>
         <w:t>floating</w:t>
+      </w:r>
+      <w:r>
+        <w:br/>
+      </w:r>
+      <w:r>
+        <w:rPr>
+          <w:rFonts w:ascii="Arial Unicode MS" w:eastAsia="Arial Unicode MS" w:hAnsi="Arial Unicode MS" w:cs="Arial Unicode MS" w:hint="eastAsia"/>
+        </w:rPr>
+        <w:t>☐</w:t>
+      </w:r>
+      <w:r>
+        <w:rPr>
+          <w:rFonts w:ascii="Arial Unicode MS" w:eastAsia="Arial Unicode MS" w:hAnsi="Arial Unicode MS" w:cs="Arial Unicode MS"/>
+        </w:rPr>
+        <w:t xml:space="preserve"> </w:t>
+      </w:r>
+      <w:r>
+        <w:t xml:space="preserve"> </w:t>
+      </w:r>
+      <w:r>
+        <w:t xml:space="preserve"> Other: _____________________________________________________________________________________</w:t>
       </w:r>
     </w:p>
     <w:p>
@@ -2863,7 +2907,7 @@
               </wp:anchor>
             </w:drawing>
           </mc:Choice>
-          <mc:Fallback xmlns:mv="urn:schemas-microsoft-com:mac:vml" xmlns:mo="http://schemas.microsoft.com/office/mac/office/2008/main">
+          <mc:Fallback xmlns:mo="http://schemas.microsoft.com/office/mac/office/2008/main" xmlns:mv="urn:schemas-microsoft-com:mac:vml">
             <w:pict>
               <v:line id="Straight Connector 11" o:spid="_x0000_s1026" style="position:absolute;flip:x;z-index:251661312;visibility:visible;mso-wrap-style:square;mso-width-percent:0;mso-wrap-distance-left:9pt;mso-wrap-distance-top:0;mso-wrap-distance-right:9pt;mso-wrap-distance-bottom:0;mso-position-horizontal:absolute;mso-position-horizontal-relative:text;mso-position-vertical:absolute;mso-position-vertical-relative:text;mso-width-percent:0;mso-width-relative:margin" from="235.45pt,42.35pt" to="432.8pt,42.35pt" o:gfxdata="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" strokecolor="#4f81bd [3204]" strokeweight="1pt"/>
             </w:pict>
@@ -2931,7 +2975,7 @@
               </wp:anchor>
             </w:drawing>
           </mc:Choice>
-          <mc:Fallback xmlns:mv="urn:schemas-microsoft-com:mac:vml" xmlns:mo="http://schemas.microsoft.com/office/mac/office/2008/main">
+          <mc:Fallback xmlns:mo="http://schemas.microsoft.com/office/mac/office/2008/main" xmlns:mv="urn:schemas-microsoft-com:mac:vml">
             <w:pict>
               <v:line id="Straight Connector 12" o:spid="_x0000_s1026" style="position:absolute;flip:x;z-index:251663360;visibility:visible;mso-wrap-style:square;mso-width-percent:0;mso-wrap-distance-left:9pt;mso-wrap-distance-top:0;mso-wrap-distance-right:9pt;mso-wrap-distance-bottom:0;mso-position-horizontal:absolute;mso-position-horizontal-relative:text;mso-position-vertical:absolute;mso-position-vertical-relative:text;mso-width-percent:0;mso-width-relative:margin" from="235.15pt,83.5pt" to="432.8pt,83.5pt" o:gfxdata="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" strokecolor="#4f81bd [3204]" strokeweight="1pt"/>
             </w:pict>
@@ -2999,7 +3043,7 @@
               </wp:anchor>
             </w:drawing>
           </mc:Choice>
-          <mc:Fallback xmlns:mv="urn:schemas-microsoft-com:mac:vml" xmlns:mo="http://schemas.microsoft.com/office/mac/office/2008/main">
+          <mc:Fallback xmlns:mo="http://schemas.microsoft.com/office/mac/office/2008/main" xmlns:mv="urn:schemas-microsoft-com:mac:vml">
             <w:pict>
               <v:line id="Straight Connector 10" o:spid="_x0000_s1026" style="position:absolute;flip:x;z-index:251659264;visibility:visible;mso-wrap-style:square;mso-width-percent:0;mso-wrap-distance-left:9pt;mso-wrap-distance-top:0;mso-wrap-distance-right:9pt;mso-wrap-distance-bottom:0;mso-position-horizontal:absolute;mso-position-horizontal-relative:text;mso-position-vertical:absolute;mso-position-vertical-relative:text;mso-width-percent:0;mso-width-relative:margin" from="235.65pt,7pt" to="433.45pt,7pt" o:gfxdata="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" strokecolor="#4f81bd [3204]" strokeweight="1pt"/>
             </w:pict>
@@ -3186,167 +3230,6 @@
     <w:p/>
     <w:p>
       <w:pPr>
-        <w:pStyle w:val="ListParagraph"/>
-        <w:numPr>
-          <w:ilvl w:val="0"/>
-          <w:numId w:val="40"/>
-        </w:numPr>
-        <w:rPr>
-          <w:i/>
-        </w:rPr>
-      </w:pPr>
-      <w:r>
-        <w:rPr>
-          <w:i/>
-        </w:rPr>
-        <w:t>How much should a paragraph be indented?</w:t>
-      </w:r>
-    </w:p>
-    <w:p>
-      <w:pPr>
-        <w:pStyle w:val="ListParagraph"/>
-        <w:numPr>
-          <w:ilvl w:val="0"/>
-          <w:numId w:val="40"/>
-        </w:numPr>
-        <w:rPr>
-          <w:i/>
-        </w:rPr>
-      </w:pPr>
-      <w:r>
-        <w:rPr>
-          <w:i/>
-        </w:rPr>
-        <w:t>Should the first paragraph of a section be indented?</w:t>
-      </w:r>
-    </w:p>
-    <w:p>
-      <w:pPr>
-        <w:pStyle w:val="ListParagraph"/>
-        <w:numPr>
-          <w:ilvl w:val="0"/>
-          <w:numId w:val="40"/>
-        </w:numPr>
-        <w:rPr>
-          <w:i/>
-        </w:rPr>
-      </w:pPr>
-      <w:r>
-        <w:rPr>
-          <w:i/>
-        </w:rPr>
-        <w:t>Should a new paragraph be indented following a list?</w:t>
-      </w:r>
-    </w:p>
-    <w:p>
-      <w:pPr>
-        <w:pStyle w:val="ListParagraph"/>
-        <w:numPr>
-          <w:ilvl w:val="0"/>
-          <w:numId w:val="40"/>
-        </w:numPr>
-        <w:rPr>
-          <w:i/>
-        </w:rPr>
-      </w:pPr>
-      <w:r>
-        <w:rPr>
-          <w:i/>
-        </w:rPr>
-        <w:t>Are there any other special rules for when to, or not to, indent a paragraph?</w:t>
-      </w:r>
-    </w:p>
-    <w:p/>
-    <w:p>
-      <w:pPr>
-        <w:rPr>
-          <w:rFonts w:asciiTheme="majorHAnsi" w:eastAsiaTheme="majorEastAsia" w:hAnsiTheme="majorHAnsi" w:cstheme="majorBidi"/>
-          <w:b/>
-          <w:bCs/>
-          <w:sz w:val="48"/>
-          <w:szCs w:val="48"/>
-        </w:rPr>
-      </w:pPr>
-      <w:r>
-        <w:rPr>
-          <w:sz w:val="48"/>
-          <w:szCs w:val="48"/>
-        </w:rPr>
-        <w:br w:type="page"/>
-      </w:r>
-    </w:p>
-    <w:p>
-      <w:pPr>
-        <w:pStyle w:val="Heading1"/>
-        <w:rPr>
-          <w:color w:val="auto"/>
-          <w:sz w:val="48"/>
-          <w:szCs w:val="48"/>
-        </w:rPr>
-      </w:pPr>
-      <w:r>
-        <w:rPr>
-          <w:color w:val="auto"/>
-          <w:sz w:val="48"/>
-          <w:szCs w:val="48"/>
-        </w:rPr>
-        <w:lastRenderedPageBreak/>
-        <w:t>Document Layout</w:t>
-      </w:r>
-    </w:p>
-    <w:p>
-      <w:pPr>
-        <w:jc w:val="both"/>
-        <w:rPr>
-          <w:sz w:val="22"/>
-          <w:szCs w:val="22"/>
-        </w:rPr>
-      </w:pPr>
-      <w:r>
-        <w:rPr>
-          <w:rStyle w:val="Emphasis"/>
-          <w:color w:val="000000"/>
-          <w:sz w:val="22"/>
-          <w:szCs w:val="22"/>
-        </w:rPr>
-        <w:t>Discuss: line composition rules, Punctuations, Mixed script text, Paragraph adjustment, Directionality and bidi, Tab setting, Alignment,</w:t>
-      </w:r>
-      <w:r>
-        <w:rPr>
-          <w:rStyle w:val="apple-converted-space"/>
-          <w:i/>
-          <w:iCs/>
-          <w:color w:val="000000"/>
-          <w:sz w:val="22"/>
-          <w:szCs w:val="22"/>
-        </w:rPr>
-        <w:t> </w:t>
-      </w:r>
-      <w:hyperlink r:id="rId13" w:anchor="def_justify" w:history="1">
-        <w:r>
-          <w:rPr>
-            <w:rStyle w:val="Hyperlink"/>
-            <w:i/>
-            <w:iCs/>
-            <w:color w:val="CC6600"/>
-            <w:sz w:val="22"/>
-            <w:szCs w:val="22"/>
-          </w:rPr>
-          <w:t>Justification</w:t>
-        </w:r>
-      </w:hyperlink>
-      <w:r>
-        <w:rPr>
-          <w:rStyle w:val="Emphasis"/>
-          <w:color w:val="000000"/>
-          <w:sz w:val="22"/>
-          <w:szCs w:val="22"/>
-        </w:rPr>
-        <w:t>, Hyphenation, Word/Sentence boundaries, Special cases (e.g. poetry, math, vertical, etc.)</w:t>
-      </w:r>
-    </w:p>
-    <w:p>
-      <w:pPr>
         <w:pStyle w:val="Heading2"/>
         <w:rPr>
           <w:color w:val="auto"/>
@@ -3724,11 +3607,50 @@
         <w:t>Are western rules ok for Modern Ethiopic? Cover breaking rules with Ethiopic Wordspace in Classical Ethiopic</w:t>
       </w:r>
     </w:p>
-    <w:p>
-      <w:pPr>
-        <w:rPr>
-          <w:sz w:val="22"/>
-          <w:szCs w:val="22"/>
+    <w:p/>
+    <w:p>
+      <w:pPr>
+        <w:rPr>
+          <w:rFonts w:asciiTheme="majorHAnsi" w:eastAsiaTheme="majorEastAsia" w:hAnsiTheme="majorHAnsi" w:cstheme="majorBidi"/>
+          <w:b/>
+          <w:bCs/>
+          <w:sz w:val="48"/>
+          <w:szCs w:val="48"/>
+        </w:rPr>
+      </w:pPr>
+      <w:r>
+        <w:rPr>
+          <w:sz w:val="48"/>
+          <w:szCs w:val="48"/>
+        </w:rPr>
+        <w:br w:type="page"/>
+      </w:r>
+    </w:p>
+    <w:p>
+      <w:pPr>
+        <w:pStyle w:val="Heading1"/>
+        <w:rPr>
+          <w:color w:val="auto"/>
+          <w:sz w:val="48"/>
+          <w:szCs w:val="48"/>
+        </w:rPr>
+      </w:pPr>
+      <w:r>
+        <w:rPr>
+          <w:color w:val="auto"/>
+          <w:sz w:val="48"/>
+          <w:szCs w:val="48"/>
+        </w:rPr>
+        <w:lastRenderedPageBreak/>
+        <w:t>Document Layout</w:t>
+      </w:r>
+    </w:p>
+    <w:p/>
+    <w:p>
+      <w:pPr>
+        <w:jc w:val="both"/>
+        <w:rPr>
+          <w:i/>
         </w:rPr>
         <w:sectPr>
           <w:pgSz w:w="12240" w:h="15840"/>
@@ -3737,6 +3659,12 @@
           <w:docGrid w:linePitch="360"/>
         </w:sectPr>
       </w:pPr>
+      <w:r>
+        <w:rPr>
+          <w:i/>
+        </w:rPr>
+        <w:t>Questions on margins, columnar printing, spacing between columns. Discuss Ge'ez literature which often has the large lower margin where a book is to be held open.</w:t>
+      </w:r>
     </w:p>
     <w:p>
       <w:pPr>
@@ -9632,6 +9560,10 @@
             <w:pict>
               <v:group id="Group 46" o:spid="_x0000_s1078" style="width:162.8pt;height:62.55pt;mso-position-horizontal-relative:char;mso-position-vertical-relative:line" coordorigin=",-19" coordsize="20674,7943" o:gfxdata="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">
                 <v:group id="Group 47" o:spid="_x0000_s1079" style="position:absolute;width:6578;height:7924" coordsize="6578,7924" o:gfxdata="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">
+                  <v:shapetype id="_x0000_t4" coordsize="21600,21600" o:spt="4" path="m10800,l,10800,10800,21600,21600,10800xe">
+                    <v:stroke joinstyle="miter"/>
+                    <v:path gradientshapeok="t" o:connecttype="rect" textboxrect="5400,5400,16200,16200"/>
+                  </v:shapetype>
                   <v:shape id="Diamond 50" o:spid="_x0000_s1080" type="#_x0000_t4" style="position:absolute;top:1524;width:406;height:406;visibility:visible;mso-wrap-style:square;v-text-anchor:middle" o:gfxdata="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" fillcolor="black [3213]" stroked="f"/>
                   <v:shape id="Diamond 51" o:spid="_x0000_s1081" type="#_x0000_t4" style="position:absolute;top:3429;width:406;height:406;visibility:visible;mso-wrap-style:square;v-text-anchor:middle" o:gfxdata="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" fillcolor="black [3213]" stroked="f"/>
                   <v:shape id="Diamond 52" o:spid="_x0000_s1082" type="#_x0000_t4" style="position:absolute;top:5334;width:406;height:406;visibility:visible;mso-wrap-style:square;v-text-anchor:middle" o:gfxdata="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" fillcolor="black [3213]" stroked="f"/>
@@ -10191,17 +10123,7 @@
           <w:sz w:val="22"/>
           <w:szCs w:val="22"/>
         </w:rPr>
-        <w:t xml:space="preserve"> </w:t>
-      </w:r>
-      <w:bookmarkStart w:id="0" w:name="_GoBack"/>
-      <w:bookmarkEnd w:id="0"/>
-      <w:r>
-        <w:rPr>
-          <w:rFonts w:asciiTheme="minorHAnsi" w:hAnsiTheme="minorHAnsi"/>
-          <w:sz w:val="22"/>
-          <w:szCs w:val="22"/>
-        </w:rPr>
-        <w:t>(U+2756)</w:t>
+        <w:t xml:space="preserve"> (U+2756)</w:t>
       </w:r>
       <w:r>
         <w:rPr>
@@ -10524,7 +10446,7 @@
                     <pic:cNvPicPr/>
                   </pic:nvPicPr>
                   <pic:blipFill>
-                    <a:blip r:embed="rId14">
+                    <a:blip r:embed="rId13">
                       <a:extLst>
                         <a:ext uri="{28A0092B-C50C-407E-A947-70E740481C1C}">
                           <a14:useLocalDpi xmlns:a14="http://schemas.microsoft.com/office/drawing/2010/main" val="0"/>
@@ -10625,7 +10547,7 @@
                     <pic:cNvPicPr/>
                   </pic:nvPicPr>
                   <pic:blipFill>
-                    <a:blip r:embed="rId15">
+                    <a:blip r:embed="rId14">
                       <a:extLst>
                         <a:ext uri="{28A0092B-C50C-407E-A947-70E740481C1C}">
                           <a14:useLocalDpi xmlns:a14="http://schemas.microsoft.com/office/drawing/2010/main" val="0"/>
@@ -11439,7 +11361,7 @@
         </w:rPr>
         <w:t> </w:t>
       </w:r>
-      <w:hyperlink r:id="rId16" w:anchor="valdef-counter-style-name-ethiopic-numeric" w:history="1">
+      <w:hyperlink r:id="rId15" w:anchor="valdef-counter-style-name-ethiopic-numeric" w:history="1">
         <w:r>
           <w:rPr>
             <w:rStyle w:val="Hyperlink"/>
@@ -11477,7 +11399,7 @@
         </w:rPr>
         <w:t> </w:t>
       </w:r>
-      <w:hyperlink r:id="rId17" w:history="1">
+      <w:hyperlink r:id="rId16" w:history="1">
         <w:r>
           <w:rPr>
             <w:rStyle w:val="Hyperlink"/>
@@ -11491,12 +11413,25 @@
       </w:hyperlink>
       <w:r>
         <w:rPr>
+          <w:rStyle w:val="Hyperlink"/>
+          <w:rFonts w:asciiTheme="minorHAnsi" w:hAnsiTheme="minorHAnsi"/>
+          <w:color w:val="034575"/>
+          <w:sz w:val="22"/>
+          <w:szCs w:val="22"/>
+          <w:u w:val="none"/>
+        </w:rPr>
+        <w:t xml:space="preserve"> </w:t>
+      </w:r>
+      <w:r>
+        <w:rPr>
           <w:rFonts w:asciiTheme="minorHAnsi" w:hAnsiTheme="minorHAnsi"/>
           <w:sz w:val="22"/>
           <w:szCs w:val="22"/>
         </w:rPr>
         <w:t>specification.</w:t>
       </w:r>
+      <w:bookmarkStart w:id="0" w:name="_GoBack"/>
+      <w:bookmarkEnd w:id="0"/>
     </w:p>
     <w:p>
       <w:pPr>
@@ -14962,7 +14897,7 @@
         </w:rPr>
         <w:t> </w:t>
       </w:r>
-      <w:hyperlink r:id="rId18" w:history="1">
+      <w:hyperlink r:id="rId17" w:history="1">
         <w:r>
           <w:rPr>
             <w:rStyle w:val="Hyperlink"/>
@@ -18566,7 +18501,7 @@
       </w:pPr>
       <w:r>
         <w:rPr>
-          <w:rFonts w:ascii="Noto Sans Ethiopic" w:hAnsi="Noto Sans Ethiopic" w:cs="Noto Sans Ethiopic"/>
+          <w:rFonts w:ascii="Abyssinica SIL" w:hAnsi="Abyssinica SIL" w:cs="Abyssinica SIL"/>
           <w:color w:val="auto"/>
         </w:rPr>
         <w:t>አበገደ</w:t>
@@ -18595,7 +18530,7 @@
       </w:r>
       <w:r>
         <w:rPr>
-          <w:rFonts w:ascii="Noto Sans Ethiopic" w:hAnsi="Noto Sans Ethiopic" w:cs="Noto Sans Ethiopic"/>
+          <w:rFonts w:ascii="Abyssinica SIL" w:hAnsi="Abyssinica SIL" w:cs="Abyssinica SIL"/>
           <w:sz w:val="22"/>
           <w:szCs w:val="22"/>
         </w:rPr>
@@ -18641,7 +18576,7 @@
       </w:r>
       <w:r>
         <w:rPr>
-          <w:rFonts w:ascii="Noto Sans Ethiopic" w:hAnsi="Noto Sans Ethiopic" w:cs="Noto Sans Ethiopic"/>
+          <w:rFonts w:ascii="Abyssinica SIL" w:hAnsi="Abyssinica SIL" w:cs="Abyssinica SIL"/>
           <w:sz w:val="22"/>
           <w:szCs w:val="22"/>
         </w:rPr>
@@ -19231,7 +19166,6 @@
               <w:rPr>
                 <w:rFonts w:ascii="Abyssinica SIL" w:eastAsia="Times New Roman" w:hAnsi="Abyssinica SIL" w:cs="Abyssinica SIL"/>
               </w:rPr>
-              <w:lastRenderedPageBreak/>
               <w:t>ረ/</w:t>
             </w:r>
           </w:p>
@@ -19251,6 +19185,7 @@
               <w:rPr>
                 <w:rFonts w:ascii="Abyssinica SIL" w:eastAsia="Times New Roman" w:hAnsi="Abyssinica SIL" w:cs="Abyssinica SIL"/>
               </w:rPr>
+              <w:lastRenderedPageBreak/>
               <w:t>ሰ/</w:t>
             </w:r>
           </w:p>
@@ -19745,7 +19680,6 @@
               <w:rPr>
                 <w:rFonts w:ascii="Abyssinica SIL" w:eastAsia="Times New Roman" w:hAnsi="Abyssinica SIL" w:cs="Abyssinica SIL"/>
               </w:rPr>
-              <w:lastRenderedPageBreak/>
               <w:t>ሠ/</w:t>
             </w:r>
           </w:p>
@@ -19765,6 +19699,7 @@
               <w:rPr>
                 <w:rFonts w:ascii="Abyssinica SIL" w:eastAsia="Times New Roman" w:hAnsi="Abyssinica SIL" w:cs="Abyssinica SIL"/>
               </w:rPr>
+              <w:lastRenderedPageBreak/>
               <w:t>ዐ/</w:t>
             </w:r>
           </w:p>
@@ -20392,7 +20327,6 @@
               <w:rPr>
                 <w:rFonts w:ascii="Abyssinica SIL" w:eastAsia="Times New Roman" w:hAnsi="Abyssinica SIL" w:cs="Abyssinica SIL"/>
               </w:rPr>
-              <w:lastRenderedPageBreak/>
               <w:t>ዐ/</w:t>
             </w:r>
           </w:p>
@@ -20412,6 +20346,7 @@
               <w:rPr>
                 <w:rFonts w:ascii="Abyssinica SIL" w:eastAsia="Times New Roman" w:hAnsi="Abyssinica SIL" w:cs="Abyssinica SIL"/>
               </w:rPr>
+              <w:lastRenderedPageBreak/>
               <w:t>ፈ/</w:t>
             </w:r>
           </w:p>
@@ -21001,7 +20936,6 @@
               <w:rPr>
                 <w:rFonts w:ascii="Abyssinica SIL" w:eastAsia="Times New Roman" w:hAnsi="Abyssinica SIL" w:cs="Abyssinica SIL"/>
               </w:rPr>
-              <w:lastRenderedPageBreak/>
               <w:t>ሠ/</w:t>
             </w:r>
           </w:p>
@@ -21021,6 +20955,7 @@
               <w:rPr>
                 <w:rFonts w:ascii="Abyssinica SIL" w:eastAsia="Times New Roman" w:hAnsi="Abyssinica SIL" w:cs="Abyssinica SIL"/>
               </w:rPr>
+              <w:lastRenderedPageBreak/>
               <w:t>ዐ/</w:t>
             </w:r>
           </w:p>
@@ -21297,7 +21232,7 @@
         </w:rPr>
         <w:t> </w:t>
       </w:r>
-      <w:hyperlink r:id="rId19" w:history="1">
+      <w:hyperlink r:id="rId18" w:history="1">
         <w:r>
           <w:rPr>
             <w:rStyle w:val="Hyperlink"/>
@@ -24303,7 +24238,6 @@
           <w:sz w:val="22"/>
           <w:szCs w:val="22"/>
         </w:rPr>
-        <w:lastRenderedPageBreak/>
         <w:t>With any approach, how is the end of matrix handled?</w:t>
       </w:r>
     </w:p>
@@ -24380,7 +24314,7 @@
                     <pic:cNvPicPr/>
                   </pic:nvPicPr>
                   <pic:blipFill>
-                    <a:blip r:embed="rId20">
+                    <a:blip r:embed="rId19">
                       <a:extLst>
                         <a:ext uri="{28A0092B-C50C-407E-A947-70E740481C1C}">
                           <a14:useLocalDpi xmlns:a14="http://schemas.microsoft.com/office/drawing/2010/main" val="0"/>
@@ -24641,7 +24575,7 @@
                           </pic:cNvPicPr>
                         </pic:nvPicPr>
                         <pic:blipFill rotWithShape="1">
-                          <a:blip r:embed="rId21">
+                          <a:blip r:embed="rId20">
                             <a:extLst>
                               <a:ext uri="{28A0092B-C50C-407E-A947-70E740481C1C}">
                                 <a14:useLocalDpi xmlns:a14="http://schemas.microsoft.com/office/drawing/2010/main" val="0"/>
@@ -24812,7 +24746,6 @@
         </w:numPr>
       </w:pPr>
       <w:r>
-        <w:lastRenderedPageBreak/>
         <w:t xml:space="preserve">Are both styles </w:t>
       </w:r>
       <w:r>
@@ -24867,6 +24800,7 @@
         </w:numPr>
       </w:pPr>
       <w:r>
+        <w:lastRenderedPageBreak/>
         <w:t>If both styles are desired:</w:t>
       </w:r>
     </w:p>
@@ -24944,6 +24878,7 @@
     </w:p>
     <w:p>
       <w:pPr>
+        <w:jc w:val="both"/>
         <w:rPr>
           <w:sz w:val="22"/>
           <w:szCs w:val="22"/>
@@ -26115,7 +26050,7 @@
         </w:rPr>
         <w:t> </w:t>
       </w:r>
-      <w:hyperlink r:id="rId22" w:anchor="fig_justification_centered" w:history="1">
+      <w:hyperlink r:id="rId21" w:anchor="fig_justification_centered" w:history="1">
         <w:r>
           <w:rPr>
             <w:rStyle w:val="Hyperlink"/>
@@ -26203,27 +26138,6 @@
     </w:p>
     <w:p>
       <w:pPr>
-        <w:pStyle w:val="NormalWeb"/>
-        <w:spacing w:before="240" w:beforeAutospacing="0" w:after="240" w:afterAutospacing="0"/>
-        <w:rPr>
-          <w:rFonts w:asciiTheme="minorHAnsi" w:hAnsiTheme="minorHAnsi"/>
-          <w:sz w:val="22"/>
-          <w:szCs w:val="22"/>
-        </w:rPr>
-      </w:pPr>
-      <w:r>
-        <w:rPr>
-          <w:rStyle w:val="Emphasis"/>
-          <w:rFonts w:asciiTheme="minorHAnsi" w:hAnsiTheme="minorHAnsi"/>
-          <w:sz w:val="22"/>
-          <w:szCs w:val="22"/>
-        </w:rPr>
-        <w:t>[TBD: somewhere in this document mention the mouse text selection rule that a following wordspace should be automatically selected with text, analagous to the rule applied to white space. MS Word does this.]</w:t>
-      </w:r>
-    </w:p>
-    <w:p>
-      <w:pPr>
-        <w:ind w:left="1920"/>
         <w:rPr>
           <w:rFonts w:eastAsia="Times New Roman" w:cs="Times New Roman"/>
         </w:rPr>
@@ -26271,7 +26185,7 @@
         </w:rPr>
         <w:t> </w:t>
       </w:r>
-      <w:hyperlink r:id="rId23" w:anchor="ethiopic_wordspace_at_latin_boundaries" w:history="1">
+      <w:hyperlink r:id="rId22" w:anchor="ethiopic_wordspace_at_latin_boundaries" w:history="1">
         <w:r>
           <w:rPr>
             <w:rStyle w:val="Hyperlink"/>
@@ -26296,7 +26210,6 @@
         <w:rPr>
           <w:color w:val="auto"/>
         </w:rPr>
-        <w:lastRenderedPageBreak/>
         <w:t>Rules of Applying Whitespace in Ethiopic Text</w:t>
       </w:r>
     </w:p>
@@ -26376,6 +26289,7 @@
           <w:i/>
           <w:iCs/>
         </w:rPr>
+        <w:lastRenderedPageBreak/>
         <w:t>within a numeric sequence, like a phone number</w:t>
       </w:r>
     </w:p>
@@ -26635,7 +26549,7 @@
                     <pic:cNvPicPr/>
                   </pic:nvPicPr>
                   <pic:blipFill rotWithShape="1">
-                    <a:blip r:embed="rId24">
+                    <a:blip r:embed="rId23">
                       <a:extLst>
                         <a:ext uri="{28A0092B-C50C-407E-A947-70E740481C1C}">
                           <a14:useLocalDpi xmlns:a14="http://schemas.microsoft.com/office/drawing/2010/main" val="0"/>
@@ -26802,7 +26716,11 @@
         </w:rPr>
       </w:pPr>
       <w:r>
-        <w:t>In keeping with line justification for Latin script, the non-printed or “white space” between words is treated as stretchable. The width of the space symbol itself will be elongated to some aesthetic width value that may vary from space symbol to space symbol across a printed line. In Ethiopic justification, the white space between the Ethiopic word separator and the words it separates is likewise allowed to stretch. This stretching of white space may be either symmetrical (“centered”) or asymmetrical but in the latter case space stretching is always between the right side of the separator and the following word –referred to here as “word bounded”.</w:t>
+        <w:t xml:space="preserve">In keeping with line justification for Latin script, the non-printed or “white space” between words is treated as stretchable. The width of the space symbol itself will be </w:t>
+      </w:r>
+      <w:r>
+        <w:lastRenderedPageBreak/>
+        <w:t>elongated to some aesthetic width value that may vary from space symbol to space symbol across a printed line. In Ethiopic justification, the white space between the Ethiopic word separator and the words it separates is likewise allowed to stretch. This stretching of white space may be either symmetrical (“centered”) or asymmetrical but in the latter case space stretching is always between the right side of the separator and the following word –referred to here as “word bounded”.</w:t>
       </w:r>
     </w:p>
     <w:p>
@@ -26859,7 +26777,7 @@
         </w:rPr>
         <w:t> </w:t>
       </w:r>
-      <w:hyperlink r:id="rId25" w:anchor="justification_word_bounded" w:history="1">
+      <w:hyperlink r:id="rId24" w:anchor="justification_word_bounded" w:history="1">
         <w:r>
           <w:rPr>
             <w:rStyle w:val="Hyperlink"/>
@@ -26907,7 +26825,7 @@
         </w:rPr>
         <w:t> </w:t>
       </w:r>
-      <w:hyperlink r:id="rId26" w:anchor="justification_in_historia_aethiopica" w:history="1">
+      <w:hyperlink r:id="rId25" w:anchor="justification_in_historia_aethiopica" w:history="1">
         <w:r>
           <w:rPr>
             <w:rStyle w:val="Hyperlink"/>
@@ -27012,7 +26930,7 @@
                     <pic:cNvPicPr/>
                   </pic:nvPicPr>
                   <pic:blipFill>
-                    <a:blip r:embed="rId27">
+                    <a:blip r:embed="rId26">
                       <a:extLst>
                         <a:ext uri="{28A0092B-C50C-407E-A947-70E740481C1C}">
                           <a14:useLocalDpi xmlns:a14="http://schemas.microsoft.com/office/drawing/2010/main" val="0"/>
@@ -27089,7 +27007,7 @@
       <w:r>
         <w:t xml:space="preserve"> </w:t>
       </w:r>
-      <w:hyperlink r:id="rId28" w:anchor="fig_justification_centered" w:history="1">
+      <w:hyperlink r:id="rId27" w:anchor="fig_justification_centered" w:history="1">
         <w:r>
           <w:rPr>
             <w:rStyle w:val="Hyperlink"/>
@@ -27167,7 +27085,7 @@
                     <pic:cNvPicPr/>
                   </pic:nvPicPr>
                   <pic:blipFill>
-                    <a:blip r:embed="rId29">
+                    <a:blip r:embed="rId28">
                       <a:extLst>
                         <a:ext uri="{28A0092B-C50C-407E-A947-70E740481C1C}">
                           <a14:useLocalDpi xmlns:a14="http://schemas.microsoft.com/office/drawing/2010/main" val="0"/>
@@ -27215,6 +27133,13 @@
       </w:r>
       <w:r>
         <w:rPr>
+          <w:rStyle w:val="figno"/>
+          <w:rFonts w:eastAsia="Times New Roman" w:cs="Times New Roman"/>
+        </w:rPr>
+        <w:t xml:space="preserve"> </w:t>
+      </w:r>
+      <w:r>
+        <w:rPr>
           <w:rStyle w:val="fig-title"/>
           <w:rFonts w:eastAsia="Times New Roman" w:cs="Times New Roman"/>
         </w:rPr>
@@ -27236,7 +27161,7 @@
         </w:rPr>
         <w:t> </w:t>
       </w:r>
-      <w:hyperlink r:id="rId30" w:anchor="fig_white_space_round_wordspace" w:history="1">
+      <w:hyperlink r:id="rId29" w:anchor="fig_white_space_round_wordspace" w:history="1">
         <w:r>
           <w:rPr>
             <w:rStyle w:val="Hyperlink"/>
@@ -28207,7 +28132,7 @@
                           </pic:cNvPicPr>
                         </pic:nvPicPr>
                         <pic:blipFill>
-                          <a:blip r:embed="rId31"/>
+                          <a:blip r:embed="rId30"/>
                           <a:srcRect/>
                           <a:stretch>
                             <a:fillRect/>
@@ -28323,7 +28248,7 @@
                           </pic:cNvPicPr>
                         </pic:nvPicPr>
                         <pic:blipFill>
-                          <a:blip r:embed="rId32"/>
+                          <a:blip r:embed="rId31"/>
                           <a:srcRect/>
                           <a:stretch>
                             <a:fillRect/>
@@ -28424,7 +28349,7 @@
                           </pic:cNvPicPr>
                         </pic:nvPicPr>
                         <pic:blipFill>
-                          <a:blip r:embed="rId33"/>
+                          <a:blip r:embed="rId32"/>
                           <a:srcRect/>
                           <a:stretch>
                             <a:fillRect/>
@@ -28727,7 +28652,7 @@
                     <pic:cNvPicPr/>
                   </pic:nvPicPr>
                   <pic:blipFill>
-                    <a:blip r:embed="rId34">
+                    <a:blip r:embed="rId33">
                       <a:extLst>
                         <a:ext uri="{28A0092B-C50C-407E-A947-70E740481C1C}">
                           <a14:useLocalDpi xmlns:a14="http://schemas.microsoft.com/office/drawing/2010/main" val="0"/>
@@ -29066,7 +28991,7 @@
                     <pic:cNvPicPr/>
                   </pic:nvPicPr>
                   <pic:blipFill>
-                    <a:blip r:embed="rId35">
+                    <a:blip r:embed="rId34">
                       <a:extLst>
                         <a:ext uri="{28A0092B-C50C-407E-A947-70E740481C1C}">
                           <a14:useLocalDpi xmlns:a14="http://schemas.microsoft.com/office/drawing/2010/main" val="0"/>
@@ -29152,7 +29077,7 @@
                     <pic:cNvPicPr/>
                   </pic:nvPicPr>
                   <pic:blipFill>
-                    <a:blip r:embed="rId36">
+                    <a:blip r:embed="rId35">
                       <a:extLst>
                         <a:ext uri="{28A0092B-C50C-407E-A947-70E740481C1C}">
                           <a14:useLocalDpi xmlns:a14="http://schemas.microsoft.com/office/drawing/2010/main" val="0"/>
@@ -29241,7 +29166,7 @@
                     <pic:cNvPicPr/>
                   </pic:nvPicPr>
                   <pic:blipFill>
-                    <a:blip r:embed="rId37">
+                    <a:blip r:embed="rId36">
                       <a:extLst>
                         <a:ext uri="{28A0092B-C50C-407E-A947-70E740481C1C}">
                           <a14:useLocalDpi xmlns:a14="http://schemas.microsoft.com/office/drawing/2010/main" val="0"/>
@@ -30220,7 +30145,7 @@
         </w:rPr>
         <w:t> </w:t>
       </w:r>
-      <w:hyperlink r:id="rId38" w:anchor="ecclesiastical_emphasis_sample" w:history="1">
+      <w:hyperlink r:id="rId37" w:anchor="ecclesiastical_emphasis_sample" w:history="1">
         <w:r>
           <w:rPr>
             <w:rStyle w:val="Hyperlink"/>
@@ -30274,7 +30199,7 @@
         </w:rPr>
         <w:t> </w:t>
       </w:r>
-      <w:hyperlink r:id="rId39" w:anchor="wordspace_in_comma_context" w:history="1">
+      <w:hyperlink r:id="rId38" w:anchor="wordspace_in_comma_context" w:history="1">
         <w:r>
           <w:rPr>
             <w:rStyle w:val="secno"/>
@@ -30974,7 +30899,7 @@
         </w:rPr>
         <w:t> </w:t>
       </w:r>
-      <w:hyperlink r:id="rId40" w:history="1">
+      <w:hyperlink r:id="rId39" w:history="1">
         <w:r>
           <w:rPr>
             <w:rStyle w:val="Hyperlink"/>
@@ -31448,7 +31373,7 @@
       <w:lvlText w:val="%1."/>
       <w:lvlJc w:val="left"/>
       <w:pPr>
-        <w:ind w:left="720" w:hanging="360"/>
+        <w:ind w:left="3600" w:hanging="360"/>
       </w:pPr>
     </w:lvl>
     <w:lvl w:ilvl="1" w:tplc="04090019" w:tentative="1">
@@ -31457,7 +31382,7 @@
       <w:lvlText w:val="%2."/>
       <w:lvlJc w:val="left"/>
       <w:pPr>
-        <w:ind w:left="1440" w:hanging="360"/>
+        <w:ind w:left="4320" w:hanging="360"/>
       </w:pPr>
     </w:lvl>
     <w:lvl w:ilvl="2" w:tplc="0409001B" w:tentative="1">
@@ -31466,7 +31391,7 @@
       <w:lvlText w:val="%3."/>
       <w:lvlJc w:val="right"/>
       <w:pPr>
-        <w:ind w:left="2160" w:hanging="180"/>
+        <w:ind w:left="5040" w:hanging="180"/>
       </w:pPr>
     </w:lvl>
     <w:lvl w:ilvl="3" w:tplc="0409000F" w:tentative="1">
@@ -31475,7 +31400,7 @@
       <w:lvlText w:val="%4."/>
       <w:lvlJc w:val="left"/>
       <w:pPr>
-        <w:ind w:left="2880" w:hanging="360"/>
+        <w:ind w:left="5760" w:hanging="360"/>
       </w:pPr>
     </w:lvl>
     <w:lvl w:ilvl="4" w:tplc="04090019" w:tentative="1">
@@ -31484,7 +31409,7 @@
       <w:lvlText w:val="%5."/>
       <w:lvlJc w:val="left"/>
       <w:pPr>
-        <w:ind w:left="3600" w:hanging="360"/>
+        <w:ind w:left="6480" w:hanging="360"/>
       </w:pPr>
     </w:lvl>
     <w:lvl w:ilvl="5" w:tplc="0409001B" w:tentative="1">
@@ -31493,7 +31418,7 @@
       <w:lvlText w:val="%6."/>
       <w:lvlJc w:val="right"/>
       <w:pPr>
-        <w:ind w:left="4320" w:hanging="180"/>
+        <w:ind w:left="7200" w:hanging="180"/>
       </w:pPr>
     </w:lvl>
     <w:lvl w:ilvl="6" w:tplc="0409000F" w:tentative="1">
@@ -31502,7 +31427,7 @@
       <w:lvlText w:val="%7."/>
       <w:lvlJc w:val="left"/>
       <w:pPr>
-        <w:ind w:left="5040" w:hanging="360"/>
+        <w:ind w:left="7920" w:hanging="360"/>
       </w:pPr>
     </w:lvl>
     <w:lvl w:ilvl="7" w:tplc="04090019" w:tentative="1">
@@ -31511,7 +31436,7 @@
       <w:lvlText w:val="%8."/>
       <w:lvlJc w:val="left"/>
       <w:pPr>
-        <w:ind w:left="5760" w:hanging="360"/>
+        <w:ind w:left="8640" w:hanging="360"/>
       </w:pPr>
     </w:lvl>
     <w:lvl w:ilvl="8" w:tplc="0409001B" w:tentative="1">
@@ -31520,7 +31445,7 @@
       <w:lvlText w:val="%9."/>
       <w:lvlJc w:val="right"/>
       <w:pPr>
-        <w:ind w:left="6480" w:hanging="180"/>
+        <w:ind w:left="9360" w:hanging="180"/>
       </w:pPr>
     </w:lvl>
   </w:abstractNum>
@@ -36084,6 +36009,7 @@
   <w:style w:type="character" w:default="1" w:styleId="DefaultParagraphFont">
     <w:name w:val="Default Paragraph Font"/>
     <w:uiPriority w:val="1"/>
+    <w:semiHidden/>
     <w:unhideWhenUsed/>
   </w:style>
   <w:style w:type="table" w:default="1" w:styleId="TableNormal">
@@ -36914,6 +36840,7 @@
   <w:style w:type="character" w:default="1" w:styleId="DefaultParagraphFont">
     <w:name w:val="Default Paragraph Font"/>
     <w:uiPriority w:val="1"/>
+    <w:semiHidden/>
     <w:unhideWhenUsed/>
   </w:style>
   <w:style w:type="table" w:default="1" w:styleId="TableNormal">
@@ -37666,7 +37593,7 @@
 </file>
 
 <file path=customXml/itemProps1.xml><?xml version="1.0" encoding="utf-8"?>
-<ds:datastoreItem xmlns:ds="http://schemas.openxmlformats.org/officeDocument/2006/customXml" ds:itemID="{A8CD4DED-9454-4F58-94F6-71596C38F8C6}">
+<ds:datastoreItem xmlns:ds="http://schemas.openxmlformats.org/officeDocument/2006/customXml" ds:itemID="{9F2CC4E3-82BC-4F84-B212-BDBDCA4B36CA}">
   <ds:schemaRefs>
     <ds:schemaRef ds:uri="http://schemas.openxmlformats.org/officeDocument/2006/bibliography"/>
   </ds:schemaRefs>

</xml_diff>

<commit_message>
Issues converted to question under the "First Paragraph Rule" section.
</commit_message>
<xml_diff>
--- a/survey/ELREQ-Survey-1.docx
+++ b/survey/ELREQ-Survey-1.docx
@@ -2907,7 +2907,7 @@
               </wp:anchor>
             </w:drawing>
           </mc:Choice>
-          <mc:Fallback xmlns:mo="http://schemas.microsoft.com/office/mac/office/2008/main" xmlns:mv="urn:schemas-microsoft-com:mac:vml">
+          <mc:Fallback xmlns:mv="urn:schemas-microsoft-com:mac:vml" xmlns:mo="http://schemas.microsoft.com/office/mac/office/2008/main">
             <w:pict>
               <v:line id="Straight Connector 11" o:spid="_x0000_s1026" style="position:absolute;flip:x;z-index:251661312;visibility:visible;mso-wrap-style:square;mso-width-percent:0;mso-wrap-distance-left:9pt;mso-wrap-distance-top:0;mso-wrap-distance-right:9pt;mso-wrap-distance-bottom:0;mso-position-horizontal:absolute;mso-position-horizontal-relative:text;mso-position-vertical:absolute;mso-position-vertical-relative:text;mso-width-percent:0;mso-width-relative:margin" from="235.45pt,42.35pt" to="432.8pt,42.35pt" o:gfxdata="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" strokecolor="#4f81bd [3204]" strokeweight="1pt"/>
             </w:pict>
@@ -2975,7 +2975,7 @@
               </wp:anchor>
             </w:drawing>
           </mc:Choice>
-          <mc:Fallback xmlns:mo="http://schemas.microsoft.com/office/mac/office/2008/main" xmlns:mv="urn:schemas-microsoft-com:mac:vml">
+          <mc:Fallback xmlns:mv="urn:schemas-microsoft-com:mac:vml" xmlns:mo="http://schemas.microsoft.com/office/mac/office/2008/main">
             <w:pict>
               <v:line id="Straight Connector 12" o:spid="_x0000_s1026" style="position:absolute;flip:x;z-index:251663360;visibility:visible;mso-wrap-style:square;mso-width-percent:0;mso-wrap-distance-left:9pt;mso-wrap-distance-top:0;mso-wrap-distance-right:9pt;mso-wrap-distance-bottom:0;mso-position-horizontal:absolute;mso-position-horizontal-relative:text;mso-position-vertical:absolute;mso-position-vertical-relative:text;mso-width-percent:0;mso-width-relative:margin" from="235.15pt,83.5pt" to="432.8pt,83.5pt" o:gfxdata="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" strokecolor="#4f81bd [3204]" strokeweight="1pt"/>
             </w:pict>
@@ -3043,7 +3043,7 @@
               </wp:anchor>
             </w:drawing>
           </mc:Choice>
-          <mc:Fallback xmlns:mo="http://schemas.microsoft.com/office/mac/office/2008/main" xmlns:mv="urn:schemas-microsoft-com:mac:vml">
+          <mc:Fallback xmlns:mv="urn:schemas-microsoft-com:mac:vml" xmlns:mo="http://schemas.microsoft.com/office/mac/office/2008/main">
             <w:pict>
               <v:line id="Straight Connector 10" o:spid="_x0000_s1026" style="position:absolute;flip:x;z-index:251659264;visibility:visible;mso-wrap-style:square;mso-width-percent:0;mso-wrap-distance-left:9pt;mso-wrap-distance-top:0;mso-wrap-distance-right:9pt;mso-wrap-distance-bottom:0;mso-position-horizontal:absolute;mso-position-horizontal-relative:text;mso-position-vertical:absolute;mso-position-vertical-relative:text;mso-width-percent:0;mso-width-relative:margin" from="235.65pt,7pt" to="433.45pt,7pt" o:gfxdata="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" strokecolor="#4f81bd [3204]" strokeweight="1pt"/>
             </w:pict>
@@ -3255,32 +3255,78 @@
           <w:sz w:val="22"/>
           <w:szCs w:val="22"/>
         </w:rPr>
-        <w:t>Paragraph indentation is a modern Ethiopic practice. The initial paragraph of a section is sometimes not indented. This practice may be idiosyncratic to an author but may represent a convention in use by a publishing house. A best practice supported by stakeholders should be established here.</w:t>
-      </w:r>
-    </w:p>
-    <w:p>
-      <w:pPr>
+        <w:t xml:space="preserve">Paragraph indentation is a modern Ethiopic practice. </w:t>
+      </w:r>
+      <w:r>
         <w:rPr>
           <w:sz w:val="22"/>
           <w:szCs w:val="22"/>
         </w:rPr>
-      </w:pPr>
-    </w:p>
-    <w:p>
-      <w:pPr>
+        <w:t>Under some practices, t</w:t>
+      </w:r>
+      <w:r>
         <w:rPr>
           <w:sz w:val="22"/>
           <w:szCs w:val="22"/>
         </w:rPr>
-      </w:pPr>
-      <w:r>
+        <w:t xml:space="preserve">he initial paragraph of a section is </w:t>
+      </w:r>
+      <w:r>
+        <w:rPr>
+          <w:i/>
+          <w:sz w:val="22"/>
+          <w:szCs w:val="22"/>
+        </w:rPr>
+        <w:t>not</w:t>
+      </w:r>
+      <w:r>
+        <w:rPr>
+          <w:sz w:val="22"/>
+          <w:szCs w:val="22"/>
+        </w:rPr>
+        <w:t xml:space="preserve"> indented. This practice may be idiosyncratic to an author but may represent a convention in use by a publishing house</w:t>
+      </w:r>
+      <w:r>
+        <w:rPr>
+          <w:sz w:val="22"/>
+          <w:szCs w:val="22"/>
+        </w:rPr>
+        <w:t>.</w:t>
+      </w:r>
+    </w:p>
+    <w:p>
+      <w:pPr>
+        <w:rPr>
+          <w:sz w:val="22"/>
+          <w:szCs w:val="22"/>
+        </w:rPr>
+      </w:pPr>
+    </w:p>
+    <w:p>
+      <w:pPr>
+        <w:rPr>
+          <w:i/>
+          <w:sz w:val="22"/>
+          <w:szCs w:val="22"/>
+        </w:rPr>
+      </w:pPr>
+      <w:r>
+        <w:rPr>
+          <w:i/>
+          <w:sz w:val="22"/>
+          <w:szCs w:val="22"/>
+        </w:rPr>
+        <w:t>[TBD: Provide an image that illustrates the indentation practices. ]</w:t>
+      </w:r>
+    </w:p>
+    <w:p>
+      <w:pPr>
         <w:rPr>
           <w:rStyle w:val="Emphasis"/>
           <w:sz w:val="22"/>
           <w:szCs w:val="22"/>
         </w:rPr>
-        <w:t>Issues:</w:t>
-      </w:r>
+      </w:pPr>
     </w:p>
     <w:p>
       <w:pPr>
@@ -3291,7 +3337,6 @@
         <w:spacing w:before="60" w:after="120"/>
         <w:rPr>
           <w:rFonts w:eastAsia="Times New Roman" w:cs="Times New Roman"/>
-          <w:i/>
           <w:iCs/>
           <w:color w:val="000000" w:themeColor="text1"/>
         </w:rPr>
@@ -3299,11 +3344,71 @@
       <w:r>
         <w:rPr>
           <w:rFonts w:eastAsia="Times New Roman" w:cs="Times New Roman"/>
-          <w:i/>
           <w:iCs/>
           <w:color w:val="000000" w:themeColor="text1"/>
         </w:rPr>
         <w:t>How much should a paragraph be indented?</w:t>
+      </w:r>
+      <w:r>
+        <w:rPr>
+          <w:rFonts w:eastAsia="Times New Roman" w:cs="Times New Roman"/>
+          <w:iCs/>
+          <w:color w:val="000000" w:themeColor="text1"/>
+        </w:rPr>
+        <w:br/>
+      </w:r>
+      <w:r>
+        <w:rPr>
+          <w:rFonts w:ascii="Arial Unicode MS" w:eastAsia="Arial Unicode MS" w:hAnsi="Arial Unicode MS" w:cs="Arial Unicode MS" w:hint="eastAsia"/>
+        </w:rPr>
+        <w:t>☐</w:t>
+      </w:r>
+      <w:r>
+        <w:t xml:space="preserve"> </w:t>
+      </w:r>
+      <w:r>
+        <w:t>Same as English indentation</w:t>
+      </w:r>
+      <w:r>
+        <w:t xml:space="preserve">    </w:t>
+      </w:r>
+      <w:r>
+        <w:rPr>
+          <w:rFonts w:ascii="Arial Unicode MS" w:eastAsia="Arial Unicode MS" w:hAnsi="Arial Unicode MS" w:cs="Arial Unicode MS" w:hint="eastAsia"/>
+        </w:rPr>
+        <w:t>☐</w:t>
+      </w:r>
+      <w:r>
+        <w:rPr>
+          <w:rFonts w:ascii="Arial Unicode MS" w:eastAsia="Arial Unicode MS" w:hAnsi="Arial Unicode MS" w:cs="Arial Unicode MS"/>
+        </w:rPr>
+        <w:t xml:space="preserve"> </w:t>
+      </w:r>
+      <w:r>
+        <w:t xml:space="preserve">  Other</w:t>
+      </w:r>
+      <w:r>
+        <w:t xml:space="preserve"> (</w:t>
+      </w:r>
+      <w:r>
+        <w:t xml:space="preserve">Please </w:t>
+      </w:r>
+      <w:r>
+        <w:t>Explain)</w:t>
+      </w:r>
+      <w:r>
+        <w:t>:</w:t>
+      </w:r>
+      <w:r>
+        <w:br/>
+      </w:r>
+      <w:r>
+        <w:rPr>
+          <w:rFonts w:eastAsia="Times New Roman" w:cs="Times New Roman"/>
+          <w:iCs/>
+          <w:color w:val="000000" w:themeColor="text1"/>
+        </w:rPr>
+        <w:t>________________________________________________________________________________________</w:t>
       </w:r>
     </w:p>
     <w:p>
@@ -3315,7 +3420,6 @@
         <w:spacing w:before="60" w:after="120"/>
         <w:rPr>
           <w:rFonts w:eastAsia="Times New Roman" w:cs="Times New Roman"/>
-          <w:i/>
           <w:iCs/>
           <w:color w:val="000000" w:themeColor="text1"/>
         </w:rPr>
@@ -3323,11 +3427,83 @@
       <w:r>
         <w:rPr>
           <w:rFonts w:eastAsia="Times New Roman" w:cs="Times New Roman"/>
-          <w:i/>
           <w:iCs/>
           <w:color w:val="000000" w:themeColor="text1"/>
         </w:rPr>
         <w:t>Should the first paragraph of a section be indented?</w:t>
+      </w:r>
+      <w:r>
+        <w:rPr>
+          <w:rFonts w:eastAsia="Times New Roman" w:cs="Times New Roman"/>
+          <w:iCs/>
+          <w:color w:val="000000" w:themeColor="text1"/>
+        </w:rPr>
+        <w:br/>
+      </w:r>
+      <w:r>
+        <w:rPr>
+          <w:rFonts w:ascii="Arial Unicode MS" w:eastAsia="Arial Unicode MS" w:hAnsi="Arial Unicode MS" w:cs="Arial Unicode MS" w:hint="eastAsia"/>
+        </w:rPr>
+        <w:t>☐</w:t>
+      </w:r>
+      <w:r>
+        <w:t xml:space="preserve"> Never</w:t>
+      </w:r>
+      <w:r>
+        <w:t xml:space="preserve">    </w:t>
+      </w:r>
+      <w:r>
+        <w:rPr>
+          <w:rFonts w:ascii="Arial Unicode MS" w:eastAsia="Arial Unicode MS" w:hAnsi="Arial Unicode MS" w:cs="Arial Unicode MS" w:hint="eastAsia"/>
+        </w:rPr>
+        <w:t>☐</w:t>
+      </w:r>
+      <w:r>
+        <w:rPr>
+          <w:rFonts w:ascii="Arial Unicode MS" w:eastAsia="Arial Unicode MS" w:hAnsi="Arial Unicode MS" w:cs="Arial Unicode MS"/>
+        </w:rPr>
+        <w:t xml:space="preserve"> </w:t>
+      </w:r>
+      <w:r>
+        <w:t xml:space="preserve">  </w:t>
+      </w:r>
+      <w:r>
+        <w:t>Always</w:t>
+      </w:r>
+      <w:r>
+        <w:t xml:space="preserve">    </w:t>
+      </w:r>
+      <w:r>
+        <w:rPr>
+          <w:rFonts w:ascii="Arial Unicode MS" w:eastAsia="Arial Unicode MS" w:hAnsi="Arial Unicode MS" w:cs="Arial Unicode MS" w:hint="eastAsia"/>
+        </w:rPr>
+        <w:t>☐</w:t>
+      </w:r>
+      <w:r>
+        <w:rPr>
+          <w:rFonts w:ascii="Arial Unicode MS" w:eastAsia="Arial Unicode MS" w:hAnsi="Arial Unicode MS" w:cs="Arial Unicode MS"/>
+        </w:rPr>
+        <w:t xml:space="preserve"> </w:t>
+      </w:r>
+      <w:r>
+        <w:t>Under special rules or context</w:t>
+      </w:r>
+      <w:r>
+        <w:t xml:space="preserve"> (Please Explain)</w:t>
+      </w:r>
+      <w:r>
+        <w:t xml:space="preserve">: </w:t>
+      </w:r>
+      <w:r>
+        <w:t xml:space="preserve"> </w:t>
+      </w:r>
+      <w:r>
+        <w:rPr>
+          <w:rFonts w:eastAsia="Times New Roman" w:cs="Times New Roman"/>
+          <w:iCs/>
+          <w:color w:val="000000" w:themeColor="text1"/>
+        </w:rPr>
+        <w:t xml:space="preserve"> ________________________________________________________________________________________</w:t>
       </w:r>
     </w:p>
     <w:p>
@@ -3339,7 +3515,6 @@
         <w:spacing w:before="60" w:after="120"/>
         <w:rPr>
           <w:rFonts w:eastAsia="Times New Roman" w:cs="Times New Roman"/>
-          <w:i/>
           <w:iCs/>
           <w:color w:val="000000" w:themeColor="text1"/>
         </w:rPr>
@@ -3347,12 +3522,95 @@
       <w:r>
         <w:rPr>
           <w:rFonts w:eastAsia="Times New Roman" w:cs="Times New Roman"/>
-          <w:i/>
           <w:iCs/>
           <w:color w:val="000000" w:themeColor="text1"/>
         </w:rPr>
         <w:t>Should a new paragraph be indented following a list?</w:t>
       </w:r>
+      <w:r>
+        <w:rPr>
+          <w:rFonts w:eastAsia="Times New Roman" w:cs="Times New Roman"/>
+          <w:iCs/>
+          <w:color w:val="000000" w:themeColor="text1"/>
+        </w:rPr>
+        <w:br/>
+      </w:r>
+      <w:r>
+        <w:rPr>
+          <w:rFonts w:ascii="Arial Unicode MS" w:eastAsia="Arial Unicode MS" w:hAnsi="Arial Unicode MS" w:cs="Arial Unicode MS" w:hint="eastAsia"/>
+        </w:rPr>
+        <w:t>☐</w:t>
+      </w:r>
+      <w:r>
+        <w:t xml:space="preserve"> </w:t>
+      </w:r>
+      <w:r>
+        <w:t>Never</w:t>
+      </w:r>
+      <w:r>
+        <w:t xml:space="preserve">    </w:t>
+      </w:r>
+      <w:r>
+        <w:rPr>
+          <w:rFonts w:ascii="Arial Unicode MS" w:eastAsia="Arial Unicode MS" w:hAnsi="Arial Unicode MS" w:cs="Arial Unicode MS" w:hint="eastAsia"/>
+        </w:rPr>
+        <w:t>☐</w:t>
+      </w:r>
+      <w:r>
+        <w:rPr>
+          <w:rFonts w:ascii="Arial Unicode MS" w:eastAsia="Arial Unicode MS" w:hAnsi="Arial Unicode MS" w:cs="Arial Unicode MS"/>
+        </w:rPr>
+        <w:t xml:space="preserve"> </w:t>
+      </w:r>
+      <w:r>
+        <w:t xml:space="preserve">  </w:t>
+      </w:r>
+      <w:r>
+        <w:t>Always</w:t>
+      </w:r>
+      <w:r>
+        <w:t xml:space="preserve">    </w:t>
+      </w:r>
+      <w:r>
+        <w:rPr>
+          <w:rFonts w:ascii="Arial Unicode MS" w:eastAsia="Arial Unicode MS" w:hAnsi="Arial Unicode MS" w:cs="Arial Unicode MS" w:hint="eastAsia"/>
+        </w:rPr>
+        <w:t>☐</w:t>
+      </w:r>
+      <w:r>
+        <w:rPr>
+          <w:rFonts w:ascii="Arial Unicode MS" w:eastAsia="Arial Unicode MS" w:hAnsi="Arial Unicode MS" w:cs="Arial Unicode MS"/>
+        </w:rPr>
+        <w:t xml:space="preserve"> </w:t>
+      </w:r>
+      <w:r>
+        <w:t>Under special rules or context</w:t>
+      </w:r>
+      <w:r>
+        <w:t xml:space="preserve"> (</w:t>
+      </w:r>
+      <w:r>
+        <w:t xml:space="preserve">Please </w:t>
+      </w:r>
+      <w:r>
+        <w:t>Explain)</w:t>
+      </w:r>
+      <w:r>
+        <w:t xml:space="preserve">: </w:t>
+      </w:r>
+      <w:r>
+        <w:t xml:space="preserve"> </w:t>
+      </w:r>
+      <w:r>
+        <w:rPr>
+          <w:rFonts w:eastAsia="Times New Roman" w:cs="Times New Roman"/>
+          <w:iCs/>
+          <w:color w:val="000000" w:themeColor="text1"/>
+        </w:rPr>
+        <w:t xml:space="preserve"> ________________________________________________________________________________________</w:t>
+      </w:r>
+      <w:bookmarkStart w:id="0" w:name="_GoBack"/>
+      <w:bookmarkEnd w:id="0"/>
     </w:p>
     <w:p>
       <w:pPr>
@@ -3363,20 +3621,49 @@
         <w:spacing w:before="60" w:after="120"/>
         <w:rPr>
           <w:rFonts w:eastAsia="Times New Roman" w:cs="Times New Roman"/>
-          <w:i/>
           <w:iCs/>
           <w:color w:val="000000" w:themeColor="text1"/>
         </w:rPr>
       </w:pPr>
       <w:r>
+        <w:rPr>
+          <w:rFonts w:eastAsia="Times New Roman" w:cs="Times New Roman"/>
+          <w:iCs/>
+          <w:color w:val="000000" w:themeColor="text1"/>
+        </w:rPr>
+        <w:t>Are there any other special rules for when to, or not to, indent a paragraph?</w:t>
+      </w:r>
+    </w:p>
+    <w:p>
+      <w:pPr>
+        <w:spacing w:before="60" w:after="120"/>
+        <w:ind w:left="720"/>
+        <w:rPr>
+          <w:rFonts w:eastAsia="Times New Roman" w:cs="Times New Roman"/>
+          <w:iCs/>
+          <w:color w:val="000000" w:themeColor="text1"/>
+        </w:rPr>
+      </w:pPr>
+      <w:r>
+        <w:rPr>
+          <w:rFonts w:eastAsia="Times New Roman" w:cs="Times New Roman"/>
+          <w:iCs/>
+          <w:color w:val="000000" w:themeColor="text1"/>
+        </w:rPr>
+        <w:t>________________________________________________________________________________________</w:t>
+      </w:r>
+    </w:p>
+    <w:p>
+      <w:pPr>
+        <w:spacing w:before="60" w:after="120"/>
+        <w:ind w:left="720"/>
         <w:rPr>
           <w:rFonts w:eastAsia="Times New Roman" w:cs="Times New Roman"/>
           <w:i/>
           <w:iCs/>
           <w:color w:val="000000" w:themeColor="text1"/>
         </w:rPr>
-        <w:t>Are there any other special rules for when to, or not to, indent a paragraph?</w:t>
-      </w:r>
+      </w:pPr>
     </w:p>
     <w:p>
       <w:pPr>
@@ -3588,6 +3875,7 @@
         <w:rPr>
           <w:color w:val="auto"/>
         </w:rPr>
+        <w:lastRenderedPageBreak/>
         <w:t>Line Breaking</w:t>
       </w:r>
     </w:p>
@@ -11430,8 +11718,6 @@
         </w:rPr>
         <w:t>specification.</w:t>
       </w:r>
-      <w:bookmarkStart w:id="0" w:name="_GoBack"/>
-      <w:bookmarkEnd w:id="0"/>
     </w:p>
     <w:p>
       <w:pPr>
@@ -36009,7 +36295,6 @@
   <w:style w:type="character" w:default="1" w:styleId="DefaultParagraphFont">
     <w:name w:val="Default Paragraph Font"/>
     <w:uiPriority w:val="1"/>
-    <w:semiHidden/>
     <w:unhideWhenUsed/>
   </w:style>
   <w:style w:type="table" w:default="1" w:styleId="TableNormal">
@@ -36840,7 +37125,6 @@
   <w:style w:type="character" w:default="1" w:styleId="DefaultParagraphFont">
     <w:name w:val="Default Paragraph Font"/>
     <w:uiPriority w:val="1"/>
-    <w:semiHidden/>
     <w:unhideWhenUsed/>
   </w:style>
   <w:style w:type="table" w:default="1" w:styleId="TableNormal">
@@ -37593,7 +37877,7 @@
 </file>
 
 <file path=customXml/itemProps1.xml><?xml version="1.0" encoding="utf-8"?>
-<ds:datastoreItem xmlns:ds="http://schemas.openxmlformats.org/officeDocument/2006/customXml" ds:itemID="{9F2CC4E3-82BC-4F84-B212-BDBDCA4B36CA}">
+<ds:datastoreItem xmlns:ds="http://schemas.openxmlformats.org/officeDocument/2006/customXml" ds:itemID="{C436626D-D033-4E36-B45C-D02449061605}">
   <ds:schemaRefs>
     <ds:schemaRef ds:uri="http://schemas.openxmlformats.org/officeDocument/2006/bibliography"/>
   </ds:schemaRefs>

</xml_diff>

<commit_message>
Issues converted to questions in the "List Item Marker Alignment" section.
</commit_message>
<xml_diff>
--- a/survey/ELREQ-Survey-1.docx
+++ b/survey/ELREQ-Survey-1.docx
@@ -25,7 +25,23 @@
           <w:sz w:val="40"/>
           <w:szCs w:val="40"/>
         </w:rPr>
-        <w:t>Ethiopic Layout &amp; Formatting Practices</w:t>
+        <w:t>Ethiopic Layout</w:t>
+      </w:r>
+      <w:r>
+        <w:rPr>
+          <w:rStyle w:val="BookTitle"/>
+          <w:sz w:val="40"/>
+          <w:szCs w:val="40"/>
+        </w:rPr>
+        <w:br/>
+      </w:r>
+      <w:r>
+        <w:rPr>
+          <w:rStyle w:val="BookTitle"/>
+          <w:sz w:val="40"/>
+          <w:szCs w:val="40"/>
+        </w:rPr>
+        <w:t>&amp; Formatting Practices</w:t>
       </w:r>
     </w:p>
     <w:p>
@@ -1285,7 +1301,16 @@
         <w:t xml:space="preserve"> </w:t>
       </w:r>
       <w:r>
-        <w:t xml:space="preserve"> Yes (Explain)</w:t>
+        <w:t xml:space="preserve"> Yes (</w:t>
+      </w:r>
+      <w:r>
+        <w:t xml:space="preserve">Please </w:t>
+      </w:r>
+      <w:r>
+        <w:t>Explain)</w:t>
+      </w:r>
+      <w:r>
+        <w:t>:</w:t>
       </w:r>
     </w:p>
     <w:p>
@@ -3609,8 +3634,6 @@
         </w:rPr>
         <w:t xml:space="preserve"> ________________________________________________________________________________________</w:t>
       </w:r>
-      <w:bookmarkStart w:id="0" w:name="_GoBack"/>
-      <w:bookmarkEnd w:id="0"/>
     </w:p>
     <w:p>
       <w:pPr>
@@ -10870,6 +10893,7 @@
     <w:p>
       <w:pPr>
         <w:rPr>
+          <w:rStyle w:val="fig-title"/>
           <w:rFonts w:eastAsia="Times New Roman" w:cs="Times New Roman"/>
           <w:sz w:val="22"/>
           <w:szCs w:val="22"/>
@@ -10923,18 +10947,11 @@
     <w:p>
       <w:pPr>
         <w:rPr>
+          <w:rFonts w:eastAsia="Times New Roman" w:cs="Times New Roman"/>
           <w:sz w:val="22"/>
           <w:szCs w:val="22"/>
         </w:rPr>
       </w:pPr>
-      <w:r>
-        <w:rPr>
-          <w:rStyle w:val="Emphasis"/>
-          <w:sz w:val="22"/>
-          <w:szCs w:val="22"/>
-        </w:rPr>
-        <w:t>Issues:</w:t>
-      </w:r>
     </w:p>
     <w:p>
       <w:pPr>
@@ -10945,18 +10962,127 @@
         <w:spacing w:before="60" w:after="120"/>
         <w:rPr>
           <w:rFonts w:eastAsia="Times New Roman" w:cs="Times New Roman"/>
-          <w:i/>
           <w:iCs/>
+          <w:color w:val="000000" w:themeColor="text1"/>
         </w:rPr>
       </w:pPr>
       <w:r>
         <w:rPr>
           <w:rFonts w:eastAsia="Times New Roman" w:cs="Times New Roman"/>
-          <w:i/>
           <w:iCs/>
-        </w:rPr>
-        <w:t>What alignment style(s) do stakeholders desire?</w:t>
-      </w:r>
+          <w:color w:val="000000" w:themeColor="text1"/>
+        </w:rPr>
+        <w:t>Which alignment style is preferrable</w:t>
+      </w:r>
+      <w:r>
+        <w:rPr>
+          <w:rFonts w:eastAsia="Times New Roman" w:cs="Times New Roman"/>
+          <w:iCs/>
+          <w:color w:val="000000" w:themeColor="text1"/>
+        </w:rPr>
+        <w:t>?</w:t>
+      </w:r>
+      <w:r>
+        <w:rPr>
+          <w:rFonts w:eastAsia="Times New Roman" w:cs="Times New Roman"/>
+          <w:iCs/>
+          <w:color w:val="000000" w:themeColor="text1"/>
+        </w:rPr>
+        <w:br/>
+      </w:r>
+      <w:r>
+        <w:rPr>
+          <w:rFonts w:ascii="Arial Unicode MS" w:eastAsia="Arial Unicode MS" w:hAnsi="Arial Unicode MS" w:cs="Arial Unicode MS" w:hint="eastAsia"/>
+        </w:rPr>
+        <w:t>☐</w:t>
+      </w:r>
+      <w:r>
+        <w:t xml:space="preserve"> </w:t>
+      </w:r>
+      <w:r>
+        <w:t>Align along left side of letter (Fig. 26)</w:t>
+      </w:r>
+      <w:r>
+        <w:br/>
+      </w:r>
+      <w:r>
+        <w:rPr>
+          <w:rFonts w:ascii="Arial Unicode MS" w:eastAsia="Arial Unicode MS" w:hAnsi="Arial Unicode MS" w:cs="Arial Unicode MS" w:hint="eastAsia"/>
+        </w:rPr>
+        <w:t>☐</w:t>
+      </w:r>
+      <w:r>
+        <w:rPr>
+          <w:rFonts w:ascii="Arial Unicode MS" w:eastAsia="Arial Unicode MS" w:hAnsi="Arial Unicode MS" w:cs="Arial Unicode MS"/>
+        </w:rPr>
+        <w:t xml:space="preserve"> </w:t>
+      </w:r>
+      <w:r>
+        <w:t>Align along the right side of the marker (Fig. 27)</w:t>
+      </w:r>
+      <w:r>
+        <w:br/>
+      </w:r>
+      <w:r>
+        <w:rPr>
+          <w:rFonts w:ascii="Arial Unicode MS" w:eastAsia="Arial Unicode MS" w:hAnsi="Arial Unicode MS" w:cs="Arial Unicode MS" w:hint="eastAsia"/>
+        </w:rPr>
+        <w:t>☐</w:t>
+      </w:r>
+      <w:r>
+        <w:rPr>
+          <w:rFonts w:ascii="Arial Unicode MS" w:eastAsia="Arial Unicode MS" w:hAnsi="Arial Unicode MS" w:cs="Arial Unicode MS"/>
+        </w:rPr>
+        <w:t xml:space="preserve"> </w:t>
+      </w:r>
+      <w:r>
+        <w:t xml:space="preserve">  Other</w:t>
+      </w:r>
+      <w:r>
+        <w:t xml:space="preserve"> (</w:t>
+      </w:r>
+      <w:r>
+        <w:t xml:space="preserve">Please </w:t>
+      </w:r>
+      <w:r>
+        <w:t>Explain)</w:t>
+      </w:r>
+      <w:r>
+        <w:t>:</w:t>
+      </w:r>
+      <w:r>
+        <w:t xml:space="preserve"> _________________________________________________________</w:t>
+      </w:r>
+      <w:bookmarkStart w:id="0" w:name="_GoBack"/>
+      <w:bookmarkEnd w:id="0"/>
+      <w:r>
+        <w:br/>
+      </w:r>
+      <w:r>
+        <w:rPr>
+          <w:rFonts w:eastAsia="Times New Roman" w:cs="Times New Roman"/>
+          <w:iCs/>
+          <w:color w:val="000000" w:themeColor="text1"/>
+        </w:rPr>
+        <w:t>________________________________________________________________________________________</w:t>
+      </w:r>
+      <w:r>
+        <w:rPr>
+          <w:rFonts w:eastAsia="Times New Roman" w:cs="Times New Roman"/>
+          <w:iCs/>
+          <w:color w:val="000000" w:themeColor="text1"/>
+        </w:rPr>
+        <w:t>_</w:t>
+      </w:r>
+    </w:p>
+    <w:p>
+      <w:pPr>
+        <w:spacing w:before="60" w:after="120"/>
+        <w:rPr>
+          <w:rFonts w:eastAsia="Times New Roman" w:cs="Times New Roman"/>
+          <w:iCs/>
+        </w:rPr>
+      </w:pPr>
     </w:p>
     <w:p>
       <w:pPr>
@@ -11568,6 +11694,7 @@
           <w:sz w:val="22"/>
           <w:szCs w:val="22"/>
         </w:rPr>
+        <w:lastRenderedPageBreak/>
         <w:t>Fig.</w:t>
       </w:r>
       <w:r>
@@ -12383,6 +12510,7 @@
               <w:rPr>
                 <w:rFonts w:ascii="Abyssinica SIL" w:eastAsia="Times New Roman" w:hAnsi="Abyssinica SIL" w:cs="Abyssinica SIL"/>
               </w:rPr>
+              <w:lastRenderedPageBreak/>
               <w:t>ዐ/</w:t>
             </w:r>
           </w:p>
@@ -12478,7 +12606,6 @@
               <w:rPr>
                 <w:rFonts w:ascii="Abyssinica SIL" w:eastAsia="Times New Roman" w:hAnsi="Abyssinica SIL" w:cs="Abyssinica SIL"/>
               </w:rPr>
-              <w:lastRenderedPageBreak/>
               <w:t>ጠ/</w:t>
             </w:r>
           </w:p>
@@ -12897,6 +13024,7 @@
               <w:rPr>
                 <w:rFonts w:ascii="Abyssinica SIL" w:eastAsia="Times New Roman" w:hAnsi="Abyssinica SIL" w:cs="Abyssinica SIL"/>
               </w:rPr>
+              <w:lastRenderedPageBreak/>
               <w:t>አ/</w:t>
             </w:r>
           </w:p>
@@ -12992,7 +13120,6 @@
               <w:rPr>
                 <w:rFonts w:ascii="Abyssinica SIL" w:eastAsia="Times New Roman" w:hAnsi="Abyssinica SIL" w:cs="Abyssinica SIL"/>
               </w:rPr>
-              <w:lastRenderedPageBreak/>
               <w:t>ዘ/</w:t>
             </w:r>
           </w:p>
@@ -13544,6 +13671,7 @@
               <w:rPr>
                 <w:rFonts w:ascii="Abyssinica SIL" w:eastAsia="Times New Roman" w:hAnsi="Abyssinica SIL" w:cs="Abyssinica SIL"/>
               </w:rPr>
+              <w:lastRenderedPageBreak/>
               <w:t>አ/</w:t>
             </w:r>
           </w:p>
@@ -13639,7 +13767,6 @@
               <w:rPr>
                 <w:rFonts w:ascii="Abyssinica SIL" w:eastAsia="Times New Roman" w:hAnsi="Abyssinica SIL" w:cs="Abyssinica SIL"/>
               </w:rPr>
-              <w:lastRenderedPageBreak/>
               <w:t>ዘ/</w:t>
             </w:r>
           </w:p>
@@ -14210,6 +14337,7 @@
               <w:rPr>
                 <w:rFonts w:ascii="Abyssinica SIL" w:eastAsia="Times New Roman" w:hAnsi="Abyssinica SIL" w:cs="Abyssinica SIL"/>
               </w:rPr>
+              <w:lastRenderedPageBreak/>
               <w:t>ከ/</w:t>
             </w:r>
           </w:p>
@@ -14305,7 +14433,6 @@
               <w:rPr>
                 <w:rFonts w:ascii="Abyssinica SIL" w:eastAsia="Times New Roman" w:hAnsi="Abyssinica SIL" w:cs="Abyssinica SIL"/>
               </w:rPr>
-              <w:lastRenderedPageBreak/>
               <w:t>ዠ/</w:t>
             </w:r>
           </w:p>
@@ -14819,6 +14946,7 @@
               <w:rPr>
                 <w:rFonts w:ascii="Abyssinica SIL" w:eastAsia="Times New Roman" w:hAnsi="Abyssinica SIL" w:cs="Abyssinica SIL"/>
               </w:rPr>
+              <w:lastRenderedPageBreak/>
               <w:t>ኘ/</w:t>
             </w:r>
           </w:p>
@@ -14914,7 +15042,6 @@
               <w:rPr>
                 <w:rFonts w:ascii="Abyssinica SIL" w:eastAsia="Times New Roman" w:hAnsi="Abyssinica SIL" w:cs="Abyssinica SIL"/>
               </w:rPr>
-              <w:lastRenderedPageBreak/>
               <w:t>ዐ/</w:t>
             </w:r>
           </w:p>
@@ -18651,6 +18778,7 @@
           <w:i/>
           <w:iCs/>
         </w:rPr>
+        <w:lastRenderedPageBreak/>
         <w:t>How is end of sequence handled?</w:t>
       </w:r>
     </w:p>
@@ -19376,6 +19504,7 @@
               <w:rPr>
                 <w:rFonts w:ascii="Abyssinica SIL" w:eastAsia="Times New Roman" w:hAnsi="Abyssinica SIL" w:cs="Abyssinica SIL"/>
               </w:rPr>
+              <w:lastRenderedPageBreak/>
               <w:t>ዐ/</w:t>
             </w:r>
           </w:p>
@@ -19471,7 +19600,6 @@
               <w:rPr>
                 <w:rFonts w:ascii="Abyssinica SIL" w:eastAsia="Times New Roman" w:hAnsi="Abyssinica SIL" w:cs="Abyssinica SIL"/>
               </w:rPr>
-              <w:lastRenderedPageBreak/>
               <w:t>ሰ/</w:t>
             </w:r>
           </w:p>
@@ -19890,6 +20018,7 @@
               <w:rPr>
                 <w:rFonts w:ascii="Abyssinica SIL" w:eastAsia="Times New Roman" w:hAnsi="Abyssinica SIL" w:cs="Abyssinica SIL"/>
               </w:rPr>
+              <w:lastRenderedPageBreak/>
               <w:t>ለ/</w:t>
             </w:r>
           </w:p>
@@ -19985,7 +20114,6 @@
               <w:rPr>
                 <w:rFonts w:ascii="Abyssinica SIL" w:eastAsia="Times New Roman" w:hAnsi="Abyssinica SIL" w:cs="Abyssinica SIL"/>
               </w:rPr>
-              <w:lastRenderedPageBreak/>
               <w:t>ዐ/</w:t>
             </w:r>
           </w:p>
@@ -20537,6 +20665,7 @@
               <w:rPr>
                 <w:rFonts w:ascii="Abyssinica SIL" w:eastAsia="Times New Roman" w:hAnsi="Abyssinica SIL" w:cs="Abyssinica SIL"/>
               </w:rPr>
+              <w:lastRenderedPageBreak/>
               <w:t>ለ/</w:t>
             </w:r>
           </w:p>
@@ -20632,7 +20761,6 @@
               <w:rPr>
                 <w:rFonts w:ascii="Abyssinica SIL" w:eastAsia="Times New Roman" w:hAnsi="Abyssinica SIL" w:cs="Abyssinica SIL"/>
               </w:rPr>
-              <w:lastRenderedPageBreak/>
               <w:t>ፈ/</w:t>
             </w:r>
           </w:p>
@@ -21146,6 +21274,7 @@
               <w:rPr>
                 <w:rFonts w:ascii="Abyssinica SIL" w:eastAsia="Times New Roman" w:hAnsi="Abyssinica SIL" w:cs="Abyssinica SIL"/>
               </w:rPr>
+              <w:lastRenderedPageBreak/>
               <w:t>ለ/</w:t>
             </w:r>
           </w:p>
@@ -21241,7 +21370,6 @@
               <w:rPr>
                 <w:rFonts w:ascii="Abyssinica SIL" w:eastAsia="Times New Roman" w:hAnsi="Abyssinica SIL" w:cs="Abyssinica SIL"/>
               </w:rPr>
-              <w:lastRenderedPageBreak/>
               <w:t>ዐ/</w:t>
             </w:r>
           </w:p>
@@ -24390,6 +24518,7 @@
           <w:sz w:val="22"/>
           <w:szCs w:val="22"/>
         </w:rPr>
+        <w:lastRenderedPageBreak/>
         <w:t>How is end of sequence handled?</w:t>
       </w:r>
     </w:p>
@@ -25086,7 +25215,6 @@
         </w:numPr>
       </w:pPr>
       <w:r>
-        <w:lastRenderedPageBreak/>
         <w:t>If both styles are desired:</w:t>
       </w:r>
     </w:p>
@@ -37877,7 +38005,7 @@
 </file>
 
 <file path=customXml/itemProps1.xml><?xml version="1.0" encoding="utf-8"?>
-<ds:datastoreItem xmlns:ds="http://schemas.openxmlformats.org/officeDocument/2006/customXml" ds:itemID="{C436626D-D033-4E36-B45C-D02449061605}">
+<ds:datastoreItem xmlns:ds="http://schemas.openxmlformats.org/officeDocument/2006/customXml" ds:itemID="{E11528C8-3A93-4664-9EE9-E71D1750878B}">
   <ds:schemaRefs>
     <ds:schemaRef ds:uri="http://schemas.openxmlformats.org/officeDocument/2006/bibliography"/>
   </ds:schemaRefs>

</xml_diff>

<commit_message>
Issues converted to questions in the "Justification with Centered Wordspace and Punctuation" seciton.
</commit_message>
<xml_diff>
--- a/survey/ELREQ-Survey-1.docx
+++ b/survey/ELREQ-Survey-1.docx
@@ -15301,9 +15301,15 @@
       </w:pPr>
     </w:p>
     <w:p>
+      <w:pPr>
+        <w:rPr>
+          <w:color w:val="000000" w:themeColor="text1"/>
+        </w:rPr>
+      </w:pPr>
       <w:r>
         <w:rPr>
           <w:rStyle w:val="Emphasis"/>
+          <w:color w:val="000000" w:themeColor="text1"/>
         </w:rPr>
         <w:t>Issues:</w:t>
       </w:r>
@@ -15319,6 +15325,7 @@
           <w:rFonts w:eastAsia="Times New Roman" w:cs="Times New Roman"/>
           <w:i/>
           <w:iCs/>
+          <w:color w:val="000000" w:themeColor="text1"/>
         </w:rPr>
       </w:pPr>
       <w:r>
@@ -15326,6 +15333,7 @@
           <w:rFonts w:ascii="Abyssinica SIL" w:eastAsia="Times New Roman" w:hAnsi="Abyssinica SIL" w:cs="Abyssinica SIL"/>
           <w:i/>
           <w:iCs/>
+          <w:color w:val="000000" w:themeColor="text1"/>
         </w:rPr>
         <w:t>ቨ</w:t>
       </w:r>
@@ -15334,6 +15342,7 @@
           <w:rFonts w:eastAsia="Times New Roman" w:cs="Times New Roman"/>
           <w:i/>
           <w:iCs/>
+          <w:color w:val="000000" w:themeColor="text1"/>
         </w:rPr>
         <w:t xml:space="preserve"> appears to be equally included and omitted in lists.</w:t>
       </w:r>
@@ -15349,6 +15358,7 @@
           <w:rFonts w:eastAsia="Times New Roman" w:cs="Times New Roman"/>
           <w:i/>
           <w:iCs/>
+          <w:color w:val="000000" w:themeColor="text1"/>
         </w:rPr>
       </w:pPr>
       <w:r>
@@ -15356,6 +15366,7 @@
           <w:rFonts w:eastAsia="Times New Roman" w:cs="Times New Roman"/>
           <w:i/>
           <w:iCs/>
+          <w:color w:val="000000" w:themeColor="text1"/>
         </w:rPr>
         <w:t>How is end of sequence handled?</w:t>
       </w:r>
@@ -15371,6 +15382,7 @@
           <w:rFonts w:ascii="Abyssinica SIL" w:eastAsia="Times New Roman" w:hAnsi="Abyssinica SIL" w:cs="Abyssinica SIL"/>
           <w:i/>
           <w:iCs/>
+          <w:color w:val="000000" w:themeColor="text1"/>
         </w:rPr>
       </w:pPr>
       <w:r>
@@ -15378,6 +15390,7 @@
           <w:rFonts w:eastAsia="Times New Roman" w:cs="Times New Roman"/>
           <w:i/>
           <w:iCs/>
+          <w:color w:val="000000" w:themeColor="text1"/>
         </w:rPr>
         <w:t xml:space="preserve">Sequence as radix, e.g.: </w:t>
       </w:r>
@@ -15386,6 +15399,7 @@
           <w:rFonts w:ascii="Abyssinica SIL" w:eastAsia="Times New Roman" w:hAnsi="Abyssinica SIL" w:cs="Abyssinica SIL"/>
           <w:i/>
           <w:iCs/>
+          <w:color w:val="000000" w:themeColor="text1"/>
         </w:rPr>
         <w:t>... ፈ ... ፐ ... ሀሀ ... ሀለ ...</w:t>
       </w:r>
@@ -15401,6 +15415,7 @@
           <w:rFonts w:ascii="Abyssinica SIL" w:eastAsia="Times New Roman" w:hAnsi="Abyssinica SIL" w:cs="Abyssinica SIL"/>
           <w:i/>
           <w:iCs/>
+          <w:color w:val="000000" w:themeColor="text1"/>
         </w:rPr>
       </w:pPr>
       <w:r>
@@ -15408,6 +15423,7 @@
           <w:rFonts w:eastAsia="Times New Roman" w:cs="Times New Roman"/>
           <w:i/>
           <w:iCs/>
+          <w:color w:val="000000" w:themeColor="text1"/>
         </w:rPr>
         <w:t xml:space="preserve">Columnar radix, e.g.: </w:t>
       </w:r>
@@ -15416,6 +15432,7 @@
           <w:rFonts w:ascii="Abyssinica SIL" w:eastAsia="Times New Roman" w:hAnsi="Abyssinica SIL" w:cs="Abyssinica SIL"/>
           <w:i/>
           <w:iCs/>
+          <w:color w:val="000000" w:themeColor="text1"/>
         </w:rPr>
         <w:t>... ፈ ... ፐ ... ሀሁ ... ሀሉ ...</w:t>
       </w:r>
@@ -15431,6 +15448,7 @@
           <w:rFonts w:ascii="Abyssinica SIL" w:eastAsia="Times New Roman" w:hAnsi="Abyssinica SIL" w:cs="Abyssinica SIL"/>
           <w:i/>
           <w:iCs/>
+          <w:color w:val="000000" w:themeColor="text1"/>
         </w:rPr>
       </w:pPr>
       <w:r>
@@ -15438,6 +15456,7 @@
           <w:rFonts w:eastAsia="Times New Roman" w:cs="Times New Roman"/>
           <w:i/>
           <w:iCs/>
+          <w:color w:val="000000" w:themeColor="text1"/>
         </w:rPr>
         <w:t xml:space="preserve">Wrap to next column, e.g.: </w:t>
       </w:r>
@@ -15446,6 +15465,7 @@
           <w:rFonts w:ascii="Abyssinica SIL" w:eastAsia="Times New Roman" w:hAnsi="Abyssinica SIL" w:cs="Abyssinica SIL"/>
           <w:i/>
           <w:iCs/>
+          <w:color w:val="000000" w:themeColor="text1"/>
         </w:rPr>
         <w:t>... ፈ ... ፐ ... ሁ ... ሉ ...</w:t>
       </w:r>
@@ -15461,6 +15481,7 @@
           <w:rFonts w:eastAsia="Times New Roman" w:cs="Times New Roman"/>
           <w:i/>
           <w:iCs/>
+          <w:color w:val="000000" w:themeColor="text1"/>
         </w:rPr>
       </w:pPr>
       <w:r>
@@ -15468,6 +15489,7 @@
           <w:rFonts w:eastAsia="Times New Roman" w:cs="Times New Roman"/>
           <w:i/>
           <w:iCs/>
+          <w:color w:val="000000" w:themeColor="text1"/>
         </w:rPr>
         <w:t>With any approach, how is the end of matrix handled?</w:t>
       </w:r>
@@ -18450,12 +18472,10 @@
       <w:pPr>
         <w:jc w:val="both"/>
       </w:pPr>
-      <w:bookmarkStart w:id="0" w:name="_GoBack"/>
       <w:r>
         <w:t>An observed formatting practice is the start of a following paragraph inline with the last list item. The paragraph may flow immediately from the last item, or some indentation may be applied. This practice is illustrated in the following figure:</w:t>
       </w:r>
     </w:p>
-    <w:bookmarkEnd w:id="0"/>
     <w:p>
       <w:pPr>
         <w:rPr>
@@ -19985,6 +20005,7 @@
     <w:p>
       <w:pPr>
         <w:pStyle w:val="ListParagraph"/>
+        <w:spacing w:after="0"/>
       </w:pPr>
       <w:r>
         <w:rPr>
@@ -21396,6 +21417,7 @@
     <w:p>
       <w:pPr>
         <w:rPr>
+          <w:rStyle w:val="fig-title"/>
           <w:rFonts w:eastAsia="Times New Roman" w:cs="Times New Roman"/>
         </w:rPr>
       </w:pPr>
@@ -21484,8 +21506,13 @@
     </w:p>
     <w:p>
       <w:pPr>
-        <w:pStyle w:val="NormalWeb"/>
-        <w:spacing w:before="0" w:beforeAutospacing="0" w:after="0" w:afterAutospacing="0"/>
+        <w:rPr>
+          <w:rFonts w:eastAsia="Times New Roman" w:cs="Times New Roman"/>
+        </w:rPr>
+      </w:pPr>
+    </w:p>
+    <w:p>
+      <w:pPr>
         <w:jc w:val="both"/>
       </w:pPr>
       <w:r>
@@ -22809,16 +22836,132 @@
     <w:p>
       <w:pPr>
         <w:rPr>
-          <w:rFonts w:eastAsia="Times New Roman" w:cs="Times New Roman"/>
-        </w:rPr>
-      </w:pPr>
-    </w:p>
-    <w:p>
-      <w:r>
-        <w:rPr>
-          <w:rStyle w:val="Emphasis"/>
-        </w:rPr>
-        <w:t>Issues:</w:t>
+          <w:rStyle w:val="fig-title"/>
+          <w:rFonts w:eastAsia="Times New Roman" w:cs="Times New Roman"/>
+          <w:sz w:val="22"/>
+          <w:szCs w:val="22"/>
+        </w:rPr>
+      </w:pPr>
+    </w:p>
+    <w:p>
+      <w:pPr>
+        <w:numPr>
+          <w:ilvl w:val="0"/>
+          <w:numId w:val="31"/>
+        </w:numPr>
+        <w:spacing w:before="60" w:after="120"/>
+        <w:rPr>
+          <w:rFonts w:eastAsia="Times New Roman" w:cs="Times New Roman"/>
+          <w:iCs/>
+          <w:color w:val="000000" w:themeColor="text1"/>
+        </w:rPr>
+      </w:pPr>
+      <w:r>
+        <w:rPr>
+          <w:rFonts w:eastAsia="Times New Roman" w:cs="Times New Roman"/>
+          <w:iCs/>
+        </w:rPr>
+        <w:t xml:space="preserve">Which </w:t>
+      </w:r>
+      <w:r>
+        <w:rPr>
+          <w:rFonts w:eastAsia="Times New Roman" w:cs="Times New Roman"/>
+          <w:iCs/>
+        </w:rPr>
+        <w:t xml:space="preserve">justification </w:t>
+      </w:r>
+      <w:r>
+        <w:rPr>
+          <w:rFonts w:eastAsia="Times New Roman" w:cs="Times New Roman"/>
+          <w:iCs/>
+        </w:rPr>
+        <w:t>spacing style should be the default used by applications</w:t>
+      </w:r>
+      <w:r>
+        <w:rPr>
+          <w:rFonts w:eastAsia="Times New Roman" w:cs="Times New Roman"/>
+          <w:iCs/>
+          <w:color w:val="000000" w:themeColor="text1"/>
+        </w:rPr>
+        <w:t>?</w:t>
+      </w:r>
+      <w:r>
+        <w:rPr>
+          <w:rFonts w:eastAsia="Times New Roman" w:cs="Times New Roman"/>
+          <w:iCs/>
+          <w:color w:val="000000" w:themeColor="text1"/>
+        </w:rPr>
+        <w:br/>
+      </w:r>
+      <w:r>
+        <w:rPr>
+          <w:rFonts w:ascii="Arial Unicode MS" w:eastAsia="Arial Unicode MS" w:hAnsi="Arial Unicode MS" w:cs="Arial Unicode MS" w:hint="eastAsia"/>
+        </w:rPr>
+        <w:t>☐</w:t>
+      </w:r>
+      <w:r>
+        <w:t xml:space="preserve"> </w:t>
+      </w:r>
+      <w:r>
+        <w:t>Word-Bounded Style</w:t>
+      </w:r>
+      <w:r>
+        <w:t xml:space="preserve">    </w:t>
+      </w:r>
+      <w:r>
+        <w:rPr>
+          <w:rFonts w:ascii="Arial Unicode MS" w:eastAsia="Arial Unicode MS" w:hAnsi="Arial Unicode MS" w:cs="Arial Unicode MS" w:hint="eastAsia"/>
+        </w:rPr>
+        <w:t>☐</w:t>
+      </w:r>
+      <w:r>
+        <w:rPr>
+          <w:rFonts w:ascii="Arial Unicode MS" w:eastAsia="Arial Unicode MS" w:hAnsi="Arial Unicode MS" w:cs="Arial Unicode MS"/>
+        </w:rPr>
+        <w:t xml:space="preserve"> </w:t>
+      </w:r>
+      <w:r>
+        <w:t xml:space="preserve">  </w:t>
+      </w:r>
+      <w:bookmarkStart w:id="0" w:name="_GoBack"/>
+      <w:bookmarkEnd w:id="0"/>
+      <w:r>
+        <w:t>Centered Style</w:t>
+      </w:r>
+      <w:r>
+        <w:t xml:space="preserve">    </w:t>
+      </w:r>
+      <w:r>
+        <w:rPr>
+          <w:rFonts w:ascii="Arial Unicode MS" w:eastAsia="Arial Unicode MS" w:hAnsi="Arial Unicode MS" w:cs="Arial Unicode MS" w:hint="eastAsia"/>
+        </w:rPr>
+        <w:t>☐</w:t>
+      </w:r>
+      <w:r>
+        <w:rPr>
+          <w:rFonts w:ascii="Arial Unicode MS" w:eastAsia="Arial Unicode MS" w:hAnsi="Arial Unicode MS" w:cs="Arial Unicode MS"/>
+        </w:rPr>
+        <w:t xml:space="preserve"> </w:t>
+      </w:r>
+      <w:r>
+        <w:t>Other</w:t>
+      </w:r>
+      <w:r>
+        <w:t xml:space="preserve"> (Please Explain)</w:t>
+      </w:r>
+      <w:r>
+        <w:t xml:space="preserve">: </w:t>
+      </w:r>
+      <w:r>
+        <w:t xml:space="preserve"> </w:t>
+      </w:r>
+      <w:r>
+        <w:rPr>
+          <w:rFonts w:eastAsia="Times New Roman" w:cs="Times New Roman"/>
+          <w:iCs/>
+          <w:color w:val="000000" w:themeColor="text1"/>
+        </w:rPr>
+        <w:t xml:space="preserve"> ________________________________________________________________________________________</w:t>
       </w:r>
     </w:p>
     <w:p>
@@ -22829,7 +22972,6 @@
           <w:numId w:val="31"/>
         </w:numPr>
         <w:spacing w:before="60" w:after="120"/>
-        <w:jc w:val="both"/>
         <w:rPr>
           <w:rFonts w:eastAsia="Times New Roman" w:cs="Times New Roman"/>
           <w:i/>
@@ -22839,10 +22981,64 @@
       <w:r>
         <w:rPr>
           <w:rFonts w:eastAsia="Times New Roman" w:cs="Times New Roman"/>
-          <w:i/>
           <w:iCs/>
         </w:rPr>
-        <w:t>Which spacing style should be the default used by applications?</w:t>
+        <w:t>Are both styles appropriate</w:t>
+      </w:r>
+      <w:r>
+        <w:rPr>
+          <w:rFonts w:eastAsia="Times New Roman" w:cs="Times New Roman"/>
+          <w:iCs/>
+        </w:rPr>
+        <w:t>?</w:t>
+      </w:r>
+      <w:r>
+        <w:rPr>
+          <w:rFonts w:eastAsia="Times New Roman" w:cs="Times New Roman"/>
+          <w:iCs/>
+        </w:rPr>
+        <w:t xml:space="preserve">  If so, in what contexts can the two styles be used:</w:t>
+      </w:r>
+      <w:r>
+        <w:rPr>
+          <w:rFonts w:eastAsia="Times New Roman" w:cs="Times New Roman"/>
+          <w:iCs/>
+          <w:color w:val="000000" w:themeColor="text1"/>
+        </w:rPr>
+        <w:br/>
+        <w:t>___________________________________________</w:t>
+      </w:r>
+      <w:r>
+        <w:rPr>
+          <w:rFonts w:eastAsia="Times New Roman" w:cs="Times New Roman"/>
+          <w:iCs/>
+          <w:color w:val="000000" w:themeColor="text1"/>
+        </w:rPr>
+        <w:t>________</w:t>
+      </w:r>
+      <w:r>
+        <w:rPr>
+          <w:rFonts w:eastAsia="Times New Roman" w:cs="Times New Roman"/>
+          <w:iCs/>
+          <w:color w:val="000000" w:themeColor="text1"/>
+        </w:rPr>
+        <w:t>_____________________________________________</w:t>
+      </w:r>
+      <w:r>
+        <w:rPr>
+          <w:rFonts w:eastAsia="Times New Roman" w:cs="Times New Roman"/>
+          <w:iCs/>
+          <w:color w:val="000000" w:themeColor="text1"/>
+        </w:rPr>
+        <w:br/>
+      </w:r>
+      <w:r>
+        <w:rPr>
+          <w:rFonts w:eastAsia="Times New Roman" w:cs="Times New Roman"/>
+          <w:iCs/>
+          <w:color w:val="000000" w:themeColor="text1"/>
+        </w:rPr>
+        <w:t>________________________________________________________________________________________________</w:t>
       </w:r>
     </w:p>
     <w:p>
@@ -22853,7 +23049,6 @@
           <w:numId w:val="31"/>
         </w:numPr>
         <w:spacing w:before="60" w:after="120"/>
-        <w:jc w:val="both"/>
         <w:rPr>
           <w:rFonts w:eastAsia="Times New Roman" w:cs="Times New Roman"/>
           <w:i/>
@@ -22863,19 +23058,67 @@
       <w:r>
         <w:rPr>
           <w:rFonts w:eastAsia="Times New Roman" w:cs="Times New Roman"/>
+          <w:iCs/>
+        </w:rPr>
+        <w:t>Are</w:t>
+      </w:r>
+      <w:r>
+        <w:rPr>
+          <w:rFonts w:eastAsia="Times New Roman" w:cs="Times New Roman"/>
+          <w:iCs/>
+        </w:rPr>
+        <w:t xml:space="preserve"> names </w:t>
+      </w:r>
+      <w:r>
+        <w:rPr>
+          <w:rFonts w:eastAsia="Times New Roman" w:cs="Times New Roman"/>
+          <w:iCs/>
+        </w:rPr>
+        <w:t xml:space="preserve">known for these different </w:t>
+      </w:r>
+      <w:r>
+        <w:rPr>
+          <w:rFonts w:eastAsia="Times New Roman" w:cs="Times New Roman"/>
+          <w:iCs/>
+        </w:rPr>
+        <w:t>formatting styles?</w:t>
+      </w:r>
+      <w:r>
+        <w:rPr>
+          <w:rFonts w:eastAsia="Times New Roman" w:cs="Times New Roman"/>
+          <w:iCs/>
+          <w:color w:val="000000" w:themeColor="text1"/>
+        </w:rPr>
+        <w:br/>
+        <w:t>___________________________________________</w:t>
+      </w:r>
+      <w:r>
+        <w:rPr>
+          <w:rFonts w:eastAsia="Times New Roman" w:cs="Times New Roman"/>
+          <w:iCs/>
+          <w:color w:val="000000" w:themeColor="text1"/>
+        </w:rPr>
+        <w:t>________</w:t>
+      </w:r>
+      <w:r>
+        <w:rPr>
+          <w:rFonts w:eastAsia="Times New Roman" w:cs="Times New Roman"/>
+          <w:iCs/>
+          <w:color w:val="000000" w:themeColor="text1"/>
+        </w:rPr>
+        <w:t>_____________________________________________</w:t>
+      </w:r>
+    </w:p>
+    <w:p>
+      <w:pPr>
+        <w:spacing w:before="60" w:after="120"/>
+        <w:jc w:val="both"/>
+        <w:rPr>
+          <w:rFonts w:eastAsia="Times New Roman" w:cs="Times New Roman"/>
           <w:i/>
           <w:iCs/>
         </w:rPr>
-        <w:t>Do stakeholders have names or use-cases for these different wordspace formatting styles</w:t>
-      </w:r>
-      <w:r>
-        <w:rPr>
-          <w:rFonts w:eastAsia="Times New Roman" w:cs="Times New Roman"/>
-          <w:i/>
-          <w:iCs/>
-        </w:rPr>
-        <w:t>?</w:t>
-      </w:r>
+      </w:pPr>
     </w:p>
     <w:p>
       <w:pPr>
@@ -22952,7 +23195,15 @@
           <w:sz w:val="22"/>
           <w:szCs w:val="22"/>
         </w:rPr>
-        <w:t>] will be treated equally with all other punctuation symbols. In a second mode, the Ethiopic full stop will have special spacing rules applied to it whereby more separation space is allowed following the symbol and the start of the next word. In a sense, the right side space of the full stop is “more elastic” than in the regular mode. The elasticity rule and the visual effect are similar to that of the final line of a fully justified paragraph in Western text. When the final line of a paragraph of Latin script crosses a certain horizontal threshold, the line will become fully justified. Below that threshold the line will appear left aligned. The same rule appears to be applied to the Ethiopic full stop but on any line of the paragraph. An illustration of this sub-mode is depicted in the following:</w:t>
+        <w:t xml:space="preserve">] will be treated equally with all other punctuation symbols. In a second mode, the Ethiopic full stop will have special spacing rules applied to it whereby more separation space is allowed following the symbol and the start of the next word. In a sense, the right side space of the full stop is “more elastic” than in the regular mode. The elasticity rule and the visual effect are similar to that of the final line of a fully justified paragraph in Western text. When the final line of a paragraph of Latin script crosses a certain horizontal threshold, the line will become fully justified. Below that threshold the line will appear left aligned. The </w:t>
+      </w:r>
+      <w:r>
+        <w:rPr>
+          <w:sz w:val="22"/>
+          <w:szCs w:val="22"/>
+        </w:rPr>
+        <w:lastRenderedPageBreak/>
+        <w:t>same rule appears to be applied to the Ethiopic full stop but on any line of the paragraph. An illustration of this sub-mode is depicted in the following:</w:t>
       </w:r>
     </w:p>
     <w:p>
@@ -22971,7 +23222,6 @@
           <w:sz w:val="22"/>
           <w:szCs w:val="22"/>
         </w:rPr>
-        <w:lastRenderedPageBreak/>
         <w:drawing>
           <wp:inline distT="0" distB="0" distL="0" distR="0" wp14:anchorId="005FCDE1" wp14:editId="5CEB4E5F">
             <wp:extent cx="5486400" cy="2033905"/>
@@ -31927,7 +32177,7 @@
 </file>
 
 <file path=customXml/itemProps1.xml><?xml version="1.0" encoding="utf-8"?>
-<ds:datastoreItem xmlns:ds="http://schemas.openxmlformats.org/officeDocument/2006/customXml" ds:itemID="{136AA3B9-3D24-40AD-A618-14131535C5FF}">
+<ds:datastoreItem xmlns:ds="http://schemas.openxmlformats.org/officeDocument/2006/customXml" ds:itemID="{253C05B6-1437-4C3C-AA21-BDFFF747DC47}">
   <ds:schemaRefs>
     <ds:schemaRef ds:uri="http://schemas.openxmlformats.org/officeDocument/2006/bibliography"/>
   </ds:schemaRefs>

</xml_diff>

<commit_message>
Issues converted to questions in the "Parenthetical Expressions with Ethiopic Wordspace" and "Ellipsis" sections.
</commit_message>
<xml_diff>
--- a/survey/ELREQ-Survey-1.docx
+++ b/survey/ELREQ-Survey-1.docx
@@ -22923,8 +22923,6 @@
       <w:r>
         <w:t xml:space="preserve">  </w:t>
       </w:r>
-      <w:bookmarkStart w:id="0" w:name="_GoBack"/>
-      <w:bookmarkEnd w:id="0"/>
       <w:r>
         <w:t>Centered Style</w:t>
       </w:r>
@@ -25096,19 +25094,6 @@
         </w:rPr>
       </w:pPr>
     </w:p>
-    <w:p>
-      <w:pPr>
-        <w:rPr>
-          <w:rStyle w:val="Emphasis"/>
-        </w:rPr>
-      </w:pPr>
-      <w:r>
-        <w:rPr>
-          <w:rStyle w:val="Emphasis"/>
-        </w:rPr>
-        <w:t>Issues:</w:t>
-      </w:r>
-    </w:p>
     <w:p/>
     <w:p>
       <w:pPr>
@@ -25122,10 +25107,108 @@
         </w:rPr>
       </w:pPr>
       <w:r>
-        <w:rPr>
-          <w:i/>
-        </w:rPr>
-        <w:t>Which of the above two forms is considered most appropriate?</w:t>
+        <w:t>Which of the above two forms</w:t>
+      </w:r>
+      <w:r>
+        <w:t xml:space="preserve"> is considered most appropriate</w:t>
+      </w:r>
+      <w:r>
+        <w:rPr>
+          <w:rFonts w:eastAsia="Times New Roman" w:cs="Times New Roman"/>
+          <w:iCs/>
+          <w:color w:val="000000" w:themeColor="text1"/>
+        </w:rPr>
+        <w:t>?</w:t>
+      </w:r>
+      <w:r>
+        <w:rPr>
+          <w:rFonts w:eastAsia="Times New Roman" w:cs="Times New Roman"/>
+          <w:iCs/>
+          <w:color w:val="000000" w:themeColor="text1"/>
+        </w:rPr>
+        <w:br/>
+      </w:r>
+      <w:r>
+        <w:rPr>
+          <w:rFonts w:ascii="Arial Unicode MS" w:eastAsia="Arial Unicode MS" w:hAnsi="Arial Unicode MS" w:cs="Arial Unicode MS" w:hint="eastAsia"/>
+        </w:rPr>
+        <w:t>☐</w:t>
+      </w:r>
+      <w:r>
+        <w:rPr>
+          <w:rFonts w:ascii="Arial Unicode MS" w:eastAsia="Arial Unicode MS" w:hAnsi="Arial Unicode MS" w:cs="Arial Unicode MS"/>
+        </w:rPr>
+        <w:t xml:space="preserve"> </w:t>
+      </w:r>
+      <w:r>
+        <w:t xml:space="preserve">  </w:t>
+      </w:r>
+      <w:r>
+        <w:t>With inner wordspace</w:t>
+      </w:r>
+      <w:r>
+        <w:t xml:space="preserve">    </w:t>
+      </w:r>
+      <w:r>
+        <w:rPr>
+          <w:rFonts w:ascii="Arial Unicode MS" w:eastAsia="Arial Unicode MS" w:hAnsi="Arial Unicode MS" w:cs="Arial Unicode MS" w:hint="eastAsia"/>
+        </w:rPr>
+        <w:t>☐</w:t>
+      </w:r>
+      <w:r>
+        <w:rPr>
+          <w:rFonts w:ascii="Arial Unicode MS" w:eastAsia="Arial Unicode MS" w:hAnsi="Arial Unicode MS" w:cs="Arial Unicode MS"/>
+        </w:rPr>
+        <w:t xml:space="preserve"> </w:t>
+      </w:r>
+      <w:r>
+        <w:t xml:space="preserve">  </w:t>
+      </w:r>
+      <w:r>
+        <w:t>Without inner wordspace</w:t>
+      </w:r>
+      <w:r>
+        <w:t xml:space="preserve">    </w:t>
+      </w:r>
+      <w:r>
+        <w:rPr>
+          <w:rFonts w:ascii="Arial Unicode MS" w:eastAsia="Arial Unicode MS" w:hAnsi="Arial Unicode MS" w:cs="Arial Unicode MS" w:hint="eastAsia"/>
+        </w:rPr>
+        <w:t>☐</w:t>
+      </w:r>
+      <w:r>
+        <w:rPr>
+          <w:rFonts w:ascii="Arial Unicode MS" w:eastAsia="Arial Unicode MS" w:hAnsi="Arial Unicode MS" w:cs="Arial Unicode MS"/>
+        </w:rPr>
+        <w:t xml:space="preserve"> </w:t>
+      </w:r>
+      <w:r>
+        <w:t>Other</w:t>
+      </w:r>
+      <w:r>
+        <w:t xml:space="preserve"> (Please Explain)</w:t>
+      </w:r>
+      <w:r>
+        <w:t xml:space="preserve">: </w:t>
+      </w:r>
+      <w:r>
+        <w:t xml:space="preserve"> </w:t>
+      </w:r>
+      <w:r>
+        <w:rPr>
+          <w:rFonts w:eastAsia="Times New Roman" w:cs="Times New Roman"/>
+          <w:iCs/>
+          <w:color w:val="000000" w:themeColor="text1"/>
+        </w:rPr>
+        <w:t xml:space="preserve"> ________________________________________________________________________________________</w:t>
+      </w:r>
+      <w:r>
+        <w:rPr>
+          <w:rFonts w:eastAsia="Times New Roman" w:cs="Times New Roman"/>
+          <w:iCs/>
+          <w:color w:val="000000" w:themeColor="text1"/>
+        </w:rPr>
+        <w:t>_________</w:t>
       </w:r>
     </w:p>
     <w:p>
@@ -25135,16 +25218,74 @@
           <w:ilvl w:val="0"/>
           <w:numId w:val="26"/>
         </w:numPr>
-        <w:rPr>
-          <w:i/>
-        </w:rPr>
-      </w:pPr>
-      <w:r>
-        <w:rPr>
-          <w:i/>
-        </w:rPr>
+      </w:pPr>
+      <w:r>
         <w:t>Do special rules, or exceptions, apply with Ethiopic wordspace around closing symbols?</w:t>
       </w:r>
+      <w:r>
+        <w:br/>
+      </w:r>
+      <w:r>
+        <w:rPr>
+          <w:rFonts w:ascii="Arial Unicode MS" w:eastAsia="Arial Unicode MS" w:hAnsi="Arial Unicode MS" w:cs="Arial Unicode MS" w:hint="eastAsia"/>
+        </w:rPr>
+        <w:t>☐</w:t>
+      </w:r>
+      <w:r>
+        <w:rPr>
+          <w:rFonts w:ascii="Arial Unicode MS" w:eastAsia="Arial Unicode MS" w:hAnsi="Arial Unicode MS" w:cs="Arial Unicode MS"/>
+        </w:rPr>
+        <w:t xml:space="preserve"> </w:t>
+      </w:r>
+      <w:r>
+        <w:t xml:space="preserve">  </w:t>
+      </w:r>
+      <w:r>
+        <w:t>No</w:t>
+      </w:r>
+      <w:r>
+        <w:t xml:space="preserve">    </w:t>
+      </w:r>
+      <w:r>
+        <w:rPr>
+          <w:rFonts w:ascii="Arial Unicode MS" w:eastAsia="Arial Unicode MS" w:hAnsi="Arial Unicode MS" w:cs="Arial Unicode MS" w:hint="eastAsia"/>
+        </w:rPr>
+        <w:t>☐</w:t>
+      </w:r>
+      <w:r>
+        <w:rPr>
+          <w:rFonts w:ascii="Arial Unicode MS" w:eastAsia="Arial Unicode MS" w:hAnsi="Arial Unicode MS" w:cs="Arial Unicode MS"/>
+        </w:rPr>
+        <w:t xml:space="preserve"> </w:t>
+      </w:r>
+      <w:r>
+        <w:t xml:space="preserve">Yes </w:t>
+      </w:r>
+      <w:r>
+        <w:t>(Please Explain)</w:t>
+      </w:r>
+      <w:r>
+        <w:t xml:space="preserve">: </w:t>
+      </w:r>
+      <w:r>
+        <w:t xml:space="preserve"> </w:t>
+      </w:r>
+      <w:r>
+        <w:rPr>
+          <w:rFonts w:eastAsia="Times New Roman" w:cs="Times New Roman"/>
+          <w:iCs/>
+          <w:color w:val="000000" w:themeColor="text1"/>
+        </w:rPr>
+        <w:t xml:space="preserve"> ________________________________________________________________________________________</w:t>
+      </w:r>
+      <w:r>
+        <w:rPr>
+          <w:rFonts w:eastAsia="Times New Roman" w:cs="Times New Roman"/>
+          <w:iCs/>
+          <w:color w:val="000000" w:themeColor="text1"/>
+        </w:rPr>
+        <w:t>_________</w:t>
+      </w:r>
     </w:p>
     <w:p>
       <w:pPr>
@@ -25157,6 +25298,7 @@
         <w:rPr>
           <w:color w:val="auto"/>
         </w:rPr>
+        <w:lastRenderedPageBreak/>
         <w:t>Quotation</w:t>
       </w:r>
     </w:p>
@@ -25171,11 +25313,7 @@
         <w:t>em</w:t>
       </w:r>
       <w:r>
-        <w:t xml:space="preserve">ets will be used for inner-quotation and single word quotation. Modern Ethiopic writing will additionally utilize Latin quotation marks similarly (“ ” ‘ ’, </w:t>
-      </w:r>
-      <w:r>
-        <w:lastRenderedPageBreak/>
-        <w:t>U+201C, U+201D, U+2018, U+2019). The choice of Latin script quotation may represent either an author preference or a so</w:t>
+        <w:t>ets will be used for inner-quotation and single word quotation. Modern Ethiopic writing will additionally utilize Latin quotation marks similarly (“ ” ‘ ’, U+201C, U+201D, U+2018, U+2019). The choice of Latin script quotation may represent either an author preference or a so</w:t>
       </w:r>
       <w:r>
         <w:t>ftware limitation that made g</w:t>
@@ -25345,12 +25483,37 @@
       </w:pPr>
     </w:p>
     <w:p>
-      <w:r>
-        <w:rPr>
-          <w:rStyle w:val="Emphasis"/>
-        </w:rPr>
-        <w:t>Issues:</w:t>
-      </w:r>
+      <w:pPr>
+        <w:jc w:val="both"/>
+        <w:rPr>
+          <w:i/>
+        </w:rPr>
+      </w:pPr>
+      <w:r>
+        <w:rPr>
+          <w:i/>
+        </w:rPr>
+        <w:t>[</w:t>
+      </w:r>
+      <w:r>
+        <w:rPr>
+          <w:i/>
+        </w:rPr>
+        <w:t>TBD: Need an image to illustrated the difference in the two styles.</w:t>
+      </w:r>
+      <w:bookmarkStart w:id="0" w:name="_GoBack"/>
+      <w:bookmarkEnd w:id="0"/>
+      <w:r>
+        <w:rPr>
+          <w:i/>
+        </w:rPr>
+        <w:t>]</w:t>
+      </w:r>
+    </w:p>
+    <w:p>
+      <w:pPr>
+        <w:jc w:val="both"/>
+      </w:pPr>
     </w:p>
     <w:p>
       <w:pPr>
@@ -25359,27 +25522,88 @@
           <w:ilvl w:val="0"/>
           <w:numId w:val="24"/>
         </w:numPr>
-        <w:rPr>
-          <w:i/>
-        </w:rPr>
-      </w:pPr>
-      <w:r>
-        <w:rPr>
-          <w:i/>
-        </w:rPr>
-        <w:t>Which ellipsis form is the prefer</w:t>
-      </w:r>
-      <w:r>
-        <w:rPr>
-          <w:i/>
-        </w:rPr>
-        <w:t>r</w:t>
-      </w:r>
-      <w:r>
-        <w:rPr>
-          <w:i/>
-        </w:rPr>
-        <w:t>ed as the default?</w:t>
+      </w:pPr>
+      <w:r>
+        <w:t>Which ellipsis form is the preferred as the default?</w:t>
+      </w:r>
+      <w:r>
+        <w:rPr>
+          <w:rFonts w:eastAsia="Times New Roman" w:cs="Times New Roman"/>
+          <w:iCs/>
+          <w:color w:val="000000" w:themeColor="text1"/>
+        </w:rPr>
+        <w:br/>
+      </w:r>
+      <w:r>
+        <w:rPr>
+          <w:rFonts w:ascii="Arial Unicode MS" w:eastAsia="Arial Unicode MS" w:hAnsi="Arial Unicode MS" w:cs="Arial Unicode MS" w:hint="eastAsia"/>
+        </w:rPr>
+        <w:t>☐</w:t>
+      </w:r>
+      <w:r>
+        <w:rPr>
+          <w:rFonts w:ascii="Arial Unicode MS" w:eastAsia="Arial Unicode MS" w:hAnsi="Arial Unicode MS" w:cs="Arial Unicode MS"/>
+        </w:rPr>
+        <w:t xml:space="preserve"> </w:t>
+      </w:r>
+      <w:r>
+        <w:t xml:space="preserve">  </w:t>
+      </w:r>
+      <w:r>
+        <w:t>pre-composed</w:t>
+      </w:r>
+      <w:r>
+        <w:t xml:space="preserve">    </w:t>
+      </w:r>
+      <w:r>
+        <w:rPr>
+          <w:rFonts w:ascii="Arial Unicode MS" w:eastAsia="Arial Unicode MS" w:hAnsi="Arial Unicode MS" w:cs="Arial Unicode MS" w:hint="eastAsia"/>
+        </w:rPr>
+        <w:t>☐</w:t>
+      </w:r>
+      <w:r>
+        <w:rPr>
+          <w:rFonts w:ascii="Arial Unicode MS" w:eastAsia="Arial Unicode MS" w:hAnsi="Arial Unicode MS" w:cs="Arial Unicode MS"/>
+        </w:rPr>
+        <w:t xml:space="preserve"> </w:t>
+      </w:r>
+      <w:r>
+        <w:t xml:space="preserve">  </w:t>
+      </w:r>
+      <w:r>
+        <w:t>mid-line</w:t>
+      </w:r>
+      <w:r>
+        <w:t xml:space="preserve">    </w:t>
+      </w:r>
+      <w:r>
+        <w:rPr>
+          <w:rFonts w:ascii="Arial Unicode MS" w:eastAsia="Arial Unicode MS" w:hAnsi="Arial Unicode MS" w:cs="Arial Unicode MS" w:hint="eastAsia"/>
+        </w:rPr>
+        <w:t>☐</w:t>
+      </w:r>
+      <w:r>
+        <w:rPr>
+          <w:rFonts w:ascii="Arial Unicode MS" w:eastAsia="Arial Unicode MS" w:hAnsi="Arial Unicode MS" w:cs="Arial Unicode MS"/>
+        </w:rPr>
+        <w:t xml:space="preserve"> </w:t>
+      </w:r>
+      <w:r>
+        <w:t>Other (Please Explain)</w:t>
+      </w:r>
+      <w:r>
+        <w:t xml:space="preserve">: </w:t>
+      </w:r>
+      <w:r>
+        <w:t xml:space="preserve"> </w:t>
+      </w:r>
+      <w:r>
+        <w:rPr>
+          <w:rFonts w:eastAsia="Times New Roman" w:cs="Times New Roman"/>
+          <w:iCs/>
+          <w:color w:val="000000" w:themeColor="text1"/>
+        </w:rPr>
+        <w:t xml:space="preserve"> _________________________________________________________________________________________________</w:t>
       </w:r>
     </w:p>
     <w:p>
@@ -25389,15 +25613,64 @@
           <w:ilvl w:val="0"/>
           <w:numId w:val="24"/>
         </w:numPr>
-        <w:rPr>
-          <w:i/>
-        </w:rPr>
-      </w:pPr>
-      <w:r>
-        <w:rPr>
-          <w:i/>
-        </w:rPr>
+      </w:pPr>
+      <w:r>
         <w:t>How much spacing between dots is desirable?</w:t>
+      </w:r>
+    </w:p>
+    <w:p>
+      <w:pPr>
+        <w:ind w:left="720"/>
+      </w:pPr>
+      <w:r>
+        <w:rPr>
+          <w:rFonts w:ascii="Arial Unicode MS" w:eastAsia="Arial Unicode MS" w:hAnsi="Arial Unicode MS" w:cs="Arial Unicode MS" w:hint="eastAsia"/>
+        </w:rPr>
+        <w:t>☐</w:t>
+      </w:r>
+      <w:r>
+        <w:rPr>
+          <w:rFonts w:ascii="Arial Unicode MS" w:eastAsia="Arial Unicode MS" w:hAnsi="Arial Unicode MS" w:cs="Arial Unicode MS"/>
+        </w:rPr>
+        <w:t xml:space="preserve"> </w:t>
+      </w:r>
+      <w:r>
+        <w:t xml:space="preserve">  </w:t>
+      </w:r>
+      <w:r>
+        <w:t>Same as for English</w:t>
+      </w:r>
+      <w:r>
+        <w:t xml:space="preserve">   </w:t>
+      </w:r>
+      <w:r>
+        <w:rPr>
+          <w:rFonts w:ascii="Arial Unicode MS" w:eastAsia="Arial Unicode MS" w:hAnsi="Arial Unicode MS" w:cs="Arial Unicode MS" w:hint="eastAsia"/>
+        </w:rPr>
+        <w:t>☐</w:t>
+      </w:r>
+      <w:r>
+        <w:rPr>
+          <w:rFonts w:ascii="Arial Unicode MS" w:eastAsia="Arial Unicode MS" w:hAnsi="Arial Unicode MS" w:cs="Arial Unicode MS"/>
+        </w:rPr>
+        <w:t xml:space="preserve"> </w:t>
+      </w:r>
+      <w:r>
+        <w:t>Other (Please Explain)</w:t>
+      </w:r>
+      <w:r>
+        <w:t xml:space="preserve">: </w:t>
+      </w:r>
+      <w:r>
+        <w:t xml:space="preserve"> </w:t>
+      </w:r>
+      <w:r>
+        <w:rPr>
+          <w:rFonts w:eastAsia="Times New Roman" w:cs="Times New Roman"/>
+          <w:iCs/>
+          <w:color w:val="000000" w:themeColor="text1"/>
+        </w:rPr>
+        <w:t xml:space="preserve"> _________________________________________________________________________________________</w:t>
       </w:r>
     </w:p>
     <w:p>
@@ -25407,15 +25680,94 @@
           <w:ilvl w:val="0"/>
           <w:numId w:val="24"/>
         </w:numPr>
-        <w:rPr>
-          <w:i/>
-        </w:rPr>
-      </w:pPr>
-      <w:r>
-        <w:rPr>
-          <w:i/>
-        </w:rPr>
-        <w:t>Are square dots preferable over circular?</w:t>
+      </w:pPr>
+      <w:r>
+        <w:t>What shape is preferred for the ellipsis dots</w:t>
+      </w:r>
+      <w:r>
+        <w:t>?</w:t>
+      </w:r>
+    </w:p>
+    <w:p>
+      <w:pPr>
+        <w:pStyle w:val="ListParagraph"/>
+      </w:pPr>
+      <w:r>
+        <w:rPr>
+          <w:rFonts w:ascii="Arial Unicode MS" w:eastAsia="Arial Unicode MS" w:hAnsi="Arial Unicode MS" w:cs="Arial Unicode MS" w:hint="eastAsia"/>
+        </w:rPr>
+        <w:t>☐</w:t>
+      </w:r>
+      <w:r>
+        <w:rPr>
+          <w:rFonts w:ascii="Arial Unicode MS" w:eastAsia="Arial Unicode MS" w:hAnsi="Arial Unicode MS" w:cs="Arial Unicode MS"/>
+        </w:rPr>
+        <w:t xml:space="preserve"> </w:t>
+      </w:r>
+      <w:r>
+        <w:t xml:space="preserve">  </w:t>
+      </w:r>
+      <w:r>
+        <w:t>C</w:t>
+      </w:r>
+      <w:r>
+        <w:t>ircles</w:t>
+      </w:r>
+      <w:r>
+        <w:t xml:space="preserve">   </w:t>
+      </w:r>
+      <w:r>
+        <w:rPr>
+          <w:rFonts w:ascii="Arial Unicode MS" w:eastAsia="Arial Unicode MS" w:hAnsi="Arial Unicode MS" w:cs="Arial Unicode MS" w:hint="eastAsia"/>
+        </w:rPr>
+        <w:t>☐</w:t>
+      </w:r>
+      <w:r>
+        <w:rPr>
+          <w:rFonts w:ascii="Arial Unicode MS" w:eastAsia="Arial Unicode MS" w:hAnsi="Arial Unicode MS" w:cs="Arial Unicode MS"/>
+        </w:rPr>
+        <w:t xml:space="preserve"> </w:t>
+      </w:r>
+      <w:r>
+        <w:t xml:space="preserve">  </w:t>
+      </w:r>
+      <w:r>
+        <w:t>S</w:t>
+      </w:r>
+      <w:r>
+        <w:t>quares</w:t>
+      </w:r>
+      <w:r>
+        <w:t xml:space="preserve">    </w:t>
+      </w:r>
+      <w:r>
+        <w:rPr>
+          <w:rFonts w:ascii="Arial Unicode MS" w:eastAsia="Arial Unicode MS" w:hAnsi="Arial Unicode MS" w:cs="Arial Unicode MS" w:hint="eastAsia"/>
+        </w:rPr>
+        <w:t>☐</w:t>
+      </w:r>
+      <w:r>
+        <w:rPr>
+          <w:rFonts w:ascii="Arial Unicode MS" w:eastAsia="Arial Unicode MS" w:hAnsi="Arial Unicode MS" w:cs="Arial Unicode MS"/>
+        </w:rPr>
+        <w:t xml:space="preserve"> </w:t>
+      </w:r>
+      <w:r>
+        <w:t>Other (Please Explain)</w:t>
+      </w:r>
+      <w:r>
+        <w:t xml:space="preserve">: </w:t>
+      </w:r>
+      <w:r>
+        <w:t xml:space="preserve"> </w:t>
+      </w:r>
+      <w:r>
+        <w:rPr>
+          <w:rFonts w:eastAsia="Times New Roman" w:cs="Times New Roman"/>
+          <w:iCs/>
+          <w:color w:val="000000" w:themeColor="text1"/>
+        </w:rPr>
+        <w:t xml:space="preserve"> _________________________________________________________________________________________________</w:t>
       </w:r>
     </w:p>
     <w:p>
@@ -25425,16 +25777,261 @@
           <w:ilvl w:val="0"/>
           <w:numId w:val="24"/>
         </w:numPr>
+      </w:pPr>
+      <w:r>
+        <w:t xml:space="preserve">What spacing (if any) </w:t>
+      </w:r>
+      <w:r>
         <w:rPr>
           <w:i/>
         </w:rPr>
-      </w:pPr>
+        <w:t>before</w:t>
+      </w:r>
+      <w:r>
+        <w:t xml:space="preserve"> </w:t>
+      </w:r>
+      <w:r>
+        <w:t>the ellipsis</w:t>
+      </w:r>
+      <w:r>
+        <w:t xml:space="preserve"> dots?</w:t>
+      </w:r>
+    </w:p>
+    <w:p>
+      <w:pPr>
+        <w:pStyle w:val="ListParagraph"/>
+      </w:pPr>
+      <w:r>
+        <w:rPr>
+          <w:rFonts w:ascii="Arial Unicode MS" w:eastAsia="Arial Unicode MS" w:hAnsi="Arial Unicode MS" w:cs="Arial Unicode MS" w:hint="eastAsia"/>
+        </w:rPr>
+        <w:t>☐</w:t>
+      </w:r>
+      <w:r>
+        <w:rPr>
+          <w:rFonts w:ascii="Arial Unicode MS" w:eastAsia="Arial Unicode MS" w:hAnsi="Arial Unicode MS" w:cs="Arial Unicode MS"/>
+        </w:rPr>
+        <w:t xml:space="preserve"> </w:t>
+      </w:r>
+      <w:r>
+        <w:t xml:space="preserve">  </w:t>
+      </w:r>
+      <w:r>
+        <w:t>None</w:t>
+      </w:r>
+      <w:r>
+        <w:t xml:space="preserve">   </w:t>
+      </w:r>
+      <w:r>
+        <w:rPr>
+          <w:rFonts w:ascii="Arial Unicode MS" w:eastAsia="Arial Unicode MS" w:hAnsi="Arial Unicode MS" w:cs="Arial Unicode MS" w:hint="eastAsia"/>
+        </w:rPr>
+        <w:t>☐</w:t>
+      </w:r>
+      <w:r>
+        <w:rPr>
+          <w:rFonts w:ascii="Arial Unicode MS" w:eastAsia="Arial Unicode MS" w:hAnsi="Arial Unicode MS" w:cs="Arial Unicode MS"/>
+        </w:rPr>
+        <w:t xml:space="preserve"> </w:t>
+      </w:r>
+      <w:r>
+        <w:t xml:space="preserve">  </w:t>
+      </w:r>
+      <w:r>
+        <w:t>regular space</w:t>
+      </w:r>
+      <w:r>
+        <w:t xml:space="preserve">   </w:t>
+      </w:r>
+      <w:r>
+        <w:rPr>
+          <w:rFonts w:ascii="Arial Unicode MS" w:eastAsia="Arial Unicode MS" w:hAnsi="Arial Unicode MS" w:cs="Arial Unicode MS" w:hint="eastAsia"/>
+        </w:rPr>
+        <w:t>☐</w:t>
+      </w:r>
+      <w:r>
+        <w:rPr>
+          <w:rFonts w:ascii="Arial Unicode MS" w:eastAsia="Arial Unicode MS" w:hAnsi="Arial Unicode MS" w:cs="Arial Unicode MS"/>
+        </w:rPr>
+        <w:t xml:space="preserve"> </w:t>
+      </w:r>
+      <w:r>
+        <w:t xml:space="preserve">  </w:t>
+      </w:r>
+      <w:r>
+        <w:t>punctuation space</w:t>
+      </w:r>
+      <w:r>
+        <w:t xml:space="preserve">   </w:t>
+      </w:r>
+      <w:r>
+        <w:rPr>
+          <w:rFonts w:ascii="Arial Unicode MS" w:eastAsia="Arial Unicode MS" w:hAnsi="Arial Unicode MS" w:cs="Arial Unicode MS" w:hint="eastAsia"/>
+        </w:rPr>
+        <w:t>☐</w:t>
+      </w:r>
+      <w:r>
+        <w:rPr>
+          <w:rFonts w:ascii="Arial Unicode MS" w:eastAsia="Arial Unicode MS" w:hAnsi="Arial Unicode MS" w:cs="Arial Unicode MS"/>
+        </w:rPr>
+        <w:t xml:space="preserve"> </w:t>
+      </w:r>
+      <w:r>
+        <w:t xml:space="preserve">  </w:t>
+      </w:r>
+      <w:r>
+        <w:t>Other</w:t>
+      </w:r>
+      <w:r>
+        <w:t xml:space="preserve"> (Please Explain)</w:t>
+      </w:r>
+      <w:r>
+        <w:t xml:space="preserve">: </w:t>
+      </w:r>
+      <w:r>
+        <w:t xml:space="preserve"> </w:t>
+      </w:r>
+      <w:r>
+        <w:rPr>
+          <w:rFonts w:eastAsia="Times New Roman" w:cs="Times New Roman"/>
+          <w:iCs/>
+          <w:color w:val="000000" w:themeColor="text1"/>
+        </w:rPr>
+        <w:t xml:space="preserve"> _________________________________________________________________________________________________</w:t>
+      </w:r>
+    </w:p>
+    <w:p>
+      <w:pPr>
+        <w:pStyle w:val="ListParagraph"/>
+        <w:numPr>
+          <w:ilvl w:val="0"/>
+          <w:numId w:val="24"/>
+        </w:numPr>
+      </w:pPr>
+      <w:r>
+        <w:t xml:space="preserve">What spacing (if any) </w:t>
+      </w:r>
       <w:r>
         <w:rPr>
           <w:i/>
         </w:rPr>
-        <w:t>What spacing (if any) before and after the dots?</w:t>
-      </w:r>
+        <w:t>after</w:t>
+      </w:r>
+      <w:r>
+        <w:t xml:space="preserve"> </w:t>
+      </w:r>
+      <w:r>
+        <w:t>the ellipsis</w:t>
+      </w:r>
+      <w:r>
+        <w:t xml:space="preserve"> dots?</w:t>
+      </w:r>
+    </w:p>
+    <w:p>
+      <w:pPr>
+        <w:pStyle w:val="ListParagraph"/>
+      </w:pPr>
+      <w:r>
+        <w:rPr>
+          <w:rFonts w:ascii="Arial Unicode MS" w:eastAsia="Arial Unicode MS" w:hAnsi="Arial Unicode MS" w:cs="Arial Unicode MS" w:hint="eastAsia"/>
+        </w:rPr>
+        <w:lastRenderedPageBreak/>
+        <w:t>☐</w:t>
+      </w:r>
+      <w:r>
+        <w:rPr>
+          <w:rFonts w:ascii="Arial Unicode MS" w:eastAsia="Arial Unicode MS" w:hAnsi="Arial Unicode MS" w:cs="Arial Unicode MS"/>
+        </w:rPr>
+        <w:t xml:space="preserve"> </w:t>
+      </w:r>
+      <w:r>
+        <w:t xml:space="preserve">  </w:t>
+      </w:r>
+      <w:r>
+        <w:t>None</w:t>
+      </w:r>
+      <w:r>
+        <w:t xml:space="preserve">   </w:t>
+      </w:r>
+      <w:r>
+        <w:rPr>
+          <w:rFonts w:ascii="Arial Unicode MS" w:eastAsia="Arial Unicode MS" w:hAnsi="Arial Unicode MS" w:cs="Arial Unicode MS" w:hint="eastAsia"/>
+        </w:rPr>
+        <w:t>☐</w:t>
+      </w:r>
+      <w:r>
+        <w:rPr>
+          <w:rFonts w:ascii="Arial Unicode MS" w:eastAsia="Arial Unicode MS" w:hAnsi="Arial Unicode MS" w:cs="Arial Unicode MS"/>
+        </w:rPr>
+        <w:t xml:space="preserve"> </w:t>
+      </w:r>
+      <w:r>
+        <w:t xml:space="preserve">  </w:t>
+      </w:r>
+      <w:r>
+        <w:t>regular space</w:t>
+      </w:r>
+      <w:r>
+        <w:t xml:space="preserve">   </w:t>
+      </w:r>
+      <w:r>
+        <w:rPr>
+          <w:rFonts w:ascii="Arial Unicode MS" w:eastAsia="Arial Unicode MS" w:hAnsi="Arial Unicode MS" w:cs="Arial Unicode MS" w:hint="eastAsia"/>
+        </w:rPr>
+        <w:t>☐</w:t>
+      </w:r>
+      <w:r>
+        <w:rPr>
+          <w:rFonts w:ascii="Arial Unicode MS" w:eastAsia="Arial Unicode MS" w:hAnsi="Arial Unicode MS" w:cs="Arial Unicode MS"/>
+        </w:rPr>
+        <w:t xml:space="preserve"> </w:t>
+      </w:r>
+      <w:r>
+        <w:t xml:space="preserve">  </w:t>
+      </w:r>
+      <w:r>
+        <w:t>punctuation space</w:t>
+      </w:r>
+      <w:r>
+        <w:t xml:space="preserve">   </w:t>
+      </w:r>
+      <w:r>
+        <w:rPr>
+          <w:rFonts w:ascii="Arial Unicode MS" w:eastAsia="Arial Unicode MS" w:hAnsi="Arial Unicode MS" w:cs="Arial Unicode MS" w:hint="eastAsia"/>
+        </w:rPr>
+        <w:t>☐</w:t>
+      </w:r>
+      <w:r>
+        <w:rPr>
+          <w:rFonts w:ascii="Arial Unicode MS" w:eastAsia="Arial Unicode MS" w:hAnsi="Arial Unicode MS" w:cs="Arial Unicode MS"/>
+        </w:rPr>
+        <w:t xml:space="preserve"> </w:t>
+      </w:r>
+      <w:r>
+        <w:t xml:space="preserve">  </w:t>
+      </w:r>
+      <w:r>
+        <w:t>Other (Please Explain)</w:t>
+      </w:r>
+      <w:r>
+        <w:t xml:space="preserve">: </w:t>
+      </w:r>
+      <w:r>
+        <w:t xml:space="preserve"> </w:t>
+      </w:r>
+      <w:r>
+        <w:rPr>
+          <w:rFonts w:eastAsia="Times New Roman" w:cs="Times New Roman"/>
+          <w:iCs/>
+          <w:color w:val="000000" w:themeColor="text1"/>
+        </w:rPr>
+        <w:t xml:space="preserve"> _________________________________________________________________________________________________</w:t>
+      </w:r>
+    </w:p>
+    <w:p>
+      <w:pPr>
+        <w:pStyle w:val="ListParagraph"/>
+      </w:pPr>
     </w:p>
     <w:p>
       <w:pPr>
@@ -25523,7 +26120,6 @@
           <w:sz w:val="18"/>
           <w:szCs w:val="18"/>
         </w:rPr>
-        <w:lastRenderedPageBreak/>
         <w:t>     &lt;Citation&gt; ::= &lt;Author Full Name&gt; "</w:t>
       </w:r>
       <w:r>
@@ -27630,8 +28226,8 @@
   <w:abstractNum w:abstractNumId="18">
     <w:nsid w:val="508D03BA"/>
     <w:multiLevelType w:val="hybridMultilevel"/>
-    <w:tmpl w:val="3432C85C"/>
-    <w:lvl w:ilvl="0" w:tplc="0409000F">
+    <w:tmpl w:val="ADD2DC0A"/>
+    <w:lvl w:ilvl="0" w:tplc="0CFC6BF8">
       <w:start w:val="1"/>
       <w:numFmt w:val="decimal"/>
       <w:lvlText w:val="%1."/>
@@ -27639,6 +28235,9 @@
       <w:pPr>
         <w:ind w:left="720" w:hanging="360"/>
       </w:pPr>
+      <w:rPr>
+        <w:i w:val="0"/>
+      </w:rPr>
     </w:lvl>
     <w:lvl w:ilvl="1" w:tplc="04090019" w:tentative="1">
       <w:start w:val="1"/>
@@ -32177,7 +32776,7 @@
 </file>
 
 <file path=customXml/itemProps1.xml><?xml version="1.0" encoding="utf-8"?>
-<ds:datastoreItem xmlns:ds="http://schemas.openxmlformats.org/officeDocument/2006/customXml" ds:itemID="{253C05B6-1437-4C3C-AA21-BDFFF747DC47}">
+<ds:datastoreItem xmlns:ds="http://schemas.openxmlformats.org/officeDocument/2006/customXml" ds:itemID="{00CB1351-CCF6-4135-9893-C167747CAFBD}">
   <ds:schemaRefs>
     <ds:schemaRef ds:uri="http://schemas.openxmlformats.org/officeDocument/2006/bibliography"/>
   </ds:schemaRefs>

</xml_diff>

<commit_message>
Issues converted to questions in the "Bibliographic Citation" section.
</commit_message>
<xml_diff>
--- a/survey/ELREQ-Survey-1.docx
+++ b/survey/ELREQ-Survey-1.docx
@@ -25322,24 +25322,6 @@
         <w:t>uillemets unavailable or difficult to access.</w:t>
       </w:r>
     </w:p>
-    <w:p>
-      <w:pPr>
-        <w:jc w:val="both"/>
-      </w:pPr>
-    </w:p>
-    <w:p>
-      <w:pPr>
-        <w:rPr>
-          <w:rStyle w:val="Emphasis"/>
-        </w:rPr>
-      </w:pPr>
-      <w:r>
-        <w:rPr>
-          <w:rStyle w:val="Emphasis"/>
-        </w:rPr>
-        <w:t>Issues:</w:t>
-      </w:r>
-    </w:p>
     <w:p/>
     <w:p>
       <w:pPr>
@@ -25348,14 +25330,8 @@
           <w:ilvl w:val="0"/>
           <w:numId w:val="25"/>
         </w:numPr>
-        <w:rPr>
-          <w:i/>
-        </w:rPr>
-      </w:pPr>
-      <w:r>
-        <w:rPr>
-          <w:i/>
-        </w:rPr>
+      </w:pPr>
+      <w:r>
         <w:t>What are the preferred quotation marks for modern Ethiopic literature?</w:t>
       </w:r>
     </w:p>
@@ -25366,15 +25342,14 @@
           <w:ilvl w:val="0"/>
           <w:numId w:val="25"/>
         </w:numPr>
-        <w:rPr>
-          <w:i/>
-        </w:rPr>
-      </w:pPr>
-      <w:r>
-        <w:rPr>
-          <w:i/>
-        </w:rPr>
-        <w:t>Is the single quotation mark usage statement correct?</w:t>
+      </w:pPr>
+      <w:r>
+        <w:t>Is the single quot</w:t>
+      </w:r>
+      <w:bookmarkStart w:id="0" w:name="_GoBack"/>
+      <w:bookmarkEnd w:id="0"/>
+      <w:r>
+        <w:t>ation mark usage statement correct?</w:t>
       </w:r>
     </w:p>
     <w:p>
@@ -25384,14 +25359,8 @@
           <w:ilvl w:val="0"/>
           <w:numId w:val="25"/>
         </w:numPr>
-        <w:rPr>
-          <w:i/>
-        </w:rPr>
-      </w:pPr>
-      <w:r>
-        <w:rPr>
-          <w:i/>
-        </w:rPr>
+      </w:pPr>
+      <w:r>
         <w:t>Do any other rules apply to quotation usage in Ethiopic writing?</w:t>
       </w:r>
     </w:p>
@@ -25402,14 +25371,8 @@
           <w:ilvl w:val="0"/>
           <w:numId w:val="25"/>
         </w:numPr>
-        <w:rPr>
-          <w:i/>
-        </w:rPr>
-      </w:pPr>
-      <w:r>
-        <w:rPr>
-          <w:i/>
-        </w:rPr>
+      </w:pPr>
+      <w:r>
         <w:t>Do copy editors or publishers set a policy for quotation mark choice, or leave it up to the author to decide?</w:t>
       </w:r>
     </w:p>
@@ -25420,14 +25383,8 @@
           <w:ilvl w:val="0"/>
           <w:numId w:val="25"/>
         </w:numPr>
-        <w:rPr>
-          <w:i/>
-        </w:rPr>
-      </w:pPr>
-      <w:r>
-        <w:rPr>
-          <w:i/>
-        </w:rPr>
+      </w:pPr>
+      <w:r>
         <w:t>Do the same rules apply for Ethiopic wordspace surrounding a closing quotation mark as with a closing parenthesis?</w:t>
       </w:r>
     </w:p>
@@ -25438,6 +25395,47 @@
           <w:ilvl w:val="0"/>
           <w:numId w:val="25"/>
         </w:numPr>
+      </w:pPr>
+      <w:r>
+        <w:t>Of interest: When are quotation marks first found in Ethiopic writing and in what form?</w:t>
+      </w:r>
+    </w:p>
+    <w:p>
+      <w:pPr>
+        <w:pStyle w:val="Heading2"/>
+        <w:rPr>
+          <w:color w:val="auto"/>
+        </w:rPr>
+      </w:pPr>
+      <w:r>
+        <w:rPr>
+          <w:color w:val="auto"/>
+        </w:rPr>
+        <w:t>Ellipsis</w:t>
+      </w:r>
+    </w:p>
+    <w:p>
+      <w:pPr>
+        <w:jc w:val="both"/>
+      </w:pPr>
+      <w:r>
+        <w:t>Both pre</w:t>
+      </w:r>
+      <w:r>
+        <w:t>-</w:t>
+      </w:r>
+      <w:r>
+        <w:t>composed and mid-line ellipsis are found in Ethiopic literature. The presence of one over the other may simply be an artifact of the publishing technology and not necessarily in line with the publisher's preference.</w:t>
+      </w:r>
+    </w:p>
+    <w:p>
+      <w:pPr>
+        <w:jc w:val="both"/>
+      </w:pPr>
+    </w:p>
+    <w:p>
+      <w:pPr>
+        <w:jc w:val="both"/>
         <w:rPr>
           <w:i/>
         </w:rPr>
@@ -25446,63 +25444,14 @@
         <w:rPr>
           <w:i/>
         </w:rPr>
-        <w:t>Of interest: When are quotation marks first found in Ethiopic writing and in what form?</w:t>
-      </w:r>
-    </w:p>
-    <w:p>
-      <w:pPr>
-        <w:pStyle w:val="Heading2"/>
-        <w:rPr>
-          <w:color w:val="auto"/>
-        </w:rPr>
-      </w:pPr>
-      <w:r>
-        <w:rPr>
-          <w:color w:val="auto"/>
-        </w:rPr>
-        <w:t>Ellipsis</w:t>
-      </w:r>
-    </w:p>
-    <w:p>
-      <w:pPr>
-        <w:jc w:val="both"/>
-      </w:pPr>
-      <w:r>
-        <w:t>Both pre</w:t>
-      </w:r>
-      <w:r>
-        <w:t>-</w:t>
-      </w:r>
-      <w:r>
-        <w:t>composed and mid-line ellipsis are found in Ethiopic literature. The presence of one over the other may simply be an artifact of the publishing technology and not necessarily in line with the publisher's preference.</w:t>
-      </w:r>
-    </w:p>
-    <w:p>
-      <w:pPr>
-        <w:jc w:val="both"/>
-      </w:pPr>
-    </w:p>
-    <w:p>
-      <w:pPr>
-        <w:jc w:val="both"/>
+        <w:t>[</w:t>
+      </w:r>
+      <w:r>
         <w:rPr>
           <w:i/>
         </w:rPr>
-      </w:pPr>
-      <w:r>
-        <w:rPr>
-          <w:i/>
-        </w:rPr>
-        <w:t>[</w:t>
-      </w:r>
-      <w:r>
-        <w:rPr>
-          <w:i/>
-        </w:rPr>
         <w:t>TBD: Need an image to illustrated the difference in the two styles.</w:t>
       </w:r>
-      <w:bookmarkStart w:id="0" w:name="_GoBack"/>
-      <w:bookmarkEnd w:id="0"/>
       <w:r>
         <w:rPr>
           <w:i/>
@@ -25935,7 +25884,6 @@
         <w:rPr>
           <w:rFonts w:ascii="Arial Unicode MS" w:eastAsia="Arial Unicode MS" w:hAnsi="Arial Unicode MS" w:cs="Arial Unicode MS" w:hint="eastAsia"/>
         </w:rPr>
-        <w:lastRenderedPageBreak/>
         <w:t>☐</w:t>
       </w:r>
       <w:r>
@@ -26365,14 +26313,6 @@
       </w:pPr>
     </w:p>
     <w:p>
-      <w:r>
-        <w:rPr>
-          <w:rStyle w:val="Emphasis"/>
-        </w:rPr>
-        <w:t>Issues:</w:t>
-      </w:r>
-    </w:p>
-    <w:p>
       <w:pPr>
         <w:pStyle w:val="ListParagraph"/>
         <w:numPr>
@@ -26389,10 +26329,91 @@
       <w:r>
         <w:rPr>
           <w:rFonts w:eastAsia="Times New Roman" w:cs="Times New Roman"/>
-          <w:i/>
           <w:iCs/>
         </w:rPr>
-        <w:t>Does the Ethiopian Writer's Association endorse any conventions for media citation?</w:t>
+        <w:t xml:space="preserve">Does </w:t>
+      </w:r>
+      <w:r>
+        <w:rPr>
+          <w:rFonts w:eastAsia="Times New Roman" w:cs="Times New Roman"/>
+          <w:iCs/>
+        </w:rPr>
+        <w:t>stakeholders</w:t>
+      </w:r>
+      <w:r>
+        <w:rPr>
+          <w:rFonts w:eastAsia="Times New Roman" w:cs="Times New Roman"/>
+          <w:iCs/>
+        </w:rPr>
+        <w:t xml:space="preserve"> endorse any conventions for media citation?</w:t>
+      </w:r>
+      <w:r>
+        <w:rPr>
+          <w:rFonts w:eastAsia="Times New Roman" w:cs="Times New Roman"/>
+          <w:iCs/>
+        </w:rPr>
+        <w:t xml:space="preserve">  If so, which:</w:t>
+      </w:r>
+      <w:r>
+        <w:rPr>
+          <w:rFonts w:eastAsia="Times New Roman" w:cs="Times New Roman"/>
+          <w:iCs/>
+          <w:color w:val="000000" w:themeColor="text1"/>
+        </w:rPr>
+        <w:br/>
+      </w:r>
+      <w:r>
+        <w:rPr>
+          <w:rFonts w:ascii="Arial Unicode MS" w:eastAsia="Arial Unicode MS" w:hAnsi="Arial Unicode MS" w:cs="Arial Unicode MS" w:hint="eastAsia"/>
+        </w:rPr>
+        <w:t>☐</w:t>
+      </w:r>
+      <w:r>
+        <w:rPr>
+          <w:rFonts w:ascii="Arial Unicode MS" w:eastAsia="Arial Unicode MS" w:hAnsi="Arial Unicode MS" w:cs="Arial Unicode MS"/>
+        </w:rPr>
+        <w:t xml:space="preserve"> </w:t>
+      </w:r>
+      <w:r>
+        <w:t xml:space="preserve">  </w:t>
+      </w:r>
+      <w:r>
+        <w:t>None endorsed</w:t>
+      </w:r>
+      <w:r>
+        <w:t xml:space="preserve">   </w:t>
+      </w:r>
+      <w:r>
+        <w:rPr>
+          <w:rFonts w:ascii="Arial Unicode MS" w:eastAsia="Arial Unicode MS" w:hAnsi="Arial Unicode MS" w:cs="Arial Unicode MS" w:hint="eastAsia"/>
+        </w:rPr>
+        <w:t>☐</w:t>
+      </w:r>
+      <w:r>
+        <w:rPr>
+          <w:rFonts w:ascii="Arial Unicode MS" w:eastAsia="Arial Unicode MS" w:hAnsi="Arial Unicode MS" w:cs="Arial Unicode MS"/>
+        </w:rPr>
+        <w:t xml:space="preserve"> </w:t>
+      </w:r>
+      <w:r>
+        <w:t>Some Endorsed</w:t>
+      </w:r>
+      <w:r>
+        <w:t xml:space="preserve"> (Please Explain)</w:t>
+      </w:r>
+      <w:r>
+        <w:t xml:space="preserve">: </w:t>
+      </w:r>
+      <w:r>
+        <w:t xml:space="preserve"> </w:t>
+      </w:r>
+      <w:r>
+        <w:rPr>
+          <w:rFonts w:eastAsia="Times New Roman" w:cs="Times New Roman"/>
+          <w:iCs/>
+          <w:color w:val="000000" w:themeColor="text1"/>
+        </w:rPr>
+        <w:t xml:space="preserve"> _________________________________________________________________________________________________</w:t>
       </w:r>
     </w:p>
     <w:p>
@@ -26405,18 +26426,84 @@
         <w:spacing w:before="60" w:after="120"/>
         <w:rPr>
           <w:rFonts w:eastAsia="Times New Roman" w:cs="Times New Roman"/>
+          <w:iCs/>
+        </w:rPr>
+      </w:pPr>
+      <w:r>
+        <w:rPr>
+          <w:rFonts w:eastAsia="Times New Roman" w:cs="Times New Roman"/>
+          <w:iCs/>
+        </w:rPr>
+        <w:t>What are formats for other media types?</w:t>
+      </w:r>
+      <w:r>
+        <w:rPr>
+          <w:rFonts w:eastAsia="Times New Roman" w:cs="Times New Roman"/>
+          <w:iCs/>
+          <w:color w:val="000000" w:themeColor="text1"/>
+        </w:rPr>
+        <w:br/>
+      </w:r>
+      <w:r>
+        <w:rPr>
+          <w:rFonts w:ascii="Arial Unicode MS" w:eastAsia="Arial Unicode MS" w:hAnsi="Arial Unicode MS" w:cs="Arial Unicode MS" w:hint="eastAsia"/>
+        </w:rPr>
+        <w:t>☐</w:t>
+      </w:r>
+      <w:r>
+        <w:rPr>
+          <w:rFonts w:ascii="Arial Unicode MS" w:eastAsia="Arial Unicode MS" w:hAnsi="Arial Unicode MS" w:cs="Arial Unicode MS"/>
+        </w:rPr>
+        <w:t xml:space="preserve"> </w:t>
+      </w:r>
+      <w:r>
+        <w:t xml:space="preserve"> </w:t>
+      </w:r>
+      <w:r>
+        <w:t xml:space="preserve">No other formats   </w:t>
+      </w:r>
+      <w:r>
+        <w:rPr>
+          <w:rFonts w:ascii="Arial Unicode MS" w:eastAsia="Arial Unicode MS" w:hAnsi="Arial Unicode MS" w:cs="Arial Unicode MS" w:hint="eastAsia"/>
+        </w:rPr>
+        <w:t>☐</w:t>
+      </w:r>
+      <w:r>
+        <w:rPr>
+          <w:rFonts w:ascii="Arial Unicode MS" w:eastAsia="Arial Unicode MS" w:hAnsi="Arial Unicode MS" w:cs="Arial Unicode MS"/>
+        </w:rPr>
+        <w:t xml:space="preserve"> </w:t>
+      </w:r>
+      <w:r>
+        <w:t>Additional</w:t>
+      </w:r>
+      <w:r>
+        <w:t xml:space="preserve"> (Please Explain)</w:t>
+      </w:r>
+      <w:r>
+        <w:t xml:space="preserve">: </w:t>
+      </w:r>
+      <w:r>
+        <w:t xml:space="preserve"> </w:t>
+      </w:r>
+      <w:r>
+        <w:rPr>
+          <w:rFonts w:eastAsia="Times New Roman" w:cs="Times New Roman"/>
+          <w:iCs/>
+          <w:color w:val="000000" w:themeColor="text1"/>
+        </w:rPr>
+        <w:t xml:space="preserve"> _________________________________________________________________________________________________</w:t>
+      </w:r>
+    </w:p>
+    <w:p>
+      <w:pPr>
+        <w:spacing w:before="60" w:after="120"/>
+        <w:rPr>
+          <w:rFonts w:eastAsia="Times New Roman" w:cs="Times New Roman"/>
           <w:i/>
           <w:iCs/>
         </w:rPr>
       </w:pPr>
-      <w:r>
-        <w:rPr>
-          <w:rFonts w:eastAsia="Times New Roman" w:cs="Times New Roman"/>
-          <w:i/>
-          <w:iCs/>
-        </w:rPr>
-        <w:t>What are formats for other media types?</w:t>
-      </w:r>
     </w:p>
     <w:p/>
     <w:p/>
@@ -28984,8 +29071,8 @@
   <w:abstractNum w:abstractNumId="25">
     <w:nsid w:val="5FB907C1"/>
     <w:multiLevelType w:val="hybridMultilevel"/>
-    <w:tmpl w:val="38BE4DD6"/>
-    <w:lvl w:ilvl="0" w:tplc="0409000F">
+    <w:tmpl w:val="E69468CA"/>
+    <w:lvl w:ilvl="0" w:tplc="8EBC40E2">
       <w:start w:val="1"/>
       <w:numFmt w:val="decimal"/>
       <w:lvlText w:val="%1."/>
@@ -28993,6 +29080,9 @@
       <w:pPr>
         <w:ind w:left="720" w:hanging="360"/>
       </w:pPr>
+      <w:rPr>
+        <w:i w:val="0"/>
+      </w:rPr>
     </w:lvl>
     <w:lvl w:ilvl="1" w:tplc="04090019" w:tentative="1">
       <w:start w:val="1"/>
@@ -32776,7 +32866,7 @@
 </file>
 
 <file path=customXml/itemProps1.xml><?xml version="1.0" encoding="utf-8"?>
-<ds:datastoreItem xmlns:ds="http://schemas.openxmlformats.org/officeDocument/2006/customXml" ds:itemID="{00CB1351-CCF6-4135-9893-C167747CAFBD}">
+<ds:datastoreItem xmlns:ds="http://schemas.openxmlformats.org/officeDocument/2006/customXml" ds:itemID="{DCD04D41-0AA5-4F08-AC24-FFAA2FD87DF1}">
   <ds:schemaRefs>
     <ds:schemaRef ds:uri="http://schemas.openxmlformats.org/officeDocument/2006/bibliography"/>
   </ds:schemaRefs>

</xml_diff>

<commit_message>
Issues converted to questions in the ordinals and justification sections.
</commit_message>
<xml_diff>
--- a/survey/ELREQ-Survey-1.docx
+++ b/survey/ELREQ-Survey-1.docx
@@ -1669,7 +1669,10 @@
         <w:t>What symbols benefit from weight change</w:t>
       </w:r>
       <w:r>
-        <w:t xml:space="preserve"> (but not weight)</w:t>
+        <w:t xml:space="preserve"> (but not shape</w:t>
+      </w:r>
+      <w:r>
+        <w:t>)</w:t>
       </w:r>
       <w:r>
         <w:t>?</w:t>
@@ -2932,7 +2935,7 @@
               </wp:anchor>
             </w:drawing>
           </mc:Choice>
-          <mc:Fallback xmlns:mv="urn:schemas-microsoft-com:mac:vml" xmlns:mo="http://schemas.microsoft.com/office/mac/office/2008/main">
+          <mc:Fallback xmlns:mo="http://schemas.microsoft.com/office/mac/office/2008/main" xmlns:mv="urn:schemas-microsoft-com:mac:vml">
             <w:pict>
               <v:line id="Straight Connector 11" o:spid="_x0000_s1026" style="position:absolute;flip:x;z-index:251661312;visibility:visible;mso-wrap-style:square;mso-width-percent:0;mso-wrap-distance-left:9pt;mso-wrap-distance-top:0;mso-wrap-distance-right:9pt;mso-wrap-distance-bottom:0;mso-position-horizontal:absolute;mso-position-horizontal-relative:text;mso-position-vertical:absolute;mso-position-vertical-relative:text;mso-width-percent:0;mso-width-relative:margin" from="235.45pt,42.35pt" to="432.8pt,42.35pt" o:gfxdata="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" strokecolor="#4f81bd [3204]" strokeweight="1pt"/>
             </w:pict>
@@ -3000,7 +3003,7 @@
               </wp:anchor>
             </w:drawing>
           </mc:Choice>
-          <mc:Fallback xmlns:mv="urn:schemas-microsoft-com:mac:vml" xmlns:mo="http://schemas.microsoft.com/office/mac/office/2008/main">
+          <mc:Fallback xmlns:mo="http://schemas.microsoft.com/office/mac/office/2008/main" xmlns:mv="urn:schemas-microsoft-com:mac:vml">
             <w:pict>
               <v:line id="Straight Connector 12" o:spid="_x0000_s1026" style="position:absolute;flip:x;z-index:251663360;visibility:visible;mso-wrap-style:square;mso-width-percent:0;mso-wrap-distance-left:9pt;mso-wrap-distance-top:0;mso-wrap-distance-right:9pt;mso-wrap-distance-bottom:0;mso-position-horizontal:absolute;mso-position-horizontal-relative:text;mso-position-vertical:absolute;mso-position-vertical-relative:text;mso-width-percent:0;mso-width-relative:margin" from="235.15pt,83.5pt" to="432.8pt,83.5pt" o:gfxdata="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" strokecolor="#4f81bd [3204]" strokeweight="1pt"/>
             </w:pict>
@@ -3068,7 +3071,7 @@
               </wp:anchor>
             </w:drawing>
           </mc:Choice>
-          <mc:Fallback xmlns:mv="urn:schemas-microsoft-com:mac:vml" xmlns:mo="http://schemas.microsoft.com/office/mac/office/2008/main">
+          <mc:Fallback xmlns:mo="http://schemas.microsoft.com/office/mac/office/2008/main" xmlns:mv="urn:schemas-microsoft-com:mac:vml">
             <w:pict>
               <v:line id="Straight Connector 10" o:spid="_x0000_s1026" style="position:absolute;flip:x;z-index:251659264;visibility:visible;mso-wrap-style:square;mso-width-percent:0;mso-wrap-distance-left:9pt;mso-wrap-distance-top:0;mso-wrap-distance-right:9pt;mso-wrap-distance-bottom:0;mso-position-horizontal:absolute;mso-position-horizontal-relative:text;mso-position-vertical:absolute;mso-position-vertical-relative:text;mso-width-percent:0;mso-width-relative:margin" from="235.65pt,7pt" to="433.45pt,7pt" o:gfxdata="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" strokecolor="#4f81bd [3204]" strokeweight="1pt"/>
             </w:pict>
@@ -11048,10 +11051,7 @@
         <w:t>Explain)</w:t>
       </w:r>
       <w:r>
-        <w:t>:</w:t>
-      </w:r>
-      <w:r>
-        <w:t xml:space="preserve"> _________________________________________________________</w:t>
+        <w:t>: _________________________________________________________</w:t>
       </w:r>
       <w:r>
         <w:br/>
@@ -11062,15 +11062,7 @@
           <w:iCs/>
           <w:color w:val="000000" w:themeColor="text1"/>
         </w:rPr>
-        <w:t>________________________________________________________________________________________</w:t>
-      </w:r>
-      <w:r>
-        <w:rPr>
-          <w:rFonts w:eastAsia="Times New Roman" w:cs="Times New Roman"/>
-          <w:iCs/>
-          <w:color w:val="000000" w:themeColor="text1"/>
-        </w:rPr>
-        <w:t>_</w:t>
+        <w:t>_________________________________________________________________________________________</w:t>
       </w:r>
     </w:p>
     <w:p>
@@ -18724,16 +18716,34 @@
         <w:t>☐</w:t>
       </w:r>
       <w:r>
+        <w:t xml:space="preserve"> Same as paragraph</w:t>
+      </w:r>
+      <w:r>
         <w:t xml:space="preserve"> </w:t>
       </w:r>
       <w:r>
-        <w:t>Same as paragraph</w:t>
-      </w:r>
-      <w:r>
+        <w:t>indentation</w:t>
+      </w:r>
+      <w:r>
+        <w:t xml:space="preserve">   </w:t>
+      </w:r>
+      <w:r>
+        <w:rPr>
+          <w:rFonts w:ascii="Arial Unicode MS" w:eastAsia="Arial Unicode MS" w:hAnsi="Arial Unicode MS" w:cs="Arial Unicode MS" w:hint="eastAsia"/>
+        </w:rPr>
+        <w:t>☐</w:t>
+      </w:r>
+      <w:r>
+        <w:rPr>
+          <w:rFonts w:ascii="Arial Unicode MS" w:eastAsia="Arial Unicode MS" w:hAnsi="Arial Unicode MS" w:cs="Arial Unicode MS"/>
+        </w:rPr>
         <w:t xml:space="preserve"> </w:t>
       </w:r>
       <w:r>
-        <w:t>indentation</w:t>
+        <w:t xml:space="preserve">  </w:t>
+      </w:r>
+      <w:r>
+        <w:t>No offset</w:t>
       </w:r>
       <w:r>
         <w:t xml:space="preserve">   </w:t>
@@ -18754,31 +18764,7 @@
         <w:t xml:space="preserve">  </w:t>
       </w:r>
       <w:r>
-        <w:t>No offset</w:t>
-      </w:r>
-      <w:r>
-        <w:t xml:space="preserve">   </w:t>
-      </w:r>
-      <w:r>
-        <w:rPr>
-          <w:rFonts w:ascii="Arial Unicode MS" w:eastAsia="Arial Unicode MS" w:hAnsi="Arial Unicode MS" w:cs="Arial Unicode MS" w:hint="eastAsia"/>
-        </w:rPr>
-        <w:t>☐</w:t>
-      </w:r>
-      <w:r>
-        <w:rPr>
-          <w:rFonts w:ascii="Arial Unicode MS" w:eastAsia="Arial Unicode MS" w:hAnsi="Arial Unicode MS" w:cs="Arial Unicode MS"/>
-        </w:rPr>
-        <w:t xml:space="preserve"> </w:t>
-      </w:r>
-      <w:r>
-        <w:t xml:space="preserve">  </w:t>
-      </w:r>
-      <w:r>
-        <w:t>Other</w:t>
-      </w:r>
-      <w:r>
-        <w:t xml:space="preserve"> (Please Explain)</w:t>
+        <w:t>Other (Please Explain)</w:t>
       </w:r>
       <w:r>
         <w:t xml:space="preserve">: </w:t>
@@ -22900,10 +22886,28 @@
         <w:t>☐</w:t>
       </w:r>
       <w:r>
+        <w:t xml:space="preserve"> Word-Bounded Style</w:t>
+      </w:r>
+      <w:r>
+        <w:t xml:space="preserve">    </w:t>
+      </w:r>
+      <w:r>
+        <w:rPr>
+          <w:rFonts w:ascii="Arial Unicode MS" w:eastAsia="Arial Unicode MS" w:hAnsi="Arial Unicode MS" w:cs="Arial Unicode MS" w:hint="eastAsia"/>
+        </w:rPr>
+        <w:t>☐</w:t>
+      </w:r>
+      <w:r>
+        <w:rPr>
+          <w:rFonts w:ascii="Arial Unicode MS" w:eastAsia="Arial Unicode MS" w:hAnsi="Arial Unicode MS" w:cs="Arial Unicode MS"/>
+        </w:rPr>
         <w:t xml:space="preserve"> </w:t>
       </w:r>
       <w:r>
-        <w:t>Word-Bounded Style</w:t>
+        <w:t xml:space="preserve">  </w:t>
+      </w:r>
+      <w:r>
+        <w:t>Centered Style</w:t>
       </w:r>
       <w:r>
         <w:t xml:space="preserve">    </w:t>
@@ -22921,31 +22925,7 @@
         <w:t xml:space="preserve"> </w:t>
       </w:r>
       <w:r>
-        <w:t xml:space="preserve">  </w:t>
-      </w:r>
-      <w:r>
-        <w:t>Centered Style</w:t>
-      </w:r>
-      <w:r>
-        <w:t xml:space="preserve">    </w:t>
-      </w:r>
-      <w:r>
-        <w:rPr>
-          <w:rFonts w:ascii="Arial Unicode MS" w:eastAsia="Arial Unicode MS" w:hAnsi="Arial Unicode MS" w:cs="Arial Unicode MS" w:hint="eastAsia"/>
-        </w:rPr>
-        <w:t>☐</w:t>
-      </w:r>
-      <w:r>
-        <w:rPr>
-          <w:rFonts w:ascii="Arial Unicode MS" w:eastAsia="Arial Unicode MS" w:hAnsi="Arial Unicode MS" w:cs="Arial Unicode MS"/>
-        </w:rPr>
-        <w:t xml:space="preserve"> </w:t>
-      </w:r>
-      <w:r>
-        <w:t>Other</w:t>
-      </w:r>
-      <w:r>
-        <w:t xml:space="preserve"> (Please Explain)</w:t>
+        <w:t>Other (Please Explain)</w:t>
       </w:r>
       <w:r>
         <w:t xml:space="preserve">: </w:t>
@@ -23322,55 +23302,114 @@
       </w:pPr>
     </w:p>
     <w:p>
-      <w:r>
-        <w:rPr>
-          <w:rStyle w:val="Emphasis"/>
-          <w:sz w:val="22"/>
-          <w:szCs w:val="22"/>
-        </w:rPr>
-        <w:t>Issues:</w:t>
-      </w:r>
-    </w:p>
-    <w:p>
       <w:pPr>
         <w:pStyle w:val="ListParagraph"/>
         <w:numPr>
           <w:ilvl w:val="0"/>
           <w:numId w:val="30"/>
         </w:numPr>
+        <w:spacing w:after="0"/>
         <w:rPr>
           <w:i/>
         </w:rPr>
       </w:pPr>
       <w:r>
-        <w:rPr>
-          <w:i/>
-        </w:rPr>
-        <w:t>Does the additional spacing after fulls</w:t>
-      </w:r>
-      <w:r>
-        <w:rPr>
-          <w:i/>
-        </w:rPr>
-        <w:t>top apply to other Ethiopic punc</w:t>
-      </w:r>
-      <w:r>
-        <w:rPr>
-          <w:i/>
-        </w:rPr>
-        <w:t>t</w:t>
-      </w:r>
-      <w:r>
-        <w:rPr>
-          <w:i/>
-        </w:rPr>
-        <w:t>u</w:t>
-      </w:r>
-      <w:r>
-        <w:rPr>
-          <w:i/>
-        </w:rPr>
-        <w:t>ation? Additional spacing is also seen in the above sample following ETHIOPIC SEMICOLON.</w:t>
+        <w:t>When should additional space be added after fullstop</w:t>
+      </w:r>
+      <w:r>
+        <w:rPr>
+          <w:rFonts w:eastAsia="Times New Roman" w:cs="Times New Roman"/>
+          <w:iCs/>
+          <w:color w:val="000000" w:themeColor="text1"/>
+        </w:rPr>
+        <w:t>?</w:t>
+      </w:r>
+      <w:r>
+        <w:rPr>
+          <w:rFonts w:eastAsia="Times New Roman" w:cs="Times New Roman"/>
+          <w:iCs/>
+          <w:color w:val="000000" w:themeColor="text1"/>
+        </w:rPr>
+        <w:br/>
+      </w:r>
+      <w:r>
+        <w:rPr>
+          <w:rFonts w:ascii="Arial Unicode MS" w:eastAsia="Arial Unicode MS" w:hAnsi="Arial Unicode MS" w:cs="Arial Unicode MS" w:hint="eastAsia"/>
+        </w:rPr>
+        <w:t>☐</w:t>
+      </w:r>
+      <w:r>
+        <w:rPr>
+          <w:rFonts w:ascii="Arial Unicode MS" w:eastAsia="Arial Unicode MS" w:hAnsi="Arial Unicode MS" w:cs="Arial Unicode MS"/>
+        </w:rPr>
+        <w:t xml:space="preserve"> </w:t>
+      </w:r>
+      <w:r>
+        <w:t xml:space="preserve">  </w:t>
+      </w:r>
+      <w:r>
+        <w:t>Always</w:t>
+      </w:r>
+      <w:r>
+        <w:t xml:space="preserve">    </w:t>
+      </w:r>
+      <w:r>
+        <w:rPr>
+          <w:rFonts w:ascii="Arial Unicode MS" w:eastAsia="Arial Unicode MS" w:hAnsi="Arial Unicode MS" w:cs="Arial Unicode MS" w:hint="eastAsia"/>
+        </w:rPr>
+        <w:t>☐</w:t>
+      </w:r>
+      <w:r>
+        <w:rPr>
+          <w:rFonts w:ascii="Arial Unicode MS" w:eastAsia="Arial Unicode MS" w:hAnsi="Arial Unicode MS" w:cs="Arial Unicode MS"/>
+        </w:rPr>
+        <w:t xml:space="preserve"> </w:t>
+      </w:r>
+      <w:r>
+        <w:t xml:space="preserve">  </w:t>
+      </w:r>
+      <w:r>
+        <w:t>In justified lines only</w:t>
+      </w:r>
+      <w:r>
+        <w:t xml:space="preserve">    </w:t>
+      </w:r>
+      <w:r>
+        <w:rPr>
+          <w:rFonts w:ascii="Arial Unicode MS" w:eastAsia="Arial Unicode MS" w:hAnsi="Arial Unicode MS" w:cs="Arial Unicode MS" w:hint="eastAsia"/>
+        </w:rPr>
+        <w:t>☐</w:t>
+      </w:r>
+      <w:r>
+        <w:rPr>
+          <w:rFonts w:ascii="Arial Unicode MS" w:eastAsia="Arial Unicode MS" w:hAnsi="Arial Unicode MS" w:cs="Arial Unicode MS"/>
+        </w:rPr>
+        <w:t xml:space="preserve"> </w:t>
+      </w:r>
+      <w:r>
+        <w:t>Other (Please Explain)</w:t>
+      </w:r>
+      <w:r>
+        <w:t xml:space="preserve">: </w:t>
+      </w:r>
+      <w:r>
+        <w:t xml:space="preserve"> </w:t>
+      </w:r>
+      <w:r>
+        <w:rPr>
+          <w:rFonts w:eastAsia="Times New Roman" w:cs="Times New Roman"/>
+          <w:iCs/>
+          <w:color w:val="000000" w:themeColor="text1"/>
+        </w:rPr>
+        <w:t xml:space="preserve"> ________________________________________________________________________________________</w:t>
+      </w:r>
+      <w:r>
+        <w:rPr>
+          <w:rFonts w:eastAsia="Times New Roman" w:cs="Times New Roman"/>
+          <w:iCs/>
+          <w:color w:val="000000" w:themeColor="text1"/>
+        </w:rPr>
+        <w:t>_________</w:t>
       </w:r>
     </w:p>
     <w:p>
@@ -23380,53 +23419,198 @@
           <w:ilvl w:val="0"/>
           <w:numId w:val="30"/>
         </w:numPr>
-        <w:rPr>
-          <w:i/>
-        </w:rPr>
-      </w:pPr>
-      <w:r>
-        <w:rPr>
-          <w:i/>
-        </w:rPr>
-        <w:t xml:space="preserve">Is additional spacing after </w:t>
-      </w:r>
-      <w:r>
-        <w:rPr>
-          <w:i/>
-        </w:rPr>
-        <w:t>punctuation desirable by current</w:t>
-      </w:r>
-      <w:r>
-        <w:rPr>
-          <w:i/>
-        </w:rPr>
-        <w:t xml:space="preserve"> day publishers? If so, ho</w:t>
-      </w:r>
-      <w:r>
-        <w:rPr>
-          <w:i/>
-        </w:rPr>
-        <w:t>w much space and for which punc</w:t>
-      </w:r>
-      <w:r>
-        <w:rPr>
-          <w:i/>
-        </w:rPr>
-        <w:t>t</w:t>
-      </w:r>
-      <w:r>
-        <w:rPr>
-          <w:i/>
-        </w:rPr>
-        <w:t>u</w:t>
-      </w:r>
-      <w:r>
-        <w:rPr>
-          <w:i/>
-        </w:rPr>
-        <w:t>ation symbols?</w:t>
-      </w:r>
-    </w:p>
+      </w:pPr>
+      <w:r>
+        <w:t>Does the additional spacing after fullstop apply to other Ethiopic punctuation?</w:t>
+      </w:r>
+      <w:r>
+        <w:t xml:space="preserve"> Note that the above sample applies extra space after ETHIOPIC SEMICOLON on the first line.</w:t>
+      </w:r>
+    </w:p>
+    <w:p>
+      <w:pPr>
+        <w:pStyle w:val="ListParagraph"/>
+      </w:pPr>
+      <w:r>
+        <w:rPr>
+          <w:rFonts w:ascii="Arial Unicode MS" w:eastAsia="Arial Unicode MS" w:hAnsi="Arial Unicode MS" w:cs="Arial Unicode MS" w:hint="eastAsia"/>
+        </w:rPr>
+        <w:t>☐</w:t>
+      </w:r>
+      <w:r>
+        <w:rPr>
+          <w:rFonts w:ascii="Arial Unicode MS" w:eastAsia="Arial Unicode MS" w:hAnsi="Arial Unicode MS" w:cs="Arial Unicode MS"/>
+        </w:rPr>
+        <w:t xml:space="preserve"> </w:t>
+      </w:r>
+      <w:r>
+        <w:t xml:space="preserve">  </w:t>
+      </w:r>
+      <w:r>
+        <w:t>No</w:t>
+      </w:r>
+      <w:r>
+        <w:t xml:space="preserve">    </w:t>
+      </w:r>
+      <w:r>
+        <w:rPr>
+          <w:rFonts w:ascii="Arial Unicode MS" w:eastAsia="Arial Unicode MS" w:hAnsi="Arial Unicode MS" w:cs="Arial Unicode MS" w:hint="eastAsia"/>
+        </w:rPr>
+        <w:t>☐</w:t>
+      </w:r>
+      <w:r>
+        <w:rPr>
+          <w:rFonts w:ascii="Arial Unicode MS" w:eastAsia="Arial Unicode MS" w:hAnsi="Arial Unicode MS" w:cs="Arial Unicode MS"/>
+        </w:rPr>
+        <w:t xml:space="preserve"> </w:t>
+      </w:r>
+      <w:r>
+        <w:t xml:space="preserve">  </w:t>
+      </w:r>
+      <w:r>
+        <w:t>Yes</w:t>
+      </w:r>
+      <w:r>
+        <w:t xml:space="preserve"> </w:t>
+      </w:r>
+      <w:r>
+        <w:t>(</w:t>
+      </w:r>
+      <w:r>
+        <w:t>If yes, please indicate which punctuation and how much space</w:t>
+      </w:r>
+      <w:r>
+        <w:t>)</w:t>
+      </w:r>
+      <w:r>
+        <w:t xml:space="preserve">: </w:t>
+      </w:r>
+      <w:r>
+        <w:t xml:space="preserve"> </w:t>
+      </w:r>
+      <w:r>
+        <w:rPr>
+          <w:rFonts w:eastAsia="Times New Roman" w:cs="Times New Roman"/>
+          <w:iCs/>
+          <w:color w:val="000000" w:themeColor="text1"/>
+        </w:rPr>
+        <w:t xml:space="preserve"> ________________________________________________________________________________________</w:t>
+      </w:r>
+      <w:r>
+        <w:rPr>
+          <w:rFonts w:eastAsia="Times New Roman" w:cs="Times New Roman"/>
+          <w:iCs/>
+          <w:color w:val="000000" w:themeColor="text1"/>
+        </w:rPr>
+        <w:t>_________</w:t>
+      </w:r>
+    </w:p>
+    <w:p>
+      <w:pPr>
+        <w:pStyle w:val="ListParagraph"/>
+        <w:numPr>
+          <w:ilvl w:val="0"/>
+          <w:numId w:val="30"/>
+        </w:numPr>
+      </w:pPr>
+      <w:r>
+        <w:t>Is additional spacing after punctuation desirable by current day publishers?</w:t>
+      </w:r>
+      <w:r>
+        <w:br/>
+      </w:r>
+      <w:r>
+        <w:rPr>
+          <w:rFonts w:ascii="Arial Unicode MS" w:eastAsia="Arial Unicode MS" w:hAnsi="Arial Unicode MS" w:cs="Arial Unicode MS" w:hint="eastAsia"/>
+        </w:rPr>
+        <w:t>☐</w:t>
+      </w:r>
+      <w:r>
+        <w:rPr>
+          <w:rFonts w:ascii="Arial Unicode MS" w:eastAsia="Arial Unicode MS" w:hAnsi="Arial Unicode MS" w:cs="Arial Unicode MS"/>
+        </w:rPr>
+        <w:t xml:space="preserve"> </w:t>
+      </w:r>
+      <w:r>
+        <w:t xml:space="preserve">  </w:t>
+      </w:r>
+      <w:r>
+        <w:t>No</w:t>
+      </w:r>
+      <w:r>
+        <w:t xml:space="preserve">    </w:t>
+      </w:r>
+      <w:r>
+        <w:rPr>
+          <w:rFonts w:ascii="Arial Unicode MS" w:eastAsia="Arial Unicode MS" w:hAnsi="Arial Unicode MS" w:cs="Arial Unicode MS" w:hint="eastAsia"/>
+        </w:rPr>
+        <w:t>☐</w:t>
+      </w:r>
+      <w:r>
+        <w:rPr>
+          <w:rFonts w:ascii="Arial Unicode MS" w:eastAsia="Arial Unicode MS" w:hAnsi="Arial Unicode MS" w:cs="Arial Unicode MS"/>
+        </w:rPr>
+        <w:t xml:space="preserve"> </w:t>
+      </w:r>
+      <w:r>
+        <w:t>Yes</w:t>
+      </w:r>
+      <w:r>
+        <w:t xml:space="preserve"> </w:t>
+      </w:r>
+      <w:r>
+        <w:rPr>
+          <w:rFonts w:ascii="Arial Unicode MS" w:eastAsia="Arial Unicode MS" w:hAnsi="Arial Unicode MS" w:cs="Arial Unicode MS" w:hint="eastAsia"/>
+        </w:rPr>
+        <w:t>☐</w:t>
+      </w:r>
+      <w:r>
+        <w:rPr>
+          <w:rFonts w:ascii="Arial Unicode MS" w:eastAsia="Arial Unicode MS" w:hAnsi="Arial Unicode MS" w:cs="Arial Unicode MS"/>
+        </w:rPr>
+        <w:t xml:space="preserve"> </w:t>
+      </w:r>
+      <w:r>
+        <w:t>Yes</w:t>
+      </w:r>
+      <w:r>
+        <w:t>,</w:t>
+      </w:r>
+      <w:r>
+        <w:t xml:space="preserve"> </w:t>
+      </w:r>
+      <w:r>
+        <w:t>but it is a special style (Please Explain):</w:t>
+      </w:r>
+      <w:r>
+        <w:t xml:space="preserve">  </w:t>
+      </w:r>
+      <w:r>
+        <w:rPr>
+          <w:rFonts w:eastAsia="Times New Roman" w:cs="Times New Roman"/>
+          <w:iCs/>
+          <w:color w:val="000000" w:themeColor="text1"/>
+        </w:rPr>
+        <w:t xml:space="preserve"> </w:t>
+      </w:r>
+      <w:r>
+        <w:rPr>
+          <w:rFonts w:eastAsia="Times New Roman" w:cs="Times New Roman"/>
+          <w:iCs/>
+          <w:color w:val="000000" w:themeColor="text1"/>
+        </w:rPr>
+        <w:t>________________________________________________________________________________________</w:t>
+      </w:r>
+      <w:r>
+        <w:rPr>
+          <w:rFonts w:eastAsia="Times New Roman" w:cs="Times New Roman"/>
+          <w:iCs/>
+          <w:color w:val="000000" w:themeColor="text1"/>
+        </w:rPr>
+        <w:t>_________</w:t>
+      </w:r>
+    </w:p>
+    <w:p/>
     <w:p>
       <w:pPr>
         <w:pStyle w:val="Heading3"/>
@@ -23519,7 +23703,22 @@
           <w:sz w:val="22"/>
           <w:szCs w:val="22"/>
         </w:rPr>
-        <w:t>] as a punctuation symbol where word enclosing rules, rather than word spacing rules, will be applied. While still stretchable, “white space” in the Ethiopic wordspace is implicit rather than explicit. For a complete solution, software will ultimately need to be enhanced to stretch implicit space as required. Reclassifying the Ethiopic wordspace as a “Zs” symbol is expected to help alleviate justification issues and clears the way for software firms to implement comprehensive support for Ethiopic justification. Since the Ethiopic wordspace interferes with justification in present day software, users may opt not to use it or may “pad” wordspace and Ethiopic punctuation with explicit white space to obtain the formatting desired. The following samples depict formatting of Kidane Wolde Kifle’s seminal work</w:t>
+        <w:t xml:space="preserve">] as a punctuation symbol where word enclosing rules, rather than word spacing rules, will be applied. While still stretchable, “white space” in the Ethiopic wordspace is implicit rather than explicit. For a complete solution, software will ultimately need to be enhanced to stretch implicit space as required. Reclassifying the Ethiopic wordspace as a “Zs” symbol is expected to help alleviate justification issues and clears the way for software firms to implement comprehensive support for Ethiopic justification. Since the Ethiopic wordspace interferes with justification in present day software, users may opt not to use it or may </w:t>
+      </w:r>
+      <w:r>
+        <w:rPr>
+          <w:sz w:val="22"/>
+          <w:szCs w:val="22"/>
+        </w:rPr>
+        <w:lastRenderedPageBreak/>
+        <w:t>“pad” wordspace and Ethiopic punctuation with explicit white space to obtain the formatting desired. The following samples depict formatting of Kidane Wolde Kifle’s seminal work</w:t>
+      </w:r>
+      <w:r>
+        <w:rPr>
+          <w:sz w:val="22"/>
+          <w:szCs w:val="22"/>
+        </w:rPr>
+        <w:t xml:space="preserve"> </w:t>
       </w:r>
       <w:r>
         <w:rPr>
@@ -23558,7 +23757,6 @@
           <w:rFonts w:eastAsia="Times New Roman" w:cs="Times New Roman"/>
           <w:noProof/>
         </w:rPr>
-        <w:lastRenderedPageBreak/>
         <w:drawing>
           <wp:inline distT="0" distB="0" distL="0" distR="0" wp14:anchorId="46793007" wp14:editId="4A2A8441">
             <wp:extent cx="5486400" cy="2037080"/>
@@ -23640,6 +23838,24 @@
         </w:rPr>
         <w:t>Full Justification Sample from Maṣḥafa Sawāsew, Page 65 (Kifle, 1955 (1948 EC))</w:t>
       </w:r>
+    </w:p>
+    <w:p>
+      <w:pPr>
+        <w:jc w:val="both"/>
+        <w:rPr>
+          <w:rStyle w:val="fig-title"/>
+          <w:rFonts w:eastAsia="Times New Roman" w:cs="Times New Roman"/>
+        </w:rPr>
+      </w:pPr>
+    </w:p>
+    <w:p>
+      <w:pPr>
+        <w:jc w:val="both"/>
+        <w:rPr>
+          <w:rStyle w:val="fig-title"/>
+          <w:rFonts w:eastAsia="Times New Roman" w:cs="Times New Roman"/>
+        </w:rPr>
+      </w:pPr>
       <w:r>
         <w:rPr>
           <w:rFonts w:eastAsia="Times New Roman" w:cs="Times New Roman"/>
@@ -23726,6 +23942,15 @@
       <w:pPr>
         <w:jc w:val="both"/>
         <w:rPr>
+          <w:rStyle w:val="fig-title"/>
+          <w:rFonts w:eastAsia="Times New Roman" w:cs="Times New Roman"/>
+        </w:rPr>
+      </w:pPr>
+    </w:p>
+    <w:p>
+      <w:pPr>
+        <w:jc w:val="both"/>
+        <w:rPr>
           <w:rFonts w:eastAsia="Times New Roman" w:cs="Times New Roman"/>
         </w:rPr>
       </w:pPr>
@@ -24298,7 +24523,10 @@
         <w:jc w:val="both"/>
       </w:pPr>
       <w:r>
-        <w:t>An ordinal is formed in Amharic when "</w:t>
+        <w:t>An ordinal is formed in Amharic w</w:t>
+      </w:r>
+      <w:r>
+        <w:t>hen "</w:t>
       </w:r>
       <w:r>
         <w:rPr>
@@ -24307,7 +24535,10 @@
         <w:t>ኛ</w:t>
       </w:r>
       <w:r>
-        <w:t>", and in Tigrinya when "</w:t>
+        <w:t>"</w:t>
+      </w:r>
+      <w:r>
+        <w:t>, and in Tigrinya when "</w:t>
       </w:r>
       <w:r>
         <w:rPr>
@@ -24320,12 +24551,27 @@
       </w:r>
     </w:p>
     <w:p>
-      <w:r>
-        <w:rPr>
-          <w:rStyle w:val="Emphasis"/>
-        </w:rPr>
-        <w:t>Issues:</w:t>
-      </w:r>
+      <w:pPr>
+        <w:spacing w:after="240"/>
+        <w:jc w:val="both"/>
+        <w:rPr>
+          <w:i/>
+        </w:rPr>
+      </w:pPr>
+      <w:bookmarkStart w:id="0" w:name="_GoBack"/>
+      <w:r>
+        <w:rPr>
+          <w:i/>
+        </w:rPr>
+        <w:t>[TBD: Prepare comparative illustration samples for the size and vertical position differences]</w:t>
+      </w:r>
+    </w:p>
+    <w:bookmarkEnd w:id="0"/>
+    <w:p>
+      <w:pPr>
+        <w:spacing w:after="240"/>
+        <w:jc w:val="both"/>
+      </w:pPr>
     </w:p>
     <w:p>
       <w:pPr>
@@ -24343,43 +24589,177 @@
       <w:r>
         <w:rPr>
           <w:rFonts w:eastAsia="Times New Roman" w:cs="Times New Roman"/>
+          <w:iCs/>
+        </w:rPr>
+        <w:lastRenderedPageBreak/>
+        <w:t xml:space="preserve">When is </w:t>
+      </w:r>
+      <w:r>
+        <w:rPr>
+          <w:rFonts w:eastAsia="Times New Roman" w:cs="Times New Roman"/>
+          <w:iCs/>
+        </w:rPr>
+        <w:t xml:space="preserve">a superscript </w:t>
+      </w:r>
+      <w:r>
+        <w:t>"</w:t>
+      </w:r>
+      <w:r>
+        <w:rPr>
+          <w:rFonts w:ascii="Abyssinica SIL" w:hAnsi="Abyssinica SIL" w:cs="Abyssinica SIL"/>
+        </w:rPr>
+        <w:t>ኛ</w:t>
+      </w:r>
+      <w:r>
+        <w:t>"</w:t>
+      </w:r>
+      <w:r>
+        <w:t xml:space="preserve"> appropriate in Amharic documents?</w:t>
+      </w:r>
+    </w:p>
+    <w:p>
+      <w:pPr>
+        <w:pStyle w:val="ListParagraph"/>
+        <w:ind w:left="360"/>
+        <w:rPr>
           <w:i/>
+        </w:rPr>
+      </w:pPr>
+      <w:r>
+        <w:rPr>
+          <w:rFonts w:ascii="Arial Unicode MS" w:eastAsia="Arial Unicode MS" w:hAnsi="Arial Unicode MS" w:cs="Arial Unicode MS" w:hint="eastAsia"/>
+        </w:rPr>
+        <w:t>☐</w:t>
+      </w:r>
+      <w:r>
+        <w:rPr>
+          <w:rFonts w:ascii="Arial Unicode MS" w:eastAsia="Arial Unicode MS" w:hAnsi="Arial Unicode MS" w:cs="Arial Unicode MS"/>
+        </w:rPr>
+        <w:t xml:space="preserve"> </w:t>
+      </w:r>
+      <w:r>
+        <w:t xml:space="preserve">  </w:t>
+      </w:r>
+      <w:r>
+        <w:t>Never</w:t>
+      </w:r>
+      <w:r>
+        <w:t xml:space="preserve">   </w:t>
+      </w:r>
+      <w:r>
+        <w:rPr>
+          <w:rFonts w:ascii="Arial Unicode MS" w:eastAsia="Arial Unicode MS" w:hAnsi="Arial Unicode MS" w:cs="Arial Unicode MS" w:hint="eastAsia"/>
+        </w:rPr>
+        <w:t>☐</w:t>
+      </w:r>
+      <w:r>
+        <w:rPr>
+          <w:rFonts w:ascii="Arial Unicode MS" w:eastAsia="Arial Unicode MS" w:hAnsi="Arial Unicode MS" w:cs="Arial Unicode MS"/>
+        </w:rPr>
+        <w:t xml:space="preserve"> </w:t>
+      </w:r>
+      <w:r>
+        <w:t xml:space="preserve">  </w:t>
+      </w:r>
+      <w:r>
+        <w:t>After western numbers (0-9)</w:t>
+      </w:r>
+      <w:r>
+        <w:t xml:space="preserve">   </w:t>
+      </w:r>
+      <w:r>
+        <w:t xml:space="preserve"> </w:t>
+      </w:r>
+      <w:r>
+        <w:rPr>
+          <w:rFonts w:ascii="Arial Unicode MS" w:eastAsia="Arial Unicode MS" w:hAnsi="Arial Unicode MS" w:cs="Arial Unicode MS" w:hint="eastAsia"/>
+        </w:rPr>
+        <w:t>☐</w:t>
+      </w:r>
+      <w:r>
+        <w:rPr>
+          <w:rFonts w:ascii="Arial Unicode MS" w:eastAsia="Arial Unicode MS" w:hAnsi="Arial Unicode MS" w:cs="Arial Unicode MS"/>
+        </w:rPr>
+        <w:t xml:space="preserve"> </w:t>
+      </w:r>
+      <w:r>
+        <w:t xml:space="preserve">  </w:t>
+      </w:r>
+      <w:r>
+        <w:t xml:space="preserve">After </w:t>
+      </w:r>
+      <w:r>
+        <w:t>Ethiopic numbers</w:t>
+      </w:r>
+      <w:r>
+        <w:t xml:space="preserve">   </w:t>
+      </w:r>
+      <w:r>
+        <w:br/>
+      </w:r>
+      <w:r>
+        <w:rPr>
+          <w:rFonts w:ascii="Arial Unicode MS" w:eastAsia="Arial Unicode MS" w:hAnsi="Arial Unicode MS" w:cs="Arial Unicode MS" w:hint="eastAsia"/>
+        </w:rPr>
+        <w:t>☐</w:t>
+      </w:r>
+      <w:r>
+        <w:rPr>
+          <w:rFonts w:eastAsia="Arial Unicode MS" w:cs="Arial Unicode MS"/>
+        </w:rPr>
+        <w:t xml:space="preserve"> </w:t>
+      </w:r>
+      <w:r>
+        <w:rPr>
+          <w:rFonts w:eastAsia="Arial Unicode MS" w:cs="Arial Unicode MS"/>
+        </w:rPr>
+        <w:t xml:space="preserve"> After both western and Ethiopic numbers</w:t>
+      </w:r>
+      <w:r>
+        <w:rPr>
+          <w:rFonts w:eastAsia="Arial Unicode MS" w:cs="Arial Unicode MS"/>
+        </w:rPr>
+        <w:t xml:space="preserve"> </w:t>
+      </w:r>
+      <w:r>
+        <w:t xml:space="preserve"> </w:t>
+      </w:r>
+      <w:r>
+        <w:rPr>
+          <w:rFonts w:ascii="Arial Unicode MS" w:eastAsia="Arial Unicode MS" w:hAnsi="Arial Unicode MS" w:cs="Arial Unicode MS" w:hint="eastAsia"/>
+        </w:rPr>
+        <w:t>☐</w:t>
+      </w:r>
+      <w:r>
+        <w:rPr>
+          <w:rFonts w:ascii="Arial Unicode MS" w:eastAsia="Arial Unicode MS" w:hAnsi="Arial Unicode MS" w:cs="Arial Unicode MS"/>
+        </w:rPr>
+        <w:t xml:space="preserve"> </w:t>
+      </w:r>
+      <w:r>
+        <w:t>Other (Please Explain)</w:t>
+      </w:r>
+      <w:r>
+        <w:t xml:space="preserve">: </w:t>
+      </w:r>
+      <w:r>
+        <w:t xml:space="preserve"> </w:t>
+      </w:r>
+      <w:r>
+        <w:rPr>
+          <w:rFonts w:eastAsia="Times New Roman" w:cs="Times New Roman"/>
           <w:iCs/>
-        </w:rPr>
-        <w:lastRenderedPageBreak/>
-        <w:t>What letters should be superscripted, and it what contexts? For example, "</w:t>
-      </w:r>
-      <w:r>
-        <w:rPr>
-          <w:rFonts w:ascii="Abyssinica SIL" w:eastAsia="Times New Roman" w:hAnsi="Abyssinica SIL" w:cs="Abyssinica SIL"/>
-          <w:i/>
+          <w:color w:val="000000" w:themeColor="text1"/>
+        </w:rPr>
+        <w:t xml:space="preserve"> ________________________________________________________________________________________</w:t>
+      </w:r>
+      <w:r>
+        <w:rPr>
+          <w:rFonts w:eastAsia="Times New Roman" w:cs="Times New Roman"/>
           <w:iCs/>
-        </w:rPr>
-        <w:t>ሳ</w:t>
-      </w:r>
-      <w:r>
-        <w:rPr>
-          <w:rFonts w:eastAsia="Times New Roman" w:cs="Times New Roman"/>
-          <w:i/>
-          <w:iCs/>
-        </w:rPr>
-        <w:t>" and "</w:t>
-      </w:r>
-      <w:r>
-        <w:rPr>
-          <w:rFonts w:ascii="Abyssinica SIL" w:eastAsia="Times New Roman" w:hAnsi="Abyssinica SIL" w:cs="Abyssinica SIL"/>
-          <w:i/>
-          <w:iCs/>
-        </w:rPr>
-        <w:t>ብር</w:t>
-      </w:r>
-      <w:r>
-        <w:rPr>
-          <w:rFonts w:eastAsia="Times New Roman" w:cs="Times New Roman"/>
-          <w:i/>
-          <w:iCs/>
-        </w:rPr>
-        <w:t>" may also be superscripted in presentation of prices but is not common in print (found mostly in store front advertising).</w:t>
+          <w:color w:val="000000" w:themeColor="text1"/>
+        </w:rPr>
+        <w:t>_________</w:t>
       </w:r>
     </w:p>
     <w:p>
@@ -24398,10 +24778,116 @@
       <w:r>
         <w:rPr>
           <w:rFonts w:eastAsia="Times New Roman" w:cs="Times New Roman"/>
+          <w:iCs/>
+        </w:rPr>
+        <w:t xml:space="preserve">What </w:t>
+      </w:r>
+      <w:r>
+        <w:rPr>
+          <w:rFonts w:eastAsia="Times New Roman" w:cs="Times New Roman"/>
+          <w:iCs/>
+        </w:rPr>
+        <w:t xml:space="preserve">other </w:t>
+      </w:r>
+      <w:r>
+        <w:rPr>
+          <w:rFonts w:eastAsia="Times New Roman" w:cs="Times New Roman"/>
+          <w:iCs/>
+        </w:rPr>
+        <w:t xml:space="preserve">letters should be superscripted, and it what </w:t>
+      </w:r>
+      <w:r>
+        <w:rPr>
+          <w:rFonts w:eastAsia="Times New Roman" w:cs="Times New Roman"/>
+          <w:iCs/>
+        </w:rPr>
+        <w:t xml:space="preserve">languages and </w:t>
+      </w:r>
+      <w:r>
+        <w:rPr>
+          <w:rFonts w:eastAsia="Times New Roman" w:cs="Times New Roman"/>
+          <w:iCs/>
+        </w:rPr>
+        <w:t>contexts? For example, "</w:t>
+      </w:r>
+      <w:r>
+        <w:rPr>
+          <w:rFonts w:ascii="Abyssinica SIL" w:eastAsia="Times New Roman" w:hAnsi="Abyssinica SIL" w:cs="Abyssinica SIL"/>
+          <w:iCs/>
+        </w:rPr>
+        <w:t>ሳ</w:t>
+      </w:r>
+      <w:r>
+        <w:rPr>
+          <w:rFonts w:eastAsia="Times New Roman" w:cs="Times New Roman"/>
+          <w:iCs/>
+        </w:rPr>
+        <w:t>" and "</w:t>
+      </w:r>
+      <w:r>
+        <w:rPr>
+          <w:rFonts w:ascii="Abyssinica SIL" w:eastAsia="Times New Roman" w:hAnsi="Abyssinica SIL" w:cs="Abyssinica SIL"/>
+          <w:iCs/>
+        </w:rPr>
+        <w:t>ብር</w:t>
+      </w:r>
+      <w:r>
+        <w:rPr>
+          <w:rFonts w:eastAsia="Times New Roman" w:cs="Times New Roman"/>
+          <w:iCs/>
+        </w:rPr>
+        <w:t>" may also be superscripted in presentation of prices but is not common in print (found mostly in store front advertising).</w:t>
+      </w:r>
+      <w:r>
+        <w:rPr>
+          <w:rFonts w:eastAsia="Times New Roman" w:cs="Times New Roman"/>
+          <w:iCs/>
+          <w:color w:val="000000" w:themeColor="text1"/>
+        </w:rPr>
+        <w:br/>
+      </w:r>
+      <w:r>
+        <w:rPr>
+          <w:rFonts w:eastAsia="Times New Roman" w:cs="Times New Roman"/>
+          <w:iCs/>
+          <w:color w:val="000000" w:themeColor="text1"/>
+        </w:rPr>
+        <w:t>________________________________________________________________________________________</w:t>
+      </w:r>
+      <w:r>
+        <w:rPr>
+          <w:rFonts w:eastAsia="Times New Roman" w:cs="Times New Roman"/>
+          <w:iCs/>
+          <w:color w:val="000000" w:themeColor="text1"/>
+        </w:rPr>
+        <w:t>_____</w:t>
+      </w:r>
+    </w:p>
+    <w:p>
+      <w:pPr>
+        <w:spacing w:before="60" w:after="120"/>
+        <w:ind w:left="360"/>
+        <w:rPr>
+          <w:rFonts w:eastAsia="Times New Roman" w:cs="Times New Roman"/>
           <w:i/>
           <w:iCs/>
         </w:rPr>
-        <w:t>Always superscript? Language or locale specific? As a setting?</w:t>
+      </w:pPr>
+      <w:r>
+        <w:rPr>
+          <w:rFonts w:eastAsia="Times New Roman" w:cs="Times New Roman"/>
+          <w:iCs/>
+          <w:color w:val="000000" w:themeColor="text1"/>
+        </w:rPr>
+        <w:t>________________________________________________________________________________________</w:t>
+      </w:r>
+      <w:r>
+        <w:rPr>
+          <w:rFonts w:eastAsia="Times New Roman" w:cs="Times New Roman"/>
+          <w:iCs/>
+          <w:color w:val="000000" w:themeColor="text1"/>
+        </w:rPr>
+        <w:t>_____</w:t>
       </w:r>
     </w:p>
     <w:p>
@@ -24413,49 +24899,258 @@
         <w:spacing w:before="60" w:after="120"/>
         <w:rPr>
           <w:rFonts w:eastAsia="Times New Roman" w:cs="Times New Roman"/>
-          <w:i/>
           <w:iCs/>
         </w:rPr>
       </w:pPr>
       <w:r>
         <w:rPr>
           <w:rFonts w:eastAsia="Times New Roman" w:cs="Times New Roman"/>
-          <w:i/>
           <w:iCs/>
         </w:rPr>
-        <w:t>An argument goes that superscript of "</w:t>
-      </w:r>
-      <w:r>
-        <w:rPr>
-          <w:rFonts w:ascii="Abyssinica SIL" w:eastAsia="Times New Roman" w:hAnsi="Abyssinica SIL" w:cs="Abyssinica SIL"/>
-          <w:i/>
+        <w:t>How small should the superscript text be?</w:t>
+      </w:r>
+    </w:p>
+    <w:p>
+      <w:pPr>
+        <w:spacing w:before="60" w:after="120"/>
+        <w:ind w:left="360"/>
+        <w:rPr>
+          <w:rFonts w:eastAsia="Times New Roman" w:cs="Times New Roman"/>
           <w:iCs/>
         </w:rPr>
-        <w:t>ኛ</w:t>
-      </w:r>
-      <w:r>
-        <w:rPr>
-          <w:rFonts w:eastAsia="Times New Roman" w:cs="Times New Roman"/>
-          <w:i/>
+      </w:pPr>
+      <w:r>
+        <w:rPr>
+          <w:rFonts w:ascii="Arial Unicode MS" w:eastAsia="Arial Unicode MS" w:hAnsi="Arial Unicode MS" w:cs="Arial Unicode MS" w:hint="eastAsia"/>
+        </w:rPr>
+        <w:t>☐</w:t>
+      </w:r>
+      <w:r>
+        <w:rPr>
+          <w:rFonts w:ascii="Arial Unicode MS" w:eastAsia="Arial Unicode MS" w:hAnsi="Arial Unicode MS" w:cs="Arial Unicode MS"/>
+        </w:rPr>
+        <w:t xml:space="preserve"> </w:t>
+      </w:r>
+      <w:r>
+        <w:t xml:space="preserve">  </w:t>
+      </w:r>
+      <w:r>
+        <w:t>No change in size</w:t>
+      </w:r>
+      <w:r>
+        <w:t xml:space="preserve">   </w:t>
+      </w:r>
+      <w:r>
+        <w:rPr>
+          <w:rFonts w:ascii="Arial Unicode MS" w:eastAsia="Arial Unicode MS" w:hAnsi="Arial Unicode MS" w:cs="Arial Unicode MS" w:hint="eastAsia"/>
+        </w:rPr>
+        <w:t>☐</w:t>
+      </w:r>
+      <w:r>
+        <w:rPr>
+          <w:rFonts w:ascii="Arial Unicode MS" w:eastAsia="Arial Unicode MS" w:hAnsi="Arial Unicode MS" w:cs="Arial Unicode MS"/>
+        </w:rPr>
+        <w:t xml:space="preserve"> </w:t>
+      </w:r>
+      <w:r>
+        <w:t xml:space="preserve">  </w:t>
+      </w:r>
+      <w:r>
+        <w:t>Same size as English</w:t>
+      </w:r>
+      <w:r>
+        <w:t xml:space="preserve">   </w:t>
+      </w:r>
+      <w:r>
+        <w:t xml:space="preserve"> </w:t>
+      </w:r>
+      <w:r>
+        <w:rPr>
+          <w:rFonts w:ascii="Arial Unicode MS" w:eastAsia="Arial Unicode MS" w:hAnsi="Arial Unicode MS" w:cs="Arial Unicode MS" w:hint="eastAsia"/>
+        </w:rPr>
+        <w:t>☐</w:t>
+      </w:r>
+      <w:r>
+        <w:rPr>
+          <w:rFonts w:ascii="Arial Unicode MS" w:eastAsia="Arial Unicode MS" w:hAnsi="Arial Unicode MS" w:cs="Arial Unicode MS"/>
+        </w:rPr>
+        <w:t xml:space="preserve"> </w:t>
+      </w:r>
+      <w:r>
+        <w:t>Other (Please Explain)</w:t>
+      </w:r>
+      <w:r>
+        <w:t xml:space="preserve">: </w:t>
+      </w:r>
+      <w:r>
+        <w:t xml:space="preserve"> </w:t>
+      </w:r>
+      <w:r>
+        <w:rPr>
+          <w:rFonts w:eastAsia="Times New Roman" w:cs="Times New Roman"/>
           <w:iCs/>
-        </w:rPr>
-        <w:t>" should not follow an Ethiopic numerals since the counting system is put into a Ge'ez context and Ge'ez literature does not use a superscript. Yet "</w:t>
-      </w:r>
-      <w:r>
-        <w:rPr>
-          <w:rFonts w:ascii="Abyssinica SIL" w:eastAsia="Times New Roman" w:hAnsi="Abyssinica SIL" w:cs="Abyssinica SIL"/>
-          <w:i/>
+          <w:color w:val="000000" w:themeColor="text1"/>
+        </w:rPr>
+        <w:t xml:space="preserve"> ________________________________________________________________________________________</w:t>
+      </w:r>
+      <w:r>
+        <w:rPr>
+          <w:rFonts w:eastAsia="Times New Roman" w:cs="Times New Roman"/>
           <w:iCs/>
-        </w:rPr>
-        <w:t>ኛ</w:t>
-      </w:r>
-      <w:r>
-        <w:rPr>
-          <w:rFonts w:eastAsia="Times New Roman" w:cs="Times New Roman"/>
-          <w:i/>
+          <w:color w:val="000000" w:themeColor="text1"/>
+        </w:rPr>
+        <w:t>_____</w:t>
+      </w:r>
+      <w:r>
+        <w:t xml:space="preserve"> </w:t>
+      </w:r>
+      <w:r>
+        <w:br/>
+      </w:r>
+    </w:p>
+    <w:p>
+      <w:pPr>
+        <w:numPr>
+          <w:ilvl w:val="0"/>
+          <w:numId w:val="28"/>
+        </w:numPr>
+        <w:spacing w:before="60" w:after="120"/>
+        <w:rPr>
+          <w:rFonts w:eastAsia="Times New Roman" w:cs="Times New Roman"/>
           <w:iCs/>
         </w:rPr>
-        <w:t>" is appropriate to Amharic language and is not a letter found in Ge'ez. The class of literature may be at issue here, such a religious materials.</w:t>
+      </w:pPr>
+      <w:r>
+        <w:rPr>
+          <w:rFonts w:eastAsia="Times New Roman" w:cs="Times New Roman"/>
+          <w:iCs/>
+        </w:rPr>
+        <w:t>How high should the superscript text be raised?</w:t>
+      </w:r>
+    </w:p>
+    <w:p>
+      <w:pPr>
+        <w:spacing w:before="60" w:after="120"/>
+        <w:ind w:left="360"/>
+      </w:pPr>
+      <w:r>
+        <w:rPr>
+          <w:rFonts w:ascii="Arial Unicode MS" w:eastAsia="Arial Unicode MS" w:hAnsi="Arial Unicode MS" w:cs="Arial Unicode MS" w:hint="eastAsia"/>
+        </w:rPr>
+        <w:t>☐</w:t>
+      </w:r>
+      <w:r>
+        <w:rPr>
+          <w:rFonts w:ascii="Arial Unicode MS" w:eastAsia="Arial Unicode MS" w:hAnsi="Arial Unicode MS" w:cs="Arial Unicode MS"/>
+        </w:rPr>
+        <w:t xml:space="preserve"> </w:t>
+      </w:r>
+      <w:r>
+        <w:t xml:space="preserve">  </w:t>
+      </w:r>
+      <w:r>
+        <w:t>Same size as English</w:t>
+      </w:r>
+      <w:r>
+        <w:t xml:space="preserve">   </w:t>
+      </w:r>
+      <w:r>
+        <w:t xml:space="preserve"> </w:t>
+      </w:r>
+      <w:r>
+        <w:rPr>
+          <w:rFonts w:ascii="Arial Unicode MS" w:eastAsia="Arial Unicode MS" w:hAnsi="Arial Unicode MS" w:cs="Arial Unicode MS" w:hint="eastAsia"/>
+        </w:rPr>
+        <w:t>☐</w:t>
+      </w:r>
+      <w:r>
+        <w:rPr>
+          <w:rFonts w:ascii="Arial Unicode MS" w:eastAsia="Arial Unicode MS" w:hAnsi="Arial Unicode MS" w:cs="Arial Unicode MS"/>
+        </w:rPr>
+        <w:t xml:space="preserve"> </w:t>
+      </w:r>
+      <w:r>
+        <w:t xml:space="preserve">  </w:t>
+      </w:r>
+      <w:r>
+        <w:t xml:space="preserve">50%  </w:t>
+      </w:r>
+      <w:r>
+        <w:rPr>
+          <w:rFonts w:ascii="Arial Unicode MS" w:eastAsia="Arial Unicode MS" w:hAnsi="Arial Unicode MS" w:cs="Arial Unicode MS" w:hint="eastAsia"/>
+        </w:rPr>
+        <w:t>☐</w:t>
+      </w:r>
+      <w:r>
+        <w:rPr>
+          <w:rFonts w:ascii="Arial Unicode MS" w:eastAsia="Arial Unicode MS" w:hAnsi="Arial Unicode MS" w:cs="Arial Unicode MS"/>
+        </w:rPr>
+        <w:t xml:space="preserve"> </w:t>
+      </w:r>
+      <w:r>
+        <w:t xml:space="preserve">  </w:t>
+      </w:r>
+      <w:r>
+        <w:t xml:space="preserve">75%  </w:t>
+      </w:r>
+      <w:r>
+        <w:rPr>
+          <w:rFonts w:ascii="Arial Unicode MS" w:eastAsia="Arial Unicode MS" w:hAnsi="Arial Unicode MS" w:cs="Arial Unicode MS" w:hint="eastAsia"/>
+        </w:rPr>
+        <w:t>☐</w:t>
+      </w:r>
+      <w:r>
+        <w:rPr>
+          <w:rFonts w:ascii="Arial Unicode MS" w:eastAsia="Arial Unicode MS" w:hAnsi="Arial Unicode MS" w:cs="Arial Unicode MS"/>
+        </w:rPr>
+        <w:t xml:space="preserve"> </w:t>
+      </w:r>
+      <w:r>
+        <w:t>Other (Please Explain)</w:t>
+      </w:r>
+      <w:r>
+        <w:t xml:space="preserve">: </w:t>
+      </w:r>
+    </w:p>
+    <w:p>
+      <w:pPr>
+        <w:spacing w:before="60" w:after="120"/>
+        <w:ind w:left="360"/>
+        <w:rPr>
+          <w:rFonts w:eastAsia="Times New Roman" w:cs="Times New Roman"/>
+          <w:iCs/>
+        </w:rPr>
+      </w:pPr>
+      <w:r>
+        <w:rPr>
+          <w:rFonts w:eastAsia="Times New Roman" w:cs="Times New Roman"/>
+          <w:iCs/>
+          <w:color w:val="000000" w:themeColor="text1"/>
+        </w:rPr>
+        <w:t>________________________________________________________________________________________</w:t>
+      </w:r>
+      <w:r>
+        <w:rPr>
+          <w:rFonts w:eastAsia="Times New Roman" w:cs="Times New Roman"/>
+          <w:iCs/>
+          <w:color w:val="000000" w:themeColor="text1"/>
+        </w:rPr>
+        <w:t>_____</w:t>
+      </w:r>
+      <w:r>
+        <w:t xml:space="preserve"> </w:t>
+      </w:r>
+      <w:r>
+        <w:br/>
+        <w:t xml:space="preserve"> </w:t>
+      </w:r>
+      <w:r>
+        <w:rPr>
+          <w:rFonts w:eastAsia="Times New Roman" w:cs="Times New Roman"/>
+          <w:iCs/>
+          <w:color w:val="000000" w:themeColor="text1"/>
+        </w:rPr>
+        <w:t xml:space="preserve"> </w:t>
       </w:r>
     </w:p>
     <w:p>
@@ -24662,7 +25357,14 @@
         <w:rPr>
           <w:rFonts w:eastAsia="Times New Roman" w:cs="Times New Roman"/>
         </w:rPr>
-        <w:t xml:space="preserve"> , etc. Given this common usage in religious materials "ecclesiastical comma" is a practical English term for referring to the </w:t>
+        <w:t xml:space="preserve"> , etc. Given this common usage in </w:t>
+      </w:r>
+      <w:r>
+        <w:rPr>
+          <w:rFonts w:eastAsia="Times New Roman" w:cs="Times New Roman"/>
+        </w:rPr>
+        <w:lastRenderedPageBreak/>
+        <w:t xml:space="preserve">religious materials "ecclesiastical comma" is a practical English term for referring to the </w:t>
       </w:r>
       <w:r>
         <w:rPr>
@@ -24767,14 +25469,7 @@
         <w:rPr>
           <w:rFonts w:eastAsia="Times New Roman" w:cs="Times New Roman"/>
         </w:rPr>
-        <w:t xml:space="preserve">). When used in modern Ethiopian writing, it retains its classic role as </w:t>
-      </w:r>
-      <w:r>
-        <w:rPr>
-          <w:rFonts w:eastAsia="Times New Roman" w:cs="Times New Roman"/>
-        </w:rPr>
-        <w:lastRenderedPageBreak/>
-        <w:t>word separator (space). See</w:t>
+        <w:t>). When used in modern Ethiopian writing, it retains its classic role as word separator (space). See</w:t>
       </w:r>
       <w:r>
         <w:rPr>
@@ -25084,6 +25779,7 @@
         <w:rPr>
           <w:rFonts w:eastAsia="Times New Roman" w:cs="Times New Roman"/>
         </w:rPr>
+        <w:lastRenderedPageBreak/>
         <w:t>The identical scenarios are likewise found with Ethiopic wordspace in the presence of a closing quotation mark and must also be addressed.</w:t>
       </w:r>
     </w:p>
@@ -25107,10 +25803,7 @@
         </w:rPr>
       </w:pPr>
       <w:r>
-        <w:t>Which of the above two forms</w:t>
-      </w:r>
-      <w:r>
-        <w:t xml:space="preserve"> is considered most appropriate</w:t>
+        <w:t>Which of the above two forms is considered most appropriate</w:t>
       </w:r>
       <w:r>
         <w:rPr>
@@ -25183,10 +25876,7 @@
         <w:t xml:space="preserve"> </w:t>
       </w:r>
       <w:r>
-        <w:t>Other</w:t>
-      </w:r>
-      <w:r>
-        <w:t xml:space="preserve"> (Please Explain)</w:t>
+        <w:t>Other (Please Explain)</w:t>
       </w:r>
       <w:r>
         <w:t xml:space="preserve">: </w:t>
@@ -25259,10 +25949,7 @@
         <w:t xml:space="preserve"> </w:t>
       </w:r>
       <w:r>
-        <w:t xml:space="preserve">Yes </w:t>
-      </w:r>
-      <w:r>
-        <w:t>(Please Explain)</w:t>
+        <w:t>Yes (Please Explain)</w:t>
       </w:r>
       <w:r>
         <w:t xml:space="preserve">: </w:t>
@@ -25298,7 +25985,6 @@
         <w:rPr>
           <w:color w:val="auto"/>
         </w:rPr>
-        <w:lastRenderedPageBreak/>
         <w:t>Quotation</w:t>
       </w:r>
     </w:p>
@@ -25344,12 +26030,7 @@
         </w:numPr>
       </w:pPr>
       <w:r>
-        <w:t>Is the single quot</w:t>
-      </w:r>
-      <w:bookmarkStart w:id="0" w:name="_GoBack"/>
-      <w:bookmarkEnd w:id="0"/>
-      <w:r>
-        <w:t>ation mark usage statement correct?</w:t>
+        <w:t>Is the single quotation mark usage statement correct?</w:t>
       </w:r>
     </w:p>
     <w:p>
@@ -25575,6 +26256,7 @@
         <w:rPr>
           <w:rFonts w:ascii="Arial Unicode MS" w:eastAsia="Arial Unicode MS" w:hAnsi="Arial Unicode MS" w:cs="Arial Unicode MS" w:hint="eastAsia"/>
         </w:rPr>
+        <w:lastRenderedPageBreak/>
         <w:t>☐</w:t>
       </w:r>
       <w:r>
@@ -25829,10 +26511,7 @@
         <w:t xml:space="preserve">  </w:t>
       </w:r>
       <w:r>
-        <w:t>Other</w:t>
-      </w:r>
-      <w:r>
-        <w:t xml:space="preserve"> (Please Explain)</w:t>
+        <w:t>Other (Please Explain)</w:t>
       </w:r>
       <w:r>
         <w:t xml:space="preserve">: </w:t>
@@ -26331,6 +27010,7 @@
           <w:rFonts w:eastAsia="Times New Roman" w:cs="Times New Roman"/>
           <w:iCs/>
         </w:rPr>
+        <w:lastRenderedPageBreak/>
         <w:t xml:space="preserve">Does </w:t>
       </w:r>
       <w:r>
@@ -26396,10 +27076,7 @@
         <w:t xml:space="preserve"> </w:t>
       </w:r>
       <w:r>
-        <w:t>Some Endorsed</w:t>
-      </w:r>
-      <w:r>
-        <w:t xml:space="preserve"> (Please Explain)</w:t>
+        <w:t>Some Endorsed (Please Explain)</w:t>
       </w:r>
       <w:r>
         <w:t xml:space="preserve">: </w:t>
@@ -26475,10 +27152,7 @@
         <w:t xml:space="preserve"> </w:t>
       </w:r>
       <w:r>
-        <w:t>Additional</w:t>
-      </w:r>
-      <w:r>
-        <w:t xml:space="preserve"> (Please Explain)</w:t>
+        <w:t>Additional (Please Explain)</w:t>
       </w:r>
       <w:r>
         <w:t xml:space="preserve">: </w:t>
@@ -27313,7 +27987,7 @@
         <w:rFonts w:hint="default"/>
       </w:rPr>
     </w:lvl>
-    <w:lvl w:ilvl="1" w:tplc="04090003" w:tentative="1">
+    <w:lvl w:ilvl="1" w:tplc="04090003">
       <w:start w:val="1"/>
       <w:numFmt w:val="bullet"/>
       <w:lvlText w:val="o"/>
@@ -28958,7 +29632,7 @@
   <w:abstractNum w:abstractNumId="24">
     <w:nsid w:val="5D6A74E5"/>
     <w:multiLevelType w:val="multilevel"/>
-    <w:tmpl w:val="ACBAEDD8"/>
+    <w:tmpl w:val="BA9EF09A"/>
     <w:lvl w:ilvl="0">
       <w:start w:val="1"/>
       <w:numFmt w:val="decimal"/>
@@ -28966,10 +29640,13 @@
       <w:lvlJc w:val="left"/>
       <w:pPr>
         <w:tabs>
-          <w:tab w:val="num" w:pos="720"/>
+          <w:tab w:val="num" w:pos="360"/>
         </w:tabs>
-        <w:ind w:left="720" w:hanging="360"/>
-      </w:pPr>
+        <w:ind w:left="360" w:hanging="360"/>
+      </w:pPr>
+      <w:rPr>
+        <w:i w:val="0"/>
+      </w:rPr>
     </w:lvl>
     <w:lvl w:ilvl="1" w:tentative="1">
       <w:start w:val="1"/>
@@ -28978,9 +29655,9 @@
       <w:lvlJc w:val="left"/>
       <w:pPr>
         <w:tabs>
-          <w:tab w:val="num" w:pos="1440"/>
+          <w:tab w:val="num" w:pos="1080"/>
         </w:tabs>
-        <w:ind w:left="1440" w:hanging="360"/>
+        <w:ind w:left="1080" w:hanging="360"/>
       </w:pPr>
     </w:lvl>
     <w:lvl w:ilvl="2" w:tentative="1">
@@ -28990,9 +29667,9 @@
       <w:lvlJc w:val="left"/>
       <w:pPr>
         <w:tabs>
-          <w:tab w:val="num" w:pos="2160"/>
+          <w:tab w:val="num" w:pos="1800"/>
         </w:tabs>
-        <w:ind w:left="2160" w:hanging="360"/>
+        <w:ind w:left="1800" w:hanging="360"/>
       </w:pPr>
     </w:lvl>
     <w:lvl w:ilvl="3" w:tentative="1">
@@ -29002,9 +29679,9 @@
       <w:lvlJc w:val="left"/>
       <w:pPr>
         <w:tabs>
-          <w:tab w:val="num" w:pos="2880"/>
+          <w:tab w:val="num" w:pos="2520"/>
         </w:tabs>
-        <w:ind w:left="2880" w:hanging="360"/>
+        <w:ind w:left="2520" w:hanging="360"/>
       </w:pPr>
     </w:lvl>
     <w:lvl w:ilvl="4" w:tentative="1">
@@ -29014,9 +29691,9 @@
       <w:lvlJc w:val="left"/>
       <w:pPr>
         <w:tabs>
-          <w:tab w:val="num" w:pos="3600"/>
+          <w:tab w:val="num" w:pos="3240"/>
         </w:tabs>
-        <w:ind w:left="3600" w:hanging="360"/>
+        <w:ind w:left="3240" w:hanging="360"/>
       </w:pPr>
     </w:lvl>
     <w:lvl w:ilvl="5" w:tentative="1">
@@ -29026,9 +29703,9 @@
       <w:lvlJc w:val="left"/>
       <w:pPr>
         <w:tabs>
-          <w:tab w:val="num" w:pos="4320"/>
+          <w:tab w:val="num" w:pos="3960"/>
         </w:tabs>
-        <w:ind w:left="4320" w:hanging="360"/>
+        <w:ind w:left="3960" w:hanging="360"/>
       </w:pPr>
     </w:lvl>
     <w:lvl w:ilvl="6" w:tentative="1">
@@ -29038,9 +29715,9 @@
       <w:lvlJc w:val="left"/>
       <w:pPr>
         <w:tabs>
-          <w:tab w:val="num" w:pos="5040"/>
+          <w:tab w:val="num" w:pos="4680"/>
         </w:tabs>
-        <w:ind w:left="5040" w:hanging="360"/>
+        <w:ind w:left="4680" w:hanging="360"/>
       </w:pPr>
     </w:lvl>
     <w:lvl w:ilvl="7" w:tentative="1">
@@ -29050,9 +29727,9 @@
       <w:lvlJc w:val="left"/>
       <w:pPr>
         <w:tabs>
-          <w:tab w:val="num" w:pos="5760"/>
+          <w:tab w:val="num" w:pos="5400"/>
         </w:tabs>
-        <w:ind w:left="5760" w:hanging="360"/>
+        <w:ind w:left="5400" w:hanging="360"/>
       </w:pPr>
     </w:lvl>
     <w:lvl w:ilvl="8" w:tentative="1">
@@ -29062,9 +29739,9 @@
       <w:lvlJc w:val="left"/>
       <w:pPr>
         <w:tabs>
-          <w:tab w:val="num" w:pos="6480"/>
+          <w:tab w:val="num" w:pos="6120"/>
         </w:tabs>
-        <w:ind w:left="6480" w:hanging="360"/>
+        <w:ind w:left="6120" w:hanging="360"/>
       </w:pPr>
     </w:lvl>
   </w:abstractNum>
@@ -31284,6 +31961,7 @@
   <w:style w:type="character" w:default="1" w:styleId="DefaultParagraphFont">
     <w:name w:val="Default Paragraph Font"/>
     <w:uiPriority w:val="1"/>
+    <w:semiHidden/>
     <w:unhideWhenUsed/>
   </w:style>
   <w:style w:type="table" w:default="1" w:styleId="TableNormal">
@@ -32114,6 +32792,7 @@
   <w:style w:type="character" w:default="1" w:styleId="DefaultParagraphFont">
     <w:name w:val="Default Paragraph Font"/>
     <w:uiPriority w:val="1"/>
+    <w:semiHidden/>
     <w:unhideWhenUsed/>
   </w:style>
   <w:style w:type="table" w:default="1" w:styleId="TableNormal">
@@ -32866,7 +33545,7 @@
 </file>
 
 <file path=customXml/itemProps1.xml><?xml version="1.0" encoding="utf-8"?>
-<ds:datastoreItem xmlns:ds="http://schemas.openxmlformats.org/officeDocument/2006/customXml" ds:itemID="{DCD04D41-0AA5-4F08-AC24-FFAA2FD87DF1}">
+<ds:datastoreItem xmlns:ds="http://schemas.openxmlformats.org/officeDocument/2006/customXml" ds:itemID="{CDF7F22B-2D5F-4C05-B75F-DE53861C9924}">
   <ds:schemaRefs>
     <ds:schemaRef ds:uri="http://schemas.openxmlformats.org/officeDocument/2006/bibliography"/>
   </ds:schemaRefs>

</xml_diff>

<commit_message>
Removing outdated PDF file for now.  Issues converted to questions in the Halehame and Abegede lists sections.
</commit_message>
<xml_diff>
--- a/survey/ELREQ-Survey-1.docx
+++ b/survey/ELREQ-Survey-1.docx
@@ -2935,7 +2935,7 @@
               </wp:anchor>
             </w:drawing>
           </mc:Choice>
-          <mc:Fallback xmlns:mo="http://schemas.microsoft.com/office/mac/office/2008/main" xmlns:mv="urn:schemas-microsoft-com:mac:vml">
+          <mc:Fallback xmlns:mv="urn:schemas-microsoft-com:mac:vml" xmlns:mo="http://schemas.microsoft.com/office/mac/office/2008/main">
             <w:pict>
               <v:line id="Straight Connector 11" o:spid="_x0000_s1026" style="position:absolute;flip:x;z-index:251661312;visibility:visible;mso-wrap-style:square;mso-width-percent:0;mso-wrap-distance-left:9pt;mso-wrap-distance-top:0;mso-wrap-distance-right:9pt;mso-wrap-distance-bottom:0;mso-position-horizontal:absolute;mso-position-horizontal-relative:text;mso-position-vertical:absolute;mso-position-vertical-relative:text;mso-width-percent:0;mso-width-relative:margin" from="235.45pt,42.35pt" to="432.8pt,42.35pt" o:gfxdata="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" strokecolor="#4f81bd [3204]" strokeweight="1pt"/>
             </w:pict>
@@ -3003,7 +3003,7 @@
               </wp:anchor>
             </w:drawing>
           </mc:Choice>
-          <mc:Fallback xmlns:mo="http://schemas.microsoft.com/office/mac/office/2008/main" xmlns:mv="urn:schemas-microsoft-com:mac:vml">
+          <mc:Fallback xmlns:mv="urn:schemas-microsoft-com:mac:vml" xmlns:mo="http://schemas.microsoft.com/office/mac/office/2008/main">
             <w:pict>
               <v:line id="Straight Connector 12" o:spid="_x0000_s1026" style="position:absolute;flip:x;z-index:251663360;visibility:visible;mso-wrap-style:square;mso-width-percent:0;mso-wrap-distance-left:9pt;mso-wrap-distance-top:0;mso-wrap-distance-right:9pt;mso-wrap-distance-bottom:0;mso-position-horizontal:absolute;mso-position-horizontal-relative:text;mso-position-vertical:absolute;mso-position-vertical-relative:text;mso-width-percent:0;mso-width-relative:margin" from="235.15pt,83.5pt" to="432.8pt,83.5pt" o:gfxdata="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" strokecolor="#4f81bd [3204]" strokeweight="1pt"/>
             </w:pict>
@@ -3071,7 +3071,7 @@
               </wp:anchor>
             </w:drawing>
           </mc:Choice>
-          <mc:Fallback xmlns:mo="http://schemas.microsoft.com/office/mac/office/2008/main" xmlns:mv="urn:schemas-microsoft-com:mac:vml">
+          <mc:Fallback xmlns:mv="urn:schemas-microsoft-com:mac:vml" xmlns:mo="http://schemas.microsoft.com/office/mac/office/2008/main">
             <w:pict>
               <v:line id="Straight Connector 10" o:spid="_x0000_s1026" style="position:absolute;flip:x;z-index:251659264;visibility:visible;mso-wrap-style:square;mso-width-percent:0;mso-wrap-distance-left:9pt;mso-wrap-distance-top:0;mso-wrap-distance-right:9pt;mso-wrap-distance-bottom:0;mso-position-horizontal:absolute;mso-position-horizontal-relative:text;mso-position-vertical:absolute;mso-position-vertical-relative:text;mso-width-percent:0;mso-width-relative:margin" from="235.65pt,7pt" to="433.45pt,7pt" o:gfxdata="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" strokecolor="#4f81bd [3204]" strokeweight="1pt"/>
             </w:pict>
@@ -15288,67 +15288,455 @@
     <w:p>
       <w:pPr>
         <w:rPr>
-          <w:rStyle w:val="Emphasis"/>
-        </w:rPr>
-      </w:pPr>
-    </w:p>
-    <w:p>
-      <w:pPr>
-        <w:rPr>
           <w:color w:val="000000" w:themeColor="text1"/>
         </w:rPr>
       </w:pPr>
-      <w:r>
-        <w:rPr>
-          <w:rStyle w:val="Emphasis"/>
-          <w:color w:val="000000" w:themeColor="text1"/>
-        </w:rPr>
-        <w:t>Issues:</w:t>
-      </w:r>
-    </w:p>
-    <w:p>
-      <w:pPr>
+    </w:p>
+    <w:p>
+      <w:pPr>
+        <w:pStyle w:val="ListParagraph"/>
         <w:numPr>
           <w:ilvl w:val="0"/>
-          <w:numId w:val="22"/>
+          <w:numId w:val="26"/>
+        </w:numPr>
+      </w:pPr>
+      <w:r>
+        <w:rPr>
+          <w:rFonts w:eastAsia="Times New Roman" w:cs="Abyssinica SIL"/>
+          <w:iCs/>
+          <w:color w:val="000000" w:themeColor="text1"/>
+        </w:rPr>
+        <w:t xml:space="preserve">Are there </w:t>
+      </w:r>
+      <w:r>
+        <w:rPr>
+          <w:rFonts w:eastAsia="Times New Roman" w:cs="Abyssinica SIL"/>
+          <w:iCs/>
+          <w:color w:val="000000" w:themeColor="text1"/>
+        </w:rPr>
+        <w:t>any mistakes</w:t>
+      </w:r>
+      <w:r>
+        <w:rPr>
+          <w:rFonts w:eastAsia="Times New Roman" w:cs="Abyssinica SIL"/>
+          <w:iCs/>
+          <w:color w:val="000000" w:themeColor="text1"/>
+        </w:rPr>
+        <w:t xml:space="preserve"> with the above lists?</w:t>
+      </w:r>
+      <w:r>
+        <w:rPr>
+          <w:rFonts w:eastAsia="Times New Roman" w:cs="Abyssinica SIL"/>
+          <w:iCs/>
+          <w:color w:val="000000" w:themeColor="text1"/>
+        </w:rPr>
+        <w:br/>
+      </w:r>
+      <w:r>
+        <w:rPr>
+          <w:rFonts w:ascii="Arial Unicode MS" w:eastAsia="Arial Unicode MS" w:hAnsi="Arial Unicode MS" w:cs="Arial Unicode MS" w:hint="eastAsia"/>
+        </w:rPr>
+        <w:t>☐</w:t>
+      </w:r>
+      <w:r>
+        <w:rPr>
+          <w:rFonts w:ascii="Arial Unicode MS" w:eastAsia="Arial Unicode MS" w:hAnsi="Arial Unicode MS" w:cs="Arial Unicode MS"/>
+        </w:rPr>
+        <w:t xml:space="preserve"> </w:t>
+      </w:r>
+      <w:r>
+        <w:t xml:space="preserve">  </w:t>
+      </w:r>
+      <w:r>
+        <w:t>No</w:t>
+      </w:r>
+      <w:r>
+        <w:t xml:space="preserve">   </w:t>
+      </w:r>
+      <w:r>
+        <w:rPr>
+          <w:rFonts w:ascii="Arial Unicode MS" w:eastAsia="Arial Unicode MS" w:hAnsi="Arial Unicode MS" w:cs="Arial Unicode MS" w:hint="eastAsia"/>
+        </w:rPr>
+        <w:t>☐</w:t>
+      </w:r>
+      <w:r>
+        <w:rPr>
+          <w:rFonts w:ascii="Arial Unicode MS" w:eastAsia="Arial Unicode MS" w:hAnsi="Arial Unicode MS" w:cs="Arial Unicode MS"/>
+        </w:rPr>
+        <w:t xml:space="preserve"> </w:t>
+      </w:r>
+      <w:r>
+        <w:t xml:space="preserve">  </w:t>
+      </w:r>
+      <w:r>
+        <w:t>Do not know</w:t>
+      </w:r>
+      <w:r>
+        <w:t xml:space="preserve">    </w:t>
+      </w:r>
+      <w:r>
+        <w:rPr>
+          <w:rFonts w:ascii="Arial Unicode MS" w:eastAsia="Arial Unicode MS" w:hAnsi="Arial Unicode MS" w:cs="Arial Unicode MS" w:hint="eastAsia"/>
+        </w:rPr>
+        <w:t>☐</w:t>
+      </w:r>
+      <w:r>
+        <w:rPr>
+          <w:rFonts w:ascii="Arial Unicode MS" w:eastAsia="Arial Unicode MS" w:hAnsi="Arial Unicode MS" w:cs="Arial Unicode MS"/>
+        </w:rPr>
+        <w:t xml:space="preserve"> </w:t>
+      </w:r>
+      <w:r>
+        <w:t>Yes (Please Explain)</w:t>
+      </w:r>
+      <w:r>
+        <w:t xml:space="preserve">: </w:t>
+      </w:r>
+      <w:r>
+        <w:t xml:space="preserve"> </w:t>
+      </w:r>
+      <w:r>
+        <w:rPr>
+          <w:rFonts w:eastAsia="Times New Roman" w:cs="Times New Roman"/>
+          <w:iCs/>
+          <w:color w:val="000000" w:themeColor="text1"/>
+        </w:rPr>
+        <w:t xml:space="preserve"> </w:t>
+      </w:r>
+      <w:r>
+        <w:rPr>
+          <w:rFonts w:eastAsia="Times New Roman" w:cs="Times New Roman"/>
+          <w:iCs/>
+          <w:color w:val="000000" w:themeColor="text1"/>
+        </w:rPr>
+        <w:br/>
+      </w:r>
+      <w:r>
+        <w:rPr>
+          <w:rFonts w:eastAsia="Times New Roman" w:cs="Times New Roman"/>
+          <w:iCs/>
+          <w:color w:val="000000" w:themeColor="text1"/>
+        </w:rPr>
+        <w:t>_______________________________________________________________</w:t>
+      </w:r>
+      <w:r>
+        <w:rPr>
+          <w:rFonts w:eastAsia="Times New Roman" w:cs="Times New Roman"/>
+          <w:iCs/>
+          <w:color w:val="000000" w:themeColor="text1"/>
+        </w:rPr>
+        <w:t>____</w:t>
+      </w:r>
+      <w:r>
+        <w:rPr>
+          <w:rFonts w:eastAsia="Times New Roman" w:cs="Times New Roman"/>
+          <w:iCs/>
+          <w:color w:val="000000" w:themeColor="text1"/>
+        </w:rPr>
+        <w:t>_________________________</w:t>
+      </w:r>
+      <w:r>
+        <w:rPr>
+          <w:rFonts w:eastAsia="Times New Roman" w:cs="Times New Roman"/>
+          <w:iCs/>
+          <w:color w:val="000000" w:themeColor="text1"/>
+        </w:rPr>
+        <w:t>_________</w:t>
+      </w:r>
+    </w:p>
+    <w:p>
+      <w:pPr>
+        <w:numPr>
+          <w:ilvl w:val="0"/>
+          <w:numId w:val="26"/>
         </w:numPr>
         <w:spacing w:before="60" w:after="120"/>
         <w:rPr>
           <w:rFonts w:eastAsia="Times New Roman" w:cs="Times New Roman"/>
-          <w:i/>
           <w:iCs/>
           <w:color w:val="000000" w:themeColor="text1"/>
         </w:rPr>
       </w:pPr>
       <w:r>
         <w:rPr>
-          <w:rFonts w:ascii="Abyssinica SIL" w:eastAsia="Times New Roman" w:hAnsi="Abyssinica SIL" w:cs="Abyssinica SIL"/>
-          <w:i/>
+          <w:rFonts w:cs="Abyssinica SIL"/>
+        </w:rPr>
+        <w:t xml:space="preserve">Should </w:t>
+      </w:r>
+      <w:r>
+        <w:rPr>
+          <w:rFonts w:ascii="Abyssinica SIL" w:hAnsi="Abyssinica SIL" w:cs="Abyssinica SIL"/>
+        </w:rPr>
+        <w:t>ሀለሐመ</w:t>
+      </w:r>
+      <w:r>
+        <w:rPr>
+          <w:rFonts w:cs="Abyssinica SIL"/>
+        </w:rPr>
+        <w:t xml:space="preserve"> lists be added for other languages?</w:t>
+      </w:r>
+    </w:p>
+    <w:p>
+      <w:pPr>
+        <w:ind w:firstLine="360"/>
+      </w:pPr>
+      <w:r>
+        <w:rPr>
+          <w:rFonts w:ascii="Arial Unicode MS" w:eastAsia="Arial Unicode MS" w:hAnsi="Arial Unicode MS" w:cs="Arial Unicode MS" w:hint="eastAsia"/>
+        </w:rPr>
+        <w:t>☐</w:t>
+      </w:r>
+      <w:r>
+        <w:rPr>
+          <w:rFonts w:ascii="Arial Unicode MS" w:eastAsia="Arial Unicode MS" w:hAnsi="Arial Unicode MS" w:cs="Arial Unicode MS"/>
+        </w:rPr>
+        <w:t xml:space="preserve"> </w:t>
+      </w:r>
+      <w:r>
+        <w:t xml:space="preserve">  </w:t>
+      </w:r>
+      <w:r>
+        <w:t>No</w:t>
+      </w:r>
+      <w:r>
+        <w:t xml:space="preserve"> </w:t>
+      </w:r>
+      <w:r>
+        <w:t xml:space="preserve">  </w:t>
+      </w:r>
+      <w:r>
+        <w:rPr>
+          <w:rFonts w:ascii="Arial Unicode MS" w:eastAsia="Arial Unicode MS" w:hAnsi="Arial Unicode MS" w:cs="Arial Unicode MS" w:hint="eastAsia"/>
+        </w:rPr>
+        <w:t>☐</w:t>
+      </w:r>
+      <w:r>
+        <w:rPr>
+          <w:rFonts w:ascii="Arial Unicode MS" w:eastAsia="Arial Unicode MS" w:hAnsi="Arial Unicode MS" w:cs="Arial Unicode MS"/>
+        </w:rPr>
+        <w:t xml:space="preserve"> </w:t>
+      </w:r>
+      <w:r>
+        <w:t xml:space="preserve">  </w:t>
+      </w:r>
+      <w:r>
+        <w:t>Do not know</w:t>
+      </w:r>
+      <w:r>
+        <w:t xml:space="preserve">    </w:t>
+      </w:r>
+      <w:r>
+        <w:rPr>
+          <w:rFonts w:ascii="Arial Unicode MS" w:eastAsia="Arial Unicode MS" w:hAnsi="Arial Unicode MS" w:cs="Arial Unicode MS" w:hint="eastAsia"/>
+        </w:rPr>
+        <w:t>☐</w:t>
+      </w:r>
+      <w:r>
+        <w:rPr>
+          <w:rFonts w:ascii="Arial Unicode MS" w:eastAsia="Arial Unicode MS" w:hAnsi="Arial Unicode MS" w:cs="Arial Unicode MS"/>
+        </w:rPr>
+        <w:t xml:space="preserve"> </w:t>
+      </w:r>
+      <w:r>
+        <w:t>Yes (Please Explain)</w:t>
+      </w:r>
+      <w:r>
+        <w:t>:</w:t>
+      </w:r>
+    </w:p>
+    <w:p>
+      <w:pPr>
+        <w:ind w:firstLine="360"/>
+        <w:rPr>
+          <w:rFonts w:eastAsiaTheme="minorHAnsi"/>
+        </w:rPr>
+      </w:pPr>
+      <w:r>
+        <w:rPr>
+          <w:rFonts w:eastAsia="Times New Roman" w:cs="Times New Roman"/>
           <w:iCs/>
           <w:color w:val="000000" w:themeColor="text1"/>
         </w:rPr>
-        <w:t>ቨ</w:t>
-      </w:r>
-      <w:r>
-        <w:rPr>
-          <w:rFonts w:eastAsia="Times New Roman" w:cs="Times New Roman"/>
-          <w:i/>
+        <w:t>________________________________________________________________________________________</w:t>
+      </w:r>
+      <w:r>
+        <w:rPr>
+          <w:rFonts w:eastAsia="Times New Roman" w:cs="Times New Roman"/>
           <w:iCs/>
           <w:color w:val="000000" w:themeColor="text1"/>
         </w:rPr>
-        <w:t xml:space="preserve"> appears to be equally included and omitted in lists.</w:t>
-      </w:r>
-    </w:p>
-    <w:p>
-      <w:pPr>
+        <w:t>_____</w:t>
+      </w:r>
+    </w:p>
+    <w:p>
+      <w:pPr>
+        <w:pStyle w:val="ListParagraph"/>
         <w:numPr>
           <w:ilvl w:val="0"/>
-          <w:numId w:val="22"/>
+          <w:numId w:val="26"/>
+        </w:numPr>
+      </w:pPr>
+      <w:r>
+        <w:rPr>
+          <w:rFonts w:eastAsia="Times New Roman" w:cs="Abyssinica SIL"/>
+          <w:iCs/>
+          <w:color w:val="000000" w:themeColor="text1"/>
+        </w:rPr>
+        <w:t>Should "</w:t>
+      </w:r>
+      <w:r>
+        <w:rPr>
+          <w:rFonts w:ascii="Abyssinica SIL" w:eastAsia="Times New Roman" w:hAnsi="Abyssinica SIL" w:cs="Abyssinica SIL"/>
+          <w:iCs/>
+          <w:color w:val="000000" w:themeColor="text1"/>
+        </w:rPr>
+        <w:t>ቨ</w:t>
+      </w:r>
+      <w:r>
+        <w:rPr>
+          <w:rFonts w:eastAsia="Times New Roman" w:cs="Abyssinica SIL"/>
+          <w:iCs/>
+          <w:color w:val="000000" w:themeColor="text1"/>
+        </w:rPr>
+        <w:t>"</w:t>
+      </w:r>
+      <w:r>
+        <w:rPr>
+          <w:rFonts w:eastAsia="Times New Roman" w:cs="Times New Roman"/>
+          <w:iCs/>
+          <w:color w:val="000000" w:themeColor="text1"/>
+        </w:rPr>
+        <w:t xml:space="preserve"> be included</w:t>
+      </w:r>
+      <w:r>
+        <w:rPr>
+          <w:rFonts w:eastAsia="Times New Roman" w:cs="Times New Roman"/>
+          <w:iCs/>
+          <w:color w:val="000000" w:themeColor="text1"/>
+        </w:rPr>
+        <w:t xml:space="preserve"> in lists other than Ge'ez?</w:t>
+      </w:r>
+      <w:r>
+        <w:rPr>
+          <w:rFonts w:eastAsia="Times New Roman" w:cs="Times New Roman"/>
+          <w:iCs/>
+          <w:color w:val="000000" w:themeColor="text1"/>
+        </w:rPr>
+        <w:br/>
+      </w:r>
+      <w:r>
+        <w:rPr>
+          <w:rFonts w:eastAsia="Times New Roman" w:cs="Times New Roman"/>
+          <w:iCs/>
+          <w:color w:val="000000" w:themeColor="text1"/>
+        </w:rPr>
+        <w:t xml:space="preserve"> </w:t>
+      </w:r>
+      <w:r>
+        <w:rPr>
+          <w:rFonts w:ascii="Arial Unicode MS" w:eastAsia="Arial Unicode MS" w:hAnsi="Arial Unicode MS" w:cs="Arial Unicode MS" w:hint="eastAsia"/>
+        </w:rPr>
+        <w:t>☐</w:t>
+      </w:r>
+      <w:r>
+        <w:rPr>
+          <w:rFonts w:ascii="Arial Unicode MS" w:eastAsia="Arial Unicode MS" w:hAnsi="Arial Unicode MS" w:cs="Arial Unicode MS"/>
+        </w:rPr>
+        <w:t xml:space="preserve"> </w:t>
+      </w:r>
+      <w:r>
+        <w:t xml:space="preserve">  </w:t>
+      </w:r>
+      <w:r>
+        <w:t>No</w:t>
+      </w:r>
+      <w:r>
+        <w:t xml:space="preserve"> </w:t>
+      </w:r>
+      <w:r>
+        <w:t xml:space="preserve">  </w:t>
+      </w:r>
+      <w:r>
+        <w:rPr>
+          <w:rFonts w:ascii="Arial Unicode MS" w:eastAsia="Arial Unicode MS" w:hAnsi="Arial Unicode MS" w:cs="Arial Unicode MS" w:hint="eastAsia"/>
+        </w:rPr>
+        <w:t>☐</w:t>
+      </w:r>
+      <w:r>
+        <w:rPr>
+          <w:rFonts w:ascii="Arial Unicode MS" w:eastAsia="Arial Unicode MS" w:hAnsi="Arial Unicode MS" w:cs="Arial Unicode MS"/>
+        </w:rPr>
+        <w:t xml:space="preserve"> </w:t>
+      </w:r>
+      <w:r>
+        <w:t xml:space="preserve">  </w:t>
+      </w:r>
+      <w:r>
+        <w:t>Do not know</w:t>
+      </w:r>
+      <w:r>
+        <w:t xml:space="preserve">    </w:t>
+      </w:r>
+      <w:r>
+        <w:rPr>
+          <w:rFonts w:ascii="Arial Unicode MS" w:eastAsia="Arial Unicode MS" w:hAnsi="Arial Unicode MS" w:cs="Arial Unicode MS" w:hint="eastAsia"/>
+        </w:rPr>
+        <w:t>☐</w:t>
+      </w:r>
+      <w:r>
+        <w:rPr>
+          <w:rFonts w:ascii="Arial Unicode MS" w:eastAsia="Arial Unicode MS" w:hAnsi="Arial Unicode MS" w:cs="Arial Unicode MS"/>
+        </w:rPr>
+        <w:t xml:space="preserve"> </w:t>
+      </w:r>
+      <w:r>
+        <w:t>It depends</w:t>
+      </w:r>
+      <w:r>
+        <w:t xml:space="preserve"> (Please Explain):</w:t>
+      </w:r>
+      <w:r>
+        <w:rPr>
+          <w:rFonts w:eastAsia="Times New Roman" w:cs="Times New Roman"/>
+          <w:iCs/>
+          <w:color w:val="000000" w:themeColor="text1"/>
+        </w:rPr>
+        <w:br/>
+      </w:r>
+      <w:r>
+        <w:rPr>
+          <w:rFonts w:eastAsia="Times New Roman" w:cs="Times New Roman"/>
+          <w:iCs/>
+          <w:color w:val="000000" w:themeColor="text1"/>
+        </w:rPr>
+        <w:t>_________________________________</w:t>
+      </w:r>
+      <w:r>
+        <w:rPr>
+          <w:rFonts w:eastAsia="Times New Roman" w:cs="Times New Roman"/>
+          <w:iCs/>
+          <w:color w:val="000000" w:themeColor="text1"/>
+        </w:rPr>
+        <w:t>_________________________________</w:t>
+      </w:r>
+      <w:r>
+        <w:rPr>
+          <w:rFonts w:eastAsia="Times New Roman" w:cs="Times New Roman"/>
+          <w:iCs/>
+          <w:color w:val="000000" w:themeColor="text1"/>
+        </w:rPr>
+        <w:t>___________________________________</w:t>
+      </w:r>
+    </w:p>
+    <w:p>
+      <w:pPr>
+        <w:numPr>
+          <w:ilvl w:val="0"/>
+          <w:numId w:val="26"/>
         </w:numPr>
         <w:spacing w:before="60" w:after="120"/>
         <w:rPr>
           <w:rFonts w:eastAsia="Times New Roman" w:cs="Times New Roman"/>
-          <w:i/>
           <w:iCs/>
           <w:color w:val="000000" w:themeColor="text1"/>
         </w:rPr>
@@ -15356,7 +15744,6 @@
       <w:r>
         <w:rPr>
           <w:rFonts w:eastAsia="Times New Roman" w:cs="Times New Roman"/>
-          <w:i/>
           <w:iCs/>
           <w:color w:val="000000" w:themeColor="text1"/>
         </w:rPr>
@@ -15367,12 +15754,11 @@
       <w:pPr>
         <w:numPr>
           <w:ilvl w:val="1"/>
-          <w:numId w:val="22"/>
+          <w:numId w:val="41"/>
         </w:numPr>
         <w:spacing w:before="60" w:after="120"/>
         <w:rPr>
           <w:rFonts w:ascii="Abyssinica SIL" w:eastAsia="Times New Roman" w:hAnsi="Abyssinica SIL" w:cs="Abyssinica SIL"/>
-          <w:i/>
           <w:iCs/>
           <w:color w:val="000000" w:themeColor="text1"/>
         </w:rPr>
@@ -15380,16 +15766,15 @@
       <w:r>
         <w:rPr>
           <w:rFonts w:eastAsia="Times New Roman" w:cs="Times New Roman"/>
-          <w:i/>
           <w:iCs/>
           <w:color w:val="000000" w:themeColor="text1"/>
         </w:rPr>
+        <w:lastRenderedPageBreak/>
         <w:t xml:space="preserve">Sequence as radix, e.g.: </w:t>
       </w:r>
       <w:r>
         <w:rPr>
           <w:rFonts w:ascii="Abyssinica SIL" w:eastAsia="Times New Roman" w:hAnsi="Abyssinica SIL" w:cs="Abyssinica SIL"/>
-          <w:i/>
           <w:iCs/>
           <w:color w:val="000000" w:themeColor="text1"/>
         </w:rPr>
@@ -15400,12 +15785,11 @@
       <w:pPr>
         <w:numPr>
           <w:ilvl w:val="1"/>
-          <w:numId w:val="22"/>
+          <w:numId w:val="41"/>
         </w:numPr>
         <w:spacing w:before="60" w:after="120"/>
         <w:rPr>
           <w:rFonts w:ascii="Abyssinica SIL" w:eastAsia="Times New Roman" w:hAnsi="Abyssinica SIL" w:cs="Abyssinica SIL"/>
-          <w:i/>
           <w:iCs/>
           <w:color w:val="000000" w:themeColor="text1"/>
         </w:rPr>
@@ -15413,7 +15797,6 @@
       <w:r>
         <w:rPr>
           <w:rFonts w:eastAsia="Times New Roman" w:cs="Times New Roman"/>
-          <w:i/>
           <w:iCs/>
           <w:color w:val="000000" w:themeColor="text1"/>
         </w:rPr>
@@ -15422,7 +15805,6 @@
       <w:r>
         <w:rPr>
           <w:rFonts w:ascii="Abyssinica SIL" w:eastAsia="Times New Roman" w:hAnsi="Abyssinica SIL" w:cs="Abyssinica SIL"/>
-          <w:i/>
           <w:iCs/>
           <w:color w:val="000000" w:themeColor="text1"/>
         </w:rPr>
@@ -15433,12 +15815,11 @@
       <w:pPr>
         <w:numPr>
           <w:ilvl w:val="1"/>
-          <w:numId w:val="22"/>
+          <w:numId w:val="41"/>
         </w:numPr>
         <w:spacing w:before="60" w:after="120"/>
         <w:rPr>
           <w:rFonts w:ascii="Abyssinica SIL" w:eastAsia="Times New Roman" w:hAnsi="Abyssinica SIL" w:cs="Abyssinica SIL"/>
-          <w:i/>
           <w:iCs/>
           <w:color w:val="000000" w:themeColor="text1"/>
         </w:rPr>
@@ -15446,7 +15827,6 @@
       <w:r>
         <w:rPr>
           <w:rFonts w:eastAsia="Times New Roman" w:cs="Times New Roman"/>
-          <w:i/>
           <w:iCs/>
           <w:color w:val="000000" w:themeColor="text1"/>
         </w:rPr>
@@ -15455,7 +15835,6 @@
       <w:r>
         <w:rPr>
           <w:rFonts w:ascii="Abyssinica SIL" w:eastAsia="Times New Roman" w:hAnsi="Abyssinica SIL" w:cs="Abyssinica SIL"/>
-          <w:i/>
           <w:iCs/>
           <w:color w:val="000000" w:themeColor="text1"/>
         </w:rPr>
@@ -15466,24 +15845,145 @@
       <w:pPr>
         <w:numPr>
           <w:ilvl w:val="1"/>
-          <w:numId w:val="22"/>
+          <w:numId w:val="41"/>
         </w:numPr>
         <w:spacing w:before="60" w:after="120"/>
         <w:rPr>
-          <w:rFonts w:eastAsia="Times New Roman" w:cs="Times New Roman"/>
-          <w:i/>
+          <w:rFonts w:eastAsia="Times New Roman" w:cs="Abyssinica SIL"/>
           <w:iCs/>
           <w:color w:val="000000" w:themeColor="text1"/>
         </w:rPr>
       </w:pPr>
       <w:r>
         <w:rPr>
-          <w:rFonts w:eastAsia="Times New Roman" w:cs="Times New Roman"/>
-          <w:i/>
+          <w:rFonts w:eastAsia="Times New Roman" w:cs="Abyssinica SIL"/>
           <w:iCs/>
           <w:color w:val="000000" w:themeColor="text1"/>
         </w:rPr>
-        <w:t>With any approach, how is the end of matrix handled?</w:t>
+        <w:t>Do n</w:t>
+      </w:r>
+      <w:r>
+        <w:rPr>
+          <w:rFonts w:eastAsia="Times New Roman" w:cs="Abyssinica SIL"/>
+          <w:iCs/>
+          <w:color w:val="000000" w:themeColor="text1"/>
+        </w:rPr>
+        <w:t>ot know</w:t>
+      </w:r>
+    </w:p>
+    <w:p>
+      <w:pPr>
+        <w:numPr>
+          <w:ilvl w:val="1"/>
+          <w:numId w:val="41"/>
+        </w:numPr>
+        <w:spacing w:before="60" w:after="120"/>
+        <w:rPr>
+          <w:rFonts w:ascii="Abyssinica SIL" w:eastAsia="Times New Roman" w:hAnsi="Abyssinica SIL" w:cs="Abyssinica SIL"/>
+          <w:iCs/>
+          <w:color w:val="000000" w:themeColor="text1"/>
+        </w:rPr>
+      </w:pPr>
+      <w:r>
+        <w:t>Other</w:t>
+      </w:r>
+      <w:r>
+        <w:t xml:space="preserve"> (</w:t>
+      </w:r>
+      <w:r>
+        <w:t xml:space="preserve">Please </w:t>
+      </w:r>
+      <w:r>
+        <w:t>Explain)</w:t>
+      </w:r>
+      <w:r>
+        <w:t>:</w:t>
+      </w:r>
+      <w:r>
+        <w:br/>
+        <w:t xml:space="preserve"> _________________________________________________________</w:t>
+      </w:r>
+    </w:p>
+    <w:p>
+      <w:pPr>
+        <w:numPr>
+          <w:ilvl w:val="0"/>
+          <w:numId w:val="26"/>
+        </w:numPr>
+        <w:spacing w:before="60" w:after="120"/>
+        <w:rPr>
+          <w:rFonts w:ascii="Abyssinica SIL" w:eastAsia="Times New Roman" w:hAnsi="Abyssinica SIL" w:cs="Abyssinica SIL"/>
+          <w:iCs/>
+          <w:color w:val="000000" w:themeColor="text1"/>
+        </w:rPr>
+      </w:pPr>
+      <w:r>
+        <w:rPr>
+          <w:rFonts w:eastAsia="Times New Roman" w:cs="Times New Roman"/>
+          <w:iCs/>
+          <w:color w:val="000000" w:themeColor="text1"/>
+        </w:rPr>
+        <w:t>How should</w:t>
+      </w:r>
+      <w:r>
+        <w:rPr>
+          <w:rFonts w:eastAsia="Times New Roman" w:cs="Times New Roman"/>
+          <w:iCs/>
+          <w:color w:val="000000" w:themeColor="text1"/>
+        </w:rPr>
+        <w:t xml:space="preserve"> the end of </w:t>
+      </w:r>
+      <w:r>
+        <w:rPr>
+          <w:rFonts w:eastAsia="Times New Roman" w:cs="Times New Roman"/>
+          <w:iCs/>
+          <w:color w:val="000000" w:themeColor="text1"/>
+        </w:rPr>
+        <w:t xml:space="preserve">the syllabary </w:t>
+      </w:r>
+      <w:r>
+        <w:rPr>
+          <w:rFonts w:eastAsia="Times New Roman" w:cs="Times New Roman"/>
+          <w:iCs/>
+          <w:color w:val="000000" w:themeColor="text1"/>
+        </w:rPr>
+        <w:t>matrix handled?</w:t>
+      </w:r>
+      <w:r>
+        <w:rPr>
+          <w:rFonts w:eastAsia="Times New Roman" w:cs="Times New Roman"/>
+          <w:iCs/>
+          <w:color w:val="000000" w:themeColor="text1"/>
+        </w:rPr>
+        <w:t xml:space="preserve">    </w:t>
+      </w:r>
+      <w:r>
+        <w:rPr>
+          <w:rFonts w:ascii="Arial Unicode MS" w:eastAsia="Arial Unicode MS" w:hAnsi="Arial Unicode MS" w:cs="Arial Unicode MS" w:hint="eastAsia"/>
+        </w:rPr>
+        <w:t>☐</w:t>
+      </w:r>
+      <w:r>
+        <w:rPr>
+          <w:rFonts w:ascii="Arial Unicode MS" w:eastAsia="Arial Unicode MS" w:hAnsi="Arial Unicode MS" w:cs="Arial Unicode MS"/>
+        </w:rPr>
+        <w:t xml:space="preserve"> </w:t>
+      </w:r>
+      <w:r>
+        <w:t xml:space="preserve">  Do not know</w:t>
+      </w:r>
+    </w:p>
+    <w:p>
+      <w:pPr>
+        <w:spacing w:before="60" w:after="120"/>
+        <w:rPr>
+          <w:rFonts w:ascii="Abyssinica SIL" w:eastAsia="Times New Roman" w:hAnsi="Abyssinica SIL" w:cs="Abyssinica SIL"/>
+          <w:iCs/>
+          <w:color w:val="000000" w:themeColor="text1"/>
+        </w:rPr>
+      </w:pPr>
+      <w:r>
+        <w:t>_________________________________________________________________________________________________</w:t>
       </w:r>
     </w:p>
     <w:p>
@@ -15561,15 +16061,7 @@
           <w:sz w:val="22"/>
           <w:szCs w:val="22"/>
         </w:rPr>
-        <w:t xml:space="preserve"> interdenominational communication or for the transfer of </w:t>
-      </w:r>
-      <w:r>
-        <w:rPr>
-          <w:sz w:val="22"/>
-          <w:szCs w:val="22"/>
-        </w:rPr>
-        <w:lastRenderedPageBreak/>
-        <w:t>gematria practices. The ordering is used today largely for pedagogical purposes and has been used by some authors for the collation of entire works such as dictionaries. More often authors will apply the ordering for list orders.</w:t>
+        <w:t xml:space="preserve"> interdenominational communication or for the transfer of gematria practices. The ordering is used today largely for pedagogical purposes and has been used by some authors for the collation of entire works such as dictionaries. More often authors will apply the ordering for list orders.</w:t>
       </w:r>
     </w:p>
     <w:p>
@@ -16028,6 +16520,7 @@
               <w:rPr>
                 <w:rFonts w:ascii="Abyssinica SIL" w:eastAsia="Times New Roman" w:hAnsi="Abyssinica SIL" w:cs="Abyssinica SIL"/>
               </w:rPr>
+              <w:lastRenderedPageBreak/>
               <w:t>ለ/</w:t>
             </w:r>
           </w:p>
@@ -16256,7 +16749,6 @@
               <w:rPr>
                 <w:rFonts w:ascii="Abyssinica SIL" w:eastAsia="Times New Roman" w:hAnsi="Abyssinica SIL" w:cs="Abyssinica SIL"/>
               </w:rPr>
-              <w:lastRenderedPageBreak/>
               <w:t>ፀ/</w:t>
             </w:r>
           </w:p>
@@ -16542,6 +17034,7 @@
               <w:rPr>
                 <w:rFonts w:ascii="Abyssinica SIL" w:eastAsia="Times New Roman" w:hAnsi="Abyssinica SIL" w:cs="Abyssinica SIL"/>
               </w:rPr>
+              <w:lastRenderedPageBreak/>
               <w:t>ጨ/</w:t>
             </w:r>
           </w:p>
@@ -16770,7 +17263,6 @@
               <w:rPr>
                 <w:rFonts w:ascii="Abyssinica SIL" w:eastAsia="Times New Roman" w:hAnsi="Abyssinica SIL" w:cs="Abyssinica SIL"/>
               </w:rPr>
-              <w:lastRenderedPageBreak/>
               <w:t>ቀ/</w:t>
             </w:r>
           </w:p>
@@ -17189,6 +17681,7 @@
               <w:rPr>
                 <w:rFonts w:ascii="Abyssinica SIL" w:eastAsia="Times New Roman" w:hAnsi="Abyssinica SIL" w:cs="Abyssinica SIL"/>
               </w:rPr>
+              <w:lastRenderedPageBreak/>
               <w:t>ጨ/</w:t>
             </w:r>
           </w:p>
@@ -17417,7 +17910,6 @@
               <w:rPr>
                 <w:rFonts w:ascii="Abyssinica SIL" w:eastAsia="Times New Roman" w:hAnsi="Abyssinica SIL" w:cs="Abyssinica SIL"/>
               </w:rPr>
-              <w:lastRenderedPageBreak/>
               <w:t>ቐ/</w:t>
             </w:r>
           </w:p>
@@ -17798,6 +18290,7 @@
               <w:rPr>
                 <w:rFonts w:ascii="Abyssinica SIL" w:eastAsia="Times New Roman" w:hAnsi="Abyssinica SIL" w:cs="Abyssinica SIL"/>
               </w:rPr>
+              <w:lastRenderedPageBreak/>
               <w:t>ጨ/</w:t>
             </w:r>
           </w:p>
@@ -18026,7 +18519,6 @@
               <w:rPr>
                 <w:rFonts w:ascii="Abyssinica SIL" w:eastAsia="Times New Roman" w:hAnsi="Abyssinica SIL" w:cs="Abyssinica SIL"/>
               </w:rPr>
-              <w:lastRenderedPageBreak/>
               <w:t>ቀ/</w:t>
             </w:r>
           </w:p>
@@ -18231,215 +18723,714 @@
       </w:pPr>
     </w:p>
     <w:p>
-      <w:r>
-        <w:rPr>
-          <w:rStyle w:val="Emphasis"/>
-        </w:rPr>
-        <w:t>Issues:</w:t>
-      </w:r>
-    </w:p>
-    <w:p>
-      <w:pPr>
+      <w:pPr>
+        <w:pStyle w:val="ListParagraph"/>
         <w:numPr>
           <w:ilvl w:val="0"/>
-          <w:numId w:val="33"/>
+          <w:numId w:val="42"/>
+        </w:numPr>
+      </w:pPr>
+      <w:r>
+        <w:rPr>
+          <w:rFonts w:eastAsia="Times New Roman" w:cs="Abyssinica SIL"/>
+          <w:iCs/>
+          <w:color w:val="000000" w:themeColor="text1"/>
+        </w:rPr>
+        <w:t xml:space="preserve">Are there </w:t>
+      </w:r>
+      <w:r>
+        <w:rPr>
+          <w:rFonts w:eastAsia="Times New Roman" w:cs="Abyssinica SIL"/>
+          <w:iCs/>
+          <w:color w:val="000000" w:themeColor="text1"/>
+        </w:rPr>
+        <w:t>any mistakes</w:t>
+      </w:r>
+      <w:r>
+        <w:rPr>
+          <w:rFonts w:eastAsia="Times New Roman" w:cs="Abyssinica SIL"/>
+          <w:iCs/>
+          <w:color w:val="000000" w:themeColor="text1"/>
+        </w:rPr>
+        <w:t xml:space="preserve"> with the above lists?</w:t>
+      </w:r>
+      <w:r>
+        <w:rPr>
+          <w:rFonts w:eastAsia="Times New Roman" w:cs="Abyssinica SIL"/>
+          <w:iCs/>
+          <w:color w:val="000000" w:themeColor="text1"/>
+        </w:rPr>
+        <w:br/>
+      </w:r>
+      <w:r>
+        <w:rPr>
+          <w:rFonts w:ascii="Arial Unicode MS" w:eastAsia="Arial Unicode MS" w:hAnsi="Arial Unicode MS" w:cs="Arial Unicode MS" w:hint="eastAsia"/>
+        </w:rPr>
+        <w:t>☐</w:t>
+      </w:r>
+      <w:r>
+        <w:rPr>
+          <w:rFonts w:ascii="Arial Unicode MS" w:eastAsia="Arial Unicode MS" w:hAnsi="Arial Unicode MS" w:cs="Arial Unicode MS"/>
+        </w:rPr>
+        <w:t xml:space="preserve"> </w:t>
+      </w:r>
+      <w:r>
+        <w:t xml:space="preserve">  </w:t>
+      </w:r>
+      <w:r>
+        <w:t>No</w:t>
+      </w:r>
+      <w:r>
+        <w:t xml:space="preserve">   </w:t>
+      </w:r>
+      <w:r>
+        <w:rPr>
+          <w:rFonts w:ascii="Arial Unicode MS" w:eastAsia="Arial Unicode MS" w:hAnsi="Arial Unicode MS" w:cs="Arial Unicode MS" w:hint="eastAsia"/>
+        </w:rPr>
+        <w:t>☐</w:t>
+      </w:r>
+      <w:r>
+        <w:rPr>
+          <w:rFonts w:ascii="Arial Unicode MS" w:eastAsia="Arial Unicode MS" w:hAnsi="Arial Unicode MS" w:cs="Arial Unicode MS"/>
+        </w:rPr>
+        <w:t xml:space="preserve"> </w:t>
+      </w:r>
+      <w:r>
+        <w:t xml:space="preserve">  </w:t>
+      </w:r>
+      <w:r>
+        <w:t>Do not know</w:t>
+      </w:r>
+      <w:r>
+        <w:t xml:space="preserve">    </w:t>
+      </w:r>
+      <w:r>
+        <w:rPr>
+          <w:rFonts w:ascii="Arial Unicode MS" w:eastAsia="Arial Unicode MS" w:hAnsi="Arial Unicode MS" w:cs="Arial Unicode MS" w:hint="eastAsia"/>
+        </w:rPr>
+        <w:t>☐</w:t>
+      </w:r>
+      <w:r>
+        <w:rPr>
+          <w:rFonts w:ascii="Arial Unicode MS" w:eastAsia="Arial Unicode MS" w:hAnsi="Arial Unicode MS" w:cs="Arial Unicode MS"/>
+        </w:rPr>
+        <w:t xml:space="preserve"> </w:t>
+      </w:r>
+      <w:r>
+        <w:t>Yes (Please Explain)</w:t>
+      </w:r>
+      <w:r>
+        <w:t xml:space="preserve">: </w:t>
+      </w:r>
+      <w:r>
+        <w:t xml:space="preserve"> </w:t>
+      </w:r>
+      <w:r>
+        <w:rPr>
+          <w:rFonts w:eastAsia="Times New Roman" w:cs="Times New Roman"/>
+          <w:iCs/>
+          <w:color w:val="000000" w:themeColor="text1"/>
+        </w:rPr>
+        <w:t xml:space="preserve"> </w:t>
+      </w:r>
+      <w:r>
+        <w:rPr>
+          <w:rFonts w:eastAsia="Times New Roman" w:cs="Times New Roman"/>
+          <w:iCs/>
+          <w:color w:val="000000" w:themeColor="text1"/>
+        </w:rPr>
+        <w:br/>
+      </w:r>
+      <w:r>
+        <w:rPr>
+          <w:rFonts w:eastAsia="Times New Roman" w:cs="Times New Roman"/>
+          <w:iCs/>
+          <w:color w:val="000000" w:themeColor="text1"/>
+        </w:rPr>
+        <w:t>_______________________________________________________________</w:t>
+      </w:r>
+      <w:r>
+        <w:rPr>
+          <w:rFonts w:eastAsia="Times New Roman" w:cs="Times New Roman"/>
+          <w:iCs/>
+          <w:color w:val="000000" w:themeColor="text1"/>
+        </w:rPr>
+        <w:t>____</w:t>
+      </w:r>
+      <w:r>
+        <w:rPr>
+          <w:rFonts w:eastAsia="Times New Roman" w:cs="Times New Roman"/>
+          <w:iCs/>
+          <w:color w:val="000000" w:themeColor="text1"/>
+        </w:rPr>
+        <w:t>_________________________</w:t>
+      </w:r>
+      <w:r>
+        <w:rPr>
+          <w:rFonts w:eastAsia="Times New Roman" w:cs="Times New Roman"/>
+          <w:iCs/>
+          <w:color w:val="000000" w:themeColor="text1"/>
+        </w:rPr>
+        <w:t>_________</w:t>
+      </w:r>
+    </w:p>
+    <w:p>
+      <w:pPr>
+        <w:numPr>
+          <w:ilvl w:val="0"/>
+          <w:numId w:val="42"/>
         </w:numPr>
         <w:spacing w:before="60" w:after="120"/>
         <w:rPr>
           <w:rFonts w:eastAsia="Times New Roman" w:cs="Times New Roman"/>
-          <w:i/>
+          <w:iCs/>
+          <w:color w:val="000000" w:themeColor="text1"/>
+        </w:rPr>
+      </w:pPr>
+      <w:r>
+        <w:rPr>
+          <w:rFonts w:cs="Abyssinica SIL"/>
+        </w:rPr>
+        <w:t xml:space="preserve">Should </w:t>
+      </w:r>
+      <w:r>
+        <w:rPr>
+          <w:rFonts w:ascii="Abyssinica SIL" w:hAnsi="Abyssinica SIL" w:cs="Abyssinica SIL"/>
+          <w:sz w:val="22"/>
+          <w:szCs w:val="22"/>
+        </w:rPr>
+        <w:t>አበገደ</w:t>
+      </w:r>
+      <w:bookmarkStart w:id="0" w:name="_GoBack"/>
+      <w:bookmarkEnd w:id="0"/>
+      <w:r>
+        <w:rPr>
+          <w:rFonts w:cs="Abyssinica SIL"/>
+        </w:rPr>
+        <w:t xml:space="preserve"> lists be added for other languages?</w:t>
+      </w:r>
+    </w:p>
+    <w:p>
+      <w:pPr>
+        <w:ind w:firstLine="360"/>
+      </w:pPr>
+      <w:r>
+        <w:rPr>
+          <w:rFonts w:ascii="Arial Unicode MS" w:eastAsia="Arial Unicode MS" w:hAnsi="Arial Unicode MS" w:cs="Arial Unicode MS" w:hint="eastAsia"/>
+        </w:rPr>
+        <w:t>☐</w:t>
+      </w:r>
+      <w:r>
+        <w:rPr>
+          <w:rFonts w:ascii="Arial Unicode MS" w:eastAsia="Arial Unicode MS" w:hAnsi="Arial Unicode MS" w:cs="Arial Unicode MS"/>
+        </w:rPr>
+        <w:t xml:space="preserve"> </w:t>
+      </w:r>
+      <w:r>
+        <w:t xml:space="preserve">  </w:t>
+      </w:r>
+      <w:r>
+        <w:t>No</w:t>
+      </w:r>
+      <w:r>
+        <w:t xml:space="preserve"> </w:t>
+      </w:r>
+      <w:r>
+        <w:t xml:space="preserve">  </w:t>
+      </w:r>
+      <w:r>
+        <w:rPr>
+          <w:rFonts w:ascii="Arial Unicode MS" w:eastAsia="Arial Unicode MS" w:hAnsi="Arial Unicode MS" w:cs="Arial Unicode MS" w:hint="eastAsia"/>
+        </w:rPr>
+        <w:t>☐</w:t>
+      </w:r>
+      <w:r>
+        <w:rPr>
+          <w:rFonts w:ascii="Arial Unicode MS" w:eastAsia="Arial Unicode MS" w:hAnsi="Arial Unicode MS" w:cs="Arial Unicode MS"/>
+        </w:rPr>
+        <w:t xml:space="preserve"> </w:t>
+      </w:r>
+      <w:r>
+        <w:t xml:space="preserve">  </w:t>
+      </w:r>
+      <w:r>
+        <w:t>Do not know</w:t>
+      </w:r>
+      <w:r>
+        <w:t xml:space="preserve">    </w:t>
+      </w:r>
+      <w:r>
+        <w:rPr>
+          <w:rFonts w:ascii="Arial Unicode MS" w:eastAsia="Arial Unicode MS" w:hAnsi="Arial Unicode MS" w:cs="Arial Unicode MS" w:hint="eastAsia"/>
+        </w:rPr>
+        <w:t>☐</w:t>
+      </w:r>
+      <w:r>
+        <w:rPr>
+          <w:rFonts w:ascii="Arial Unicode MS" w:eastAsia="Arial Unicode MS" w:hAnsi="Arial Unicode MS" w:cs="Arial Unicode MS"/>
+        </w:rPr>
+        <w:t xml:space="preserve"> </w:t>
+      </w:r>
+      <w:r>
+        <w:t>Yes (Please Explain):</w:t>
+      </w:r>
+    </w:p>
+    <w:p>
+      <w:pPr>
+        <w:ind w:firstLine="360"/>
+        <w:rPr>
+          <w:rFonts w:eastAsiaTheme="minorHAnsi"/>
+        </w:rPr>
+      </w:pPr>
+      <w:r>
+        <w:rPr>
+          <w:rFonts w:eastAsia="Times New Roman" w:cs="Times New Roman"/>
+          <w:iCs/>
+          <w:color w:val="000000" w:themeColor="text1"/>
+        </w:rPr>
+        <w:t>________________________________________________________________________________________</w:t>
+      </w:r>
+      <w:r>
+        <w:rPr>
+          <w:rFonts w:eastAsia="Times New Roman" w:cs="Times New Roman"/>
+          <w:iCs/>
+          <w:color w:val="000000" w:themeColor="text1"/>
+        </w:rPr>
+        <w:t>_____</w:t>
+      </w:r>
+    </w:p>
+    <w:p>
+      <w:pPr>
+        <w:pStyle w:val="ListParagraph"/>
+        <w:numPr>
+          <w:ilvl w:val="0"/>
+          <w:numId w:val="42"/>
+        </w:numPr>
+      </w:pPr>
+      <w:r>
+        <w:rPr>
+          <w:rFonts w:eastAsia="Times New Roman" w:cs="Abyssinica SIL"/>
+          <w:iCs/>
+          <w:color w:val="000000" w:themeColor="text1"/>
+        </w:rPr>
+        <w:lastRenderedPageBreak/>
+        <w:t>Should "</w:t>
+      </w:r>
+      <w:r>
+        <w:rPr>
+          <w:rFonts w:ascii="Abyssinica SIL" w:eastAsia="Times New Roman" w:hAnsi="Abyssinica SIL" w:cs="Abyssinica SIL"/>
+          <w:iCs/>
+          <w:color w:val="000000" w:themeColor="text1"/>
+        </w:rPr>
+        <w:t>ቨ</w:t>
+      </w:r>
+      <w:r>
+        <w:rPr>
+          <w:rFonts w:eastAsia="Times New Roman" w:cs="Abyssinica SIL"/>
+          <w:iCs/>
+          <w:color w:val="000000" w:themeColor="text1"/>
+        </w:rPr>
+        <w:t>"</w:t>
+      </w:r>
+      <w:r>
+        <w:rPr>
+          <w:rFonts w:eastAsia="Times New Roman" w:cs="Times New Roman"/>
+          <w:iCs/>
+          <w:color w:val="000000" w:themeColor="text1"/>
+        </w:rPr>
+        <w:t xml:space="preserve"> be included</w:t>
+      </w:r>
+      <w:r>
+        <w:rPr>
+          <w:rFonts w:eastAsia="Times New Roman" w:cs="Times New Roman"/>
+          <w:iCs/>
+          <w:color w:val="000000" w:themeColor="text1"/>
+        </w:rPr>
+        <w:t xml:space="preserve"> in lists other than Ge'ez?</w:t>
+      </w:r>
+      <w:r>
+        <w:rPr>
+          <w:rFonts w:eastAsia="Times New Roman" w:cs="Times New Roman"/>
+          <w:iCs/>
+          <w:color w:val="000000" w:themeColor="text1"/>
+        </w:rPr>
+        <w:br/>
+      </w:r>
+      <w:r>
+        <w:rPr>
+          <w:rFonts w:eastAsia="Times New Roman" w:cs="Times New Roman"/>
+          <w:iCs/>
+          <w:color w:val="000000" w:themeColor="text1"/>
+        </w:rPr>
+        <w:t xml:space="preserve"> </w:t>
+      </w:r>
+      <w:r>
+        <w:rPr>
+          <w:rFonts w:ascii="Arial Unicode MS" w:eastAsia="Arial Unicode MS" w:hAnsi="Arial Unicode MS" w:cs="Arial Unicode MS" w:hint="eastAsia"/>
+        </w:rPr>
+        <w:t>☐</w:t>
+      </w:r>
+      <w:r>
+        <w:rPr>
+          <w:rFonts w:ascii="Arial Unicode MS" w:eastAsia="Arial Unicode MS" w:hAnsi="Arial Unicode MS" w:cs="Arial Unicode MS"/>
+        </w:rPr>
+        <w:t xml:space="preserve"> </w:t>
+      </w:r>
+      <w:r>
+        <w:t xml:space="preserve">  </w:t>
+      </w:r>
+      <w:r>
+        <w:t>No</w:t>
+      </w:r>
+      <w:r>
+        <w:t xml:space="preserve"> </w:t>
+      </w:r>
+      <w:r>
+        <w:t xml:space="preserve">  </w:t>
+      </w:r>
+      <w:r>
+        <w:rPr>
+          <w:rFonts w:ascii="Arial Unicode MS" w:eastAsia="Arial Unicode MS" w:hAnsi="Arial Unicode MS" w:cs="Arial Unicode MS" w:hint="eastAsia"/>
+        </w:rPr>
+        <w:t>☐</w:t>
+      </w:r>
+      <w:r>
+        <w:rPr>
+          <w:rFonts w:ascii="Arial Unicode MS" w:eastAsia="Arial Unicode MS" w:hAnsi="Arial Unicode MS" w:cs="Arial Unicode MS"/>
+        </w:rPr>
+        <w:t xml:space="preserve"> </w:t>
+      </w:r>
+      <w:r>
+        <w:t xml:space="preserve">  </w:t>
+      </w:r>
+      <w:r>
+        <w:t>Do not know</w:t>
+      </w:r>
+      <w:r>
+        <w:t xml:space="preserve">    </w:t>
+      </w:r>
+      <w:r>
+        <w:rPr>
+          <w:rFonts w:ascii="Arial Unicode MS" w:eastAsia="Arial Unicode MS" w:hAnsi="Arial Unicode MS" w:cs="Arial Unicode MS" w:hint="eastAsia"/>
+        </w:rPr>
+        <w:t>☐</w:t>
+      </w:r>
+      <w:r>
+        <w:rPr>
+          <w:rFonts w:ascii="Arial Unicode MS" w:eastAsia="Arial Unicode MS" w:hAnsi="Arial Unicode MS" w:cs="Arial Unicode MS"/>
+        </w:rPr>
+        <w:t xml:space="preserve"> </w:t>
+      </w:r>
+      <w:r>
+        <w:t>It depends (Please Explain):</w:t>
+      </w:r>
+      <w:r>
+        <w:rPr>
+          <w:rFonts w:eastAsia="Times New Roman" w:cs="Times New Roman"/>
+          <w:iCs/>
+          <w:color w:val="000000" w:themeColor="text1"/>
+        </w:rPr>
+        <w:br/>
+        <w:t>_________________________________</w:t>
+      </w:r>
+      <w:r>
+        <w:rPr>
+          <w:rFonts w:eastAsia="Times New Roman" w:cs="Times New Roman"/>
+          <w:iCs/>
+          <w:color w:val="000000" w:themeColor="text1"/>
+        </w:rPr>
+        <w:t>_________________________________</w:t>
+      </w:r>
+      <w:r>
+        <w:rPr>
+          <w:rFonts w:eastAsia="Times New Roman" w:cs="Times New Roman"/>
+          <w:iCs/>
+          <w:color w:val="000000" w:themeColor="text1"/>
+        </w:rPr>
+        <w:t>___________________________________</w:t>
+      </w:r>
+    </w:p>
+    <w:p>
+      <w:pPr>
+        <w:numPr>
+          <w:ilvl w:val="0"/>
+          <w:numId w:val="42"/>
+        </w:numPr>
+        <w:spacing w:before="60" w:after="120"/>
+        <w:rPr>
+          <w:rFonts w:eastAsia="Times New Roman" w:cs="Times New Roman"/>
+          <w:iCs/>
+          <w:color w:val="000000" w:themeColor="text1"/>
+        </w:rPr>
+      </w:pPr>
+      <w:r>
+        <w:rPr>
+          <w:rFonts w:eastAsia="Times New Roman" w:cs="Times New Roman"/>
+          <w:iCs/>
+          <w:color w:val="000000" w:themeColor="text1"/>
+        </w:rPr>
+        <w:t>How is end of sequence handled?</w:t>
+      </w:r>
+    </w:p>
+    <w:p>
+      <w:pPr>
+        <w:numPr>
+          <w:ilvl w:val="1"/>
+          <w:numId w:val="41"/>
+        </w:numPr>
+        <w:spacing w:before="60" w:after="120"/>
+        <w:rPr>
+          <w:rFonts w:ascii="Abyssinica SIL" w:eastAsia="Times New Roman" w:hAnsi="Abyssinica SIL" w:cs="Abyssinica SIL"/>
+          <w:iCs/>
+          <w:color w:val="000000" w:themeColor="text1"/>
+        </w:rPr>
+      </w:pPr>
+      <w:r>
+        <w:rPr>
+          <w:rFonts w:eastAsia="Times New Roman" w:cs="Times New Roman"/>
+          <w:iCs/>
+          <w:color w:val="000000" w:themeColor="text1"/>
+        </w:rPr>
+        <w:t xml:space="preserve">Sequence as radix, e.g.: </w:t>
+      </w:r>
+      <w:r>
+        <w:rPr>
+          <w:rFonts w:ascii="Abyssinica SIL" w:eastAsia="Times New Roman" w:hAnsi="Abyssinica SIL" w:cs="Abyssinica SIL"/>
+          <w:iCs/>
+          <w:color w:val="000000" w:themeColor="text1"/>
+        </w:rPr>
+        <w:t xml:space="preserve">... </w:t>
+      </w:r>
+      <w:r>
+        <w:rPr>
+          <w:rFonts w:ascii="Abyssinica SIL" w:eastAsia="Times New Roman" w:hAnsi="Abyssinica SIL" w:cs="Abyssinica SIL"/>
           <w:iCs/>
           <w:sz w:val="22"/>
           <w:szCs w:val="22"/>
         </w:rPr>
-      </w:pPr>
-      <w:r>
+        <w:t>ጰ ... ፐ ... አአ ... አበ ...</w:t>
+      </w:r>
+    </w:p>
+    <w:p>
+      <w:pPr>
+        <w:numPr>
+          <w:ilvl w:val="1"/>
+          <w:numId w:val="41"/>
+        </w:numPr>
+        <w:spacing w:before="60" w:after="120"/>
         <w:rPr>
           <w:rFonts w:ascii="Abyssinica SIL" w:eastAsia="Times New Roman" w:hAnsi="Abyssinica SIL" w:cs="Abyssinica SIL"/>
-          <w:i/>
+          <w:iCs/>
+          <w:color w:val="000000" w:themeColor="text1"/>
+        </w:rPr>
+      </w:pPr>
+      <w:r>
+        <w:rPr>
+          <w:rFonts w:eastAsia="Times New Roman" w:cs="Times New Roman"/>
+          <w:iCs/>
+          <w:color w:val="000000" w:themeColor="text1"/>
+        </w:rPr>
+        <w:t xml:space="preserve">Columnar radix, e.g.: </w:t>
+      </w:r>
+      <w:r>
+        <w:rPr>
+          <w:rFonts w:ascii="Abyssinica SIL" w:eastAsia="Times New Roman" w:hAnsi="Abyssinica SIL" w:cs="Abyssinica SIL"/>
+          <w:iCs/>
+          <w:color w:val="000000" w:themeColor="text1"/>
+        </w:rPr>
+        <w:t xml:space="preserve">... </w:t>
+      </w:r>
+      <w:r>
+        <w:rPr>
+          <w:rFonts w:ascii="Abyssinica SIL" w:eastAsia="Times New Roman" w:hAnsi="Abyssinica SIL" w:cs="Abyssinica SIL"/>
           <w:iCs/>
           <w:sz w:val="22"/>
           <w:szCs w:val="22"/>
         </w:rPr>
-        <w:t>ቨ</w:t>
-      </w:r>
-      <w:r>
-        <w:rPr>
-          <w:rFonts w:eastAsia="Times New Roman" w:cs="Times New Roman"/>
-          <w:i/>
+        <w:t>ጰ ... ፐ ... አቡ ... አጉ ...</w:t>
+      </w:r>
+    </w:p>
+    <w:p>
+      <w:pPr>
+        <w:numPr>
+          <w:ilvl w:val="1"/>
+          <w:numId w:val="41"/>
+        </w:numPr>
+        <w:spacing w:before="60" w:after="120"/>
+        <w:rPr>
+          <w:rFonts w:eastAsia="Times New Roman" w:cs="Abyssinica SIL"/>
+          <w:iCs/>
+          <w:color w:val="000000" w:themeColor="text1"/>
+        </w:rPr>
+      </w:pPr>
+      <w:r>
+        <w:rPr>
+          <w:rFonts w:eastAsia="Times New Roman" w:cs="Times New Roman"/>
+          <w:iCs/>
+          <w:color w:val="000000" w:themeColor="text1"/>
+        </w:rPr>
+        <w:t xml:space="preserve">Wrap to next column, e.g.: </w:t>
+      </w:r>
+      <w:r>
+        <w:rPr>
+          <w:rFonts w:ascii="Abyssinica SIL" w:eastAsia="Times New Roman" w:hAnsi="Abyssinica SIL" w:cs="Abyssinica SIL"/>
+          <w:iCs/>
+          <w:color w:val="000000" w:themeColor="text1"/>
+        </w:rPr>
+        <w:t xml:space="preserve">... </w:t>
+      </w:r>
+      <w:r>
+        <w:rPr>
+          <w:rFonts w:ascii="Abyssinica SIL" w:eastAsia="Times New Roman" w:hAnsi="Abyssinica SIL" w:cs="Abyssinica SIL"/>
           <w:iCs/>
           <w:sz w:val="22"/>
           <w:szCs w:val="22"/>
         </w:rPr>
-        <w:t xml:space="preserve"> appears to be equally included and omitted in lists.</w:t>
+        <w:t>ጰ ... ፐ ... ቡ ... ጉ ...</w:t>
+      </w:r>
+    </w:p>
+    <w:p>
+      <w:pPr>
+        <w:numPr>
+          <w:ilvl w:val="1"/>
+          <w:numId w:val="41"/>
+        </w:numPr>
+        <w:spacing w:before="60" w:after="120"/>
+        <w:rPr>
+          <w:rFonts w:eastAsia="Times New Roman" w:cs="Abyssinica SIL"/>
+          <w:iCs/>
+          <w:color w:val="000000" w:themeColor="text1"/>
+        </w:rPr>
+      </w:pPr>
+      <w:r>
+        <w:rPr>
+          <w:rFonts w:eastAsia="Times New Roman" w:cs="Abyssinica SIL"/>
+          <w:iCs/>
+          <w:color w:val="000000" w:themeColor="text1"/>
+        </w:rPr>
+        <w:t>Do not know</w:t>
+      </w:r>
+    </w:p>
+    <w:p>
+      <w:pPr>
+        <w:numPr>
+          <w:ilvl w:val="1"/>
+          <w:numId w:val="41"/>
+        </w:numPr>
+        <w:spacing w:before="60" w:after="120"/>
+        <w:rPr>
+          <w:rFonts w:ascii="Abyssinica SIL" w:eastAsia="Times New Roman" w:hAnsi="Abyssinica SIL" w:cs="Abyssinica SIL"/>
+          <w:iCs/>
+          <w:color w:val="000000" w:themeColor="text1"/>
+        </w:rPr>
+      </w:pPr>
+      <w:r>
+        <w:t>Other</w:t>
+      </w:r>
+      <w:r>
+        <w:t xml:space="preserve"> (</w:t>
+      </w:r>
+      <w:r>
+        <w:t xml:space="preserve">Please </w:t>
+      </w:r>
+      <w:r>
+        <w:t>Explain)</w:t>
+      </w:r>
+      <w:r>
+        <w:t>:</w:t>
+      </w:r>
+      <w:r>
+        <w:br/>
+        <w:t xml:space="preserve"> _________________________________________________________</w:t>
       </w:r>
     </w:p>
     <w:p>
       <w:pPr>
         <w:numPr>
           <w:ilvl w:val="0"/>
-          <w:numId w:val="33"/>
+          <w:numId w:val="42"/>
         </w:numPr>
         <w:spacing w:before="60" w:after="120"/>
         <w:rPr>
-          <w:rFonts w:eastAsia="Times New Roman" w:cs="Times New Roman"/>
-          <w:i/>
+          <w:rFonts w:ascii="Abyssinica SIL" w:eastAsia="Times New Roman" w:hAnsi="Abyssinica SIL" w:cs="Abyssinica SIL"/>
           <w:iCs/>
-          <w:sz w:val="22"/>
-          <w:szCs w:val="22"/>
-        </w:rPr>
-      </w:pPr>
-      <w:r>
-        <w:rPr>
-          <w:rFonts w:eastAsia="Times New Roman" w:cs="Times New Roman"/>
-          <w:i/>
+          <w:color w:val="000000" w:themeColor="text1"/>
+        </w:rPr>
+      </w:pPr>
+      <w:r>
+        <w:rPr>
+          <w:rFonts w:eastAsia="Times New Roman" w:cs="Times New Roman"/>
           <w:iCs/>
-          <w:sz w:val="22"/>
-          <w:szCs w:val="22"/>
-        </w:rPr>
-        <w:t>How is end of sequence handled?</w:t>
-      </w:r>
-    </w:p>
-    <w:p>
-      <w:pPr>
-        <w:numPr>
-          <w:ilvl w:val="1"/>
-          <w:numId w:val="21"/>
-        </w:numPr>
+          <w:color w:val="000000" w:themeColor="text1"/>
+        </w:rPr>
+        <w:t>How should</w:t>
+      </w:r>
+      <w:r>
+        <w:rPr>
+          <w:rFonts w:eastAsia="Times New Roman" w:cs="Times New Roman"/>
+          <w:iCs/>
+          <w:color w:val="000000" w:themeColor="text1"/>
+        </w:rPr>
+        <w:t xml:space="preserve"> the end of </w:t>
+      </w:r>
+      <w:r>
+        <w:rPr>
+          <w:rFonts w:eastAsia="Times New Roman" w:cs="Times New Roman"/>
+          <w:iCs/>
+          <w:color w:val="000000" w:themeColor="text1"/>
+        </w:rPr>
+        <w:t xml:space="preserve">the syllabary </w:t>
+      </w:r>
+      <w:r>
+        <w:rPr>
+          <w:rFonts w:eastAsia="Times New Roman" w:cs="Times New Roman"/>
+          <w:iCs/>
+          <w:color w:val="000000" w:themeColor="text1"/>
+        </w:rPr>
+        <w:t>matrix handled?</w:t>
+      </w:r>
+      <w:r>
+        <w:rPr>
+          <w:rFonts w:eastAsia="Times New Roman" w:cs="Times New Roman"/>
+          <w:iCs/>
+          <w:color w:val="000000" w:themeColor="text1"/>
+        </w:rPr>
+        <w:t xml:space="preserve">    </w:t>
+      </w:r>
+      <w:r>
+        <w:rPr>
+          <w:rFonts w:ascii="Arial Unicode MS" w:eastAsia="Arial Unicode MS" w:hAnsi="Arial Unicode MS" w:cs="Arial Unicode MS" w:hint="eastAsia"/>
+        </w:rPr>
+        <w:t>☐</w:t>
+      </w:r>
+      <w:r>
+        <w:rPr>
+          <w:rFonts w:ascii="Arial Unicode MS" w:eastAsia="Arial Unicode MS" w:hAnsi="Arial Unicode MS" w:cs="Arial Unicode MS"/>
+        </w:rPr>
+        <w:t xml:space="preserve"> </w:t>
+      </w:r>
+      <w:r>
+        <w:t xml:space="preserve">  Do not know</w:t>
+      </w:r>
+    </w:p>
+    <w:p>
+      <w:pPr>
         <w:spacing w:before="60" w:after="120"/>
         <w:rPr>
           <w:rFonts w:ascii="Abyssinica SIL" w:eastAsia="Times New Roman" w:hAnsi="Abyssinica SIL" w:cs="Abyssinica SIL"/>
-          <w:i/>
           <w:iCs/>
-          <w:sz w:val="22"/>
-          <w:szCs w:val="22"/>
-        </w:rPr>
-      </w:pPr>
-      <w:r>
-        <w:rPr>
-          <w:rFonts w:eastAsia="Times New Roman" w:cs="Times New Roman"/>
-          <w:i/>
-          <w:iCs/>
-          <w:sz w:val="22"/>
-          <w:szCs w:val="22"/>
-        </w:rPr>
-        <w:t xml:space="preserve">Sequence as radix, e.g.: </w:t>
-      </w:r>
-      <w:r>
-        <w:rPr>
-          <w:rFonts w:ascii="Abyssinica SIL" w:eastAsia="Times New Roman" w:hAnsi="Abyssinica SIL" w:cs="Abyssinica SIL"/>
-          <w:i/>
-          <w:iCs/>
-          <w:sz w:val="22"/>
-          <w:szCs w:val="22"/>
-        </w:rPr>
-        <w:t>... ጰ ... ፐ ... አአ ... አበ ...</w:t>
-      </w:r>
-    </w:p>
-    <w:p>
-      <w:pPr>
-        <w:numPr>
-          <w:ilvl w:val="1"/>
-          <w:numId w:val="21"/>
-        </w:numPr>
+          <w:color w:val="000000" w:themeColor="text1"/>
+        </w:rPr>
+      </w:pPr>
+      <w:r>
+        <w:t>_________________________________________________________________________________________________</w:t>
+      </w:r>
+    </w:p>
+    <w:p>
+      <w:pPr>
         <w:spacing w:before="60" w:after="120"/>
         <w:rPr>
           <w:rFonts w:eastAsia="Times New Roman" w:cs="Times New Roman"/>
-          <w:i/>
-          <w:iCs/>
-          <w:sz w:val="22"/>
-          <w:szCs w:val="22"/>
-        </w:rPr>
-      </w:pPr>
-      <w:r>
-        <w:rPr>
-          <w:rFonts w:eastAsia="Times New Roman" w:cs="Times New Roman"/>
-          <w:i/>
-          <w:iCs/>
-          <w:sz w:val="22"/>
-          <w:szCs w:val="22"/>
-        </w:rPr>
-        <w:t xml:space="preserve">Columnar radix, e.g.: </w:t>
-      </w:r>
-      <w:r>
-        <w:rPr>
-          <w:rFonts w:ascii="Abyssinica SIL" w:eastAsia="Times New Roman" w:hAnsi="Abyssinica SIL" w:cs="Abyssinica SIL"/>
-          <w:i/>
-          <w:iCs/>
-          <w:sz w:val="22"/>
-          <w:szCs w:val="22"/>
-        </w:rPr>
-        <w:t>... ጰ ... ፐ ... አቡ ... አጉ ...</w:t>
-      </w:r>
-    </w:p>
-    <w:p>
-      <w:pPr>
-        <w:numPr>
-          <w:ilvl w:val="1"/>
-          <w:numId w:val="21"/>
-        </w:numPr>
-        <w:spacing w:before="60" w:after="120"/>
-        <w:rPr>
-          <w:rFonts w:eastAsia="Times New Roman" w:cs="Times New Roman"/>
-          <w:i/>
-          <w:iCs/>
-          <w:sz w:val="22"/>
-          <w:szCs w:val="22"/>
-        </w:rPr>
-      </w:pPr>
-      <w:r>
-        <w:rPr>
-          <w:rFonts w:eastAsia="Times New Roman" w:cs="Times New Roman"/>
-          <w:i/>
-          <w:iCs/>
-          <w:sz w:val="22"/>
-          <w:szCs w:val="22"/>
-        </w:rPr>
-        <w:t xml:space="preserve">Wrap to next column, e.g.: </w:t>
-      </w:r>
-      <w:r>
-        <w:rPr>
-          <w:rFonts w:ascii="Abyssinica SIL" w:eastAsia="Times New Roman" w:hAnsi="Abyssinica SIL" w:cs="Abyssinica SIL"/>
-          <w:i/>
-          <w:iCs/>
-          <w:sz w:val="22"/>
-          <w:szCs w:val="22"/>
-        </w:rPr>
-        <w:t>... ጰ ... ፐ ... ቡ ... ጉ ...</w:t>
-      </w:r>
-    </w:p>
-    <w:p>
-      <w:pPr>
-        <w:numPr>
-          <w:ilvl w:val="1"/>
-          <w:numId w:val="21"/>
-        </w:numPr>
-        <w:spacing w:before="60" w:after="120"/>
-        <w:rPr>
-          <w:rFonts w:eastAsia="Times New Roman" w:cs="Times New Roman"/>
-          <w:i/>
-          <w:iCs/>
-          <w:sz w:val="22"/>
-          <w:szCs w:val="22"/>
-        </w:rPr>
-      </w:pPr>
-      <w:r>
-        <w:rPr>
-          <w:rFonts w:eastAsia="Times New Roman" w:cs="Times New Roman"/>
-          <w:i/>
-          <w:iCs/>
-          <w:sz w:val="22"/>
-          <w:szCs w:val="22"/>
-        </w:rPr>
-        <w:t>With any approach, how is the end of matrix handled?</w:t>
-      </w:r>
-    </w:p>
-    <w:p>
-      <w:pPr>
-        <w:spacing w:before="60" w:after="120"/>
-        <w:rPr>
-          <w:rFonts w:eastAsia="Times New Roman" w:cs="Times New Roman"/>
-          <w:i/>
           <w:iCs/>
         </w:rPr>
       </w:pPr>
@@ -18600,7 +19591,6 @@
           <w:rFonts w:eastAsia="Times New Roman" w:cs="Times New Roman"/>
           <w:iCs/>
         </w:rPr>
-        <w:lastRenderedPageBreak/>
         <w:t>Should a paragraph continue directly from the end of a list</w:t>
       </w:r>
       <w:r>
@@ -18797,6 +19787,7 @@
           <w:sz w:val="48"/>
           <w:szCs w:val="48"/>
         </w:rPr>
+        <w:lastRenderedPageBreak/>
         <w:t>Ethiopic Num</w:t>
       </w:r>
       <w:r>
@@ -19205,7 +20196,6 @@
         <w:rPr>
           <w:color w:val="auto"/>
         </w:rPr>
-        <w:lastRenderedPageBreak/>
         <w:t>Ge’ez Numeral Vertical Alignment</w:t>
       </w:r>
     </w:p>
@@ -19439,6 +20429,7 @@
                 <w:sz w:val="48"/>
                 <w:szCs w:val="48"/>
               </w:rPr>
+              <w:lastRenderedPageBreak/>
               <w:t>...............</w:t>
             </w:r>
             <w:r>
@@ -19583,6 +20574,7 @@
                 <w:sz w:val="48"/>
                 <w:szCs w:val="48"/>
               </w:rPr>
+              <w:lastRenderedPageBreak/>
               <w:t xml:space="preserve">  </w:t>
             </w:r>
             <w:r>
@@ -19621,6 +20613,7 @@
                 <w:sz w:val="48"/>
                 <w:szCs w:val="48"/>
               </w:rPr>
+              <w:lastRenderedPageBreak/>
               <w:t xml:space="preserve">  </w:t>
             </w:r>
             <w:r>
@@ -19800,6 +20793,7 @@
                 <w:sz w:val="48"/>
                 <w:szCs w:val="48"/>
               </w:rPr>
+              <w:lastRenderedPageBreak/>
               <w:t>...............</w:t>
             </w:r>
             <w:r>
@@ -19831,6 +20825,7 @@
                 <w:sz w:val="48"/>
                 <w:szCs w:val="48"/>
               </w:rPr>
+              <w:lastRenderedPageBreak/>
               <w:t>...............</w:t>
             </w:r>
             <w:r>
@@ -23474,13 +24469,7 @@
         <w:t xml:space="preserve"> </w:t>
       </w:r>
       <w:r>
-        <w:t>(</w:t>
-      </w:r>
-      <w:r>
-        <w:t>If yes, please indicate which punctuation and how much space</w:t>
-      </w:r>
-      <w:r>
-        <w:t>)</w:t>
+        <w:t>(If yes, please indicate which punctuation and how much space)</w:t>
       </w:r>
       <w:r>
         <w:t xml:space="preserve">: </w:t>
@@ -24558,7 +25547,6 @@
           <w:i/>
         </w:rPr>
       </w:pPr>
-      <w:bookmarkStart w:id="0" w:name="_GoBack"/>
       <w:r>
         <w:rPr>
           <w:i/>
@@ -24566,7 +25554,6 @@
         <w:t>[TBD: Prepare comparative illustration samples for the size and vertical position differences]</w:t>
       </w:r>
     </w:p>
-    <w:bookmarkEnd w:id="0"/>
     <w:p>
       <w:pPr>
         <w:spacing w:after="240"/>
@@ -24686,10 +25673,7 @@
         <w:t xml:space="preserve">  </w:t>
       </w:r>
       <w:r>
-        <w:t xml:space="preserve">After </w:t>
-      </w:r>
-      <w:r>
-        <w:t>Ethiopic numbers</w:t>
+        <w:t>After Ethiopic numbers</w:t>
       </w:r>
       <w:r>
         <w:t xml:space="preserve">   </w:t>
@@ -24707,13 +25691,7 @@
         <w:rPr>
           <w:rFonts w:eastAsia="Arial Unicode MS" w:cs="Arial Unicode MS"/>
         </w:rPr>
-        <w:t xml:space="preserve"> </w:t>
-      </w:r>
-      <w:r>
-        <w:rPr>
-          <w:rFonts w:eastAsia="Arial Unicode MS" w:cs="Arial Unicode MS"/>
-        </w:rPr>
-        <w:t xml:space="preserve"> After both western and Ethiopic numbers</w:t>
+        <w:t xml:space="preserve">  After both western and Ethiopic numbers</w:t>
       </w:r>
       <w:r>
         <w:rPr>
@@ -24780,21 +25758,7 @@
           <w:rFonts w:eastAsia="Times New Roman" w:cs="Times New Roman"/>
           <w:iCs/>
         </w:rPr>
-        <w:t xml:space="preserve">What </w:t>
-      </w:r>
-      <w:r>
-        <w:rPr>
-          <w:rFonts w:eastAsia="Times New Roman" w:cs="Times New Roman"/>
-          <w:iCs/>
-        </w:rPr>
-        <w:t xml:space="preserve">other </w:t>
-      </w:r>
-      <w:r>
-        <w:rPr>
-          <w:rFonts w:eastAsia="Times New Roman" w:cs="Times New Roman"/>
-          <w:iCs/>
-        </w:rPr>
-        <w:t xml:space="preserve">letters should be superscripted, and it what </w:t>
+        <w:t xml:space="preserve">What other letters should be superscripted, and it what </w:t>
       </w:r>
       <w:r>
         <w:rPr>
@@ -25796,7 +26760,7 @@
         <w:pStyle w:val="ListParagraph"/>
         <w:numPr>
           <w:ilvl w:val="0"/>
-          <w:numId w:val="26"/>
+          <w:numId w:val="42"/>
         </w:numPr>
         <w:rPr>
           <w:i/>
@@ -25906,7 +26870,7 @@
         <w:pStyle w:val="ListParagraph"/>
         <w:numPr>
           <w:ilvl w:val="0"/>
-          <w:numId w:val="26"/>
+          <w:numId w:val="42"/>
         </w:numPr>
       </w:pPr>
       <w:r>
@@ -27800,6 +28764,97 @@
     </w:lvl>
   </w:abstractNum>
   <w:abstractNum w:abstractNumId="6">
+    <w:nsid w:val="1EF67D79"/>
+    <w:multiLevelType w:val="hybridMultilevel"/>
+    <w:tmpl w:val="2402DD9E"/>
+    <w:lvl w:ilvl="0" w:tplc="0409000F">
+      <w:start w:val="1"/>
+      <w:numFmt w:val="decimal"/>
+      <w:lvlText w:val="%1."/>
+      <w:lvlJc w:val="left"/>
+      <w:pPr>
+        <w:ind w:left="360" w:hanging="360"/>
+      </w:pPr>
+    </w:lvl>
+    <w:lvl w:ilvl="1" w:tplc="A13E5CFC">
+      <w:start w:val="1"/>
+      <w:numFmt w:val="bullet"/>
+      <w:lvlText w:val="□"/>
+      <w:lvlJc w:val="left"/>
+      <w:pPr>
+        <w:ind w:left="1080" w:hanging="360"/>
+      </w:pPr>
+      <w:rPr>
+        <w:rFonts w:ascii="Arial" w:hAnsi="Arial" w:hint="default"/>
+        <w:sz w:val="32"/>
+        <w:szCs w:val="32"/>
+      </w:rPr>
+    </w:lvl>
+    <w:lvl w:ilvl="2" w:tplc="0409001B" w:tentative="1">
+      <w:start w:val="1"/>
+      <w:numFmt w:val="lowerRoman"/>
+      <w:lvlText w:val="%3."/>
+      <w:lvlJc w:val="right"/>
+      <w:pPr>
+        <w:ind w:left="1800" w:hanging="180"/>
+      </w:pPr>
+    </w:lvl>
+    <w:lvl w:ilvl="3" w:tplc="0409000F" w:tentative="1">
+      <w:start w:val="1"/>
+      <w:numFmt w:val="decimal"/>
+      <w:lvlText w:val="%4."/>
+      <w:lvlJc w:val="left"/>
+      <w:pPr>
+        <w:ind w:left="2520" w:hanging="360"/>
+      </w:pPr>
+    </w:lvl>
+    <w:lvl w:ilvl="4" w:tplc="04090019" w:tentative="1">
+      <w:start w:val="1"/>
+      <w:numFmt w:val="lowerLetter"/>
+      <w:lvlText w:val="%5."/>
+      <w:lvlJc w:val="left"/>
+      <w:pPr>
+        <w:ind w:left="3240" w:hanging="360"/>
+      </w:pPr>
+    </w:lvl>
+    <w:lvl w:ilvl="5" w:tplc="0409001B" w:tentative="1">
+      <w:start w:val="1"/>
+      <w:numFmt w:val="lowerRoman"/>
+      <w:lvlText w:val="%6."/>
+      <w:lvlJc w:val="right"/>
+      <w:pPr>
+        <w:ind w:left="3960" w:hanging="180"/>
+      </w:pPr>
+    </w:lvl>
+    <w:lvl w:ilvl="6" w:tplc="0409000F" w:tentative="1">
+      <w:start w:val="1"/>
+      <w:numFmt w:val="decimal"/>
+      <w:lvlText w:val="%7."/>
+      <w:lvlJc w:val="left"/>
+      <w:pPr>
+        <w:ind w:left="4680" w:hanging="360"/>
+      </w:pPr>
+    </w:lvl>
+    <w:lvl w:ilvl="7" w:tplc="04090019" w:tentative="1">
+      <w:start w:val="1"/>
+      <w:numFmt w:val="lowerLetter"/>
+      <w:lvlText w:val="%8."/>
+      <w:lvlJc w:val="left"/>
+      <w:pPr>
+        <w:ind w:left="5400" w:hanging="360"/>
+      </w:pPr>
+    </w:lvl>
+    <w:lvl w:ilvl="8" w:tplc="0409001B" w:tentative="1">
+      <w:start w:val="1"/>
+      <w:numFmt w:val="lowerRoman"/>
+      <w:lvlText w:val="%9."/>
+      <w:lvlJc w:val="right"/>
+      <w:pPr>
+        <w:ind w:left="6120" w:hanging="180"/>
+      </w:pPr>
+    </w:lvl>
+  </w:abstractNum>
+  <w:abstractNum w:abstractNumId="7">
     <w:nsid w:val="264E2E1C"/>
     <w:multiLevelType w:val="hybridMultilevel"/>
     <w:tmpl w:val="8C24E170"/>
@@ -27885,7 +28940,7 @@
       </w:pPr>
     </w:lvl>
   </w:abstractNum>
-  <w:abstractNum w:abstractNumId="7">
+  <w:abstractNum w:abstractNumId="8">
     <w:nsid w:val="2A4F4951"/>
     <w:multiLevelType w:val="hybridMultilevel"/>
     <w:tmpl w:val="C5A6F2C2"/>
@@ -27971,7 +29026,7 @@
       </w:pPr>
     </w:lvl>
   </w:abstractNum>
-  <w:abstractNum w:abstractNumId="8">
+  <w:abstractNum w:abstractNumId="9">
     <w:nsid w:val="391E6FB3"/>
     <w:multiLevelType w:val="hybridMultilevel"/>
     <w:tmpl w:val="00D895F6"/>
@@ -28084,7 +29139,7 @@
       </w:rPr>
     </w:lvl>
   </w:abstractNum>
-  <w:abstractNum w:abstractNumId="9">
+  <w:abstractNum w:abstractNumId="10">
     <w:nsid w:val="39E83A83"/>
     <w:multiLevelType w:val="hybridMultilevel"/>
     <w:tmpl w:val="DF160BAC"/>
@@ -28170,7 +29225,7 @@
       </w:pPr>
     </w:lvl>
   </w:abstractNum>
-  <w:abstractNum w:abstractNumId="10">
+  <w:abstractNum w:abstractNumId="11">
     <w:nsid w:val="3A6E59B5"/>
     <w:multiLevelType w:val="hybridMultilevel"/>
     <w:tmpl w:val="587ADC22"/>
@@ -28256,7 +29311,7 @@
       </w:pPr>
     </w:lvl>
   </w:abstractNum>
-  <w:abstractNum w:abstractNumId="11">
+  <w:abstractNum w:abstractNumId="12">
     <w:nsid w:val="3CA420EB"/>
     <w:multiLevelType w:val="multilevel"/>
     <w:tmpl w:val="0F0A423E"/>
@@ -28405,18 +29460,21 @@
       </w:rPr>
     </w:lvl>
   </w:abstractNum>
-  <w:abstractNum w:abstractNumId="12">
+  <w:abstractNum w:abstractNumId="13">
     <w:nsid w:val="42964229"/>
     <w:multiLevelType w:val="hybridMultilevel"/>
-    <w:tmpl w:val="E77ABB26"/>
-    <w:lvl w:ilvl="0" w:tplc="0409000F">
+    <w:tmpl w:val="5ADABC68"/>
+    <w:lvl w:ilvl="0" w:tplc="6B343A38">
       <w:start w:val="1"/>
       <w:numFmt w:val="decimal"/>
       <w:lvlText w:val="%1."/>
       <w:lvlJc w:val="left"/>
       <w:pPr>
-        <w:ind w:left="720" w:hanging="360"/>
-      </w:pPr>
+        <w:ind w:left="360" w:hanging="360"/>
+      </w:pPr>
+      <w:rPr>
+        <w:rFonts w:asciiTheme="minorHAnsi" w:hAnsiTheme="minorHAnsi" w:hint="default"/>
+      </w:rPr>
     </w:lvl>
     <w:lvl w:ilvl="1" w:tplc="04090019">
       <w:start w:val="1"/>
@@ -28424,7 +29482,7 @@
       <w:lvlText w:val="%2."/>
       <w:lvlJc w:val="left"/>
       <w:pPr>
-        <w:ind w:left="1440" w:hanging="360"/>
+        <w:ind w:left="1080" w:hanging="360"/>
       </w:pPr>
     </w:lvl>
     <w:lvl w:ilvl="2" w:tplc="0409001B" w:tentative="1">
@@ -28433,7 +29491,7 @@
       <w:lvlText w:val="%3."/>
       <w:lvlJc w:val="right"/>
       <w:pPr>
-        <w:ind w:left="2160" w:hanging="180"/>
+        <w:ind w:left="1800" w:hanging="180"/>
       </w:pPr>
     </w:lvl>
     <w:lvl w:ilvl="3" w:tplc="0409000F" w:tentative="1">
@@ -28442,7 +29500,7 @@
       <w:lvlText w:val="%4."/>
       <w:lvlJc w:val="left"/>
       <w:pPr>
-        <w:ind w:left="2880" w:hanging="360"/>
+        <w:ind w:left="2520" w:hanging="360"/>
       </w:pPr>
     </w:lvl>
     <w:lvl w:ilvl="4" w:tplc="04090019" w:tentative="1">
@@ -28451,7 +29509,7 @@
       <w:lvlText w:val="%5."/>
       <w:lvlJc w:val="left"/>
       <w:pPr>
-        <w:ind w:left="3600" w:hanging="360"/>
+        <w:ind w:left="3240" w:hanging="360"/>
       </w:pPr>
     </w:lvl>
     <w:lvl w:ilvl="5" w:tplc="0409001B" w:tentative="1">
@@ -28460,7 +29518,7 @@
       <w:lvlText w:val="%6."/>
       <w:lvlJc w:val="right"/>
       <w:pPr>
-        <w:ind w:left="4320" w:hanging="180"/>
+        <w:ind w:left="3960" w:hanging="180"/>
       </w:pPr>
     </w:lvl>
     <w:lvl w:ilvl="6" w:tplc="0409000F" w:tentative="1">
@@ -28469,7 +29527,7 @@
       <w:lvlText w:val="%7."/>
       <w:lvlJc w:val="left"/>
       <w:pPr>
-        <w:ind w:left="5040" w:hanging="360"/>
+        <w:ind w:left="4680" w:hanging="360"/>
       </w:pPr>
     </w:lvl>
     <w:lvl w:ilvl="7" w:tplc="04090019" w:tentative="1">
@@ -28478,7 +29536,7 @@
       <w:lvlText w:val="%8."/>
       <w:lvlJc w:val="left"/>
       <w:pPr>
-        <w:ind w:left="5760" w:hanging="360"/>
+        <w:ind w:left="5400" w:hanging="360"/>
       </w:pPr>
     </w:lvl>
     <w:lvl w:ilvl="8" w:tplc="0409001B" w:tentative="1">
@@ -28487,11 +29545,11 @@
       <w:lvlText w:val="%9."/>
       <w:lvlJc w:val="right"/>
       <w:pPr>
-        <w:ind w:left="6480" w:hanging="180"/>
+        <w:ind w:left="6120" w:hanging="180"/>
       </w:pPr>
     </w:lvl>
   </w:abstractNum>
-  <w:abstractNum w:abstractNumId="13">
+  <w:abstractNum w:abstractNumId="14">
     <w:nsid w:val="45645E3E"/>
     <w:multiLevelType w:val="hybridMultilevel"/>
     <w:tmpl w:val="775C7026"/>
@@ -28577,7 +29635,7 @@
       </w:pPr>
     </w:lvl>
   </w:abstractNum>
-  <w:abstractNum w:abstractNumId="14">
+  <w:abstractNum w:abstractNumId="15">
     <w:nsid w:val="49201CC5"/>
     <w:multiLevelType w:val="hybridMultilevel"/>
     <w:tmpl w:val="CB9C9C62"/>
@@ -28663,7 +29721,7 @@
       </w:pPr>
     </w:lvl>
   </w:abstractNum>
-  <w:abstractNum w:abstractNumId="15">
+  <w:abstractNum w:abstractNumId="16">
     <w:nsid w:val="4A7529D6"/>
     <w:multiLevelType w:val="hybridMultilevel"/>
     <w:tmpl w:val="43544862"/>
@@ -28749,7 +29807,7 @@
       </w:pPr>
     </w:lvl>
   </w:abstractNum>
-  <w:abstractNum w:abstractNumId="16">
+  <w:abstractNum w:abstractNumId="17">
     <w:nsid w:val="4DF563A7"/>
     <w:multiLevelType w:val="hybridMultilevel"/>
     <w:tmpl w:val="83A03446"/>
@@ -28835,7 +29893,7 @@
       </w:pPr>
     </w:lvl>
   </w:abstractNum>
-  <w:abstractNum w:abstractNumId="17">
+  <w:abstractNum w:abstractNumId="18">
     <w:nsid w:val="4E3453FC"/>
     <w:multiLevelType w:val="multilevel"/>
     <w:tmpl w:val="3EA0090E"/>
@@ -28984,17 +30042,17 @@
       </w:rPr>
     </w:lvl>
   </w:abstractNum>
-  <w:abstractNum w:abstractNumId="18">
+  <w:abstractNum w:abstractNumId="19">
     <w:nsid w:val="508D03BA"/>
     <w:multiLevelType w:val="hybridMultilevel"/>
-    <w:tmpl w:val="ADD2DC0A"/>
+    <w:tmpl w:val="01DA8258"/>
     <w:lvl w:ilvl="0" w:tplc="0CFC6BF8">
       <w:start w:val="1"/>
       <w:numFmt w:val="decimal"/>
       <w:lvlText w:val="%1."/>
       <w:lvlJc w:val="left"/>
       <w:pPr>
-        <w:ind w:left="720" w:hanging="360"/>
+        <w:ind w:left="360" w:hanging="360"/>
       </w:pPr>
       <w:rPr>
         <w:i w:val="0"/>
@@ -29006,7 +30064,7 @@
       <w:lvlText w:val="%2."/>
       <w:lvlJc w:val="left"/>
       <w:pPr>
-        <w:ind w:left="1440" w:hanging="360"/>
+        <w:ind w:left="1080" w:hanging="360"/>
       </w:pPr>
     </w:lvl>
     <w:lvl w:ilvl="2" w:tplc="0409001B" w:tentative="1">
@@ -29015,7 +30073,7 @@
       <w:lvlText w:val="%3."/>
       <w:lvlJc w:val="right"/>
       <w:pPr>
-        <w:ind w:left="2160" w:hanging="180"/>
+        <w:ind w:left="1800" w:hanging="180"/>
       </w:pPr>
     </w:lvl>
     <w:lvl w:ilvl="3" w:tplc="0409000F" w:tentative="1">
@@ -29024,7 +30082,7 @@
       <w:lvlText w:val="%4."/>
       <w:lvlJc w:val="left"/>
       <w:pPr>
-        <w:ind w:left="2880" w:hanging="360"/>
+        <w:ind w:left="2520" w:hanging="360"/>
       </w:pPr>
     </w:lvl>
     <w:lvl w:ilvl="4" w:tplc="04090019" w:tentative="1">
@@ -29033,7 +30091,7 @@
       <w:lvlText w:val="%5."/>
       <w:lvlJc w:val="left"/>
       <w:pPr>
-        <w:ind w:left="3600" w:hanging="360"/>
+        <w:ind w:left="3240" w:hanging="360"/>
       </w:pPr>
     </w:lvl>
     <w:lvl w:ilvl="5" w:tplc="0409001B" w:tentative="1">
@@ -29042,7 +30100,7 @@
       <w:lvlText w:val="%6."/>
       <w:lvlJc w:val="right"/>
       <w:pPr>
-        <w:ind w:left="4320" w:hanging="180"/>
+        <w:ind w:left="3960" w:hanging="180"/>
       </w:pPr>
     </w:lvl>
     <w:lvl w:ilvl="6" w:tplc="0409000F" w:tentative="1">
@@ -29051,7 +30109,7 @@
       <w:lvlText w:val="%7."/>
       <w:lvlJc w:val="left"/>
       <w:pPr>
-        <w:ind w:left="5040" w:hanging="360"/>
+        <w:ind w:left="4680" w:hanging="360"/>
       </w:pPr>
     </w:lvl>
     <w:lvl w:ilvl="7" w:tplc="04090019" w:tentative="1">
@@ -29060,7 +30118,7 @@
       <w:lvlText w:val="%8."/>
       <w:lvlJc w:val="left"/>
       <w:pPr>
-        <w:ind w:left="5760" w:hanging="360"/>
+        <w:ind w:left="5400" w:hanging="360"/>
       </w:pPr>
     </w:lvl>
     <w:lvl w:ilvl="8" w:tplc="0409001B" w:tentative="1">
@@ -29069,11 +30127,11 @@
       <w:lvlText w:val="%9."/>
       <w:lvlJc w:val="right"/>
       <w:pPr>
-        <w:ind w:left="6480" w:hanging="180"/>
+        <w:ind w:left="6120" w:hanging="180"/>
       </w:pPr>
     </w:lvl>
   </w:abstractNum>
-  <w:abstractNum w:abstractNumId="19">
+  <w:abstractNum w:abstractNumId="20">
     <w:nsid w:val="542308EC"/>
     <w:multiLevelType w:val="hybridMultilevel"/>
     <w:tmpl w:val="0F7EB61C"/>
@@ -29186,7 +30244,7 @@
       </w:rPr>
     </w:lvl>
   </w:abstractNum>
-  <w:abstractNum w:abstractNumId="20">
+  <w:abstractNum w:abstractNumId="21">
     <w:nsid w:val="55CE1859"/>
     <w:multiLevelType w:val="multilevel"/>
     <w:tmpl w:val="9BD4996E"/>
@@ -29335,7 +30393,7 @@
       </w:rPr>
     </w:lvl>
   </w:abstractNum>
-  <w:abstractNum w:abstractNumId="21">
+  <w:abstractNum w:abstractNumId="22">
     <w:nsid w:val="5A384F07"/>
     <w:multiLevelType w:val="multilevel"/>
     <w:tmpl w:val="F8661004"/>
@@ -29448,7 +30506,7 @@
       </w:pPr>
     </w:lvl>
   </w:abstractNum>
-  <w:abstractNum w:abstractNumId="22">
+  <w:abstractNum w:abstractNumId="23">
     <w:nsid w:val="5C3B7F9E"/>
     <w:multiLevelType w:val="multilevel"/>
     <w:tmpl w:val="04090025"/>
@@ -29543,7 +30601,7 @@
       </w:pPr>
     </w:lvl>
   </w:abstractNum>
-  <w:abstractNum w:abstractNumId="23">
+  <w:abstractNum w:abstractNumId="24">
     <w:nsid w:val="5D0265B6"/>
     <w:multiLevelType w:val="hybridMultilevel"/>
     <w:tmpl w:val="64A8E380"/>
@@ -29629,7 +30687,7 @@
       </w:pPr>
     </w:lvl>
   </w:abstractNum>
-  <w:abstractNum w:abstractNumId="24">
+  <w:abstractNum w:abstractNumId="25">
     <w:nsid w:val="5D6A74E5"/>
     <w:multiLevelType w:val="multilevel"/>
     <w:tmpl w:val="BA9EF09A"/>
@@ -29745,7 +30803,7 @@
       </w:pPr>
     </w:lvl>
   </w:abstractNum>
-  <w:abstractNum w:abstractNumId="25">
+  <w:abstractNum w:abstractNumId="26">
     <w:nsid w:val="5FB907C1"/>
     <w:multiLevelType w:val="hybridMultilevel"/>
     <w:tmpl w:val="E69468CA"/>
@@ -29834,7 +30892,7 @@
       </w:pPr>
     </w:lvl>
   </w:abstractNum>
-  <w:abstractNum w:abstractNumId="26">
+  <w:abstractNum w:abstractNumId="27">
     <w:nsid w:val="614D11BD"/>
     <w:multiLevelType w:val="multilevel"/>
     <w:tmpl w:val="65142A1A"/>
@@ -29983,7 +31041,7 @@
       </w:rPr>
     </w:lvl>
   </w:abstractNum>
-  <w:abstractNum w:abstractNumId="27">
+  <w:abstractNum w:abstractNumId="28">
     <w:nsid w:val="62CB44B5"/>
     <w:multiLevelType w:val="hybridMultilevel"/>
     <w:tmpl w:val="25CC628E"/>
@@ -30096,7 +31154,7 @@
       </w:rPr>
     </w:lvl>
   </w:abstractNum>
-  <w:abstractNum w:abstractNumId="28">
+  <w:abstractNum w:abstractNumId="29">
     <w:nsid w:val="63CC44D8"/>
     <w:multiLevelType w:val="hybridMultilevel"/>
     <w:tmpl w:val="9E082B4C"/>
@@ -30182,7 +31240,7 @@
       </w:pPr>
     </w:lvl>
   </w:abstractNum>
-  <w:abstractNum w:abstractNumId="29">
+  <w:abstractNum w:abstractNumId="30">
     <w:nsid w:val="67B8451B"/>
     <w:multiLevelType w:val="multilevel"/>
     <w:tmpl w:val="A3849588"/>
@@ -30331,7 +31389,7 @@
       </w:rPr>
     </w:lvl>
   </w:abstractNum>
-  <w:abstractNum w:abstractNumId="30">
+  <w:abstractNum w:abstractNumId="31">
     <w:nsid w:val="69CC7238"/>
     <w:multiLevelType w:val="multilevel"/>
     <w:tmpl w:val="29A4CE8C"/>
@@ -30444,7 +31502,7 @@
       </w:pPr>
     </w:lvl>
   </w:abstractNum>
-  <w:abstractNum w:abstractNumId="31">
+  <w:abstractNum w:abstractNumId="32">
     <w:nsid w:val="6A871D27"/>
     <w:multiLevelType w:val="multilevel"/>
     <w:tmpl w:val="14487D0C"/>
@@ -30593,7 +31651,7 @@
       </w:rPr>
     </w:lvl>
   </w:abstractNum>
-  <w:abstractNum w:abstractNumId="32">
+  <w:abstractNum w:abstractNumId="33">
     <w:nsid w:val="6AF04C1A"/>
     <w:multiLevelType w:val="multilevel"/>
     <w:tmpl w:val="69B258F8"/>
@@ -30742,7 +31800,7 @@
       </w:rPr>
     </w:lvl>
   </w:abstractNum>
-  <w:abstractNum w:abstractNumId="33">
+  <w:abstractNum w:abstractNumId="34">
     <w:nsid w:val="6C5F46D4"/>
     <w:multiLevelType w:val="hybridMultilevel"/>
     <w:tmpl w:val="04EE74A8"/>
@@ -30855,7 +31913,7 @@
       </w:rPr>
     </w:lvl>
   </w:abstractNum>
-  <w:abstractNum w:abstractNumId="34">
+  <w:abstractNum w:abstractNumId="35">
     <w:nsid w:val="6CB4126B"/>
     <w:multiLevelType w:val="hybridMultilevel"/>
     <w:tmpl w:val="B0343662"/>
@@ -30941,7 +31999,7 @@
       </w:pPr>
     </w:lvl>
   </w:abstractNum>
-  <w:abstractNum w:abstractNumId="35">
+  <w:abstractNum w:abstractNumId="36">
     <w:nsid w:val="70EA12A1"/>
     <w:multiLevelType w:val="hybridMultilevel"/>
     <w:tmpl w:val="CBA648F0"/>
@@ -31027,7 +32085,96 @@
       </w:pPr>
     </w:lvl>
   </w:abstractNum>
-  <w:abstractNum w:abstractNumId="36">
+  <w:abstractNum w:abstractNumId="37">
+    <w:nsid w:val="72550789"/>
+    <w:multiLevelType w:val="hybridMultilevel"/>
+    <w:tmpl w:val="01DA8258"/>
+    <w:lvl w:ilvl="0" w:tplc="0CFC6BF8">
+      <w:start w:val="1"/>
+      <w:numFmt w:val="decimal"/>
+      <w:lvlText w:val="%1."/>
+      <w:lvlJc w:val="left"/>
+      <w:pPr>
+        <w:ind w:left="360" w:hanging="360"/>
+      </w:pPr>
+      <w:rPr>
+        <w:i w:val="0"/>
+      </w:rPr>
+    </w:lvl>
+    <w:lvl w:ilvl="1" w:tplc="04090019" w:tentative="1">
+      <w:start w:val="1"/>
+      <w:numFmt w:val="lowerLetter"/>
+      <w:lvlText w:val="%2."/>
+      <w:lvlJc w:val="left"/>
+      <w:pPr>
+        <w:ind w:left="1080" w:hanging="360"/>
+      </w:pPr>
+    </w:lvl>
+    <w:lvl w:ilvl="2" w:tplc="0409001B" w:tentative="1">
+      <w:start w:val="1"/>
+      <w:numFmt w:val="lowerRoman"/>
+      <w:lvlText w:val="%3."/>
+      <w:lvlJc w:val="right"/>
+      <w:pPr>
+        <w:ind w:left="1800" w:hanging="180"/>
+      </w:pPr>
+    </w:lvl>
+    <w:lvl w:ilvl="3" w:tplc="0409000F" w:tentative="1">
+      <w:start w:val="1"/>
+      <w:numFmt w:val="decimal"/>
+      <w:lvlText w:val="%4."/>
+      <w:lvlJc w:val="left"/>
+      <w:pPr>
+        <w:ind w:left="2520" w:hanging="360"/>
+      </w:pPr>
+    </w:lvl>
+    <w:lvl w:ilvl="4" w:tplc="04090019" w:tentative="1">
+      <w:start w:val="1"/>
+      <w:numFmt w:val="lowerLetter"/>
+      <w:lvlText w:val="%5."/>
+      <w:lvlJc w:val="left"/>
+      <w:pPr>
+        <w:ind w:left="3240" w:hanging="360"/>
+      </w:pPr>
+    </w:lvl>
+    <w:lvl w:ilvl="5" w:tplc="0409001B" w:tentative="1">
+      <w:start w:val="1"/>
+      <w:numFmt w:val="lowerRoman"/>
+      <w:lvlText w:val="%6."/>
+      <w:lvlJc w:val="right"/>
+      <w:pPr>
+        <w:ind w:left="3960" w:hanging="180"/>
+      </w:pPr>
+    </w:lvl>
+    <w:lvl w:ilvl="6" w:tplc="0409000F" w:tentative="1">
+      <w:start w:val="1"/>
+      <w:numFmt w:val="decimal"/>
+      <w:lvlText w:val="%7."/>
+      <w:lvlJc w:val="left"/>
+      <w:pPr>
+        <w:ind w:left="4680" w:hanging="360"/>
+      </w:pPr>
+    </w:lvl>
+    <w:lvl w:ilvl="7" w:tplc="04090019" w:tentative="1">
+      <w:start w:val="1"/>
+      <w:numFmt w:val="lowerLetter"/>
+      <w:lvlText w:val="%8."/>
+      <w:lvlJc w:val="left"/>
+      <w:pPr>
+        <w:ind w:left="5400" w:hanging="360"/>
+      </w:pPr>
+    </w:lvl>
+    <w:lvl w:ilvl="8" w:tplc="0409001B" w:tentative="1">
+      <w:start w:val="1"/>
+      <w:numFmt w:val="lowerRoman"/>
+      <w:lvlText w:val="%9."/>
+      <w:lvlJc w:val="right"/>
+      <w:pPr>
+        <w:ind w:left="6120" w:hanging="180"/>
+      </w:pPr>
+    </w:lvl>
+  </w:abstractNum>
+  <w:abstractNum w:abstractNumId="38">
     <w:nsid w:val="74EB1BCF"/>
     <w:multiLevelType w:val="hybridMultilevel"/>
     <w:tmpl w:val="0060DA2C"/>
@@ -31113,7 +32260,7 @@
       </w:pPr>
     </w:lvl>
   </w:abstractNum>
-  <w:abstractNum w:abstractNumId="37">
+  <w:abstractNum w:abstractNumId="39">
     <w:nsid w:val="7592464F"/>
     <w:multiLevelType w:val="hybridMultilevel"/>
     <w:tmpl w:val="8C24E170"/>
@@ -31199,7 +32346,7 @@
       </w:pPr>
     </w:lvl>
   </w:abstractNum>
-  <w:abstractNum w:abstractNumId="38">
+  <w:abstractNum w:abstractNumId="40">
     <w:nsid w:val="7B1649B6"/>
     <w:multiLevelType w:val="hybridMultilevel"/>
     <w:tmpl w:val="219470A2"/>
@@ -31285,7 +32432,7 @@
       </w:pPr>
     </w:lvl>
   </w:abstractNum>
-  <w:abstractNum w:abstractNumId="39">
+  <w:abstractNum w:abstractNumId="41">
     <w:nsid w:val="7C9C365D"/>
     <w:multiLevelType w:val="multilevel"/>
     <w:tmpl w:val="7F545570"/>
@@ -31435,16 +32582,16 @@
     </w:lvl>
   </w:abstractNum>
   <w:num w:numId="1">
-    <w:abstractNumId w:val="28"/>
+    <w:abstractNumId w:val="29"/>
   </w:num>
   <w:num w:numId="2">
     <w:abstractNumId w:val="5"/>
   </w:num>
   <w:num w:numId="3">
-    <w:abstractNumId w:val="37"/>
+    <w:abstractNumId w:val="39"/>
   </w:num>
   <w:num w:numId="4">
-    <w:abstractNumId w:val="16"/>
+    <w:abstractNumId w:val="17"/>
   </w:num>
   <w:num w:numId="5">
     <w:abstractNumId w:val="1"/>
@@ -31453,97 +32600,97 @@
     <w:abstractNumId w:val="2"/>
   </w:num>
   <w:num w:numId="7">
-    <w:abstractNumId w:val="7"/>
+    <w:abstractNumId w:val="8"/>
   </w:num>
   <w:num w:numId="8">
-    <w:abstractNumId w:val="6"/>
+    <w:abstractNumId w:val="7"/>
   </w:num>
   <w:num w:numId="9">
     <w:abstractNumId w:val="4"/>
   </w:num>
   <w:num w:numId="10">
+    <w:abstractNumId w:val="33"/>
+  </w:num>
+  <w:num w:numId="11">
+    <w:abstractNumId w:val="12"/>
+  </w:num>
+  <w:num w:numId="12">
+    <w:abstractNumId w:val="27"/>
+  </w:num>
+  <w:num w:numId="13">
+    <w:abstractNumId w:val="21"/>
+  </w:num>
+  <w:num w:numId="14">
     <w:abstractNumId w:val="32"/>
   </w:num>
-  <w:num w:numId="11">
+  <w:num w:numId="15">
+    <w:abstractNumId w:val="18"/>
+  </w:num>
+  <w:num w:numId="16">
+    <w:abstractNumId w:val="30"/>
+  </w:num>
+  <w:num w:numId="17">
+    <w:abstractNumId w:val="41"/>
+  </w:num>
+  <w:num w:numId="18">
+    <w:abstractNumId w:val="23"/>
+  </w:num>
+  <w:num w:numId="19">
+    <w:abstractNumId w:val="34"/>
+  </w:num>
+  <w:num w:numId="20">
+    <w:abstractNumId w:val="16"/>
+  </w:num>
+  <w:num w:numId="21">
+    <w:abstractNumId w:val="40"/>
+  </w:num>
+  <w:num w:numId="22">
+    <w:abstractNumId w:val="13"/>
+  </w:num>
+  <w:num w:numId="23">
+    <w:abstractNumId w:val="26"/>
+  </w:num>
+  <w:num w:numId="24">
+    <w:abstractNumId w:val="10"/>
+  </w:num>
+  <w:num w:numId="25">
+    <w:abstractNumId w:val="38"/>
+  </w:num>
+  <w:num w:numId="26">
+    <w:abstractNumId w:val="19"/>
+  </w:num>
+  <w:num w:numId="27">
+    <w:abstractNumId w:val="31"/>
+  </w:num>
+  <w:num w:numId="28">
+    <w:abstractNumId w:val="25"/>
+  </w:num>
+  <w:num w:numId="29">
+    <w:abstractNumId w:val="22"/>
+  </w:num>
+  <w:num w:numId="30">
+    <w:abstractNumId w:val="9"/>
+  </w:num>
+  <w:num w:numId="31">
+    <w:abstractNumId w:val="28"/>
+  </w:num>
+  <w:num w:numId="32">
     <w:abstractNumId w:val="11"/>
   </w:num>
-  <w:num w:numId="12">
-    <w:abstractNumId w:val="26"/>
-  </w:num>
-  <w:num w:numId="13">
-    <w:abstractNumId w:val="20"/>
-  </w:num>
-  <w:num w:numId="14">
-    <w:abstractNumId w:val="31"/>
-  </w:num>
-  <w:num w:numId="15">
-    <w:abstractNumId w:val="17"/>
-  </w:num>
-  <w:num w:numId="16">
-    <w:abstractNumId w:val="29"/>
-  </w:num>
-  <w:num w:numId="17">
-    <w:abstractNumId w:val="39"/>
-  </w:num>
-  <w:num w:numId="18">
-    <w:abstractNumId w:val="22"/>
-  </w:num>
-  <w:num w:numId="19">
-    <w:abstractNumId w:val="33"/>
-  </w:num>
-  <w:num w:numId="20">
+  <w:num w:numId="33">
     <w:abstractNumId w:val="15"/>
   </w:num>
-  <w:num w:numId="21">
-    <w:abstractNumId w:val="38"/>
-  </w:num>
-  <w:num w:numId="22">
-    <w:abstractNumId w:val="12"/>
-  </w:num>
-  <w:num w:numId="23">
-    <w:abstractNumId w:val="25"/>
-  </w:num>
-  <w:num w:numId="24">
-    <w:abstractNumId w:val="9"/>
-  </w:num>
-  <w:num w:numId="25">
+  <w:num w:numId="34">
     <w:abstractNumId w:val="36"/>
   </w:num>
-  <w:num w:numId="26">
-    <w:abstractNumId w:val="18"/>
-  </w:num>
-  <w:num w:numId="27">
-    <w:abstractNumId w:val="30"/>
-  </w:num>
-  <w:num w:numId="28">
+  <w:num w:numId="35">
     <w:abstractNumId w:val="24"/>
   </w:num>
-  <w:num w:numId="29">
-    <w:abstractNumId w:val="21"/>
-  </w:num>
-  <w:num w:numId="30">
-    <w:abstractNumId w:val="8"/>
-  </w:num>
-  <w:num w:numId="31">
-    <w:abstractNumId w:val="27"/>
-  </w:num>
-  <w:num w:numId="32">
-    <w:abstractNumId w:val="10"/>
-  </w:num>
-  <w:num w:numId="33">
-    <w:abstractNumId w:val="14"/>
-  </w:num>
-  <w:num w:numId="34">
+  <w:num w:numId="36">
     <w:abstractNumId w:val="35"/>
   </w:num>
-  <w:num w:numId="35">
-    <w:abstractNumId w:val="23"/>
-  </w:num>
-  <w:num w:numId="36">
-    <w:abstractNumId w:val="34"/>
-  </w:num>
   <w:num w:numId="37">
-    <w:abstractNumId w:val="13"/>
+    <w:abstractNumId w:val="14"/>
   </w:num>
   <w:num w:numId="38">
     <w:abstractNumId w:val="3"/>
@@ -31552,7 +32699,13 @@
     <w:abstractNumId w:val="0"/>
   </w:num>
   <w:num w:numId="40">
-    <w:abstractNumId w:val="19"/>
+    <w:abstractNumId w:val="20"/>
+  </w:num>
+  <w:num w:numId="41">
+    <w:abstractNumId w:val="6"/>
+  </w:num>
+  <w:num w:numId="42">
+    <w:abstractNumId w:val="37"/>
   </w:num>
   <w:numIdMacAtCleanup w:val="40"/>
 </w:numbering>
@@ -33545,7 +34698,7 @@
 </file>
 
 <file path=customXml/itemProps1.xml><?xml version="1.0" encoding="utf-8"?>
-<ds:datastoreItem xmlns:ds="http://schemas.openxmlformats.org/officeDocument/2006/customXml" ds:itemID="{CDF7F22B-2D5F-4C05-B75F-DE53861C9924}">
+<ds:datastoreItem xmlns:ds="http://schemas.openxmlformats.org/officeDocument/2006/customXml" ds:itemID="{E86F2813-CC14-4401-AF4F-A937F308F74D}">
   <ds:schemaRefs>
     <ds:schemaRef ds:uri="http://schemas.openxmlformats.org/officeDocument/2006/bibliography"/>
   </ds:schemaRefs>

</xml_diff>

<commit_message>
Issues converted to questions in the Numbered Lists section.
</commit_message>
<xml_diff>
--- a/survey/ELREQ-Survey-1.docx
+++ b/survey/ELREQ-Survey-1.docx
@@ -2935,7 +2935,7 @@
               </wp:anchor>
             </w:drawing>
           </mc:Choice>
-          <mc:Fallback xmlns:mv="urn:schemas-microsoft-com:mac:vml" xmlns:mo="http://schemas.microsoft.com/office/mac/office/2008/main">
+          <mc:Fallback xmlns:mo="http://schemas.microsoft.com/office/mac/office/2008/main" xmlns:mv="urn:schemas-microsoft-com:mac:vml">
             <w:pict>
               <v:line id="Straight Connector 11" o:spid="_x0000_s1026" style="position:absolute;flip:x;z-index:251661312;visibility:visible;mso-wrap-style:square;mso-width-percent:0;mso-wrap-distance-left:9pt;mso-wrap-distance-top:0;mso-wrap-distance-right:9pt;mso-wrap-distance-bottom:0;mso-position-horizontal:absolute;mso-position-horizontal-relative:text;mso-position-vertical:absolute;mso-position-vertical-relative:text;mso-width-percent:0;mso-width-relative:margin" from="235.45pt,42.35pt" to="432.8pt,42.35pt" o:gfxdata="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" strokecolor="#4f81bd [3204]" strokeweight="1pt"/>
             </w:pict>
@@ -3003,7 +3003,7 @@
               </wp:anchor>
             </w:drawing>
           </mc:Choice>
-          <mc:Fallback xmlns:mv="urn:schemas-microsoft-com:mac:vml" xmlns:mo="http://schemas.microsoft.com/office/mac/office/2008/main">
+          <mc:Fallback xmlns:mo="http://schemas.microsoft.com/office/mac/office/2008/main" xmlns:mv="urn:schemas-microsoft-com:mac:vml">
             <w:pict>
               <v:line id="Straight Connector 12" o:spid="_x0000_s1026" style="position:absolute;flip:x;z-index:251663360;visibility:visible;mso-wrap-style:square;mso-width-percent:0;mso-wrap-distance-left:9pt;mso-wrap-distance-top:0;mso-wrap-distance-right:9pt;mso-wrap-distance-bottom:0;mso-position-horizontal:absolute;mso-position-horizontal-relative:text;mso-position-vertical:absolute;mso-position-vertical-relative:text;mso-width-percent:0;mso-width-relative:margin" from="235.15pt,83.5pt" to="432.8pt,83.5pt" o:gfxdata="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" strokecolor="#4f81bd [3204]" strokeweight="1pt"/>
             </w:pict>
@@ -3071,7 +3071,7 @@
               </wp:anchor>
             </w:drawing>
           </mc:Choice>
-          <mc:Fallback xmlns:mv="urn:schemas-microsoft-com:mac:vml" xmlns:mo="http://schemas.microsoft.com/office/mac/office/2008/main">
+          <mc:Fallback xmlns:mo="http://schemas.microsoft.com/office/mac/office/2008/main" xmlns:mv="urn:schemas-microsoft-com:mac:vml">
             <w:pict>
               <v:line id="Straight Connector 10" o:spid="_x0000_s1026" style="position:absolute;flip:x;z-index:251659264;visibility:visible;mso-wrap-style:square;mso-width-percent:0;mso-wrap-distance-left:9pt;mso-wrap-distance-top:0;mso-wrap-distance-right:9pt;mso-wrap-distance-bottom:0;mso-position-horizontal:absolute;mso-position-horizontal-relative:text;mso-position-vertical:absolute;mso-position-vertical-relative:text;mso-width-percent:0;mso-width-relative:margin" from="235.65pt,7pt" to="433.45pt,7pt" o:gfxdata="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" strokecolor="#4f81bd [3204]" strokeweight="1pt"/>
             </w:pict>
@@ -3363,6 +3363,7 @@
           <w:numId w:val="38"/>
         </w:numPr>
         <w:spacing w:before="60" w:after="120"/>
+        <w:ind w:left="360"/>
         <w:rPr>
           <w:rFonts w:eastAsia="Times New Roman" w:cs="Times New Roman"/>
           <w:iCs/>
@@ -3446,6 +3447,7 @@
           <w:numId w:val="38"/>
         </w:numPr>
         <w:spacing w:before="60" w:after="120"/>
+        <w:ind w:left="360"/>
         <w:rPr>
           <w:rFonts w:eastAsia="Times New Roman" w:cs="Times New Roman"/>
           <w:iCs/>
@@ -3541,6 +3543,7 @@
           <w:numId w:val="38"/>
         </w:numPr>
         <w:spacing w:before="60" w:after="120"/>
+        <w:ind w:left="360"/>
         <w:rPr>
           <w:rFonts w:eastAsia="Times New Roman" w:cs="Times New Roman"/>
           <w:iCs/>
@@ -3645,6 +3648,7 @@
           <w:numId w:val="38"/>
         </w:numPr>
         <w:spacing w:before="60" w:after="120"/>
+        <w:ind w:left="360"/>
         <w:rPr>
           <w:rFonts w:eastAsia="Times New Roman" w:cs="Times New Roman"/>
           <w:iCs/>
@@ -3663,7 +3667,7 @@
     <w:p>
       <w:pPr>
         <w:spacing w:before="60" w:after="120"/>
-        <w:ind w:left="720"/>
+        <w:ind w:left="360"/>
         <w:rPr>
           <w:rFonts w:eastAsia="Times New Roman" w:cs="Times New Roman"/>
           <w:iCs/>
@@ -11849,16 +11853,6 @@
       </w:pPr>
     </w:p>
     <w:p>
-      <w:r>
-        <w:rPr>
-          <w:rStyle w:val="Emphasis"/>
-          <w:sz w:val="22"/>
-          <w:szCs w:val="22"/>
-        </w:rPr>
-        <w:t>Issues:</w:t>
-      </w:r>
-    </w:p>
-    <w:p>
       <w:pPr>
         <w:numPr>
           <w:ilvl w:val="0"/>
@@ -11867,21 +11861,181 @@
         <w:spacing w:before="60" w:after="120"/>
         <w:rPr>
           <w:rFonts w:eastAsia="Times New Roman" w:cs="Times New Roman"/>
-          <w:i/>
+          <w:iCs/>
+          <w:color w:val="000000" w:themeColor="text1"/>
+        </w:rPr>
+      </w:pPr>
+      <w:r>
+        <w:rPr>
+          <w:rFonts w:eastAsia="Times New Roman" w:cs="Times New Roman"/>
           <w:iCs/>
           <w:sz w:val="22"/>
           <w:szCs w:val="22"/>
         </w:rPr>
-      </w:pPr>
-      <w:r>
-        <w:rPr>
-          <w:rFonts w:eastAsia="Times New Roman" w:cs="Times New Roman"/>
-          <w:i/>
+        <w:t>What is the list item marker preference with Ethiopic numbers</w:t>
+      </w:r>
+      <w:r>
+        <w:rPr>
+          <w:rFonts w:eastAsia="Times New Roman" w:cs="Times New Roman"/>
           <w:iCs/>
-          <w:sz w:val="22"/>
-          <w:szCs w:val="22"/>
-        </w:rPr>
-        <w:t>What is the list item marker preference with Ethiopic numbers?</w:t>
+          <w:color w:val="000000" w:themeColor="text1"/>
+        </w:rPr>
+        <w:t>?</w:t>
+      </w:r>
+      <w:r>
+        <w:rPr>
+          <w:rFonts w:eastAsia="Times New Roman" w:cs="Times New Roman"/>
+          <w:iCs/>
+          <w:color w:val="000000" w:themeColor="text1"/>
+        </w:rPr>
+        <w:br/>
+      </w:r>
+      <w:r>
+        <w:rPr>
+          <w:rFonts w:ascii="Arial Unicode MS" w:eastAsia="Arial Unicode MS" w:hAnsi="Arial Unicode MS" w:cs="Arial Unicode MS" w:hint="eastAsia"/>
+        </w:rPr>
+        <w:t>☐</w:t>
+      </w:r>
+      <w:r>
+        <w:rPr>
+          <w:rFonts w:ascii="Arial Unicode MS" w:eastAsia="Arial Unicode MS" w:hAnsi="Arial Unicode MS" w:cs="Arial Unicode MS"/>
+        </w:rPr>
+        <w:t xml:space="preserve"> </w:t>
+      </w:r>
+      <w:r>
+        <w:rPr>
+          <w:rFonts w:ascii="Arial Unicode MS" w:eastAsia="Arial Unicode MS" w:hAnsi="Arial Unicode MS" w:cs="Arial Unicode MS"/>
+        </w:rPr>
+        <w:t>/</w:t>
+      </w:r>
+      <w:r>
+        <w:t xml:space="preserve">       </w:t>
+      </w:r>
+      <w:r>
+        <w:rPr>
+          <w:rFonts w:ascii="Arial Unicode MS" w:eastAsia="Arial Unicode MS" w:hAnsi="Arial Unicode MS" w:cs="Arial Unicode MS" w:hint="eastAsia"/>
+        </w:rPr>
+        <w:t>☐</w:t>
+      </w:r>
+      <w:r>
+        <w:rPr>
+          <w:rFonts w:ascii="Arial Unicode MS" w:eastAsia="Arial Unicode MS" w:hAnsi="Arial Unicode MS" w:cs="Arial Unicode MS"/>
+        </w:rPr>
+        <w:t xml:space="preserve"> </w:t>
+      </w:r>
+      <w:r>
+        <w:rPr>
+          <w:rFonts w:ascii="Nyala" w:eastAsia="Arial Unicode MS" w:hAnsi="Nyala" w:cs="Nyala"/>
+        </w:rPr>
+        <w:t>፦</w:t>
+      </w:r>
+      <w:r>
+        <w:t xml:space="preserve">      </w:t>
+      </w:r>
+      <w:r>
+        <w:rPr>
+          <w:rFonts w:ascii="Arial Unicode MS" w:eastAsia="Arial Unicode MS" w:hAnsi="Arial Unicode MS" w:cs="Arial Unicode MS" w:hint="eastAsia"/>
+        </w:rPr>
+        <w:t>☐</w:t>
+      </w:r>
+      <w:r>
+        <w:rPr>
+          <w:rFonts w:ascii="Arial Unicode MS" w:eastAsia="Arial Unicode MS" w:hAnsi="Arial Unicode MS" w:cs="Arial Unicode MS"/>
+        </w:rPr>
+        <w:t xml:space="preserve"> </w:t>
+      </w:r>
+      <w:r>
+        <w:rPr>
+          <w:rFonts w:ascii="Arial Unicode MS" w:eastAsia="Arial Unicode MS" w:hAnsi="Arial Unicode MS" w:cs="Arial Unicode MS"/>
+        </w:rPr>
+        <w:t>)</w:t>
+      </w:r>
+      <w:r>
+        <w:t xml:space="preserve">       </w:t>
+      </w:r>
+      <w:r>
+        <w:rPr>
+          <w:rFonts w:ascii="Arial Unicode MS" w:eastAsia="Arial Unicode MS" w:hAnsi="Arial Unicode MS" w:cs="Arial Unicode MS" w:hint="eastAsia"/>
+        </w:rPr>
+        <w:t>☐</w:t>
+      </w:r>
+      <w:r>
+        <w:rPr>
+          <w:rFonts w:ascii="Arial Unicode MS" w:eastAsia="Arial Unicode MS" w:hAnsi="Arial Unicode MS" w:cs="Arial Unicode MS"/>
+        </w:rPr>
+        <w:t xml:space="preserve"> </w:t>
+      </w:r>
+      <w:r>
+        <w:rPr>
+          <w:rFonts w:ascii="Arial Unicode MS" w:eastAsia="Arial Unicode MS" w:hAnsi="Arial Unicode MS" w:cs="Arial Unicode MS"/>
+          <w:b/>
+        </w:rPr>
+        <w:t>.</w:t>
+      </w:r>
+      <w:r>
+        <w:t xml:space="preserve">   </w:t>
+      </w:r>
+      <w:r>
+        <w:rPr>
+          <w:rFonts w:ascii="Arial Unicode MS" w:eastAsia="Arial Unicode MS" w:hAnsi="Arial Unicode MS" w:cs="Arial Unicode MS" w:hint="eastAsia"/>
+        </w:rPr>
+        <w:t>☐</w:t>
+      </w:r>
+      <w:r>
+        <w:rPr>
+          <w:rFonts w:ascii="Arial Unicode MS" w:eastAsia="Arial Unicode MS" w:hAnsi="Arial Unicode MS" w:cs="Arial Unicode MS"/>
+        </w:rPr>
+        <w:t xml:space="preserve"> </w:t>
+      </w:r>
+      <w:r>
+        <w:t xml:space="preserve"> </w:t>
+      </w:r>
+      <w:r>
+        <w:t>Software default</w:t>
+      </w:r>
+      <w:r>
+        <w:t xml:space="preserve"> </w:t>
+      </w:r>
+      <w:r>
+        <w:t xml:space="preserve"> </w:t>
+      </w:r>
+      <w:r>
+        <w:rPr>
+          <w:rFonts w:ascii="Arial Unicode MS" w:eastAsia="Arial Unicode MS" w:hAnsi="Arial Unicode MS" w:cs="Arial Unicode MS" w:hint="eastAsia"/>
+        </w:rPr>
+        <w:t>☐</w:t>
+      </w:r>
+      <w:r>
+        <w:rPr>
+          <w:rFonts w:ascii="Arial Unicode MS" w:eastAsia="Arial Unicode MS" w:hAnsi="Arial Unicode MS" w:cs="Arial Unicode MS"/>
+        </w:rPr>
+        <w:t xml:space="preserve"> </w:t>
+      </w:r>
+      <w:r>
+        <w:t xml:space="preserve">  Other</w:t>
+      </w:r>
+      <w:r>
+        <w:t xml:space="preserve"> (</w:t>
+      </w:r>
+      <w:r>
+        <w:t xml:space="preserve">Please </w:t>
+      </w:r>
+      <w:r>
+        <w:t>Explain)</w:t>
+      </w:r>
+      <w:r>
+        <w:t>:</w:t>
+      </w:r>
+      <w:r>
+        <w:br/>
+      </w:r>
+      <w:r>
+        <w:rPr>
+          <w:rFonts w:eastAsia="Times New Roman" w:cs="Times New Roman"/>
+          <w:iCs/>
+          <w:color w:val="000000" w:themeColor="text1"/>
+        </w:rPr>
+        <w:t>________________________________________________________________________________________</w:t>
       </w:r>
     </w:p>
     <w:p>
@@ -11893,21 +12047,116 @@
         <w:spacing w:before="60" w:after="120"/>
         <w:rPr>
           <w:rFonts w:eastAsia="Times New Roman" w:cs="Times New Roman"/>
-          <w:i/>
+          <w:iCs/>
+          <w:color w:val="000000" w:themeColor="text1"/>
+        </w:rPr>
+      </w:pPr>
+      <w:r>
+        <w:rPr>
+          <w:rFonts w:eastAsia="Times New Roman" w:cs="Times New Roman"/>
           <w:iCs/>
           <w:sz w:val="22"/>
           <w:szCs w:val="22"/>
         </w:rPr>
-      </w:pPr>
-      <w:r>
-        <w:rPr>
-          <w:rFonts w:eastAsia="Times New Roman" w:cs="Times New Roman"/>
-          <w:i/>
+        <w:t>What is the list item marker preference with western numbers</w:t>
+      </w:r>
+      <w:r>
+        <w:rPr>
+          <w:rFonts w:eastAsia="Times New Roman" w:cs="Times New Roman"/>
           <w:iCs/>
           <w:sz w:val="22"/>
           <w:szCs w:val="22"/>
         </w:rPr>
-        <w:t>What is the list item marker preference with western numbers?</w:t>
+        <w:t xml:space="preserve"> (0-9)</w:t>
+      </w:r>
+      <w:r>
+        <w:rPr>
+          <w:rFonts w:eastAsia="Times New Roman" w:cs="Times New Roman"/>
+          <w:iCs/>
+          <w:color w:val="000000" w:themeColor="text1"/>
+        </w:rPr>
+        <w:t>?</w:t>
+      </w:r>
+      <w:r>
+        <w:rPr>
+          <w:rFonts w:eastAsia="Times New Roman" w:cs="Times New Roman"/>
+          <w:iCs/>
+          <w:color w:val="000000" w:themeColor="text1"/>
+        </w:rPr>
+        <w:br/>
+      </w:r>
+      <w:r>
+        <w:rPr>
+          <w:rFonts w:ascii="Arial Unicode MS" w:eastAsia="Arial Unicode MS" w:hAnsi="Arial Unicode MS" w:cs="Arial Unicode MS" w:hint="eastAsia"/>
+        </w:rPr>
+        <w:t>☐</w:t>
+      </w:r>
+      <w:r>
+        <w:t xml:space="preserve"> </w:t>
+      </w:r>
+      <w:r>
+        <w:t>S</w:t>
+      </w:r>
+      <w:bookmarkStart w:id="0" w:name="_GoBack"/>
+      <w:bookmarkEnd w:id="0"/>
+      <w:r>
+        <w:t>ame used for Ethiopic numbers</w:t>
+      </w:r>
+      <w:r>
+        <w:t xml:space="preserve">    </w:t>
+      </w:r>
+      <w:r>
+        <w:rPr>
+          <w:rFonts w:ascii="Arial Unicode MS" w:eastAsia="Arial Unicode MS" w:hAnsi="Arial Unicode MS" w:cs="Arial Unicode MS" w:hint="eastAsia"/>
+        </w:rPr>
+        <w:t>☐</w:t>
+      </w:r>
+      <w:r>
+        <w:rPr>
+          <w:rFonts w:ascii="Arial Unicode MS" w:eastAsia="Arial Unicode MS" w:hAnsi="Arial Unicode MS" w:cs="Arial Unicode MS"/>
+        </w:rPr>
+        <w:t xml:space="preserve"> </w:t>
+      </w:r>
+      <w:r>
+        <w:t xml:space="preserve">  </w:t>
+      </w:r>
+      <w:r>
+        <w:t>Software default</w:t>
+      </w:r>
+      <w:r>
+        <w:t xml:space="preserve">    </w:t>
+      </w:r>
+      <w:r>
+        <w:rPr>
+          <w:rFonts w:ascii="Arial Unicode MS" w:eastAsia="Arial Unicode MS" w:hAnsi="Arial Unicode MS" w:cs="Arial Unicode MS" w:hint="eastAsia"/>
+        </w:rPr>
+        <w:t>☐</w:t>
+      </w:r>
+      <w:r>
+        <w:rPr>
+          <w:rFonts w:ascii="Arial Unicode MS" w:eastAsia="Arial Unicode MS" w:hAnsi="Arial Unicode MS" w:cs="Arial Unicode MS"/>
+        </w:rPr>
+        <w:t xml:space="preserve"> </w:t>
+      </w:r>
+      <w:r>
+        <w:t>Other</w:t>
+      </w:r>
+      <w:r>
+        <w:t xml:space="preserve"> (Please Explain)</w:t>
+      </w:r>
+      <w:r>
+        <w:t xml:space="preserve">: </w:t>
+      </w:r>
+      <w:r>
+        <w:t xml:space="preserve"> </w:t>
+      </w:r>
+      <w:r>
+        <w:rPr>
+          <w:rFonts w:eastAsia="Times New Roman" w:cs="Times New Roman"/>
+          <w:iCs/>
+          <w:color w:val="000000" w:themeColor="text1"/>
+        </w:rPr>
+        <w:t xml:space="preserve"> ________________________________________________________________________________________</w:t>
       </w:r>
     </w:p>
     <w:p>
@@ -11919,7 +12168,6 @@
         <w:spacing w:before="60" w:after="120"/>
         <w:rPr>
           <w:rFonts w:eastAsia="Times New Roman" w:cs="Times New Roman"/>
-          <w:i/>
           <w:iCs/>
           <w:sz w:val="22"/>
           <w:szCs w:val="22"/>
@@ -11928,13 +12176,81 @@
       <w:r>
         <w:rPr>
           <w:rFonts w:eastAsia="Times New Roman" w:cs="Times New Roman"/>
-          <w:i/>
           <w:iCs/>
           <w:sz w:val="22"/>
           <w:szCs w:val="22"/>
         </w:rPr>
         <w:t>Are there any sublist (nested list) considerations?</w:t>
       </w:r>
+      <w:r>
+        <w:rPr>
+          <w:rFonts w:eastAsia="Times New Roman" w:cs="Times New Roman"/>
+          <w:iCs/>
+          <w:color w:val="000000" w:themeColor="text1"/>
+        </w:rPr>
+        <w:br/>
+      </w:r>
+      <w:r>
+        <w:rPr>
+          <w:rFonts w:ascii="Arial Unicode MS" w:eastAsia="Arial Unicode MS" w:hAnsi="Arial Unicode MS" w:cs="Arial Unicode MS" w:hint="eastAsia"/>
+        </w:rPr>
+        <w:t>☐</w:t>
+      </w:r>
+      <w:r>
+        <w:t xml:space="preserve"> </w:t>
+      </w:r>
+      <w:r>
+        <w:t>N</w:t>
+      </w:r>
+      <w:r>
+        <w:t>o</w:t>
+      </w:r>
+      <w:r>
+        <w:t xml:space="preserve">    </w:t>
+      </w:r>
+      <w:r>
+        <w:rPr>
+          <w:rFonts w:ascii="Arial Unicode MS" w:eastAsia="Arial Unicode MS" w:hAnsi="Arial Unicode MS" w:cs="Arial Unicode MS" w:hint="eastAsia"/>
+        </w:rPr>
+        <w:t>☐</w:t>
+      </w:r>
+      <w:r>
+        <w:rPr>
+          <w:rFonts w:ascii="Arial Unicode MS" w:eastAsia="Arial Unicode MS" w:hAnsi="Arial Unicode MS" w:cs="Arial Unicode MS"/>
+        </w:rPr>
+        <w:t xml:space="preserve"> </w:t>
+      </w:r>
+      <w:r>
+        <w:t>Yes</w:t>
+      </w:r>
+      <w:r>
+        <w:t xml:space="preserve"> (Please Explain)</w:t>
+      </w:r>
+      <w:r>
+        <w:t xml:space="preserve">: </w:t>
+      </w:r>
+      <w:r>
+        <w:t xml:space="preserve"> </w:t>
+      </w:r>
+      <w:r>
+        <w:rPr>
+          <w:rFonts w:eastAsia="Times New Roman" w:cs="Times New Roman"/>
+          <w:iCs/>
+          <w:color w:val="000000" w:themeColor="text1"/>
+        </w:rPr>
+        <w:t xml:space="preserve"> ________________________________________________________________________________________</w:t>
+      </w:r>
+    </w:p>
+    <w:p>
+      <w:pPr>
+        <w:spacing w:before="60" w:after="120"/>
+        <w:rPr>
+          <w:rFonts w:eastAsia="Times New Roman" w:cs="Times New Roman"/>
+          <w:iCs/>
+          <w:sz w:val="22"/>
+          <w:szCs w:val="22"/>
+        </w:rPr>
+      </w:pPr>
     </w:p>
     <w:p>
       <w:pPr>
@@ -12386,6 +12702,7 @@
               <w:rPr>
                 <w:rFonts w:ascii="Abyssinica SIL" w:eastAsia="Times New Roman" w:hAnsi="Abyssinica SIL" w:cs="Abyssinica SIL"/>
               </w:rPr>
+              <w:lastRenderedPageBreak/>
               <w:t>ተ/</w:t>
             </w:r>
           </w:p>
@@ -12500,7 +12817,6 @@
               <w:rPr>
                 <w:rFonts w:ascii="Abyssinica SIL" w:eastAsia="Times New Roman" w:hAnsi="Abyssinica SIL" w:cs="Abyssinica SIL"/>
               </w:rPr>
-              <w:lastRenderedPageBreak/>
               <w:t>ዐ/</w:t>
             </w:r>
           </w:p>
@@ -12900,6 +13216,7 @@
               <w:rPr>
                 <w:rFonts w:ascii="Abyssinica SIL" w:eastAsia="Times New Roman" w:hAnsi="Abyssinica SIL" w:cs="Abyssinica SIL"/>
               </w:rPr>
+              <w:lastRenderedPageBreak/>
               <w:t>በ/</w:t>
             </w:r>
           </w:p>
@@ -13014,7 +13331,6 @@
               <w:rPr>
                 <w:rFonts w:ascii="Abyssinica SIL" w:eastAsia="Times New Roman" w:hAnsi="Abyssinica SIL" w:cs="Abyssinica SIL"/>
               </w:rPr>
-              <w:lastRenderedPageBreak/>
               <w:t>አ/</w:t>
             </w:r>
           </w:p>
@@ -13547,6 +13863,7 @@
               <w:rPr>
                 <w:rFonts w:ascii="Abyssinica SIL" w:eastAsia="Times New Roman" w:hAnsi="Abyssinica SIL" w:cs="Abyssinica SIL"/>
               </w:rPr>
+              <w:lastRenderedPageBreak/>
               <w:t>በ/</w:t>
             </w:r>
           </w:p>
@@ -13661,7 +13978,6 @@
               <w:rPr>
                 <w:rFonts w:ascii="Abyssinica SIL" w:eastAsia="Times New Roman" w:hAnsi="Abyssinica SIL" w:cs="Abyssinica SIL"/>
               </w:rPr>
-              <w:lastRenderedPageBreak/>
               <w:t>አ/</w:t>
             </w:r>
           </w:p>
@@ -14213,6 +14529,7 @@
               <w:rPr>
                 <w:rFonts w:ascii="Abyssinica SIL" w:eastAsia="Times New Roman" w:hAnsi="Abyssinica SIL" w:cs="Abyssinica SIL"/>
               </w:rPr>
+              <w:lastRenderedPageBreak/>
               <w:t>በ/</w:t>
             </w:r>
           </w:p>
@@ -14327,7 +14644,6 @@
               <w:rPr>
                 <w:rFonts w:ascii="Abyssinica SIL" w:eastAsia="Times New Roman" w:hAnsi="Abyssinica SIL" w:cs="Abyssinica SIL"/>
               </w:rPr>
-              <w:lastRenderedPageBreak/>
               <w:t>ከ/</w:t>
             </w:r>
           </w:p>
@@ -14822,6 +15138,7 @@
               <w:rPr>
                 <w:rFonts w:ascii="Abyssinica SIL" w:eastAsia="Times New Roman" w:hAnsi="Abyssinica SIL" w:cs="Abyssinica SIL"/>
               </w:rPr>
+              <w:lastRenderedPageBreak/>
               <w:t>ቐ/</w:t>
             </w:r>
           </w:p>
@@ -14936,7 +15253,6 @@
               <w:rPr>
                 <w:rFonts w:ascii="Abyssinica SIL" w:eastAsia="Times New Roman" w:hAnsi="Abyssinica SIL" w:cs="Abyssinica SIL"/>
               </w:rPr>
-              <w:lastRenderedPageBreak/>
               <w:t>ኘ/</w:t>
             </w:r>
           </w:p>
@@ -15484,6 +15800,7 @@
         <w:rPr>
           <w:rFonts w:ascii="Arial Unicode MS" w:eastAsia="Arial Unicode MS" w:hAnsi="Arial Unicode MS" w:cs="Arial Unicode MS" w:hint="eastAsia"/>
         </w:rPr>
+        <w:lastRenderedPageBreak/>
         <w:t>☐</w:t>
       </w:r>
       <w:r>
@@ -15538,10 +15855,7 @@
         <w:t xml:space="preserve"> </w:t>
       </w:r>
       <w:r>
-        <w:t>Yes (Please Explain)</w:t>
-      </w:r>
-      <w:r>
-        <w:t>:</w:t>
+        <w:t>Yes (Please Explain):</w:t>
       </w:r>
     </w:p>
     <w:p>
@@ -15690,10 +16004,7 @@
         <w:t xml:space="preserve"> </w:t>
       </w:r>
       <w:r>
-        <w:t>It depends</w:t>
-      </w:r>
-      <w:r>
-        <w:t xml:space="preserve"> (Please Explain):</w:t>
+        <w:t>It depends (Please Explain):</w:t>
       </w:r>
       <w:r>
         <w:rPr>
@@ -15702,13 +16013,6 @@
           <w:color w:val="000000" w:themeColor="text1"/>
         </w:rPr>
         <w:br/>
-      </w:r>
-      <w:r>
-        <w:rPr>
-          <w:rFonts w:eastAsia="Times New Roman" w:cs="Times New Roman"/>
-          <w:iCs/>
-          <w:color w:val="000000" w:themeColor="text1"/>
-        </w:rPr>
         <w:t>_________________________________</w:t>
       </w:r>
       <w:r>
@@ -15769,7 +16073,6 @@
           <w:iCs/>
           <w:color w:val="000000" w:themeColor="text1"/>
         </w:rPr>
-        <w:lastRenderedPageBreak/>
         <w:t xml:space="preserve">Sequence as radix, e.g.: </w:t>
       </w:r>
       <w:r>
@@ -16406,6 +16709,7 @@
               <w:rPr>
                 <w:rFonts w:ascii="Abyssinica SIL" w:eastAsia="Times New Roman" w:hAnsi="Abyssinica SIL" w:cs="Abyssinica SIL"/>
               </w:rPr>
+              <w:lastRenderedPageBreak/>
               <w:t>ወ/</w:t>
             </w:r>
           </w:p>
@@ -16520,7 +16824,6 @@
               <w:rPr>
                 <w:rFonts w:ascii="Abyssinica SIL" w:eastAsia="Times New Roman" w:hAnsi="Abyssinica SIL" w:cs="Abyssinica SIL"/>
               </w:rPr>
-              <w:lastRenderedPageBreak/>
               <w:t>ለ/</w:t>
             </w:r>
           </w:p>
@@ -16920,6 +17223,7 @@
               <w:rPr>
                 <w:rFonts w:ascii="Abyssinica SIL" w:eastAsia="Times New Roman" w:hAnsi="Abyssinica SIL" w:cs="Abyssinica SIL"/>
               </w:rPr>
+              <w:lastRenderedPageBreak/>
               <w:t>ሀ/</w:t>
             </w:r>
           </w:p>
@@ -17034,7 +17338,6 @@
               <w:rPr>
                 <w:rFonts w:ascii="Abyssinica SIL" w:eastAsia="Times New Roman" w:hAnsi="Abyssinica SIL" w:cs="Abyssinica SIL"/>
               </w:rPr>
-              <w:lastRenderedPageBreak/>
               <w:t>ጨ/</w:t>
             </w:r>
           </w:p>
@@ -17567,6 +17870,7 @@
               <w:rPr>
                 <w:rFonts w:ascii="Abyssinica SIL" w:eastAsia="Times New Roman" w:hAnsi="Abyssinica SIL" w:cs="Abyssinica SIL"/>
               </w:rPr>
+              <w:lastRenderedPageBreak/>
               <w:t>ሀ/</w:t>
             </w:r>
           </w:p>
@@ -17681,7 +17985,6 @@
               <w:rPr>
                 <w:rFonts w:ascii="Abyssinica SIL" w:eastAsia="Times New Roman" w:hAnsi="Abyssinica SIL" w:cs="Abyssinica SIL"/>
               </w:rPr>
-              <w:lastRenderedPageBreak/>
               <w:t>ጨ/</w:t>
             </w:r>
           </w:p>
@@ -18176,6 +18479,7 @@
               <w:rPr>
                 <w:rFonts w:ascii="Abyssinica SIL" w:eastAsia="Times New Roman" w:hAnsi="Abyssinica SIL" w:cs="Abyssinica SIL"/>
               </w:rPr>
+              <w:lastRenderedPageBreak/>
               <w:t>ሀ/</w:t>
             </w:r>
           </w:p>
@@ -18290,7 +18594,6 @@
               <w:rPr>
                 <w:rFonts w:ascii="Abyssinica SIL" w:eastAsia="Times New Roman" w:hAnsi="Abyssinica SIL" w:cs="Abyssinica SIL"/>
               </w:rPr>
-              <w:lastRenderedPageBreak/>
               <w:t>ጨ/</w:t>
             </w:r>
           </w:p>
@@ -18736,6 +19039,7 @@
           <w:iCs/>
           <w:color w:val="000000" w:themeColor="text1"/>
         </w:rPr>
+        <w:lastRenderedPageBreak/>
         <w:t xml:space="preserve">Are there </w:t>
       </w:r>
       <w:r>
@@ -18901,8 +19205,6 @@
         </w:rPr>
         <w:t>አበገደ</w:t>
       </w:r>
-      <w:bookmarkStart w:id="0" w:name="_GoBack"/>
-      <w:bookmarkEnd w:id="0"/>
       <w:r>
         <w:rPr>
           <w:rFonts w:cs="Abyssinica SIL"/>
@@ -19013,7 +19315,6 @@
           <w:iCs/>
           <w:color w:val="000000" w:themeColor="text1"/>
         </w:rPr>
-        <w:lastRenderedPageBreak/>
         <w:t>Should "</w:t>
       </w:r>
       <w:r>
@@ -19690,6 +19991,7 @@
           <w:rFonts w:eastAsia="Times New Roman" w:cs="Times New Roman"/>
           <w:iCs/>
         </w:rPr>
+        <w:lastRenderedPageBreak/>
         <w:t>When appropriate, what is the width of the paragraph offset (if any) from the final list item?</w:t>
       </w:r>
       <w:r>
@@ -19787,7 +20089,6 @@
           <w:sz w:val="48"/>
           <w:szCs w:val="48"/>
         </w:rPr>
-        <w:lastRenderedPageBreak/>
         <w:t>Ethiopic Num</w:t>
       </w:r>
       <w:r>
@@ -20270,7 +20571,15 @@
           <w:sz w:val="22"/>
           <w:szCs w:val="22"/>
         </w:rPr>
-        <w:t xml:space="preserve">. This </w:t>
+        <w:t xml:space="preserve">. </w:t>
+      </w:r>
+      <w:r>
+        <w:rPr>
+          <w:sz w:val="22"/>
+          <w:szCs w:val="22"/>
+        </w:rPr>
+        <w:lastRenderedPageBreak/>
+        <w:t xml:space="preserve">This </w:t>
       </w:r>
       <w:r>
         <w:rPr>
@@ -20429,7 +20738,6 @@
                 <w:sz w:val="48"/>
                 <w:szCs w:val="48"/>
               </w:rPr>
-              <w:lastRenderedPageBreak/>
               <w:t>...............</w:t>
             </w:r>
             <w:r>
@@ -20574,7 +20882,6 @@
                 <w:sz w:val="48"/>
                 <w:szCs w:val="48"/>
               </w:rPr>
-              <w:lastRenderedPageBreak/>
               <w:t xml:space="preserve">  </w:t>
             </w:r>
             <w:r>
@@ -20613,7 +20920,6 @@
                 <w:sz w:val="48"/>
                 <w:szCs w:val="48"/>
               </w:rPr>
-              <w:lastRenderedPageBreak/>
               <w:t xml:space="preserve">  </w:t>
             </w:r>
             <w:r>
@@ -20793,7 +21099,6 @@
                 <w:sz w:val="48"/>
                 <w:szCs w:val="48"/>
               </w:rPr>
-              <w:lastRenderedPageBreak/>
               <w:t>...............</w:t>
             </w:r>
             <w:r>
@@ -20825,7 +21130,6 @@
                 <w:sz w:val="48"/>
                 <w:szCs w:val="48"/>
               </w:rPr>
-              <w:lastRenderedPageBreak/>
               <w:t>...............</w:t>
             </w:r>
             <w:r>
@@ -30611,7 +30915,7 @@
       <w:lvlText w:val="%1."/>
       <w:lvlJc w:val="left"/>
       <w:pPr>
-        <w:ind w:left="720" w:hanging="360"/>
+        <w:ind w:left="360" w:hanging="360"/>
       </w:pPr>
     </w:lvl>
     <w:lvl w:ilvl="1" w:tplc="04090019" w:tentative="1">
@@ -30620,7 +30924,7 @@
       <w:lvlText w:val="%2."/>
       <w:lvlJc w:val="left"/>
       <w:pPr>
-        <w:ind w:left="1440" w:hanging="360"/>
+        <w:ind w:left="1080" w:hanging="360"/>
       </w:pPr>
     </w:lvl>
     <w:lvl w:ilvl="2" w:tplc="0409001B" w:tentative="1">
@@ -30629,7 +30933,7 @@
       <w:lvlText w:val="%3."/>
       <w:lvlJc w:val="right"/>
       <w:pPr>
-        <w:ind w:left="2160" w:hanging="180"/>
+        <w:ind w:left="1800" w:hanging="180"/>
       </w:pPr>
     </w:lvl>
     <w:lvl w:ilvl="3" w:tplc="0409000F" w:tentative="1">
@@ -30638,7 +30942,7 @@
       <w:lvlText w:val="%4."/>
       <w:lvlJc w:val="left"/>
       <w:pPr>
-        <w:ind w:left="2880" w:hanging="360"/>
+        <w:ind w:left="2520" w:hanging="360"/>
       </w:pPr>
     </w:lvl>
     <w:lvl w:ilvl="4" w:tplc="04090019" w:tentative="1">
@@ -30647,7 +30951,7 @@
       <w:lvlText w:val="%5."/>
       <w:lvlJc w:val="left"/>
       <w:pPr>
-        <w:ind w:left="3600" w:hanging="360"/>
+        <w:ind w:left="3240" w:hanging="360"/>
       </w:pPr>
     </w:lvl>
     <w:lvl w:ilvl="5" w:tplc="0409001B" w:tentative="1">
@@ -30656,7 +30960,7 @@
       <w:lvlText w:val="%6."/>
       <w:lvlJc w:val="right"/>
       <w:pPr>
-        <w:ind w:left="4320" w:hanging="180"/>
+        <w:ind w:left="3960" w:hanging="180"/>
       </w:pPr>
     </w:lvl>
     <w:lvl w:ilvl="6" w:tplc="0409000F" w:tentative="1">
@@ -30665,7 +30969,7 @@
       <w:lvlText w:val="%7."/>
       <w:lvlJc w:val="left"/>
       <w:pPr>
-        <w:ind w:left="5040" w:hanging="360"/>
+        <w:ind w:left="4680" w:hanging="360"/>
       </w:pPr>
     </w:lvl>
     <w:lvl w:ilvl="7" w:tplc="04090019" w:tentative="1">
@@ -30674,7 +30978,7 @@
       <w:lvlText w:val="%8."/>
       <w:lvlJc w:val="left"/>
       <w:pPr>
-        <w:ind w:left="5760" w:hanging="360"/>
+        <w:ind w:left="5400" w:hanging="360"/>
       </w:pPr>
     </w:lvl>
     <w:lvl w:ilvl="8" w:tplc="0409001B" w:tentative="1">
@@ -30683,7 +30987,7 @@
       <w:lvlText w:val="%9."/>
       <w:lvlJc w:val="right"/>
       <w:pPr>
-        <w:ind w:left="6480" w:hanging="180"/>
+        <w:ind w:left="6120" w:hanging="180"/>
       </w:pPr>
     </w:lvl>
   </w:abstractNum>
@@ -34698,7 +35002,7 @@
 </file>
 
 <file path=customXml/itemProps1.xml><?xml version="1.0" encoding="utf-8"?>
-<ds:datastoreItem xmlns:ds="http://schemas.openxmlformats.org/officeDocument/2006/customXml" ds:itemID="{E86F2813-CC14-4401-AF4F-A937F308F74D}">
+<ds:datastoreItem xmlns:ds="http://schemas.openxmlformats.org/officeDocument/2006/customXml" ds:itemID="{BF705AE0-38E0-476B-BB8A-AE83BA266771}">
   <ds:schemaRefs>
     <ds:schemaRef ds:uri="http://schemas.openxmlformats.org/officeDocument/2006/bibliography"/>
   </ds:schemaRefs>

</xml_diff>

<commit_message>
Issues converted to questions in the "Parenthetical Expressions" section.
</commit_message>
<xml_diff>
--- a/survey/ELREQ-Survey-1.docx
+++ b/survey/ELREQ-Survey-1.docx
@@ -2935,7 +2935,7 @@
               </wp:anchor>
             </w:drawing>
           </mc:Choice>
-          <mc:Fallback xmlns:mo="http://schemas.microsoft.com/office/mac/office/2008/main" xmlns:mv="urn:schemas-microsoft-com:mac:vml">
+          <mc:Fallback xmlns:mv="urn:schemas-microsoft-com:mac:vml" xmlns:mo="http://schemas.microsoft.com/office/mac/office/2008/main">
             <w:pict>
               <v:line id="Straight Connector 11" o:spid="_x0000_s1026" style="position:absolute;flip:x;z-index:251661312;visibility:visible;mso-wrap-style:square;mso-width-percent:0;mso-wrap-distance-left:9pt;mso-wrap-distance-top:0;mso-wrap-distance-right:9pt;mso-wrap-distance-bottom:0;mso-position-horizontal:absolute;mso-position-horizontal-relative:text;mso-position-vertical:absolute;mso-position-vertical-relative:text;mso-width-percent:0;mso-width-relative:margin" from="235.45pt,42.35pt" to="432.8pt,42.35pt" o:gfxdata="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" strokecolor="#4f81bd [3204]" strokeweight="1pt"/>
             </w:pict>
@@ -3003,7 +3003,7 @@
               </wp:anchor>
             </w:drawing>
           </mc:Choice>
-          <mc:Fallback xmlns:mo="http://schemas.microsoft.com/office/mac/office/2008/main" xmlns:mv="urn:schemas-microsoft-com:mac:vml">
+          <mc:Fallback xmlns:mv="urn:schemas-microsoft-com:mac:vml" xmlns:mo="http://schemas.microsoft.com/office/mac/office/2008/main">
             <w:pict>
               <v:line id="Straight Connector 12" o:spid="_x0000_s1026" style="position:absolute;flip:x;z-index:251663360;visibility:visible;mso-wrap-style:square;mso-width-percent:0;mso-wrap-distance-left:9pt;mso-wrap-distance-top:0;mso-wrap-distance-right:9pt;mso-wrap-distance-bottom:0;mso-position-horizontal:absolute;mso-position-horizontal-relative:text;mso-position-vertical:absolute;mso-position-vertical-relative:text;mso-width-percent:0;mso-width-relative:margin" from="235.15pt,83.5pt" to="432.8pt,83.5pt" o:gfxdata="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" strokecolor="#4f81bd [3204]" strokeweight="1pt"/>
             </w:pict>
@@ -3071,7 +3071,7 @@
               </wp:anchor>
             </w:drawing>
           </mc:Choice>
-          <mc:Fallback xmlns:mo="http://schemas.microsoft.com/office/mac/office/2008/main" xmlns:mv="urn:schemas-microsoft-com:mac:vml">
+          <mc:Fallback xmlns:mv="urn:schemas-microsoft-com:mac:vml" xmlns:mo="http://schemas.microsoft.com/office/mac/office/2008/main">
             <w:pict>
               <v:line id="Straight Connector 10" o:spid="_x0000_s1026" style="position:absolute;flip:x;z-index:251659264;visibility:visible;mso-wrap-style:square;mso-width-percent:0;mso-wrap-distance-left:9pt;mso-wrap-distance-top:0;mso-wrap-distance-right:9pt;mso-wrap-distance-bottom:0;mso-position-horizontal:absolute;mso-position-horizontal-relative:text;mso-position-vertical:absolute;mso-position-vertical-relative:text;mso-width-percent:0;mso-width-relative:margin" from="235.65pt,7pt" to="433.45pt,7pt" o:gfxdata="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" strokecolor="#4f81bd [3204]" strokeweight="1pt"/>
             </w:pict>
@@ -11988,13 +11988,7 @@
         <w:t xml:space="preserve"> </w:t>
       </w:r>
       <w:r>
-        <w:t xml:space="preserve"> </w:t>
-      </w:r>
-      <w:r>
-        <w:t>Software default</w:t>
-      </w:r>
-      <w:r>
-        <w:t xml:space="preserve"> </w:t>
+        <w:t xml:space="preserve"> Software default </w:t>
       </w:r>
       <w:r>
         <w:t xml:space="preserve"> </w:t>
@@ -12092,15 +12086,28 @@
         <w:t>☐</w:t>
       </w:r>
       <w:r>
+        <w:t xml:space="preserve"> Same used for Ethiopic numbers</w:t>
+      </w:r>
+      <w:r>
+        <w:t xml:space="preserve">    </w:t>
+      </w:r>
+      <w:r>
+        <w:rPr>
+          <w:rFonts w:ascii="Arial Unicode MS" w:eastAsia="Arial Unicode MS" w:hAnsi="Arial Unicode MS" w:cs="Arial Unicode MS" w:hint="eastAsia"/>
+        </w:rPr>
+        <w:t>☐</w:t>
+      </w:r>
+      <w:r>
+        <w:rPr>
+          <w:rFonts w:ascii="Arial Unicode MS" w:eastAsia="Arial Unicode MS" w:hAnsi="Arial Unicode MS" w:cs="Arial Unicode MS"/>
+        </w:rPr>
         <w:t xml:space="preserve"> </w:t>
       </w:r>
       <w:r>
-        <w:t>S</w:t>
-      </w:r>
-      <w:bookmarkStart w:id="0" w:name="_GoBack"/>
-      <w:bookmarkEnd w:id="0"/>
-      <w:r>
-        <w:t>ame used for Ethiopic numbers</w:t>
+        <w:t xml:space="preserve">  </w:t>
+      </w:r>
+      <w:r>
+        <w:t>Software default</w:t>
       </w:r>
       <w:r>
         <w:t xml:space="preserve">    </w:t>
@@ -12118,31 +12125,7 @@
         <w:t xml:space="preserve"> </w:t>
       </w:r>
       <w:r>
-        <w:t xml:space="preserve">  </w:t>
-      </w:r>
-      <w:r>
-        <w:t>Software default</w:t>
-      </w:r>
-      <w:r>
-        <w:t xml:space="preserve">    </w:t>
-      </w:r>
-      <w:r>
-        <w:rPr>
-          <w:rFonts w:ascii="Arial Unicode MS" w:eastAsia="Arial Unicode MS" w:hAnsi="Arial Unicode MS" w:cs="Arial Unicode MS" w:hint="eastAsia"/>
-        </w:rPr>
-        <w:t>☐</w:t>
-      </w:r>
-      <w:r>
-        <w:rPr>
-          <w:rFonts w:ascii="Arial Unicode MS" w:eastAsia="Arial Unicode MS" w:hAnsi="Arial Unicode MS" w:cs="Arial Unicode MS"/>
-        </w:rPr>
-        <w:t xml:space="preserve"> </w:t>
-      </w:r>
-      <w:r>
-        <w:t>Other</w:t>
-      </w:r>
-      <w:r>
-        <w:t xml:space="preserve"> (Please Explain)</w:t>
+        <w:t>Other (Please Explain)</w:t>
       </w:r>
       <w:r>
         <w:t xml:space="preserve">: </w:t>
@@ -12200,10 +12183,7 @@
         <w:t xml:space="preserve"> </w:t>
       </w:r>
       <w:r>
-        <w:t>N</w:t>
-      </w:r>
-      <w:r>
-        <w:t>o</w:t>
+        <w:t>No</w:t>
       </w:r>
       <w:r>
         <w:t xml:space="preserve">    </w:t>
@@ -12221,10 +12201,7 @@
         <w:t xml:space="preserve"> </w:t>
       </w:r>
       <w:r>
-        <w:t>Yes</w:t>
-      </w:r>
-      <w:r>
-        <w:t xml:space="preserve"> (Please Explain)</w:t>
+        <w:t>Yes (Please Explain)</w:t>
       </w:r>
       <w:r>
         <w:t xml:space="preserve">: </w:t>
@@ -26837,22 +26814,11 @@
       </w:r>
     </w:p>
     <w:p>
-      <w:pPr>
-        <w:pStyle w:val="NormalWeb"/>
-        <w:spacing w:before="240" w:beforeAutospacing="0" w:after="240" w:afterAutospacing="0"/>
-      </w:pPr>
       <w:r>
         <w:t>Parenthetical expressions are found regularly in modern Ethiopic writing and will apply any of the enclosing symbol pairs: // , () and [].</w:t>
       </w:r>
     </w:p>
-    <w:p>
-      <w:r>
-        <w:rPr>
-          <w:rStyle w:val="Emphasis"/>
-        </w:rPr>
-        <w:t>Issues:</w:t>
-      </w:r>
-    </w:p>
+    <w:p/>
     <w:p>
       <w:pPr>
         <w:numPr>
@@ -26862,7 +26828,6 @@
         <w:spacing w:before="60" w:after="120"/>
         <w:rPr>
           <w:rFonts w:eastAsia="Times New Roman" w:cs="Times New Roman"/>
-          <w:i/>
           <w:iCs/>
           <w:sz w:val="22"/>
           <w:szCs w:val="22"/>
@@ -26871,12 +26836,140 @@
       <w:r>
         <w:rPr>
           <w:rFonts w:eastAsia="Times New Roman" w:cs="Times New Roman"/>
-          <w:i/>
           <w:iCs/>
           <w:sz w:val="22"/>
           <w:szCs w:val="22"/>
         </w:rPr>
         <w:t>What are the preferred parenthetical enclosing symbol pairs for modern writing?</w:t>
+      </w:r>
+    </w:p>
+    <w:p>
+      <w:pPr>
+        <w:pStyle w:val="ListParagraph"/>
+        <w:ind w:left="360"/>
+        <w:rPr>
+          <w:rFonts w:eastAsia="Times New Roman" w:cs="Times New Roman"/>
+          <w:iCs/>
+          <w:color w:val="000000" w:themeColor="text1"/>
+        </w:rPr>
+      </w:pPr>
+      <w:r>
+        <w:rPr>
+          <w:rFonts w:ascii="Arial Unicode MS" w:eastAsia="Arial Unicode MS" w:hAnsi="Arial Unicode MS" w:cs="Arial Unicode MS" w:hint="eastAsia"/>
+        </w:rPr>
+        <w:t>☐</w:t>
+      </w:r>
+      <w:r>
+        <w:rPr>
+          <w:rFonts w:ascii="Arial Unicode MS" w:eastAsia="Arial Unicode MS" w:hAnsi="Arial Unicode MS" w:cs="Arial Unicode MS"/>
+        </w:rPr>
+        <w:t xml:space="preserve"> </w:t>
+      </w:r>
+      <w:r>
+        <w:t xml:space="preserve">  </w:t>
+      </w:r>
+      <w:r>
+        <w:t xml:space="preserve">( )  </w:t>
+      </w:r>
+      <w:r>
+        <w:t xml:space="preserve">    </w:t>
+      </w:r>
+      <w:r>
+        <w:rPr>
+          <w:rFonts w:ascii="Arial Unicode MS" w:eastAsia="Arial Unicode MS" w:hAnsi="Arial Unicode MS" w:cs="Arial Unicode MS" w:hint="eastAsia"/>
+        </w:rPr>
+        <w:t>☐</w:t>
+      </w:r>
+      <w:r>
+        <w:rPr>
+          <w:rFonts w:ascii="Arial Unicode MS" w:eastAsia="Arial Unicode MS" w:hAnsi="Arial Unicode MS" w:cs="Arial Unicode MS"/>
+        </w:rPr>
+        <w:t xml:space="preserve"> </w:t>
+      </w:r>
+      <w:r>
+        <w:t xml:space="preserve">  </w:t>
+      </w:r>
+      <w:r>
+        <w:t xml:space="preserve">//   </w:t>
+      </w:r>
+      <w:r>
+        <w:t xml:space="preserve">    </w:t>
+      </w:r>
+      <w:r>
+        <w:rPr>
+          <w:rFonts w:ascii="Arial Unicode MS" w:eastAsia="Arial Unicode MS" w:hAnsi="Arial Unicode MS" w:cs="Arial Unicode MS" w:hint="eastAsia"/>
+        </w:rPr>
+        <w:t>☐</w:t>
+      </w:r>
+      <w:r>
+        <w:rPr>
+          <w:rFonts w:ascii="Arial Unicode MS" w:eastAsia="Arial Unicode MS" w:hAnsi="Arial Unicode MS" w:cs="Arial Unicode MS"/>
+        </w:rPr>
+        <w:t xml:space="preserve"> </w:t>
+      </w:r>
+      <w:r>
+        <w:t xml:space="preserve">  </w:t>
+      </w:r>
+      <w:r>
+        <w:t>[ ]</w:t>
+      </w:r>
+      <w:r>
+        <w:t xml:space="preserve">     </w:t>
+      </w:r>
+      <w:r>
+        <w:rPr>
+          <w:rFonts w:ascii="Arial Unicode MS" w:eastAsia="Arial Unicode MS" w:hAnsi="Arial Unicode MS" w:cs="Arial Unicode MS" w:hint="eastAsia"/>
+        </w:rPr>
+        <w:t>☐</w:t>
+      </w:r>
+      <w:r>
+        <w:rPr>
+          <w:rFonts w:ascii="Arial Unicode MS" w:eastAsia="Arial Unicode MS" w:hAnsi="Arial Unicode MS" w:cs="Arial Unicode MS"/>
+        </w:rPr>
+        <w:t xml:space="preserve"> </w:t>
+      </w:r>
+      <w:r>
+        <w:t>Other ______</w:t>
+      </w:r>
+      <w:r>
+        <w:t xml:space="preserve">     </w:t>
+      </w:r>
+      <w:r>
+        <w:rPr>
+          <w:rFonts w:ascii="Arial Unicode MS" w:eastAsia="Arial Unicode MS" w:hAnsi="Arial Unicode MS" w:cs="Arial Unicode MS" w:hint="eastAsia"/>
+        </w:rPr>
+        <w:t>☐</w:t>
+      </w:r>
+      <w:r>
+        <w:rPr>
+          <w:rFonts w:ascii="Arial Unicode MS" w:eastAsia="Arial Unicode MS" w:hAnsi="Arial Unicode MS" w:cs="Arial Unicode MS"/>
+        </w:rPr>
+        <w:t xml:space="preserve"> </w:t>
+      </w:r>
+      <w:r>
+        <w:t>It depends (Please Explain)</w:t>
+      </w:r>
+      <w:r>
+        <w:t xml:space="preserve">: </w:t>
+      </w:r>
+      <w:r>
+        <w:t xml:space="preserve"> </w:t>
+      </w:r>
+      <w:r>
+        <w:rPr>
+          <w:rFonts w:eastAsia="Times New Roman" w:cs="Times New Roman"/>
+          <w:iCs/>
+          <w:color w:val="000000" w:themeColor="text1"/>
+        </w:rPr>
+        <w:t xml:space="preserve"> ________________________________________________________________________________________</w:t>
+      </w:r>
+      <w:r>
+        <w:rPr>
+          <w:rFonts w:eastAsia="Times New Roman" w:cs="Times New Roman"/>
+          <w:iCs/>
+          <w:color w:val="000000" w:themeColor="text1"/>
+        </w:rPr>
+        <w:t>_________</w:t>
       </w:r>
     </w:p>
     <w:p>
@@ -26888,7 +26981,6 @@
         <w:spacing w:before="60" w:after="120"/>
         <w:rPr>
           <w:rFonts w:eastAsia="Times New Roman" w:cs="Times New Roman"/>
-          <w:i/>
           <w:iCs/>
           <w:sz w:val="22"/>
           <w:szCs w:val="22"/>
@@ -26897,12 +26989,76 @@
       <w:r>
         <w:rPr>
           <w:rFonts w:eastAsia="Times New Roman" w:cs="Times New Roman"/>
-          <w:i/>
           <w:iCs/>
           <w:sz w:val="22"/>
           <w:szCs w:val="22"/>
         </w:rPr>
         <w:t>Do special rules apply for inner expressions?</w:t>
+      </w:r>
+    </w:p>
+    <w:p>
+      <w:pPr>
+        <w:ind w:firstLine="360"/>
+      </w:pPr>
+      <w:r>
+        <w:rPr>
+          <w:rFonts w:ascii="Arial Unicode MS" w:eastAsia="Arial Unicode MS" w:hAnsi="Arial Unicode MS" w:cs="Arial Unicode MS" w:hint="eastAsia"/>
+        </w:rPr>
+        <w:t>☐</w:t>
+      </w:r>
+      <w:r>
+        <w:rPr>
+          <w:rFonts w:ascii="Arial Unicode MS" w:eastAsia="Arial Unicode MS" w:hAnsi="Arial Unicode MS" w:cs="Arial Unicode MS"/>
+        </w:rPr>
+        <w:t xml:space="preserve"> </w:t>
+      </w:r>
+      <w:r>
+        <w:t xml:space="preserve">  </w:t>
+      </w:r>
+      <w:r>
+        <w:t xml:space="preserve">No    </w:t>
+      </w:r>
+      <w:r>
+        <w:rPr>
+          <w:rFonts w:ascii="Arial Unicode MS" w:eastAsia="Arial Unicode MS" w:hAnsi="Arial Unicode MS" w:cs="Arial Unicode MS" w:hint="eastAsia"/>
+        </w:rPr>
+        <w:t>☐</w:t>
+      </w:r>
+      <w:r>
+        <w:rPr>
+          <w:rFonts w:ascii="Arial Unicode MS" w:eastAsia="Arial Unicode MS" w:hAnsi="Arial Unicode MS" w:cs="Arial Unicode MS"/>
+        </w:rPr>
+        <w:t xml:space="preserve"> </w:t>
+      </w:r>
+      <w:r>
+        <w:t>Yes (Please Explain):</w:t>
+      </w:r>
+    </w:p>
+    <w:p>
+      <w:pPr>
+        <w:spacing w:after="240"/>
+        <w:ind w:firstLine="360"/>
+        <w:rPr>
+          <w:rFonts w:eastAsia="Times New Roman" w:cs="Times New Roman"/>
+          <w:iCs/>
+          <w:color w:val="000000" w:themeColor="text1"/>
+        </w:rPr>
+      </w:pPr>
+      <w:r>
+        <w:rPr>
+          <w:rFonts w:eastAsia="Times New Roman" w:cs="Times New Roman"/>
+          <w:iCs/>
+          <w:color w:val="000000" w:themeColor="text1"/>
+        </w:rPr>
+        <w:t>______________________________________________________________________________________</w:t>
+      </w:r>
+      <w:r>
+        <w:rPr>
+          <w:rFonts w:eastAsia="Times New Roman" w:cs="Times New Roman"/>
+          <w:iCs/>
+          <w:color w:val="000000" w:themeColor="text1"/>
+        </w:rPr>
+        <w:t>_______</w:t>
       </w:r>
     </w:p>
     <w:p>
@@ -26914,7 +27070,6 @@
         <w:spacing w:before="60" w:after="120"/>
         <w:rPr>
           <w:rFonts w:eastAsia="Times New Roman" w:cs="Times New Roman"/>
-          <w:i/>
           <w:iCs/>
           <w:sz w:val="22"/>
           <w:szCs w:val="22"/>
@@ -26923,12 +27078,78 @@
       <w:r>
         <w:rPr>
           <w:rFonts w:eastAsia="Times New Roman" w:cs="Times New Roman"/>
-          <w:i/>
           <w:iCs/>
           <w:sz w:val="22"/>
           <w:szCs w:val="22"/>
         </w:rPr>
         <w:t>Do copy editors or publishers set a policy for parenthesis symbols, or leave it up to the author to decide?</w:t>
+      </w:r>
+      <w:r>
+        <w:rPr>
+          <w:rFonts w:eastAsia="Times New Roman" w:cs="Times New Roman"/>
+          <w:iCs/>
+          <w:sz w:val="22"/>
+          <w:szCs w:val="22"/>
+        </w:rPr>
+        <w:br/>
+      </w:r>
+      <w:r>
+        <w:rPr>
+          <w:rFonts w:ascii="Arial Unicode MS" w:eastAsia="Arial Unicode MS" w:hAnsi="Arial Unicode MS" w:cs="Arial Unicode MS" w:hint="eastAsia"/>
+        </w:rPr>
+        <w:t>☐</w:t>
+      </w:r>
+      <w:r>
+        <w:rPr>
+          <w:rFonts w:ascii="Arial Unicode MS" w:eastAsia="Arial Unicode MS" w:hAnsi="Arial Unicode MS" w:cs="Arial Unicode MS"/>
+        </w:rPr>
+        <w:t xml:space="preserve"> </w:t>
+      </w:r>
+      <w:r>
+        <w:t xml:space="preserve">  </w:t>
+      </w:r>
+      <w:r>
+        <w:t xml:space="preserve">No    </w:t>
+      </w:r>
+      <w:r>
+        <w:rPr>
+          <w:rFonts w:ascii="Arial Unicode MS" w:eastAsia="Arial Unicode MS" w:hAnsi="Arial Unicode MS" w:cs="Arial Unicode MS" w:hint="eastAsia"/>
+        </w:rPr>
+        <w:t>☐</w:t>
+      </w:r>
+      <w:r>
+        <w:rPr>
+          <w:rFonts w:ascii="Arial Unicode MS" w:eastAsia="Arial Unicode MS" w:hAnsi="Arial Unicode MS" w:cs="Arial Unicode MS"/>
+        </w:rPr>
+        <w:t xml:space="preserve"> </w:t>
+      </w:r>
+      <w:r>
+        <w:t xml:space="preserve">Yes </w:t>
+      </w:r>
+      <w:r>
+        <w:t xml:space="preserve">  </w:t>
+      </w:r>
+      <w:r>
+        <w:rPr>
+          <w:rFonts w:ascii="Arial Unicode MS" w:eastAsia="Arial Unicode MS" w:hAnsi="Arial Unicode MS" w:cs="Arial Unicode MS" w:hint="eastAsia"/>
+        </w:rPr>
+        <w:t>☐</w:t>
+      </w:r>
+      <w:r>
+        <w:rPr>
+          <w:rFonts w:ascii="Arial Unicode MS" w:eastAsia="Arial Unicode MS" w:hAnsi="Arial Unicode MS" w:cs="Arial Unicode MS"/>
+        </w:rPr>
+        <w:t xml:space="preserve"> </w:t>
+      </w:r>
+      <w:r>
+        <w:t>Other Policy</w:t>
+      </w:r>
+      <w:r>
+        <w:t xml:space="preserve"> (Please Explain):</w:t>
+      </w:r>
+      <w:r>
+        <w:br/>
+        <w:t>____________________________________________________________________________________________</w:t>
       </w:r>
     </w:p>
     <w:p>
@@ -26940,7 +27161,6 @@
         <w:spacing w:before="60" w:after="120"/>
         <w:rPr>
           <w:rFonts w:eastAsia="Times New Roman" w:cs="Times New Roman"/>
-          <w:i/>
           <w:iCs/>
           <w:sz w:val="22"/>
           <w:szCs w:val="22"/>
@@ -26949,13 +27169,95 @@
       <w:r>
         <w:rPr>
           <w:rFonts w:eastAsia="Times New Roman" w:cs="Times New Roman"/>
-          <w:i/>
           <w:iCs/>
           <w:sz w:val="22"/>
           <w:szCs w:val="22"/>
         </w:rPr>
         <w:t>Of interest: when are parenthesis first found in Ethiopic writing and in what form?</w:t>
       </w:r>
+      <w:r>
+        <w:rPr>
+          <w:rFonts w:eastAsia="Times New Roman" w:cs="Times New Roman"/>
+          <w:iCs/>
+          <w:sz w:val="22"/>
+          <w:szCs w:val="22"/>
+        </w:rPr>
+        <w:br/>
+      </w:r>
+      <w:r>
+        <w:rPr>
+          <w:rFonts w:ascii="Arial Unicode MS" w:eastAsia="Arial Unicode MS" w:hAnsi="Arial Unicode MS" w:cs="Arial Unicode MS" w:hint="eastAsia"/>
+        </w:rPr>
+        <w:t>☐</w:t>
+      </w:r>
+      <w:r>
+        <w:rPr>
+          <w:rFonts w:ascii="Arial Unicode MS" w:eastAsia="Arial Unicode MS" w:hAnsi="Arial Unicode MS" w:cs="Arial Unicode MS"/>
+        </w:rPr>
+        <w:t xml:space="preserve"> </w:t>
+      </w:r>
+      <w:r>
+        <w:t xml:space="preserve">  </w:t>
+      </w:r>
+      <w:r>
+        <w:t>Don't Know</w:t>
+      </w:r>
+      <w:r>
+        <w:t xml:space="preserve">    </w:t>
+      </w:r>
+      <w:r>
+        <w:rPr>
+          <w:rFonts w:ascii="Arial Unicode MS" w:eastAsia="Arial Unicode MS" w:hAnsi="Arial Unicode MS" w:cs="Arial Unicode MS" w:hint="eastAsia"/>
+        </w:rPr>
+        <w:t>☐</w:t>
+      </w:r>
+      <w:r>
+        <w:rPr>
+          <w:rFonts w:ascii="Arial Unicode MS" w:eastAsia="Arial Unicode MS" w:hAnsi="Arial Unicode MS" w:cs="Arial Unicode MS"/>
+        </w:rPr>
+        <w:t xml:space="preserve"> </w:t>
+      </w:r>
+      <w:r>
+        <w:t>In the following publication and year:</w:t>
+      </w:r>
+      <w:bookmarkStart w:id="0" w:name="_GoBack"/>
+      <w:bookmarkEnd w:id="0"/>
+    </w:p>
+    <w:p>
+      <w:pPr>
+        <w:spacing w:before="60" w:after="120"/>
+        <w:ind w:left="360"/>
+        <w:rPr>
+          <w:rFonts w:eastAsia="Times New Roman" w:cs="Times New Roman"/>
+          <w:iCs/>
+          <w:sz w:val="22"/>
+          <w:szCs w:val="22"/>
+        </w:rPr>
+      </w:pPr>
+      <w:r>
+        <w:t>____________________________________________________________________________________________</w:t>
+      </w:r>
+    </w:p>
+    <w:p>
+      <w:pPr>
+        <w:ind w:firstLine="360"/>
+        <w:rPr>
+          <w:rFonts w:eastAsia="Times New Roman" w:cs="Times New Roman"/>
+          <w:iCs/>
+          <w:color w:val="000000" w:themeColor="text1"/>
+        </w:rPr>
+      </w:pPr>
+    </w:p>
+    <w:p>
+      <w:pPr>
+        <w:spacing w:before="60" w:after="120"/>
+        <w:rPr>
+          <w:rFonts w:eastAsia="Times New Roman" w:cs="Times New Roman"/>
+          <w:iCs/>
+          <w:sz w:val="22"/>
+          <w:szCs w:val="22"/>
+        </w:rPr>
+      </w:pPr>
     </w:p>
     <w:p>
       <w:pPr>
@@ -26968,13 +27270,13 @@
         <w:rPr>
           <w:color w:val="auto"/>
         </w:rPr>
+        <w:lastRenderedPageBreak/>
         <w:t>Parenthetical Expressions with Ethiopic Wordspace</w:t>
       </w:r>
     </w:p>
     <w:p>
       <w:pPr>
-        <w:pStyle w:val="NormalWeb"/>
-        <w:spacing w:before="240" w:beforeAutospacing="0" w:after="240" w:afterAutospacing="0"/>
+        <w:jc w:val="both"/>
       </w:pPr>
       <w:r>
         <w:t>When Ethiopic Wordspace is the space delimiter in a document</w:t>
@@ -26988,8 +27290,12 @@
     </w:p>
     <w:p>
       <w:pPr>
-        <w:pStyle w:val="NormalWeb"/>
-        <w:spacing w:before="240" w:beforeAutospacing="0" w:after="240" w:afterAutospacing="0"/>
+        <w:jc w:val="both"/>
+      </w:pPr>
+    </w:p>
+    <w:p>
+      <w:pPr>
+        <w:spacing w:after="240"/>
       </w:pPr>
       <w:r>
         <w:t>1) With inner wordspace:</w:t>
@@ -26997,6 +27303,8 @@
     </w:p>
     <w:p>
       <w:pPr>
+        <w:spacing w:after="240"/>
+        <w:ind w:left="720"/>
         <w:rPr>
           <w:rFonts w:ascii="Abyssinica SIL" w:eastAsia="Times New Roman" w:hAnsi="Abyssinica SIL" w:cs="Abyssinica SIL"/>
         </w:rPr>
@@ -27010,8 +27318,7 @@
     </w:p>
     <w:p>
       <w:pPr>
-        <w:pStyle w:val="NormalWeb"/>
-        <w:spacing w:before="240" w:beforeAutospacing="0" w:after="240" w:afterAutospacing="0"/>
+        <w:spacing w:after="240"/>
       </w:pPr>
       <w:r>
         <w:t>2) Without inner wordspace:</w:t>
@@ -27019,6 +27326,8 @@
     </w:p>
     <w:p>
       <w:pPr>
+        <w:spacing w:after="240"/>
+        <w:ind w:left="720"/>
         <w:rPr>
           <w:rFonts w:ascii="Abyssinica SIL" w:eastAsia="Times New Roman" w:hAnsi="Abyssinica SIL" w:cs="Abyssinica SIL"/>
         </w:rPr>
@@ -27047,7 +27356,6 @@
         <w:rPr>
           <w:rFonts w:eastAsia="Times New Roman" w:cs="Times New Roman"/>
         </w:rPr>
-        <w:lastRenderedPageBreak/>
         <w:t>The identical scenarios are likewise found with Ethiopic wordspace in the presence of a closing quotation mark and must also be addressed.</w:t>
       </w:r>
     </w:p>
@@ -27064,7 +27372,7 @@
         <w:pStyle w:val="ListParagraph"/>
         <w:numPr>
           <w:ilvl w:val="0"/>
-          <w:numId w:val="42"/>
+          <w:numId w:val="43"/>
         </w:numPr>
         <w:rPr>
           <w:i/>
@@ -27174,7 +27482,7 @@
         <w:pStyle w:val="ListParagraph"/>
         <w:numPr>
           <w:ilvl w:val="0"/>
-          <w:numId w:val="42"/>
+          <w:numId w:val="43"/>
         </w:numPr>
       </w:pPr>
       <w:r>
@@ -27346,6 +27654,7 @@
         </w:numPr>
       </w:pPr>
       <w:r>
+        <w:lastRenderedPageBreak/>
         <w:t>Of interest: When are quotation marks first found in Ethiopic writing and in what form?</w:t>
       </w:r>
     </w:p>
@@ -27524,7 +27833,6 @@
         <w:rPr>
           <w:rFonts w:ascii="Arial Unicode MS" w:eastAsia="Arial Unicode MS" w:hAnsi="Arial Unicode MS" w:cs="Arial Unicode MS" w:hint="eastAsia"/>
         </w:rPr>
-        <w:lastRenderedPageBreak/>
         <w:t>☐</w:t>
       </w:r>
       <w:r>
@@ -27969,7 +28277,11 @@
         <w:jc w:val="both"/>
       </w:pPr>
       <w:r>
-        <w:t>A formally recognized standard for bibliographic citation of Ethiopic publications is not found in the Ethiopian publishing community, and bibliographic convention is left to the discretion of individual authors. Establishing a standard is recommended by the present authors and will aid in document consistency and in the machine processing of reference citations. To address a book citation convention, a strong starting point is available from the work of a recognized subject matter expert,</w:t>
+        <w:t xml:space="preserve">A formally recognized standard for bibliographic citation of Ethiopic publications is not found in the Ethiopian publishing community, and bibliographic convention is left to the discretion of individual authors. Establishing a standard is recommended by the present authors and will aid in document consistency and in the machine processing of reference citations. To address a book citation convention, a strong starting point is available from the work of a recognized subject matter </w:t>
+      </w:r>
+      <w:r>
+        <w:lastRenderedPageBreak/>
+        <w:t>expert,</w:t>
       </w:r>
       <w:r>
         <w:rPr>
@@ -28278,7 +28590,6 @@
           <w:rFonts w:eastAsia="Times New Roman" w:cs="Times New Roman"/>
           <w:iCs/>
         </w:rPr>
-        <w:lastRenderedPageBreak/>
         <w:t xml:space="preserve">Does </w:t>
       </w:r>
       <w:r>
@@ -31696,7 +32007,7 @@
   <w:abstractNum w:abstractNumId="31">
     <w:nsid w:val="69CC7238"/>
     <w:multiLevelType w:val="multilevel"/>
-    <w:tmpl w:val="29A4CE8C"/>
+    <w:tmpl w:val="7A5ED9E0"/>
     <w:lvl w:ilvl="0">
       <w:start w:val="1"/>
       <w:numFmt w:val="decimal"/>
@@ -31704,10 +32015,13 @@
       <w:lvlJc w:val="left"/>
       <w:pPr>
         <w:tabs>
-          <w:tab w:val="num" w:pos="720"/>
+          <w:tab w:val="num" w:pos="360"/>
         </w:tabs>
-        <w:ind w:left="720" w:hanging="360"/>
-      </w:pPr>
+        <w:ind w:left="360" w:hanging="360"/>
+      </w:pPr>
+      <w:rPr>
+        <w:i w:val="0"/>
+      </w:rPr>
     </w:lvl>
     <w:lvl w:ilvl="1" w:tentative="1">
       <w:start w:val="1"/>
@@ -31716,9 +32030,9 @@
       <w:lvlJc w:val="left"/>
       <w:pPr>
         <w:tabs>
-          <w:tab w:val="num" w:pos="1440"/>
+          <w:tab w:val="num" w:pos="1080"/>
         </w:tabs>
-        <w:ind w:left="1440" w:hanging="360"/>
+        <w:ind w:left="1080" w:hanging="360"/>
       </w:pPr>
     </w:lvl>
     <w:lvl w:ilvl="2" w:tentative="1">
@@ -31728,9 +32042,9 @@
       <w:lvlJc w:val="left"/>
       <w:pPr>
         <w:tabs>
-          <w:tab w:val="num" w:pos="2160"/>
+          <w:tab w:val="num" w:pos="1800"/>
         </w:tabs>
-        <w:ind w:left="2160" w:hanging="360"/>
+        <w:ind w:left="1800" w:hanging="360"/>
       </w:pPr>
     </w:lvl>
     <w:lvl w:ilvl="3" w:tentative="1">
@@ -31740,9 +32054,9 @@
       <w:lvlJc w:val="left"/>
       <w:pPr>
         <w:tabs>
-          <w:tab w:val="num" w:pos="2880"/>
+          <w:tab w:val="num" w:pos="2520"/>
         </w:tabs>
-        <w:ind w:left="2880" w:hanging="360"/>
+        <w:ind w:left="2520" w:hanging="360"/>
       </w:pPr>
     </w:lvl>
     <w:lvl w:ilvl="4" w:tentative="1">
@@ -31752,9 +32066,9 @@
       <w:lvlJc w:val="left"/>
       <w:pPr>
         <w:tabs>
-          <w:tab w:val="num" w:pos="3600"/>
+          <w:tab w:val="num" w:pos="3240"/>
         </w:tabs>
-        <w:ind w:left="3600" w:hanging="360"/>
+        <w:ind w:left="3240" w:hanging="360"/>
       </w:pPr>
     </w:lvl>
     <w:lvl w:ilvl="5" w:tentative="1">
@@ -31764,9 +32078,9 @@
       <w:lvlJc w:val="left"/>
       <w:pPr>
         <w:tabs>
-          <w:tab w:val="num" w:pos="4320"/>
+          <w:tab w:val="num" w:pos="3960"/>
         </w:tabs>
-        <w:ind w:left="4320" w:hanging="360"/>
+        <w:ind w:left="3960" w:hanging="360"/>
       </w:pPr>
     </w:lvl>
     <w:lvl w:ilvl="6" w:tentative="1">
@@ -31776,9 +32090,9 @@
       <w:lvlJc w:val="left"/>
       <w:pPr>
         <w:tabs>
-          <w:tab w:val="num" w:pos="5040"/>
+          <w:tab w:val="num" w:pos="4680"/>
         </w:tabs>
-        <w:ind w:left="5040" w:hanging="360"/>
+        <w:ind w:left="4680" w:hanging="360"/>
       </w:pPr>
     </w:lvl>
     <w:lvl w:ilvl="7" w:tentative="1">
@@ -31788,9 +32102,9 @@
       <w:lvlJc w:val="left"/>
       <w:pPr>
         <w:tabs>
-          <w:tab w:val="num" w:pos="5760"/>
+          <w:tab w:val="num" w:pos="5400"/>
         </w:tabs>
-        <w:ind w:left="5760" w:hanging="360"/>
+        <w:ind w:left="5400" w:hanging="360"/>
       </w:pPr>
     </w:lvl>
     <w:lvl w:ilvl="8" w:tentative="1">
@@ -31800,9 +32114,9 @@
       <w:lvlJc w:val="left"/>
       <w:pPr>
         <w:tabs>
-          <w:tab w:val="num" w:pos="6480"/>
+          <w:tab w:val="num" w:pos="6120"/>
         </w:tabs>
-        <w:ind w:left="6480" w:hanging="360"/>
+        <w:ind w:left="6120" w:hanging="360"/>
       </w:pPr>
     </w:lvl>
   </w:abstractNum>
@@ -32883,6 +33197,95 @@
         <w:rFonts w:ascii="Wingdings" w:hAnsi="Wingdings" w:hint="default"/>
         <w:sz w:val="20"/>
       </w:rPr>
+    </w:lvl>
+  </w:abstractNum>
+  <w:abstractNum w:abstractNumId="42">
+    <w:nsid w:val="7F47276E"/>
+    <w:multiLevelType w:val="hybridMultilevel"/>
+    <w:tmpl w:val="01DA8258"/>
+    <w:lvl w:ilvl="0" w:tplc="0CFC6BF8">
+      <w:start w:val="1"/>
+      <w:numFmt w:val="decimal"/>
+      <w:lvlText w:val="%1."/>
+      <w:lvlJc w:val="left"/>
+      <w:pPr>
+        <w:ind w:left="360" w:hanging="360"/>
+      </w:pPr>
+      <w:rPr>
+        <w:i w:val="0"/>
+      </w:rPr>
+    </w:lvl>
+    <w:lvl w:ilvl="1" w:tplc="04090019" w:tentative="1">
+      <w:start w:val="1"/>
+      <w:numFmt w:val="lowerLetter"/>
+      <w:lvlText w:val="%2."/>
+      <w:lvlJc w:val="left"/>
+      <w:pPr>
+        <w:ind w:left="1080" w:hanging="360"/>
+      </w:pPr>
+    </w:lvl>
+    <w:lvl w:ilvl="2" w:tplc="0409001B" w:tentative="1">
+      <w:start w:val="1"/>
+      <w:numFmt w:val="lowerRoman"/>
+      <w:lvlText w:val="%3."/>
+      <w:lvlJc w:val="right"/>
+      <w:pPr>
+        <w:ind w:left="1800" w:hanging="180"/>
+      </w:pPr>
+    </w:lvl>
+    <w:lvl w:ilvl="3" w:tplc="0409000F" w:tentative="1">
+      <w:start w:val="1"/>
+      <w:numFmt w:val="decimal"/>
+      <w:lvlText w:val="%4."/>
+      <w:lvlJc w:val="left"/>
+      <w:pPr>
+        <w:ind w:left="2520" w:hanging="360"/>
+      </w:pPr>
+    </w:lvl>
+    <w:lvl w:ilvl="4" w:tplc="04090019" w:tentative="1">
+      <w:start w:val="1"/>
+      <w:numFmt w:val="lowerLetter"/>
+      <w:lvlText w:val="%5."/>
+      <w:lvlJc w:val="left"/>
+      <w:pPr>
+        <w:ind w:left="3240" w:hanging="360"/>
+      </w:pPr>
+    </w:lvl>
+    <w:lvl w:ilvl="5" w:tplc="0409001B" w:tentative="1">
+      <w:start w:val="1"/>
+      <w:numFmt w:val="lowerRoman"/>
+      <w:lvlText w:val="%6."/>
+      <w:lvlJc w:val="right"/>
+      <w:pPr>
+        <w:ind w:left="3960" w:hanging="180"/>
+      </w:pPr>
+    </w:lvl>
+    <w:lvl w:ilvl="6" w:tplc="0409000F" w:tentative="1">
+      <w:start w:val="1"/>
+      <w:numFmt w:val="decimal"/>
+      <w:lvlText w:val="%7."/>
+      <w:lvlJc w:val="left"/>
+      <w:pPr>
+        <w:ind w:left="4680" w:hanging="360"/>
+      </w:pPr>
+    </w:lvl>
+    <w:lvl w:ilvl="7" w:tplc="04090019" w:tentative="1">
+      <w:start w:val="1"/>
+      <w:numFmt w:val="lowerLetter"/>
+      <w:lvlText w:val="%8."/>
+      <w:lvlJc w:val="left"/>
+      <w:pPr>
+        <w:ind w:left="5400" w:hanging="360"/>
+      </w:pPr>
+    </w:lvl>
+    <w:lvl w:ilvl="8" w:tplc="0409001B" w:tentative="1">
+      <w:start w:val="1"/>
+      <w:numFmt w:val="lowerRoman"/>
+      <w:lvlText w:val="%9."/>
+      <w:lvlJc w:val="right"/>
+      <w:pPr>
+        <w:ind w:left="6120" w:hanging="180"/>
+      </w:pPr>
     </w:lvl>
   </w:abstractNum>
   <w:num w:numId="1">
@@ -33010,6 +33413,9 @@
   </w:num>
   <w:num w:numId="42">
     <w:abstractNumId w:val="37"/>
+  </w:num>
+  <w:num w:numId="43">
+    <w:abstractNumId w:val="42"/>
   </w:num>
   <w:numIdMacAtCleanup w:val="40"/>
 </w:numbering>
@@ -33418,7 +33824,6 @@
   <w:style w:type="character" w:default="1" w:styleId="DefaultParagraphFont">
     <w:name w:val="Default Paragraph Font"/>
     <w:uiPriority w:val="1"/>
-    <w:semiHidden/>
     <w:unhideWhenUsed/>
   </w:style>
   <w:style w:type="table" w:default="1" w:styleId="TableNormal">
@@ -34249,7 +34654,6 @@
   <w:style w:type="character" w:default="1" w:styleId="DefaultParagraphFont">
     <w:name w:val="Default Paragraph Font"/>
     <w:uiPriority w:val="1"/>
-    <w:semiHidden/>
     <w:unhideWhenUsed/>
   </w:style>
   <w:style w:type="table" w:default="1" w:styleId="TableNormal">
@@ -35002,7 +35406,7 @@
 </file>
 
 <file path=customXml/itemProps1.xml><?xml version="1.0" encoding="utf-8"?>
-<ds:datastoreItem xmlns:ds="http://schemas.openxmlformats.org/officeDocument/2006/customXml" ds:itemID="{BF705AE0-38E0-476B-BB8A-AE83BA266771}">
+<ds:datastoreItem xmlns:ds="http://schemas.openxmlformats.org/officeDocument/2006/customXml" ds:itemID="{8CD99635-ABF3-4187-B4BC-7338AAEDDADD}">
   <ds:schemaRefs>
     <ds:schemaRef ds:uri="http://schemas.openxmlformats.org/officeDocument/2006/bibliography"/>
   </ds:schemaRefs>

</xml_diff>

<commit_message>
Issues converted to survey questions in the "Ordered lists" section. Respondent contact and instructions section started.
</commit_message>
<xml_diff>
--- a/survey/ELREQ-Survey-1.docx
+++ b/survey/ELREQ-Survey-1.docx
@@ -288,29 +288,18 @@
       <w:pPr>
         <w:jc w:val="center"/>
         <w:rPr>
-          <w:b/>
-          <w:bCs/>
-          <w:smallCaps/>
-          <w:spacing w:val="5"/>
-          <w:sz w:val="32"/>
-          <w:szCs w:val="32"/>
-        </w:rPr>
-      </w:pPr>
-      <w:r>
-        <w:rPr>
           <w:rStyle w:val="BookTitle"/>
           <w:sz w:val="32"/>
           <w:szCs w:val="32"/>
         </w:rPr>
-        <w:t>A</w:t>
-      </w:r>
+      </w:pPr>
       <w:r>
         <w:rPr>
           <w:rStyle w:val="BookTitle"/>
           <w:sz w:val="32"/>
           <w:szCs w:val="32"/>
         </w:rPr>
-        <w:t xml:space="preserve"> Survey of the </w:t>
+        <w:t>A</w:t>
       </w:r>
       <w:r>
         <w:rPr>
@@ -318,7 +307,7 @@
           <w:sz w:val="32"/>
           <w:szCs w:val="32"/>
         </w:rPr>
-        <w:br/>
+        <w:t xml:space="preserve"> Survey of the </w:t>
       </w:r>
       <w:r>
         <w:rPr>
@@ -326,8 +315,167 @@
           <w:sz w:val="32"/>
           <w:szCs w:val="32"/>
         </w:rPr>
+        <w:br/>
+      </w:r>
+      <w:r>
+        <w:rPr>
+          <w:rStyle w:val="BookTitle"/>
+          <w:sz w:val="32"/>
+          <w:szCs w:val="32"/>
+        </w:rPr>
         <w:t>W3C Ethiopic Layout Requirements Task Force</w:t>
       </w:r>
+    </w:p>
+    <w:p>
+      <w:pPr>
+        <w:rPr>
+          <w:rStyle w:val="BookTitle"/>
+          <w:sz w:val="32"/>
+          <w:szCs w:val="32"/>
+          <w:u w:val="single"/>
+        </w:rPr>
+      </w:pPr>
+      <w:r>
+        <w:rPr>
+          <w:rStyle w:val="BookTitle"/>
+          <w:sz w:val="32"/>
+          <w:szCs w:val="32"/>
+        </w:rPr>
+        <w:br w:type="page"/>
+      </w:r>
+      <w:r>
+        <w:rPr>
+          <w:rStyle w:val="BookTitle"/>
+          <w:sz w:val="32"/>
+          <w:szCs w:val="32"/>
+          <w:u w:val="single"/>
+        </w:rPr>
+        <w:lastRenderedPageBreak/>
+        <w:t>Respondents Contact</w:t>
+      </w:r>
+    </w:p>
+    <w:p>
+      <w:pPr>
+        <w:rPr>
+          <w:rStyle w:val="BookTitle"/>
+        </w:rPr>
+      </w:pPr>
+    </w:p>
+    <w:p>
+      <w:r>
+        <w:t>Name:_________________________________________________________________________________________</w:t>
+      </w:r>
+    </w:p>
+    <w:p>
+      <w:r>
+        <w:t>Company or Institute:_______________________________________________________</w:t>
+      </w:r>
+      <w:bookmarkStart w:id="0" w:name="_GoBack"/>
+      <w:bookmarkEnd w:id="0"/>
+      <w:r>
+        <w:t>________________</w:t>
+      </w:r>
+    </w:p>
+    <w:p>
+      <w:r>
+        <w:t>Professional role: ____________________________________________________________________________</w:t>
+      </w:r>
+    </w:p>
+    <w:p>
+      <w:r>
+        <w:t>Years involved with literature or publishing: _____________________________________________</w:t>
+      </w:r>
+    </w:p>
+    <w:p>
+      <w:r>
+        <w:t>Literature or publishing languages: ________________________________________________________</w:t>
+      </w:r>
+    </w:p>
+    <w:p>
+      <w:r>
+        <w:t>Areas of expertise: ___________________________________________________________________________</w:t>
+      </w:r>
+    </w:p>
+    <w:p/>
+    <w:p>
+      <w:r>
+        <w:t>Email: ____________________________________________</w:t>
+      </w:r>
+    </w:p>
+    <w:p>
+      <w:r>
+        <w:t>Phone: ___________________________________________</w:t>
+      </w:r>
+    </w:p>
+    <w:p>
+      <w:pPr>
+        <w:rPr>
+          <w:rStyle w:val="BookTitle"/>
+          <w:b w:val="0"/>
+        </w:rPr>
+      </w:pPr>
+    </w:p>
+    <w:p>
+      <w:pPr>
+        <w:rPr>
+          <w:rStyle w:val="BookTitle"/>
+          <w:b w:val="0"/>
+          <w:sz w:val="32"/>
+          <w:szCs w:val="32"/>
+        </w:rPr>
+      </w:pPr>
+      <w:r>
+        <w:rPr>
+          <w:rStyle w:val="BookTitle"/>
+          <w:b w:val="0"/>
+          <w:sz w:val="32"/>
+          <w:szCs w:val="32"/>
+          <w:u w:val="single"/>
+        </w:rPr>
+        <w:t>Instructions</w:t>
+      </w:r>
+      <w:r>
+        <w:rPr>
+          <w:rStyle w:val="BookTitle"/>
+          <w:b w:val="0"/>
+          <w:sz w:val="32"/>
+          <w:szCs w:val="32"/>
+        </w:rPr>
+        <w:t>:</w:t>
+      </w:r>
+    </w:p>
+    <w:p>
+      <w:pPr>
+        <w:rPr>
+          <w:rStyle w:val="BookTitle"/>
+          <w:b w:val="0"/>
+          <w:i/>
+        </w:rPr>
+      </w:pPr>
+      <w:r>
+        <w:rPr>
+          <w:i/>
+        </w:rPr>
+        <w:t>Lorem ipsum ….</w:t>
+      </w:r>
+    </w:p>
+    <w:p>
+      <w:pPr>
+        <w:rPr>
+          <w:rStyle w:val="BookTitle"/>
+          <w:b w:val="0"/>
+        </w:rPr>
+      </w:pPr>
+    </w:p>
+    <w:p>
+      <w:pPr>
+        <w:rPr>
+          <w:rStyle w:val="BookTitle"/>
+          <w:b w:val="0"/>
+        </w:rPr>
+      </w:pPr>
+    </w:p>
+    <w:p>
       <w:r>
         <w:br w:type="page"/>
       </w:r>
@@ -3266,7 +3414,7 @@
               </wp:anchor>
             </w:drawing>
           </mc:Choice>
-          <mc:Fallback xmlns:mv="urn:schemas-microsoft-com:mac:vml" xmlns:mo="http://schemas.microsoft.com/office/mac/office/2008/main">
+          <mc:Fallback xmlns:mo="http://schemas.microsoft.com/office/mac/office/2008/main" xmlns:mv="urn:schemas-microsoft-com:mac:vml">
             <w:pict>
               <v:line id="Straight Connector 11" o:spid="_x0000_s1026" style="position:absolute;flip:x;z-index:251661312;visibility:visible;mso-wrap-style:square;mso-width-percent:0;mso-wrap-distance-left:9pt;mso-wrap-distance-top:0;mso-wrap-distance-right:9pt;mso-wrap-distance-bottom:0;mso-position-horizontal:absolute;mso-position-horizontal-relative:text;mso-position-vertical:absolute;mso-position-vertical-relative:text;mso-width-percent:0;mso-width-relative:margin" from="235.45pt,42.35pt" to="432.8pt,42.35pt" o:gfxdata="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" strokecolor="#4f81bd [3204]" strokeweight="1pt"/>
             </w:pict>
@@ -3334,7 +3482,7 @@
               </wp:anchor>
             </w:drawing>
           </mc:Choice>
-          <mc:Fallback xmlns:mv="urn:schemas-microsoft-com:mac:vml" xmlns:mo="http://schemas.microsoft.com/office/mac/office/2008/main">
+          <mc:Fallback xmlns:mo="http://schemas.microsoft.com/office/mac/office/2008/main" xmlns:mv="urn:schemas-microsoft-com:mac:vml">
             <w:pict>
               <v:line id="Straight Connector 12" o:spid="_x0000_s1026" style="position:absolute;flip:x;z-index:251663360;visibility:visible;mso-wrap-style:square;mso-width-percent:0;mso-wrap-distance-left:9pt;mso-wrap-distance-top:0;mso-wrap-distance-right:9pt;mso-wrap-distance-bottom:0;mso-position-horizontal:absolute;mso-position-horizontal-relative:text;mso-position-vertical:absolute;mso-position-vertical-relative:text;mso-width-percent:0;mso-width-relative:margin" from="235.15pt,83.5pt" to="432.8pt,83.5pt" o:gfxdata="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" strokecolor="#4f81bd [3204]" strokeweight="1pt"/>
             </w:pict>
@@ -3402,7 +3550,7 @@
               </wp:anchor>
             </w:drawing>
           </mc:Choice>
-          <mc:Fallback xmlns:mv="urn:schemas-microsoft-com:mac:vml" xmlns:mo="http://schemas.microsoft.com/office/mac/office/2008/main">
+          <mc:Fallback xmlns:mo="http://schemas.microsoft.com/office/mac/office/2008/main" xmlns:mv="urn:schemas-microsoft-com:mac:vml">
             <w:pict>
               <v:line id="Straight Connector 10" o:spid="_x0000_s1026" style="position:absolute;flip:x;z-index:251659264;visibility:visible;mso-wrap-style:square;mso-width-percent:0;mso-wrap-distance-left:9pt;mso-wrap-distance-top:0;mso-wrap-distance-right:9pt;mso-wrap-distance-bottom:0;mso-position-horizontal:absolute;mso-position-horizontal-relative:text;mso-position-vertical:absolute;mso-position-vertical-relative:text;mso-width-percent:0;mso-width-relative:margin" from="235.65pt,7pt" to="433.45pt,7pt" o:gfxdata="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" strokecolor="#4f81bd [3204]" strokeweight="1pt"/>
             </w:pict>
@@ -3514,16 +3662,7 @@
           <w:sz w:val="24"/>
           <w:szCs w:val="24"/>
         </w:rPr>
-        <w:t>When used together in a se</w:t>
-      </w:r>
-      <w:bookmarkStart w:id="0" w:name="_GoBack"/>
-      <w:bookmarkEnd w:id="0"/>
-      <w:r>
-        <w:rPr>
-          <w:sz w:val="24"/>
-          <w:szCs w:val="24"/>
-        </w:rPr>
-        <w:t>ntence, how tall should English letters be?</w:t>
+        <w:t>When used together in a sentence, how tall should English letters be?</w:t>
       </w:r>
     </w:p>
     <w:p>
@@ -10833,21 +10972,6 @@
     <w:p>
       <w:pPr>
         <w:rPr>
-          <w:b/>
-          <w:u w:val="single"/>
-        </w:rPr>
-      </w:pPr>
-      <w:r>
-        <w:rPr>
-          <w:b/>
-          <w:u w:val="single"/>
-        </w:rPr>
-        <w:t>Survey Questions:</w:t>
-      </w:r>
-    </w:p>
-    <w:p>
-      <w:pPr>
-        <w:rPr>
           <w:rStyle w:val="Emphasis"/>
           <w:b/>
           <w:i w:val="0"/>
@@ -10858,15 +10982,16 @@
     </w:p>
     <w:p>
       <w:pPr>
-        <w:pStyle w:val="ListParagraph"/>
         <w:numPr>
           <w:ilvl w:val="0"/>
-          <w:numId w:val="45"/>
+          <w:numId w:val="37"/>
         </w:numPr>
         <w:spacing w:before="60" w:after="120"/>
         <w:rPr>
           <w:rFonts w:eastAsia="Times New Roman" w:cs="Times New Roman"/>
-          <w:i/>
+          <w:iCs/>
+          <w:sz w:val="22"/>
+          <w:szCs w:val="22"/>
         </w:rPr>
       </w:pPr>
       <w:r>
@@ -10876,15 +11001,159 @@
           <w:i w:val="0"/>
         </w:rPr>
         <w:t>Do copy editors or publishers set a policy for list symbols, or leave it up to the author to decide?</w:t>
+      </w:r>
+      <w:r>
+        <w:rPr>
+          <w:rStyle w:val="Emphasis"/>
+          <w:rFonts w:eastAsia="Times New Roman" w:cs="Times New Roman"/>
+          <w:i w:val="0"/>
+        </w:rPr>
+        <w:br/>
+      </w:r>
+      <w:r>
+        <w:rPr>
+          <w:rFonts w:ascii="Arial Unicode MS" w:eastAsia="Arial Unicode MS" w:hAnsi="Arial Unicode MS" w:cs="Arial Unicode MS" w:hint="eastAsia"/>
+        </w:rPr>
+        <w:t>☐</w:t>
+      </w:r>
+      <w:r>
+        <w:rPr>
+          <w:rFonts w:ascii="Arial Unicode MS" w:eastAsia="Arial Unicode MS" w:hAnsi="Arial Unicode MS" w:cs="Arial Unicode MS"/>
+        </w:rPr>
+        <w:t xml:space="preserve"> </w:t>
+      </w:r>
+      <w:r>
+        <w:t xml:space="preserve">  No    </w:t>
+      </w:r>
+      <w:r>
+        <w:rPr>
+          <w:rFonts w:ascii="Arial Unicode MS" w:eastAsia="Arial Unicode MS" w:hAnsi="Arial Unicode MS" w:cs="Arial Unicode MS" w:hint="eastAsia"/>
+        </w:rPr>
+        <w:t>☐</w:t>
+      </w:r>
+      <w:r>
+        <w:rPr>
+          <w:rFonts w:ascii="Arial Unicode MS" w:eastAsia="Arial Unicode MS" w:hAnsi="Arial Unicode MS" w:cs="Arial Unicode MS"/>
+        </w:rPr>
+        <w:t xml:space="preserve"> </w:t>
+      </w:r>
+      <w:r>
+        <w:t xml:space="preserve">Yes   </w:t>
+      </w:r>
+      <w:r>
+        <w:rPr>
+          <w:rFonts w:ascii="Arial Unicode MS" w:eastAsia="Arial Unicode MS" w:hAnsi="Arial Unicode MS" w:cs="Arial Unicode MS" w:hint="eastAsia"/>
+        </w:rPr>
+        <w:t>☐</w:t>
+      </w:r>
+      <w:r>
+        <w:rPr>
+          <w:rFonts w:ascii="Arial Unicode MS" w:eastAsia="Arial Unicode MS" w:hAnsi="Arial Unicode MS" w:cs="Arial Unicode MS"/>
+        </w:rPr>
+        <w:t xml:space="preserve"> </w:t>
+      </w:r>
+      <w:r>
+        <w:t>Other Policy (Please Explain):</w:t>
+      </w:r>
+      <w:r>
+        <w:br/>
+        <w:t>____________________________________________________________</w:t>
+      </w:r>
+      <w:r>
+        <w:t>_______________________________</w:t>
       </w:r>
     </w:p>
     <w:p>
       <w:pPr>
         <w:numPr>
           <w:ilvl w:val="0"/>
-          <w:numId w:val="45"/>
+          <w:numId w:val="37"/>
         </w:numPr>
         <w:spacing w:before="60" w:after="120"/>
+        <w:rPr>
+          <w:rFonts w:eastAsia="Times New Roman" w:cs="Times New Roman"/>
+          <w:iCs/>
+          <w:sz w:val="22"/>
+          <w:szCs w:val="22"/>
+        </w:rPr>
+      </w:pPr>
+      <w:r>
+        <w:rPr>
+          <w:rStyle w:val="Emphasis"/>
+          <w:rFonts w:eastAsia="Times New Roman" w:cs="Times New Roman"/>
+          <w:i w:val="0"/>
+          <w:sz w:val="22"/>
+          <w:szCs w:val="22"/>
+        </w:rPr>
+        <w:t>Of historic interest:</w:t>
+      </w:r>
+      <w:r>
+        <w:rPr>
+          <w:rStyle w:val="Emphasis"/>
+          <w:rFonts w:eastAsia="Times New Roman" w:cs="Times New Roman"/>
+          <w:i w:val="0"/>
+          <w:sz w:val="22"/>
+          <w:szCs w:val="22"/>
+        </w:rPr>
+        <w:t xml:space="preserve"> when are bullet lists first found in Ethiopic writing and in what form?</w:t>
+      </w:r>
+      <w:r>
+        <w:rPr>
+          <w:rFonts w:eastAsia="Times New Roman" w:cs="Times New Roman"/>
+          <w:iCs/>
+        </w:rPr>
+        <w:br/>
+      </w:r>
+      <w:r>
+        <w:rPr>
+          <w:rFonts w:ascii="Arial Unicode MS" w:eastAsia="Arial Unicode MS" w:hAnsi="Arial Unicode MS" w:cs="Arial Unicode MS" w:hint="eastAsia"/>
+        </w:rPr>
+        <w:t>☐</w:t>
+      </w:r>
+      <w:r>
+        <w:rPr>
+          <w:rFonts w:ascii="Arial Unicode MS" w:eastAsia="Arial Unicode MS" w:hAnsi="Arial Unicode MS" w:cs="Arial Unicode MS"/>
+        </w:rPr>
+        <w:t xml:space="preserve"> </w:t>
+      </w:r>
+      <w:r>
+        <w:t xml:space="preserve">  Don't Know    </w:t>
+      </w:r>
+      <w:r>
+        <w:rPr>
+          <w:rFonts w:ascii="Arial Unicode MS" w:eastAsia="Arial Unicode MS" w:hAnsi="Arial Unicode MS" w:cs="Arial Unicode MS" w:hint="eastAsia"/>
+        </w:rPr>
+        <w:t>☐</w:t>
+      </w:r>
+      <w:r>
+        <w:rPr>
+          <w:rFonts w:ascii="Arial Unicode MS" w:eastAsia="Arial Unicode MS" w:hAnsi="Arial Unicode MS" w:cs="Arial Unicode MS"/>
+        </w:rPr>
+        <w:t xml:space="preserve"> </w:t>
+      </w:r>
+      <w:r>
+        <w:t>In the following publication and year:</w:t>
+      </w:r>
+    </w:p>
+    <w:p>
+      <w:pPr>
+        <w:spacing w:before="60" w:after="120"/>
+        <w:ind w:left="360"/>
+        <w:rPr>
+          <w:rFonts w:eastAsia="Times New Roman" w:cs="Times New Roman"/>
+          <w:iCs/>
+          <w:sz w:val="22"/>
+          <w:szCs w:val="22"/>
+        </w:rPr>
+      </w:pPr>
+      <w:r>
+        <w:t>____________________________________________________________________________________________</w:t>
+      </w:r>
+    </w:p>
+    <w:p>
+      <w:pPr>
+        <w:spacing w:before="60" w:after="120"/>
+        <w:ind w:left="360"/>
         <w:rPr>
           <w:rFonts w:eastAsia="Times New Roman" w:cs="Times New Roman"/>
           <w:i/>
@@ -10892,16 +11161,6 @@
           <w:szCs w:val="22"/>
         </w:rPr>
       </w:pPr>
-      <w:r>
-        <w:rPr>
-          <w:rStyle w:val="Emphasis"/>
-          <w:rFonts w:eastAsia="Times New Roman" w:cs="Times New Roman"/>
-          <w:i w:val="0"/>
-          <w:sz w:val="22"/>
-          <w:szCs w:val="22"/>
-        </w:rPr>
-        <w:t>Of interest: when are bullet lists first found in Ethiopic writing and in what form?</w:t>
-      </w:r>
     </w:p>
     <w:p>
       <w:pPr>
@@ -10933,7 +11192,15 @@
           <w:sz w:val="22"/>
           <w:szCs w:val="22"/>
         </w:rPr>
-        <w:t>In Ethiopic ordered lists a number of symbols are used for the list marker (suffix). For example "</w:t>
+        <w:t>In Ethiopic ordered lists a number of symbols are used for the list marker (suffix). For example</w:t>
+      </w:r>
+      <w:r>
+        <w:rPr>
+          <w:rFonts w:asciiTheme="minorHAnsi" w:hAnsiTheme="minorHAnsi"/>
+          <w:sz w:val="22"/>
+          <w:szCs w:val="22"/>
+        </w:rPr>
+        <w:t xml:space="preserve"> "</w:t>
       </w:r>
       <w:r>
         <w:rPr>
@@ -10941,7 +11208,7 @@
           <w:sz w:val="22"/>
           <w:szCs w:val="22"/>
         </w:rPr>
-        <w:t>፦</w:t>
+        <w:t>/</w:t>
       </w:r>
       <w:r>
         <w:rPr>
@@ -10949,7 +11216,15 @@
           <w:sz w:val="22"/>
           <w:szCs w:val="22"/>
         </w:rPr>
-        <w:t>" , "</w:t>
+        <w:t>" ,</w:t>
+      </w:r>
+      <w:r>
+        <w:rPr>
+          <w:rFonts w:asciiTheme="minorHAnsi" w:hAnsiTheme="minorHAnsi"/>
+          <w:sz w:val="22"/>
+          <w:szCs w:val="22"/>
+        </w:rPr>
+        <w:t xml:space="preserve"> "</w:t>
       </w:r>
       <w:r>
         <w:rPr>
@@ -10957,7 +11232,7 @@
           <w:sz w:val="22"/>
           <w:szCs w:val="22"/>
         </w:rPr>
-        <w:t>.</w:t>
+        <w:t>፦</w:t>
       </w:r>
       <w:r>
         <w:rPr>
@@ -10965,11 +11240,27 @@
           <w:sz w:val="22"/>
           <w:szCs w:val="22"/>
         </w:rPr>
+        <w:t>" , "</w:t>
+      </w:r>
+      <w:r>
+        <w:rPr>
+          <w:rFonts w:ascii="Abyssinica SIL" w:hAnsi="Abyssinica SIL" w:cs="Abyssinica SIL"/>
+          <w:sz w:val="22"/>
+          <w:szCs w:val="22"/>
+        </w:rPr>
+        <w:t>.</w:t>
+      </w:r>
+      <w:r>
+        <w:rPr>
+          <w:rFonts w:asciiTheme="minorHAnsi" w:hAnsiTheme="minorHAnsi"/>
+          <w:sz w:val="22"/>
+          <w:szCs w:val="22"/>
+        </w:rPr>
         <w:t>" , ")" and even "</w:t>
       </w:r>
       <w:r>
         <w:rPr>
-          <w:rFonts w:ascii="Noto Sans Ethiopic" w:hAnsi="Noto Sans Ethiopic" w:cs="Noto Sans Ethiopic"/>
+          <w:rFonts w:ascii="Abyssinica SIL" w:hAnsi="Abyssinica SIL" w:cs="Abyssinica SIL"/>
           <w:sz w:val="22"/>
           <w:szCs w:val="22"/>
         </w:rPr>
@@ -11013,16 +11304,24 @@
       <w:pPr>
         <w:numPr>
           <w:ilvl w:val="0"/>
-          <w:numId w:val="36"/>
+          <w:numId w:val="48"/>
         </w:numPr>
         <w:spacing w:before="60" w:after="120"/>
+        <w:rPr>
+          <w:rFonts w:eastAsia="Times New Roman" w:cs="Times New Roman"/>
+          <w:iCs/>
+          <w:color w:val="000000" w:themeColor="text1"/>
+        </w:rPr>
+      </w:pPr>
+      <w:r>
         <w:rPr>
           <w:rFonts w:eastAsia="Times New Roman" w:cs="Times New Roman"/>
           <w:iCs/>
           <w:sz w:val="22"/>
           <w:szCs w:val="22"/>
         </w:rPr>
-      </w:pPr>
+        <w:t>What are the preferred list marker symbols? What is the best default?</w:t>
+      </w:r>
       <w:r>
         <w:rPr>
           <w:rFonts w:eastAsia="Times New Roman" w:cs="Times New Roman"/>
@@ -11030,14 +11329,135 @@
           <w:sz w:val="22"/>
           <w:szCs w:val="22"/>
         </w:rPr>
-        <w:t>What are the preferred list marker symbols? What is the best default?</w:t>
+        <w:br/>
+      </w:r>
+      <w:r>
+        <w:rPr>
+          <w:rFonts w:ascii="Arial Unicode MS" w:eastAsia="Arial Unicode MS" w:hAnsi="Arial Unicode MS" w:cs="Arial Unicode MS" w:hint="eastAsia"/>
+        </w:rPr>
+        <w:t>☐</w:t>
+      </w:r>
+      <w:r>
+        <w:rPr>
+          <w:rFonts w:ascii="Arial Unicode MS" w:eastAsia="Arial Unicode MS" w:hAnsi="Arial Unicode MS" w:cs="Arial Unicode MS"/>
+        </w:rPr>
+        <w:t xml:space="preserve"> </w:t>
+      </w:r>
+      <w:r>
+        <w:rPr>
+          <w:rFonts w:ascii="Abyssinica SIL" w:hAnsi="Abyssinica SIL" w:cs="Abyssinica SIL"/>
+          <w:sz w:val="22"/>
+          <w:szCs w:val="22"/>
+        </w:rPr>
+        <w:t>/</w:t>
+      </w:r>
+      <w:r>
+        <w:t xml:space="preserve">    </w:t>
+      </w:r>
+      <w:r>
+        <w:rPr>
+          <w:rFonts w:ascii="Arial Unicode MS" w:eastAsia="Arial Unicode MS" w:hAnsi="Arial Unicode MS" w:cs="Arial Unicode MS" w:hint="eastAsia"/>
+        </w:rPr>
+        <w:t>☐</w:t>
+      </w:r>
+      <w:r>
+        <w:rPr>
+          <w:rFonts w:ascii="Arial Unicode MS" w:eastAsia="Arial Unicode MS" w:hAnsi="Arial Unicode MS" w:cs="Arial Unicode MS"/>
+        </w:rPr>
+        <w:t xml:space="preserve"> </w:t>
+      </w:r>
+      <w:r>
+        <w:rPr>
+          <w:rFonts w:ascii="Abyssinica SIL" w:eastAsia="Arial Unicode MS" w:hAnsi="Abyssinica SIL" w:cs="Abyssinica SIL"/>
+        </w:rPr>
+        <w:t>፦</w:t>
+      </w:r>
+      <w:r>
+        <w:t xml:space="preserve">      </w:t>
+      </w:r>
+      <w:r>
+        <w:rPr>
+          <w:rFonts w:ascii="Arial Unicode MS" w:eastAsia="Arial Unicode MS" w:hAnsi="Arial Unicode MS" w:cs="Arial Unicode MS" w:hint="eastAsia"/>
+        </w:rPr>
+        <w:t>☐</w:t>
+      </w:r>
+      <w:r>
+        <w:rPr>
+          <w:rFonts w:ascii="Arial Unicode MS" w:eastAsia="Arial Unicode MS" w:hAnsi="Arial Unicode MS" w:cs="Arial Unicode MS"/>
+        </w:rPr>
+        <w:t xml:space="preserve"> </w:t>
+      </w:r>
+      <w:r>
+        <w:t>)</w:t>
+      </w:r>
+      <w:r>
+        <w:t xml:space="preserve">       </w:t>
+      </w:r>
+      <w:r>
+        <w:rPr>
+          <w:rFonts w:ascii="Arial Unicode MS" w:eastAsia="Arial Unicode MS" w:hAnsi="Arial Unicode MS" w:cs="Arial Unicode MS" w:hint="eastAsia"/>
+        </w:rPr>
+        <w:t>☐</w:t>
+      </w:r>
+      <w:r>
+        <w:rPr>
+          <w:rFonts w:ascii="Arial Unicode MS" w:eastAsia="Arial Unicode MS" w:hAnsi="Arial Unicode MS" w:cs="Arial Unicode MS"/>
+        </w:rPr>
+        <w:t xml:space="preserve"> </w:t>
+      </w:r>
+      <w:r>
+        <w:t>.</w:t>
+      </w:r>
+      <w:r>
+        <w:t xml:space="preserve">   </w:t>
+      </w:r>
+      <w:r>
+        <w:rPr>
+          <w:rFonts w:ascii="Arial Unicode MS" w:eastAsia="Arial Unicode MS" w:hAnsi="Arial Unicode MS" w:cs="Arial Unicode MS" w:hint="eastAsia"/>
+        </w:rPr>
+        <w:t>☐</w:t>
+      </w:r>
+      <w:r>
+        <w:rPr>
+          <w:rFonts w:ascii="Arial Unicode MS" w:eastAsia="Arial Unicode MS" w:hAnsi="Arial Unicode MS" w:cs="Arial Unicode MS"/>
+        </w:rPr>
+        <w:t xml:space="preserve"> </w:t>
+      </w:r>
+      <w:r>
+        <w:t xml:space="preserve"> Software default  </w:t>
+      </w:r>
+      <w:r>
+        <w:rPr>
+          <w:rFonts w:ascii="Arial Unicode MS" w:eastAsia="Arial Unicode MS" w:hAnsi="Arial Unicode MS" w:cs="Arial Unicode MS" w:hint="eastAsia"/>
+        </w:rPr>
+        <w:t>☐</w:t>
+      </w:r>
+      <w:r>
+        <w:rPr>
+          <w:rFonts w:ascii="Arial Unicode MS" w:eastAsia="Arial Unicode MS" w:hAnsi="Arial Unicode MS" w:cs="Arial Unicode MS"/>
+        </w:rPr>
+        <w:t xml:space="preserve"> </w:t>
+      </w:r>
+      <w:r>
+        <w:t xml:space="preserve">  Other (Please Explain):</w:t>
+      </w:r>
+      <w:r>
+        <w:br/>
+      </w:r>
+      <w:r>
+        <w:rPr>
+          <w:rFonts w:eastAsia="Times New Roman" w:cs="Times New Roman"/>
+          <w:iCs/>
+          <w:color w:val="000000" w:themeColor="text1"/>
+        </w:rPr>
+        <w:t>________________________________________________________________________________________</w:t>
       </w:r>
     </w:p>
     <w:p>
       <w:pPr>
         <w:numPr>
           <w:ilvl w:val="0"/>
-          <w:numId w:val="36"/>
+          <w:numId w:val="48"/>
         </w:numPr>
         <w:spacing w:before="60" w:after="120"/>
         <w:rPr>
@@ -11059,11 +11479,8 @@
     </w:p>
     <w:p>
       <w:pPr>
-        <w:numPr>
-          <w:ilvl w:val="0"/>
-          <w:numId w:val="36"/>
-        </w:numPr>
         <w:spacing w:before="60" w:after="120"/>
+        <w:ind w:left="360"/>
         <w:rPr>
           <w:rFonts w:eastAsia="Times New Roman" w:cs="Times New Roman"/>
           <w:iCs/>
@@ -11073,19 +11490,59 @@
       </w:pPr>
       <w:r>
         <w:rPr>
+          <w:rFonts w:ascii="Arial Unicode MS" w:eastAsia="Arial Unicode MS" w:hAnsi="Arial Unicode MS" w:cs="Arial Unicode MS" w:hint="eastAsia"/>
+        </w:rPr>
+        <w:t>☐</w:t>
+      </w:r>
+      <w:r>
+        <w:rPr>
+          <w:rFonts w:ascii="Arial Unicode MS" w:eastAsia="Arial Unicode MS" w:hAnsi="Arial Unicode MS" w:cs="Arial Unicode MS"/>
+        </w:rPr>
+        <w:t xml:space="preserve"> </w:t>
+      </w:r>
+      <w:r>
+        <w:t xml:space="preserve">  </w:t>
+      </w:r>
+      <w:r>
+        <w:t>Same as with western lists</w:t>
+      </w:r>
+      <w:r>
+        <w:t xml:space="preserve">    </w:t>
+      </w:r>
+      <w:r>
+        <w:rPr>
+          <w:rFonts w:ascii="Arial Unicode MS" w:eastAsia="Arial Unicode MS" w:hAnsi="Arial Unicode MS" w:cs="Arial Unicode MS" w:hint="eastAsia"/>
+        </w:rPr>
+        <w:t>☐</w:t>
+      </w:r>
+      <w:r>
+        <w:rPr>
+          <w:rFonts w:ascii="Arial Unicode MS" w:eastAsia="Arial Unicode MS" w:hAnsi="Arial Unicode MS" w:cs="Arial Unicode MS"/>
+        </w:rPr>
+        <w:t xml:space="preserve"> </w:t>
+      </w:r>
+      <w:r>
+        <w:t>Other Policy (Please Explain):</w:t>
+      </w:r>
+      <w:r>
+        <w:br/>
+        <w:t>____________________________________________________________________________________________</w:t>
+      </w:r>
+      <w:r>
+        <w:rPr>
           <w:rFonts w:eastAsia="Times New Roman" w:cs="Times New Roman"/>
           <w:iCs/>
           <w:sz w:val="22"/>
           <w:szCs w:val="22"/>
         </w:rPr>
-        <w:t>Do copy editors or publishers set a policy for list item markers, or leave it up to the author to decide?</w:t>
+        <w:br/>
       </w:r>
     </w:p>
     <w:p>
       <w:pPr>
         <w:numPr>
           <w:ilvl w:val="0"/>
-          <w:numId w:val="36"/>
+          <w:numId w:val="48"/>
         </w:numPr>
         <w:spacing w:before="60" w:after="120"/>
         <w:rPr>
@@ -11102,36 +11559,201 @@
           <w:sz w:val="22"/>
           <w:szCs w:val="22"/>
         </w:rPr>
-        <w:t>Of interest: when are ordered lists first found in Ethiopic writing and in what form?</w:t>
-      </w:r>
-    </w:p>
-    <w:p>
-      <w:pPr>
-        <w:pStyle w:val="Heading2"/>
-        <w:rPr>
-          <w:color w:val="auto"/>
-        </w:rPr>
-      </w:pPr>
-      <w:r>
-        <w:rPr>
-          <w:color w:val="auto"/>
-        </w:rPr>
-        <w:t>List Item Marker Alignment</w:t>
-      </w:r>
-    </w:p>
-    <w:p>
-      <w:pPr>
-        <w:jc w:val="both"/>
-        <w:rPr>
+        <w:t>Do copy editors or publishers set a policy for list item markers, or leave it up to the author to decide?</w:t>
+      </w:r>
+      <w:r>
+        <w:rPr>
+          <w:rFonts w:eastAsia="Times New Roman" w:cs="Times New Roman"/>
+          <w:iCs/>
           <w:sz w:val="22"/>
           <w:szCs w:val="22"/>
         </w:rPr>
-      </w:pPr>
-      <w:r>
-        <w:rPr>
+        <w:br/>
+      </w:r>
+      <w:r>
+        <w:rPr>
+          <w:rFonts w:ascii="Arial Unicode MS" w:eastAsia="Arial Unicode MS" w:hAnsi="Arial Unicode MS" w:cs="Arial Unicode MS" w:hint="eastAsia"/>
+        </w:rPr>
+        <w:t>☐</w:t>
+      </w:r>
+      <w:r>
+        <w:rPr>
+          <w:rFonts w:ascii="Arial Unicode MS" w:eastAsia="Arial Unicode MS" w:hAnsi="Arial Unicode MS" w:cs="Arial Unicode MS"/>
+        </w:rPr>
+        <w:t xml:space="preserve"> </w:t>
+      </w:r>
+      <w:r>
+        <w:t xml:space="preserve">  No    </w:t>
+      </w:r>
+      <w:r>
+        <w:rPr>
+          <w:rFonts w:ascii="Arial Unicode MS" w:eastAsia="Arial Unicode MS" w:hAnsi="Arial Unicode MS" w:cs="Arial Unicode MS" w:hint="eastAsia"/>
+        </w:rPr>
+        <w:t>☐</w:t>
+      </w:r>
+      <w:r>
+        <w:rPr>
+          <w:rFonts w:ascii="Arial Unicode MS" w:eastAsia="Arial Unicode MS" w:hAnsi="Arial Unicode MS" w:cs="Arial Unicode MS"/>
+        </w:rPr>
+        <w:t xml:space="preserve"> </w:t>
+      </w:r>
+      <w:r>
+        <w:t xml:space="preserve">Yes   </w:t>
+      </w:r>
+      <w:r>
+        <w:rPr>
+          <w:rFonts w:ascii="Arial Unicode MS" w:eastAsia="Arial Unicode MS" w:hAnsi="Arial Unicode MS" w:cs="Arial Unicode MS" w:hint="eastAsia"/>
+        </w:rPr>
+        <w:t>☐</w:t>
+      </w:r>
+      <w:r>
+        <w:rPr>
+          <w:rFonts w:ascii="Arial Unicode MS" w:eastAsia="Arial Unicode MS" w:hAnsi="Arial Unicode MS" w:cs="Arial Unicode MS"/>
+        </w:rPr>
+        <w:t xml:space="preserve"> </w:t>
+      </w:r>
+      <w:r>
+        <w:t>Other Policy (Please Explain):</w:t>
+      </w:r>
+      <w:r>
+        <w:br/>
+        <w:t>____________________________________________________________________________________________</w:t>
+      </w:r>
+    </w:p>
+    <w:p>
+      <w:pPr>
+        <w:numPr>
+          <w:ilvl w:val="0"/>
+          <w:numId w:val="48"/>
+        </w:numPr>
+        <w:spacing w:before="60" w:after="120"/>
+        <w:rPr>
+          <w:rFonts w:eastAsia="Times New Roman" w:cs="Times New Roman"/>
+          <w:iCs/>
+        </w:rPr>
+      </w:pPr>
+      <w:r>
+        <w:rPr>
+          <w:rFonts w:eastAsia="Times New Roman" w:cs="Times New Roman"/>
+          <w:iCs/>
+        </w:rPr>
+        <w:t>Of historic interest:</w:t>
+      </w:r>
+      <w:r>
+        <w:rPr>
+          <w:rFonts w:eastAsia="Times New Roman" w:cs="Times New Roman"/>
+          <w:iCs/>
+        </w:rPr>
+        <w:t xml:space="preserve"> when are </w:t>
+      </w:r>
+      <w:r>
+        <w:rPr>
+          <w:rFonts w:eastAsia="Times New Roman" w:cs="Times New Roman"/>
+          <w:iCs/>
           <w:sz w:val="22"/>
           <w:szCs w:val="22"/>
         </w:rPr>
+        <w:t>ordered lists</w:t>
+      </w:r>
+      <w:r>
+        <w:rPr>
+          <w:rFonts w:eastAsia="Times New Roman" w:cs="Times New Roman"/>
+          <w:iCs/>
+        </w:rPr>
+        <w:t xml:space="preserve"> first found in Ethiopic writing and in what form?</w:t>
+      </w:r>
+      <w:r>
+        <w:rPr>
+          <w:rFonts w:eastAsia="Times New Roman" w:cs="Times New Roman"/>
+          <w:iCs/>
+        </w:rPr>
+        <w:br/>
+      </w:r>
+      <w:r>
+        <w:rPr>
+          <w:rFonts w:ascii="Arial Unicode MS" w:eastAsia="Arial Unicode MS" w:hAnsi="Arial Unicode MS" w:cs="Arial Unicode MS" w:hint="eastAsia"/>
+        </w:rPr>
+        <w:t>☐</w:t>
+      </w:r>
+      <w:r>
+        <w:rPr>
+          <w:rFonts w:ascii="Arial Unicode MS" w:eastAsia="Arial Unicode MS" w:hAnsi="Arial Unicode MS" w:cs="Arial Unicode MS"/>
+        </w:rPr>
+        <w:t xml:space="preserve"> </w:t>
+      </w:r>
+      <w:r>
+        <w:t xml:space="preserve">  Don't Know    </w:t>
+      </w:r>
+      <w:r>
+        <w:rPr>
+          <w:rFonts w:ascii="Arial Unicode MS" w:eastAsia="Arial Unicode MS" w:hAnsi="Arial Unicode MS" w:cs="Arial Unicode MS" w:hint="eastAsia"/>
+        </w:rPr>
+        <w:t>☐</w:t>
+      </w:r>
+      <w:r>
+        <w:rPr>
+          <w:rFonts w:ascii="Arial Unicode MS" w:eastAsia="Arial Unicode MS" w:hAnsi="Arial Unicode MS" w:cs="Arial Unicode MS"/>
+        </w:rPr>
+        <w:t xml:space="preserve"> </w:t>
+      </w:r>
+      <w:r>
+        <w:t>In the following publication and year:</w:t>
+      </w:r>
+    </w:p>
+    <w:p>
+      <w:pPr>
+        <w:spacing w:before="60" w:after="120"/>
+        <w:ind w:left="360"/>
+        <w:rPr>
+          <w:rFonts w:eastAsia="Times New Roman" w:cs="Times New Roman"/>
+          <w:iCs/>
+          <w:sz w:val="22"/>
+          <w:szCs w:val="22"/>
+        </w:rPr>
+      </w:pPr>
+      <w:r>
+        <w:t>____________________________________________________________________________________________</w:t>
+      </w:r>
+    </w:p>
+    <w:p>
+      <w:pPr>
+        <w:spacing w:before="60" w:after="120"/>
+        <w:ind w:left="360"/>
+        <w:rPr>
+          <w:rFonts w:eastAsia="Times New Roman" w:cs="Times New Roman"/>
+          <w:iCs/>
+          <w:sz w:val="22"/>
+          <w:szCs w:val="22"/>
+        </w:rPr>
+      </w:pPr>
+    </w:p>
+    <w:p>
+      <w:pPr>
+        <w:pStyle w:val="Heading2"/>
+        <w:rPr>
+          <w:color w:val="auto"/>
+        </w:rPr>
+      </w:pPr>
+      <w:r>
+        <w:rPr>
+          <w:color w:val="auto"/>
+        </w:rPr>
+        <w:t>List Item Marker Alignment</w:t>
+      </w:r>
+    </w:p>
+    <w:p>
+      <w:pPr>
+        <w:jc w:val="both"/>
+        <w:rPr>
+          <w:sz w:val="22"/>
+          <w:szCs w:val="22"/>
+        </w:rPr>
+      </w:pPr>
+      <w:r>
+        <w:rPr>
+          <w:sz w:val="22"/>
+          <w:szCs w:val="22"/>
+        </w:rPr>
         <w:t>Ethiopic corpus will present lists with two styles of alignment. These are a left side alignment at the list counter, or alignment along the list marker (suffix). Layout software will align a list at the marker in keeping with the later style. The former style (left justified at counter) may reflect a limitation of the layout technology employed and not a preference of the author, copy editor or typesetter. A depiction of these two alignment styles is presented in the following figures:</w:t>
       </w:r>
     </w:p>
@@ -11146,7 +11768,6 @@
           <w:rFonts w:eastAsia="Times New Roman" w:cs="Times New Roman"/>
           <w:noProof/>
         </w:rPr>
-        <w:lastRenderedPageBreak/>
         <w:drawing>
           <wp:inline distT="0" distB="0" distL="0" distR="0" wp14:anchorId="50CBBA7D" wp14:editId="3A27DFC6">
             <wp:extent cx="3048426" cy="3191321"/>
@@ -11310,6 +11931,7 @@
           <w:sz w:val="22"/>
           <w:szCs w:val="22"/>
         </w:rPr>
+        <w:lastRenderedPageBreak/>
         <w:t>Fig.</w:t>
       </w:r>
       <w:r>
@@ -11456,7 +12078,6 @@
         <w:rPr>
           <w:rFonts w:ascii="Arial Unicode MS" w:eastAsia="Arial Unicode MS" w:hAnsi="Arial Unicode MS" w:cs="Arial Unicode MS" w:hint="eastAsia"/>
         </w:rPr>
-        <w:lastRenderedPageBreak/>
         <w:t>☐</w:t>
       </w:r>
       <w:r>
@@ -12296,7 +12917,7 @@
       <w:pPr>
         <w:numPr>
           <w:ilvl w:val="0"/>
-          <w:numId w:val="35"/>
+          <w:numId w:val="48"/>
         </w:numPr>
         <w:spacing w:before="60" w:after="120"/>
         <w:rPr>
@@ -12447,7 +13068,7 @@
       <w:pPr>
         <w:numPr>
           <w:ilvl w:val="0"/>
-          <w:numId w:val="35"/>
+          <w:numId w:val="48"/>
         </w:numPr>
         <w:spacing w:before="60" w:after="120"/>
         <w:rPr>
@@ -12486,7 +13107,13 @@
         <w:t>☐</w:t>
       </w:r>
       <w:r>
-        <w:t xml:space="preserve"> Same used for Ethiopic numbers    </w:t>
+        <w:t xml:space="preserve"> </w:t>
+      </w:r>
+      <w:r>
+        <w:t xml:space="preserve"> </w:t>
+      </w:r>
+      <w:r>
+        <w:t xml:space="preserve">Same used for Ethiopic numbers    </w:t>
       </w:r>
       <w:r>
         <w:rPr>
@@ -12516,7 +13143,11 @@
         <w:t xml:space="preserve"> </w:t>
       </w:r>
       <w:r>
-        <w:t xml:space="preserve">Other (Please Explain):  </w:t>
+        <w:t xml:space="preserve">Other (Please </w:t>
+      </w:r>
+      <w:r>
+        <w:lastRenderedPageBreak/>
+        <w:t xml:space="preserve">Explain):  </w:t>
       </w:r>
       <w:r>
         <w:rPr>
@@ -12531,7 +13162,7 @@
       <w:pPr>
         <w:numPr>
           <w:ilvl w:val="0"/>
-          <w:numId w:val="35"/>
+          <w:numId w:val="48"/>
         </w:numPr>
         <w:spacing w:before="60" w:after="120"/>
         <w:rPr>
@@ -12561,7 +13192,10 @@
         <w:t>☐</w:t>
       </w:r>
       <w:r>
-        <w:t xml:space="preserve"> No    </w:t>
+        <w:t xml:space="preserve"> </w:t>
+      </w:r>
+      <w:r>
+        <w:t xml:space="preserve">No    </w:t>
       </w:r>
       <w:r>
         <w:rPr>
@@ -12611,7 +13245,6 @@
         <w:rPr>
           <w:color w:val="auto"/>
         </w:rPr>
-        <w:lastRenderedPageBreak/>
         <w:t>Alphabetical (</w:t>
       </w:r>
       <w:r>
@@ -12630,16 +13263,9 @@
     </w:p>
     <w:p>
       <w:pPr>
-        <w:rPr>
-          <w:sz w:val="22"/>
-          <w:szCs w:val="22"/>
-        </w:rPr>
-      </w:pPr>
-      <w:r>
-        <w:rPr>
-          <w:sz w:val="22"/>
-          <w:szCs w:val="22"/>
-        </w:rPr>
+        <w:jc w:val="both"/>
+      </w:pPr>
+      <w:r>
         <w:t>The Unicode standard encodes Ethiopic syllables for many languages using Ethiopic script past and present. Alphabetic lists are commonplace in Ethiopic literature, but will conform to the letter inventory of the language of the surrounding content. The alphabetical style lists specified here do not encompass</w:t>
       </w:r>
       <w:r>
@@ -12667,10 +13293,6 @@
         <w:t> </w:t>
       </w:r>
       <w:r>
-        <w:rPr>
-          <w:sz w:val="22"/>
-          <w:szCs w:val="22"/>
-        </w:rPr>
         <w:t>languages using Ethiopic, but only those with a demonstrated requirement as found in corpus or stakeholder input.</w:t>
       </w:r>
     </w:p>
@@ -13220,6 +13842,7 @@
               <w:rPr>
                 <w:rFonts w:ascii="Abyssinica SIL" w:eastAsia="Times New Roman" w:hAnsi="Abyssinica SIL" w:cs="Abyssinica SIL"/>
               </w:rPr>
+              <w:lastRenderedPageBreak/>
               <w:t>ደ/</w:t>
             </w:r>
           </w:p>
@@ -13334,7 +13957,6 @@
               <w:rPr>
                 <w:rFonts w:ascii="Abyssinica SIL" w:eastAsia="Times New Roman" w:hAnsi="Abyssinica SIL" w:cs="Abyssinica SIL"/>
               </w:rPr>
-              <w:lastRenderedPageBreak/>
               <w:t>ፈ/</w:t>
             </w:r>
           </w:p>
@@ -13734,6 +14356,7 @@
               <w:rPr>
                 <w:rFonts w:ascii="Abyssinica SIL" w:eastAsia="Times New Roman" w:hAnsi="Abyssinica SIL" w:cs="Abyssinica SIL"/>
               </w:rPr>
+              <w:lastRenderedPageBreak/>
               <w:t>ወ/</w:t>
             </w:r>
           </w:p>
@@ -13848,7 +14471,6 @@
               <w:rPr>
                 <w:rFonts w:ascii="Abyssinica SIL" w:eastAsia="Times New Roman" w:hAnsi="Abyssinica SIL" w:cs="Abyssinica SIL"/>
               </w:rPr>
-              <w:lastRenderedPageBreak/>
               <w:t>ጀ/</w:t>
             </w:r>
           </w:p>
@@ -14381,6 +15003,7 @@
               <w:rPr>
                 <w:rFonts w:ascii="Abyssinica SIL" w:eastAsia="Times New Roman" w:hAnsi="Abyssinica SIL" w:cs="Abyssinica SIL"/>
               </w:rPr>
+              <w:lastRenderedPageBreak/>
               <w:t>ወ/</w:t>
             </w:r>
           </w:p>
@@ -14495,7 +15118,6 @@
               <w:rPr>
                 <w:rFonts w:ascii="Abyssinica SIL" w:eastAsia="Times New Roman" w:hAnsi="Abyssinica SIL" w:cs="Abyssinica SIL"/>
               </w:rPr>
-              <w:lastRenderedPageBreak/>
               <w:t>ጀ/</w:t>
             </w:r>
           </w:p>
@@ -15047,6 +15669,7 @@
               <w:rPr>
                 <w:rFonts w:ascii="Abyssinica SIL" w:eastAsia="Times New Roman" w:hAnsi="Abyssinica SIL" w:cs="Abyssinica SIL"/>
               </w:rPr>
+              <w:lastRenderedPageBreak/>
               <w:t>ዐ/</w:t>
             </w:r>
           </w:p>
@@ -15161,7 +15784,6 @@
               <w:rPr>
                 <w:rFonts w:ascii="Abyssinica SIL" w:eastAsia="Times New Roman" w:hAnsi="Abyssinica SIL" w:cs="Abyssinica SIL"/>
               </w:rPr>
-              <w:lastRenderedPageBreak/>
               <w:t>ገ/</w:t>
             </w:r>
           </w:p>
@@ -15656,6 +16278,7 @@
               <w:rPr>
                 <w:rFonts w:ascii="Abyssinica SIL" w:eastAsia="Times New Roman" w:hAnsi="Abyssinica SIL" w:cs="Abyssinica SIL"/>
               </w:rPr>
+              <w:lastRenderedPageBreak/>
               <w:t>ኸ/</w:t>
             </w:r>
           </w:p>
@@ -15770,7 +16393,6 @@
               <w:rPr>
                 <w:rFonts w:ascii="Abyssinica SIL" w:eastAsia="Times New Roman" w:hAnsi="Abyssinica SIL" w:cs="Abyssinica SIL"/>
               </w:rPr>
-              <w:lastRenderedPageBreak/>
               <w:t>ደ/</w:t>
             </w:r>
           </w:p>
@@ -16453,6 +17075,7 @@
           <w:iCs/>
           <w:color w:val="000000" w:themeColor="text1"/>
         </w:rPr>
+        <w:lastRenderedPageBreak/>
         <w:t xml:space="preserve">Columnar radix, e.g.: </w:t>
       </w:r>
       <w:r>
@@ -16616,7 +17239,6 @@
         </w:rPr>
       </w:pPr>
       <w:r>
-        <w:lastRenderedPageBreak/>
         <w:t>_________________________________________________________________________________________________</w:t>
       </w:r>
     </w:p>
@@ -17173,6 +17795,7 @@
               <w:rPr>
                 <w:rFonts w:ascii="Abyssinica SIL" w:eastAsia="Times New Roman" w:hAnsi="Abyssinica SIL" w:cs="Abyssinica SIL"/>
               </w:rPr>
+              <w:lastRenderedPageBreak/>
               <w:t>መ/</w:t>
             </w:r>
           </w:p>
@@ -17306,7 +17929,6 @@
               <w:rPr>
                 <w:rFonts w:ascii="Abyssinica SIL" w:eastAsia="Times New Roman" w:hAnsi="Abyssinica SIL" w:cs="Abyssinica SIL"/>
               </w:rPr>
-              <w:lastRenderedPageBreak/>
               <w:t>ረ/</w:t>
             </w:r>
           </w:p>
@@ -17687,6 +18309,7 @@
               <w:rPr>
                 <w:rFonts w:ascii="Abyssinica SIL" w:eastAsia="Times New Roman" w:hAnsi="Abyssinica SIL" w:cs="Abyssinica SIL"/>
               </w:rPr>
+              <w:lastRenderedPageBreak/>
               <w:t>የ/</w:t>
             </w:r>
           </w:p>
@@ -17820,7 +18443,6 @@
               <w:rPr>
                 <w:rFonts w:ascii="Abyssinica SIL" w:eastAsia="Times New Roman" w:hAnsi="Abyssinica SIL" w:cs="Abyssinica SIL"/>
               </w:rPr>
-              <w:lastRenderedPageBreak/>
               <w:t>ሠ/</w:t>
             </w:r>
           </w:p>
@@ -18334,6 +18956,7 @@
               <w:rPr>
                 <w:rFonts w:ascii="Abyssinica SIL" w:eastAsia="Times New Roman" w:hAnsi="Abyssinica SIL" w:cs="Abyssinica SIL"/>
               </w:rPr>
+              <w:lastRenderedPageBreak/>
               <w:t>የ/</w:t>
             </w:r>
           </w:p>
@@ -18467,7 +19090,6 @@
               <w:rPr>
                 <w:rFonts w:ascii="Abyssinica SIL" w:eastAsia="Times New Roman" w:hAnsi="Abyssinica SIL" w:cs="Abyssinica SIL"/>
               </w:rPr>
-              <w:lastRenderedPageBreak/>
               <w:t>ዐ/</w:t>
             </w:r>
           </w:p>
@@ -18943,6 +19565,7 @@
               <w:rPr>
                 <w:rFonts w:ascii="Abyssinica SIL" w:eastAsia="Times New Roman" w:hAnsi="Abyssinica SIL" w:cs="Abyssinica SIL"/>
               </w:rPr>
+              <w:lastRenderedPageBreak/>
               <w:t>የ/</w:t>
             </w:r>
           </w:p>
@@ -19076,7 +19699,6 @@
               <w:rPr>
                 <w:rFonts w:ascii="Abyssinica SIL" w:eastAsia="Times New Roman" w:hAnsi="Abyssinica SIL" w:cs="Abyssinica SIL"/>
               </w:rPr>
-              <w:lastRenderedPageBreak/>
               <w:t>ሠ/</w:t>
             </w:r>
           </w:p>
@@ -19607,6 +20229,7 @@
           <w:sz w:val="24"/>
           <w:szCs w:val="24"/>
         </w:rPr>
+        <w:lastRenderedPageBreak/>
         <w:t>Should "</w:t>
       </w:r>
       <w:r>
@@ -19910,7 +20533,6 @@
         </w:rPr>
       </w:pPr>
       <w:r>
-        <w:lastRenderedPageBreak/>
         <w:t>Other (Please Explain):</w:t>
       </w:r>
       <w:r>
@@ -20372,6 +20994,7 @@
           <w:sz w:val="48"/>
           <w:szCs w:val="48"/>
         </w:rPr>
+        <w:lastRenderedPageBreak/>
         <w:t>Ethiopic Num</w:t>
       </w:r>
       <w:r>
@@ -21145,6 +21768,7 @@
                 <w:sz w:val="48"/>
                 <w:szCs w:val="48"/>
               </w:rPr>
+              <w:lastRenderedPageBreak/>
               <w:t>...............</w:t>
             </w:r>
             <w:r>
@@ -21289,6 +21913,7 @@
                 <w:sz w:val="48"/>
                 <w:szCs w:val="48"/>
               </w:rPr>
+              <w:lastRenderedPageBreak/>
               <w:t xml:space="preserve">  </w:t>
             </w:r>
             <w:r>
@@ -21327,6 +21952,7 @@
                 <w:sz w:val="48"/>
                 <w:szCs w:val="48"/>
               </w:rPr>
+              <w:lastRenderedPageBreak/>
               <w:t xml:space="preserve">  </w:t>
             </w:r>
             <w:r>
@@ -21506,6 +22132,7 @@
                 <w:sz w:val="48"/>
                 <w:szCs w:val="48"/>
               </w:rPr>
+              <w:lastRenderedPageBreak/>
               <w:t>...............</w:t>
             </w:r>
             <w:r>
@@ -21537,6 +22164,7 @@
                 <w:sz w:val="48"/>
                 <w:szCs w:val="48"/>
               </w:rPr>
+              <w:lastRenderedPageBreak/>
               <w:t>...............</w:t>
             </w:r>
             <w:r>
@@ -22042,6 +22670,7 @@
     </w:p>
     <w:p>
       <w:pPr>
+        <w:jc w:val="both"/>
         <w:rPr>
           <w:rFonts w:ascii="Times" w:hAnsi="Times" w:cs="Times New Roman"/>
           <w:sz w:val="22"/>
@@ -22114,6 +22743,7 @@
     </w:p>
     <w:p>
       <w:pPr>
+        <w:jc w:val="both"/>
         <w:rPr>
           <w:rFonts w:eastAsia="Times New Roman" w:cs="Times New Roman"/>
           <w:b/>
@@ -22137,6 +22767,7 @@
       <w:pPr>
         <w:spacing w:after="120"/>
         <w:ind w:left="720"/>
+        <w:jc w:val="both"/>
         <w:rPr>
           <w:rFonts w:ascii="Times" w:eastAsia="Times New Roman" w:hAnsi="Times" w:cs="Times New Roman"/>
           <w:sz w:val="22"/>
@@ -22154,6 +22785,7 @@
     </w:p>
     <w:p>
       <w:pPr>
+        <w:jc w:val="both"/>
         <w:rPr>
           <w:rFonts w:eastAsia="Times New Roman" w:cs="Times New Roman"/>
           <w:b/>
@@ -22177,6 +22809,7 @@
       <w:pPr>
         <w:spacing w:after="120"/>
         <w:ind w:left="720"/>
+        <w:jc w:val="both"/>
         <w:rPr>
           <w:rFonts w:ascii="Times" w:eastAsia="Times New Roman" w:hAnsi="Times" w:cs="Times New Roman"/>
           <w:sz w:val="22"/>
@@ -22194,6 +22827,7 @@
     </w:p>
     <w:p>
       <w:pPr>
+        <w:jc w:val="both"/>
         <w:rPr>
           <w:rFonts w:eastAsia="Times New Roman" w:cs="Times New Roman"/>
           <w:b/>
@@ -22216,6 +22850,7 @@
     <w:p>
       <w:pPr>
         <w:ind w:left="720"/>
+        <w:jc w:val="both"/>
         <w:rPr>
           <w:rFonts w:ascii="Times" w:eastAsia="Times New Roman" w:hAnsi="Times" w:cs="Times New Roman"/>
           <w:sz w:val="22"/>
@@ -22287,6 +22922,7 @@
     </w:p>
     <w:p>
       <w:pPr>
+        <w:jc w:val="both"/>
         <w:rPr>
           <w:rFonts w:eastAsia="Times New Roman" w:cs="Times New Roman"/>
           <w:b/>
@@ -22310,6 +22946,7 @@
       <w:pPr>
         <w:spacing w:after="120"/>
         <w:ind w:left="720"/>
+        <w:jc w:val="both"/>
         <w:rPr>
           <w:rFonts w:ascii="Times" w:eastAsia="Times New Roman" w:hAnsi="Times" w:cs="Times New Roman"/>
           <w:sz w:val="22"/>
@@ -22403,6 +23040,9 @@
       </w:r>
     </w:p>
     <w:p>
+      <w:pPr>
+        <w:jc w:val="both"/>
+      </w:pPr>
       <w:r>
         <w:rPr>
           <w:rStyle w:val="Emphasis"/>
@@ -23260,9 +23900,9 @@
         </w:rPr>
         <w:lastRenderedPageBreak/>
         <w:drawing>
-          <wp:inline distT="0" distB="0" distL="0" distR="0" wp14:anchorId="78330D30" wp14:editId="6D601796">
+          <wp:inline distT="0" distB="0" distL="0" distR="0" wp14:anchorId="78330D30" wp14:editId="18535178">
             <wp:extent cx="5486400" cy="3039110"/>
-            <wp:effectExtent l="0" t="0" r="0" b="8890"/>
+            <wp:effectExtent l="19050" t="19050" r="19050" b="27940"/>
             <wp:docPr id="43" name="Picture 43"/>
             <wp:cNvGraphicFramePr>
               <a:graphicFrameLocks xmlns:a="http://schemas.openxmlformats.org/drawingml/2006/main" noChangeAspect="1"/>
@@ -23294,6 +23934,11 @@
                     <a:prstGeom prst="rect">
                       <a:avLst/>
                     </a:prstGeom>
+                    <a:ln w="6350">
+                      <a:solidFill>
+                        <a:schemeClr val="tx1"/>
+                      </a:solidFill>
+                    </a:ln>
                   </pic:spPr>
                 </pic:pic>
               </a:graphicData>
@@ -26278,14 +26923,7 @@
           <w:rFonts w:eastAsia="Times New Roman" w:cs="Times New Roman"/>
           <w:iCs/>
         </w:rPr>
-        <w:t xml:space="preserve">  For example </w:t>
-      </w:r>
-      <w:r>
-        <w:rPr>
-          <w:rFonts w:eastAsia="Times New Roman" w:cs="Times New Roman"/>
-          <w:iCs/>
-        </w:rPr>
-        <w:t>"</w:t>
+        <w:t xml:space="preserve">  For example "</w:t>
       </w:r>
       <w:r>
         <w:rPr>
@@ -26299,21 +26937,7 @@
           <w:rFonts w:eastAsia="Times New Roman" w:cs="Times New Roman"/>
           <w:iCs/>
         </w:rPr>
-        <w:t>"</w:t>
-      </w:r>
-      <w:r>
-        <w:rPr>
-          <w:rFonts w:eastAsia="Times New Roman" w:cs="Times New Roman"/>
-          <w:iCs/>
-        </w:rPr>
-        <w:t xml:space="preserve"> compared to </w:t>
-      </w:r>
-      <w:r>
-        <w:rPr>
-          <w:rFonts w:eastAsia="Times New Roman" w:cs="Times New Roman"/>
-          <w:iCs/>
-        </w:rPr>
-        <w:t>"</w:t>
+        <w:t>" compared to "</w:t>
       </w:r>
       <w:r>
         <w:rPr>
@@ -26327,20 +26951,13 @@
           <w:rFonts w:eastAsia="Times New Roman" w:cs="Times New Roman"/>
           <w:iCs/>
         </w:rPr>
-        <w:t>"</w:t>
+        <w:t>".  Which style is preferred</w:t>
       </w:r>
       <w:r>
         <w:rPr>
           <w:rFonts w:eastAsia="Times New Roman" w:cs="Times New Roman"/>
           <w:iCs/>
         </w:rPr>
-        <w:t>.  Which style is preferred</w:t>
-      </w:r>
-      <w:r>
-        <w:rPr>
-          <w:rFonts w:eastAsia="Times New Roman" w:cs="Times New Roman"/>
-          <w:iCs/>
-        </w:rPr>
         <w:br/>
       </w:r>
       <w:r>
@@ -26356,13 +26973,7 @@
         <w:t xml:space="preserve"> </w:t>
       </w:r>
       <w:r>
-        <w:t xml:space="preserve">  </w:t>
-      </w:r>
-      <w:r>
-        <w:t>Ending dot</w:t>
-      </w:r>
-      <w:r>
-        <w:t xml:space="preserve">    </w:t>
+        <w:t xml:space="preserve">  Ending dot    </w:t>
       </w:r>
       <w:r>
         <w:rPr>
@@ -26377,10 +26988,7 @@
         <w:t xml:space="preserve"> </w:t>
       </w:r>
       <w:r>
-        <w:t>No ending dot</w:t>
-      </w:r>
-      <w:r>
-        <w:t xml:space="preserve">   </w:t>
+        <w:t xml:space="preserve">No ending dot   </w:t>
       </w:r>
       <w:r>
         <w:rPr>
@@ -26395,10 +27003,7 @@
         <w:t xml:space="preserve"> </w:t>
       </w:r>
       <w:r>
-        <w:t>It depends</w:t>
-      </w:r>
-      <w:r>
-        <w:t xml:space="preserve"> (Please Explain):</w:t>
+        <w:t>It depends (Please Explain):</w:t>
       </w:r>
       <w:r>
         <w:br/>
@@ -26815,21 +27420,7 @@
           <w:rFonts w:eastAsia="Times New Roman" w:cs="Times New Roman"/>
           <w:iCs/>
         </w:rPr>
-        <w:t xml:space="preserve">Do copy editors or publishers set a policy for </w:t>
-      </w:r>
-      <w:r>
-        <w:rPr>
-          <w:rFonts w:eastAsia="Times New Roman" w:cs="Times New Roman"/>
-          <w:iCs/>
-        </w:rPr>
-        <w:t>abbreviation</w:t>
-      </w:r>
-      <w:r>
-        <w:rPr>
-          <w:rFonts w:eastAsia="Times New Roman" w:cs="Times New Roman"/>
-          <w:iCs/>
-        </w:rPr>
-        <w:t>, or leave it up to the author to decide?</w:t>
+        <w:t>Do copy editors or publishers set a policy for abbreviation, or leave it up to the author to decide?</w:t>
       </w:r>
       <w:r>
         <w:rPr>
@@ -26905,21 +27496,14 @@
           <w:rFonts w:eastAsia="Times New Roman" w:cs="Times New Roman"/>
           <w:iCs/>
         </w:rPr>
-        <w:t xml:space="preserve">Of interest: when are </w:t>
+        <w:t>Of historic interest:</w:t>
       </w:r>
       <w:r>
         <w:rPr>
           <w:rFonts w:eastAsia="Times New Roman" w:cs="Times New Roman"/>
           <w:iCs/>
         </w:rPr>
-        <w:t>abbreviations</w:t>
-      </w:r>
-      <w:r>
-        <w:rPr>
-          <w:rFonts w:eastAsia="Times New Roman" w:cs="Times New Roman"/>
-          <w:iCs/>
-        </w:rPr>
-        <w:t xml:space="preserve"> first found in Ethiopic writing and in what form?</w:t>
+        <w:t xml:space="preserve"> when are abbreviations first found in Ethiopic writing and in what form?</w:t>
       </w:r>
       <w:r>
         <w:rPr>
@@ -28348,13 +28932,20 @@
           <w:rFonts w:eastAsia="Times New Roman" w:cs="Times New Roman"/>
           <w:iCs/>
         </w:rPr>
-        <w:t>Of interest: when are parenthesis first found in Ethiopic writing and in what form?</w:t>
+        <w:t>Of historic interest:</w:t>
       </w:r>
       <w:r>
         <w:rPr>
           <w:rFonts w:eastAsia="Times New Roman" w:cs="Times New Roman"/>
           <w:iCs/>
         </w:rPr>
+        <w:t xml:space="preserve"> when are parenthesis first found in Ethiopic writing and in what form?</w:t>
+      </w:r>
+      <w:r>
+        <w:rPr>
+          <w:rFonts w:eastAsia="Times New Roman" w:cs="Times New Roman"/>
+          <w:iCs/>
+        </w:rPr>
         <w:br/>
       </w:r>
       <w:r>
@@ -28370,13 +28961,7 @@
         <w:t xml:space="preserve"> </w:t>
       </w:r>
       <w:r>
-        <w:t xml:space="preserve">  </w:t>
-      </w:r>
-      <w:r>
-        <w:t>Don't Know</w:t>
-      </w:r>
-      <w:r>
-        <w:t xml:space="preserve">    </w:t>
+        <w:t xml:space="preserve">  Don't Know    </w:t>
       </w:r>
       <w:r>
         <w:rPr>
@@ -28873,14 +29458,7 @@
           <w:sz w:val="24"/>
           <w:szCs w:val="24"/>
         </w:rPr>
-        <w:t xml:space="preserve">  « »</w:t>
-      </w:r>
-      <w:r>
-        <w:rPr>
-          <w:sz w:val="24"/>
-          <w:szCs w:val="24"/>
-        </w:rPr>
-        <w:t xml:space="preserve">     </w:t>
+        <w:t xml:space="preserve">  « »     </w:t>
       </w:r>
       <w:r>
         <w:rPr>
@@ -29379,21 +29957,7 @@
           <w:sz w:val="24"/>
           <w:szCs w:val="24"/>
         </w:rPr>
-        <w:t xml:space="preserve">Other </w:t>
-      </w:r>
-      <w:r>
-        <w:rPr>
-          <w:sz w:val="24"/>
-          <w:szCs w:val="24"/>
-        </w:rPr>
-        <w:t>Rules</w:t>
-      </w:r>
-      <w:r>
-        <w:rPr>
-          <w:sz w:val="24"/>
-          <w:szCs w:val="24"/>
-        </w:rPr>
-        <w:t xml:space="preserve"> (Please Explain):</w:t>
+        <w:t>Other Rules (Please Explain):</w:t>
       </w:r>
       <w:r>
         <w:rPr>
@@ -29422,21 +29986,14 @@
           <w:rFonts w:eastAsia="Times New Roman" w:cs="Times New Roman"/>
           <w:iCs/>
         </w:rPr>
-        <w:t xml:space="preserve">Of interest: when are </w:t>
+        <w:t>Of historic interest:</w:t>
       </w:r>
       <w:r>
         <w:rPr>
           <w:rFonts w:eastAsia="Times New Roman" w:cs="Times New Roman"/>
           <w:iCs/>
         </w:rPr>
-        <w:t>quotation marks</w:t>
-      </w:r>
-      <w:r>
-        <w:rPr>
-          <w:rFonts w:eastAsia="Times New Roman" w:cs="Times New Roman"/>
-          <w:iCs/>
-        </w:rPr>
-        <w:t xml:space="preserve"> first found in Ethiopic writing and in what form?</w:t>
+        <w:t xml:space="preserve"> when are quotation marks first found in Ethiopic writing and in what form?</w:t>
       </w:r>
       <w:r>
         <w:rPr>
@@ -31862,7 +32419,7 @@
   <w:abstractNum w:abstractNumId="10">
     <w:nsid w:val="304756F1"/>
     <w:multiLevelType w:val="hybridMultilevel"/>
-    <w:tmpl w:val="3800EB2C"/>
+    <w:tmpl w:val="96F4A694"/>
     <w:lvl w:ilvl="0" w:tplc="71F68BDE">
       <w:start w:val="1"/>
       <w:numFmt w:val="decimal"/>
@@ -32561,7 +33118,7 @@
   <w:abstractNum w:abstractNumId="17">
     <w:nsid w:val="45645E3E"/>
     <w:multiLevelType w:val="hybridMultilevel"/>
-    <w:tmpl w:val="775C7026"/>
+    <w:tmpl w:val="4712CA08"/>
     <w:lvl w:ilvl="0" w:tplc="0409000F">
       <w:start w:val="1"/>
       <w:numFmt w:val="decimal"/>
@@ -33616,7 +34173,7 @@
   <w:abstractNum w:abstractNumId="27">
     <w:nsid w:val="5D0265B6"/>
     <w:multiLevelType w:val="hybridMultilevel"/>
-    <w:tmpl w:val="64A8E380"/>
+    <w:tmpl w:val="AF061EDE"/>
     <w:lvl w:ilvl="0" w:tplc="0409000F">
       <w:start w:val="1"/>
       <w:numFmt w:val="decimal"/>
@@ -35016,6 +35573,92 @@
     </w:lvl>
   </w:abstractNum>
   <w:abstractNum w:abstractNumId="39">
+    <w:nsid w:val="6E545D96"/>
+    <w:multiLevelType w:val="hybridMultilevel"/>
+    <w:tmpl w:val="AF061EDE"/>
+    <w:lvl w:ilvl="0" w:tplc="0409000F">
+      <w:start w:val="1"/>
+      <w:numFmt w:val="decimal"/>
+      <w:lvlText w:val="%1."/>
+      <w:lvlJc w:val="left"/>
+      <w:pPr>
+        <w:ind w:left="360" w:hanging="360"/>
+      </w:pPr>
+    </w:lvl>
+    <w:lvl w:ilvl="1" w:tplc="04090019" w:tentative="1">
+      <w:start w:val="1"/>
+      <w:numFmt w:val="lowerLetter"/>
+      <w:lvlText w:val="%2."/>
+      <w:lvlJc w:val="left"/>
+      <w:pPr>
+        <w:ind w:left="1080" w:hanging="360"/>
+      </w:pPr>
+    </w:lvl>
+    <w:lvl w:ilvl="2" w:tplc="0409001B" w:tentative="1">
+      <w:start w:val="1"/>
+      <w:numFmt w:val="lowerRoman"/>
+      <w:lvlText w:val="%3."/>
+      <w:lvlJc w:val="right"/>
+      <w:pPr>
+        <w:ind w:left="1800" w:hanging="180"/>
+      </w:pPr>
+    </w:lvl>
+    <w:lvl w:ilvl="3" w:tplc="0409000F" w:tentative="1">
+      <w:start w:val="1"/>
+      <w:numFmt w:val="decimal"/>
+      <w:lvlText w:val="%4."/>
+      <w:lvlJc w:val="left"/>
+      <w:pPr>
+        <w:ind w:left="2520" w:hanging="360"/>
+      </w:pPr>
+    </w:lvl>
+    <w:lvl w:ilvl="4" w:tplc="04090019" w:tentative="1">
+      <w:start w:val="1"/>
+      <w:numFmt w:val="lowerLetter"/>
+      <w:lvlText w:val="%5."/>
+      <w:lvlJc w:val="left"/>
+      <w:pPr>
+        <w:ind w:left="3240" w:hanging="360"/>
+      </w:pPr>
+    </w:lvl>
+    <w:lvl w:ilvl="5" w:tplc="0409001B" w:tentative="1">
+      <w:start w:val="1"/>
+      <w:numFmt w:val="lowerRoman"/>
+      <w:lvlText w:val="%6."/>
+      <w:lvlJc w:val="right"/>
+      <w:pPr>
+        <w:ind w:left="3960" w:hanging="180"/>
+      </w:pPr>
+    </w:lvl>
+    <w:lvl w:ilvl="6" w:tplc="0409000F" w:tentative="1">
+      <w:start w:val="1"/>
+      <w:numFmt w:val="decimal"/>
+      <w:lvlText w:val="%7."/>
+      <w:lvlJc w:val="left"/>
+      <w:pPr>
+        <w:ind w:left="4680" w:hanging="360"/>
+      </w:pPr>
+    </w:lvl>
+    <w:lvl w:ilvl="7" w:tplc="04090019" w:tentative="1">
+      <w:start w:val="1"/>
+      <w:numFmt w:val="lowerLetter"/>
+      <w:lvlText w:val="%8."/>
+      <w:lvlJc w:val="left"/>
+      <w:pPr>
+        <w:ind w:left="5400" w:hanging="360"/>
+      </w:pPr>
+    </w:lvl>
+    <w:lvl w:ilvl="8" w:tplc="0409001B" w:tentative="1">
+      <w:start w:val="1"/>
+      <w:numFmt w:val="lowerRoman"/>
+      <w:lvlText w:val="%9."/>
+      <w:lvlJc w:val="right"/>
+      <w:pPr>
+        <w:ind w:left="6120" w:hanging="180"/>
+      </w:pPr>
+    </w:lvl>
+  </w:abstractNum>
+  <w:abstractNum w:abstractNumId="40">
     <w:nsid w:val="70EA12A1"/>
     <w:multiLevelType w:val="hybridMultilevel"/>
     <w:tmpl w:val="CBA648F0"/>
@@ -35101,7 +35744,7 @@
       </w:pPr>
     </w:lvl>
   </w:abstractNum>
-  <w:abstractNum w:abstractNumId="40">
+  <w:abstractNum w:abstractNumId="41">
     <w:nsid w:val="71A47DCD"/>
     <w:multiLevelType w:val="hybridMultilevel"/>
     <w:tmpl w:val="EBD25BDC"/>
@@ -35190,7 +35833,7 @@
       </w:pPr>
     </w:lvl>
   </w:abstractNum>
-  <w:abstractNum w:abstractNumId="41">
+  <w:abstractNum w:abstractNumId="42">
     <w:nsid w:val="72550789"/>
     <w:multiLevelType w:val="hybridMultilevel"/>
     <w:tmpl w:val="01DA8258"/>
@@ -35279,7 +35922,7 @@
       </w:pPr>
     </w:lvl>
   </w:abstractNum>
-  <w:abstractNum w:abstractNumId="42">
+  <w:abstractNum w:abstractNumId="43">
     <w:nsid w:val="74EB1BCF"/>
     <w:multiLevelType w:val="hybridMultilevel"/>
     <w:tmpl w:val="0060DA2C"/>
@@ -35365,7 +36008,7 @@
       </w:pPr>
     </w:lvl>
   </w:abstractNum>
-  <w:abstractNum w:abstractNumId="43">
+  <w:abstractNum w:abstractNumId="44">
     <w:nsid w:val="7592464F"/>
     <w:multiLevelType w:val="hybridMultilevel"/>
     <w:tmpl w:val="8C24E170"/>
@@ -35451,7 +36094,7 @@
       </w:pPr>
     </w:lvl>
   </w:abstractNum>
-  <w:abstractNum w:abstractNumId="44">
+  <w:abstractNum w:abstractNumId="45">
     <w:nsid w:val="7B1649B6"/>
     <w:multiLevelType w:val="hybridMultilevel"/>
     <w:tmpl w:val="219470A2"/>
@@ -35537,7 +36180,7 @@
       </w:pPr>
     </w:lvl>
   </w:abstractNum>
-  <w:abstractNum w:abstractNumId="45">
+  <w:abstractNum w:abstractNumId="46">
     <w:nsid w:val="7C9C365D"/>
     <w:multiLevelType w:val="multilevel"/>
     <w:tmpl w:val="7F545570"/>
@@ -35686,7 +36329,7 @@
       </w:rPr>
     </w:lvl>
   </w:abstractNum>
-  <w:abstractNum w:abstractNumId="46">
+  <w:abstractNum w:abstractNumId="47">
     <w:nsid w:val="7F47276E"/>
     <w:multiLevelType w:val="hybridMultilevel"/>
     <w:tmpl w:val="01DA8258"/>
@@ -35782,7 +36425,7 @@
     <w:abstractNumId w:val="5"/>
   </w:num>
   <w:num w:numId="3">
-    <w:abstractNumId w:val="43"/>
+    <w:abstractNumId w:val="44"/>
   </w:num>
   <w:num w:numId="4">
     <w:abstractNumId w:val="20"/>
@@ -35824,7 +36467,7 @@
     <w:abstractNumId w:val="33"/>
   </w:num>
   <w:num w:numId="17">
-    <w:abstractNumId w:val="45"/>
+    <w:abstractNumId w:val="46"/>
   </w:num>
   <w:num w:numId="18">
     <w:abstractNumId w:val="26"/>
@@ -35836,7 +36479,7 @@
     <w:abstractNumId w:val="19"/>
   </w:num>
   <w:num w:numId="21">
-    <w:abstractNumId w:val="44"/>
+    <w:abstractNumId w:val="45"/>
   </w:num>
   <w:num w:numId="22">
     <w:abstractNumId w:val="16"/>
@@ -35848,7 +36491,7 @@
     <w:abstractNumId w:val="13"/>
   </w:num>
   <w:num w:numId="25">
-    <w:abstractNumId w:val="42"/>
+    <w:abstractNumId w:val="43"/>
   </w:num>
   <w:num w:numId="26">
     <w:abstractNumId w:val="22"/>
@@ -35875,7 +36518,7 @@
     <w:abstractNumId w:val="18"/>
   </w:num>
   <w:num w:numId="34">
-    <w:abstractNumId w:val="39"/>
+    <w:abstractNumId w:val="40"/>
   </w:num>
   <w:num w:numId="35">
     <w:abstractNumId w:val="27"/>
@@ -35899,22 +36542,25 @@
     <w:abstractNumId w:val="7"/>
   </w:num>
   <w:num w:numId="42">
-    <w:abstractNumId w:val="41"/>
+    <w:abstractNumId w:val="42"/>
   </w:num>
   <w:num w:numId="43">
-    <w:abstractNumId w:val="46"/>
+    <w:abstractNumId w:val="47"/>
   </w:num>
   <w:num w:numId="44">
     <w:abstractNumId w:val="6"/>
   </w:num>
   <w:num w:numId="45">
-    <w:abstractNumId w:val="40"/>
+    <w:abstractNumId w:val="41"/>
   </w:num>
   <w:num w:numId="46">
     <w:abstractNumId w:val="10"/>
   </w:num>
   <w:num w:numId="47">
     <w:abstractNumId w:val="11"/>
+  </w:num>
+  <w:num w:numId="48">
+    <w:abstractNumId w:val="39"/>
   </w:num>
   <w:numIdMacAtCleanup w:val="40"/>
 </w:numbering>
@@ -37905,7 +38551,7 @@
 </file>
 
 <file path=customXml/itemProps1.xml><?xml version="1.0" encoding="utf-8"?>
-<ds:datastoreItem xmlns:ds="http://schemas.openxmlformats.org/officeDocument/2006/customXml" ds:itemID="{BC784511-9D57-4C2F-92FC-BA797933CFF6}">
+<ds:datastoreItem xmlns:ds="http://schemas.openxmlformats.org/officeDocument/2006/customXml" ds:itemID="{5CBF648E-4798-496C-9150-A8DA06ACA2F4}">
   <ds:schemaRefs>
     <ds:schemaRef ds:uri="http://schemas.openxmlformats.org/officeDocument/2006/bibliography"/>
   </ds:schemaRefs>

</xml_diff>

<commit_message>
minor updates in the justification section.
</commit_message>
<xml_diff>
--- a/survey/ELREQ-Survey-1.docx
+++ b/survey/ELREQ-Survey-1.docx
@@ -368,12 +368,7 @@
     </w:p>
     <w:p>
       <w:r>
-        <w:t>Company or Institute:_______________________________________________________</w:t>
-      </w:r>
-      <w:bookmarkStart w:id="0" w:name="_GoBack"/>
-      <w:bookmarkEnd w:id="0"/>
-      <w:r>
-        <w:t>________________</w:t>
+        <w:t>Company or Institute:_______________________________________________________________________</w:t>
       </w:r>
     </w:p>
     <w:p>
@@ -3414,7 +3409,7 @@
               </wp:anchor>
             </w:drawing>
           </mc:Choice>
-          <mc:Fallback xmlns:mo="http://schemas.microsoft.com/office/mac/office/2008/main" xmlns:mv="urn:schemas-microsoft-com:mac:vml">
+          <mc:Fallback xmlns:mv="urn:schemas-microsoft-com:mac:vml" xmlns:mo="http://schemas.microsoft.com/office/mac/office/2008/main">
             <w:pict>
               <v:line id="Straight Connector 11" o:spid="_x0000_s1026" style="position:absolute;flip:x;z-index:251661312;visibility:visible;mso-wrap-style:square;mso-width-percent:0;mso-wrap-distance-left:9pt;mso-wrap-distance-top:0;mso-wrap-distance-right:9pt;mso-wrap-distance-bottom:0;mso-position-horizontal:absolute;mso-position-horizontal-relative:text;mso-position-vertical:absolute;mso-position-vertical-relative:text;mso-width-percent:0;mso-width-relative:margin" from="235.45pt,42.35pt" to="432.8pt,42.35pt" o:gfxdata="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" strokecolor="#4f81bd [3204]" strokeweight="1pt"/>
             </w:pict>
@@ -3482,7 +3477,7 @@
               </wp:anchor>
             </w:drawing>
           </mc:Choice>
-          <mc:Fallback xmlns:mo="http://schemas.microsoft.com/office/mac/office/2008/main" xmlns:mv="urn:schemas-microsoft-com:mac:vml">
+          <mc:Fallback xmlns:mv="urn:schemas-microsoft-com:mac:vml" xmlns:mo="http://schemas.microsoft.com/office/mac/office/2008/main">
             <w:pict>
               <v:line id="Straight Connector 12" o:spid="_x0000_s1026" style="position:absolute;flip:x;z-index:251663360;visibility:visible;mso-wrap-style:square;mso-width-percent:0;mso-wrap-distance-left:9pt;mso-wrap-distance-top:0;mso-wrap-distance-right:9pt;mso-wrap-distance-bottom:0;mso-position-horizontal:absolute;mso-position-horizontal-relative:text;mso-position-vertical:absolute;mso-position-vertical-relative:text;mso-width-percent:0;mso-width-relative:margin" from="235.15pt,83.5pt" to="432.8pt,83.5pt" o:gfxdata="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" strokecolor="#4f81bd [3204]" strokeweight="1pt"/>
             </w:pict>
@@ -3550,7 +3545,7 @@
               </wp:anchor>
             </w:drawing>
           </mc:Choice>
-          <mc:Fallback xmlns:mo="http://schemas.microsoft.com/office/mac/office/2008/main" xmlns:mv="urn:schemas-microsoft-com:mac:vml">
+          <mc:Fallback xmlns:mv="urn:schemas-microsoft-com:mac:vml" xmlns:mo="http://schemas.microsoft.com/office/mac/office/2008/main">
             <w:pict>
               <v:line id="Straight Connector 10" o:spid="_x0000_s1026" style="position:absolute;flip:x;z-index:251659264;visibility:visible;mso-wrap-style:square;mso-width-percent:0;mso-wrap-distance-left:9pt;mso-wrap-distance-top:0;mso-wrap-distance-right:9pt;mso-wrap-distance-bottom:0;mso-position-horizontal:absolute;mso-position-horizontal-relative:text;mso-position-vertical:absolute;mso-position-vertical-relative:text;mso-width-percent:0;mso-width-relative:margin" from="235.65pt,7pt" to="433.45pt,7pt" o:gfxdata="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" strokecolor="#4f81bd [3204]" strokeweight="1pt"/>
             </w:pict>
@@ -22969,61 +22964,19 @@
         </w:rPr>
       </w:pPr>
     </w:p>
-    <w:p/>
-    <w:p>
-      <w:pPr>
-        <w:pStyle w:val="Heading2"/>
-        <w:rPr>
-          <w:color w:val="auto"/>
-        </w:rPr>
-      </w:pPr>
-      <w:r>
-        <w:rPr>
-          <w:color w:val="auto"/>
-        </w:rPr>
-        <w:t>Rules of Formatting the Ethiopic Wordspace-Punctuation Boundary</w:t>
-      </w:r>
-    </w:p>
-    <w:p>
-      <w:pPr>
+    <w:p>
+      <w:r>
+        <w:t xml:space="preserve">Note: Integrate </w:t>
+      </w:r>
+      <w:r>
         <w:rPr>
           <w:i/>
-          <w:sz w:val="22"/>
-          <w:szCs w:val="22"/>
-        </w:rPr>
-      </w:pPr>
-      <w:r>
-        <w:rPr>
-          <w:rStyle w:val="Emphasis"/>
-          <w:i w:val="0"/>
-          <w:sz w:val="22"/>
-          <w:szCs w:val="22"/>
-        </w:rPr>
-        <w:t>This section has become redundant and should be combined with</w:t>
-      </w:r>
-      <w:r>
-        <w:rPr>
-          <w:rStyle w:val="apple-converted-space"/>
-          <w:i/>
-          <w:iCs/>
-          <w:sz w:val="22"/>
-          <w:szCs w:val="22"/>
-        </w:rPr>
-        <w:t> </w:t>
-      </w:r>
-      <w:hyperlink r:id="rId20" w:anchor="ethiopic_wordspace_at_latin_boundaries" w:history="1">
-        <w:r>
-          <w:rPr>
-            <w:rStyle w:val="Hyperlink"/>
-            <w:i/>
-            <w:iCs/>
-            <w:color w:val="034575"/>
-            <w:sz w:val="22"/>
-            <w:szCs w:val="22"/>
-          </w:rPr>
-          <w:t>Ethiopic Wordspace at Latin Boundaries</w:t>
-        </w:r>
-      </w:hyperlink>
+        </w:rPr>
+        <w:t>"Parenthetical Expressions with Ethiopic Wordspace"</w:t>
+      </w:r>
+      <w:r>
+        <w:t xml:space="preserve"> with this section</w:t>
+      </w:r>
     </w:p>
     <w:p>
       <w:pPr>
@@ -23118,7 +23071,6 @@
           <w:i/>
           <w:iCs/>
         </w:rPr>
-        <w:lastRenderedPageBreak/>
         <w:t>within a numeric sequence, like a phone number</w:t>
       </w:r>
     </w:p>
@@ -23188,6 +23140,7 @@
           <w:i/>
           <w:iCs/>
         </w:rPr>
+        <w:lastRenderedPageBreak/>
         <w:t>before and fol</w:t>
       </w:r>
       <w:r>
@@ -23320,236 +23273,54 @@
         <w:rPr>
           <w:color w:val="auto"/>
         </w:rPr>
-        <w:t>Justification When ETHIOPIC WORDSPACE is the Word Delimiter</w:t>
-      </w:r>
-    </w:p>
-    <w:p>
-      <w:pPr>
-        <w:spacing w:after="120"/>
+        <w:t xml:space="preserve">Justification with </w:t>
+      </w:r>
+      <w:r>
+        <w:rPr>
+          <w:color w:val="auto"/>
+        </w:rPr>
+        <w:t>Punctuation and</w:t>
+      </w:r>
+      <w:r>
+        <w:rPr>
+          <w:color w:val="auto"/>
+        </w:rPr>
+        <w:t xml:space="preserve"> Wordspace</w:t>
+      </w:r>
+      <w:r>
+        <w:rPr>
+          <w:color w:val="auto"/>
+        </w:rPr>
+        <w:t xml:space="preserve"> in Word-</w:t>
+      </w:r>
+      <w:r>
+        <w:rPr>
+          <w:color w:val="auto"/>
+        </w:rPr>
+        <w:t>Bounded</w:t>
+      </w:r>
+      <w:r>
+        <w:rPr>
+          <w:color w:val="auto"/>
+        </w:rPr>
+        <w:t xml:space="preserve"> Style</w:t>
+      </w:r>
+    </w:p>
+    <w:p>
+      <w:pPr>
+        <w:spacing w:after="240"/>
         <w:jc w:val="both"/>
         <w:rPr>
-          <w:rFonts w:ascii="Times" w:hAnsi="Times" w:cs="Times New Roman"/>
-          <w:sz w:val="22"/>
-          <w:szCs w:val="22"/>
-        </w:rPr>
-      </w:pPr>
-      <w:r>
-        <w:rPr>
-          <w:sz w:val="22"/>
-          <w:szCs w:val="22"/>
-        </w:rPr>
-        <w:t>Since the arrival of the printing press to Ethiopia in 1863 (Pankhurst, 1998), full justification of Ethiopic has been a common typesetting practice in Ethiopian, and later Eritrean, publishing houses. Earlier, Ethiopic justification rules are a feature of Hiob Ludolf’s Historia Æthiopica which is noted as the first use of movable type for Ethiopic script (Ludolf, 1681). Prior to letterpress typography, calligraphic manuscripts rendered on parchment also featured full, or approximately full, justification. Though the latter likely reflects the scribe’s desire not to waste a millimeter of available lateral writing space.</w:t>
-      </w:r>
-    </w:p>
-    <w:p>
-      <w:pPr>
-        <w:ind w:firstLine="720"/>
-        <w:jc w:val="both"/>
-        <w:rPr>
-          <w:sz w:val="22"/>
-          <w:szCs w:val="22"/>
-        </w:rPr>
-      </w:pPr>
-      <w:r>
-        <w:rPr>
-          <w:noProof/>
-        </w:rPr>
-        <w:drawing>
-          <wp:anchor distT="0" distB="0" distL="114300" distR="114300" simplePos="0" relativeHeight="251672576" behindDoc="1" locked="0" layoutInCell="1" allowOverlap="1" wp14:anchorId="5AEABFD2" wp14:editId="46CED6B4">
-            <wp:simplePos x="0" y="0"/>
-            <wp:positionH relativeFrom="column">
-              <wp:posOffset>-3810</wp:posOffset>
-            </wp:positionH>
-            <wp:positionV relativeFrom="paragraph">
-              <wp:posOffset>1017905</wp:posOffset>
-            </wp:positionV>
-            <wp:extent cx="2411730" cy="2748280"/>
-            <wp:effectExtent l="19050" t="19050" r="26670" b="13970"/>
-            <wp:wrapTopAndBottom/>
-            <wp:docPr id="36" name="Picture 36"/>
-            <wp:cNvGraphicFramePr>
-              <a:graphicFrameLocks xmlns:a="http://schemas.openxmlformats.org/drawingml/2006/main" noChangeAspect="1"/>
-            </wp:cNvGraphicFramePr>
-            <a:graphic xmlns:a="http://schemas.openxmlformats.org/drawingml/2006/main">
-              <a:graphicData uri="http://schemas.openxmlformats.org/drawingml/2006/picture">
-                <pic:pic xmlns:pic="http://schemas.openxmlformats.org/drawingml/2006/picture">
-                  <pic:nvPicPr>
-                    <pic:cNvPr id="0" name="Historia-Aethiopica-Page-X-Paragraph35.PNG"/>
-                    <pic:cNvPicPr/>
-                  </pic:nvPicPr>
-                  <pic:blipFill rotWithShape="1">
-                    <a:blip r:embed="rId21">
-                      <a:extLst>
-                        <a:ext uri="{28A0092B-C50C-407E-A947-70E740481C1C}">
-                          <a14:useLocalDpi xmlns:a14="http://schemas.microsoft.com/office/drawing/2010/main" val="0"/>
-                        </a:ext>
-                      </a:extLst>
-                    </a:blip>
-                    <a:srcRect r="47924"/>
-                    <a:stretch/>
-                  </pic:blipFill>
-                  <pic:spPr bwMode="auto">
-                    <a:xfrm>
-                      <a:off x="0" y="0"/>
-                      <a:ext cx="2411730" cy="2748280"/>
-                    </a:xfrm>
-                    <a:prstGeom prst="rect">
-                      <a:avLst/>
-                    </a:prstGeom>
-                    <a:ln>
-                      <a:solidFill>
-                        <a:srgbClr val="000000"/>
-                      </a:solidFill>
-                    </a:ln>
-                    <a:extLst>
-                      <a:ext uri="{53640926-AAD7-44D8-BBD7-CCE9431645EC}">
-                        <a14:shadowObscured xmlns:a14="http://schemas.microsoft.com/office/drawing/2010/main"/>
-                      </a:ext>
-                    </a:extLst>
-                  </pic:spPr>
-                </pic:pic>
-              </a:graphicData>
-            </a:graphic>
-            <wp14:sizeRelH relativeFrom="page">
-              <wp14:pctWidth>0</wp14:pctWidth>
-            </wp14:sizeRelH>
-            <wp14:sizeRelV relativeFrom="page">
-              <wp14:pctHeight>0</wp14:pctHeight>
-            </wp14:sizeRelV>
-          </wp:anchor>
-        </w:drawing>
-      </w:r>
-      <w:r>
-        <w:rPr>
-          <w:sz w:val="22"/>
-          <w:szCs w:val="22"/>
-        </w:rPr>
-        <w:t>The placement of Ethiopic wordspace presents a complication to the justification of Ethiopic text. Two placement styles developed in typeset literature which will be referred to here as “word bounded” and “centered” styles. Additionally, the word spacing following an Ethiopic fullstop may (or may not) be governed by a special rule and in combination with the two wordspace spacing styles. These spacing rules are discussed in the following sections.</w:t>
-      </w:r>
-    </w:p>
-    <w:p>
-      <w:pPr>
-        <w:rPr>
-          <w:rFonts w:eastAsia="Times New Roman" w:cs="Times New Roman"/>
-        </w:rPr>
-      </w:pPr>
-    </w:p>
-    <w:p>
-      <w:pPr>
-        <w:rPr>
-          <w:rFonts w:eastAsia="Times New Roman" w:cs="Times New Roman"/>
-          <w:sz w:val="22"/>
-          <w:szCs w:val="22"/>
-        </w:rPr>
-      </w:pPr>
-      <w:r>
-        <w:rPr>
-          <w:rFonts w:eastAsia="Times New Roman" w:cs="Times New Roman"/>
-          <w:sz w:val="22"/>
-          <w:szCs w:val="22"/>
-        </w:rPr>
-        <w:t>Fig.</w:t>
-      </w:r>
-      <w:r>
-        <w:rPr>
-          <w:rStyle w:val="apple-converted-space"/>
-          <w:rFonts w:eastAsia="Times New Roman" w:cs="Times New Roman"/>
-          <w:sz w:val="22"/>
-          <w:szCs w:val="22"/>
-        </w:rPr>
-        <w:t> </w:t>
-      </w:r>
-      <w:r>
-        <w:rPr>
-          <w:rStyle w:val="figno"/>
-          <w:rFonts w:eastAsia="Times New Roman" w:cs="Times New Roman"/>
-          <w:sz w:val="22"/>
-          <w:szCs w:val="22"/>
-        </w:rPr>
-        <w:t>15</w:t>
-      </w:r>
-      <w:r>
-        <w:rPr>
-          <w:rStyle w:val="figno"/>
-          <w:rFonts w:eastAsia="Times New Roman" w:cs="Times New Roman"/>
-          <w:sz w:val="22"/>
-          <w:szCs w:val="22"/>
-        </w:rPr>
-        <w:t xml:space="preserve"> </w:t>
-      </w:r>
-      <w:r>
-        <w:rPr>
-          <w:rStyle w:val="fig-title"/>
-          <w:rFonts w:eastAsia="Times New Roman" w:cs="Times New Roman"/>
-          <w:sz w:val="22"/>
-          <w:szCs w:val="22"/>
-        </w:rPr>
-        <w:t>Ethiopic Justification in</w:t>
-      </w:r>
-      <w:r>
-        <w:rPr>
-          <w:rStyle w:val="apple-converted-space"/>
-          <w:rFonts w:eastAsia="Times New Roman" w:cs="Times New Roman"/>
-          <w:sz w:val="22"/>
-          <w:szCs w:val="22"/>
-        </w:rPr>
-        <w:t> </w:t>
-      </w:r>
-      <w:r>
-        <w:rPr>
-          <w:rStyle w:val="HTMLCite"/>
-          <w:rFonts w:eastAsia="Times New Roman" w:cs="Times New Roman"/>
-          <w:sz w:val="22"/>
-          <w:szCs w:val="22"/>
-        </w:rPr>
-        <w:t>Historia Æthiopica</w:t>
-      </w:r>
-      <w:r>
-        <w:rPr>
-          <w:rStyle w:val="apple-converted-space"/>
-          <w:rFonts w:eastAsia="Times New Roman" w:cs="Times New Roman"/>
-          <w:sz w:val="22"/>
-          <w:szCs w:val="22"/>
-        </w:rPr>
-        <w:t> </w:t>
-      </w:r>
-      <w:r>
-        <w:rPr>
-          <w:rStyle w:val="fig-title"/>
-          <w:rFonts w:eastAsia="Times New Roman" w:cs="Times New Roman"/>
-          <w:sz w:val="22"/>
-          <w:szCs w:val="22"/>
-        </w:rPr>
-        <w:t>(Ludolf, 1681)</w:t>
-      </w:r>
-    </w:p>
-    <w:p>
-      <w:pPr>
-        <w:pStyle w:val="Heading3"/>
-        <w:rPr>
-          <w:color w:val="auto"/>
-        </w:rPr>
-      </w:pPr>
-      <w:r>
-        <w:rPr>
-          <w:color w:val="auto"/>
-        </w:rPr>
-        <w:t>Justification with Word Bounded Wordspace and Punctuation</w:t>
-      </w:r>
-    </w:p>
-    <w:p>
-      <w:pPr>
-        <w:jc w:val="both"/>
-        <w:rPr>
           <w:rFonts w:cs="Times New Roman"/>
         </w:rPr>
       </w:pPr>
       <w:r>
-        <w:t xml:space="preserve">In keeping with line justification for Latin script, the non-printed or “white space” between words is treated as stretchable. The width of the space symbol itself will be </w:t>
-      </w:r>
-      <w:r>
-        <w:lastRenderedPageBreak/>
-        <w:t>elongated to some aesthetic width value that may vary from space symbol to space symbol across a printed line. In Ethiopic justification, the white space between the Ethiopic word separator and the words it separates is likewise allowed to stretch. This stretching of white space may be either symmetrical (“centered”) or asymmetrical but in the latter case space stretching is always between the right side of the separator and the following word –referred to here as “word bounded”.</w:t>
+        <w:t xml:space="preserve">In keeping with line justification for Latin script, the non-printed or “white space” between words is treated as stretchable. The width of the space symbol itself will be elongated to some aesthetic width value that may vary from space symbol to space symbol across a printed line. In Ethiopic justification, the white space between the Ethiopic word separator and the words it separates is likewise allowed to stretch. </w:t>
+      </w:r>
+      <w:bookmarkStart w:id="0" w:name="_GoBack"/>
+      <w:bookmarkEnd w:id="0"/>
+      <w:r>
+        <w:t>This stretching of white space may be either symmetrical (“centered”) or asymmetrical but in the latter case space stretching is always between the right side of the separator and the following word –referred to here as “word bounded”.</w:t>
       </w:r>
     </w:p>
     <w:p>
@@ -23596,139 +23367,19 @@
         <w:t>፡</w:t>
       </w:r>
       <w:r>
-        <w:t>], appears to adhere to the word to the left as if it were its final character. Figures</w:t>
-      </w:r>
-      <w:r>
-        <w:rPr>
-          <w:rStyle w:val="apple-converted-space"/>
-          <w:sz w:val="22"/>
-          <w:szCs w:val="22"/>
-        </w:rPr>
-        <w:t> </w:t>
-      </w:r>
-      <w:hyperlink r:id="rId22" w:anchor="justification_word_bounded" w:history="1">
-        <w:r>
-          <w:rPr>
-            <w:rStyle w:val="Hyperlink"/>
-            <w:color w:val="034575"/>
-            <w:sz w:val="22"/>
-            <w:szCs w:val="22"/>
-          </w:rPr>
-          <w:t>Fig.</w:t>
-        </w:r>
-        <w:r>
-          <w:rPr>
-            <w:rStyle w:val="figno"/>
-            <w:color w:val="000000"/>
-            <w:sz w:val="22"/>
-            <w:szCs w:val="22"/>
-          </w:rPr>
-          <w:t>16</w:t>
-        </w:r>
-        <w:r>
-          <w:rPr>
-            <w:rStyle w:val="fig-title"/>
-            <w:color w:val="034575"/>
-            <w:sz w:val="22"/>
-            <w:szCs w:val="22"/>
-          </w:rPr>
-          <w:t>Ethiopic justification in word bounded style (Erikson, 1921 (1913 EC))</w:t>
-        </w:r>
-      </w:hyperlink>
-      <w:r>
-        <w:rPr>
-          <w:rStyle w:val="apple-converted-space"/>
-          <w:sz w:val="22"/>
-          <w:szCs w:val="22"/>
-        </w:rPr>
-        <w:t> </w:t>
-      </w:r>
-      <w:r>
-        <w:t>and</w:t>
-      </w:r>
-      <w:r>
-        <w:rPr>
-          <w:rStyle w:val="apple-converted-space"/>
-          <w:sz w:val="22"/>
-          <w:szCs w:val="22"/>
-        </w:rPr>
-        <w:t> </w:t>
-      </w:r>
-      <w:hyperlink r:id="rId23" w:anchor="justification_in_historia_aethiopica" w:history="1">
-        <w:r>
-          <w:rPr>
-            <w:rStyle w:val="Hyperlink"/>
-            <w:color w:val="034575"/>
-            <w:sz w:val="22"/>
-            <w:szCs w:val="22"/>
-          </w:rPr>
-          <w:t>Fig.</w:t>
-        </w:r>
-        <w:r>
-          <w:rPr>
-            <w:rStyle w:val="apple-converted-space"/>
-            <w:color w:val="034575"/>
-            <w:sz w:val="22"/>
-            <w:szCs w:val="22"/>
-          </w:rPr>
-          <w:t> </w:t>
-        </w:r>
-        <w:r>
-          <w:rPr>
-            <w:rStyle w:val="figno"/>
-            <w:color w:val="000000"/>
-            <w:sz w:val="22"/>
-            <w:szCs w:val="22"/>
-          </w:rPr>
-          <w:t>15</w:t>
-        </w:r>
-        <w:r>
-          <w:rPr>
-            <w:rStyle w:val="fig-title"/>
-            <w:color w:val="034575"/>
-            <w:sz w:val="22"/>
-            <w:szCs w:val="22"/>
-          </w:rPr>
-          <w:t>Ethiopic Justification in</w:t>
-        </w:r>
-        <w:r>
-          <w:rPr>
-            <w:rStyle w:val="HTMLCite"/>
-            <w:color w:val="034575"/>
-            <w:sz w:val="22"/>
-            <w:szCs w:val="22"/>
-          </w:rPr>
-          <w:t>Historia Æthiopica</w:t>
-        </w:r>
-        <w:r>
-          <w:rPr>
-            <w:rStyle w:val="apple-converted-space"/>
-            <w:color w:val="034575"/>
-            <w:sz w:val="22"/>
-            <w:szCs w:val="22"/>
-          </w:rPr>
-          <w:t> </w:t>
-        </w:r>
-        <w:r>
-          <w:rPr>
-            <w:rStyle w:val="fig-title"/>
-            <w:color w:val="034575"/>
-            <w:sz w:val="22"/>
-            <w:szCs w:val="22"/>
-          </w:rPr>
-          <w:t>(Ludolf, 1681)</w:t>
-        </w:r>
-      </w:hyperlink>
-      <w:r>
-        <w:rPr>
-          <w:rStyle w:val="apple-converted-space"/>
-          <w:sz w:val="22"/>
-          <w:szCs w:val="22"/>
-        </w:rPr>
-        <w:t> </w:t>
-      </w:r>
-      <w:r>
-        <w:t>both illustrate the word bounded style.</w:t>
+        <w:t xml:space="preserve">], appears to adhere to the word to the left as if it were its final character. </w:t>
+      </w:r>
+      <w:r>
+        <w:t>The following figure</w:t>
+      </w:r>
+      <w:r>
+        <w:t xml:space="preserve"> illustrate</w:t>
+      </w:r>
+      <w:r>
+        <w:t>s</w:t>
+      </w:r>
+      <w:r>
+        <w:t xml:space="preserve"> the word bounded style.</w:t>
       </w:r>
     </w:p>
     <w:p>
@@ -23759,7 +23410,7 @@
                     <pic:cNvPicPr/>
                   </pic:nvPicPr>
                   <pic:blipFill>
-                    <a:blip r:embed="rId24">
+                    <a:blip r:embed="rId20">
                       <a:extLst>
                         <a:ext uri="{28A0092B-C50C-407E-A947-70E740481C1C}">
                           <a14:useLocalDpi xmlns:a14="http://schemas.microsoft.com/office/drawing/2010/main" val="0"/>
@@ -23834,46 +23485,8 @@
         <w:t>In the second major form of Ethiopic justification the white space around word separators is stretched equally on both the left and right sides; giving the appearance of the separator being centered between the words it divides.</w:t>
       </w:r>
       <w:r>
-        <w:t xml:space="preserve"> </w:t>
-      </w:r>
-      <w:hyperlink r:id="rId25" w:anchor="fig_justification_centered" w:history="1">
-        <w:r>
-          <w:rPr>
-            <w:rStyle w:val="Hyperlink"/>
-            <w:color w:val="034575"/>
-            <w:sz w:val="22"/>
-            <w:szCs w:val="22"/>
-          </w:rPr>
-          <w:t>Fig.</w:t>
-        </w:r>
-        <w:r>
-          <w:rPr>
-            <w:rStyle w:val="apple-converted-space"/>
-            <w:color w:val="034575"/>
-            <w:sz w:val="22"/>
-            <w:szCs w:val="22"/>
-          </w:rPr>
-          <w:t> </w:t>
-        </w:r>
-        <w:r>
-          <w:rPr>
-            <w:rStyle w:val="figno"/>
-            <w:color w:val="000000"/>
-            <w:sz w:val="22"/>
-            <w:szCs w:val="22"/>
-          </w:rPr>
-          <w:t>17</w:t>
-        </w:r>
-        <w:r>
-          <w:rPr>
-            <w:rStyle w:val="fig-title"/>
-            <w:color w:val="034575"/>
-            <w:sz w:val="22"/>
-            <w:szCs w:val="22"/>
-          </w:rPr>
-          <w:t>Ethiopic justification in centered style (Gubenya, 1973 (1966 EC)).</w:t>
-        </w:r>
-      </w:hyperlink>
+        <w:t xml:space="preserve"> The following figure</w:t>
+      </w:r>
       <w:r>
         <w:rPr>
           <w:rStyle w:val="apple-converted-space"/>
@@ -23915,7 +23528,7 @@
                     <pic:cNvPicPr/>
                   </pic:nvPicPr>
                   <pic:blipFill>
-                    <a:blip r:embed="rId26">
+                    <a:blip r:embed="rId21">
                       <a:extLst>
                         <a:ext uri="{28A0092B-C50C-407E-A947-70E740481C1C}">
                           <a14:useLocalDpi xmlns:a14="http://schemas.microsoft.com/office/drawing/2010/main" val="0"/>
@@ -24001,7 +23614,7 @@
         </w:rPr>
         <w:t> </w:t>
       </w:r>
-      <w:hyperlink r:id="rId27" w:anchor="fig_white_space_round_wordspace" w:history="1">
+      <w:hyperlink r:id="rId22" w:anchor="fig_white_space_round_wordspace" w:history="1">
         <w:r>
           <w:rPr>
             <w:rStyle w:val="Hyperlink"/>
@@ -24972,7 +24585,7 @@
                           </pic:cNvPicPr>
                         </pic:nvPicPr>
                         <pic:blipFill>
-                          <a:blip r:embed="rId28"/>
+                          <a:blip r:embed="rId23"/>
                           <a:srcRect/>
                           <a:stretch>
                             <a:fillRect/>
@@ -25088,7 +24701,7 @@
                           </pic:cNvPicPr>
                         </pic:nvPicPr>
                         <pic:blipFill>
-                          <a:blip r:embed="rId29"/>
+                          <a:blip r:embed="rId24"/>
                           <a:srcRect/>
                           <a:stretch>
                             <a:fillRect/>
@@ -25189,7 +24802,7 @@
                           </pic:cNvPicPr>
                         </pic:nvPicPr>
                         <pic:blipFill>
-                          <a:blip r:embed="rId30"/>
+                          <a:blip r:embed="rId25"/>
                           <a:srcRect/>
                           <a:stretch>
                             <a:fillRect/>
@@ -25667,7 +25280,7 @@
                     <pic:cNvPicPr/>
                   </pic:nvPicPr>
                   <pic:blipFill>
-                    <a:blip r:embed="rId31">
+                    <a:blip r:embed="rId26">
                       <a:extLst>
                         <a:ext uri="{28A0092B-C50C-407E-A947-70E740481C1C}">
                           <a14:useLocalDpi xmlns:a14="http://schemas.microsoft.com/office/drawing/2010/main" val="0"/>
@@ -26313,7 +25926,7 @@
                     <pic:cNvPicPr/>
                   </pic:nvPicPr>
                   <pic:blipFill>
-                    <a:blip r:embed="rId32">
+                    <a:blip r:embed="rId27">
                       <a:extLst>
                         <a:ext uri="{28A0092B-C50C-407E-A947-70E740481C1C}">
                           <a14:useLocalDpi xmlns:a14="http://schemas.microsoft.com/office/drawing/2010/main" val="0"/>
@@ -26417,7 +26030,7 @@
                     <pic:cNvPicPr/>
                   </pic:nvPicPr>
                   <pic:blipFill>
-                    <a:blip r:embed="rId33">
+                    <a:blip r:embed="rId28">
                       <a:extLst>
                         <a:ext uri="{28A0092B-C50C-407E-A947-70E740481C1C}">
                           <a14:useLocalDpi xmlns:a14="http://schemas.microsoft.com/office/drawing/2010/main" val="0"/>
@@ -26515,7 +26128,7 @@
                     <pic:cNvPicPr/>
                   </pic:nvPicPr>
                   <pic:blipFill>
-                    <a:blip r:embed="rId34">
+                    <a:blip r:embed="rId29">
                       <a:extLst>
                         <a:ext uri="{28A0092B-C50C-407E-A947-70E740481C1C}">
                           <a14:useLocalDpi xmlns:a14="http://schemas.microsoft.com/office/drawing/2010/main" val="0"/>
@@ -28431,7 +28044,7 @@
         </w:rPr>
         <w:t> </w:t>
       </w:r>
-      <w:hyperlink r:id="rId35" w:anchor="ecclesiastical_emphasis_sample" w:history="1">
+      <w:hyperlink r:id="rId30" w:anchor="ecclesiastical_emphasis_sample" w:history="1">
         <w:r>
           <w:rPr>
             <w:rStyle w:val="Hyperlink"/>
@@ -28478,7 +28091,7 @@
         </w:rPr>
         <w:t> </w:t>
       </w:r>
-      <w:hyperlink r:id="rId36" w:anchor="wordspace_in_comma_context" w:history="1">
+      <w:hyperlink r:id="rId31" w:anchor="wordspace_in_comma_context" w:history="1">
         <w:r>
           <w:rPr>
             <w:rStyle w:val="secno"/>
@@ -30858,7 +30471,7 @@
         </w:rPr>
         <w:t> </w:t>
       </w:r>
-      <w:hyperlink r:id="rId37" w:history="1">
+      <w:hyperlink r:id="rId32" w:history="1">
         <w:r>
           <w:rPr>
             <w:rStyle w:val="Hyperlink"/>
@@ -36969,6 +36582,7 @@
   <w:style w:type="character" w:default="1" w:styleId="DefaultParagraphFont">
     <w:name w:val="Default Paragraph Font"/>
     <w:uiPriority w:val="1"/>
+    <w:semiHidden/>
     <w:unhideWhenUsed/>
   </w:style>
   <w:style w:type="table" w:default="1" w:styleId="TableNormal">
@@ -37799,6 +37413,7 @@
   <w:style w:type="character" w:default="1" w:styleId="DefaultParagraphFont">
     <w:name w:val="Default Paragraph Font"/>
     <w:uiPriority w:val="1"/>
+    <w:semiHidden/>
     <w:unhideWhenUsed/>
   </w:style>
   <w:style w:type="table" w:default="1" w:styleId="TableNormal">
@@ -38551,7 +38166,7 @@
 </file>
 
 <file path=customXml/itemProps1.xml><?xml version="1.0" encoding="utf-8"?>
-<ds:datastoreItem xmlns:ds="http://schemas.openxmlformats.org/officeDocument/2006/customXml" ds:itemID="{5CBF648E-4798-496C-9150-A8DA06ACA2F4}">
+<ds:datastoreItem xmlns:ds="http://schemas.openxmlformats.org/officeDocument/2006/customXml" ds:itemID="{346D5792-FBB7-40F5-83F5-BE03790C7045}">
   <ds:schemaRefs>
     <ds:schemaRef ds:uri="http://schemas.openxmlformats.org/officeDocument/2006/bibliography"/>
   </ds:schemaRefs>

</xml_diff>

<commit_message>
Updates to instructions and ordered lists sections.
</commit_message>
<xml_diff>
--- a/survey/ELREQ-Survey-1.docx
+++ b/survey/ELREQ-Survey-1.docx
@@ -358,6 +358,16 @@
       <w:pPr>
         <w:rPr>
           <w:rStyle w:val="BookTitle"/>
+          <w:sz w:val="32"/>
+          <w:szCs w:val="32"/>
+          <w:u w:val="single"/>
+        </w:rPr>
+      </w:pPr>
+    </w:p>
+    <w:p>
+      <w:pPr>
+        <w:rPr>
+          <w:rStyle w:val="BookTitle"/>
         </w:rPr>
       </w:pPr>
     </w:p>
@@ -366,41 +376,85 @@
         <w:t>Name:_________________________________________________________________________________________</w:t>
       </w:r>
     </w:p>
+    <w:p/>
     <w:p>
       <w:r>
         <w:t>Company or Institute:_______________________________________________________________________</w:t>
       </w:r>
     </w:p>
-    <w:p>
-      <w:r>
-        <w:t>Professional role: ____________________________________________________________________________</w:t>
-      </w:r>
-    </w:p>
+    <w:p/>
+    <w:p>
+      <w:r>
+        <w:t>Role at Institute</w:t>
+      </w:r>
+      <w:r>
+        <w:t>: _________________________________________</w:t>
+      </w:r>
+      <w:r>
+        <w:t>_</w:t>
+      </w:r>
+      <w:r>
+        <w:t>___________________________________</w:t>
+      </w:r>
+    </w:p>
+    <w:p>
+      <w:r>
+        <w:br/>
+        <w:t>_________________________________________________________________________________________________</w:t>
+      </w:r>
+    </w:p>
+    <w:p/>
     <w:p>
       <w:r>
         <w:t>Years involved with literature or publishing: _____________________________________________</w:t>
       </w:r>
     </w:p>
+    <w:p/>
     <w:p>
       <w:r>
         <w:t>Literature or publishing languages: ________________________________________________________</w:t>
       </w:r>
     </w:p>
+    <w:p/>
     <w:p>
       <w:r>
         <w:t>Areas of expertise: ___________________________________________________________________________</w:t>
       </w:r>
     </w:p>
+    <w:p>
+      <w:r>
+        <w:br/>
+        <w:t>_________________________________________________________________________________________________</w:t>
+      </w:r>
+    </w:p>
     <w:p/>
+    <w:p/>
     <w:p>
       <w:r>
         <w:t>Email: ____________________________________________</w:t>
       </w:r>
     </w:p>
+    <w:p/>
     <w:p>
       <w:r>
         <w:t>Phone: ___________________________________________</w:t>
       </w:r>
+    </w:p>
+    <w:p>
+      <w:pPr>
+        <w:rPr>
+          <w:rStyle w:val="BookTitle"/>
+          <w:b w:val="0"/>
+        </w:rPr>
+      </w:pPr>
+    </w:p>
+    <w:p>
+      <w:pPr>
+        <w:rPr>
+          <w:rStyle w:val="BookTitle"/>
+          <w:b w:val="0"/>
+        </w:rPr>
+      </w:pPr>
     </w:p>
     <w:p>
       <w:pPr>
@@ -440,18 +494,38 @@
       </w:r>
     </w:p>
     <w:p>
+      <w:r>
+        <w:t xml:space="preserve">Please </w:t>
+      </w:r>
+      <w:r>
+        <w:t xml:space="preserve">respond to the survey questions to the best of your ability based on practical experience.  Survey question cover a very wide range of topics </w:t>
+      </w:r>
+      <w:r>
+        <w:rPr>
+          <w:i/>
+        </w:rPr>
+        <w:t>-plea</w:t>
+      </w:r>
+      <w:r>
+        <w:rPr>
+          <w:i/>
+        </w:rPr>
+        <w:t>se do not guess an answer</w:t>
+      </w:r>
+      <w:r>
+        <w:t>.   It is preffered that a questions is left unanswered when the respondent is uncertain or the topic is outside of ones experience and expertise.</w:t>
+      </w:r>
+    </w:p>
+    <w:p/>
+    <w:p>
       <w:pPr>
         <w:rPr>
           <w:rStyle w:val="BookTitle"/>
           <w:b w:val="0"/>
-          <w:i/>
-        </w:rPr>
-      </w:pPr>
-      <w:r>
-        <w:rPr>
-          <w:i/>
-        </w:rPr>
-        <w:t>Lorem ipsum ….</w:t>
+        </w:rPr>
+      </w:pPr>
+      <w:r>
+        <w:t>Please use additional space as needed. Questions on the meaning of survey questions may be addressed to the provider of this survey.</w:t>
       </w:r>
     </w:p>
     <w:p>
@@ -713,13 +787,13 @@
       </w:r>
       <w:r>
         <w:rPr>
-          <w:rFonts w:ascii="Times New Roman" w:hAnsi="Times New Roman" w:cs="Times New Roman"/>
+          <w:rFonts w:ascii="Georgia" w:hAnsi="Georgia" w:cs="Times New Roman"/>
         </w:rPr>
         <w:t>The Study of Amharic Literature: An Overview</w:t>
       </w:r>
       <w:r>
         <w:rPr>
-          <w:rFonts w:ascii="Abyssinica SIL" w:hAnsi="Abyssinica SIL"/>
+          <w:rFonts w:ascii="Georgia" w:hAnsi="Georgia"/>
         </w:rPr>
         <w:t xml:space="preserve"> </w:t>
       </w:r>
@@ -981,7 +1055,10 @@
       </w:r>
       <w:r>
         <w:rPr>
-          <w:rFonts w:ascii="Charter Bold" w:hAnsi="Charter Bold"/>
+          <w:rFonts w:ascii="Georgia" w:hAnsi="Georgia"/>
+          <w:b/>
+          <w:sz w:val="20"/>
+          <w:szCs w:val="20"/>
         </w:rPr>
         <w:t>The Study of Amharic Literature: An Overview</w:t>
       </w:r>
@@ -1217,10 +1294,40 @@
       </w:pPr>
       <w:r>
         <w:rPr>
-          <w:sz w:val="24"/>
-          <w:szCs w:val="24"/>
-        </w:rPr>
-        <w:t>Other: ________________________________________________________________________________________</w:t>
+          <w:rFonts w:ascii="Arial Unicode MS" w:eastAsia="Arial Unicode MS" w:hAnsi="Arial Unicode MS" w:cs="Arial Unicode MS" w:hint="eastAsia"/>
+          <w:sz w:val="24"/>
+          <w:szCs w:val="24"/>
+        </w:rPr>
+        <w:t>☐</w:t>
+      </w:r>
+      <w:r>
+        <w:rPr>
+          <w:rFonts w:ascii="Arial Unicode MS" w:eastAsia="Arial Unicode MS" w:hAnsi="Arial Unicode MS" w:cs="Arial Unicode MS"/>
+          <w:sz w:val="24"/>
+          <w:szCs w:val="24"/>
+        </w:rPr>
+        <w:t xml:space="preserve"> </w:t>
+      </w:r>
+      <w:r>
+        <w:rPr>
+          <w:sz w:val="24"/>
+          <w:szCs w:val="24"/>
+        </w:rPr>
+        <w:t xml:space="preserve"> </w:t>
+      </w:r>
+      <w:r>
+        <w:rPr>
+          <w:sz w:val="24"/>
+          <w:szCs w:val="24"/>
+        </w:rPr>
+        <w:t xml:space="preserve">Other: </w:t>
+      </w:r>
+      <w:r>
+        <w:rPr>
+          <w:sz w:val="24"/>
+          <w:szCs w:val="24"/>
+        </w:rPr>
+        <w:t>_________________________________________________________________________________</w:t>
       </w:r>
     </w:p>
     <w:p>
@@ -1298,13 +1405,51 @@
           <w:szCs w:val="24"/>
         </w:rPr>
         <w:br/>
-        <w:t>Other: ________________________________________________________________________________________</w:t>
-      </w:r>
-    </w:p>
-    <w:p>
-      <w:pPr>
-        <w:pStyle w:val="ListParagraph"/>
-      </w:pPr>
+      </w:r>
+      <w:r>
+        <w:rPr>
+          <w:rFonts w:ascii="Arial Unicode MS" w:eastAsia="Arial Unicode MS" w:hAnsi="Arial Unicode MS" w:cs="Arial Unicode MS" w:hint="eastAsia"/>
+          <w:sz w:val="24"/>
+          <w:szCs w:val="24"/>
+        </w:rPr>
+        <w:t>☐</w:t>
+      </w:r>
+      <w:r>
+        <w:rPr>
+          <w:rFonts w:ascii="Arial Unicode MS" w:eastAsia="Arial Unicode MS" w:hAnsi="Arial Unicode MS" w:cs="Arial Unicode MS"/>
+          <w:sz w:val="24"/>
+          <w:szCs w:val="24"/>
+        </w:rPr>
+        <w:t xml:space="preserve"> </w:t>
+      </w:r>
+      <w:r>
+        <w:rPr>
+          <w:sz w:val="24"/>
+          <w:szCs w:val="24"/>
+        </w:rPr>
+        <w:t xml:space="preserve"> </w:t>
+      </w:r>
+      <w:r>
+        <w:rPr>
+          <w:sz w:val="24"/>
+          <w:szCs w:val="24"/>
+        </w:rPr>
+        <w:t xml:space="preserve">Other: </w:t>
+      </w:r>
+      <w:r>
+        <w:rPr>
+          <w:sz w:val="24"/>
+          <w:szCs w:val="24"/>
+        </w:rPr>
+        <w:t>__________________________________________________</w:t>
+      </w:r>
+      <w:r>
+        <w:rPr>
+          <w:sz w:val="24"/>
+          <w:szCs w:val="24"/>
+        </w:rPr>
+        <w:t>_______________________________</w:t>
+      </w:r>
     </w:p>
     <w:p>
       <w:pPr>
@@ -1512,7 +1657,6 @@
           <w:sz w:val="24"/>
           <w:szCs w:val="24"/>
         </w:rPr>
-        <w:lastRenderedPageBreak/>
         <w:t xml:space="preserve">Are both styles appropriate for Ethiopic literature?   </w:t>
       </w:r>
       <w:r>
@@ -1589,6 +1733,7 @@
           <w:sz w:val="24"/>
           <w:szCs w:val="24"/>
         </w:rPr>
+        <w:lastRenderedPageBreak/>
         <w:t>________________________________________________________________________________________</w:t>
       </w:r>
       <w:r>
@@ -3263,7 +3408,14 @@
           <w:sz w:val="24"/>
           <w:szCs w:val="24"/>
         </w:rPr>
-        <w:t xml:space="preserve">  Other: _____________________________________________________________________________________</w:t>
+        <w:t xml:space="preserve">  Other: __</w:t>
+      </w:r>
+      <w:r>
+        <w:rPr>
+          <w:sz w:val="24"/>
+          <w:szCs w:val="24"/>
+        </w:rPr>
+        <w:t>_______________________________________________________________________________</w:t>
       </w:r>
     </w:p>
     <w:p>
@@ -3409,7 +3561,7 @@
               </wp:anchor>
             </w:drawing>
           </mc:Choice>
-          <mc:Fallback xmlns:mv="urn:schemas-microsoft-com:mac:vml" xmlns:mo="http://schemas.microsoft.com/office/mac/office/2008/main">
+          <mc:Fallback xmlns:mo="http://schemas.microsoft.com/office/mac/office/2008/main" xmlns:mv="urn:schemas-microsoft-com:mac:vml">
             <w:pict>
               <v:line id="Straight Connector 11" o:spid="_x0000_s1026" style="position:absolute;flip:x;z-index:251661312;visibility:visible;mso-wrap-style:square;mso-width-percent:0;mso-wrap-distance-left:9pt;mso-wrap-distance-top:0;mso-wrap-distance-right:9pt;mso-wrap-distance-bottom:0;mso-position-horizontal:absolute;mso-position-horizontal-relative:text;mso-position-vertical:absolute;mso-position-vertical-relative:text;mso-width-percent:0;mso-width-relative:margin" from="235.45pt,42.35pt" to="432.8pt,42.35pt" o:gfxdata="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" strokecolor="#4f81bd [3204]" strokeweight="1pt"/>
             </w:pict>
@@ -3477,7 +3629,7 @@
               </wp:anchor>
             </w:drawing>
           </mc:Choice>
-          <mc:Fallback xmlns:mv="urn:schemas-microsoft-com:mac:vml" xmlns:mo="http://schemas.microsoft.com/office/mac/office/2008/main">
+          <mc:Fallback xmlns:mo="http://schemas.microsoft.com/office/mac/office/2008/main" xmlns:mv="urn:schemas-microsoft-com:mac:vml">
             <w:pict>
               <v:line id="Straight Connector 12" o:spid="_x0000_s1026" style="position:absolute;flip:x;z-index:251663360;visibility:visible;mso-wrap-style:square;mso-width-percent:0;mso-wrap-distance-left:9pt;mso-wrap-distance-top:0;mso-wrap-distance-right:9pt;mso-wrap-distance-bottom:0;mso-position-horizontal:absolute;mso-position-horizontal-relative:text;mso-position-vertical:absolute;mso-position-vertical-relative:text;mso-width-percent:0;mso-width-relative:margin" from="235.15pt,83.5pt" to="432.8pt,83.5pt" o:gfxdata="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" strokecolor="#4f81bd [3204]" strokeweight="1pt"/>
             </w:pict>
@@ -3545,7 +3697,7 @@
               </wp:anchor>
             </w:drawing>
           </mc:Choice>
-          <mc:Fallback xmlns:mv="urn:schemas-microsoft-com:mac:vml" xmlns:mo="http://schemas.microsoft.com/office/mac/office/2008/main">
+          <mc:Fallback xmlns:mo="http://schemas.microsoft.com/office/mac/office/2008/main" xmlns:mv="urn:schemas-microsoft-com:mac:vml">
             <w:pict>
               <v:line id="Straight Connector 10" o:spid="_x0000_s1026" style="position:absolute;flip:x;z-index:251659264;visibility:visible;mso-wrap-style:square;mso-width-percent:0;mso-wrap-distance-left:9pt;mso-wrap-distance-top:0;mso-wrap-distance-right:9pt;mso-wrap-distance-bottom:0;mso-position-horizontal:absolute;mso-position-horizontal-relative:text;mso-position-vertical:absolute;mso-position-vertical-relative:text;mso-width-percent:0;mso-width-relative:margin" from="235.65pt,7pt" to="433.45pt,7pt" o:gfxdata="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" strokecolor="#4f81bd [3204]" strokeweight="1pt"/>
             </w:pict>
@@ -3833,6 +3985,7 @@
           <w:i/>
           <w:sz w:val="22"/>
           <w:szCs w:val="22"/>
+          <w:highlight w:val="yellow"/>
         </w:rPr>
         <w:t>[TBD: Provide an image that illustrates the indentation practices. ]</w:t>
       </w:r>
@@ -10706,6 +10859,8 @@
         <w:rPr>
           <w:rFonts w:eastAsia="Times New Roman" w:cs="Times New Roman"/>
           <w:iCs/>
+          <w:sz w:val="22"/>
+          <w:szCs w:val="22"/>
         </w:rPr>
       </w:pPr>
       <w:r>
@@ -10713,7 +10868,129 @@
           <w:rFonts w:eastAsia="Times New Roman" w:cs="Times New Roman"/>
           <w:iCs/>
         </w:rPr>
-        <w:t>What are the preferred bullet shapes?</w:t>
+        <w:t xml:space="preserve">What </w:t>
+      </w:r>
+      <w:r>
+        <w:rPr>
+          <w:rFonts w:eastAsia="Times New Roman" w:cs="Times New Roman"/>
+          <w:iCs/>
+        </w:rPr>
+        <w:t>is</w:t>
+      </w:r>
+      <w:r>
+        <w:rPr>
+          <w:rFonts w:eastAsia="Times New Roman" w:cs="Times New Roman"/>
+          <w:iCs/>
+        </w:rPr>
+        <w:t xml:space="preserve"> the preferred </w:t>
+      </w:r>
+      <w:r>
+        <w:rPr>
+          <w:rFonts w:eastAsia="Times New Roman" w:cs="Times New Roman"/>
+          <w:iCs/>
+        </w:rPr>
+        <w:t>default bullet shape</w:t>
+      </w:r>
+      <w:r>
+        <w:rPr>
+          <w:rFonts w:eastAsia="Times New Roman" w:cs="Times New Roman"/>
+          <w:iCs/>
+        </w:rPr>
+        <w:t>?</w:t>
+      </w:r>
+      <w:r>
+        <w:rPr>
+          <w:rFonts w:eastAsia="Times New Roman" w:cs="Times New Roman"/>
+          <w:iCs/>
+        </w:rPr>
+        <w:br/>
+      </w:r>
+      <w:r>
+        <w:rPr>
+          <w:rFonts w:ascii="Arial Unicode MS" w:eastAsia="Arial Unicode MS" w:hAnsi="Arial Unicode MS" w:cs="Arial Unicode MS" w:hint="eastAsia"/>
+        </w:rPr>
+        <w:t>☐</w:t>
+      </w:r>
+      <w:r>
+        <w:rPr>
+          <w:rFonts w:ascii="Arial Unicode MS" w:eastAsia="Arial Unicode MS" w:hAnsi="Arial Unicode MS" w:cs="Arial Unicode MS"/>
+        </w:rPr>
+        <w:t xml:space="preserve"> </w:t>
+      </w:r>
+      <w:r>
+        <w:t xml:space="preserve">  </w:t>
+      </w:r>
+      <w:r>
+        <w:t>Circle</w:t>
+      </w:r>
+      <w:r>
+        <w:t xml:space="preserve">    </w:t>
+      </w:r>
+      <w:r>
+        <w:rPr>
+          <w:rFonts w:ascii="Arial Unicode MS" w:eastAsia="Arial Unicode MS" w:hAnsi="Arial Unicode MS" w:cs="Arial Unicode MS" w:hint="eastAsia"/>
+        </w:rPr>
+        <w:t>☐</w:t>
+      </w:r>
+      <w:r>
+        <w:rPr>
+          <w:rFonts w:ascii="Arial Unicode MS" w:eastAsia="Arial Unicode MS" w:hAnsi="Arial Unicode MS" w:cs="Arial Unicode MS"/>
+        </w:rPr>
+        <w:t xml:space="preserve"> </w:t>
+      </w:r>
+      <w:r>
+        <w:t>Square</w:t>
+      </w:r>
+      <w:r>
+        <w:t xml:space="preserve">    </w:t>
+      </w:r>
+      <w:r>
+        <w:rPr>
+          <w:rFonts w:ascii="Arial Unicode MS" w:eastAsia="Arial Unicode MS" w:hAnsi="Arial Unicode MS" w:cs="Arial Unicode MS" w:hint="eastAsia"/>
+        </w:rPr>
+        <w:t>☐</w:t>
+      </w:r>
+      <w:r>
+        <w:rPr>
+          <w:rFonts w:ascii="Arial Unicode MS" w:eastAsia="Arial Unicode MS" w:hAnsi="Arial Unicode MS" w:cs="Arial Unicode MS"/>
+        </w:rPr>
+        <w:t xml:space="preserve"> </w:t>
+      </w:r>
+      <w:r>
+        <w:t>Diamond</w:t>
+      </w:r>
+      <w:r>
+        <w:t xml:space="preserve"> </w:t>
+      </w:r>
+      <w:r>
+        <w:t xml:space="preserve">    </w:t>
+      </w:r>
+      <w:r>
+        <w:rPr>
+          <w:rFonts w:ascii="Arial Unicode MS" w:eastAsia="Arial Unicode MS" w:hAnsi="Arial Unicode MS" w:cs="Arial Unicode MS" w:hint="eastAsia"/>
+        </w:rPr>
+        <w:t>☐</w:t>
+      </w:r>
+      <w:r>
+        <w:rPr>
+          <w:rFonts w:ascii="Arial Unicode MS" w:eastAsia="Arial Unicode MS" w:hAnsi="Arial Unicode MS" w:cs="Arial Unicode MS"/>
+        </w:rPr>
+        <w:t xml:space="preserve"> </w:t>
+      </w:r>
+      <w:r>
+        <w:t>Other</w:t>
+      </w:r>
+      <w:r>
+        <w:t>:</w:t>
+      </w:r>
+      <w:r>
+        <w:t xml:space="preserve"> </w:t>
+      </w:r>
+      <w:r>
+        <w:t>_________</w:t>
+      </w:r>
+      <w:r>
+        <w:t>_______________________________</w:t>
       </w:r>
     </w:p>
     <w:p>
@@ -10724,17 +11001,98 @@
         </w:numPr>
         <w:spacing w:before="60" w:after="120"/>
         <w:rPr>
-          <w:rFonts w:eastAsia="Times New Roman" w:cs="Times New Roman"/>
-          <w:iCs/>
-        </w:rPr>
-      </w:pPr>
-      <w:r>
-        <w:rPr>
-          <w:rFonts w:eastAsia="Times New Roman" w:cs="Times New Roman"/>
-          <w:iCs/>
-        </w:rPr>
-        <w:t>What are the preferred shape sequences in nested lists (e.g. bullet hierarchy)?</w:t>
-      </w:r>
+          <w:rStyle w:val="Emphasis"/>
+          <w:i w:val="0"/>
+        </w:rPr>
+      </w:pPr>
+      <w:r>
+        <w:rPr>
+          <w:rStyle w:val="Emphasis"/>
+          <w:rFonts w:eastAsia="Times New Roman" w:cs="Times New Roman"/>
+          <w:i w:val="0"/>
+        </w:rPr>
+        <w:t>Diamond shaped bullets are found commonly and may represent a desired default. The Unicode standard provides a number of similar diamond shaped symbols. From this set of diamond symbols, those suitable for adorning Ethiopic bullet lists must be determined.</w:t>
+      </w:r>
+    </w:p>
+    <w:p>
+      <w:pPr>
+        <w:pStyle w:val="NormalWeb"/>
+        <w:spacing w:before="240" w:beforeAutospacing="0" w:after="240" w:afterAutospacing="0"/>
+        <w:ind w:left="300"/>
+        <w:rPr>
+          <w:rFonts w:ascii="Lucida Sans Unicode" w:eastAsia="Yu Gothic UI Semilight" w:hAnsi="Lucida Sans Unicode" w:cs="Lucida Sans Unicode"/>
+          <w:sz w:val="24"/>
+          <w:szCs w:val="24"/>
+        </w:rPr>
+      </w:pPr>
+      <w:r>
+        <w:rPr>
+          <w:rFonts w:ascii="Lucida Sans Unicode" w:eastAsia="Yu Gothic UI Semilight" w:hAnsi="Lucida Sans Unicode" w:cs="Lucida Sans Unicode"/>
+          <w:sz w:val="24"/>
+          <w:szCs w:val="24"/>
+        </w:rPr>
+        <w:t>◆ (U+25C6)</w:t>
+      </w:r>
+      <w:r>
+        <w:rPr>
+          <w:rFonts w:ascii="Lucida Sans Unicode" w:eastAsia="Yu Gothic UI Semilight" w:hAnsi="Lucida Sans Unicode" w:cs="Lucida Sans Unicode"/>
+          <w:sz w:val="24"/>
+          <w:szCs w:val="24"/>
+        </w:rPr>
+        <w:br/>
+        <w:t xml:space="preserve">♦ </w:t>
+      </w:r>
+      <w:r>
+        <w:rPr>
+          <w:rFonts w:ascii="Lucida Sans Unicode" w:eastAsia="Yu Gothic UI Semilight" w:hAnsi="Lucida Sans Unicode" w:cs="Lucida Sans Unicode"/>
+          <w:sz w:val="24"/>
+          <w:szCs w:val="24"/>
+        </w:rPr>
+        <w:t xml:space="preserve"> </w:t>
+      </w:r>
+      <w:r>
+        <w:rPr>
+          <w:rFonts w:ascii="Lucida Sans Unicode" w:eastAsia="Yu Gothic UI Semilight" w:hAnsi="Lucida Sans Unicode" w:cs="Lucida Sans Unicode"/>
+          <w:sz w:val="24"/>
+          <w:szCs w:val="24"/>
+        </w:rPr>
+        <w:t>(U+2666)</w:t>
+      </w:r>
+      <w:r>
+        <w:rPr>
+          <w:rFonts w:ascii="Lucida Sans Unicode" w:eastAsia="Yu Gothic UI Semilight" w:hAnsi="Lucida Sans Unicode" w:cs="Lucida Sans Unicode"/>
+          <w:sz w:val="24"/>
+          <w:szCs w:val="24"/>
+        </w:rPr>
+        <w:br/>
+      </w:r>
+      <w:r>
+        <w:rPr>
+          <w:rFonts w:ascii="MS Gothic" w:eastAsia="MS Gothic" w:hAnsi="MS Gothic" w:cs="MS Gothic" w:hint="eastAsia"/>
+          <w:sz w:val="24"/>
+          <w:szCs w:val="24"/>
+        </w:rPr>
+        <w:t>❖</w:t>
+      </w:r>
+      <w:r>
+        <w:rPr>
+          <w:rFonts w:ascii="Lucida Sans Unicode" w:eastAsia="Yu Gothic UI Semilight" w:hAnsi="Lucida Sans Unicode" w:cs="Lucida Sans Unicode"/>
+          <w:sz w:val="24"/>
+          <w:szCs w:val="24"/>
+        </w:rPr>
+        <w:t xml:space="preserve"> (U+2756)</w:t>
+      </w:r>
+    </w:p>
+    <w:p>
+      <w:pPr>
+        <w:rPr>
+          <w:rStyle w:val="Emphasis"/>
+          <w:b/>
+          <w:i w:val="0"/>
+          <w:iCs w:val="0"/>
+          <w:u w:val="single"/>
+        </w:rPr>
+      </w:pPr>
     </w:p>
     <w:p>
       <w:pPr>
@@ -10746,6 +11104,8 @@
         <w:rPr>
           <w:rFonts w:eastAsia="Times New Roman" w:cs="Times New Roman"/>
           <w:iCs/>
+          <w:sz w:val="22"/>
+          <w:szCs w:val="22"/>
         </w:rPr>
       </w:pPr>
       <w:r>
@@ -10753,7 +11113,54 @@
           <w:rFonts w:eastAsia="Times New Roman" w:cs="Times New Roman"/>
           <w:iCs/>
         </w:rPr>
-        <w:t>What is bullet height and width relative to letter dimensions?</w:t>
+        <w:lastRenderedPageBreak/>
+        <w:t>Are other bullet shapes needed for Ethiopic literature?</w:t>
+      </w:r>
+      <w:r>
+        <w:rPr>
+          <w:rFonts w:eastAsia="Times New Roman" w:cs="Times New Roman"/>
+          <w:iCs/>
+        </w:rPr>
+        <w:br/>
+      </w:r>
+      <w:r>
+        <w:rPr>
+          <w:rFonts w:ascii="Arial Unicode MS" w:eastAsia="Arial Unicode MS" w:hAnsi="Arial Unicode MS" w:cs="Arial Unicode MS" w:hint="eastAsia"/>
+        </w:rPr>
+        <w:t>☐</w:t>
+      </w:r>
+      <w:r>
+        <w:rPr>
+          <w:rFonts w:ascii="Arial Unicode MS" w:eastAsia="Arial Unicode MS" w:hAnsi="Arial Unicode MS" w:cs="Arial Unicode MS"/>
+        </w:rPr>
+        <w:t xml:space="preserve"> </w:t>
+      </w:r>
+      <w:r>
+        <w:t xml:space="preserve">  No    </w:t>
+      </w:r>
+      <w:r>
+        <w:rPr>
+          <w:rFonts w:ascii="Arial Unicode MS" w:eastAsia="Arial Unicode MS" w:hAnsi="Arial Unicode MS" w:cs="Arial Unicode MS" w:hint="eastAsia"/>
+        </w:rPr>
+        <w:t>☐</w:t>
+      </w:r>
+      <w:r>
+        <w:rPr>
+          <w:rFonts w:ascii="Arial Unicode MS" w:eastAsia="Arial Unicode MS" w:hAnsi="Arial Unicode MS" w:cs="Arial Unicode MS"/>
+        </w:rPr>
+        <w:t xml:space="preserve"> </w:t>
+      </w:r>
+      <w:r>
+        <w:t>Yes</w:t>
+      </w:r>
+      <w:r>
+        <w:t xml:space="preserve">, the following: </w:t>
+      </w:r>
+      <w:r>
+        <w:t>____________________________</w:t>
+      </w:r>
+      <w:r>
+        <w:t>_______________________________</w:t>
       </w:r>
     </w:p>
     <w:p>
@@ -10773,7 +11180,7 @@
           <w:rFonts w:eastAsia="Times New Roman" w:cs="Times New Roman"/>
           <w:iCs/>
         </w:rPr>
-        <w:t>What is the default distance of the list item text from the bullet?</w:t>
+        <w:t>What are the preferred shape sequences in nested lists (e.g. bullet hierarchy)?</w:t>
       </w:r>
     </w:p>
     <w:p>
@@ -10786,6 +11193,8 @@
         <w:rPr>
           <w:rFonts w:eastAsia="Times New Roman" w:cs="Times New Roman"/>
           <w:iCs/>
+          <w:sz w:val="22"/>
+          <w:szCs w:val="22"/>
         </w:rPr>
       </w:pPr>
       <w:r>
@@ -10793,7 +11202,59 @@
           <w:rFonts w:eastAsia="Times New Roman" w:cs="Times New Roman"/>
           <w:iCs/>
         </w:rPr>
-        <w:t>Are lists indented (left margin)? If so, how much?</w:t>
+        <w:t>What is bullet height and width relative to letter dimensions?</w:t>
+      </w:r>
+      <w:r>
+        <w:rPr>
+          <w:rFonts w:eastAsia="Times New Roman" w:cs="Times New Roman"/>
+          <w:iCs/>
+        </w:rPr>
+        <w:br/>
+      </w:r>
+      <w:r>
+        <w:rPr>
+          <w:rFonts w:ascii="Arial Unicode MS" w:eastAsia="Arial Unicode MS" w:hAnsi="Arial Unicode MS" w:cs="Arial Unicode MS" w:hint="eastAsia"/>
+        </w:rPr>
+        <w:t>☐</w:t>
+      </w:r>
+      <w:r>
+        <w:rPr>
+          <w:rFonts w:ascii="Arial Unicode MS" w:eastAsia="Arial Unicode MS" w:hAnsi="Arial Unicode MS" w:cs="Arial Unicode MS"/>
+        </w:rPr>
+        <w:t xml:space="preserve"> </w:t>
+      </w:r>
+      <w:r>
+        <w:t xml:space="preserve">  Same spacing as English</w:t>
+      </w:r>
+      <w:r>
+        <w:t xml:space="preserve">    </w:t>
+      </w:r>
+      <w:r>
+        <w:rPr>
+          <w:rFonts w:ascii="Arial Unicode MS" w:eastAsia="Arial Unicode MS" w:hAnsi="Arial Unicode MS" w:cs="Arial Unicode MS" w:hint="eastAsia"/>
+        </w:rPr>
+        <w:t>☐</w:t>
+      </w:r>
+      <w:r>
+        <w:rPr>
+          <w:rFonts w:ascii="Arial Unicode MS" w:eastAsia="Arial Unicode MS" w:hAnsi="Arial Unicode MS" w:cs="Arial Unicode MS"/>
+        </w:rPr>
+        <w:t xml:space="preserve"> </w:t>
+      </w:r>
+      <w:r>
+        <w:t xml:space="preserve">Other </w:t>
+      </w:r>
+      <w:r>
+        <w:t>proportions</w:t>
+      </w:r>
+      <w:r>
+        <w:t xml:space="preserve">: </w:t>
+      </w:r>
+      <w:r>
+        <w:t>__</w:t>
+      </w:r>
+      <w:r>
+        <w:t>_______________________________</w:t>
       </w:r>
     </w:p>
     <w:p>
@@ -10806,6 +11267,8 @@
         <w:rPr>
           <w:rFonts w:eastAsia="Times New Roman" w:cs="Times New Roman"/>
           <w:iCs/>
+          <w:sz w:val="22"/>
+          <w:szCs w:val="22"/>
         </w:rPr>
       </w:pPr>
       <w:r>
@@ -10813,7 +11276,59 @@
           <w:rFonts w:eastAsia="Times New Roman" w:cs="Times New Roman"/>
           <w:iCs/>
         </w:rPr>
-        <w:t>Examples are needed for pre-digital, classical, literature.</w:t>
+        <w:t>What is the default distance of the list item text from the bullet?</w:t>
+      </w:r>
+      <w:r>
+        <w:rPr>
+          <w:rFonts w:eastAsia="Times New Roman" w:cs="Times New Roman"/>
+          <w:iCs/>
+        </w:rPr>
+        <w:br/>
+      </w:r>
+      <w:r>
+        <w:rPr>
+          <w:rFonts w:ascii="Arial Unicode MS" w:eastAsia="Arial Unicode MS" w:hAnsi="Arial Unicode MS" w:cs="Arial Unicode MS" w:hint="eastAsia"/>
+        </w:rPr>
+        <w:t>☐</w:t>
+      </w:r>
+      <w:r>
+        <w:rPr>
+          <w:rFonts w:ascii="Arial Unicode MS" w:eastAsia="Arial Unicode MS" w:hAnsi="Arial Unicode MS" w:cs="Arial Unicode MS"/>
+        </w:rPr>
+        <w:t xml:space="preserve"> </w:t>
+      </w:r>
+      <w:r>
+        <w:t xml:space="preserve">  Same spacing as English</w:t>
+      </w:r>
+      <w:r>
+        <w:t xml:space="preserve">    </w:t>
+      </w:r>
+      <w:r>
+        <w:rPr>
+          <w:rFonts w:ascii="Arial Unicode MS" w:eastAsia="Arial Unicode MS" w:hAnsi="Arial Unicode MS" w:cs="Arial Unicode MS" w:hint="eastAsia"/>
+        </w:rPr>
+        <w:t>☐</w:t>
+      </w:r>
+      <w:r>
+        <w:rPr>
+          <w:rFonts w:ascii="Arial Unicode MS" w:eastAsia="Arial Unicode MS" w:hAnsi="Arial Unicode MS" w:cs="Arial Unicode MS"/>
+        </w:rPr>
+        <w:t xml:space="preserve"> </w:t>
+      </w:r>
+      <w:r>
+        <w:t>Other amount</w:t>
+      </w:r>
+      <w:r>
+        <w:t xml:space="preserve">: </w:t>
+      </w:r>
+      <w:r>
+        <w:t>_</w:t>
+      </w:r>
+      <w:r>
+        <w:t>______</w:t>
+      </w:r>
+      <w:r>
+        <w:t>_______________________________</w:t>
       </w:r>
     </w:p>
     <w:p>
@@ -10824,156 +11339,106 @@
         </w:numPr>
         <w:spacing w:before="60" w:after="120"/>
         <w:rPr>
-          <w:rStyle w:val="Emphasis"/>
-          <w:i w:val="0"/>
-        </w:rPr>
-      </w:pPr>
-      <w:r>
-        <w:rPr>
-          <w:rStyle w:val="Emphasis"/>
-          <w:rFonts w:eastAsia="Times New Roman" w:cs="Times New Roman"/>
-          <w:i w:val="0"/>
-        </w:rPr>
-        <w:t>Diamond shaped bullets are found commonly and may represent a desired default. The Unicode standard provides a number of similar diamond shaped symbols. From this set of diamond symbols, those suitable for adorning Ethiopic bullet lists must be determined.</w:t>
-      </w:r>
-    </w:p>
-    <w:p>
-      <w:pPr>
-        <w:pStyle w:val="NormalWeb"/>
-        <w:spacing w:before="240" w:beforeAutospacing="0" w:after="240" w:afterAutospacing="0"/>
-        <w:ind w:left="300"/>
-        <w:rPr>
-          <w:rFonts w:asciiTheme="minorHAnsi" w:hAnsiTheme="minorHAnsi"/>
-          <w:sz w:val="24"/>
-          <w:szCs w:val="24"/>
-        </w:rPr>
-      </w:pPr>
-      <w:r>
-        <w:rPr>
-          <w:rFonts w:ascii="Cambria" w:hAnsi="Cambria" w:cs="Cambria"/>
-          <w:color w:val="333333"/>
-          <w:sz w:val="24"/>
-          <w:szCs w:val="24"/>
-          <w:shd w:val="clear" w:color="auto" w:fill="F9F9F9"/>
-        </w:rPr>
-        <w:lastRenderedPageBreak/>
-        <w:t>⬩</w:t>
-      </w:r>
-      <w:r>
-        <w:rPr>
-          <w:rFonts w:asciiTheme="minorHAnsi" w:hAnsiTheme="minorHAnsi"/>
-          <w:sz w:val="24"/>
-          <w:szCs w:val="24"/>
-        </w:rPr>
-        <w:t xml:space="preserve"> (U+2B29)</w:t>
-      </w:r>
-      <w:r>
-        <w:rPr>
-          <w:rFonts w:asciiTheme="minorHAnsi" w:hAnsiTheme="minorHAnsi"/>
-          <w:sz w:val="24"/>
-          <w:szCs w:val="24"/>
+          <w:rFonts w:eastAsia="Times New Roman" w:cs="Times New Roman"/>
+          <w:iCs/>
+          <w:sz w:val="22"/>
+          <w:szCs w:val="22"/>
+        </w:rPr>
+      </w:pPr>
+      <w:r>
+        <w:rPr>
+          <w:rFonts w:eastAsia="Times New Roman" w:cs="Times New Roman"/>
+          <w:iCs/>
+        </w:rPr>
+        <w:t>Are lists indented from the left margin</w:t>
+      </w:r>
+      <w:r>
+        <w:rPr>
+          <w:rFonts w:eastAsia="Times New Roman" w:cs="Times New Roman"/>
+          <w:iCs/>
+        </w:rPr>
+        <w:t>?</w:t>
+      </w:r>
+      <w:r>
+        <w:rPr>
+          <w:rFonts w:eastAsia="Times New Roman" w:cs="Times New Roman"/>
+          <w:iCs/>
+        </w:rPr>
+        <w:t xml:space="preserve"> </w:t>
+      </w:r>
+      <w:r>
+        <w:rPr>
+          <w:rFonts w:eastAsia="Times New Roman" w:cs="Times New Roman"/>
+          <w:iCs/>
         </w:rPr>
         <w:br/>
       </w:r>
       <w:r>
         <w:rPr>
-          <w:rFonts w:ascii="Libian SC Regular" w:hAnsi="Libian SC Regular" w:cs="Libian SC Regular"/>
-          <w:sz w:val="24"/>
-          <w:szCs w:val="24"/>
-        </w:rPr>
-        <w:t>◆</w:t>
-      </w:r>
-      <w:r>
-        <w:rPr>
-          <w:rFonts w:asciiTheme="minorHAnsi" w:hAnsiTheme="minorHAnsi"/>
-          <w:sz w:val="24"/>
-          <w:szCs w:val="24"/>
-        </w:rPr>
-        <w:t xml:space="preserve"> (U+25C6)</w:t>
-      </w:r>
-      <w:r>
-        <w:rPr>
-          <w:rFonts w:asciiTheme="minorHAnsi" w:hAnsiTheme="minorHAnsi"/>
-          <w:sz w:val="24"/>
-          <w:szCs w:val="24"/>
-        </w:rPr>
-        <w:br/>
-      </w:r>
-      <w:r>
-        <w:rPr>
-          <w:rFonts w:ascii="Cambria" w:hAnsi="Cambria" w:cs="Cambria"/>
-          <w:sz w:val="24"/>
-          <w:szCs w:val="24"/>
-        </w:rPr>
-        <w:t>⬥</w:t>
-      </w:r>
-      <w:r>
-        <w:rPr>
-          <w:rFonts w:asciiTheme="minorHAnsi" w:hAnsiTheme="minorHAnsi"/>
-          <w:sz w:val="24"/>
-          <w:szCs w:val="24"/>
-        </w:rPr>
-        <w:t xml:space="preserve"> (U+2B25)</w:t>
-      </w:r>
-      <w:r>
-        <w:rPr>
-          <w:rFonts w:asciiTheme="minorHAnsi" w:hAnsiTheme="minorHAnsi"/>
-          <w:sz w:val="24"/>
-          <w:szCs w:val="24"/>
-        </w:rPr>
-        <w:br/>
-      </w:r>
-      <w:r>
-        <w:rPr>
-          <w:rFonts w:ascii="Menlo Regular" w:hAnsi="Menlo Regular" w:cs="Menlo Regular"/>
-          <w:sz w:val="24"/>
-          <w:szCs w:val="24"/>
-        </w:rPr>
-        <w:t>❖</w:t>
-      </w:r>
-      <w:r>
-        <w:rPr>
-          <w:rFonts w:asciiTheme="minorHAnsi" w:hAnsiTheme="minorHAnsi"/>
-          <w:sz w:val="24"/>
-          <w:szCs w:val="24"/>
-        </w:rPr>
-        <w:t xml:space="preserve"> (U+2756)</w:t>
-      </w:r>
-      <w:r>
-        <w:rPr>
-          <w:rFonts w:asciiTheme="minorHAnsi" w:hAnsiTheme="minorHAnsi"/>
-          <w:sz w:val="24"/>
-          <w:szCs w:val="24"/>
-        </w:rPr>
-        <w:br/>
-      </w:r>
-      <w:r>
-        <w:rPr>
-          <w:rFonts w:ascii="Times New Roman" w:hAnsi="Times New Roman"/>
-          <w:sz w:val="24"/>
-          <w:szCs w:val="24"/>
-        </w:rPr>
-        <w:t>♦</w:t>
-      </w:r>
-      <w:r>
-        <w:rPr>
-          <w:rFonts w:asciiTheme="minorHAnsi" w:hAnsiTheme="minorHAnsi"/>
-          <w:sz w:val="24"/>
-          <w:szCs w:val="24"/>
-        </w:rPr>
-        <w:t xml:space="preserve"> (U+2666)</w:t>
-      </w:r>
-    </w:p>
-    <w:p>
-      <w:pPr>
-        <w:rPr>
-          <w:rStyle w:val="Emphasis"/>
-          <w:b/>
-          <w:i w:val="0"/>
-          <w:iCs w:val="0"/>
-          <w:u w:val="single"/>
-        </w:rPr>
-      </w:pPr>
+          <w:rFonts w:ascii="Arial Unicode MS" w:eastAsia="Arial Unicode MS" w:hAnsi="Arial Unicode MS" w:cs="Arial Unicode MS" w:hint="eastAsia"/>
+        </w:rPr>
+        <w:t>☐</w:t>
+      </w:r>
+      <w:r>
+        <w:rPr>
+          <w:rFonts w:ascii="Arial Unicode MS" w:eastAsia="Arial Unicode MS" w:hAnsi="Arial Unicode MS" w:cs="Arial Unicode MS"/>
+        </w:rPr>
+        <w:t xml:space="preserve"> </w:t>
+      </w:r>
+      <w:r>
+        <w:t xml:space="preserve">  No    </w:t>
+      </w:r>
+      <w:r>
+        <w:rPr>
+          <w:rFonts w:ascii="Arial Unicode MS" w:eastAsia="Arial Unicode MS" w:hAnsi="Arial Unicode MS" w:cs="Arial Unicode MS" w:hint="eastAsia"/>
+        </w:rPr>
+        <w:t>☐</w:t>
+      </w:r>
+      <w:r>
+        <w:rPr>
+          <w:rFonts w:ascii="Arial Unicode MS" w:eastAsia="Arial Unicode MS" w:hAnsi="Arial Unicode MS" w:cs="Arial Unicode MS"/>
+        </w:rPr>
+        <w:t xml:space="preserve"> </w:t>
+      </w:r>
+      <w:r>
+        <w:t>S</w:t>
+      </w:r>
+      <w:r>
+        <w:t>ame as English</w:t>
+      </w:r>
+      <w:r>
+        <w:t xml:space="preserve"> </w:t>
+      </w:r>
+      <w:r>
+        <w:t>spacing</w:t>
+      </w:r>
+      <w:r>
+        <w:t xml:space="preserve">   </w:t>
+      </w:r>
+      <w:r>
+        <w:rPr>
+          <w:rFonts w:ascii="Arial Unicode MS" w:eastAsia="Arial Unicode MS" w:hAnsi="Arial Unicode MS" w:cs="Arial Unicode MS" w:hint="eastAsia"/>
+        </w:rPr>
+        <w:t>☐</w:t>
+      </w:r>
+      <w:r>
+        <w:rPr>
+          <w:rFonts w:ascii="Arial Unicode MS" w:eastAsia="Arial Unicode MS" w:hAnsi="Arial Unicode MS" w:cs="Arial Unicode MS"/>
+        </w:rPr>
+        <w:t xml:space="preserve"> </w:t>
+      </w:r>
+      <w:r>
+        <w:t>Other</w:t>
+      </w:r>
+      <w:r>
+        <w:t xml:space="preserve"> amount: </w:t>
+      </w:r>
+      <w:r>
+        <w:t>__</w:t>
+      </w:r>
+      <w:r>
+        <w:t>____________________________</w:t>
+      </w:r>
     </w:p>
     <w:p>
       <w:pPr>
@@ -11632,6 +12097,7 @@
           <w:rFonts w:eastAsia="Times New Roman" w:cs="Times New Roman"/>
           <w:iCs/>
         </w:rPr>
+        <w:lastRenderedPageBreak/>
         <w:t>Of historic interest:</w:t>
       </w:r>
       <w:r>
@@ -11754,6 +12220,16 @@
     </w:p>
     <w:p>
       <w:pPr>
+        <w:jc w:val="both"/>
+        <w:rPr>
+          <w:sz w:val="22"/>
+          <w:szCs w:val="22"/>
+        </w:rPr>
+      </w:pPr>
+    </w:p>
+    <w:p>
+      <w:pPr>
+        <w:ind w:left="720"/>
         <w:rPr>
           <w:rFonts w:eastAsia="Times New Roman" w:cs="Times New Roman"/>
         </w:rPr>
@@ -11764,9 +12240,9 @@
           <w:noProof/>
         </w:rPr>
         <w:drawing>
-          <wp:inline distT="0" distB="0" distL="0" distR="0" wp14:anchorId="50CBBA7D" wp14:editId="3A27DFC6">
-            <wp:extent cx="3048426" cy="3191321"/>
-            <wp:effectExtent l="19050" t="19050" r="19050" b="28575"/>
+          <wp:inline distT="0" distB="0" distL="0" distR="0" wp14:anchorId="50CBBA7D" wp14:editId="151E1F43">
+            <wp:extent cx="2804160" cy="2934208"/>
+            <wp:effectExtent l="19050" t="19050" r="15240" b="19050"/>
             <wp:docPr id="45" name="Picture 45"/>
             <wp:cNvGraphicFramePr>
               <a:graphicFrameLocks xmlns:a="http://schemas.openxmlformats.org/drawingml/2006/main" noChangeAspect="1"/>
@@ -11793,7 +12269,7 @@
                   <pic:spPr>
                     <a:xfrm>
                       <a:off x="0" y="0"/>
-                      <a:ext cx="3048426" cy="3191321"/>
+                      <a:ext cx="2804160" cy="2934208"/>
                     </a:xfrm>
                     <a:prstGeom prst="rect">
                       <a:avLst/>
@@ -11813,7 +12289,9 @@
     </w:p>
     <w:p>
       <w:pPr>
-        <w:rPr>
+        <w:ind w:left="720"/>
+        <w:rPr>
+          <w:rStyle w:val="fig-title"/>
           <w:rFonts w:eastAsia="Times New Roman" w:cs="Times New Roman"/>
         </w:rPr>
       </w:pPr>
@@ -11854,6 +12332,15 @@
     </w:p>
     <w:p>
       <w:pPr>
+        <w:ind w:left="720"/>
+        <w:rPr>
+          <w:rFonts w:eastAsia="Times New Roman" w:cs="Times New Roman"/>
+        </w:rPr>
+      </w:pPr>
+    </w:p>
+    <w:p>
+      <w:pPr>
+        <w:ind w:left="720"/>
         <w:rPr>
           <w:rFonts w:eastAsia="Times New Roman" w:cs="Times New Roman"/>
         </w:rPr>
@@ -11863,10 +12350,11 @@
           <w:rFonts w:eastAsia="Times New Roman" w:cs="Times New Roman"/>
           <w:noProof/>
         </w:rPr>
+        <w:lastRenderedPageBreak/>
         <w:drawing>
-          <wp:inline distT="0" distB="0" distL="0" distR="0" wp14:anchorId="3378BA25" wp14:editId="04945CA6">
-            <wp:extent cx="3038899" cy="3248479"/>
-            <wp:effectExtent l="19050" t="19050" r="9525" b="28575"/>
+          <wp:inline distT="0" distB="0" distL="0" distR="0" wp14:anchorId="3378BA25" wp14:editId="70C372F5">
+            <wp:extent cx="2794762" cy="2986913"/>
+            <wp:effectExtent l="19050" t="19050" r="24765" b="23495"/>
             <wp:docPr id="44" name="Picture 44"/>
             <wp:cNvGraphicFramePr>
               <a:graphicFrameLocks xmlns:a="http://schemas.openxmlformats.org/drawingml/2006/main" noChangeAspect="1"/>
@@ -11893,7 +12381,7 @@
                   <pic:spPr>
                     <a:xfrm>
                       <a:off x="0" y="0"/>
-                      <a:ext cx="3038899" cy="3248479"/>
+                      <a:ext cx="2794762" cy="2986913"/>
                     </a:xfrm>
                     <a:prstGeom prst="rect">
                       <a:avLst/>
@@ -11913,6 +12401,7 @@
     </w:p>
     <w:p>
       <w:pPr>
+        <w:ind w:left="720"/>
         <w:rPr>
           <w:rStyle w:val="fig-title"/>
           <w:rFonts w:eastAsia="Times New Roman" w:cs="Times New Roman"/>
@@ -11926,7 +12415,6 @@
           <w:sz w:val="22"/>
           <w:szCs w:val="22"/>
         </w:rPr>
-        <w:lastRenderedPageBreak/>
         <w:t>Fig.</w:t>
       </w:r>
       <w:r>
@@ -12082,7 +12570,7 @@
         <w:t xml:space="preserve"> </w:t>
       </w:r>
       <w:r>
-        <w:t xml:space="preserve">  Other</w:t>
+        <w:t>Other</w:t>
       </w:r>
       <w:r>
         <w:t xml:space="preserve"> (</w:t>
@@ -12094,7 +12582,13 @@
         <w:t>Explain)</w:t>
       </w:r>
       <w:r>
-        <w:t>: _________________________________________________________</w:t>
+        <w:t>: ______________________________________</w:t>
+      </w:r>
+      <w:r>
+        <w:t>__</w:t>
+      </w:r>
+      <w:r>
+        <w:t>___________________</w:t>
       </w:r>
       <w:r>
         <w:t>____</w:t>
@@ -12108,7 +12602,23 @@
           <w:iCs/>
           <w:color w:val="000000" w:themeColor="text1"/>
         </w:rPr>
-        <w:t>________________________________________________________________________________________</w:t>
+        <w:t>______________________________________________________________________</w:t>
+      </w:r>
+      <w:r>
+        <w:rPr>
+          <w:rFonts w:eastAsia="Times New Roman" w:cs="Times New Roman"/>
+          <w:iCs/>
+          <w:color w:val="000000" w:themeColor="text1"/>
+        </w:rPr>
+        <w:t>_</w:t>
+      </w:r>
+      <w:r>
+        <w:rPr>
+          <w:rFonts w:eastAsia="Times New Roman" w:cs="Times New Roman"/>
+          <w:iCs/>
+          <w:color w:val="000000" w:themeColor="text1"/>
+        </w:rPr>
+        <w:t>__________________</w:t>
       </w:r>
       <w:r>
         <w:rPr>
@@ -12720,32 +13230,15 @@
       <w:pPr>
         <w:rPr>
           <w:rFonts w:eastAsia="Times New Roman" w:cs="Times New Roman"/>
+        </w:rPr>
+      </w:pPr>
+      <w:r>
+        <w:rPr>
+          <w:rFonts w:eastAsia="Times New Roman" w:cs="Times New Roman"/>
           <w:sz w:val="22"/>
           <w:szCs w:val="22"/>
         </w:rPr>
-      </w:pPr>
-    </w:p>
-    <w:p>
-      <w:pPr>
-        <w:rPr>
-          <w:rFonts w:eastAsia="Times New Roman" w:cs="Times New Roman"/>
-          <w:sz w:val="22"/>
-          <w:szCs w:val="22"/>
-        </w:rPr>
-      </w:pPr>
-    </w:p>
-    <w:p>
-      <w:pPr>
-        <w:rPr>
-          <w:rFonts w:eastAsia="Times New Roman" w:cs="Times New Roman"/>
-        </w:rPr>
-      </w:pPr>
-      <w:r>
-        <w:rPr>
-          <w:rFonts w:eastAsia="Times New Roman" w:cs="Times New Roman"/>
-          <w:sz w:val="22"/>
-          <w:szCs w:val="22"/>
-        </w:rPr>
+        <w:lastRenderedPageBreak/>
         <w:t>Fig.</w:t>
       </w:r>
       <w:r>
@@ -13138,11 +13631,7 @@
         <w:t xml:space="preserve"> </w:t>
       </w:r>
       <w:r>
-        <w:t xml:space="preserve">Other (Please </w:t>
-      </w:r>
-      <w:r>
-        <w:lastRenderedPageBreak/>
-        <w:t xml:space="preserve">Explain):  </w:t>
+        <w:t xml:space="preserve">Other (Please Explain):  </w:t>
       </w:r>
       <w:r>
         <w:rPr>
@@ -13485,7 +13974,6 @@
                 <w:ilvl w:val="0"/>
                 <w:numId w:val="9"/>
               </w:numPr>
-              <w:spacing w:before="60" w:after="120"/>
               <w:ind w:left="0"/>
               <w:rPr>
                 <w:rFonts w:ascii="Abyssinica SIL" w:eastAsia="Times New Roman" w:hAnsi="Abyssinica SIL" w:cs="Abyssinica SIL"/>
@@ -13504,7 +13992,6 @@
                 <w:ilvl w:val="0"/>
                 <w:numId w:val="9"/>
               </w:numPr>
-              <w:spacing w:before="60" w:after="120"/>
               <w:ind w:left="0"/>
               <w:rPr>
                 <w:rFonts w:ascii="Abyssinica SIL" w:eastAsia="Times New Roman" w:hAnsi="Abyssinica SIL" w:cs="Abyssinica SIL"/>
@@ -13523,7 +14010,6 @@
                 <w:ilvl w:val="0"/>
                 <w:numId w:val="9"/>
               </w:numPr>
-              <w:spacing w:before="60" w:after="120"/>
               <w:ind w:left="0"/>
               <w:rPr>
                 <w:rFonts w:ascii="Abyssinica SIL" w:eastAsia="Times New Roman" w:hAnsi="Abyssinica SIL" w:cs="Abyssinica SIL"/>
@@ -13542,7 +14028,6 @@
                 <w:ilvl w:val="0"/>
                 <w:numId w:val="9"/>
               </w:numPr>
-              <w:spacing w:before="60" w:after="120"/>
               <w:ind w:left="0"/>
               <w:rPr>
                 <w:rFonts w:ascii="Abyssinica SIL" w:eastAsia="Times New Roman" w:hAnsi="Abyssinica SIL" w:cs="Abyssinica SIL"/>
@@ -13561,7 +14046,6 @@
                 <w:ilvl w:val="0"/>
                 <w:numId w:val="9"/>
               </w:numPr>
-              <w:spacing w:before="60" w:after="120"/>
               <w:ind w:left="0"/>
               <w:rPr>
                 <w:rFonts w:ascii="Abyssinica SIL" w:eastAsia="Times New Roman" w:hAnsi="Abyssinica SIL" w:cs="Abyssinica SIL"/>
@@ -13580,7 +14064,6 @@
                 <w:ilvl w:val="0"/>
                 <w:numId w:val="9"/>
               </w:numPr>
-              <w:spacing w:before="60" w:after="120"/>
               <w:ind w:left="0"/>
               <w:rPr>
                 <w:rFonts w:ascii="Abyssinica SIL" w:eastAsia="Times New Roman" w:hAnsi="Abyssinica SIL" w:cs="Abyssinica SIL"/>
@@ -13599,7 +14082,6 @@
                 <w:ilvl w:val="0"/>
                 <w:numId w:val="9"/>
               </w:numPr>
-              <w:spacing w:before="60" w:after="120"/>
               <w:ind w:left="0"/>
               <w:rPr>
                 <w:rFonts w:ascii="Abyssinica SIL" w:eastAsia="Times New Roman" w:hAnsi="Abyssinica SIL" w:cs="Abyssinica SIL"/>
@@ -13618,7 +14100,6 @@
                 <w:ilvl w:val="0"/>
                 <w:numId w:val="9"/>
               </w:numPr>
-              <w:spacing w:before="60" w:after="120"/>
               <w:ind w:left="0"/>
               <w:rPr>
                 <w:rFonts w:ascii="Abyssinica SIL" w:eastAsia="Times New Roman" w:hAnsi="Abyssinica SIL" w:cs="Abyssinica SIL"/>
@@ -13637,7 +14118,6 @@
                 <w:ilvl w:val="0"/>
                 <w:numId w:val="9"/>
               </w:numPr>
-              <w:spacing w:before="60" w:after="120"/>
               <w:ind w:left="0"/>
               <w:rPr>
                 <w:rFonts w:ascii="Abyssinica SIL" w:eastAsia="Times New Roman" w:hAnsi="Abyssinica SIL" w:cs="Abyssinica SIL"/>
@@ -13656,7 +14136,6 @@
                 <w:ilvl w:val="0"/>
                 <w:numId w:val="9"/>
               </w:numPr>
-              <w:spacing w:before="60" w:after="120"/>
               <w:ind w:left="0"/>
               <w:rPr>
                 <w:rFonts w:ascii="Abyssinica SIL" w:eastAsia="Times New Roman" w:hAnsi="Abyssinica SIL" w:cs="Abyssinica SIL"/>
@@ -13675,7 +14154,6 @@
                 <w:ilvl w:val="0"/>
                 <w:numId w:val="9"/>
               </w:numPr>
-              <w:spacing w:before="60" w:after="120"/>
               <w:ind w:left="0"/>
               <w:rPr>
                 <w:rFonts w:ascii="Abyssinica SIL" w:eastAsia="Times New Roman" w:hAnsi="Abyssinica SIL" w:cs="Abyssinica SIL"/>
@@ -13685,6 +14163,7 @@
               <w:rPr>
                 <w:rFonts w:ascii="Abyssinica SIL" w:eastAsia="Times New Roman" w:hAnsi="Abyssinica SIL" w:cs="Abyssinica SIL"/>
               </w:rPr>
+              <w:lastRenderedPageBreak/>
               <w:t>ኀ/</w:t>
             </w:r>
           </w:p>
@@ -13694,7 +14173,6 @@
                 <w:ilvl w:val="0"/>
                 <w:numId w:val="9"/>
               </w:numPr>
-              <w:spacing w:before="60" w:after="120"/>
               <w:ind w:left="0"/>
               <w:rPr>
                 <w:rFonts w:ascii="Abyssinica SIL" w:eastAsia="Times New Roman" w:hAnsi="Abyssinica SIL" w:cs="Abyssinica SIL"/>
@@ -13713,7 +14191,6 @@
                 <w:ilvl w:val="0"/>
                 <w:numId w:val="9"/>
               </w:numPr>
-              <w:spacing w:before="60" w:after="120"/>
               <w:ind w:left="0"/>
               <w:rPr>
                 <w:rFonts w:ascii="Abyssinica SIL" w:eastAsia="Times New Roman" w:hAnsi="Abyssinica SIL" w:cs="Abyssinica SIL"/>
@@ -13732,7 +14209,6 @@
                 <w:ilvl w:val="0"/>
                 <w:numId w:val="9"/>
               </w:numPr>
-              <w:spacing w:before="60" w:after="120"/>
               <w:ind w:left="0"/>
               <w:rPr>
                 <w:rFonts w:ascii="Abyssinica SIL" w:eastAsia="Times New Roman" w:hAnsi="Abyssinica SIL" w:cs="Abyssinica SIL"/>
@@ -13751,7 +14227,6 @@
                 <w:ilvl w:val="0"/>
                 <w:numId w:val="9"/>
               </w:numPr>
-              <w:spacing w:before="60" w:after="120"/>
               <w:ind w:left="0"/>
               <w:rPr>
                 <w:rFonts w:ascii="Abyssinica SIL" w:eastAsia="Times New Roman" w:hAnsi="Abyssinica SIL" w:cs="Abyssinica SIL"/>
@@ -13770,7 +14245,6 @@
                 <w:ilvl w:val="0"/>
                 <w:numId w:val="9"/>
               </w:numPr>
-              <w:spacing w:before="60" w:after="120"/>
               <w:ind w:left="0"/>
               <w:rPr>
                 <w:rFonts w:ascii="Abyssinica SIL" w:eastAsia="Times New Roman" w:hAnsi="Abyssinica SIL" w:cs="Abyssinica SIL"/>
@@ -13789,7 +14263,6 @@
                 <w:ilvl w:val="0"/>
                 <w:numId w:val="9"/>
               </w:numPr>
-              <w:spacing w:before="60" w:after="120"/>
               <w:ind w:left="0"/>
               <w:rPr>
                 <w:rFonts w:ascii="Abyssinica SIL" w:eastAsia="Times New Roman" w:hAnsi="Abyssinica SIL" w:cs="Abyssinica SIL"/>
@@ -13808,7 +14281,6 @@
                 <w:ilvl w:val="0"/>
                 <w:numId w:val="9"/>
               </w:numPr>
-              <w:spacing w:before="60" w:after="120"/>
               <w:ind w:left="0"/>
               <w:rPr>
                 <w:rFonts w:ascii="Abyssinica SIL" w:eastAsia="Times New Roman" w:hAnsi="Abyssinica SIL" w:cs="Abyssinica SIL"/>
@@ -13827,7 +14299,6 @@
                 <w:ilvl w:val="0"/>
                 <w:numId w:val="9"/>
               </w:numPr>
-              <w:spacing w:before="60" w:after="120"/>
               <w:ind w:left="0"/>
               <w:rPr>
                 <w:rFonts w:ascii="Abyssinica SIL" w:eastAsia="Times New Roman" w:hAnsi="Abyssinica SIL" w:cs="Abyssinica SIL"/>
@@ -13837,7 +14308,6 @@
               <w:rPr>
                 <w:rFonts w:ascii="Abyssinica SIL" w:eastAsia="Times New Roman" w:hAnsi="Abyssinica SIL" w:cs="Abyssinica SIL"/>
               </w:rPr>
-              <w:lastRenderedPageBreak/>
               <w:t>ደ/</w:t>
             </w:r>
           </w:p>
@@ -13847,7 +14317,6 @@
                 <w:ilvl w:val="0"/>
                 <w:numId w:val="9"/>
               </w:numPr>
-              <w:spacing w:before="60" w:after="120"/>
               <w:ind w:left="0"/>
               <w:rPr>
                 <w:rFonts w:ascii="Abyssinica SIL" w:eastAsia="Times New Roman" w:hAnsi="Abyssinica SIL" w:cs="Abyssinica SIL"/>
@@ -13866,7 +14335,6 @@
                 <w:ilvl w:val="0"/>
                 <w:numId w:val="9"/>
               </w:numPr>
-              <w:spacing w:before="60" w:after="120"/>
               <w:ind w:left="0"/>
               <w:rPr>
                 <w:rFonts w:ascii="Abyssinica SIL" w:eastAsia="Times New Roman" w:hAnsi="Abyssinica SIL" w:cs="Abyssinica SIL"/>
@@ -13885,7 +14353,6 @@
                 <w:ilvl w:val="0"/>
                 <w:numId w:val="9"/>
               </w:numPr>
-              <w:spacing w:before="60" w:after="120"/>
               <w:ind w:left="0"/>
               <w:rPr>
                 <w:rFonts w:ascii="Abyssinica SIL" w:eastAsia="Times New Roman" w:hAnsi="Abyssinica SIL" w:cs="Abyssinica SIL"/>
@@ -13904,7 +14371,6 @@
                 <w:ilvl w:val="0"/>
                 <w:numId w:val="9"/>
               </w:numPr>
-              <w:spacing w:before="60" w:after="120"/>
               <w:ind w:left="0"/>
               <w:rPr>
                 <w:rFonts w:ascii="Abyssinica SIL" w:eastAsia="Times New Roman" w:hAnsi="Abyssinica SIL" w:cs="Abyssinica SIL"/>
@@ -13923,7 +14389,6 @@
                 <w:ilvl w:val="0"/>
                 <w:numId w:val="9"/>
               </w:numPr>
-              <w:spacing w:before="60" w:after="120"/>
               <w:ind w:left="0"/>
               <w:rPr>
                 <w:rFonts w:ascii="Abyssinica SIL" w:eastAsia="Times New Roman" w:hAnsi="Abyssinica SIL" w:cs="Abyssinica SIL"/>
@@ -13942,7 +14407,6 @@
                 <w:ilvl w:val="0"/>
                 <w:numId w:val="9"/>
               </w:numPr>
-              <w:spacing w:before="60" w:after="120"/>
               <w:ind w:left="0"/>
               <w:rPr>
                 <w:rFonts w:ascii="Abyssinica SIL" w:eastAsia="Times New Roman" w:hAnsi="Abyssinica SIL" w:cs="Abyssinica SIL"/>
@@ -13961,7 +14425,6 @@
                 <w:ilvl w:val="0"/>
                 <w:numId w:val="9"/>
               </w:numPr>
-              <w:spacing w:before="60" w:after="120"/>
               <w:ind w:left="0"/>
               <w:rPr>
                 <w:rFonts w:ascii="Abyssinica SIL" w:eastAsia="Times New Roman" w:hAnsi="Abyssinica SIL" w:cs="Abyssinica SIL"/>
@@ -13998,7 +14461,6 @@
                 <w:ilvl w:val="0"/>
                 <w:numId w:val="10"/>
               </w:numPr>
-              <w:spacing w:before="60" w:after="120"/>
               <w:ind w:left="0"/>
               <w:rPr>
                 <w:rFonts w:ascii="Abyssinica SIL" w:eastAsia="Times New Roman" w:hAnsi="Abyssinica SIL" w:cs="Abyssinica SIL"/>
@@ -14018,7 +14480,6 @@
                 <w:ilvl w:val="0"/>
                 <w:numId w:val="10"/>
               </w:numPr>
-              <w:spacing w:before="60" w:after="120"/>
               <w:ind w:left="0"/>
               <w:rPr>
                 <w:rFonts w:ascii="Abyssinica SIL" w:eastAsia="Times New Roman" w:hAnsi="Abyssinica SIL" w:cs="Abyssinica SIL"/>
@@ -14037,7 +14498,6 @@
                 <w:ilvl w:val="0"/>
                 <w:numId w:val="10"/>
               </w:numPr>
-              <w:spacing w:before="60" w:after="120"/>
               <w:ind w:left="0"/>
               <w:rPr>
                 <w:rFonts w:ascii="Abyssinica SIL" w:eastAsia="Times New Roman" w:hAnsi="Abyssinica SIL" w:cs="Abyssinica SIL"/>
@@ -14056,7 +14516,6 @@
                 <w:ilvl w:val="0"/>
                 <w:numId w:val="10"/>
               </w:numPr>
-              <w:spacing w:before="60" w:after="120"/>
               <w:ind w:left="0"/>
               <w:rPr>
                 <w:rFonts w:ascii="Abyssinica SIL" w:eastAsia="Times New Roman" w:hAnsi="Abyssinica SIL" w:cs="Abyssinica SIL"/>
@@ -14075,7 +14534,6 @@
                 <w:ilvl w:val="0"/>
                 <w:numId w:val="10"/>
               </w:numPr>
-              <w:spacing w:before="60" w:after="120"/>
               <w:ind w:left="0"/>
               <w:rPr>
                 <w:rFonts w:ascii="Abyssinica SIL" w:eastAsia="Times New Roman" w:hAnsi="Abyssinica SIL" w:cs="Abyssinica SIL"/>
@@ -14094,7 +14552,6 @@
                 <w:ilvl w:val="0"/>
                 <w:numId w:val="10"/>
               </w:numPr>
-              <w:spacing w:before="60" w:after="120"/>
               <w:ind w:left="0"/>
               <w:rPr>
                 <w:rFonts w:ascii="Abyssinica SIL" w:eastAsia="Times New Roman" w:hAnsi="Abyssinica SIL" w:cs="Abyssinica SIL"/>
@@ -14113,7 +14570,6 @@
                 <w:ilvl w:val="0"/>
                 <w:numId w:val="10"/>
               </w:numPr>
-              <w:spacing w:before="60" w:after="120"/>
               <w:ind w:left="0"/>
               <w:rPr>
                 <w:rFonts w:ascii="Abyssinica SIL" w:eastAsia="Times New Roman" w:hAnsi="Abyssinica SIL" w:cs="Abyssinica SIL"/>
@@ -14132,7 +14588,6 @@
                 <w:ilvl w:val="0"/>
                 <w:numId w:val="10"/>
               </w:numPr>
-              <w:spacing w:before="60" w:after="120"/>
               <w:ind w:left="0"/>
               <w:rPr>
                 <w:rFonts w:ascii="Abyssinica SIL" w:eastAsia="Times New Roman" w:hAnsi="Abyssinica SIL" w:cs="Abyssinica SIL"/>
@@ -14151,7 +14606,6 @@
                 <w:ilvl w:val="0"/>
                 <w:numId w:val="10"/>
               </w:numPr>
-              <w:spacing w:before="60" w:after="120"/>
               <w:ind w:left="0"/>
               <w:rPr>
                 <w:rFonts w:ascii="Abyssinica SIL" w:eastAsia="Times New Roman" w:hAnsi="Abyssinica SIL" w:cs="Abyssinica SIL"/>
@@ -14170,7 +14624,6 @@
                 <w:ilvl w:val="0"/>
                 <w:numId w:val="10"/>
               </w:numPr>
-              <w:spacing w:before="60" w:after="120"/>
               <w:ind w:left="0"/>
               <w:rPr>
                 <w:rFonts w:ascii="Abyssinica SIL" w:eastAsia="Times New Roman" w:hAnsi="Abyssinica SIL" w:cs="Abyssinica SIL"/>
@@ -14189,7 +14642,6 @@
                 <w:ilvl w:val="0"/>
                 <w:numId w:val="10"/>
               </w:numPr>
-              <w:spacing w:before="60" w:after="120"/>
               <w:ind w:left="0"/>
               <w:rPr>
                 <w:rFonts w:ascii="Abyssinica SIL" w:eastAsia="Times New Roman" w:hAnsi="Abyssinica SIL" w:cs="Abyssinica SIL"/>
@@ -14199,6 +14651,7 @@
               <w:rPr>
                 <w:rFonts w:ascii="Abyssinica SIL" w:eastAsia="Times New Roman" w:hAnsi="Abyssinica SIL" w:cs="Abyssinica SIL"/>
               </w:rPr>
+              <w:lastRenderedPageBreak/>
               <w:t>ተ/</w:t>
             </w:r>
           </w:p>
@@ -14208,7 +14661,6 @@
                 <w:ilvl w:val="0"/>
                 <w:numId w:val="10"/>
               </w:numPr>
-              <w:spacing w:before="60" w:after="120"/>
               <w:ind w:left="0"/>
               <w:rPr>
                 <w:rFonts w:ascii="Abyssinica SIL" w:eastAsia="Times New Roman" w:hAnsi="Abyssinica SIL" w:cs="Abyssinica SIL"/>
@@ -14227,7 +14679,6 @@
                 <w:ilvl w:val="0"/>
                 <w:numId w:val="10"/>
               </w:numPr>
-              <w:spacing w:before="60" w:after="120"/>
               <w:ind w:left="0"/>
               <w:rPr>
                 <w:rFonts w:ascii="Abyssinica SIL" w:eastAsia="Times New Roman" w:hAnsi="Abyssinica SIL" w:cs="Abyssinica SIL"/>
@@ -14246,7 +14697,6 @@
                 <w:ilvl w:val="0"/>
                 <w:numId w:val="10"/>
               </w:numPr>
-              <w:spacing w:before="60" w:after="120"/>
               <w:ind w:left="0"/>
               <w:rPr>
                 <w:rFonts w:ascii="Abyssinica SIL" w:eastAsia="Times New Roman" w:hAnsi="Abyssinica SIL" w:cs="Abyssinica SIL"/>
@@ -14265,7 +14715,6 @@
                 <w:ilvl w:val="0"/>
                 <w:numId w:val="10"/>
               </w:numPr>
-              <w:spacing w:before="60" w:after="120"/>
               <w:ind w:left="0"/>
               <w:rPr>
                 <w:rFonts w:ascii="Abyssinica SIL" w:eastAsia="Times New Roman" w:hAnsi="Abyssinica SIL" w:cs="Abyssinica SIL"/>
@@ -14284,7 +14733,6 @@
                 <w:ilvl w:val="0"/>
                 <w:numId w:val="10"/>
               </w:numPr>
-              <w:spacing w:before="60" w:after="120"/>
               <w:ind w:left="0"/>
               <w:rPr>
                 <w:rFonts w:ascii="Abyssinica SIL" w:eastAsia="Times New Roman" w:hAnsi="Abyssinica SIL" w:cs="Abyssinica SIL"/>
@@ -14303,7 +14751,6 @@
                 <w:ilvl w:val="0"/>
                 <w:numId w:val="10"/>
               </w:numPr>
-              <w:spacing w:before="60" w:after="120"/>
               <w:ind w:left="0"/>
               <w:rPr>
                 <w:rFonts w:ascii="Abyssinica SIL" w:eastAsia="Times New Roman" w:hAnsi="Abyssinica SIL" w:cs="Abyssinica SIL"/>
@@ -14322,7 +14769,6 @@
                 <w:ilvl w:val="0"/>
                 <w:numId w:val="10"/>
               </w:numPr>
-              <w:spacing w:before="60" w:after="120"/>
               <w:ind w:left="0"/>
               <w:rPr>
                 <w:rFonts w:ascii="Abyssinica SIL" w:eastAsia="Times New Roman" w:hAnsi="Abyssinica SIL" w:cs="Abyssinica SIL"/>
@@ -14341,7 +14787,6 @@
                 <w:ilvl w:val="0"/>
                 <w:numId w:val="10"/>
               </w:numPr>
-              <w:spacing w:before="60" w:after="120"/>
               <w:ind w:left="0"/>
               <w:rPr>
                 <w:rFonts w:ascii="Abyssinica SIL" w:eastAsia="Times New Roman" w:hAnsi="Abyssinica SIL" w:cs="Abyssinica SIL"/>
@@ -14351,7 +14796,6 @@
               <w:rPr>
                 <w:rFonts w:ascii="Abyssinica SIL" w:eastAsia="Times New Roman" w:hAnsi="Abyssinica SIL" w:cs="Abyssinica SIL"/>
               </w:rPr>
-              <w:lastRenderedPageBreak/>
               <w:t>ወ/</w:t>
             </w:r>
           </w:p>
@@ -14361,7 +14805,6 @@
                 <w:ilvl w:val="0"/>
                 <w:numId w:val="10"/>
               </w:numPr>
-              <w:spacing w:before="60" w:after="120"/>
               <w:ind w:left="0"/>
               <w:rPr>
                 <w:rFonts w:ascii="Abyssinica SIL" w:eastAsia="Times New Roman" w:hAnsi="Abyssinica SIL" w:cs="Abyssinica SIL"/>
@@ -14380,7 +14823,6 @@
                 <w:ilvl w:val="0"/>
                 <w:numId w:val="10"/>
               </w:numPr>
-              <w:spacing w:before="60" w:after="120"/>
               <w:ind w:left="0"/>
               <w:rPr>
                 <w:rFonts w:ascii="Abyssinica SIL" w:eastAsia="Times New Roman" w:hAnsi="Abyssinica SIL" w:cs="Abyssinica SIL"/>
@@ -14399,7 +14841,6 @@
                 <w:ilvl w:val="0"/>
                 <w:numId w:val="10"/>
               </w:numPr>
-              <w:spacing w:before="60" w:after="120"/>
               <w:ind w:left="0"/>
               <w:rPr>
                 <w:rFonts w:ascii="Abyssinica SIL" w:eastAsia="Times New Roman" w:hAnsi="Abyssinica SIL" w:cs="Abyssinica SIL"/>
@@ -14418,7 +14859,6 @@
                 <w:ilvl w:val="0"/>
                 <w:numId w:val="10"/>
               </w:numPr>
-              <w:spacing w:before="60" w:after="120"/>
               <w:ind w:left="0"/>
               <w:rPr>
                 <w:rFonts w:ascii="Abyssinica SIL" w:eastAsia="Times New Roman" w:hAnsi="Abyssinica SIL" w:cs="Abyssinica SIL"/>
@@ -14437,7 +14877,6 @@
                 <w:ilvl w:val="0"/>
                 <w:numId w:val="10"/>
               </w:numPr>
-              <w:spacing w:before="60" w:after="120"/>
               <w:ind w:left="0"/>
               <w:rPr>
                 <w:rFonts w:ascii="Abyssinica SIL" w:eastAsia="Times New Roman" w:hAnsi="Abyssinica SIL" w:cs="Abyssinica SIL"/>
@@ -14456,7 +14895,6 @@
                 <w:ilvl w:val="0"/>
                 <w:numId w:val="10"/>
               </w:numPr>
-              <w:spacing w:before="60" w:after="120"/>
               <w:ind w:left="0"/>
               <w:rPr>
                 <w:rFonts w:ascii="Abyssinica SIL" w:eastAsia="Times New Roman" w:hAnsi="Abyssinica SIL" w:cs="Abyssinica SIL"/>
@@ -14475,7 +14913,6 @@
                 <w:ilvl w:val="0"/>
                 <w:numId w:val="10"/>
               </w:numPr>
-              <w:spacing w:before="60" w:after="120"/>
               <w:ind w:left="0"/>
               <w:rPr>
                 <w:rFonts w:ascii="Abyssinica SIL" w:eastAsia="Times New Roman" w:hAnsi="Abyssinica SIL" w:cs="Abyssinica SIL"/>
@@ -14494,7 +14931,6 @@
                 <w:ilvl w:val="0"/>
                 <w:numId w:val="10"/>
               </w:numPr>
-              <w:spacing w:before="60" w:after="120"/>
               <w:ind w:left="0"/>
               <w:rPr>
                 <w:rFonts w:ascii="Abyssinica SIL" w:eastAsia="Times New Roman" w:hAnsi="Abyssinica SIL" w:cs="Abyssinica SIL"/>
@@ -14513,7 +14949,6 @@
                 <w:ilvl w:val="0"/>
                 <w:numId w:val="10"/>
               </w:numPr>
-              <w:spacing w:before="60" w:after="120"/>
               <w:ind w:left="0"/>
               <w:rPr>
                 <w:rFonts w:ascii="Abyssinica SIL" w:eastAsia="Times New Roman" w:hAnsi="Abyssinica SIL" w:cs="Abyssinica SIL"/>
@@ -14532,7 +14967,6 @@
                 <w:ilvl w:val="0"/>
                 <w:numId w:val="10"/>
               </w:numPr>
-              <w:spacing w:before="60" w:after="120"/>
               <w:ind w:left="0"/>
               <w:rPr>
                 <w:rFonts w:ascii="Abyssinica SIL" w:eastAsia="Times New Roman" w:hAnsi="Abyssinica SIL" w:cs="Abyssinica SIL"/>
@@ -14551,7 +14985,6 @@
                 <w:ilvl w:val="0"/>
                 <w:numId w:val="10"/>
               </w:numPr>
-              <w:spacing w:before="60" w:after="120"/>
               <w:ind w:left="0"/>
               <w:rPr>
                 <w:rFonts w:ascii="Abyssinica SIL" w:eastAsia="Times New Roman" w:hAnsi="Abyssinica SIL" w:cs="Abyssinica SIL"/>
@@ -14570,7 +15003,6 @@
                 <w:ilvl w:val="0"/>
                 <w:numId w:val="10"/>
               </w:numPr>
-              <w:spacing w:before="60" w:after="120"/>
               <w:ind w:left="0"/>
               <w:rPr>
                 <w:rFonts w:ascii="Abyssinica SIL" w:eastAsia="Times New Roman" w:hAnsi="Abyssinica SIL" w:cs="Abyssinica SIL"/>
@@ -14589,7 +15021,6 @@
                 <w:ilvl w:val="0"/>
                 <w:numId w:val="10"/>
               </w:numPr>
-              <w:spacing w:before="60" w:after="120"/>
               <w:ind w:left="0"/>
               <w:rPr>
                 <w:rFonts w:ascii="Abyssinica SIL" w:eastAsia="Times New Roman" w:hAnsi="Abyssinica SIL" w:cs="Abyssinica SIL"/>
@@ -14608,7 +15039,6 @@
                 <w:ilvl w:val="0"/>
                 <w:numId w:val="10"/>
               </w:numPr>
-              <w:spacing w:before="60" w:after="120"/>
               <w:ind w:left="0"/>
               <w:rPr>
                 <w:rFonts w:ascii="Abyssinica SIL" w:eastAsia="Times New Roman" w:hAnsi="Abyssinica SIL" w:cs="Abyssinica SIL"/>
@@ -14645,7 +15075,6 @@
                 <w:ilvl w:val="0"/>
                 <w:numId w:val="11"/>
               </w:numPr>
-              <w:spacing w:before="60" w:after="120"/>
               <w:ind w:left="0"/>
               <w:rPr>
                 <w:rFonts w:ascii="Abyssinica SIL" w:eastAsia="Times New Roman" w:hAnsi="Abyssinica SIL" w:cs="Abyssinica SIL"/>
@@ -14665,7 +15094,6 @@
                 <w:ilvl w:val="0"/>
                 <w:numId w:val="11"/>
               </w:numPr>
-              <w:spacing w:before="60" w:after="120"/>
               <w:ind w:left="0"/>
               <w:rPr>
                 <w:rFonts w:ascii="Abyssinica SIL" w:eastAsia="Times New Roman" w:hAnsi="Abyssinica SIL" w:cs="Abyssinica SIL"/>
@@ -14684,7 +15112,6 @@
                 <w:ilvl w:val="0"/>
                 <w:numId w:val="11"/>
               </w:numPr>
-              <w:spacing w:before="60" w:after="120"/>
               <w:ind w:left="0"/>
               <w:rPr>
                 <w:rFonts w:ascii="Abyssinica SIL" w:eastAsia="Times New Roman" w:hAnsi="Abyssinica SIL" w:cs="Abyssinica SIL"/>
@@ -14703,7 +15130,6 @@
                 <w:ilvl w:val="0"/>
                 <w:numId w:val="11"/>
               </w:numPr>
-              <w:spacing w:before="60" w:after="120"/>
               <w:ind w:left="0"/>
               <w:rPr>
                 <w:rFonts w:ascii="Abyssinica SIL" w:eastAsia="Times New Roman" w:hAnsi="Abyssinica SIL" w:cs="Abyssinica SIL"/>
@@ -14722,7 +15148,6 @@
                 <w:ilvl w:val="0"/>
                 <w:numId w:val="11"/>
               </w:numPr>
-              <w:spacing w:before="60" w:after="120"/>
               <w:ind w:left="0"/>
               <w:rPr>
                 <w:rFonts w:ascii="Abyssinica SIL" w:eastAsia="Times New Roman" w:hAnsi="Abyssinica SIL" w:cs="Abyssinica SIL"/>
@@ -14741,7 +15166,6 @@
                 <w:ilvl w:val="0"/>
                 <w:numId w:val="11"/>
               </w:numPr>
-              <w:spacing w:before="60" w:after="120"/>
               <w:ind w:left="0"/>
               <w:rPr>
                 <w:rFonts w:ascii="Abyssinica SIL" w:eastAsia="Times New Roman" w:hAnsi="Abyssinica SIL" w:cs="Abyssinica SIL"/>
@@ -14760,7 +15184,6 @@
                 <w:ilvl w:val="0"/>
                 <w:numId w:val="11"/>
               </w:numPr>
-              <w:spacing w:before="60" w:after="120"/>
               <w:ind w:left="0"/>
               <w:rPr>
                 <w:rFonts w:ascii="Abyssinica SIL" w:eastAsia="Times New Roman" w:hAnsi="Abyssinica SIL" w:cs="Abyssinica SIL"/>
@@ -14779,7 +15202,6 @@
                 <w:ilvl w:val="0"/>
                 <w:numId w:val="11"/>
               </w:numPr>
-              <w:spacing w:before="60" w:after="120"/>
               <w:ind w:left="0"/>
               <w:rPr>
                 <w:rFonts w:ascii="Abyssinica SIL" w:eastAsia="Times New Roman" w:hAnsi="Abyssinica SIL" w:cs="Abyssinica SIL"/>
@@ -14798,7 +15220,6 @@
                 <w:ilvl w:val="0"/>
                 <w:numId w:val="11"/>
               </w:numPr>
-              <w:spacing w:before="60" w:after="120"/>
               <w:ind w:left="0"/>
               <w:rPr>
                 <w:rFonts w:ascii="Abyssinica SIL" w:eastAsia="Times New Roman" w:hAnsi="Abyssinica SIL" w:cs="Abyssinica SIL"/>
@@ -14817,7 +15238,6 @@
                 <w:ilvl w:val="0"/>
                 <w:numId w:val="11"/>
               </w:numPr>
-              <w:spacing w:before="60" w:after="120"/>
               <w:ind w:left="0"/>
               <w:rPr>
                 <w:rFonts w:ascii="Abyssinica SIL" w:eastAsia="Times New Roman" w:hAnsi="Abyssinica SIL" w:cs="Abyssinica SIL"/>
@@ -14836,7 +15256,6 @@
                 <w:ilvl w:val="0"/>
                 <w:numId w:val="11"/>
               </w:numPr>
-              <w:spacing w:before="60" w:after="120"/>
               <w:ind w:left="0"/>
               <w:rPr>
                 <w:rFonts w:ascii="Abyssinica SIL" w:eastAsia="Times New Roman" w:hAnsi="Abyssinica SIL" w:cs="Abyssinica SIL"/>
@@ -14846,6 +15265,7 @@
               <w:rPr>
                 <w:rFonts w:ascii="Abyssinica SIL" w:eastAsia="Times New Roman" w:hAnsi="Abyssinica SIL" w:cs="Abyssinica SIL"/>
               </w:rPr>
+              <w:lastRenderedPageBreak/>
               <w:t>ተ/</w:t>
             </w:r>
           </w:p>
@@ -14855,7 +15275,6 @@
                 <w:ilvl w:val="0"/>
                 <w:numId w:val="11"/>
               </w:numPr>
-              <w:spacing w:before="60" w:after="120"/>
               <w:ind w:left="0"/>
               <w:rPr>
                 <w:rFonts w:ascii="Abyssinica SIL" w:eastAsia="Times New Roman" w:hAnsi="Abyssinica SIL" w:cs="Abyssinica SIL"/>
@@ -14874,7 +15293,6 @@
                 <w:ilvl w:val="0"/>
                 <w:numId w:val="11"/>
               </w:numPr>
-              <w:spacing w:before="60" w:after="120"/>
               <w:ind w:left="0"/>
               <w:rPr>
                 <w:rFonts w:ascii="Abyssinica SIL" w:eastAsia="Times New Roman" w:hAnsi="Abyssinica SIL" w:cs="Abyssinica SIL"/>
@@ -14893,7 +15311,6 @@
                 <w:ilvl w:val="0"/>
                 <w:numId w:val="11"/>
               </w:numPr>
-              <w:spacing w:before="60" w:after="120"/>
               <w:ind w:left="0"/>
               <w:rPr>
                 <w:rFonts w:ascii="Abyssinica SIL" w:eastAsia="Times New Roman" w:hAnsi="Abyssinica SIL" w:cs="Abyssinica SIL"/>
@@ -14912,7 +15329,6 @@
                 <w:ilvl w:val="0"/>
                 <w:numId w:val="11"/>
               </w:numPr>
-              <w:spacing w:before="60" w:after="120"/>
               <w:ind w:left="0"/>
               <w:rPr>
                 <w:rFonts w:ascii="Abyssinica SIL" w:eastAsia="Times New Roman" w:hAnsi="Abyssinica SIL" w:cs="Abyssinica SIL"/>
@@ -14931,7 +15347,6 @@
                 <w:ilvl w:val="0"/>
                 <w:numId w:val="11"/>
               </w:numPr>
-              <w:spacing w:before="60" w:after="120"/>
               <w:ind w:left="0"/>
               <w:rPr>
                 <w:rFonts w:ascii="Abyssinica SIL" w:eastAsia="Times New Roman" w:hAnsi="Abyssinica SIL" w:cs="Abyssinica SIL"/>
@@ -14950,7 +15365,6 @@
                 <w:ilvl w:val="0"/>
                 <w:numId w:val="11"/>
               </w:numPr>
-              <w:spacing w:before="60" w:after="120"/>
               <w:ind w:left="0"/>
               <w:rPr>
                 <w:rFonts w:ascii="Abyssinica SIL" w:eastAsia="Times New Roman" w:hAnsi="Abyssinica SIL" w:cs="Abyssinica SIL"/>
@@ -14969,7 +15383,6 @@
                 <w:ilvl w:val="0"/>
                 <w:numId w:val="11"/>
               </w:numPr>
-              <w:spacing w:before="60" w:after="120"/>
               <w:ind w:left="0"/>
               <w:rPr>
                 <w:rFonts w:ascii="Abyssinica SIL" w:eastAsia="Times New Roman" w:hAnsi="Abyssinica SIL" w:cs="Abyssinica SIL"/>
@@ -14988,7 +15401,6 @@
                 <w:ilvl w:val="0"/>
                 <w:numId w:val="11"/>
               </w:numPr>
-              <w:spacing w:before="60" w:after="120"/>
               <w:ind w:left="0"/>
               <w:rPr>
                 <w:rFonts w:ascii="Abyssinica SIL" w:eastAsia="Times New Roman" w:hAnsi="Abyssinica SIL" w:cs="Abyssinica SIL"/>
@@ -14998,7 +15410,6 @@
               <w:rPr>
                 <w:rFonts w:ascii="Abyssinica SIL" w:eastAsia="Times New Roman" w:hAnsi="Abyssinica SIL" w:cs="Abyssinica SIL"/>
               </w:rPr>
-              <w:lastRenderedPageBreak/>
               <w:t>ወ/</w:t>
             </w:r>
           </w:p>
@@ -15008,7 +15419,6 @@
                 <w:ilvl w:val="0"/>
                 <w:numId w:val="11"/>
               </w:numPr>
-              <w:spacing w:before="60" w:after="120"/>
               <w:ind w:left="0"/>
               <w:rPr>
                 <w:rFonts w:ascii="Abyssinica SIL" w:eastAsia="Times New Roman" w:hAnsi="Abyssinica SIL" w:cs="Abyssinica SIL"/>
@@ -15027,7 +15437,6 @@
                 <w:ilvl w:val="0"/>
                 <w:numId w:val="11"/>
               </w:numPr>
-              <w:spacing w:before="60" w:after="120"/>
               <w:ind w:left="0"/>
               <w:rPr>
                 <w:rFonts w:ascii="Abyssinica SIL" w:eastAsia="Times New Roman" w:hAnsi="Abyssinica SIL" w:cs="Abyssinica SIL"/>
@@ -15046,7 +15455,6 @@
                 <w:ilvl w:val="0"/>
                 <w:numId w:val="11"/>
               </w:numPr>
-              <w:spacing w:before="60" w:after="120"/>
               <w:ind w:left="0"/>
               <w:rPr>
                 <w:rFonts w:ascii="Abyssinica SIL" w:eastAsia="Times New Roman" w:hAnsi="Abyssinica SIL" w:cs="Abyssinica SIL"/>
@@ -15065,7 +15473,6 @@
                 <w:ilvl w:val="0"/>
                 <w:numId w:val="11"/>
               </w:numPr>
-              <w:spacing w:before="60" w:after="120"/>
               <w:ind w:left="0"/>
               <w:rPr>
                 <w:rFonts w:ascii="Abyssinica SIL" w:eastAsia="Times New Roman" w:hAnsi="Abyssinica SIL" w:cs="Abyssinica SIL"/>
@@ -15084,7 +15491,6 @@
                 <w:ilvl w:val="0"/>
                 <w:numId w:val="11"/>
               </w:numPr>
-              <w:spacing w:before="60" w:after="120"/>
               <w:ind w:left="0"/>
               <w:rPr>
                 <w:rFonts w:ascii="Abyssinica SIL" w:eastAsia="Times New Roman" w:hAnsi="Abyssinica SIL" w:cs="Abyssinica SIL"/>
@@ -15103,7 +15509,6 @@
                 <w:ilvl w:val="0"/>
                 <w:numId w:val="11"/>
               </w:numPr>
-              <w:spacing w:before="60" w:after="120"/>
               <w:ind w:left="0"/>
               <w:rPr>
                 <w:rFonts w:ascii="Abyssinica SIL" w:eastAsia="Times New Roman" w:hAnsi="Abyssinica SIL" w:cs="Abyssinica SIL"/>
@@ -15122,7 +15527,6 @@
                 <w:ilvl w:val="0"/>
                 <w:numId w:val="11"/>
               </w:numPr>
-              <w:spacing w:before="60" w:after="120"/>
               <w:ind w:left="0"/>
               <w:rPr>
                 <w:rFonts w:ascii="Abyssinica SIL" w:eastAsia="Times New Roman" w:hAnsi="Abyssinica SIL" w:cs="Abyssinica SIL"/>
@@ -15141,7 +15545,6 @@
                 <w:ilvl w:val="0"/>
                 <w:numId w:val="11"/>
               </w:numPr>
-              <w:spacing w:before="60" w:after="120"/>
               <w:ind w:left="0"/>
               <w:rPr>
                 <w:rFonts w:ascii="Abyssinica SIL" w:eastAsia="Times New Roman" w:hAnsi="Abyssinica SIL" w:cs="Abyssinica SIL"/>
@@ -15160,7 +15563,6 @@
                 <w:ilvl w:val="0"/>
                 <w:numId w:val="11"/>
               </w:numPr>
-              <w:spacing w:before="60" w:after="120"/>
               <w:ind w:left="0"/>
               <w:rPr>
                 <w:rFonts w:ascii="Abyssinica SIL" w:eastAsia="Times New Roman" w:hAnsi="Abyssinica SIL" w:cs="Abyssinica SIL"/>
@@ -15179,7 +15581,6 @@
                 <w:ilvl w:val="0"/>
                 <w:numId w:val="11"/>
               </w:numPr>
-              <w:spacing w:before="60" w:after="120"/>
               <w:ind w:left="0"/>
               <w:rPr>
                 <w:rFonts w:ascii="Abyssinica SIL" w:eastAsia="Times New Roman" w:hAnsi="Abyssinica SIL" w:cs="Abyssinica SIL"/>
@@ -15198,7 +15599,6 @@
                 <w:ilvl w:val="0"/>
                 <w:numId w:val="11"/>
               </w:numPr>
-              <w:spacing w:before="60" w:after="120"/>
               <w:ind w:left="0"/>
               <w:rPr>
                 <w:rFonts w:ascii="Abyssinica SIL" w:eastAsia="Times New Roman" w:hAnsi="Abyssinica SIL" w:cs="Abyssinica SIL"/>
@@ -15217,7 +15617,6 @@
                 <w:ilvl w:val="0"/>
                 <w:numId w:val="11"/>
               </w:numPr>
-              <w:spacing w:before="60" w:after="120"/>
               <w:ind w:left="0"/>
               <w:rPr>
                 <w:rFonts w:ascii="Abyssinica SIL" w:eastAsia="Times New Roman" w:hAnsi="Abyssinica SIL" w:cs="Abyssinica SIL"/>
@@ -15236,7 +15635,6 @@
                 <w:ilvl w:val="0"/>
                 <w:numId w:val="11"/>
               </w:numPr>
-              <w:spacing w:before="60" w:after="120"/>
               <w:ind w:left="0"/>
               <w:rPr>
                 <w:rFonts w:ascii="Abyssinica SIL" w:eastAsia="Times New Roman" w:hAnsi="Abyssinica SIL" w:cs="Abyssinica SIL"/>
@@ -15255,7 +15653,6 @@
                 <w:ilvl w:val="0"/>
                 <w:numId w:val="11"/>
               </w:numPr>
-              <w:spacing w:before="60" w:after="120"/>
               <w:ind w:left="0"/>
               <w:rPr>
                 <w:rFonts w:ascii="Abyssinica SIL" w:eastAsia="Times New Roman" w:hAnsi="Abyssinica SIL" w:cs="Abyssinica SIL"/>
@@ -15274,7 +15671,6 @@
                 <w:ilvl w:val="0"/>
                 <w:numId w:val="11"/>
               </w:numPr>
-              <w:spacing w:before="60" w:after="120"/>
               <w:ind w:left="0"/>
               <w:rPr>
                 <w:rFonts w:ascii="Abyssinica SIL" w:eastAsia="Times New Roman" w:hAnsi="Abyssinica SIL" w:cs="Abyssinica SIL"/>
@@ -15311,7 +15707,6 @@
                 <w:ilvl w:val="0"/>
                 <w:numId w:val="12"/>
               </w:numPr>
-              <w:spacing w:before="60" w:after="120"/>
               <w:ind w:left="0"/>
               <w:rPr>
                 <w:rFonts w:ascii="Abyssinica SIL" w:eastAsia="Times New Roman" w:hAnsi="Abyssinica SIL" w:cs="Abyssinica SIL"/>
@@ -15331,7 +15726,6 @@
                 <w:ilvl w:val="0"/>
                 <w:numId w:val="12"/>
               </w:numPr>
-              <w:spacing w:before="60" w:after="120"/>
               <w:ind w:left="0"/>
               <w:rPr>
                 <w:rFonts w:ascii="Abyssinica SIL" w:eastAsia="Times New Roman" w:hAnsi="Abyssinica SIL" w:cs="Abyssinica SIL"/>
@@ -15350,7 +15744,6 @@
                 <w:ilvl w:val="0"/>
                 <w:numId w:val="12"/>
               </w:numPr>
-              <w:spacing w:before="60" w:after="120"/>
               <w:ind w:left="0"/>
               <w:rPr>
                 <w:rFonts w:ascii="Abyssinica SIL" w:eastAsia="Times New Roman" w:hAnsi="Abyssinica SIL" w:cs="Abyssinica SIL"/>
@@ -15369,7 +15762,6 @@
                 <w:ilvl w:val="0"/>
                 <w:numId w:val="12"/>
               </w:numPr>
-              <w:spacing w:before="60" w:after="120"/>
               <w:ind w:left="0"/>
               <w:rPr>
                 <w:rFonts w:ascii="Abyssinica SIL" w:eastAsia="Times New Roman" w:hAnsi="Abyssinica SIL" w:cs="Abyssinica SIL"/>
@@ -15388,7 +15780,6 @@
                 <w:ilvl w:val="0"/>
                 <w:numId w:val="12"/>
               </w:numPr>
-              <w:spacing w:before="60" w:after="120"/>
               <w:ind w:left="0"/>
               <w:rPr>
                 <w:rFonts w:ascii="Abyssinica SIL" w:eastAsia="Times New Roman" w:hAnsi="Abyssinica SIL" w:cs="Abyssinica SIL"/>
@@ -15407,7 +15798,6 @@
                 <w:ilvl w:val="0"/>
                 <w:numId w:val="12"/>
               </w:numPr>
-              <w:spacing w:before="60" w:after="120"/>
               <w:ind w:left="0"/>
               <w:rPr>
                 <w:rFonts w:ascii="Abyssinica SIL" w:eastAsia="Times New Roman" w:hAnsi="Abyssinica SIL" w:cs="Abyssinica SIL"/>
@@ -15426,7 +15816,6 @@
                 <w:ilvl w:val="0"/>
                 <w:numId w:val="12"/>
               </w:numPr>
-              <w:spacing w:before="60" w:after="120"/>
               <w:ind w:left="0"/>
               <w:rPr>
                 <w:rFonts w:ascii="Abyssinica SIL" w:eastAsia="Times New Roman" w:hAnsi="Abyssinica SIL" w:cs="Abyssinica SIL"/>
@@ -15445,7 +15834,6 @@
                 <w:ilvl w:val="0"/>
                 <w:numId w:val="12"/>
               </w:numPr>
-              <w:spacing w:before="60" w:after="120"/>
               <w:ind w:left="0"/>
               <w:rPr>
                 <w:rFonts w:ascii="Abyssinica SIL" w:eastAsia="Times New Roman" w:hAnsi="Abyssinica SIL" w:cs="Abyssinica SIL"/>
@@ -15464,7 +15852,6 @@
                 <w:ilvl w:val="0"/>
                 <w:numId w:val="12"/>
               </w:numPr>
-              <w:spacing w:before="60" w:after="120"/>
               <w:ind w:left="0"/>
               <w:rPr>
                 <w:rFonts w:ascii="Abyssinica SIL" w:eastAsia="Times New Roman" w:hAnsi="Abyssinica SIL" w:cs="Abyssinica SIL"/>
@@ -15483,7 +15870,6 @@
                 <w:ilvl w:val="0"/>
                 <w:numId w:val="12"/>
               </w:numPr>
-              <w:spacing w:before="60" w:after="120"/>
               <w:ind w:left="0"/>
               <w:rPr>
                 <w:rFonts w:ascii="Abyssinica SIL" w:eastAsia="Times New Roman" w:hAnsi="Abyssinica SIL" w:cs="Abyssinica SIL"/>
@@ -15502,7 +15888,6 @@
                 <w:ilvl w:val="0"/>
                 <w:numId w:val="12"/>
               </w:numPr>
-              <w:spacing w:before="60" w:after="120"/>
               <w:ind w:left="0"/>
               <w:rPr>
                 <w:rFonts w:ascii="Abyssinica SIL" w:eastAsia="Times New Roman" w:hAnsi="Abyssinica SIL" w:cs="Abyssinica SIL"/>
@@ -15512,6 +15897,7 @@
               <w:rPr>
                 <w:rFonts w:ascii="Abyssinica SIL" w:eastAsia="Times New Roman" w:hAnsi="Abyssinica SIL" w:cs="Abyssinica SIL"/>
               </w:rPr>
+              <w:lastRenderedPageBreak/>
               <w:t>ተ/</w:t>
             </w:r>
           </w:p>
@@ -15521,7 +15907,6 @@
                 <w:ilvl w:val="0"/>
                 <w:numId w:val="12"/>
               </w:numPr>
-              <w:spacing w:before="60" w:after="120"/>
               <w:ind w:left="0"/>
               <w:rPr>
                 <w:rFonts w:ascii="Abyssinica SIL" w:eastAsia="Times New Roman" w:hAnsi="Abyssinica SIL" w:cs="Abyssinica SIL"/>
@@ -15540,7 +15925,6 @@
                 <w:ilvl w:val="0"/>
                 <w:numId w:val="12"/>
               </w:numPr>
-              <w:spacing w:before="60" w:after="120"/>
               <w:ind w:left="0"/>
               <w:rPr>
                 <w:rFonts w:ascii="Abyssinica SIL" w:eastAsia="Times New Roman" w:hAnsi="Abyssinica SIL" w:cs="Abyssinica SIL"/>
@@ -15559,7 +15943,6 @@
                 <w:ilvl w:val="0"/>
                 <w:numId w:val="12"/>
               </w:numPr>
-              <w:spacing w:before="60" w:after="120"/>
               <w:ind w:left="0"/>
               <w:rPr>
                 <w:rFonts w:ascii="Abyssinica SIL" w:eastAsia="Times New Roman" w:hAnsi="Abyssinica SIL" w:cs="Abyssinica SIL"/>
@@ -15578,7 +15961,6 @@
                 <w:ilvl w:val="0"/>
                 <w:numId w:val="12"/>
               </w:numPr>
-              <w:spacing w:before="60" w:after="120"/>
               <w:ind w:left="0"/>
               <w:rPr>
                 <w:rFonts w:ascii="Abyssinica SIL" w:eastAsia="Times New Roman" w:hAnsi="Abyssinica SIL" w:cs="Abyssinica SIL"/>
@@ -15597,7 +15979,6 @@
                 <w:ilvl w:val="0"/>
                 <w:numId w:val="12"/>
               </w:numPr>
-              <w:spacing w:before="60" w:after="120"/>
               <w:ind w:left="0"/>
               <w:rPr>
                 <w:rFonts w:ascii="Abyssinica SIL" w:eastAsia="Times New Roman" w:hAnsi="Abyssinica SIL" w:cs="Abyssinica SIL"/>
@@ -15616,7 +15997,6 @@
                 <w:ilvl w:val="0"/>
                 <w:numId w:val="12"/>
               </w:numPr>
-              <w:spacing w:before="60" w:after="120"/>
               <w:ind w:left="0"/>
               <w:rPr>
                 <w:rFonts w:ascii="Abyssinica SIL" w:eastAsia="Times New Roman" w:hAnsi="Abyssinica SIL" w:cs="Abyssinica SIL"/>
@@ -15635,7 +16015,6 @@
                 <w:ilvl w:val="0"/>
                 <w:numId w:val="12"/>
               </w:numPr>
-              <w:spacing w:before="60" w:after="120"/>
               <w:ind w:left="0"/>
               <w:rPr>
                 <w:rFonts w:ascii="Abyssinica SIL" w:eastAsia="Times New Roman" w:hAnsi="Abyssinica SIL" w:cs="Abyssinica SIL"/>
@@ -15654,7 +16033,6 @@
                 <w:ilvl w:val="0"/>
                 <w:numId w:val="12"/>
               </w:numPr>
-              <w:spacing w:before="60" w:after="120"/>
               <w:ind w:left="0"/>
               <w:rPr>
                 <w:rFonts w:ascii="Abyssinica SIL" w:eastAsia="Times New Roman" w:hAnsi="Abyssinica SIL" w:cs="Abyssinica SIL"/>
@@ -15664,7 +16042,6 @@
               <w:rPr>
                 <w:rFonts w:ascii="Abyssinica SIL" w:eastAsia="Times New Roman" w:hAnsi="Abyssinica SIL" w:cs="Abyssinica SIL"/>
               </w:rPr>
-              <w:lastRenderedPageBreak/>
               <w:t>ዐ/</w:t>
             </w:r>
           </w:p>
@@ -15674,7 +16051,6 @@
                 <w:ilvl w:val="0"/>
                 <w:numId w:val="12"/>
               </w:numPr>
-              <w:spacing w:before="60" w:after="120"/>
               <w:ind w:left="0"/>
               <w:rPr>
                 <w:rFonts w:ascii="Abyssinica SIL" w:eastAsia="Times New Roman" w:hAnsi="Abyssinica SIL" w:cs="Abyssinica SIL"/>
@@ -15693,7 +16069,6 @@
                 <w:ilvl w:val="0"/>
                 <w:numId w:val="12"/>
               </w:numPr>
-              <w:spacing w:before="60" w:after="120"/>
               <w:ind w:left="0"/>
               <w:rPr>
                 <w:rFonts w:ascii="Abyssinica SIL" w:eastAsia="Times New Roman" w:hAnsi="Abyssinica SIL" w:cs="Abyssinica SIL"/>
@@ -15712,7 +16087,6 @@
                 <w:ilvl w:val="0"/>
                 <w:numId w:val="12"/>
               </w:numPr>
-              <w:spacing w:before="60" w:after="120"/>
               <w:ind w:left="0"/>
               <w:rPr>
                 <w:rFonts w:ascii="Abyssinica SIL" w:eastAsia="Times New Roman" w:hAnsi="Abyssinica SIL" w:cs="Abyssinica SIL"/>
@@ -15731,7 +16105,6 @@
                 <w:ilvl w:val="0"/>
                 <w:numId w:val="12"/>
               </w:numPr>
-              <w:spacing w:before="60" w:after="120"/>
               <w:ind w:left="0"/>
               <w:rPr>
                 <w:rFonts w:ascii="Abyssinica SIL" w:eastAsia="Times New Roman" w:hAnsi="Abyssinica SIL" w:cs="Abyssinica SIL"/>
@@ -15750,7 +16123,6 @@
                 <w:ilvl w:val="0"/>
                 <w:numId w:val="12"/>
               </w:numPr>
-              <w:spacing w:before="60" w:after="120"/>
               <w:ind w:left="0"/>
               <w:rPr>
                 <w:rFonts w:ascii="Abyssinica SIL" w:eastAsia="Times New Roman" w:hAnsi="Abyssinica SIL" w:cs="Abyssinica SIL"/>
@@ -15769,7 +16141,6 @@
                 <w:ilvl w:val="0"/>
                 <w:numId w:val="12"/>
               </w:numPr>
-              <w:spacing w:before="60" w:after="120"/>
               <w:ind w:left="0"/>
               <w:rPr>
                 <w:rFonts w:ascii="Abyssinica SIL" w:eastAsia="Times New Roman" w:hAnsi="Abyssinica SIL" w:cs="Abyssinica SIL"/>
@@ -15788,7 +16159,6 @@
                 <w:ilvl w:val="0"/>
                 <w:numId w:val="12"/>
               </w:numPr>
-              <w:spacing w:before="60" w:after="120"/>
               <w:ind w:left="0"/>
               <w:rPr>
                 <w:rFonts w:ascii="Abyssinica SIL" w:eastAsia="Times New Roman" w:hAnsi="Abyssinica SIL" w:cs="Abyssinica SIL"/>
@@ -15807,7 +16177,6 @@
                 <w:ilvl w:val="0"/>
                 <w:numId w:val="12"/>
               </w:numPr>
-              <w:spacing w:before="60" w:after="120"/>
               <w:ind w:left="0"/>
               <w:rPr>
                 <w:rFonts w:ascii="Abyssinica SIL" w:eastAsia="Times New Roman" w:hAnsi="Abyssinica SIL" w:cs="Abyssinica SIL"/>
@@ -15826,7 +16195,6 @@
                 <w:ilvl w:val="0"/>
                 <w:numId w:val="12"/>
               </w:numPr>
-              <w:spacing w:before="60" w:after="120"/>
               <w:ind w:left="0"/>
               <w:rPr>
                 <w:rFonts w:ascii="Abyssinica SIL" w:eastAsia="Times New Roman" w:hAnsi="Abyssinica SIL" w:cs="Abyssinica SIL"/>
@@ -15845,7 +16213,6 @@
                 <w:ilvl w:val="0"/>
                 <w:numId w:val="12"/>
               </w:numPr>
-              <w:spacing w:before="60" w:after="120"/>
               <w:ind w:left="0"/>
               <w:rPr>
                 <w:rFonts w:ascii="Abyssinica SIL" w:eastAsia="Times New Roman" w:hAnsi="Abyssinica SIL" w:cs="Abyssinica SIL"/>
@@ -15864,7 +16231,6 @@
                 <w:ilvl w:val="0"/>
                 <w:numId w:val="12"/>
               </w:numPr>
-              <w:spacing w:before="60" w:after="120"/>
               <w:ind w:left="0"/>
               <w:rPr>
                 <w:rFonts w:ascii="Abyssinica SIL" w:eastAsia="Times New Roman" w:hAnsi="Abyssinica SIL" w:cs="Abyssinica SIL"/>
@@ -15883,7 +16249,6 @@
                 <w:ilvl w:val="0"/>
                 <w:numId w:val="12"/>
               </w:numPr>
-              <w:spacing w:before="60" w:after="120"/>
               <w:ind w:left="0"/>
               <w:rPr>
                 <w:rFonts w:ascii="Abyssinica SIL" w:eastAsia="Times New Roman" w:hAnsi="Abyssinica SIL" w:cs="Abyssinica SIL"/>
@@ -15920,7 +16285,6 @@
                 <w:ilvl w:val="0"/>
                 <w:numId w:val="13"/>
               </w:numPr>
-              <w:spacing w:before="60" w:after="120"/>
               <w:ind w:left="0"/>
               <w:rPr>
                 <w:rFonts w:ascii="Abyssinica SIL" w:eastAsia="Times New Roman" w:hAnsi="Abyssinica SIL" w:cs="Abyssinica SIL"/>
@@ -15940,7 +16304,6 @@
                 <w:ilvl w:val="0"/>
                 <w:numId w:val="13"/>
               </w:numPr>
-              <w:spacing w:before="60" w:after="120"/>
               <w:ind w:left="0"/>
               <w:rPr>
                 <w:rFonts w:ascii="Abyssinica SIL" w:eastAsia="Times New Roman" w:hAnsi="Abyssinica SIL" w:cs="Abyssinica SIL"/>
@@ -15959,7 +16322,6 @@
                 <w:ilvl w:val="0"/>
                 <w:numId w:val="13"/>
               </w:numPr>
-              <w:spacing w:before="60" w:after="120"/>
               <w:ind w:left="0"/>
               <w:rPr>
                 <w:rFonts w:ascii="Abyssinica SIL" w:eastAsia="Times New Roman" w:hAnsi="Abyssinica SIL" w:cs="Abyssinica SIL"/>
@@ -15978,7 +16340,6 @@
                 <w:ilvl w:val="0"/>
                 <w:numId w:val="13"/>
               </w:numPr>
-              <w:spacing w:before="60" w:after="120"/>
               <w:ind w:left="0"/>
               <w:rPr>
                 <w:rFonts w:ascii="Abyssinica SIL" w:eastAsia="Times New Roman" w:hAnsi="Abyssinica SIL" w:cs="Abyssinica SIL"/>
@@ -15997,7 +16358,6 @@
                 <w:ilvl w:val="0"/>
                 <w:numId w:val="13"/>
               </w:numPr>
-              <w:spacing w:before="60" w:after="120"/>
               <w:ind w:left="0"/>
               <w:rPr>
                 <w:rFonts w:ascii="Abyssinica SIL" w:eastAsia="Times New Roman" w:hAnsi="Abyssinica SIL" w:cs="Abyssinica SIL"/>
@@ -16016,7 +16376,6 @@
                 <w:ilvl w:val="0"/>
                 <w:numId w:val="13"/>
               </w:numPr>
-              <w:spacing w:before="60" w:after="120"/>
               <w:ind w:left="0"/>
               <w:rPr>
                 <w:rFonts w:ascii="Abyssinica SIL" w:eastAsia="Times New Roman" w:hAnsi="Abyssinica SIL" w:cs="Abyssinica SIL"/>
@@ -16035,7 +16394,6 @@
                 <w:ilvl w:val="0"/>
                 <w:numId w:val="13"/>
               </w:numPr>
-              <w:spacing w:before="60" w:after="120"/>
               <w:ind w:left="0"/>
               <w:rPr>
                 <w:rFonts w:ascii="Abyssinica SIL" w:eastAsia="Times New Roman" w:hAnsi="Abyssinica SIL" w:cs="Abyssinica SIL"/>
@@ -16054,7 +16412,6 @@
                 <w:ilvl w:val="0"/>
                 <w:numId w:val="13"/>
               </w:numPr>
-              <w:spacing w:before="60" w:after="120"/>
               <w:ind w:left="0"/>
               <w:rPr>
                 <w:rFonts w:ascii="Abyssinica SIL" w:eastAsia="Times New Roman" w:hAnsi="Abyssinica SIL" w:cs="Abyssinica SIL"/>
@@ -16073,7 +16430,6 @@
                 <w:ilvl w:val="0"/>
                 <w:numId w:val="13"/>
               </w:numPr>
-              <w:spacing w:before="60" w:after="120"/>
               <w:ind w:left="0"/>
               <w:rPr>
                 <w:rFonts w:ascii="Abyssinica SIL" w:eastAsia="Times New Roman" w:hAnsi="Abyssinica SIL" w:cs="Abyssinica SIL"/>
@@ -16092,7 +16448,6 @@
                 <w:ilvl w:val="0"/>
                 <w:numId w:val="13"/>
               </w:numPr>
-              <w:spacing w:before="60" w:after="120"/>
               <w:ind w:left="0"/>
               <w:rPr>
                 <w:rFonts w:ascii="Abyssinica SIL" w:eastAsia="Times New Roman" w:hAnsi="Abyssinica SIL" w:cs="Abyssinica SIL"/>
@@ -16111,7 +16466,6 @@
                 <w:ilvl w:val="0"/>
                 <w:numId w:val="13"/>
               </w:numPr>
-              <w:spacing w:before="60" w:after="120"/>
               <w:ind w:left="0"/>
               <w:rPr>
                 <w:rFonts w:ascii="Abyssinica SIL" w:eastAsia="Times New Roman" w:hAnsi="Abyssinica SIL" w:cs="Abyssinica SIL"/>
@@ -16121,6 +16475,7 @@
               <w:rPr>
                 <w:rFonts w:ascii="Abyssinica SIL" w:eastAsia="Times New Roman" w:hAnsi="Abyssinica SIL" w:cs="Abyssinica SIL"/>
               </w:rPr>
+              <w:lastRenderedPageBreak/>
               <w:t>በ/</w:t>
             </w:r>
           </w:p>
@@ -16130,7 +16485,6 @@
                 <w:ilvl w:val="0"/>
                 <w:numId w:val="13"/>
               </w:numPr>
-              <w:spacing w:before="60" w:after="120"/>
               <w:ind w:left="0"/>
               <w:rPr>
                 <w:rFonts w:ascii="Abyssinica SIL" w:eastAsia="Times New Roman" w:hAnsi="Abyssinica SIL" w:cs="Abyssinica SIL"/>
@@ -16149,7 +16503,6 @@
                 <w:ilvl w:val="0"/>
                 <w:numId w:val="13"/>
               </w:numPr>
-              <w:spacing w:before="60" w:after="120"/>
               <w:ind w:left="0"/>
               <w:rPr>
                 <w:rFonts w:ascii="Abyssinica SIL" w:eastAsia="Times New Roman" w:hAnsi="Abyssinica SIL" w:cs="Abyssinica SIL"/>
@@ -16168,7 +16521,6 @@
                 <w:ilvl w:val="0"/>
                 <w:numId w:val="13"/>
               </w:numPr>
-              <w:spacing w:before="60" w:after="120"/>
               <w:ind w:left="0"/>
               <w:rPr>
                 <w:rFonts w:ascii="Abyssinica SIL" w:eastAsia="Times New Roman" w:hAnsi="Abyssinica SIL" w:cs="Abyssinica SIL"/>
@@ -16187,7 +16539,6 @@
                 <w:ilvl w:val="0"/>
                 <w:numId w:val="13"/>
               </w:numPr>
-              <w:spacing w:before="60" w:after="120"/>
               <w:ind w:left="0"/>
               <w:rPr>
                 <w:rFonts w:ascii="Abyssinica SIL" w:eastAsia="Times New Roman" w:hAnsi="Abyssinica SIL" w:cs="Abyssinica SIL"/>
@@ -16206,7 +16557,6 @@
                 <w:ilvl w:val="0"/>
                 <w:numId w:val="13"/>
               </w:numPr>
-              <w:spacing w:before="60" w:after="120"/>
               <w:ind w:left="0"/>
               <w:rPr>
                 <w:rFonts w:ascii="Abyssinica SIL" w:eastAsia="Times New Roman" w:hAnsi="Abyssinica SIL" w:cs="Abyssinica SIL"/>
@@ -16225,7 +16575,6 @@
                 <w:ilvl w:val="0"/>
                 <w:numId w:val="13"/>
               </w:numPr>
-              <w:spacing w:before="60" w:after="120"/>
               <w:ind w:left="0"/>
               <w:rPr>
                 <w:rFonts w:ascii="Abyssinica SIL" w:eastAsia="Times New Roman" w:hAnsi="Abyssinica SIL" w:cs="Abyssinica SIL"/>
@@ -16244,7 +16593,6 @@
                 <w:ilvl w:val="0"/>
                 <w:numId w:val="13"/>
               </w:numPr>
-              <w:spacing w:before="60" w:after="120"/>
               <w:ind w:left="0"/>
               <w:rPr>
                 <w:rFonts w:ascii="Abyssinica SIL" w:eastAsia="Times New Roman" w:hAnsi="Abyssinica SIL" w:cs="Abyssinica SIL"/>
@@ -16263,7 +16611,6 @@
                 <w:ilvl w:val="0"/>
                 <w:numId w:val="13"/>
               </w:numPr>
-              <w:spacing w:before="60" w:after="120"/>
               <w:ind w:left="0"/>
               <w:rPr>
                 <w:rFonts w:ascii="Abyssinica SIL" w:eastAsia="Times New Roman" w:hAnsi="Abyssinica SIL" w:cs="Abyssinica SIL"/>
@@ -16273,7 +16620,6 @@
               <w:rPr>
                 <w:rFonts w:ascii="Abyssinica SIL" w:eastAsia="Times New Roman" w:hAnsi="Abyssinica SIL" w:cs="Abyssinica SIL"/>
               </w:rPr>
-              <w:lastRenderedPageBreak/>
               <w:t>ኸ/</w:t>
             </w:r>
           </w:p>
@@ -16283,7 +16629,6 @@
                 <w:ilvl w:val="0"/>
                 <w:numId w:val="13"/>
               </w:numPr>
-              <w:spacing w:before="60" w:after="120"/>
               <w:ind w:left="0"/>
               <w:rPr>
                 <w:rFonts w:ascii="Abyssinica SIL" w:eastAsia="Times New Roman" w:hAnsi="Abyssinica SIL" w:cs="Abyssinica SIL"/>
@@ -16302,7 +16647,6 @@
                 <w:ilvl w:val="0"/>
                 <w:numId w:val="13"/>
               </w:numPr>
-              <w:spacing w:before="60" w:after="120"/>
               <w:ind w:left="0"/>
               <w:rPr>
                 <w:rFonts w:ascii="Abyssinica SIL" w:eastAsia="Times New Roman" w:hAnsi="Abyssinica SIL" w:cs="Abyssinica SIL"/>
@@ -16321,7 +16665,6 @@
                 <w:ilvl w:val="0"/>
                 <w:numId w:val="13"/>
               </w:numPr>
-              <w:spacing w:before="60" w:after="120"/>
               <w:ind w:left="0"/>
               <w:rPr>
                 <w:rFonts w:ascii="Abyssinica SIL" w:eastAsia="Times New Roman" w:hAnsi="Abyssinica SIL" w:cs="Abyssinica SIL"/>
@@ -16340,7 +16683,6 @@
                 <w:ilvl w:val="0"/>
                 <w:numId w:val="13"/>
               </w:numPr>
-              <w:spacing w:before="60" w:after="120"/>
               <w:ind w:left="0"/>
               <w:rPr>
                 <w:rFonts w:ascii="Abyssinica SIL" w:eastAsia="Times New Roman" w:hAnsi="Abyssinica SIL" w:cs="Abyssinica SIL"/>
@@ -16359,7 +16701,6 @@
                 <w:ilvl w:val="0"/>
                 <w:numId w:val="13"/>
               </w:numPr>
-              <w:spacing w:before="60" w:after="120"/>
               <w:ind w:left="0"/>
               <w:rPr>
                 <w:rFonts w:ascii="Abyssinica SIL" w:eastAsia="Times New Roman" w:hAnsi="Abyssinica SIL" w:cs="Abyssinica SIL"/>
@@ -16378,7 +16719,6 @@
                 <w:ilvl w:val="0"/>
                 <w:numId w:val="13"/>
               </w:numPr>
-              <w:spacing w:before="60" w:after="120"/>
               <w:ind w:left="0"/>
               <w:rPr>
                 <w:rFonts w:ascii="Abyssinica SIL" w:eastAsia="Times New Roman" w:hAnsi="Abyssinica SIL" w:cs="Abyssinica SIL"/>
@@ -16397,7 +16737,6 @@
                 <w:ilvl w:val="0"/>
                 <w:numId w:val="13"/>
               </w:numPr>
-              <w:spacing w:before="60" w:after="120"/>
               <w:ind w:left="0"/>
               <w:rPr>
                 <w:rFonts w:ascii="Abyssinica SIL" w:eastAsia="Times New Roman" w:hAnsi="Abyssinica SIL" w:cs="Abyssinica SIL"/>
@@ -16416,7 +16755,6 @@
                 <w:ilvl w:val="0"/>
                 <w:numId w:val="13"/>
               </w:numPr>
-              <w:spacing w:before="60" w:after="120"/>
               <w:ind w:left="0"/>
               <w:rPr>
                 <w:rFonts w:ascii="Abyssinica SIL" w:eastAsia="Times New Roman" w:hAnsi="Abyssinica SIL" w:cs="Abyssinica SIL"/>
@@ -16435,7 +16773,6 @@
                 <w:ilvl w:val="0"/>
                 <w:numId w:val="13"/>
               </w:numPr>
-              <w:spacing w:before="60" w:after="120"/>
               <w:ind w:left="0"/>
               <w:rPr>
                 <w:rFonts w:ascii="Abyssinica SIL" w:eastAsia="Times New Roman" w:hAnsi="Abyssinica SIL" w:cs="Abyssinica SIL"/>
@@ -16454,7 +16791,6 @@
                 <w:ilvl w:val="0"/>
                 <w:numId w:val="13"/>
               </w:numPr>
-              <w:spacing w:before="60" w:after="120"/>
               <w:ind w:left="0"/>
               <w:rPr>
                 <w:rFonts w:ascii="Abyssinica SIL" w:eastAsia="Times New Roman" w:hAnsi="Abyssinica SIL" w:cs="Abyssinica SIL"/>
@@ -16473,7 +16809,6 @@
                 <w:ilvl w:val="0"/>
                 <w:numId w:val="13"/>
               </w:numPr>
-              <w:spacing w:before="60" w:after="120"/>
               <w:ind w:left="0"/>
               <w:rPr>
                 <w:rFonts w:ascii="Abyssinica SIL" w:eastAsia="Times New Roman" w:hAnsi="Abyssinica SIL" w:cs="Abyssinica SIL"/>
@@ -16492,7 +16827,6 @@
                 <w:ilvl w:val="0"/>
                 <w:numId w:val="13"/>
               </w:numPr>
-              <w:spacing w:before="60" w:after="120"/>
               <w:ind w:left="0"/>
               <w:rPr>
                 <w:rFonts w:ascii="Abyssinica SIL" w:eastAsia="Times New Roman" w:hAnsi="Abyssinica SIL" w:cs="Abyssinica SIL"/>
@@ -16511,7 +16845,6 @@
                 <w:ilvl w:val="0"/>
                 <w:numId w:val="13"/>
               </w:numPr>
-              <w:spacing w:before="60" w:after="120"/>
               <w:ind w:left="0"/>
               <w:rPr>
                 <w:rFonts w:ascii="Abyssinica SIL" w:eastAsia="Times New Roman" w:hAnsi="Abyssinica SIL" w:cs="Abyssinica SIL"/>
@@ -16530,7 +16863,6 @@
                 <w:ilvl w:val="0"/>
                 <w:numId w:val="13"/>
               </w:numPr>
-              <w:spacing w:before="60" w:after="120"/>
               <w:ind w:left="0"/>
               <w:rPr>
                 <w:rFonts w:ascii="Abyssinica SIL" w:eastAsia="Times New Roman" w:hAnsi="Abyssinica SIL" w:cs="Abyssinica SIL"/>
@@ -16549,7 +16881,6 @@
                 <w:ilvl w:val="0"/>
                 <w:numId w:val="13"/>
               </w:numPr>
-              <w:spacing w:before="60" w:after="120"/>
               <w:ind w:left="0"/>
               <w:rPr>
                 <w:rFonts w:ascii="Abyssinica SIL" w:eastAsia="Times New Roman" w:hAnsi="Abyssinica SIL" w:cs="Abyssinica SIL"/>
@@ -17040,6 +17371,7 @@
           <w:iCs/>
           <w:color w:val="000000" w:themeColor="text1"/>
         </w:rPr>
+        <w:lastRenderedPageBreak/>
         <w:t xml:space="preserve">Sequence as radix, e.g.: </w:t>
       </w:r>
       <w:r>
@@ -17070,7 +17402,6 @@
           <w:iCs/>
           <w:color w:val="000000" w:themeColor="text1"/>
         </w:rPr>
-        <w:lastRenderedPageBreak/>
         <w:t xml:space="preserve">Columnar radix, e.g.: </w:t>
       </w:r>
       <w:r>
@@ -17552,7 +17883,6 @@
                 <w:ilvl w:val="0"/>
                 <w:numId w:val="14"/>
               </w:numPr>
-              <w:spacing w:before="60" w:after="120"/>
               <w:ind w:left="0"/>
               <w:rPr>
                 <w:rFonts w:ascii="Abyssinica SIL" w:eastAsia="Times New Roman" w:hAnsi="Abyssinica SIL" w:cs="Abyssinica SIL"/>
@@ -17571,7 +17901,6 @@
                 <w:ilvl w:val="0"/>
                 <w:numId w:val="14"/>
               </w:numPr>
-              <w:spacing w:before="60" w:after="120"/>
               <w:ind w:left="0"/>
               <w:rPr>
                 <w:rFonts w:ascii="Abyssinica SIL" w:eastAsia="Times New Roman" w:hAnsi="Abyssinica SIL" w:cs="Abyssinica SIL"/>
@@ -17590,7 +17919,6 @@
                 <w:ilvl w:val="0"/>
                 <w:numId w:val="14"/>
               </w:numPr>
-              <w:spacing w:before="60" w:after="120"/>
               <w:ind w:left="0"/>
               <w:rPr>
                 <w:rFonts w:ascii="Abyssinica SIL" w:eastAsia="Times New Roman" w:hAnsi="Abyssinica SIL" w:cs="Abyssinica SIL"/>
@@ -17609,7 +17937,6 @@
                 <w:ilvl w:val="0"/>
                 <w:numId w:val="14"/>
               </w:numPr>
-              <w:spacing w:before="60" w:after="120"/>
               <w:ind w:left="0"/>
               <w:rPr>
                 <w:rFonts w:ascii="Abyssinica SIL" w:eastAsia="Times New Roman" w:hAnsi="Abyssinica SIL" w:cs="Abyssinica SIL"/>
@@ -17628,7 +17955,6 @@
                 <w:ilvl w:val="0"/>
                 <w:numId w:val="14"/>
               </w:numPr>
-              <w:spacing w:before="60" w:after="120"/>
               <w:ind w:left="0"/>
               <w:rPr>
                 <w:rFonts w:ascii="Abyssinica SIL" w:eastAsia="Times New Roman" w:hAnsi="Abyssinica SIL" w:cs="Abyssinica SIL"/>
@@ -17647,7 +17973,6 @@
                 <w:ilvl w:val="0"/>
                 <w:numId w:val="14"/>
               </w:numPr>
-              <w:spacing w:before="60" w:after="120"/>
               <w:ind w:left="0"/>
               <w:rPr>
                 <w:rFonts w:ascii="Abyssinica SIL" w:eastAsia="Times New Roman" w:hAnsi="Abyssinica SIL" w:cs="Abyssinica SIL"/>
@@ -17666,7 +17991,6 @@
                 <w:ilvl w:val="0"/>
                 <w:numId w:val="14"/>
               </w:numPr>
-              <w:spacing w:before="60" w:after="120"/>
               <w:ind w:left="0"/>
               <w:rPr>
                 <w:rFonts w:ascii="Abyssinica SIL" w:eastAsia="Times New Roman" w:hAnsi="Abyssinica SIL" w:cs="Abyssinica SIL"/>
@@ -17685,7 +18009,6 @@
                 <w:ilvl w:val="0"/>
                 <w:numId w:val="14"/>
               </w:numPr>
-              <w:spacing w:before="60" w:after="120"/>
               <w:ind w:left="0"/>
               <w:rPr>
                 <w:rFonts w:ascii="Abyssinica SIL" w:eastAsia="Times New Roman" w:hAnsi="Abyssinica SIL" w:cs="Abyssinica SIL"/>
@@ -17704,7 +18027,6 @@
                 <w:ilvl w:val="0"/>
                 <w:numId w:val="14"/>
               </w:numPr>
-              <w:spacing w:before="60" w:after="120"/>
               <w:ind w:left="0"/>
               <w:rPr>
                 <w:rFonts w:ascii="Abyssinica SIL" w:eastAsia="Times New Roman" w:hAnsi="Abyssinica SIL" w:cs="Abyssinica SIL"/>
@@ -17723,7 +18045,6 @@
                 <w:ilvl w:val="0"/>
                 <w:numId w:val="14"/>
               </w:numPr>
-              <w:spacing w:before="60" w:after="120"/>
               <w:ind w:left="0"/>
               <w:rPr>
                 <w:rFonts w:ascii="Abyssinica SIL" w:eastAsia="Times New Roman" w:hAnsi="Abyssinica SIL" w:cs="Abyssinica SIL"/>
@@ -17742,7 +18063,6 @@
                 <w:ilvl w:val="0"/>
                 <w:numId w:val="14"/>
               </w:numPr>
-              <w:spacing w:before="60" w:after="120"/>
               <w:ind w:left="0"/>
               <w:rPr>
                 <w:rFonts w:ascii="Abyssinica SIL" w:eastAsia="Times New Roman" w:hAnsi="Abyssinica SIL" w:cs="Abyssinica SIL"/>
@@ -17761,7 +18081,6 @@
                 <w:ilvl w:val="0"/>
                 <w:numId w:val="14"/>
               </w:numPr>
-              <w:spacing w:before="60" w:after="120"/>
               <w:ind w:left="0"/>
               <w:rPr>
                 <w:rFonts w:ascii="Abyssinica SIL" w:eastAsia="Times New Roman" w:hAnsi="Abyssinica SIL" w:cs="Abyssinica SIL"/>
@@ -17780,7 +18099,6 @@
                 <w:ilvl w:val="0"/>
                 <w:numId w:val="14"/>
               </w:numPr>
-              <w:spacing w:before="60" w:after="120"/>
               <w:ind w:left="0"/>
               <w:rPr>
                 <w:rFonts w:ascii="Abyssinica SIL" w:eastAsia="Times New Roman" w:hAnsi="Abyssinica SIL" w:cs="Abyssinica SIL"/>
@@ -17790,7 +18108,6 @@
               <w:rPr>
                 <w:rFonts w:ascii="Abyssinica SIL" w:eastAsia="Times New Roman" w:hAnsi="Abyssinica SIL" w:cs="Abyssinica SIL"/>
               </w:rPr>
-              <w:lastRenderedPageBreak/>
               <w:t>መ/</w:t>
             </w:r>
           </w:p>
@@ -17800,7 +18117,6 @@
                 <w:ilvl w:val="0"/>
                 <w:numId w:val="14"/>
               </w:numPr>
-              <w:spacing w:before="60" w:after="120"/>
               <w:ind w:left="0"/>
               <w:rPr>
                 <w:rFonts w:ascii="Abyssinica SIL" w:eastAsia="Times New Roman" w:hAnsi="Abyssinica SIL" w:cs="Abyssinica SIL"/>
@@ -17819,7 +18135,6 @@
                 <w:ilvl w:val="0"/>
                 <w:numId w:val="14"/>
               </w:numPr>
-              <w:spacing w:before="60" w:after="120"/>
               <w:ind w:left="0"/>
               <w:rPr>
                 <w:rFonts w:ascii="Abyssinica SIL" w:eastAsia="Times New Roman" w:hAnsi="Abyssinica SIL" w:cs="Abyssinica SIL"/>
@@ -17838,7 +18153,6 @@
                 <w:ilvl w:val="0"/>
                 <w:numId w:val="14"/>
               </w:numPr>
-              <w:spacing w:before="60" w:after="120"/>
               <w:ind w:left="0"/>
               <w:rPr>
                 <w:rFonts w:ascii="Abyssinica SIL" w:eastAsia="Times New Roman" w:hAnsi="Abyssinica SIL" w:cs="Abyssinica SIL"/>
@@ -17857,7 +18171,6 @@
                 <w:ilvl w:val="0"/>
                 <w:numId w:val="14"/>
               </w:numPr>
-              <w:spacing w:before="60" w:after="120"/>
               <w:ind w:left="0"/>
               <w:rPr>
                 <w:rFonts w:ascii="Abyssinica SIL" w:eastAsia="Times New Roman" w:hAnsi="Abyssinica SIL" w:cs="Abyssinica SIL"/>
@@ -17867,6 +18180,7 @@
               <w:rPr>
                 <w:rFonts w:ascii="Abyssinica SIL" w:eastAsia="Times New Roman" w:hAnsi="Abyssinica SIL" w:cs="Abyssinica SIL"/>
               </w:rPr>
+              <w:lastRenderedPageBreak/>
               <w:t>ፈ/</w:t>
             </w:r>
           </w:p>
@@ -17876,7 +18190,6 @@
                 <w:ilvl w:val="0"/>
                 <w:numId w:val="14"/>
               </w:numPr>
-              <w:spacing w:before="60" w:after="120"/>
               <w:ind w:left="0"/>
               <w:rPr>
                 <w:rFonts w:ascii="Abyssinica SIL" w:eastAsia="Times New Roman" w:hAnsi="Abyssinica SIL" w:cs="Abyssinica SIL"/>
@@ -17895,7 +18208,6 @@
                 <w:ilvl w:val="0"/>
                 <w:numId w:val="14"/>
               </w:numPr>
-              <w:spacing w:before="60" w:after="120"/>
               <w:ind w:left="0"/>
               <w:rPr>
                 <w:rFonts w:ascii="Abyssinica SIL" w:eastAsia="Times New Roman" w:hAnsi="Abyssinica SIL" w:cs="Abyssinica SIL"/>
@@ -17914,7 +18226,6 @@
                 <w:ilvl w:val="0"/>
                 <w:numId w:val="14"/>
               </w:numPr>
-              <w:spacing w:before="60" w:after="120"/>
               <w:ind w:left="0"/>
               <w:rPr>
                 <w:rFonts w:ascii="Abyssinica SIL" w:eastAsia="Times New Roman" w:hAnsi="Abyssinica SIL" w:cs="Abyssinica SIL"/>
@@ -17933,7 +18244,6 @@
                 <w:ilvl w:val="0"/>
                 <w:numId w:val="14"/>
               </w:numPr>
-              <w:spacing w:before="60" w:after="120"/>
               <w:ind w:left="0"/>
               <w:rPr>
                 <w:rFonts w:ascii="Abyssinica SIL" w:eastAsia="Times New Roman" w:hAnsi="Abyssinica SIL" w:cs="Abyssinica SIL"/>
@@ -17952,7 +18262,6 @@
                 <w:ilvl w:val="0"/>
                 <w:numId w:val="14"/>
               </w:numPr>
-              <w:spacing w:before="60" w:after="120"/>
               <w:ind w:left="0"/>
               <w:rPr>
                 <w:rFonts w:ascii="Abyssinica SIL" w:eastAsia="Times New Roman" w:hAnsi="Abyssinica SIL" w:cs="Abyssinica SIL"/>
@@ -17971,7 +18280,6 @@
                 <w:ilvl w:val="0"/>
                 <w:numId w:val="14"/>
               </w:numPr>
-              <w:spacing w:before="60" w:after="120"/>
               <w:ind w:left="0"/>
               <w:rPr>
                 <w:rFonts w:ascii="Abyssinica SIL" w:eastAsia="Times New Roman" w:hAnsi="Abyssinica SIL" w:cs="Abyssinica SIL"/>
@@ -17990,7 +18298,6 @@
                 <w:ilvl w:val="0"/>
                 <w:numId w:val="14"/>
               </w:numPr>
-              <w:spacing w:before="60" w:after="120"/>
               <w:ind w:left="0"/>
               <w:rPr>
                 <w:rFonts w:ascii="Abyssinica SIL" w:eastAsia="Times New Roman" w:hAnsi="Abyssinica SIL" w:cs="Abyssinica SIL"/>
@@ -18009,7 +18316,6 @@
                 <w:ilvl w:val="0"/>
                 <w:numId w:val="14"/>
               </w:numPr>
-              <w:spacing w:before="60" w:after="120"/>
               <w:ind w:left="0"/>
               <w:rPr>
                 <w:rFonts w:ascii="Abyssinica SIL" w:eastAsia="Times New Roman" w:hAnsi="Abyssinica SIL" w:cs="Abyssinica SIL"/>
@@ -18028,7 +18334,6 @@
                 <w:ilvl w:val="0"/>
                 <w:numId w:val="14"/>
               </w:numPr>
-              <w:spacing w:before="60" w:after="120"/>
               <w:ind w:left="0"/>
               <w:rPr>
                 <w:rFonts w:ascii="Abyssinica SIL" w:eastAsia="Times New Roman" w:hAnsi="Abyssinica SIL" w:cs="Abyssinica SIL"/>
@@ -18065,7 +18370,6 @@
                 <w:ilvl w:val="0"/>
                 <w:numId w:val="15"/>
               </w:numPr>
-              <w:spacing w:before="60" w:after="120"/>
               <w:ind w:left="0"/>
               <w:rPr>
                 <w:rFonts w:ascii="Abyssinica SIL" w:eastAsia="Times New Roman" w:hAnsi="Abyssinica SIL" w:cs="Abyssinica SIL"/>
@@ -18085,7 +18389,6 @@
                 <w:ilvl w:val="0"/>
                 <w:numId w:val="15"/>
               </w:numPr>
-              <w:spacing w:before="60" w:after="120"/>
               <w:ind w:left="0"/>
               <w:rPr>
                 <w:rFonts w:ascii="Abyssinica SIL" w:eastAsia="Times New Roman" w:hAnsi="Abyssinica SIL" w:cs="Abyssinica SIL"/>
@@ -18104,7 +18407,6 @@
                 <w:ilvl w:val="0"/>
                 <w:numId w:val="15"/>
               </w:numPr>
-              <w:spacing w:before="60" w:after="120"/>
               <w:ind w:left="0"/>
               <w:rPr>
                 <w:rFonts w:ascii="Abyssinica SIL" w:eastAsia="Times New Roman" w:hAnsi="Abyssinica SIL" w:cs="Abyssinica SIL"/>
@@ -18123,7 +18425,6 @@
                 <w:ilvl w:val="0"/>
                 <w:numId w:val="15"/>
               </w:numPr>
-              <w:spacing w:before="60" w:after="120"/>
               <w:ind w:left="0"/>
               <w:rPr>
                 <w:rFonts w:ascii="Abyssinica SIL" w:eastAsia="Times New Roman" w:hAnsi="Abyssinica SIL" w:cs="Abyssinica SIL"/>
@@ -18142,7 +18443,6 @@
                 <w:ilvl w:val="0"/>
                 <w:numId w:val="15"/>
               </w:numPr>
-              <w:spacing w:before="60" w:after="120"/>
               <w:ind w:left="0"/>
               <w:rPr>
                 <w:rFonts w:ascii="Abyssinica SIL" w:eastAsia="Times New Roman" w:hAnsi="Abyssinica SIL" w:cs="Abyssinica SIL"/>
@@ -18161,7 +18461,6 @@
                 <w:ilvl w:val="0"/>
                 <w:numId w:val="15"/>
               </w:numPr>
-              <w:spacing w:before="60" w:after="120"/>
               <w:ind w:left="0"/>
               <w:rPr>
                 <w:rFonts w:ascii="Abyssinica SIL" w:eastAsia="Times New Roman" w:hAnsi="Abyssinica SIL" w:cs="Abyssinica SIL"/>
@@ -18180,7 +18479,6 @@
                 <w:ilvl w:val="0"/>
                 <w:numId w:val="15"/>
               </w:numPr>
-              <w:spacing w:before="60" w:after="120"/>
               <w:ind w:left="0"/>
               <w:rPr>
                 <w:rFonts w:ascii="Abyssinica SIL" w:eastAsia="Times New Roman" w:hAnsi="Abyssinica SIL" w:cs="Abyssinica SIL"/>
@@ -18199,7 +18497,6 @@
                 <w:ilvl w:val="0"/>
                 <w:numId w:val="15"/>
               </w:numPr>
-              <w:spacing w:before="60" w:after="120"/>
               <w:ind w:left="0"/>
               <w:rPr>
                 <w:rFonts w:ascii="Abyssinica SIL" w:eastAsia="Times New Roman" w:hAnsi="Abyssinica SIL" w:cs="Abyssinica SIL"/>
@@ -18218,7 +18515,6 @@
                 <w:ilvl w:val="0"/>
                 <w:numId w:val="15"/>
               </w:numPr>
-              <w:spacing w:before="60" w:after="120"/>
               <w:ind w:left="0"/>
               <w:rPr>
                 <w:rFonts w:ascii="Abyssinica SIL" w:eastAsia="Times New Roman" w:hAnsi="Abyssinica SIL" w:cs="Abyssinica SIL"/>
@@ -18237,7 +18533,6 @@
                 <w:ilvl w:val="0"/>
                 <w:numId w:val="15"/>
               </w:numPr>
-              <w:spacing w:before="60" w:after="120"/>
               <w:ind w:left="0"/>
               <w:rPr>
                 <w:rFonts w:ascii="Abyssinica SIL" w:eastAsia="Times New Roman" w:hAnsi="Abyssinica SIL" w:cs="Abyssinica SIL"/>
@@ -18256,7 +18551,6 @@
                 <w:ilvl w:val="0"/>
                 <w:numId w:val="15"/>
               </w:numPr>
-              <w:spacing w:before="60" w:after="120"/>
               <w:ind w:left="0"/>
               <w:rPr>
                 <w:rFonts w:ascii="Abyssinica SIL" w:eastAsia="Times New Roman" w:hAnsi="Abyssinica SIL" w:cs="Abyssinica SIL"/>
@@ -18275,7 +18569,6 @@
                 <w:ilvl w:val="0"/>
                 <w:numId w:val="15"/>
               </w:numPr>
-              <w:spacing w:before="60" w:after="120"/>
               <w:ind w:left="0"/>
               <w:rPr>
                 <w:rFonts w:ascii="Abyssinica SIL" w:eastAsia="Times New Roman" w:hAnsi="Abyssinica SIL" w:cs="Abyssinica SIL"/>
@@ -18294,7 +18587,6 @@
                 <w:ilvl w:val="0"/>
                 <w:numId w:val="15"/>
               </w:numPr>
-              <w:spacing w:before="60" w:after="120"/>
               <w:ind w:left="0"/>
               <w:rPr>
                 <w:rFonts w:ascii="Abyssinica SIL" w:eastAsia="Times New Roman" w:hAnsi="Abyssinica SIL" w:cs="Abyssinica SIL"/>
@@ -18304,7 +18596,6 @@
               <w:rPr>
                 <w:rFonts w:ascii="Abyssinica SIL" w:eastAsia="Times New Roman" w:hAnsi="Abyssinica SIL" w:cs="Abyssinica SIL"/>
               </w:rPr>
-              <w:lastRenderedPageBreak/>
               <w:t>የ/</w:t>
             </w:r>
           </w:p>
@@ -18314,7 +18605,6 @@
                 <w:ilvl w:val="0"/>
                 <w:numId w:val="15"/>
               </w:numPr>
-              <w:spacing w:before="60" w:after="120"/>
               <w:ind w:left="0"/>
               <w:rPr>
                 <w:rFonts w:ascii="Abyssinica SIL" w:eastAsia="Times New Roman" w:hAnsi="Abyssinica SIL" w:cs="Abyssinica SIL"/>
@@ -18333,7 +18623,6 @@
                 <w:ilvl w:val="0"/>
                 <w:numId w:val="15"/>
               </w:numPr>
-              <w:spacing w:before="60" w:after="120"/>
               <w:ind w:left="0"/>
               <w:rPr>
                 <w:rFonts w:ascii="Abyssinica SIL" w:eastAsia="Times New Roman" w:hAnsi="Abyssinica SIL" w:cs="Abyssinica SIL"/>
@@ -18352,7 +18641,6 @@
                 <w:ilvl w:val="0"/>
                 <w:numId w:val="15"/>
               </w:numPr>
-              <w:spacing w:before="60" w:after="120"/>
               <w:ind w:left="0"/>
               <w:rPr>
                 <w:rFonts w:ascii="Abyssinica SIL" w:eastAsia="Times New Roman" w:hAnsi="Abyssinica SIL" w:cs="Abyssinica SIL"/>
@@ -18371,7 +18659,6 @@
                 <w:ilvl w:val="0"/>
                 <w:numId w:val="15"/>
               </w:numPr>
-              <w:spacing w:before="60" w:after="120"/>
               <w:ind w:left="0"/>
               <w:rPr>
                 <w:rFonts w:ascii="Abyssinica SIL" w:eastAsia="Times New Roman" w:hAnsi="Abyssinica SIL" w:cs="Abyssinica SIL"/>
@@ -18381,6 +18668,7 @@
               <w:rPr>
                 <w:rFonts w:ascii="Abyssinica SIL" w:eastAsia="Times New Roman" w:hAnsi="Abyssinica SIL" w:cs="Abyssinica SIL"/>
               </w:rPr>
+              <w:lastRenderedPageBreak/>
               <w:t>መ/</w:t>
             </w:r>
           </w:p>
@@ -18390,7 +18678,6 @@
                 <w:ilvl w:val="0"/>
                 <w:numId w:val="15"/>
               </w:numPr>
-              <w:spacing w:before="60" w:after="120"/>
               <w:ind w:left="0"/>
               <w:rPr>
                 <w:rFonts w:ascii="Abyssinica SIL" w:eastAsia="Times New Roman" w:hAnsi="Abyssinica SIL" w:cs="Abyssinica SIL"/>
@@ -18409,7 +18696,6 @@
                 <w:ilvl w:val="0"/>
                 <w:numId w:val="15"/>
               </w:numPr>
-              <w:spacing w:before="60" w:after="120"/>
               <w:ind w:left="0"/>
               <w:rPr>
                 <w:rFonts w:ascii="Abyssinica SIL" w:eastAsia="Times New Roman" w:hAnsi="Abyssinica SIL" w:cs="Abyssinica SIL"/>
@@ -18428,7 +18714,6 @@
                 <w:ilvl w:val="0"/>
                 <w:numId w:val="15"/>
               </w:numPr>
-              <w:spacing w:before="60" w:after="120"/>
               <w:ind w:left="0"/>
               <w:rPr>
                 <w:rFonts w:ascii="Abyssinica SIL" w:eastAsia="Times New Roman" w:hAnsi="Abyssinica SIL" w:cs="Abyssinica SIL"/>
@@ -18447,7 +18732,6 @@
                 <w:ilvl w:val="0"/>
                 <w:numId w:val="15"/>
               </w:numPr>
-              <w:spacing w:before="60" w:after="120"/>
               <w:ind w:left="0"/>
               <w:rPr>
                 <w:rFonts w:ascii="Abyssinica SIL" w:eastAsia="Times New Roman" w:hAnsi="Abyssinica SIL" w:cs="Abyssinica SIL"/>
@@ -18466,7 +18750,6 @@
                 <w:ilvl w:val="0"/>
                 <w:numId w:val="15"/>
               </w:numPr>
-              <w:spacing w:before="60" w:after="120"/>
               <w:ind w:left="0"/>
               <w:rPr>
                 <w:rFonts w:ascii="Abyssinica SIL" w:eastAsia="Times New Roman" w:hAnsi="Abyssinica SIL" w:cs="Abyssinica SIL"/>
@@ -18485,7 +18768,6 @@
                 <w:ilvl w:val="0"/>
                 <w:numId w:val="15"/>
               </w:numPr>
-              <w:spacing w:before="60" w:after="120"/>
               <w:ind w:left="0"/>
               <w:rPr>
                 <w:rFonts w:ascii="Abyssinica SIL" w:eastAsia="Times New Roman" w:hAnsi="Abyssinica SIL" w:cs="Abyssinica SIL"/>
@@ -18504,7 +18786,6 @@
                 <w:ilvl w:val="0"/>
                 <w:numId w:val="15"/>
               </w:numPr>
-              <w:spacing w:before="60" w:after="120"/>
               <w:ind w:left="0"/>
               <w:rPr>
                 <w:rFonts w:ascii="Abyssinica SIL" w:eastAsia="Times New Roman" w:hAnsi="Abyssinica SIL" w:cs="Abyssinica SIL"/>
@@ -18523,7 +18804,6 @@
                 <w:ilvl w:val="0"/>
                 <w:numId w:val="15"/>
               </w:numPr>
-              <w:spacing w:before="60" w:after="120"/>
               <w:ind w:left="0"/>
               <w:rPr>
                 <w:rFonts w:ascii="Abyssinica SIL" w:eastAsia="Times New Roman" w:hAnsi="Abyssinica SIL" w:cs="Abyssinica SIL"/>
@@ -18542,7 +18822,6 @@
                 <w:ilvl w:val="0"/>
                 <w:numId w:val="15"/>
               </w:numPr>
-              <w:spacing w:before="60" w:after="120"/>
               <w:ind w:left="0"/>
               <w:rPr>
                 <w:rFonts w:ascii="Abyssinica SIL" w:eastAsia="Times New Roman" w:hAnsi="Abyssinica SIL" w:cs="Abyssinica SIL"/>
@@ -18561,7 +18840,6 @@
                 <w:ilvl w:val="0"/>
                 <w:numId w:val="15"/>
               </w:numPr>
-              <w:spacing w:before="60" w:after="120"/>
               <w:ind w:left="0"/>
               <w:rPr>
                 <w:rFonts w:ascii="Abyssinica SIL" w:eastAsia="Times New Roman" w:hAnsi="Abyssinica SIL" w:cs="Abyssinica SIL"/>
@@ -18580,7 +18858,6 @@
                 <w:ilvl w:val="0"/>
                 <w:numId w:val="15"/>
               </w:numPr>
-              <w:spacing w:before="60" w:after="120"/>
               <w:ind w:left="0"/>
               <w:rPr>
                 <w:rFonts w:ascii="Abyssinica SIL" w:eastAsia="Times New Roman" w:hAnsi="Abyssinica SIL" w:cs="Abyssinica SIL"/>
@@ -18599,7 +18876,6 @@
                 <w:ilvl w:val="0"/>
                 <w:numId w:val="15"/>
               </w:numPr>
-              <w:spacing w:before="60" w:after="120"/>
               <w:ind w:left="0"/>
               <w:rPr>
                 <w:rFonts w:ascii="Abyssinica SIL" w:eastAsia="Times New Roman" w:hAnsi="Abyssinica SIL" w:cs="Abyssinica SIL"/>
@@ -18618,7 +18894,6 @@
                 <w:ilvl w:val="0"/>
                 <w:numId w:val="15"/>
               </w:numPr>
-              <w:spacing w:before="60" w:after="120"/>
               <w:ind w:left="0"/>
               <w:rPr>
                 <w:rFonts w:ascii="Abyssinica SIL" w:eastAsia="Times New Roman" w:hAnsi="Abyssinica SIL" w:cs="Abyssinica SIL"/>
@@ -18637,7 +18912,6 @@
                 <w:ilvl w:val="0"/>
                 <w:numId w:val="15"/>
               </w:numPr>
-              <w:spacing w:before="60" w:after="120"/>
               <w:ind w:left="0"/>
               <w:rPr>
                 <w:rFonts w:ascii="Abyssinica SIL" w:eastAsia="Times New Roman" w:hAnsi="Abyssinica SIL" w:cs="Abyssinica SIL"/>
@@ -18656,7 +18930,6 @@
                 <w:ilvl w:val="0"/>
                 <w:numId w:val="15"/>
               </w:numPr>
-              <w:spacing w:before="60" w:after="120"/>
               <w:ind w:left="0"/>
               <w:rPr>
                 <w:rFonts w:ascii="Abyssinica SIL" w:eastAsia="Times New Roman" w:hAnsi="Abyssinica SIL" w:cs="Abyssinica SIL"/>
@@ -18675,7 +18948,6 @@
                 <w:ilvl w:val="0"/>
                 <w:numId w:val="15"/>
               </w:numPr>
-              <w:spacing w:before="60" w:after="120"/>
               <w:ind w:left="0"/>
               <w:rPr>
                 <w:rFonts w:ascii="Abyssinica SIL" w:eastAsia="Times New Roman" w:hAnsi="Abyssinica SIL" w:cs="Abyssinica SIL"/>
@@ -18712,7 +18984,6 @@
                 <w:ilvl w:val="0"/>
                 <w:numId w:val="16"/>
               </w:numPr>
-              <w:spacing w:before="60" w:after="120"/>
               <w:ind w:left="0"/>
               <w:rPr>
                 <w:rFonts w:ascii="Abyssinica SIL" w:eastAsia="Times New Roman" w:hAnsi="Abyssinica SIL" w:cs="Abyssinica SIL"/>
@@ -18732,7 +19003,6 @@
                 <w:ilvl w:val="0"/>
                 <w:numId w:val="16"/>
               </w:numPr>
-              <w:spacing w:before="60" w:after="120"/>
               <w:ind w:left="0"/>
               <w:rPr>
                 <w:rFonts w:ascii="Abyssinica SIL" w:eastAsia="Times New Roman" w:hAnsi="Abyssinica SIL" w:cs="Abyssinica SIL"/>
@@ -18751,7 +19021,6 @@
                 <w:ilvl w:val="0"/>
                 <w:numId w:val="16"/>
               </w:numPr>
-              <w:spacing w:before="60" w:after="120"/>
               <w:ind w:left="0"/>
               <w:rPr>
                 <w:rFonts w:ascii="Abyssinica SIL" w:eastAsia="Times New Roman" w:hAnsi="Abyssinica SIL" w:cs="Abyssinica SIL"/>
@@ -18770,7 +19039,6 @@
                 <w:ilvl w:val="0"/>
                 <w:numId w:val="16"/>
               </w:numPr>
-              <w:spacing w:before="60" w:after="120"/>
               <w:ind w:left="0"/>
               <w:rPr>
                 <w:rFonts w:ascii="Abyssinica SIL" w:eastAsia="Times New Roman" w:hAnsi="Abyssinica SIL" w:cs="Abyssinica SIL"/>
@@ -18789,7 +19057,6 @@
                 <w:ilvl w:val="0"/>
                 <w:numId w:val="16"/>
               </w:numPr>
-              <w:spacing w:before="60" w:after="120"/>
               <w:ind w:left="0"/>
               <w:rPr>
                 <w:rFonts w:ascii="Abyssinica SIL" w:eastAsia="Times New Roman" w:hAnsi="Abyssinica SIL" w:cs="Abyssinica SIL"/>
@@ -18808,7 +19075,6 @@
                 <w:ilvl w:val="0"/>
                 <w:numId w:val="16"/>
               </w:numPr>
-              <w:spacing w:before="60" w:after="120"/>
               <w:ind w:left="0"/>
               <w:rPr>
                 <w:rFonts w:ascii="Abyssinica SIL" w:eastAsia="Times New Roman" w:hAnsi="Abyssinica SIL" w:cs="Abyssinica SIL"/>
@@ -18827,7 +19093,6 @@
                 <w:ilvl w:val="0"/>
                 <w:numId w:val="16"/>
               </w:numPr>
-              <w:spacing w:before="60" w:after="120"/>
               <w:ind w:left="0"/>
               <w:rPr>
                 <w:rFonts w:ascii="Abyssinica SIL" w:eastAsia="Times New Roman" w:hAnsi="Abyssinica SIL" w:cs="Abyssinica SIL"/>
@@ -18846,7 +19111,6 @@
                 <w:ilvl w:val="0"/>
                 <w:numId w:val="16"/>
               </w:numPr>
-              <w:spacing w:before="60" w:after="120"/>
               <w:ind w:left="0"/>
               <w:rPr>
                 <w:rFonts w:ascii="Abyssinica SIL" w:eastAsia="Times New Roman" w:hAnsi="Abyssinica SIL" w:cs="Abyssinica SIL"/>
@@ -18865,7 +19129,6 @@
                 <w:ilvl w:val="0"/>
                 <w:numId w:val="16"/>
               </w:numPr>
-              <w:spacing w:before="60" w:after="120"/>
               <w:ind w:left="0"/>
               <w:rPr>
                 <w:rFonts w:ascii="Abyssinica SIL" w:eastAsia="Times New Roman" w:hAnsi="Abyssinica SIL" w:cs="Abyssinica SIL"/>
@@ -18884,7 +19147,6 @@
                 <w:ilvl w:val="0"/>
                 <w:numId w:val="16"/>
               </w:numPr>
-              <w:spacing w:before="60" w:after="120"/>
               <w:ind w:left="0"/>
               <w:rPr>
                 <w:rFonts w:ascii="Abyssinica SIL" w:eastAsia="Times New Roman" w:hAnsi="Abyssinica SIL" w:cs="Abyssinica SIL"/>
@@ -18903,7 +19165,6 @@
                 <w:ilvl w:val="0"/>
                 <w:numId w:val="16"/>
               </w:numPr>
-              <w:spacing w:before="60" w:after="120"/>
               <w:ind w:left="0"/>
               <w:rPr>
                 <w:rFonts w:ascii="Abyssinica SIL" w:eastAsia="Times New Roman" w:hAnsi="Abyssinica SIL" w:cs="Abyssinica SIL"/>
@@ -18922,7 +19183,6 @@
                 <w:ilvl w:val="0"/>
                 <w:numId w:val="16"/>
               </w:numPr>
-              <w:spacing w:before="60" w:after="120"/>
               <w:ind w:left="0"/>
               <w:rPr>
                 <w:rFonts w:ascii="Abyssinica SIL" w:eastAsia="Times New Roman" w:hAnsi="Abyssinica SIL" w:cs="Abyssinica SIL"/>
@@ -18941,7 +19201,6 @@
                 <w:ilvl w:val="0"/>
                 <w:numId w:val="16"/>
               </w:numPr>
-              <w:spacing w:before="60" w:after="120"/>
               <w:ind w:left="0"/>
               <w:rPr>
                 <w:rFonts w:ascii="Abyssinica SIL" w:eastAsia="Times New Roman" w:hAnsi="Abyssinica SIL" w:cs="Abyssinica SIL"/>
@@ -18951,7 +19210,6 @@
               <w:rPr>
                 <w:rFonts w:ascii="Abyssinica SIL" w:eastAsia="Times New Roman" w:hAnsi="Abyssinica SIL" w:cs="Abyssinica SIL"/>
               </w:rPr>
-              <w:lastRenderedPageBreak/>
               <w:t>የ/</w:t>
             </w:r>
           </w:p>
@@ -18961,7 +19219,6 @@
                 <w:ilvl w:val="0"/>
                 <w:numId w:val="16"/>
               </w:numPr>
-              <w:spacing w:before="60" w:after="120"/>
               <w:ind w:left="0"/>
               <w:rPr>
                 <w:rFonts w:ascii="Abyssinica SIL" w:eastAsia="Times New Roman" w:hAnsi="Abyssinica SIL" w:cs="Abyssinica SIL"/>
@@ -18980,7 +19237,6 @@
                 <w:ilvl w:val="0"/>
                 <w:numId w:val="16"/>
               </w:numPr>
-              <w:spacing w:before="60" w:after="120"/>
               <w:ind w:left="0"/>
               <w:rPr>
                 <w:rFonts w:ascii="Abyssinica SIL" w:eastAsia="Times New Roman" w:hAnsi="Abyssinica SIL" w:cs="Abyssinica SIL"/>
@@ -18999,7 +19255,6 @@
                 <w:ilvl w:val="0"/>
                 <w:numId w:val="16"/>
               </w:numPr>
-              <w:spacing w:before="60" w:after="120"/>
               <w:ind w:left="0"/>
               <w:rPr>
                 <w:rFonts w:ascii="Abyssinica SIL" w:eastAsia="Times New Roman" w:hAnsi="Abyssinica SIL" w:cs="Abyssinica SIL"/>
@@ -19018,7 +19273,6 @@
                 <w:ilvl w:val="0"/>
                 <w:numId w:val="16"/>
               </w:numPr>
-              <w:spacing w:before="60" w:after="120"/>
               <w:ind w:left="0"/>
               <w:rPr>
                 <w:rFonts w:ascii="Abyssinica SIL" w:eastAsia="Times New Roman" w:hAnsi="Abyssinica SIL" w:cs="Abyssinica SIL"/>
@@ -19028,6 +19282,7 @@
               <w:rPr>
                 <w:rFonts w:ascii="Abyssinica SIL" w:eastAsia="Times New Roman" w:hAnsi="Abyssinica SIL" w:cs="Abyssinica SIL"/>
               </w:rPr>
+              <w:lastRenderedPageBreak/>
               <w:t>መ/</w:t>
             </w:r>
           </w:p>
@@ -19037,7 +19292,6 @@
                 <w:ilvl w:val="0"/>
                 <w:numId w:val="16"/>
               </w:numPr>
-              <w:spacing w:before="60" w:after="120"/>
               <w:ind w:left="0"/>
               <w:rPr>
                 <w:rFonts w:ascii="Abyssinica SIL" w:eastAsia="Times New Roman" w:hAnsi="Abyssinica SIL" w:cs="Abyssinica SIL"/>
@@ -19056,7 +19310,6 @@
                 <w:ilvl w:val="0"/>
                 <w:numId w:val="16"/>
               </w:numPr>
-              <w:spacing w:before="60" w:after="120"/>
               <w:ind w:left="0"/>
               <w:rPr>
                 <w:rFonts w:ascii="Abyssinica SIL" w:eastAsia="Times New Roman" w:hAnsi="Abyssinica SIL" w:cs="Abyssinica SIL"/>
@@ -19075,7 +19328,6 @@
                 <w:ilvl w:val="0"/>
                 <w:numId w:val="16"/>
               </w:numPr>
-              <w:spacing w:before="60" w:after="120"/>
               <w:ind w:left="0"/>
               <w:rPr>
                 <w:rFonts w:ascii="Abyssinica SIL" w:eastAsia="Times New Roman" w:hAnsi="Abyssinica SIL" w:cs="Abyssinica SIL"/>
@@ -19094,7 +19346,6 @@
                 <w:ilvl w:val="0"/>
                 <w:numId w:val="16"/>
               </w:numPr>
-              <w:spacing w:before="60" w:after="120"/>
               <w:ind w:left="0"/>
               <w:rPr>
                 <w:rFonts w:ascii="Abyssinica SIL" w:eastAsia="Times New Roman" w:hAnsi="Abyssinica SIL" w:cs="Abyssinica SIL"/>
@@ -19113,7 +19364,6 @@
                 <w:ilvl w:val="0"/>
                 <w:numId w:val="16"/>
               </w:numPr>
-              <w:spacing w:before="60" w:after="120"/>
               <w:ind w:left="0"/>
               <w:rPr>
                 <w:rFonts w:ascii="Abyssinica SIL" w:eastAsia="Times New Roman" w:hAnsi="Abyssinica SIL" w:cs="Abyssinica SIL"/>
@@ -19132,7 +19382,6 @@
                 <w:ilvl w:val="0"/>
                 <w:numId w:val="16"/>
               </w:numPr>
-              <w:spacing w:before="60" w:after="120"/>
               <w:ind w:left="0"/>
               <w:rPr>
                 <w:rFonts w:ascii="Abyssinica SIL" w:eastAsia="Times New Roman" w:hAnsi="Abyssinica SIL" w:cs="Abyssinica SIL"/>
@@ -19151,7 +19400,6 @@
                 <w:ilvl w:val="0"/>
                 <w:numId w:val="16"/>
               </w:numPr>
-              <w:spacing w:before="60" w:after="120"/>
               <w:ind w:left="0"/>
               <w:rPr>
                 <w:rFonts w:ascii="Abyssinica SIL" w:eastAsia="Times New Roman" w:hAnsi="Abyssinica SIL" w:cs="Abyssinica SIL"/>
@@ -19170,7 +19418,6 @@
                 <w:ilvl w:val="0"/>
                 <w:numId w:val="16"/>
               </w:numPr>
-              <w:spacing w:before="60" w:after="120"/>
               <w:ind w:left="0"/>
               <w:rPr>
                 <w:rFonts w:ascii="Abyssinica SIL" w:eastAsia="Times New Roman" w:hAnsi="Abyssinica SIL" w:cs="Abyssinica SIL"/>
@@ -19189,7 +19436,6 @@
                 <w:ilvl w:val="0"/>
                 <w:numId w:val="16"/>
               </w:numPr>
-              <w:spacing w:before="60" w:after="120"/>
               <w:ind w:left="0"/>
               <w:rPr>
                 <w:rFonts w:ascii="Abyssinica SIL" w:eastAsia="Times New Roman" w:hAnsi="Abyssinica SIL" w:cs="Abyssinica SIL"/>
@@ -19208,7 +19454,6 @@
                 <w:ilvl w:val="0"/>
                 <w:numId w:val="16"/>
               </w:numPr>
-              <w:spacing w:before="60" w:after="120"/>
               <w:ind w:left="0"/>
               <w:rPr>
                 <w:rFonts w:ascii="Abyssinica SIL" w:eastAsia="Times New Roman" w:hAnsi="Abyssinica SIL" w:cs="Abyssinica SIL"/>
@@ -19227,7 +19472,6 @@
                 <w:ilvl w:val="0"/>
                 <w:numId w:val="16"/>
               </w:numPr>
-              <w:spacing w:before="60" w:after="120"/>
               <w:ind w:left="0"/>
               <w:rPr>
                 <w:rFonts w:ascii="Abyssinica SIL" w:eastAsia="Times New Roman" w:hAnsi="Abyssinica SIL" w:cs="Abyssinica SIL"/>
@@ -19246,7 +19490,6 @@
                 <w:ilvl w:val="0"/>
                 <w:numId w:val="16"/>
               </w:numPr>
-              <w:spacing w:before="60" w:after="120"/>
               <w:ind w:left="0"/>
               <w:rPr>
                 <w:rFonts w:ascii="Abyssinica SIL" w:eastAsia="Times New Roman" w:hAnsi="Abyssinica SIL" w:cs="Abyssinica SIL"/>
@@ -19265,7 +19508,6 @@
                 <w:ilvl w:val="0"/>
                 <w:numId w:val="16"/>
               </w:numPr>
-              <w:spacing w:before="60" w:after="120"/>
               <w:ind w:left="0"/>
               <w:rPr>
                 <w:rFonts w:ascii="Abyssinica SIL" w:eastAsia="Times New Roman" w:hAnsi="Abyssinica SIL" w:cs="Abyssinica SIL"/>
@@ -19284,7 +19526,6 @@
                 <w:ilvl w:val="0"/>
                 <w:numId w:val="16"/>
               </w:numPr>
-              <w:spacing w:before="60" w:after="120"/>
               <w:ind w:left="0"/>
               <w:rPr>
                 <w:rFonts w:ascii="Abyssinica SIL" w:eastAsia="Times New Roman" w:hAnsi="Abyssinica SIL" w:cs="Abyssinica SIL"/>
@@ -19321,7 +19562,6 @@
                 <w:ilvl w:val="0"/>
                 <w:numId w:val="17"/>
               </w:numPr>
-              <w:spacing w:before="60" w:after="120"/>
               <w:ind w:left="0"/>
               <w:rPr>
                 <w:rFonts w:ascii="Abyssinica SIL" w:eastAsia="Times New Roman" w:hAnsi="Abyssinica SIL" w:cs="Abyssinica SIL"/>
@@ -19341,7 +19581,6 @@
                 <w:ilvl w:val="0"/>
                 <w:numId w:val="17"/>
               </w:numPr>
-              <w:spacing w:before="60" w:after="120"/>
               <w:ind w:left="0"/>
               <w:rPr>
                 <w:rFonts w:ascii="Abyssinica SIL" w:eastAsia="Times New Roman" w:hAnsi="Abyssinica SIL" w:cs="Abyssinica SIL"/>
@@ -19360,7 +19599,6 @@
                 <w:ilvl w:val="0"/>
                 <w:numId w:val="17"/>
               </w:numPr>
-              <w:spacing w:before="60" w:after="120"/>
               <w:ind w:left="0"/>
               <w:rPr>
                 <w:rFonts w:ascii="Abyssinica SIL" w:eastAsia="Times New Roman" w:hAnsi="Abyssinica SIL" w:cs="Abyssinica SIL"/>
@@ -19379,7 +19617,6 @@
                 <w:ilvl w:val="0"/>
                 <w:numId w:val="17"/>
               </w:numPr>
-              <w:spacing w:before="60" w:after="120"/>
               <w:ind w:left="0"/>
               <w:rPr>
                 <w:rFonts w:ascii="Abyssinica SIL" w:eastAsia="Times New Roman" w:hAnsi="Abyssinica SIL" w:cs="Abyssinica SIL"/>
@@ -19398,7 +19635,6 @@
                 <w:ilvl w:val="0"/>
                 <w:numId w:val="17"/>
               </w:numPr>
-              <w:spacing w:before="60" w:after="120"/>
               <w:ind w:left="0"/>
               <w:rPr>
                 <w:rFonts w:ascii="Abyssinica SIL" w:eastAsia="Times New Roman" w:hAnsi="Abyssinica SIL" w:cs="Abyssinica SIL"/>
@@ -19417,7 +19653,6 @@
                 <w:ilvl w:val="0"/>
                 <w:numId w:val="17"/>
               </w:numPr>
-              <w:spacing w:before="60" w:after="120"/>
               <w:ind w:left="0"/>
               <w:rPr>
                 <w:rFonts w:ascii="Abyssinica SIL" w:eastAsia="Times New Roman" w:hAnsi="Abyssinica SIL" w:cs="Abyssinica SIL"/>
@@ -19436,7 +19671,6 @@
                 <w:ilvl w:val="0"/>
                 <w:numId w:val="17"/>
               </w:numPr>
-              <w:spacing w:before="60" w:after="120"/>
               <w:ind w:left="0"/>
               <w:rPr>
                 <w:rFonts w:ascii="Abyssinica SIL" w:eastAsia="Times New Roman" w:hAnsi="Abyssinica SIL" w:cs="Abyssinica SIL"/>
@@ -19455,7 +19689,6 @@
                 <w:ilvl w:val="0"/>
                 <w:numId w:val="17"/>
               </w:numPr>
-              <w:spacing w:before="60" w:after="120"/>
               <w:ind w:left="0"/>
               <w:rPr>
                 <w:rFonts w:ascii="Abyssinica SIL" w:eastAsia="Times New Roman" w:hAnsi="Abyssinica SIL" w:cs="Abyssinica SIL"/>
@@ -19474,7 +19707,6 @@
                 <w:ilvl w:val="0"/>
                 <w:numId w:val="17"/>
               </w:numPr>
-              <w:spacing w:before="60" w:after="120"/>
               <w:ind w:left="0"/>
               <w:rPr>
                 <w:rFonts w:ascii="Abyssinica SIL" w:eastAsia="Times New Roman" w:hAnsi="Abyssinica SIL" w:cs="Abyssinica SIL"/>
@@ -19493,7 +19725,6 @@
                 <w:ilvl w:val="0"/>
                 <w:numId w:val="17"/>
               </w:numPr>
-              <w:spacing w:before="60" w:after="120"/>
               <w:ind w:left="0"/>
               <w:rPr>
                 <w:rFonts w:ascii="Abyssinica SIL" w:eastAsia="Times New Roman" w:hAnsi="Abyssinica SIL" w:cs="Abyssinica SIL"/>
@@ -19512,7 +19743,6 @@
                 <w:ilvl w:val="0"/>
                 <w:numId w:val="17"/>
               </w:numPr>
-              <w:spacing w:before="60" w:after="120"/>
               <w:ind w:left="0"/>
               <w:rPr>
                 <w:rFonts w:ascii="Abyssinica SIL" w:eastAsia="Times New Roman" w:hAnsi="Abyssinica SIL" w:cs="Abyssinica SIL"/>
@@ -19531,7 +19761,6 @@
                 <w:ilvl w:val="0"/>
                 <w:numId w:val="17"/>
               </w:numPr>
-              <w:spacing w:before="60" w:after="120"/>
               <w:ind w:left="0"/>
               <w:rPr>
                 <w:rFonts w:ascii="Abyssinica SIL" w:eastAsia="Times New Roman" w:hAnsi="Abyssinica SIL" w:cs="Abyssinica SIL"/>
@@ -19550,7 +19779,6 @@
                 <w:ilvl w:val="0"/>
                 <w:numId w:val="17"/>
               </w:numPr>
-              <w:spacing w:before="60" w:after="120"/>
               <w:ind w:left="0"/>
               <w:rPr>
                 <w:rFonts w:ascii="Abyssinica SIL" w:eastAsia="Times New Roman" w:hAnsi="Abyssinica SIL" w:cs="Abyssinica SIL"/>
@@ -19560,7 +19788,6 @@
               <w:rPr>
                 <w:rFonts w:ascii="Abyssinica SIL" w:eastAsia="Times New Roman" w:hAnsi="Abyssinica SIL" w:cs="Abyssinica SIL"/>
               </w:rPr>
-              <w:lastRenderedPageBreak/>
               <w:t>የ/</w:t>
             </w:r>
           </w:p>
@@ -19570,7 +19797,6 @@
                 <w:ilvl w:val="0"/>
                 <w:numId w:val="17"/>
               </w:numPr>
-              <w:spacing w:before="60" w:after="120"/>
               <w:ind w:left="0"/>
               <w:rPr>
                 <w:rFonts w:ascii="Abyssinica SIL" w:eastAsia="Times New Roman" w:hAnsi="Abyssinica SIL" w:cs="Abyssinica SIL"/>
@@ -19589,7 +19815,6 @@
                 <w:ilvl w:val="0"/>
                 <w:numId w:val="17"/>
               </w:numPr>
-              <w:spacing w:before="60" w:after="120"/>
               <w:ind w:left="0"/>
               <w:rPr>
                 <w:rFonts w:ascii="Abyssinica SIL" w:eastAsia="Times New Roman" w:hAnsi="Abyssinica SIL" w:cs="Abyssinica SIL"/>
@@ -19608,7 +19833,6 @@
                 <w:ilvl w:val="0"/>
                 <w:numId w:val="17"/>
               </w:numPr>
-              <w:spacing w:before="60" w:after="120"/>
               <w:ind w:left="0"/>
               <w:rPr>
                 <w:rFonts w:ascii="Abyssinica SIL" w:eastAsia="Times New Roman" w:hAnsi="Abyssinica SIL" w:cs="Abyssinica SIL"/>
@@ -19627,7 +19851,6 @@
                 <w:ilvl w:val="0"/>
                 <w:numId w:val="17"/>
               </w:numPr>
-              <w:spacing w:before="60" w:after="120"/>
               <w:ind w:left="0"/>
               <w:rPr>
                 <w:rFonts w:ascii="Abyssinica SIL" w:eastAsia="Times New Roman" w:hAnsi="Abyssinica SIL" w:cs="Abyssinica SIL"/>
@@ -19637,6 +19860,7 @@
               <w:rPr>
                 <w:rFonts w:ascii="Abyssinica SIL" w:eastAsia="Times New Roman" w:hAnsi="Abyssinica SIL" w:cs="Abyssinica SIL"/>
               </w:rPr>
+              <w:lastRenderedPageBreak/>
               <w:t>መ/</w:t>
             </w:r>
           </w:p>
@@ -19646,7 +19870,6 @@
                 <w:ilvl w:val="0"/>
                 <w:numId w:val="17"/>
               </w:numPr>
-              <w:spacing w:before="60" w:after="120"/>
               <w:ind w:left="0"/>
               <w:rPr>
                 <w:rFonts w:ascii="Abyssinica SIL" w:eastAsia="Times New Roman" w:hAnsi="Abyssinica SIL" w:cs="Abyssinica SIL"/>
@@ -19665,7 +19888,6 @@
                 <w:ilvl w:val="0"/>
                 <w:numId w:val="17"/>
               </w:numPr>
-              <w:spacing w:before="60" w:after="120"/>
               <w:ind w:left="0"/>
               <w:rPr>
                 <w:rFonts w:ascii="Abyssinica SIL" w:eastAsia="Times New Roman" w:hAnsi="Abyssinica SIL" w:cs="Abyssinica SIL"/>
@@ -19684,7 +19906,6 @@
                 <w:ilvl w:val="0"/>
                 <w:numId w:val="17"/>
               </w:numPr>
-              <w:spacing w:before="60" w:after="120"/>
               <w:ind w:left="0"/>
               <w:rPr>
                 <w:rFonts w:ascii="Abyssinica SIL" w:eastAsia="Times New Roman" w:hAnsi="Abyssinica SIL" w:cs="Abyssinica SIL"/>
@@ -19703,7 +19924,6 @@
                 <w:ilvl w:val="0"/>
                 <w:numId w:val="17"/>
               </w:numPr>
-              <w:spacing w:before="60" w:after="120"/>
               <w:ind w:left="0"/>
               <w:rPr>
                 <w:rFonts w:ascii="Abyssinica SIL" w:eastAsia="Times New Roman" w:hAnsi="Abyssinica SIL" w:cs="Abyssinica SIL"/>
@@ -19722,7 +19942,6 @@
                 <w:ilvl w:val="0"/>
                 <w:numId w:val="17"/>
               </w:numPr>
-              <w:spacing w:before="60" w:after="120"/>
               <w:ind w:left="0"/>
               <w:rPr>
                 <w:rFonts w:ascii="Abyssinica SIL" w:eastAsia="Times New Roman" w:hAnsi="Abyssinica SIL" w:cs="Abyssinica SIL"/>
@@ -19741,7 +19960,6 @@
                 <w:ilvl w:val="0"/>
                 <w:numId w:val="17"/>
               </w:numPr>
-              <w:spacing w:before="60" w:after="120"/>
               <w:ind w:left="0"/>
               <w:rPr>
                 <w:rFonts w:ascii="Abyssinica SIL" w:eastAsia="Times New Roman" w:hAnsi="Abyssinica SIL" w:cs="Abyssinica SIL"/>
@@ -19760,7 +19978,6 @@
                 <w:ilvl w:val="0"/>
                 <w:numId w:val="17"/>
               </w:numPr>
-              <w:spacing w:before="60" w:after="120"/>
               <w:ind w:left="0"/>
               <w:rPr>
                 <w:rFonts w:ascii="Abyssinica SIL" w:eastAsia="Times New Roman" w:hAnsi="Abyssinica SIL" w:cs="Abyssinica SIL"/>
@@ -19779,7 +19996,6 @@
                 <w:ilvl w:val="0"/>
                 <w:numId w:val="17"/>
               </w:numPr>
-              <w:spacing w:before="60" w:after="120"/>
               <w:ind w:left="0"/>
               <w:rPr>
                 <w:rFonts w:ascii="Abyssinica SIL" w:eastAsia="Times New Roman" w:hAnsi="Abyssinica SIL" w:cs="Abyssinica SIL"/>
@@ -19798,7 +20014,6 @@
                 <w:ilvl w:val="0"/>
                 <w:numId w:val="17"/>
               </w:numPr>
-              <w:spacing w:before="60" w:after="120"/>
               <w:ind w:left="0"/>
               <w:rPr>
                 <w:rFonts w:ascii="Abyssinica SIL" w:eastAsia="Times New Roman" w:hAnsi="Abyssinica SIL" w:cs="Abyssinica SIL"/>
@@ -19817,7 +20032,6 @@
                 <w:ilvl w:val="0"/>
                 <w:numId w:val="17"/>
               </w:numPr>
-              <w:spacing w:before="60" w:after="120"/>
               <w:ind w:left="0"/>
               <w:rPr>
                 <w:rFonts w:ascii="Abyssinica SIL" w:eastAsia="Times New Roman" w:hAnsi="Abyssinica SIL" w:cs="Abyssinica SIL"/>
@@ -19836,7 +20050,6 @@
                 <w:ilvl w:val="0"/>
                 <w:numId w:val="17"/>
               </w:numPr>
-              <w:spacing w:before="60" w:after="120"/>
               <w:ind w:left="0"/>
               <w:rPr>
                 <w:rFonts w:ascii="Abyssinica SIL" w:eastAsia="Times New Roman" w:hAnsi="Abyssinica SIL" w:cs="Abyssinica SIL"/>
@@ -19855,7 +20068,6 @@
                 <w:ilvl w:val="0"/>
                 <w:numId w:val="17"/>
               </w:numPr>
-              <w:spacing w:before="60" w:after="120"/>
               <w:ind w:left="0"/>
               <w:rPr>
                 <w:rFonts w:ascii="Abyssinica SIL" w:eastAsia="Times New Roman" w:hAnsi="Abyssinica SIL" w:cs="Abyssinica SIL"/>
@@ -19874,7 +20086,6 @@
                 <w:ilvl w:val="0"/>
                 <w:numId w:val="17"/>
               </w:numPr>
-              <w:spacing w:before="60" w:after="120"/>
               <w:ind w:left="0"/>
               <w:rPr>
                 <w:rFonts w:ascii="Abyssinica SIL" w:eastAsia="Times New Roman" w:hAnsi="Abyssinica SIL" w:cs="Abyssinica SIL"/>
@@ -19893,7 +20104,6 @@
                 <w:ilvl w:val="0"/>
                 <w:numId w:val="17"/>
               </w:numPr>
-              <w:spacing w:before="60" w:after="120"/>
               <w:ind w:left="0"/>
               <w:rPr>
                 <w:rFonts w:ascii="Abyssinica SIL" w:eastAsia="Times New Roman" w:hAnsi="Abyssinica SIL" w:cs="Abyssinica SIL"/>
@@ -19912,7 +20122,6 @@
                 <w:ilvl w:val="0"/>
                 <w:numId w:val="17"/>
               </w:numPr>
-              <w:spacing w:before="60" w:after="120"/>
               <w:ind w:left="0"/>
               <w:rPr>
                 <w:rFonts w:ascii="Abyssinica SIL" w:eastAsia="Times New Roman" w:hAnsi="Abyssinica SIL" w:cs="Abyssinica SIL"/>
@@ -19931,7 +20140,6 @@
                 <w:ilvl w:val="0"/>
                 <w:numId w:val="17"/>
               </w:numPr>
-              <w:spacing w:before="60" w:after="120"/>
               <w:ind w:left="0"/>
               <w:rPr>
                 <w:rFonts w:ascii="Abyssinica SIL" w:eastAsia="Times New Roman" w:hAnsi="Abyssinica SIL" w:cs="Abyssinica SIL"/>
@@ -19950,7 +20158,6 @@
                 <w:ilvl w:val="0"/>
                 <w:numId w:val="17"/>
               </w:numPr>
-              <w:spacing w:before="60" w:after="120"/>
               <w:ind w:left="0"/>
               <w:rPr>
                 <w:rFonts w:ascii="Abyssinica SIL" w:eastAsia="Times New Roman" w:hAnsi="Abyssinica SIL" w:cs="Abyssinica SIL"/>
@@ -20224,7 +20431,6 @@
           <w:sz w:val="24"/>
           <w:szCs w:val="24"/>
         </w:rPr>
-        <w:lastRenderedPageBreak/>
         <w:t>Should "</w:t>
       </w:r>
       <w:r>
@@ -20557,6 +20763,7 @@
           <w:iCs/>
           <w:color w:val="000000" w:themeColor="text1"/>
         </w:rPr>
+        <w:lastRenderedPageBreak/>
         <w:t xml:space="preserve">How should the end of the syllabary matrix handled?    </w:t>
       </w:r>
       <w:r>
@@ -20623,6 +20830,12 @@
     </w:p>
     <w:p>
       <w:pPr>
+        <w:jc w:val="both"/>
+      </w:pPr>
+    </w:p>
+    <w:p>
+      <w:pPr>
+        <w:ind w:left="360"/>
         <w:rPr>
           <w:rStyle w:val="fig-title"/>
           <w:rFonts w:eastAsia="Times New Roman" w:cs="Times New Roman"/>
@@ -20989,7 +21202,6 @@
           <w:sz w:val="48"/>
           <w:szCs w:val="48"/>
         </w:rPr>
-        <w:lastRenderedPageBreak/>
         <w:t>Ethiopic Num</w:t>
       </w:r>
       <w:r>
@@ -21763,7 +21975,6 @@
                 <w:sz w:val="48"/>
                 <w:szCs w:val="48"/>
               </w:rPr>
-              <w:lastRenderedPageBreak/>
               <w:t>...............</w:t>
             </w:r>
             <w:r>
@@ -21908,7 +22119,6 @@
                 <w:sz w:val="48"/>
                 <w:szCs w:val="48"/>
               </w:rPr>
-              <w:lastRenderedPageBreak/>
               <w:t xml:space="preserve">  </w:t>
             </w:r>
             <w:r>
@@ -21947,7 +22157,6 @@
                 <w:sz w:val="48"/>
                 <w:szCs w:val="48"/>
               </w:rPr>
-              <w:lastRenderedPageBreak/>
               <w:t xml:space="preserve">  </w:t>
             </w:r>
             <w:r>
@@ -22127,7 +22336,6 @@
                 <w:sz w:val="48"/>
                 <w:szCs w:val="48"/>
               </w:rPr>
-              <w:lastRenderedPageBreak/>
               <w:t>...............</w:t>
             </w:r>
             <w:r>
@@ -22159,7 +22367,6 @@
                 <w:sz w:val="48"/>
                 <w:szCs w:val="48"/>
               </w:rPr>
-              <w:lastRenderedPageBreak/>
               <w:t>...............</w:t>
             </w:r>
             <w:r>
@@ -22291,6 +22498,20 @@
       </w:tr>
     </w:tbl>
     <w:p/>
+    <w:p>
+      <w:pPr>
+        <w:rPr>
+          <w:i/>
+        </w:rPr>
+      </w:pPr>
+      <w:r>
+        <w:rPr>
+          <w:i/>
+          <w:highlight w:val="yellow"/>
+        </w:rPr>
+        <w:t>[TBD: Obtain an image sample.]</w:t>
+      </w:r>
+    </w:p>
     <w:p/>
     <w:p>
       <w:pPr>
@@ -22304,6 +22525,7 @@
           <w:b/>
           <w:u w:val="single"/>
         </w:rPr>
+        <w:lastRenderedPageBreak/>
         <w:t>Survey Questions:</w:t>
       </w:r>
     </w:p>
@@ -22505,113 +22727,6 @@
         <w:t>________________________________________________________________________________________</w:t>
       </w:r>
     </w:p>
-    <w:p>
-      <w:pPr>
-        <w:pStyle w:val="ListParagraph"/>
-        <w:ind w:left="360"/>
-        <w:rPr>
-          <w:sz w:val="24"/>
-          <w:szCs w:val="24"/>
-        </w:rPr>
-      </w:pPr>
-    </w:p>
-    <w:p>
-      <w:pPr>
-        <w:pStyle w:val="ListParagraph"/>
-        <w:numPr>
-          <w:ilvl w:val="0"/>
-          <w:numId w:val="6"/>
-        </w:numPr>
-        <w:ind w:left="360"/>
-        <w:rPr>
-          <w:sz w:val="24"/>
-          <w:szCs w:val="24"/>
-        </w:rPr>
-      </w:pPr>
-      <w:r>
-        <w:rPr>
-          <w:sz w:val="24"/>
-          <w:szCs w:val="24"/>
-        </w:rPr>
-        <w:t>Are</w:t>
-      </w:r>
-      <w:r>
-        <w:rPr>
-          <w:sz w:val="24"/>
-          <w:szCs w:val="24"/>
-        </w:rPr>
-        <w:t xml:space="preserve"> the vertical alignment rules applied for</w:t>
-      </w:r>
-      <w:r>
-        <w:rPr>
-          <w:sz w:val="24"/>
-          <w:szCs w:val="24"/>
-        </w:rPr>
-        <w:t xml:space="preserve"> Roman numerals </w:t>
-      </w:r>
-      <w:r>
-        <w:rPr>
-          <w:sz w:val="24"/>
-          <w:szCs w:val="24"/>
-        </w:rPr>
-        <w:t>applicable for Ethiopic [TBD: determine the Roman numeral rules]?</w:t>
-      </w:r>
-    </w:p>
-    <w:p>
-      <w:pPr>
-        <w:pStyle w:val="ListParagraph"/>
-        <w:ind w:left="360"/>
-        <w:rPr>
-          <w:sz w:val="24"/>
-          <w:szCs w:val="24"/>
-        </w:rPr>
-      </w:pPr>
-      <w:r>
-        <w:rPr>
-          <w:rFonts w:ascii="Arial Unicode MS" w:eastAsia="Arial Unicode MS" w:hAnsi="Arial Unicode MS" w:cs="Arial Unicode MS" w:hint="eastAsia"/>
-          <w:sz w:val="24"/>
-          <w:szCs w:val="24"/>
-        </w:rPr>
-        <w:t>☐</w:t>
-      </w:r>
-      <w:r>
-        <w:rPr>
-          <w:sz w:val="24"/>
-          <w:szCs w:val="24"/>
-        </w:rPr>
-        <w:t xml:space="preserve"> Yes</w:t>
-      </w:r>
-      <w:r>
-        <w:rPr>
-          <w:sz w:val="24"/>
-          <w:szCs w:val="24"/>
-        </w:rPr>
-        <w:t xml:space="preserve">     </w:t>
-      </w:r>
-      <w:r>
-        <w:rPr>
-          <w:rFonts w:ascii="Arial Unicode MS" w:eastAsia="Arial Unicode MS" w:hAnsi="Arial Unicode MS" w:cs="Arial Unicode MS" w:hint="eastAsia"/>
-          <w:sz w:val="24"/>
-          <w:szCs w:val="24"/>
-        </w:rPr>
-        <w:t>☐</w:t>
-      </w:r>
-      <w:r>
-        <w:rPr>
-          <w:rFonts w:ascii="Arial Unicode MS" w:eastAsia="Arial Unicode MS" w:hAnsi="Arial Unicode MS" w:cs="Arial Unicode MS"/>
-          <w:sz w:val="24"/>
-          <w:szCs w:val="24"/>
-        </w:rPr>
-        <w:t xml:space="preserve"> </w:t>
-      </w:r>
-      <w:r>
-        <w:rPr>
-          <w:sz w:val="24"/>
-          <w:szCs w:val="24"/>
-        </w:rPr>
-        <w:t>No</w:t>
-      </w:r>
-    </w:p>
     <w:p/>
     <w:p>
       <w:pPr>
@@ -22667,74 +22782,83 @@
       <w:pPr>
         <w:jc w:val="both"/>
         <w:rPr>
+          <w:sz w:val="22"/>
+          <w:szCs w:val="22"/>
+        </w:rPr>
+      </w:pPr>
+      <w:r>
+        <w:rPr>
+          <w:sz w:val="22"/>
+          <w:szCs w:val="22"/>
+        </w:rPr>
+        <w:t xml:space="preserve">Classical era Ethiopic documents do not exhibit a very high degree of </w:t>
+      </w:r>
+      <w:r>
+        <w:rPr>
+          <w:sz w:val="22"/>
+          <w:szCs w:val="22"/>
+        </w:rPr>
+        <w:t>consistency</w:t>
+      </w:r>
+      <w:r>
+        <w:rPr>
+          <w:sz w:val="22"/>
+          <w:szCs w:val="22"/>
+        </w:rPr>
+        <w:t xml:space="preserve"> with respect to the presence of Ethiopic wordspace</w:t>
+      </w:r>
+      <w:r>
+        <w:rPr>
+          <w:sz w:val="22"/>
+          <w:szCs w:val="22"/>
+        </w:rPr>
+        <w:t xml:space="preserve"> before or following Latin punc</w:t>
+      </w:r>
+      <w:r>
+        <w:rPr>
+          <w:sz w:val="22"/>
+          <w:szCs w:val="22"/>
+        </w:rPr>
+        <w:t>t</w:t>
+      </w:r>
+      <w:r>
+        <w:rPr>
+          <w:sz w:val="22"/>
+          <w:szCs w:val="22"/>
+        </w:rPr>
+        <w:t>u</w:t>
+      </w:r>
+      <w:r>
+        <w:rPr>
+          <w:sz w:val="22"/>
+          <w:szCs w:val="22"/>
+        </w:rPr>
+        <w:t>ation. Exceptions to an apparent convention are usually found within an individual do</w:t>
+      </w:r>
+      <w:r>
+        <w:rPr>
+          <w:sz w:val="22"/>
+          <w:szCs w:val="22"/>
+        </w:rPr>
+        <w:t>cument, making internal consiste</w:t>
+      </w:r>
+      <w:r>
+        <w:rPr>
+          <w:sz w:val="22"/>
+          <w:szCs w:val="22"/>
+        </w:rPr>
+        <w:t>ncy problematic for a work of any significant length beyond 20 pages. It is likely that the lack of a well established convention here would have kept copy editors and publishers view formatting conformance here as critical. Observed practices are:</w:t>
+      </w:r>
+    </w:p>
+    <w:p>
+      <w:pPr>
+        <w:jc w:val="both"/>
+        <w:rPr>
           <w:rFonts w:ascii="Times" w:hAnsi="Times" w:cs="Times New Roman"/>
           <w:sz w:val="22"/>
           <w:szCs w:val="22"/>
         </w:rPr>
       </w:pPr>
-      <w:r>
-        <w:rPr>
-          <w:sz w:val="22"/>
-          <w:szCs w:val="22"/>
-        </w:rPr>
-        <w:t xml:space="preserve">Classical era Ethiopic documents do not exhibit a very high degree of </w:t>
-      </w:r>
-      <w:r>
-        <w:rPr>
-          <w:sz w:val="22"/>
-          <w:szCs w:val="22"/>
-        </w:rPr>
-        <w:t>consistency</w:t>
-      </w:r>
-      <w:r>
-        <w:rPr>
-          <w:sz w:val="22"/>
-          <w:szCs w:val="22"/>
-        </w:rPr>
-        <w:t xml:space="preserve"> with respect to the presence of Ethiopic wordspace</w:t>
-      </w:r>
-      <w:r>
-        <w:rPr>
-          <w:sz w:val="22"/>
-          <w:szCs w:val="22"/>
-        </w:rPr>
-        <w:t xml:space="preserve"> before or following Latin punc</w:t>
-      </w:r>
-      <w:r>
-        <w:rPr>
-          <w:sz w:val="22"/>
-          <w:szCs w:val="22"/>
-        </w:rPr>
-        <w:t>t</w:t>
-      </w:r>
-      <w:r>
-        <w:rPr>
-          <w:sz w:val="22"/>
-          <w:szCs w:val="22"/>
-        </w:rPr>
-        <w:t>u</w:t>
-      </w:r>
-      <w:r>
-        <w:rPr>
-          <w:sz w:val="22"/>
-          <w:szCs w:val="22"/>
-        </w:rPr>
-        <w:t>ation. Exceptions to an apparent convention are usually found within an individual do</w:t>
-      </w:r>
-      <w:r>
-        <w:rPr>
-          <w:sz w:val="22"/>
-          <w:szCs w:val="22"/>
-        </w:rPr>
-        <w:t>cument, making internal consiste</w:t>
-      </w:r>
-      <w:r>
-        <w:rPr>
-          <w:sz w:val="22"/>
-          <w:szCs w:val="22"/>
-        </w:rPr>
-        <w:t>ncy problematic for a work of any significant length beyond 20 pages. It is likely that the lack of a well established convention here would have kept copy editors and publishers view formatting conformance here as critical. Observed practices are:</w:t>
-      </w:r>
     </w:p>
     <w:p>
       <w:pPr>
@@ -22869,18 +22993,14 @@
         </w:rPr>
         <w:t> </w:t>
       </w:r>
-      <w:hyperlink r:id="rId19" w:anchor="fig_justification_centered" w:history="1">
-        <w:r>
-          <w:rPr>
-            <w:rStyle w:val="Hyperlink"/>
-            <w:rFonts w:eastAsia="Times New Roman" w:cs="Times New Roman"/>
-            <w:color w:val="034575"/>
-            <w:sz w:val="22"/>
-            <w:szCs w:val="22"/>
-          </w:rPr>
-          <w:t>centered wordspace justification style</w:t>
-        </w:r>
-      </w:hyperlink>
+      <w:r>
+        <w:rPr>
+          <w:rFonts w:eastAsia="Times New Roman" w:cs="Times New Roman"/>
+          <w:sz w:val="22"/>
+          <w:szCs w:val="22"/>
+        </w:rPr>
+        <w:t>centered wordspace justification style</w:t>
+      </w:r>
       <w:r>
         <w:rPr>
           <w:rStyle w:val="apple-converted-space"/>
@@ -23117,6 +23237,7 @@
           <w:i/>
           <w:iCs/>
         </w:rPr>
+        <w:lastRenderedPageBreak/>
         <w:t>within a scripture reference (sometimes not always)</w:t>
       </w:r>
     </w:p>
@@ -23140,7 +23261,6 @@
           <w:i/>
           <w:iCs/>
         </w:rPr>
-        <w:lastRenderedPageBreak/>
         <w:t>before and fol</w:t>
       </w:r>
       <w:r>
@@ -23244,8 +23364,27 @@
           <w:rStyle w:val="Emphasis"/>
           <w:sz w:val="22"/>
           <w:szCs w:val="22"/>
-        </w:rPr>
-        <w:t>[image samples needed]</w:t>
+          <w:highlight w:val="yellow"/>
+        </w:rPr>
+        <w:t>[</w:t>
+      </w:r>
+      <w:r>
+        <w:rPr>
+          <w:rStyle w:val="Emphasis"/>
+          <w:sz w:val="22"/>
+          <w:szCs w:val="22"/>
+          <w:highlight w:val="yellow"/>
+        </w:rPr>
+        <w:t xml:space="preserve">TBD: </w:t>
+      </w:r>
+      <w:r>
+        <w:rPr>
+          <w:rStyle w:val="Emphasis"/>
+          <w:sz w:val="22"/>
+          <w:szCs w:val="22"/>
+          <w:highlight w:val="yellow"/>
+        </w:rPr>
+        <w:t>image samples needed]</w:t>
       </w:r>
     </w:p>
     <w:p>
@@ -23315,12 +23454,7 @@
         </w:rPr>
       </w:pPr>
       <w:r>
-        <w:t xml:space="preserve">In keeping with line justification for Latin script, the non-printed or “white space” between words is treated as stretchable. The width of the space symbol itself will be elongated to some aesthetic width value that may vary from space symbol to space symbol across a printed line. In Ethiopic justification, the white space between the Ethiopic word separator and the words it separates is likewise allowed to stretch. </w:t>
-      </w:r>
-      <w:bookmarkStart w:id="0" w:name="_GoBack"/>
-      <w:bookmarkEnd w:id="0"/>
-      <w:r>
-        <w:t>This stretching of white space may be either symmetrical (“centered”) or asymmetrical but in the latter case space stretching is always between the right side of the separator and the following word –referred to here as “word bounded”.</w:t>
+        <w:t>In keeping with line justification for Latin script, the non-printed or “white space” between words is treated as stretchable. The width of the space symbol itself will be elongated to some aesthetic width value that may vary from space symbol to space symbol across a printed line. In Ethiopic justification, the white space between the Ethiopic word separator and the words it separates is likewise allowed to stretch. This stretching of white space may be either symmetrical (“centered”) or asymmetrical but in the latter case space stretching is always between the right side of the separator and the following word –referred to here as “word bounded”.</w:t>
       </w:r>
     </w:p>
     <w:p>
@@ -23410,7 +23544,7 @@
                     <pic:cNvPicPr/>
                   </pic:nvPicPr>
                   <pic:blipFill>
-                    <a:blip r:embed="rId20">
+                    <a:blip r:embed="rId19">
                       <a:extLst>
                         <a:ext uri="{28A0092B-C50C-407E-A947-70E740481C1C}">
                           <a14:useLocalDpi xmlns:a14="http://schemas.microsoft.com/office/drawing/2010/main" val="0"/>
@@ -23528,7 +23662,7 @@
                     <pic:cNvPicPr/>
                   </pic:nvPicPr>
                   <pic:blipFill>
-                    <a:blip r:embed="rId21">
+                    <a:blip r:embed="rId20">
                       <a:extLst>
                         <a:ext uri="{28A0092B-C50C-407E-A947-70E740481C1C}">
                           <a14:useLocalDpi xmlns:a14="http://schemas.microsoft.com/office/drawing/2010/main" val="0"/>
@@ -23614,7 +23748,7 @@
         </w:rPr>
         <w:t> </w:t>
       </w:r>
-      <w:hyperlink r:id="rId22" w:anchor="fig_white_space_round_wordspace" w:history="1">
+      <w:hyperlink r:id="rId21" w:anchor="fig_white_space_round_wordspace" w:history="1">
         <w:r>
           <w:rPr>
             <w:rStyle w:val="Hyperlink"/>
@@ -24585,7 +24719,7 @@
                           </pic:cNvPicPr>
                         </pic:nvPicPr>
                         <pic:blipFill>
-                          <a:blip r:embed="rId23"/>
+                          <a:blip r:embed="rId22"/>
                           <a:srcRect/>
                           <a:stretch>
                             <a:fillRect/>
@@ -24681,6 +24815,7 @@
             <w:pPr>
               <w:jc w:val="center"/>
             </w:pPr>
+            <w:bookmarkStart w:id="0" w:name="_GoBack"/>
             <w:r>
               <w:rPr>
                 <w:noProof/>
@@ -24701,7 +24836,7 @@
                           </pic:cNvPicPr>
                         </pic:nvPicPr>
                         <pic:blipFill>
-                          <a:blip r:embed="rId24"/>
+                          <a:blip r:embed="rId23"/>
                           <a:srcRect/>
                           <a:stretch>
                             <a:fillRect/>
@@ -24730,6 +24865,7 @@
                 </wp:inline>
               </w:drawing>
             </w:r>
+            <w:bookmarkEnd w:id="0"/>
           </w:p>
           <w:p>
             <w:pPr>
@@ -24802,7 +24938,7 @@
                           </pic:cNvPicPr>
                         </pic:nvPicPr>
                         <pic:blipFill>
-                          <a:blip r:embed="rId25"/>
+                          <a:blip r:embed="rId24"/>
                           <a:srcRect/>
                           <a:stretch>
                             <a:fillRect/>
@@ -25280,7 +25416,7 @@
                     <pic:cNvPicPr/>
                   </pic:nvPicPr>
                   <pic:blipFill>
-                    <a:blip r:embed="rId26">
+                    <a:blip r:embed="rId25">
                       <a:extLst>
                         <a:ext uri="{28A0092B-C50C-407E-A947-70E740481C1C}">
                           <a14:useLocalDpi xmlns:a14="http://schemas.microsoft.com/office/drawing/2010/main" val="0"/>
@@ -25926,7 +26062,7 @@
                     <pic:cNvPicPr/>
                   </pic:nvPicPr>
                   <pic:blipFill>
-                    <a:blip r:embed="rId27">
+                    <a:blip r:embed="rId26">
                       <a:extLst>
                         <a:ext uri="{28A0092B-C50C-407E-A947-70E740481C1C}">
                           <a14:useLocalDpi xmlns:a14="http://schemas.microsoft.com/office/drawing/2010/main" val="0"/>
@@ -26030,7 +26166,7 @@
                     <pic:cNvPicPr/>
                   </pic:nvPicPr>
                   <pic:blipFill>
-                    <a:blip r:embed="rId28">
+                    <a:blip r:embed="rId27">
                       <a:extLst>
                         <a:ext uri="{28A0092B-C50C-407E-A947-70E740481C1C}">
                           <a14:useLocalDpi xmlns:a14="http://schemas.microsoft.com/office/drawing/2010/main" val="0"/>
@@ -26128,7 +26264,7 @@
                     <pic:cNvPicPr/>
                   </pic:nvPicPr>
                   <pic:blipFill>
-                    <a:blip r:embed="rId29">
+                    <a:blip r:embed="rId28">
                       <a:extLst>
                         <a:ext uri="{28A0092B-C50C-407E-A947-70E740481C1C}">
                           <a14:useLocalDpi xmlns:a14="http://schemas.microsoft.com/office/drawing/2010/main" val="0"/>
@@ -26917,6 +27053,7 @@
           <w:rFonts w:eastAsia="Times New Roman" w:cs="Times New Roman"/>
           <w:i/>
           <w:iCs/>
+          <w:highlight w:val="yellow"/>
         </w:rPr>
         <w:t>[TBD: Provide an example ]</w:t>
       </w:r>
@@ -27238,6 +27375,7 @@
       <w:r>
         <w:rPr>
           <w:i/>
+          <w:highlight w:val="yellow"/>
         </w:rPr>
         <w:t>[TBD: Prepare comparative illustration samples for the size and vertical position differences]</w:t>
       </w:r>
@@ -28044,7 +28182,7 @@
         </w:rPr>
         <w:t> </w:t>
       </w:r>
-      <w:hyperlink r:id="rId30" w:anchor="ecclesiastical_emphasis_sample" w:history="1">
+      <w:hyperlink r:id="rId29" w:anchor="ecclesiastical_emphasis_sample" w:history="1">
         <w:r>
           <w:rPr>
             <w:rStyle w:val="Hyperlink"/>
@@ -28091,7 +28229,7 @@
         </w:rPr>
         <w:t> </w:t>
       </w:r>
-      <w:hyperlink r:id="rId31" w:anchor="wordspace_in_comma_context" w:history="1">
+      <w:hyperlink r:id="rId30" w:anchor="wordspace_in_comma_context" w:history="1">
         <w:r>
           <w:rPr>
             <w:rStyle w:val="secno"/>
@@ -29703,20 +29841,9 @@
       <w:r>
         <w:rPr>
           <w:i/>
-        </w:rPr>
-        <w:t>[</w:t>
-      </w:r>
-      <w:r>
-        <w:rPr>
-          <w:i/>
-        </w:rPr>
-        <w:t>TBD: Need an image to illustrated the difference in the two styles.</w:t>
-      </w:r>
-      <w:r>
-        <w:rPr>
-          <w:i/>
-        </w:rPr>
-        <w:t>]</w:t>
+          <w:highlight w:val="yellow"/>
+        </w:rPr>
+        <w:t>[TBD: Need an image to illustrated the difference in the two styles.]</w:t>
       </w:r>
     </w:p>
     <w:p>
@@ -30471,15 +30598,9 @@
         </w:rPr>
         <w:t> </w:t>
       </w:r>
-      <w:hyperlink r:id="rId32" w:history="1">
-        <w:r>
-          <w:rPr>
-            <w:rStyle w:val="Hyperlink"/>
-            <w:color w:val="034575"/>
-          </w:rPr>
-          <w:t>Dereje Gebre</w:t>
-        </w:r>
-      </w:hyperlink>
+      <w:r>
+        <w:t>Dereje Gebre</w:t>
+      </w:r>
       <w:r>
         <w:rPr>
           <w:rStyle w:val="apple-converted-space"/>
@@ -30552,7 +30673,28 @@
           <w:sz w:val="18"/>
           <w:szCs w:val="18"/>
         </w:rPr>
-        <w:t>" &lt;i&gt;&lt;Terminated Title&gt;|(&lt;Unterminated Title&gt; "</w:t>
+        <w:t xml:space="preserve">" </w:t>
+      </w:r>
+      <w:r>
+        <w:rPr>
+          <w:rStyle w:val="HTMLCode"/>
+          <w:rFonts w:ascii="Consolas" w:hAnsi="Consolas"/>
+          <w:color w:val="000000" w:themeColor="text1"/>
+          <w:sz w:val="18"/>
+          <w:szCs w:val="18"/>
+        </w:rPr>
+        <w:br/>
+        <w:t xml:space="preserve">                    </w:t>
+      </w:r>
+      <w:r>
+        <w:rPr>
+          <w:rStyle w:val="HTMLCode"/>
+          <w:rFonts w:ascii="Consolas" w:hAnsi="Consolas"/>
+          <w:color w:val="000000" w:themeColor="text1"/>
+          <w:sz w:val="18"/>
+          <w:szCs w:val="18"/>
+        </w:rPr>
+        <w:t>&lt;i&gt;&lt;Terminated Title&gt;|(&lt;Unterminated Title&gt; "</w:t>
       </w:r>
       <w:r>
         <w:rPr>
@@ -30572,7 +30714,28 @@
           <w:sz w:val="18"/>
           <w:szCs w:val="18"/>
         </w:rPr>
-        <w:t>")&lt;/i&gt; &lt;City&gt; "</w:t>
+        <w:t xml:space="preserve">")&lt;/i&gt; </w:t>
+      </w:r>
+      <w:r>
+        <w:rPr>
+          <w:rStyle w:val="HTMLCode"/>
+          <w:rFonts w:ascii="Consolas" w:hAnsi="Consolas"/>
+          <w:color w:val="000000" w:themeColor="text1"/>
+          <w:sz w:val="18"/>
+          <w:szCs w:val="18"/>
+        </w:rPr>
+        <w:br/>
+        <w:t xml:space="preserve">                    </w:t>
+      </w:r>
+      <w:r>
+        <w:rPr>
+          <w:rStyle w:val="HTMLCode"/>
+          <w:rFonts w:ascii="Consolas" w:hAnsi="Consolas"/>
+          <w:color w:val="000000" w:themeColor="text1"/>
+          <w:sz w:val="18"/>
+          <w:szCs w:val="18"/>
+        </w:rPr>
+        <w:t>&lt;City&gt; "</w:t>
       </w:r>
       <w:r>
         <w:rPr>
@@ -30713,6 +30876,7 @@
     <w:p>
       <w:pPr>
         <w:shd w:val="clear" w:color="auto" w:fill="FCFAEE"/>
+        <w:ind w:left="390"/>
         <w:rPr>
           <w:rFonts w:ascii="Abyssinica SIL" w:eastAsia="Times New Roman" w:hAnsi="Abyssinica SIL" w:cs="Abyssinica SIL"/>
         </w:rPr>
@@ -30721,7 +30885,7 @@
         <w:rPr>
           <w:rFonts w:ascii="Abyssinica SIL" w:eastAsia="Times New Roman" w:hAnsi="Abyssinica SIL" w:cs="Abyssinica SIL"/>
         </w:rPr>
-        <w:t>     ደረጀ ገብሬ፤ ሚያዝያ 1996፤</w:t>
+        <w:t>ደረጀ ገብሬ፤ ሚያዝያ 1996፤</w:t>
       </w:r>
       <w:r>
         <w:rPr>
@@ -32729,6 +32893,95 @@
     </w:lvl>
   </w:abstractNum>
   <w:abstractNum w:abstractNumId="17">
+    <w:nsid w:val="443E4167"/>
+    <w:multiLevelType w:val="hybridMultilevel"/>
+    <w:tmpl w:val="EF68FB18"/>
+    <w:lvl w:ilvl="0" w:tplc="32DC9252">
+      <w:start w:val="1"/>
+      <w:numFmt w:val="upperRoman"/>
+      <w:lvlText w:val="%1."/>
+      <w:lvlJc w:val="center"/>
+      <w:pPr>
+        <w:ind w:left="720" w:hanging="360"/>
+      </w:pPr>
+      <w:rPr>
+        <w:rFonts w:hint="default"/>
+      </w:rPr>
+    </w:lvl>
+    <w:lvl w:ilvl="1" w:tplc="04090019" w:tentative="1">
+      <w:start w:val="1"/>
+      <w:numFmt w:val="lowerLetter"/>
+      <w:lvlText w:val="%2."/>
+      <w:lvlJc w:val="left"/>
+      <w:pPr>
+        <w:ind w:left="1440" w:hanging="360"/>
+      </w:pPr>
+    </w:lvl>
+    <w:lvl w:ilvl="2" w:tplc="0409001B" w:tentative="1">
+      <w:start w:val="1"/>
+      <w:numFmt w:val="lowerRoman"/>
+      <w:lvlText w:val="%3."/>
+      <w:lvlJc w:val="right"/>
+      <w:pPr>
+        <w:ind w:left="2160" w:hanging="180"/>
+      </w:pPr>
+    </w:lvl>
+    <w:lvl w:ilvl="3" w:tplc="0409000F" w:tentative="1">
+      <w:start w:val="1"/>
+      <w:numFmt w:val="decimal"/>
+      <w:lvlText w:val="%4."/>
+      <w:lvlJc w:val="left"/>
+      <w:pPr>
+        <w:ind w:left="2880" w:hanging="360"/>
+      </w:pPr>
+    </w:lvl>
+    <w:lvl w:ilvl="4" w:tplc="04090019" w:tentative="1">
+      <w:start w:val="1"/>
+      <w:numFmt w:val="lowerLetter"/>
+      <w:lvlText w:val="%5."/>
+      <w:lvlJc w:val="left"/>
+      <w:pPr>
+        <w:ind w:left="3600" w:hanging="360"/>
+      </w:pPr>
+    </w:lvl>
+    <w:lvl w:ilvl="5" w:tplc="0409001B" w:tentative="1">
+      <w:start w:val="1"/>
+      <w:numFmt w:val="lowerRoman"/>
+      <w:lvlText w:val="%6."/>
+      <w:lvlJc w:val="right"/>
+      <w:pPr>
+        <w:ind w:left="4320" w:hanging="180"/>
+      </w:pPr>
+    </w:lvl>
+    <w:lvl w:ilvl="6" w:tplc="0409000F" w:tentative="1">
+      <w:start w:val="1"/>
+      <w:numFmt w:val="decimal"/>
+      <w:lvlText w:val="%7."/>
+      <w:lvlJc w:val="left"/>
+      <w:pPr>
+        <w:ind w:left="5040" w:hanging="360"/>
+      </w:pPr>
+    </w:lvl>
+    <w:lvl w:ilvl="7" w:tplc="04090019" w:tentative="1">
+      <w:start w:val="1"/>
+      <w:numFmt w:val="lowerLetter"/>
+      <w:lvlText w:val="%8."/>
+      <w:lvlJc w:val="left"/>
+      <w:pPr>
+        <w:ind w:left="5760" w:hanging="360"/>
+      </w:pPr>
+    </w:lvl>
+    <w:lvl w:ilvl="8" w:tplc="0409001B" w:tentative="1">
+      <w:start w:val="1"/>
+      <w:numFmt w:val="lowerRoman"/>
+      <w:lvlText w:val="%9."/>
+      <w:lvlJc w:val="right"/>
+      <w:pPr>
+        <w:ind w:left="6480" w:hanging="180"/>
+      </w:pPr>
+    </w:lvl>
+  </w:abstractNum>
+  <w:abstractNum w:abstractNumId="18">
     <w:nsid w:val="45645E3E"/>
     <w:multiLevelType w:val="hybridMultilevel"/>
     <w:tmpl w:val="4712CA08"/>
@@ -32814,7 +33067,7 @@
       </w:pPr>
     </w:lvl>
   </w:abstractNum>
-  <w:abstractNum w:abstractNumId="18">
+  <w:abstractNum w:abstractNumId="19">
     <w:nsid w:val="49201CC5"/>
     <w:multiLevelType w:val="hybridMultilevel"/>
     <w:tmpl w:val="CB9C9C62"/>
@@ -32900,7 +33153,7 @@
       </w:pPr>
     </w:lvl>
   </w:abstractNum>
-  <w:abstractNum w:abstractNumId="19">
+  <w:abstractNum w:abstractNumId="20">
     <w:nsid w:val="4A7529D6"/>
     <w:multiLevelType w:val="hybridMultilevel"/>
     <w:tmpl w:val="002AC6C8"/>
@@ -32989,7 +33242,7 @@
       </w:pPr>
     </w:lvl>
   </w:abstractNum>
-  <w:abstractNum w:abstractNumId="20">
+  <w:abstractNum w:abstractNumId="21">
     <w:nsid w:val="4DF563A7"/>
     <w:multiLevelType w:val="hybridMultilevel"/>
     <w:tmpl w:val="83A03446"/>
@@ -33075,7 +33328,7 @@
       </w:pPr>
     </w:lvl>
   </w:abstractNum>
-  <w:abstractNum w:abstractNumId="21">
+  <w:abstractNum w:abstractNumId="22">
     <w:nsid w:val="4E3453FC"/>
     <w:multiLevelType w:val="multilevel"/>
     <w:tmpl w:val="3EA0090E"/>
@@ -33224,7 +33477,7 @@
       </w:rPr>
     </w:lvl>
   </w:abstractNum>
-  <w:abstractNum w:abstractNumId="22">
+  <w:abstractNum w:abstractNumId="23">
     <w:nsid w:val="508D03BA"/>
     <w:multiLevelType w:val="hybridMultilevel"/>
     <w:tmpl w:val="01DA8258"/>
@@ -33313,7 +33566,7 @@
       </w:pPr>
     </w:lvl>
   </w:abstractNum>
-  <w:abstractNum w:abstractNumId="23">
+  <w:abstractNum w:abstractNumId="24">
     <w:nsid w:val="542308EC"/>
     <w:multiLevelType w:val="hybridMultilevel"/>
     <w:tmpl w:val="0F7EB61C"/>
@@ -33426,7 +33679,7 @@
       </w:rPr>
     </w:lvl>
   </w:abstractNum>
-  <w:abstractNum w:abstractNumId="24">
+  <w:abstractNum w:abstractNumId="25">
     <w:nsid w:val="55CE1859"/>
     <w:multiLevelType w:val="multilevel"/>
     <w:tmpl w:val="9BD4996E"/>
@@ -33575,7 +33828,7 @@
       </w:rPr>
     </w:lvl>
   </w:abstractNum>
-  <w:abstractNum w:abstractNumId="25">
+  <w:abstractNum w:abstractNumId="26">
     <w:nsid w:val="5A384F07"/>
     <w:multiLevelType w:val="multilevel"/>
     <w:tmpl w:val="F8661004"/>
@@ -33688,7 +33941,7 @@
       </w:pPr>
     </w:lvl>
   </w:abstractNum>
-  <w:abstractNum w:abstractNumId="26">
+  <w:abstractNum w:abstractNumId="27">
     <w:nsid w:val="5C3B7F9E"/>
     <w:multiLevelType w:val="multilevel"/>
     <w:tmpl w:val="04090025"/>
@@ -33783,7 +34036,7 @@
       </w:pPr>
     </w:lvl>
   </w:abstractNum>
-  <w:abstractNum w:abstractNumId="27">
+  <w:abstractNum w:abstractNumId="28">
     <w:nsid w:val="5D0265B6"/>
     <w:multiLevelType w:val="hybridMultilevel"/>
     <w:tmpl w:val="AF061EDE"/>
@@ -33869,7 +34122,7 @@
       </w:pPr>
     </w:lvl>
   </w:abstractNum>
-  <w:abstractNum w:abstractNumId="28">
+  <w:abstractNum w:abstractNumId="29">
     <w:nsid w:val="5D6A74E5"/>
     <w:multiLevelType w:val="multilevel"/>
     <w:tmpl w:val="BA9EF09A"/>
@@ -33985,7 +34238,7 @@
       </w:pPr>
     </w:lvl>
   </w:abstractNum>
-  <w:abstractNum w:abstractNumId="29">
+  <w:abstractNum w:abstractNumId="30">
     <w:nsid w:val="5FB907C1"/>
     <w:multiLevelType w:val="hybridMultilevel"/>
     <w:tmpl w:val="E69468CA"/>
@@ -34074,7 +34327,7 @@
       </w:pPr>
     </w:lvl>
   </w:abstractNum>
-  <w:abstractNum w:abstractNumId="30">
+  <w:abstractNum w:abstractNumId="31">
     <w:nsid w:val="614D11BD"/>
     <w:multiLevelType w:val="multilevel"/>
     <w:tmpl w:val="65142A1A"/>
@@ -34223,7 +34476,7 @@
       </w:rPr>
     </w:lvl>
   </w:abstractNum>
-  <w:abstractNum w:abstractNumId="31">
+  <w:abstractNum w:abstractNumId="32">
     <w:nsid w:val="62CB44B5"/>
     <w:multiLevelType w:val="hybridMultilevel"/>
     <w:tmpl w:val="89446512"/>
@@ -34337,7 +34590,7 @@
       </w:rPr>
     </w:lvl>
   </w:abstractNum>
-  <w:abstractNum w:abstractNumId="32">
+  <w:abstractNum w:abstractNumId="33">
     <w:nsid w:val="63CC44D8"/>
     <w:multiLevelType w:val="hybridMultilevel"/>
     <w:tmpl w:val="9E082B4C"/>
@@ -34423,7 +34676,7 @@
       </w:pPr>
     </w:lvl>
   </w:abstractNum>
-  <w:abstractNum w:abstractNumId="33">
+  <w:abstractNum w:abstractNumId="34">
     <w:nsid w:val="67B8451B"/>
     <w:multiLevelType w:val="multilevel"/>
     <w:tmpl w:val="A3849588"/>
@@ -34572,7 +34825,7 @@
       </w:rPr>
     </w:lvl>
   </w:abstractNum>
-  <w:abstractNum w:abstractNumId="34">
+  <w:abstractNum w:abstractNumId="35">
     <w:nsid w:val="69CC7238"/>
     <w:multiLevelType w:val="multilevel"/>
     <w:tmpl w:val="7A5ED9E0"/>
@@ -34688,7 +34941,7 @@
       </w:pPr>
     </w:lvl>
   </w:abstractNum>
-  <w:abstractNum w:abstractNumId="35">
+  <w:abstractNum w:abstractNumId="36">
     <w:nsid w:val="6A871D27"/>
     <w:multiLevelType w:val="multilevel"/>
     <w:tmpl w:val="14487D0C"/>
@@ -34837,7 +35090,7 @@
       </w:rPr>
     </w:lvl>
   </w:abstractNum>
-  <w:abstractNum w:abstractNumId="36">
+  <w:abstractNum w:abstractNumId="37">
     <w:nsid w:val="6AF04C1A"/>
     <w:multiLevelType w:val="multilevel"/>
     <w:tmpl w:val="69B258F8"/>
@@ -34986,7 +35239,7 @@
       </w:rPr>
     </w:lvl>
   </w:abstractNum>
-  <w:abstractNum w:abstractNumId="37">
+  <w:abstractNum w:abstractNumId="38">
     <w:nsid w:val="6C5F46D4"/>
     <w:multiLevelType w:val="hybridMultilevel"/>
     <w:tmpl w:val="04EE74A8"/>
@@ -35099,7 +35352,7 @@
       </w:rPr>
     </w:lvl>
   </w:abstractNum>
-  <w:abstractNum w:abstractNumId="38">
+  <w:abstractNum w:abstractNumId="39">
     <w:nsid w:val="6CB4126B"/>
     <w:multiLevelType w:val="hybridMultilevel"/>
     <w:tmpl w:val="B0343662"/>
@@ -35185,7 +35438,7 @@
       </w:pPr>
     </w:lvl>
   </w:abstractNum>
-  <w:abstractNum w:abstractNumId="39">
+  <w:abstractNum w:abstractNumId="40">
     <w:nsid w:val="6E545D96"/>
     <w:multiLevelType w:val="hybridMultilevel"/>
     <w:tmpl w:val="AF061EDE"/>
@@ -35271,7 +35524,7 @@
       </w:pPr>
     </w:lvl>
   </w:abstractNum>
-  <w:abstractNum w:abstractNumId="40">
+  <w:abstractNum w:abstractNumId="41">
     <w:nsid w:val="70EA12A1"/>
     <w:multiLevelType w:val="hybridMultilevel"/>
     <w:tmpl w:val="CBA648F0"/>
@@ -35357,7 +35610,7 @@
       </w:pPr>
     </w:lvl>
   </w:abstractNum>
-  <w:abstractNum w:abstractNumId="41">
+  <w:abstractNum w:abstractNumId="42">
     <w:nsid w:val="71A47DCD"/>
     <w:multiLevelType w:val="hybridMultilevel"/>
     <w:tmpl w:val="EBD25BDC"/>
@@ -35446,7 +35699,7 @@
       </w:pPr>
     </w:lvl>
   </w:abstractNum>
-  <w:abstractNum w:abstractNumId="42">
+  <w:abstractNum w:abstractNumId="43">
     <w:nsid w:val="72550789"/>
     <w:multiLevelType w:val="hybridMultilevel"/>
     <w:tmpl w:val="01DA8258"/>
@@ -35535,7 +35788,7 @@
       </w:pPr>
     </w:lvl>
   </w:abstractNum>
-  <w:abstractNum w:abstractNumId="43">
+  <w:abstractNum w:abstractNumId="44">
     <w:nsid w:val="74EB1BCF"/>
     <w:multiLevelType w:val="hybridMultilevel"/>
     <w:tmpl w:val="0060DA2C"/>
@@ -35621,7 +35874,7 @@
       </w:pPr>
     </w:lvl>
   </w:abstractNum>
-  <w:abstractNum w:abstractNumId="44">
+  <w:abstractNum w:abstractNumId="45">
     <w:nsid w:val="7592464F"/>
     <w:multiLevelType w:val="hybridMultilevel"/>
     <w:tmpl w:val="8C24E170"/>
@@ -35707,7 +35960,7 @@
       </w:pPr>
     </w:lvl>
   </w:abstractNum>
-  <w:abstractNum w:abstractNumId="45">
+  <w:abstractNum w:abstractNumId="46">
     <w:nsid w:val="7B1649B6"/>
     <w:multiLevelType w:val="hybridMultilevel"/>
     <w:tmpl w:val="219470A2"/>
@@ -35793,7 +36046,7 @@
       </w:pPr>
     </w:lvl>
   </w:abstractNum>
-  <w:abstractNum w:abstractNumId="46">
+  <w:abstractNum w:abstractNumId="47">
     <w:nsid w:val="7C9C365D"/>
     <w:multiLevelType w:val="multilevel"/>
     <w:tmpl w:val="7F545570"/>
@@ -35942,7 +36195,7 @@
       </w:rPr>
     </w:lvl>
   </w:abstractNum>
-  <w:abstractNum w:abstractNumId="47">
+  <w:abstractNum w:abstractNumId="48">
     <w:nsid w:val="7F47276E"/>
     <w:multiLevelType w:val="hybridMultilevel"/>
     <w:tmpl w:val="01DA8258"/>
@@ -36032,16 +36285,16 @@
     </w:lvl>
   </w:abstractNum>
   <w:num w:numId="1">
-    <w:abstractNumId w:val="32"/>
+    <w:abstractNumId w:val="33"/>
   </w:num>
   <w:num w:numId="2">
     <w:abstractNumId w:val="5"/>
   </w:num>
   <w:num w:numId="3">
-    <w:abstractNumId w:val="44"/>
+    <w:abstractNumId w:val="45"/>
   </w:num>
   <w:num w:numId="4">
-    <w:abstractNumId w:val="20"/>
+    <w:abstractNumId w:val="21"/>
   </w:num>
   <w:num w:numId="5">
     <w:abstractNumId w:val="1"/>
@@ -36059,88 +36312,88 @@
     <w:abstractNumId w:val="4"/>
   </w:num>
   <w:num w:numId="10">
-    <w:abstractNumId w:val="36"/>
+    <w:abstractNumId w:val="37"/>
   </w:num>
   <w:num w:numId="11">
     <w:abstractNumId w:val="15"/>
   </w:num>
   <w:num w:numId="12">
-    <w:abstractNumId w:val="30"/>
+    <w:abstractNumId w:val="31"/>
   </w:num>
   <w:num w:numId="13">
-    <w:abstractNumId w:val="24"/>
+    <w:abstractNumId w:val="25"/>
   </w:num>
   <w:num w:numId="14">
-    <w:abstractNumId w:val="35"/>
+    <w:abstractNumId w:val="36"/>
   </w:num>
   <w:num w:numId="15">
-    <w:abstractNumId w:val="21"/>
+    <w:abstractNumId w:val="22"/>
   </w:num>
   <w:num w:numId="16">
-    <w:abstractNumId w:val="33"/>
+    <w:abstractNumId w:val="34"/>
   </w:num>
   <w:num w:numId="17">
-    <w:abstractNumId w:val="46"/>
+    <w:abstractNumId w:val="47"/>
   </w:num>
   <w:num w:numId="18">
-    <w:abstractNumId w:val="26"/>
+    <w:abstractNumId w:val="27"/>
   </w:num>
   <w:num w:numId="19">
-    <w:abstractNumId w:val="37"/>
+    <w:abstractNumId w:val="38"/>
   </w:num>
   <w:num w:numId="20">
-    <w:abstractNumId w:val="19"/>
+    <w:abstractNumId w:val="20"/>
   </w:num>
   <w:num w:numId="21">
-    <w:abstractNumId w:val="45"/>
+    <w:abstractNumId w:val="46"/>
   </w:num>
   <w:num w:numId="22">
     <w:abstractNumId w:val="16"/>
   </w:num>
   <w:num w:numId="23">
-    <w:abstractNumId w:val="29"/>
+    <w:abstractNumId w:val="30"/>
   </w:num>
   <w:num w:numId="24">
     <w:abstractNumId w:val="13"/>
   </w:num>
   <w:num w:numId="25">
-    <w:abstractNumId w:val="43"/>
+    <w:abstractNumId w:val="44"/>
   </w:num>
   <w:num w:numId="26">
-    <w:abstractNumId w:val="22"/>
+    <w:abstractNumId w:val="23"/>
   </w:num>
   <w:num w:numId="27">
-    <w:abstractNumId w:val="34"/>
+    <w:abstractNumId w:val="35"/>
   </w:num>
   <w:num w:numId="28">
-    <w:abstractNumId w:val="28"/>
+    <w:abstractNumId w:val="29"/>
   </w:num>
   <w:num w:numId="29">
-    <w:abstractNumId w:val="25"/>
+    <w:abstractNumId w:val="26"/>
   </w:num>
   <w:num w:numId="30">
     <w:abstractNumId w:val="12"/>
   </w:num>
   <w:num w:numId="31">
-    <w:abstractNumId w:val="31"/>
+    <w:abstractNumId w:val="32"/>
   </w:num>
   <w:num w:numId="32">
     <w:abstractNumId w:val="14"/>
   </w:num>
   <w:num w:numId="33">
-    <w:abstractNumId w:val="18"/>
+    <w:abstractNumId w:val="19"/>
   </w:num>
   <w:num w:numId="34">
-    <w:abstractNumId w:val="40"/>
+    <w:abstractNumId w:val="41"/>
   </w:num>
   <w:num w:numId="35">
-    <w:abstractNumId w:val="27"/>
+    <w:abstractNumId w:val="28"/>
   </w:num>
   <w:num w:numId="36">
-    <w:abstractNumId w:val="38"/>
+    <w:abstractNumId w:val="39"/>
   </w:num>
   <w:num w:numId="37">
-    <w:abstractNumId w:val="17"/>
+    <w:abstractNumId w:val="18"/>
   </w:num>
   <w:num w:numId="38">
     <w:abstractNumId w:val="3"/>
@@ -36149,22 +36402,22 @@
     <w:abstractNumId w:val="0"/>
   </w:num>
   <w:num w:numId="40">
-    <w:abstractNumId w:val="23"/>
+    <w:abstractNumId w:val="24"/>
   </w:num>
   <w:num w:numId="41">
     <w:abstractNumId w:val="7"/>
   </w:num>
   <w:num w:numId="42">
-    <w:abstractNumId w:val="42"/>
+    <w:abstractNumId w:val="43"/>
   </w:num>
   <w:num w:numId="43">
-    <w:abstractNumId w:val="47"/>
+    <w:abstractNumId w:val="48"/>
   </w:num>
   <w:num w:numId="44">
     <w:abstractNumId w:val="6"/>
   </w:num>
   <w:num w:numId="45">
-    <w:abstractNumId w:val="41"/>
+    <w:abstractNumId w:val="42"/>
   </w:num>
   <w:num w:numId="46">
     <w:abstractNumId w:val="10"/>
@@ -36173,7 +36426,10 @@
     <w:abstractNumId w:val="11"/>
   </w:num>
   <w:num w:numId="48">
-    <w:abstractNumId w:val="39"/>
+    <w:abstractNumId w:val="40"/>
+  </w:num>
+  <w:num w:numId="49">
+    <w:abstractNumId w:val="17"/>
   </w:num>
   <w:numIdMacAtCleanup w:val="40"/>
 </w:numbering>
@@ -38166,7 +38422,7 @@
 </file>
 
 <file path=customXml/itemProps1.xml><?xml version="1.0" encoding="utf-8"?>
-<ds:datastoreItem xmlns:ds="http://schemas.openxmlformats.org/officeDocument/2006/customXml" ds:itemID="{346D5792-FBB7-40F5-83F5-BE03790C7045}">
+<ds:datastoreItem xmlns:ds="http://schemas.openxmlformats.org/officeDocument/2006/customXml" ds:itemID="{A1FF5899-FFBE-4186-BBF7-F47D0D36001C}">
   <ds:schemaRefs>
     <ds:schemaRef ds:uri="http://schemas.openxmlformats.org/officeDocument/2006/bibliography"/>
   </ds:schemaRefs>

</xml_diff>

<commit_message>
Updates to "Ethiopic Comma Usage" section.
</commit_message>
<xml_diff>
--- a/survey/ELREQ-Survey-1.docx
+++ b/survey/ELREQ-Survey-1.docx
@@ -3561,7 +3561,7 @@
               </wp:anchor>
             </w:drawing>
           </mc:Choice>
-          <mc:Fallback xmlns:mo="http://schemas.microsoft.com/office/mac/office/2008/main" xmlns:mv="urn:schemas-microsoft-com:mac:vml">
+          <mc:Fallback xmlns:mv="urn:schemas-microsoft-com:mac:vml" xmlns:mo="http://schemas.microsoft.com/office/mac/office/2008/main">
             <w:pict>
               <v:line id="Straight Connector 11" o:spid="_x0000_s1026" style="position:absolute;flip:x;z-index:251661312;visibility:visible;mso-wrap-style:square;mso-width-percent:0;mso-wrap-distance-left:9pt;mso-wrap-distance-top:0;mso-wrap-distance-right:9pt;mso-wrap-distance-bottom:0;mso-position-horizontal:absolute;mso-position-horizontal-relative:text;mso-position-vertical:absolute;mso-position-vertical-relative:text;mso-width-percent:0;mso-width-relative:margin" from="235.45pt,42.35pt" to="432.8pt,42.35pt" o:gfxdata="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" strokecolor="#4f81bd [3204]" strokeweight="1pt"/>
             </w:pict>
@@ -3629,7 +3629,7 @@
               </wp:anchor>
             </w:drawing>
           </mc:Choice>
-          <mc:Fallback xmlns:mo="http://schemas.microsoft.com/office/mac/office/2008/main" xmlns:mv="urn:schemas-microsoft-com:mac:vml">
+          <mc:Fallback xmlns:mv="urn:schemas-microsoft-com:mac:vml" xmlns:mo="http://schemas.microsoft.com/office/mac/office/2008/main">
             <w:pict>
               <v:line id="Straight Connector 12" o:spid="_x0000_s1026" style="position:absolute;flip:x;z-index:251663360;visibility:visible;mso-wrap-style:square;mso-width-percent:0;mso-wrap-distance-left:9pt;mso-wrap-distance-top:0;mso-wrap-distance-right:9pt;mso-wrap-distance-bottom:0;mso-position-horizontal:absolute;mso-position-horizontal-relative:text;mso-position-vertical:absolute;mso-position-vertical-relative:text;mso-width-percent:0;mso-width-relative:margin" from="235.15pt,83.5pt" to="432.8pt,83.5pt" o:gfxdata="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" strokecolor="#4f81bd [3204]" strokeweight="1pt"/>
             </w:pict>
@@ -3697,7 +3697,7 @@
               </wp:anchor>
             </w:drawing>
           </mc:Choice>
-          <mc:Fallback xmlns:mo="http://schemas.microsoft.com/office/mac/office/2008/main" xmlns:mv="urn:schemas-microsoft-com:mac:vml">
+          <mc:Fallback xmlns:mv="urn:schemas-microsoft-com:mac:vml" xmlns:mo="http://schemas.microsoft.com/office/mac/office/2008/main">
             <w:pict>
               <v:line id="Straight Connector 10" o:spid="_x0000_s1026" style="position:absolute;flip:x;z-index:251659264;visibility:visible;mso-wrap-style:square;mso-width-percent:0;mso-wrap-distance-left:9pt;mso-wrap-distance-top:0;mso-wrap-distance-right:9pt;mso-wrap-distance-bottom:0;mso-position-horizontal:absolute;mso-position-horizontal-relative:text;mso-position-vertical:absolute;mso-position-vertical-relative:text;mso-width-percent:0;mso-width-relative:margin" from="235.65pt,7pt" to="433.45pt,7pt" o:gfxdata="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" strokecolor="#4f81bd [3204]" strokeweight="1pt"/>
             </w:pict>
@@ -10957,10 +10957,7 @@
         <w:t xml:space="preserve"> </w:t>
       </w:r>
       <w:r>
-        <w:t>Diamond</w:t>
-      </w:r>
-      <w:r>
-        <w:t xml:space="preserve"> </w:t>
+        <w:t xml:space="preserve">Diamond </w:t>
       </w:r>
       <w:r>
         <w:t xml:space="preserve">    </w:t>
@@ -11242,13 +11239,7 @@
         <w:t xml:space="preserve"> </w:t>
       </w:r>
       <w:r>
-        <w:t xml:space="preserve">Other </w:t>
-      </w:r>
-      <w:r>
-        <w:t>proportions</w:t>
-      </w:r>
-      <w:r>
-        <w:t xml:space="preserve">: </w:t>
+        <w:t xml:space="preserve">Other proportions: </w:t>
       </w:r>
       <w:r>
         <w:t>__</w:t>
@@ -11316,13 +11307,7 @@
         <w:t xml:space="preserve"> </w:t>
       </w:r>
       <w:r>
-        <w:t>Other amount</w:t>
-      </w:r>
-      <w:r>
-        <w:t xml:space="preserve">: </w:t>
-      </w:r>
-      <w:r>
-        <w:t>_</w:t>
+        <w:t>Other amount: _</w:t>
       </w:r>
       <w:r>
         <w:t>______</w:t>
@@ -24815,7 +24800,6 @@
             <w:pPr>
               <w:jc w:val="center"/>
             </w:pPr>
-            <w:bookmarkStart w:id="0" w:name="_GoBack"/>
             <w:r>
               <w:rPr>
                 <w:noProof/>
@@ -24865,7 +24849,6 @@
                 </wp:inline>
               </w:drawing>
             </w:r>
-            <w:bookmarkEnd w:id="0"/>
           </w:p>
           <w:p>
             <w:pPr>
@@ -27931,346 +27914,465 @@
         <w:jc w:val="both"/>
       </w:pPr>
       <w:r>
-        <w:t>In Ethiopic writing practices three encoded symbols will be used in the context of comma, however they are generally not used together. Looked at another way, the Ethiopic comma may appear with three different glyphs. The western comma also has an import</w:t>
-      </w:r>
-      <w:r>
-        <w:t>ant role in Ethiopic writing. U</w:t>
-      </w:r>
-      <w:r>
-        <w:t>sage rules are as follows:</w:t>
-      </w:r>
-    </w:p>
-    <w:p>
-      <w:pPr>
+        <w:t>The role of a “comma” in Ethiopic writing is often a point of confusion. The following</w:t>
+      </w:r>
+      <w:r>
+        <w:t xml:space="preserve"> describes what is believed to be contemporary usage.</w:t>
+      </w:r>
+    </w:p>
+    <w:p>
+      <w:pPr>
+        <w:ind w:left="480" w:hanging="480"/>
+        <w:jc w:val="both"/>
+        <w:rPr>
+          <w:rFonts w:eastAsia="Times New Roman" w:cs="Times New Roman"/>
+        </w:rPr>
+      </w:pPr>
+      <w:r>
         <w:rPr>
           <w:rFonts w:ascii="Abyssinica SIL" w:eastAsia="Times New Roman" w:hAnsi="Abyssinica SIL" w:cs="Abyssinica SIL"/>
           <w:b/>
           <w:bCs/>
         </w:rPr>
-      </w:pPr>
+        <w:t>፣ -</w:t>
+      </w:r>
       <w:r>
         <w:rPr>
           <w:rFonts w:ascii="Abyssinica SIL" w:eastAsia="Times New Roman" w:hAnsi="Abyssinica SIL" w:cs="Abyssinica SIL"/>
           <w:b/>
           <w:bCs/>
         </w:rPr>
-        <w:t>፣ - ነጠላ ሠረዝ</w:t>
-      </w:r>
-    </w:p>
-    <w:p>
-      <w:pPr>
-        <w:spacing w:after="120"/>
-        <w:ind w:left="720"/>
-        <w:jc w:val="both"/>
-        <w:rPr>
-          <w:rFonts w:ascii="Times" w:eastAsia="Times New Roman" w:hAnsi="Times" w:cs="Times New Roman"/>
-          <w:sz w:val="20"/>
-          <w:szCs w:val="20"/>
-        </w:rPr>
-      </w:pPr>
-      <w:r>
-        <w:rPr>
-          <w:rFonts w:eastAsia="Times New Roman" w:cs="Times New Roman"/>
-        </w:rPr>
-        <w:t xml:space="preserve">ETHIOPIC COMMA </w:t>
+        <w:tab/>
       </w:r>
       <w:r>
         <w:rPr>
           <w:rFonts w:ascii="Abyssinica SIL" w:eastAsia="Times New Roman" w:hAnsi="Abyssinica SIL" w:cs="Abyssinica SIL"/>
         </w:rPr>
-        <w:t>(አማ/ ነጠላ ሠረዝ, ትግ/ ንጽል ሰረዝ)</w:t>
-      </w:r>
-      <w:r>
-        <w:rPr>
-          <w:rFonts w:eastAsia="Times New Roman" w:cs="Times New Roman"/>
-        </w:rPr>
-        <w:t xml:space="preserve"> is used as a comma in Ethiopian practices and as a semicolon in Eritrea. </w:t>
+        <w:t>ነጠላ ሠረዝ</w:t>
       </w:r>
       <w:r>
         <w:rPr>
           <w:rFonts w:ascii="Abyssinica SIL" w:eastAsia="Times New Roman" w:hAnsi="Abyssinica SIL" w:cs="Abyssinica SIL"/>
         </w:rPr>
-        <w:t>፣</w:t>
-      </w:r>
-      <w:r>
-        <w:rPr>
-          <w:rFonts w:eastAsia="Times New Roman" w:cs="Times New Roman"/>
-        </w:rPr>
-        <w:t xml:space="preserve"> will also be used in Ge'ez writing as a semicolon (is this a modern usage or classic?). ETHIOPIC SEMICOLON, </w:t>
+        <w:t xml:space="preserve"> </w:t>
       </w:r>
       <w:r>
         <w:rPr>
           <w:rFonts w:ascii="Abyssinica SIL" w:eastAsia="Times New Roman" w:hAnsi="Abyssinica SIL" w:cs="Abyssinica SIL"/>
         </w:rPr>
-        <w:t>፤</w:t>
-      </w:r>
-      <w:r>
-        <w:rPr>
-          <w:rFonts w:eastAsia="Times New Roman" w:cs="Times New Roman"/>
-        </w:rPr>
-        <w:t>, in turn is used as a colon in Eritrean writing (verify).</w:t>
-      </w:r>
-    </w:p>
-    <w:p>
-      <w:pPr>
+        <w:t>(</w:t>
+      </w:r>
+      <w:r>
+        <w:rPr>
+          <w:rFonts w:ascii="Abyssinica SIL" w:eastAsia="Times New Roman" w:hAnsi="Abyssinica SIL" w:cs="Abyssinica SIL"/>
+        </w:rPr>
+        <w:t>ትግርኛ</w:t>
+      </w:r>
+      <w:r>
         <w:rPr>
           <w:rFonts w:ascii="Abyssinica SIL" w:eastAsia="Times New Roman" w:hAnsi="Abyssinica SIL" w:cs="Abyssinica SIL"/>
           <w:b/>
           <w:bCs/>
         </w:rPr>
-      </w:pPr>
+        <w:t>/</w:t>
+      </w:r>
+      <w:r>
+        <w:rPr>
+          <w:rFonts w:ascii="Abyssinica SIL" w:eastAsia="Times New Roman" w:hAnsi="Abyssinica SIL" w:cs="Abyssinica SIL"/>
+        </w:rPr>
+        <w:t xml:space="preserve"> </w:t>
+      </w:r>
+      <w:r>
+        <w:rPr>
+          <w:rFonts w:ascii="Abyssinica SIL" w:eastAsia="Times New Roman" w:hAnsi="Abyssinica SIL" w:cs="Abyssinica SIL"/>
+        </w:rPr>
+        <w:t>ንጽል ሰረዝ)</w:t>
+      </w:r>
       <w:r>
         <w:rPr>
           <w:rFonts w:ascii="Abyssinica SIL" w:eastAsia="Times New Roman" w:hAnsi="Abyssinica SIL" w:cs="Abyssinica SIL"/>
           <w:b/>
           <w:bCs/>
         </w:rPr>
-        <w:t>፥ - ንዑስ ሠረዝ</w:t>
-      </w:r>
-    </w:p>
-    <w:p>
-      <w:pPr>
-        <w:spacing w:after="120"/>
-        <w:ind w:left="720"/>
+        <w:t xml:space="preserve"> </w:t>
+      </w:r>
+      <w:r>
+        <w:rPr>
+          <w:rFonts w:eastAsia="Times New Roman" w:cs="Times New Roman"/>
+        </w:rPr>
+        <w:t xml:space="preserve">is used </w:t>
+      </w:r>
+      <w:r>
+        <w:rPr>
+          <w:rFonts w:eastAsia="Times New Roman" w:cs="Times New Roman"/>
+        </w:rPr>
+        <w:t>in Amharic and Tigrinya to partition a sentence in the same way as a</w:t>
+      </w:r>
+      <w:r>
+        <w:rPr>
+          <w:rFonts w:eastAsia="Times New Roman" w:cs="Times New Roman"/>
+        </w:rPr>
+        <w:t xml:space="preserve"> </w:t>
+      </w:r>
+      <w:r>
+        <w:rPr>
+          <w:rFonts w:eastAsia="Times New Roman" w:cs="Times New Roman"/>
+        </w:rPr>
+        <w:t>“</w:t>
+      </w:r>
+      <w:r>
+        <w:rPr>
+          <w:rFonts w:eastAsia="Times New Roman" w:cs="Times New Roman"/>
+        </w:rPr>
+        <w:t>comma</w:t>
+      </w:r>
+      <w:r>
+        <w:rPr>
+          <w:rFonts w:eastAsia="Times New Roman" w:cs="Times New Roman"/>
+        </w:rPr>
+        <w:t>”</w:t>
+      </w:r>
+      <w:r>
+        <w:rPr>
+          <w:rFonts w:eastAsia="Times New Roman" w:cs="Times New Roman"/>
+        </w:rPr>
+        <w:t xml:space="preserve"> in </w:t>
+      </w:r>
+      <w:r>
+        <w:rPr>
+          <w:rFonts w:eastAsia="Times New Roman" w:cs="Times New Roman"/>
+        </w:rPr>
+        <w:t>English.</w:t>
+      </w:r>
+      <w:r>
+        <w:rPr>
+          <w:rFonts w:eastAsia="Times New Roman" w:cs="Times New Roman"/>
+        </w:rPr>
+        <w:t xml:space="preserve">  In modern Eritrean practices the symbol is used as a semicolon.</w:t>
+      </w:r>
+    </w:p>
+    <w:p>
+      <w:pPr>
         <w:jc w:val="both"/>
-        <w:rPr>
-          <w:rFonts w:ascii="Times" w:eastAsia="Times New Roman" w:hAnsi="Times" w:cs="Times New Roman"/>
-          <w:sz w:val="20"/>
-          <w:szCs w:val="20"/>
-        </w:rPr>
-      </w:pPr>
-      <w:r>
-        <w:rPr>
-          <w:rFonts w:eastAsia="Times New Roman" w:cs="Times New Roman"/>
-        </w:rPr>
-        <w:t>ETHIOPIC COLON in contrast to its Unicode name, is never(?) used as a colon in any known Ethiopic practices. Rather, it is a classical glyph variant of ETHIOPIC COMMA (</w:t>
-      </w:r>
-      <w:r>
-        <w:rPr>
-          <w:rFonts w:ascii="Abyssinica SIL" w:eastAsia="Times New Roman" w:hAnsi="Abyssinica SIL" w:cs="Abyssinica SIL"/>
-        </w:rPr>
-        <w:t>፣</w:t>
-      </w:r>
-      <w:r>
-        <w:rPr>
-          <w:rFonts w:eastAsia="Times New Roman" w:cs="Times New Roman"/>
-        </w:rPr>
-        <w:t xml:space="preserve">). </w:t>
-      </w:r>
-      <w:r>
-        <w:rPr>
-          <w:rFonts w:ascii="Abyssinica SIL" w:eastAsia="Times New Roman" w:hAnsi="Abyssinica SIL" w:cs="Abyssinica SIL"/>
-        </w:rPr>
-        <w:t>፥</w:t>
-      </w:r>
-      <w:r>
-        <w:rPr>
-          <w:rFonts w:eastAsia="Times New Roman" w:cs="Times New Roman"/>
-        </w:rPr>
-        <w:t xml:space="preserve"> is the default comma glyph in Ge'ez writing and is the preferred comma glyph by some modern writers writing in other languages. </w:t>
-      </w:r>
-      <w:r>
-        <w:rPr>
-          <w:rFonts w:ascii="Abyssinica SIL" w:eastAsia="Times New Roman" w:hAnsi="Abyssinica SIL" w:cs="Abyssinica SIL"/>
-        </w:rPr>
-        <w:t>፥</w:t>
-      </w:r>
-      <w:r>
-        <w:rPr>
-          <w:rFonts w:eastAsia="Times New Roman" w:cs="Times New Roman"/>
-        </w:rPr>
-        <w:t xml:space="preserve"> is the default comma in most Amharic bibles, likely in keeping with the Ge'ez Bible that the Amharic would have been translated from. Some modern Bible translations into Amharic, as well as other religious literature, will use </w:t>
-      </w:r>
-      <w:r>
-        <w:rPr>
-          <w:rFonts w:ascii="Abyssinica SIL" w:eastAsia="Times New Roman" w:hAnsi="Abyssinica SIL" w:cs="Abyssinica SIL"/>
-        </w:rPr>
-        <w:t>፣</w:t>
-      </w:r>
-      <w:r>
-        <w:rPr>
-          <w:rFonts w:eastAsia="Times New Roman" w:cs="Times New Roman"/>
-        </w:rPr>
-        <w:t xml:space="preserve"> as the default comma in prose but maintain </w:t>
-      </w:r>
-      <w:r>
-        <w:rPr>
-          <w:rFonts w:ascii="Abyssinica SIL" w:eastAsia="Times New Roman" w:hAnsi="Abyssinica SIL" w:cs="Abyssinica SIL"/>
-        </w:rPr>
-        <w:t>፥</w:t>
-      </w:r>
-      <w:r>
-        <w:rPr>
-          <w:rFonts w:eastAsia="Times New Roman" w:cs="Times New Roman"/>
-        </w:rPr>
-        <w:t xml:space="preserve"> for passage references, e.g. </w:t>
-      </w:r>
-      <w:r>
-        <w:rPr>
-          <w:rFonts w:ascii="Abyssinica SIL" w:eastAsia="Times New Roman" w:hAnsi="Abyssinica SIL" w:cs="Abyssinica SIL"/>
-        </w:rPr>
-        <w:t>ማቴ4፥23 , ዮሐ13፥16</w:t>
-      </w:r>
-      <w:r>
-        <w:rPr>
-          <w:rFonts w:eastAsia="Times New Roman" w:cs="Times New Roman"/>
-        </w:rPr>
-        <w:t xml:space="preserve"> , etc. Given this common usage in religious materials "ecclesiastical comma" is a practical English term for referring to the </w:t>
-      </w:r>
-      <w:r>
-        <w:rPr>
-          <w:rFonts w:ascii="Abyssinica SIL" w:eastAsia="Times New Roman" w:hAnsi="Abyssinica SIL" w:cs="Abyssinica SIL"/>
-        </w:rPr>
-        <w:t>፥</w:t>
-      </w:r>
-      <w:r>
-        <w:rPr>
-          <w:rFonts w:eastAsia="Times New Roman" w:cs="Times New Roman"/>
-        </w:rPr>
-        <w:t xml:space="preserve"> glyph variant. Kidane Wolde Kifle and Desta Tekle Wolde note the equivalence of the two commas.</w:t>
-      </w:r>
-    </w:p>
-    <w:p>
-      <w:pPr>
         <w:rPr>
           <w:rFonts w:ascii="Abyssinica SIL" w:eastAsia="Times New Roman" w:hAnsi="Abyssinica SIL" w:cs="Abyssinica SIL"/>
           <w:b/>
           <w:bCs/>
         </w:rPr>
       </w:pPr>
+    </w:p>
+    <w:p>
+      <w:pPr>
+        <w:ind w:left="480" w:hanging="480"/>
+        <w:jc w:val="both"/>
+        <w:rPr>
+          <w:rFonts w:eastAsia="Times New Roman" w:cs="Times New Roman"/>
+        </w:rPr>
+      </w:pPr>
       <w:r>
         <w:rPr>
           <w:rFonts w:ascii="Abyssinica SIL" w:eastAsia="Times New Roman" w:hAnsi="Abyssinica SIL" w:cs="Abyssinica SIL"/>
           <w:b/>
           <w:bCs/>
         </w:rPr>
-        <w:t>፡ - ንዑስ ነጥብ</w:t>
-      </w:r>
-    </w:p>
-    <w:p>
-      <w:pPr>
-        <w:ind w:left="720"/>
+        <w:t>፥ -</w:t>
+      </w:r>
+      <w:r>
+        <w:rPr>
+          <w:rFonts w:ascii="Abyssinica SIL" w:eastAsia="Times New Roman" w:hAnsi="Abyssinica SIL" w:cs="Abyssinica SIL"/>
+          <w:b/>
+          <w:bCs/>
+        </w:rPr>
+        <w:tab/>
+      </w:r>
+      <w:r>
+        <w:rPr>
+          <w:rFonts w:ascii="Abyssinica SIL" w:eastAsia="Times New Roman" w:hAnsi="Abyssinica SIL" w:cs="Abyssinica SIL"/>
+          <w:bCs/>
+        </w:rPr>
+        <w:t>ንዑስ ሠረዝ</w:t>
+      </w:r>
+      <w:r>
+        <w:rPr>
+          <w:rFonts w:eastAsia="Times New Roman" w:cs="Abyssinica SIL"/>
+          <w:bCs/>
+        </w:rPr>
+        <w:t xml:space="preserve"> </w:t>
+      </w:r>
+      <w:r>
+        <w:rPr>
+          <w:rFonts w:eastAsia="Times New Roman" w:cs="Abyssinica SIL"/>
+        </w:rPr>
+        <w:t>is another</w:t>
+      </w:r>
+      <w:r>
+        <w:rPr>
+          <w:rFonts w:eastAsia="Times New Roman" w:cs="Times New Roman"/>
+        </w:rPr>
+        <w:t xml:space="preserve"> </w:t>
+      </w:r>
+      <w:r>
+        <w:rPr>
+          <w:rFonts w:eastAsia="Times New Roman" w:cs="Times New Roman"/>
+        </w:rPr>
+        <w:t xml:space="preserve">form of </w:t>
+      </w:r>
+      <w:r>
+        <w:rPr>
+          <w:rFonts w:ascii="Abyssinica SIL" w:eastAsia="Times New Roman" w:hAnsi="Abyssinica SIL" w:cs="Abyssinica SIL"/>
+          <w:b/>
+          <w:bCs/>
+        </w:rPr>
+        <w:t>፣</w:t>
+      </w:r>
+      <w:r>
+        <w:t xml:space="preserve"> </w:t>
+      </w:r>
+      <w:r>
+        <w:rPr>
+          <w:rFonts w:eastAsia="Times New Roman" w:cs="Abyssinica SIL"/>
+          <w:bCs/>
+        </w:rPr>
+        <w:t xml:space="preserve">that is </w:t>
+      </w:r>
+      <w:r>
+        <w:rPr>
+          <w:rFonts w:eastAsia="Times New Roman" w:cs="Times New Roman"/>
+        </w:rPr>
+        <w:t>used in</w:t>
+      </w:r>
+      <w:r>
+        <w:rPr>
+          <w:rFonts w:eastAsia="Times New Roman" w:cs="Times New Roman"/>
+        </w:rPr>
+        <w:t xml:space="preserve"> Ge'ez writing</w:t>
+      </w:r>
+      <w:r>
+        <w:rPr>
+          <w:rFonts w:eastAsia="Times New Roman" w:cs="Times New Roman"/>
+        </w:rPr>
+        <w:t xml:space="preserve">. Its use in </w:t>
+      </w:r>
+      <w:r>
+        <w:rPr>
+          <w:rFonts w:eastAsia="Times New Roman" w:cs="Times New Roman"/>
+        </w:rPr>
+        <w:t>Amharic</w:t>
+      </w:r>
+      <w:r>
+        <w:rPr>
+          <w:rFonts w:eastAsia="Times New Roman" w:cs="Times New Roman"/>
+        </w:rPr>
+        <w:t xml:space="preserve"> is primarily for</w:t>
+      </w:r>
+      <w:r>
+        <w:rPr>
+          <w:rFonts w:eastAsia="Times New Roman" w:cs="Times New Roman"/>
+        </w:rPr>
+        <w:t xml:space="preserve"> religious literature to make reference to biblical verses </w:t>
+      </w:r>
+      <w:r>
+        <w:rPr>
+          <w:rFonts w:eastAsia="Times New Roman" w:cs="Times New Roman"/>
+        </w:rPr>
+        <w:t xml:space="preserve"> </w:t>
+      </w:r>
+      <w:r>
+        <w:rPr>
+          <w:rFonts w:eastAsia="Times New Roman" w:cs="Times New Roman"/>
+        </w:rPr>
+        <w:t>(</w:t>
+      </w:r>
+      <w:r>
+        <w:rPr>
+          <w:rFonts w:eastAsia="Times New Roman" w:cs="Times New Roman"/>
+        </w:rPr>
+        <w:t xml:space="preserve">e.g. </w:t>
+      </w:r>
+      <w:r>
+        <w:rPr>
+          <w:rFonts w:ascii="Abyssinica SIL" w:eastAsia="Times New Roman" w:hAnsi="Abyssinica SIL" w:cs="Abyssinica SIL"/>
+        </w:rPr>
+        <w:t>ማቴ4፥23 , ዮሐ13፥16</w:t>
+      </w:r>
+      <w:r>
+        <w:rPr>
+          <w:rFonts w:eastAsia="Times New Roman" w:cs="Times New Roman"/>
+        </w:rPr>
+        <w:t xml:space="preserve"> ).</w:t>
+      </w:r>
+      <w:r>
+        <w:rPr>
+          <w:rFonts w:eastAsia="Times New Roman" w:cs="Times New Roman"/>
+        </w:rPr>
+        <w:t xml:space="preserve"> </w:t>
+      </w:r>
+      <w:r>
+        <w:rPr>
+          <w:rFonts w:eastAsia="Times New Roman" w:cs="Times New Roman"/>
+        </w:rPr>
+        <w:t xml:space="preserve"> Some authors may prefer </w:t>
+      </w:r>
+      <w:r>
+        <w:rPr>
+          <w:rFonts w:ascii="Abyssinica SIL" w:eastAsia="Times New Roman" w:hAnsi="Abyssinica SIL" w:cs="Abyssinica SIL"/>
+          <w:bCs/>
+        </w:rPr>
+        <w:t>ንዑስ ሠረዝ</w:t>
+      </w:r>
+      <w:r>
+        <w:t xml:space="preserve"> over </w:t>
+      </w:r>
+      <w:r>
+        <w:rPr>
+          <w:rFonts w:ascii="Abyssinica SIL" w:eastAsia="Times New Roman" w:hAnsi="Abyssinica SIL" w:cs="Abyssinica SIL"/>
+        </w:rPr>
+        <w:t>ነጠላ ሠረዝ</w:t>
+      </w:r>
+      <w:r>
+        <w:t>.</w:t>
+      </w:r>
+    </w:p>
+    <w:p>
+      <w:pPr>
+        <w:rPr>
+          <w:rFonts w:ascii="Abyssinica SIL" w:eastAsia="Times New Roman" w:hAnsi="Abyssinica SIL" w:cs="Abyssinica SIL"/>
+          <w:b/>
+          <w:bCs/>
+        </w:rPr>
+      </w:pPr>
+    </w:p>
+    <w:p>
+      <w:pPr>
+        <w:ind w:left="480" w:hanging="480"/>
         <w:jc w:val="both"/>
         <w:rPr>
-          <w:rFonts w:ascii="Times" w:eastAsia="Times New Roman" w:hAnsi="Times" w:cs="Times New Roman"/>
-          <w:sz w:val="20"/>
-          <w:szCs w:val="20"/>
-        </w:rPr>
-      </w:pPr>
-      <w:r>
-        <w:rPr>
-          <w:rFonts w:eastAsia="Times New Roman" w:cs="Times New Roman"/>
-        </w:rPr>
-        <w:t xml:space="preserve">ETHIOPIC WORDSPACE </w:t>
-      </w:r>
+          <w:rFonts w:eastAsia="Times New Roman" w:cs="Times New Roman"/>
+        </w:rPr>
+      </w:pPr>
       <w:r>
         <w:rPr>
           <w:rFonts w:ascii="Abyssinica SIL" w:eastAsia="Times New Roman" w:hAnsi="Abyssinica SIL" w:cs="Abyssinica SIL"/>
-        </w:rPr>
-        <w:t>(አማ/ ሁለት ነጥብ, ትግ/ ክልተ ነጥቢ)</w:t>
-      </w:r>
-      <w:r>
-        <w:rPr>
-          <w:rFonts w:eastAsia="Times New Roman" w:cs="Times New Roman"/>
-        </w:rPr>
-        <w:t xml:space="preserve"> in keeping with Ge'ez heritage, is used as the word separator (i.e. space) in the classical writing practices of both Eritrean and Ethiopia. In modern Eritrean writing practices ETHIOPIC WORDSPACE will be used in the role of a comma (illustrated in Figure</w:t>
-      </w:r>
-      <w:r>
-        <w:rPr>
-          <w:rStyle w:val="apple-converted-space"/>
-          <w:rFonts w:eastAsia="Times New Roman" w:cs="Times New Roman"/>
-        </w:rPr>
-        <w:t> </w:t>
-      </w:r>
-      <w:hyperlink r:id="rId29" w:anchor="ecclesiastical_emphasis_sample" w:history="1">
-        <w:r>
-          <w:rPr>
-            <w:rStyle w:val="Hyperlink"/>
-            <w:rFonts w:eastAsia="Times New Roman" w:cs="Times New Roman"/>
-            <w:color w:val="034575"/>
-          </w:rPr>
-          <w:t>Fig.</w:t>
-        </w:r>
-        <w:r>
-          <w:rPr>
-            <w:rStyle w:val="apple-converted-space"/>
-            <w:rFonts w:eastAsia="Times New Roman" w:cs="Times New Roman"/>
-            <w:color w:val="034575"/>
-          </w:rPr>
-          <w:t> </w:t>
-        </w:r>
-        <w:r>
-          <w:rPr>
-            <w:rStyle w:val="figno"/>
-            <w:rFonts w:eastAsia="Times New Roman" w:cs="Times New Roman"/>
-            <w:color w:val="000000"/>
-          </w:rPr>
-          <w:t>31</w:t>
-        </w:r>
-        <w:r>
-          <w:rPr>
-            <w:rStyle w:val="fig-title"/>
-            <w:rFonts w:eastAsia="Times New Roman" w:cs="Times New Roman"/>
-            <w:color w:val="034575"/>
-          </w:rPr>
-          <w:t>Ecclesiastical emphasis sample from Maṣḥafa Ṣalot Mes Ser'ate Kiddase Betegreññā, Page 32 (Weldemariam, 1995 (1988 EC))</w:t>
-        </w:r>
-      </w:hyperlink>
-      <w:r>
-        <w:rPr>
-          <w:rFonts w:eastAsia="Times New Roman" w:cs="Times New Roman"/>
-        </w:rPr>
-        <w:t>). When used in modern Ethiopian writing, it retains its classic role as word separator (space). See</w:t>
-      </w:r>
-      <w:r>
-        <w:rPr>
-          <w:rStyle w:val="apple-converted-space"/>
-          <w:rFonts w:eastAsia="Times New Roman" w:cs="Times New Roman"/>
-        </w:rPr>
-        <w:t> </w:t>
-      </w:r>
-      <w:hyperlink r:id="rId30" w:anchor="wordspace_in_comma_context" w:history="1">
-        <w:r>
-          <w:rPr>
-            <w:rStyle w:val="secno"/>
-            <w:rFonts w:eastAsia="Times New Roman" w:cs="Times New Roman"/>
-            <w:color w:val="000000"/>
-          </w:rPr>
-          <w:t>6.2.4</w:t>
-        </w:r>
-        <w:r>
-          <w:rPr>
-            <w:rStyle w:val="apple-converted-space"/>
-            <w:rFonts w:eastAsia="Times New Roman" w:cs="Times New Roman"/>
-            <w:color w:val="034575"/>
-          </w:rPr>
-          <w:t> </w:t>
-        </w:r>
-        <w:r>
-          <w:rPr>
-            <w:rStyle w:val="sec-title"/>
-            <w:rFonts w:eastAsia="Times New Roman" w:cs="Times New Roman"/>
-            <w:color w:val="034575"/>
-          </w:rPr>
-          <w:t>Ethiopic Wordspace in the Context of Comma</w:t>
-        </w:r>
-      </w:hyperlink>
-      <w:r>
-        <w:rPr>
-          <w:rStyle w:val="apple-converted-space"/>
-          <w:rFonts w:eastAsia="Times New Roman" w:cs="Times New Roman"/>
-        </w:rPr>
-        <w:t> </w:t>
-      </w:r>
-      <w:r>
-        <w:rPr>
-          <w:rFonts w:eastAsia="Times New Roman" w:cs="Times New Roman"/>
-        </w:rPr>
-        <w:t>for elaboration on this topic.</w:t>
-      </w:r>
-    </w:p>
-    <w:p>
-      <w:pPr>
+          <w:b/>
+          <w:bCs/>
+        </w:rPr>
+        <w:t>፡ -</w:t>
+      </w:r>
+      <w:r>
+        <w:rPr>
+          <w:rFonts w:ascii="Abyssinica SIL" w:eastAsia="Times New Roman" w:hAnsi="Abyssinica SIL" w:cs="Abyssinica SIL"/>
+          <w:b/>
+          <w:bCs/>
+        </w:rPr>
+        <w:tab/>
+      </w:r>
+      <w:r>
+        <w:rPr>
+          <w:rFonts w:ascii="Abyssinica SIL" w:eastAsia="Times New Roman" w:hAnsi="Abyssinica SIL" w:cs="Abyssinica SIL"/>
+        </w:rPr>
+        <w:t>ሁለት ነጥብ</w:t>
+      </w:r>
+      <w:r>
+        <w:rPr>
+          <w:rFonts w:ascii="Abyssinica SIL" w:eastAsia="Times New Roman" w:hAnsi="Abyssinica SIL" w:cs="Abyssinica SIL"/>
+        </w:rPr>
+        <w:t xml:space="preserve"> (</w:t>
+      </w:r>
+      <w:r>
+        <w:rPr>
+          <w:rFonts w:ascii="Abyssinica SIL" w:eastAsia="Times New Roman" w:hAnsi="Abyssinica SIL" w:cs="Abyssinica SIL"/>
+        </w:rPr>
+        <w:t>ግዕዝ</w:t>
+      </w:r>
+      <w:r>
+        <w:rPr>
+          <w:rFonts w:ascii="Abyssinica SIL" w:eastAsia="Times New Roman" w:hAnsi="Abyssinica SIL" w:cs="Abyssinica SIL"/>
+          <w:b/>
+          <w:bCs/>
+        </w:rPr>
+        <w:t>/</w:t>
+      </w:r>
+      <w:r>
+        <w:rPr>
+          <w:rFonts w:ascii="Abyssinica SIL" w:eastAsia="Times New Roman" w:hAnsi="Abyssinica SIL" w:cs="Abyssinica SIL"/>
+          <w:b/>
+          <w:bCs/>
+        </w:rPr>
+        <w:t xml:space="preserve"> </w:t>
+      </w:r>
+      <w:r>
+        <w:rPr>
+          <w:rFonts w:ascii="Abyssinica SIL" w:eastAsia="Times New Roman" w:hAnsi="Abyssinica SIL" w:cs="Abyssinica SIL"/>
+          <w:bCs/>
+        </w:rPr>
+        <w:t>ንዑስ ነጥብ</w:t>
+      </w:r>
+      <w:r>
+        <w:rPr>
+          <w:rFonts w:ascii="Abyssinica SIL" w:eastAsia="Times New Roman" w:hAnsi="Abyssinica SIL" w:cs="Abyssinica SIL"/>
+          <w:bCs/>
+        </w:rPr>
+        <w:t xml:space="preserve"> ,</w:t>
+      </w:r>
+      <w:r>
+        <w:rPr>
+          <w:rFonts w:ascii="Abyssinica SIL" w:eastAsia="Times New Roman" w:hAnsi="Abyssinica SIL" w:cs="Abyssinica SIL"/>
+        </w:rPr>
+        <w:t xml:space="preserve"> </w:t>
+      </w:r>
+      <w:r>
+        <w:rPr>
+          <w:rFonts w:ascii="Abyssinica SIL" w:eastAsia="Times New Roman" w:hAnsi="Abyssinica SIL" w:cs="Abyssinica SIL"/>
+        </w:rPr>
+        <w:t>ትግርኛ</w:t>
+      </w:r>
+      <w:r>
+        <w:rPr>
+          <w:rFonts w:ascii="Abyssinica SIL" w:eastAsia="Times New Roman" w:hAnsi="Abyssinica SIL" w:cs="Abyssinica SIL"/>
+          <w:b/>
+          <w:bCs/>
+        </w:rPr>
+        <w:t>/</w:t>
+      </w:r>
+      <w:r>
+        <w:rPr>
+          <w:rFonts w:ascii="Abyssinica SIL" w:eastAsia="Times New Roman" w:hAnsi="Abyssinica SIL" w:cs="Abyssinica SIL"/>
+        </w:rPr>
+        <w:t xml:space="preserve"> </w:t>
+      </w:r>
+      <w:r>
+        <w:rPr>
+          <w:rFonts w:ascii="Abyssinica SIL" w:eastAsia="Times New Roman" w:hAnsi="Abyssinica SIL" w:cs="Abyssinica SIL"/>
+        </w:rPr>
+        <w:t>ክልተ ነጥቢ)</w:t>
+      </w:r>
+      <w:r>
+        <w:rPr>
+          <w:rFonts w:eastAsia="Times New Roman" w:cs="Times New Roman"/>
+        </w:rPr>
+        <w:t xml:space="preserve"> in keeping with Ge'ez heritage, is used as the word separator (i.e. space) in the classical writing practices of both Eritrean and Ethiopia.</w:t>
+      </w:r>
+      <w:r>
+        <w:rPr>
+          <w:rFonts w:eastAsia="Times New Roman" w:cs="Times New Roman"/>
+        </w:rPr>
+        <w:t xml:space="preserve"> In modern Eritrean practices the symbol is used as a comma.</w:t>
+      </w:r>
+    </w:p>
+    <w:p>
+      <w:pPr>
+        <w:jc w:val="both"/>
+        <w:rPr>
+          <w:rFonts w:ascii="Abyssinica SIL" w:eastAsia="Times New Roman" w:hAnsi="Abyssinica SIL" w:cs="Abyssinica SIL"/>
+          <w:b/>
+          <w:bCs/>
+        </w:rPr>
+      </w:pPr>
+    </w:p>
+    <w:p>
+      <w:pPr>
+        <w:ind w:left="480" w:hanging="480"/>
+        <w:jc w:val="both"/>
         <w:rPr>
           <w:rFonts w:ascii="inherit" w:eastAsia="Times New Roman" w:hAnsi="inherit" w:cs="Times New Roman"/>
           <w:b/>
@@ -28283,46 +28385,63 @@
           <w:b/>
           <w:bCs/>
         </w:rPr>
-        <w:lastRenderedPageBreak/>
-        <w:t>, - comma</w:t>
-      </w:r>
-    </w:p>
-    <w:p>
-      <w:pPr>
-        <w:spacing w:after="120"/>
-        <w:ind w:left="720"/>
-        <w:jc w:val="both"/>
-        <w:rPr>
-          <w:rFonts w:ascii="Times" w:eastAsia="Times New Roman" w:hAnsi="Times" w:cs="Times New Roman"/>
-          <w:sz w:val="20"/>
-          <w:szCs w:val="20"/>
-        </w:rPr>
-      </w:pPr>
-      <w:r>
-        <w:rPr>
-          <w:rFonts w:eastAsia="Times New Roman" w:cs="Times New Roman"/>
-        </w:rPr>
-        <w:t>COMMA is utilized in Eritrean and Ethiopian writing practices in the formatting of western numbers only.</w:t>
-      </w:r>
-    </w:p>
-    <w:p/>
-    <w:p>
-      <w:pPr>
-        <w:pStyle w:val="Heading2"/>
-        <w:rPr>
-          <w:color w:val="auto"/>
-        </w:rPr>
-      </w:pPr>
-      <w:r>
-        <w:rPr>
-          <w:color w:val="auto"/>
-        </w:rPr>
-        <w:t>Parenthetical Expressions</w:t>
-      </w:r>
-    </w:p>
-    <w:p>
-      <w:r>
-        <w:t>Parenthetical expressions are found regularly in modern Ethiopic writing and will apply any of the enclosing symbol pairs: // , () and [].</w:t>
+        <w:t>,</w:t>
+      </w:r>
+      <w:r>
+        <w:rPr>
+          <w:rFonts w:ascii="Abyssinica SIL" w:eastAsia="Times New Roman" w:hAnsi="Abyssinica SIL" w:cs="Abyssinica SIL"/>
+          <w:b/>
+          <w:bCs/>
+        </w:rPr>
+        <w:t xml:space="preserve"> -</w:t>
+      </w:r>
+      <w:r>
+        <w:rPr>
+          <w:rFonts w:ascii="Abyssinica SIL" w:eastAsia="Times New Roman" w:hAnsi="Abyssinica SIL" w:cs="Abyssinica SIL"/>
+          <w:b/>
+          <w:bCs/>
+        </w:rPr>
+        <w:tab/>
+      </w:r>
+      <w:r>
+        <w:rPr>
+          <w:rFonts w:ascii="inherit" w:eastAsia="Times New Roman" w:hAnsi="inherit" w:cs="Times New Roman"/>
+          <w:bCs/>
+        </w:rPr>
+        <w:t>C</w:t>
+      </w:r>
+      <w:r>
+        <w:rPr>
+          <w:rFonts w:ascii="inherit" w:eastAsia="Times New Roman" w:hAnsi="inherit" w:cs="Times New Roman"/>
+          <w:bCs/>
+        </w:rPr>
+        <w:t>omma</w:t>
+      </w:r>
+      <w:r>
+        <w:rPr>
+          <w:rFonts w:ascii="inherit" w:eastAsia="Times New Roman" w:hAnsi="inherit" w:cs="Times New Roman"/>
+          <w:b/>
+          <w:bCs/>
+        </w:rPr>
+        <w:t xml:space="preserve"> </w:t>
+      </w:r>
+      <w:r>
+        <w:rPr>
+          <w:rFonts w:eastAsia="Times New Roman" w:cs="Times New Roman"/>
+        </w:rPr>
+        <w:t>is utilized in Eritrean and Ethiopian writing practices in the formatting of western numbers only</w:t>
+      </w:r>
+      <w:r>
+        <w:rPr>
+          <w:rFonts w:eastAsia="Times New Roman" w:cs="Times New Roman"/>
+        </w:rPr>
+        <w:t xml:space="preserve"> (e.g. 12,345)</w:t>
+      </w:r>
+      <w:r>
+        <w:rPr>
+          <w:rFonts w:eastAsia="Times New Roman" w:cs="Times New Roman"/>
+        </w:rPr>
+        <w:t>.</w:t>
       </w:r>
     </w:p>
     <w:p/>
@@ -28359,155 +28478,119 @@
           <w:rFonts w:eastAsia="Times New Roman" w:cs="Times New Roman"/>
           <w:iCs/>
         </w:rPr>
-        <w:t>What are the preferred parenthetical enclosing symbol pairs for modern writing?</w:t>
+        <w:t>Are the above descriptions correct</w:t>
+      </w:r>
+      <w:r>
+        <w:rPr>
+          <w:rFonts w:eastAsia="Times New Roman" w:cs="Times New Roman"/>
+          <w:iCs/>
+        </w:rPr>
+        <w:t>?</w:t>
       </w:r>
     </w:p>
     <w:p>
       <w:pPr>
         <w:pStyle w:val="ListParagraph"/>
         <w:ind w:left="360"/>
+      </w:pPr>
+      <w:r>
+        <w:rPr>
+          <w:rFonts w:ascii="Arial Unicode MS" w:eastAsia="Arial Unicode MS" w:hAnsi="Arial Unicode MS" w:cs="Arial Unicode MS" w:hint="eastAsia"/>
+        </w:rPr>
+        <w:t>☐</w:t>
+      </w:r>
+      <w:r>
+        <w:rPr>
+          <w:rFonts w:ascii="Arial Unicode MS" w:eastAsia="Arial Unicode MS" w:hAnsi="Arial Unicode MS" w:cs="Arial Unicode MS"/>
+        </w:rPr>
+        <w:t xml:space="preserve"> </w:t>
+      </w:r>
+      <w:r>
+        <w:t xml:space="preserve">  </w:t>
+      </w:r>
+      <w:r>
+        <w:t>Yes</w:t>
+      </w:r>
+      <w:r>
+        <w:t xml:space="preserve">    </w:t>
+      </w:r>
+      <w:r>
+        <w:rPr>
+          <w:rFonts w:ascii="Arial Unicode MS" w:eastAsia="Arial Unicode MS" w:hAnsi="Arial Unicode MS" w:cs="Arial Unicode MS" w:hint="eastAsia"/>
+        </w:rPr>
+        <w:t>☐</w:t>
+      </w:r>
+      <w:r>
+        <w:rPr>
+          <w:rFonts w:ascii="Arial Unicode MS" w:eastAsia="Arial Unicode MS" w:hAnsi="Arial Unicode MS" w:cs="Arial Unicode MS"/>
+        </w:rPr>
+        <w:t xml:space="preserve"> </w:t>
+      </w:r>
+      <w:r>
+        <w:t>No</w:t>
+      </w:r>
+      <w:r>
+        <w:t xml:space="preserve"> (Please Explain):</w:t>
+      </w:r>
+    </w:p>
+    <w:p>
+      <w:pPr>
+        <w:pStyle w:val="ListParagraph"/>
+        <w:spacing w:after="240"/>
+        <w:ind w:left="360"/>
         <w:rPr>
           <w:rFonts w:eastAsia="Times New Roman" w:cs="Times New Roman"/>
           <w:iCs/>
           <w:color w:val="000000" w:themeColor="text1"/>
-          <w:sz w:val="24"/>
-          <w:szCs w:val="24"/>
-        </w:rPr>
-      </w:pPr>
-      <w:r>
-        <w:rPr>
-          <w:rFonts w:ascii="Arial Unicode MS" w:eastAsia="Arial Unicode MS" w:hAnsi="Arial Unicode MS" w:cs="Arial Unicode MS" w:hint="eastAsia"/>
-          <w:sz w:val="24"/>
-          <w:szCs w:val="24"/>
-        </w:rPr>
-        <w:t>☐</w:t>
-      </w:r>
-      <w:r>
-        <w:rPr>
-          <w:rFonts w:ascii="Arial Unicode MS" w:eastAsia="Arial Unicode MS" w:hAnsi="Arial Unicode MS" w:cs="Arial Unicode MS"/>
-          <w:sz w:val="24"/>
-          <w:szCs w:val="24"/>
-        </w:rPr>
-        <w:t xml:space="preserve"> </w:t>
-      </w:r>
-      <w:r>
-        <w:rPr>
-          <w:sz w:val="24"/>
-          <w:szCs w:val="24"/>
-        </w:rPr>
-        <w:t xml:space="preserve">  ( )      </w:t>
-      </w:r>
-      <w:r>
-        <w:rPr>
-          <w:rFonts w:ascii="Arial Unicode MS" w:eastAsia="Arial Unicode MS" w:hAnsi="Arial Unicode MS" w:cs="Arial Unicode MS" w:hint="eastAsia"/>
-          <w:sz w:val="24"/>
-          <w:szCs w:val="24"/>
-        </w:rPr>
-        <w:t>☐</w:t>
-      </w:r>
-      <w:r>
-        <w:rPr>
-          <w:rFonts w:ascii="Arial Unicode MS" w:eastAsia="Arial Unicode MS" w:hAnsi="Arial Unicode MS" w:cs="Arial Unicode MS"/>
-          <w:sz w:val="24"/>
-          <w:szCs w:val="24"/>
-        </w:rPr>
-        <w:t xml:space="preserve"> </w:t>
-      </w:r>
-      <w:r>
-        <w:rPr>
-          <w:sz w:val="24"/>
-          <w:szCs w:val="24"/>
-        </w:rPr>
-        <w:t xml:space="preserve">  //       </w:t>
-      </w:r>
-      <w:r>
-        <w:rPr>
-          <w:rFonts w:ascii="Arial Unicode MS" w:eastAsia="Arial Unicode MS" w:hAnsi="Arial Unicode MS" w:cs="Arial Unicode MS" w:hint="eastAsia"/>
-          <w:sz w:val="24"/>
-          <w:szCs w:val="24"/>
-        </w:rPr>
-        <w:t>☐</w:t>
-      </w:r>
-      <w:r>
-        <w:rPr>
-          <w:rFonts w:ascii="Arial Unicode MS" w:eastAsia="Arial Unicode MS" w:hAnsi="Arial Unicode MS" w:cs="Arial Unicode MS"/>
-          <w:sz w:val="24"/>
-          <w:szCs w:val="24"/>
-        </w:rPr>
-        <w:t xml:space="preserve"> </w:t>
-      </w:r>
-      <w:r>
-        <w:rPr>
-          <w:sz w:val="24"/>
-          <w:szCs w:val="24"/>
-        </w:rPr>
-        <w:t xml:space="preserve">  [ ]     </w:t>
-      </w:r>
-      <w:r>
-        <w:rPr>
-          <w:rFonts w:ascii="Arial Unicode MS" w:eastAsia="Arial Unicode MS" w:hAnsi="Arial Unicode MS" w:cs="Arial Unicode MS" w:hint="eastAsia"/>
-          <w:sz w:val="24"/>
-          <w:szCs w:val="24"/>
-        </w:rPr>
-        <w:t>☐</w:t>
-      </w:r>
-      <w:r>
-        <w:rPr>
-          <w:rFonts w:ascii="Arial Unicode MS" w:eastAsia="Arial Unicode MS" w:hAnsi="Arial Unicode MS" w:cs="Arial Unicode MS"/>
-          <w:sz w:val="24"/>
-          <w:szCs w:val="24"/>
-        </w:rPr>
-        <w:t xml:space="preserve"> </w:t>
-      </w:r>
-      <w:r>
-        <w:rPr>
-          <w:sz w:val="24"/>
-          <w:szCs w:val="24"/>
-        </w:rPr>
-        <w:t xml:space="preserve">Other ______     </w:t>
-      </w:r>
-      <w:r>
-        <w:rPr>
-          <w:rFonts w:ascii="Arial Unicode MS" w:eastAsia="Arial Unicode MS" w:hAnsi="Arial Unicode MS" w:cs="Arial Unicode MS" w:hint="eastAsia"/>
-          <w:sz w:val="24"/>
-          <w:szCs w:val="24"/>
-        </w:rPr>
-        <w:t>☐</w:t>
-      </w:r>
-      <w:r>
-        <w:rPr>
-          <w:rFonts w:ascii="Arial Unicode MS" w:eastAsia="Arial Unicode MS" w:hAnsi="Arial Unicode MS" w:cs="Arial Unicode MS"/>
-          <w:sz w:val="24"/>
-          <w:szCs w:val="24"/>
-        </w:rPr>
-        <w:t xml:space="preserve"> </w:t>
-      </w:r>
-      <w:r>
-        <w:rPr>
-          <w:sz w:val="24"/>
-          <w:szCs w:val="24"/>
-        </w:rPr>
-        <w:t xml:space="preserve">It depends (Please Explain):  </w:t>
-      </w:r>
+        </w:rPr>
+      </w:pPr>
       <w:r>
         <w:rPr>
           <w:rFonts w:eastAsia="Times New Roman" w:cs="Times New Roman"/>
           <w:iCs/>
           <w:color w:val="000000" w:themeColor="text1"/>
-          <w:sz w:val="24"/>
-          <w:szCs w:val="24"/>
-        </w:rPr>
-        <w:t xml:space="preserve"> ________________________________________________________________________________________</w:t>
-      </w:r>
-      <w:r>
+        </w:rPr>
+        <w:t>_____________________________________________________________________________________________</w:t>
+      </w:r>
+    </w:p>
+    <w:p>
+      <w:pPr>
+        <w:pStyle w:val="ListParagraph"/>
+        <w:spacing w:after="240"/>
+        <w:ind w:left="360"/>
         <w:rPr>
           <w:rFonts w:eastAsia="Times New Roman" w:cs="Times New Roman"/>
           <w:iCs/>
           <w:color w:val="000000" w:themeColor="text1"/>
-          <w:sz w:val="24"/>
-          <w:szCs w:val="24"/>
-        </w:rPr>
-        <w:t>_____</w:t>
+        </w:rPr>
+      </w:pPr>
+      <w:r>
+        <w:rPr>
+          <w:rFonts w:eastAsia="Times New Roman" w:cs="Times New Roman"/>
+          <w:iCs/>
+          <w:color w:val="000000" w:themeColor="text1"/>
+        </w:rPr>
+        <w:t>_____________________________________________________________________________________________</w:t>
+      </w:r>
+    </w:p>
+    <w:p>
+      <w:pPr>
+        <w:pStyle w:val="ListParagraph"/>
+        <w:spacing w:after="240"/>
+        <w:ind w:left="360"/>
+        <w:rPr>
+          <w:rFonts w:eastAsia="Times New Roman" w:cs="Times New Roman"/>
+          <w:iCs/>
+          <w:color w:val="000000" w:themeColor="text1"/>
+        </w:rPr>
+      </w:pPr>
+      <w:r>
+        <w:rPr>
+          <w:rFonts w:eastAsia="Times New Roman" w:cs="Times New Roman"/>
+          <w:iCs/>
+          <w:color w:val="000000" w:themeColor="text1"/>
+        </w:rPr>
+        <w:t>_____________________________________________________________________________________________</w:t>
       </w:r>
     </w:p>
     <w:p>
@@ -28527,48 +28610,61 @@
           <w:rFonts w:eastAsia="Times New Roman" w:cs="Times New Roman"/>
           <w:iCs/>
         </w:rPr>
-        <w:t>Do special rules apply for inner expressions?</w:t>
-      </w:r>
-    </w:p>
-    <w:p>
-      <w:pPr>
-        <w:ind w:firstLine="360"/>
-      </w:pPr>
-      <w:r>
-        <w:rPr>
-          <w:rFonts w:ascii="Arial Unicode MS" w:eastAsia="Arial Unicode MS" w:hAnsi="Arial Unicode MS" w:cs="Arial Unicode MS" w:hint="eastAsia"/>
-        </w:rPr>
-        <w:t>☐</w:t>
-      </w:r>
-      <w:r>
-        <w:rPr>
-          <w:rFonts w:ascii="Arial Unicode MS" w:eastAsia="Arial Unicode MS" w:hAnsi="Arial Unicode MS" w:cs="Arial Unicode MS"/>
-        </w:rPr>
-        <w:t xml:space="preserve"> </w:t>
-      </w:r>
-      <w:r>
-        <w:t xml:space="preserve">  No    </w:t>
-      </w:r>
-      <w:r>
-        <w:rPr>
-          <w:rFonts w:ascii="Arial Unicode MS" w:eastAsia="Arial Unicode MS" w:hAnsi="Arial Unicode MS" w:cs="Arial Unicode MS" w:hint="eastAsia"/>
-        </w:rPr>
-        <w:t>☐</w:t>
-      </w:r>
-      <w:r>
-        <w:rPr>
-          <w:rFonts w:ascii="Arial Unicode MS" w:eastAsia="Arial Unicode MS" w:hAnsi="Arial Unicode MS" w:cs="Arial Unicode MS"/>
-        </w:rPr>
-        <w:t xml:space="preserve"> </w:t>
-      </w:r>
-      <w:r>
-        <w:t>Yes (Please Explain):</w:t>
-      </w:r>
-    </w:p>
-    <w:p>
-      <w:pPr>
+        <w:t>Should authors be able to set a default comma (</w:t>
+      </w:r>
+      <w:r>
+        <w:rPr>
+          <w:rFonts w:ascii="Abyssinica SIL" w:eastAsia="Times New Roman" w:hAnsi="Abyssinica SIL" w:cs="Abyssinica SIL"/>
+          <w:b/>
+          <w:bCs/>
+        </w:rPr>
+        <w:t>፣</w:t>
+      </w:r>
+      <w:r>
+        <w:rPr>
+          <w:rFonts w:ascii="Abyssinica SIL" w:eastAsia="Times New Roman" w:hAnsi="Abyssinica SIL" w:cs="Abyssinica SIL"/>
+          <w:b/>
+          <w:bCs/>
+        </w:rPr>
+        <w:t>,</w:t>
+      </w:r>
+      <w:r>
+        <w:rPr>
+          <w:rFonts w:ascii="Abyssinica SIL" w:eastAsia="Times New Roman" w:hAnsi="Abyssinica SIL" w:cs="Abyssinica SIL"/>
+          <w:b/>
+          <w:bCs/>
+        </w:rPr>
+        <w:t>፥</w:t>
+      </w:r>
+      <w:r>
+        <w:rPr>
+          <w:rFonts w:ascii="Abyssinica SIL" w:eastAsia="Times New Roman" w:hAnsi="Abyssinica SIL" w:cs="Abyssinica SIL"/>
+          <w:b/>
+          <w:bCs/>
+        </w:rPr>
+        <w:t>,</w:t>
+      </w:r>
+      <w:r>
+        <w:rPr>
+          <w:rFonts w:ascii="Abyssinica SIL" w:eastAsia="Times New Roman" w:hAnsi="Abyssinica SIL" w:cs="Abyssinica SIL"/>
+          <w:b/>
+          <w:bCs/>
+        </w:rPr>
+        <w:t>፡</w:t>
+      </w:r>
+      <w:r>
+        <w:rPr>
+          <w:rFonts w:eastAsia="Times New Roman" w:cs="Times New Roman"/>
+          <w:iCs/>
+        </w:rPr>
+        <w:t>) in software?</w:t>
+      </w:r>
+    </w:p>
+    <w:p>
+      <w:pPr>
+        <w:pStyle w:val="ListParagraph"/>
         <w:spacing w:after="240"/>
-        <w:ind w:firstLine="360"/>
+        <w:ind w:left="360"/>
         <w:rPr>
           <w:rFonts w:eastAsia="Times New Roman" w:cs="Times New Roman"/>
           <w:iCs/>
@@ -28577,12 +28673,78 @@
       </w:pPr>
       <w:r>
         <w:rPr>
+          <w:rFonts w:ascii="Arial Unicode MS" w:eastAsia="Arial Unicode MS" w:hAnsi="Arial Unicode MS" w:cs="Arial Unicode MS" w:hint="eastAsia"/>
+        </w:rPr>
+        <w:t>☐</w:t>
+      </w:r>
+      <w:r>
+        <w:rPr>
+          <w:rFonts w:ascii="Arial Unicode MS" w:eastAsia="Arial Unicode MS" w:hAnsi="Arial Unicode MS" w:cs="Arial Unicode MS"/>
+        </w:rPr>
+        <w:t xml:space="preserve"> </w:t>
+      </w:r>
+      <w:r>
+        <w:t xml:space="preserve">  </w:t>
+      </w:r>
+      <w:r>
+        <w:t>Yes</w:t>
+      </w:r>
+      <w:r>
+        <w:t xml:space="preserve">    </w:t>
+      </w:r>
+      <w:r>
+        <w:rPr>
+          <w:rFonts w:ascii="Arial Unicode MS" w:eastAsia="Arial Unicode MS" w:hAnsi="Arial Unicode MS" w:cs="Arial Unicode MS" w:hint="eastAsia"/>
+        </w:rPr>
+        <w:t>☐</w:t>
+      </w:r>
+      <w:r>
+        <w:rPr>
+          <w:rFonts w:ascii="Arial Unicode MS" w:eastAsia="Arial Unicode MS" w:hAnsi="Arial Unicode MS" w:cs="Arial Unicode MS"/>
+        </w:rPr>
+        <w:t xml:space="preserve"> </w:t>
+      </w:r>
+      <w:r>
+        <w:t>No</w:t>
+      </w:r>
+      <w:r>
+        <w:t xml:space="preserve">    </w:t>
+      </w:r>
+      <w:r>
+        <w:rPr>
+          <w:rFonts w:ascii="Arial Unicode MS" w:eastAsia="Arial Unicode MS" w:hAnsi="Arial Unicode MS" w:cs="Arial Unicode MS" w:hint="eastAsia"/>
+        </w:rPr>
+        <w:t>☐</w:t>
+      </w:r>
+      <w:r>
+        <w:rPr>
+          <w:rFonts w:ascii="Arial Unicode MS" w:eastAsia="Arial Unicode MS" w:hAnsi="Arial Unicode MS" w:cs="Arial Unicode MS"/>
+        </w:rPr>
+        <w:t xml:space="preserve"> </w:t>
+      </w:r>
+      <w:r>
+        <w:t>Other Policy</w:t>
+      </w:r>
+      <w:r>
+        <w:t xml:space="preserve"> (Please Explain):</w:t>
+      </w:r>
+      <w:r>
+        <w:br/>
+      </w:r>
+      <w:r>
+        <w:rPr>
           <w:rFonts w:eastAsia="Times New Roman" w:cs="Times New Roman"/>
           <w:iCs/>
           <w:color w:val="000000" w:themeColor="text1"/>
         </w:rPr>
         <w:t>_____________________________________________________________________________________________</w:t>
       </w:r>
+    </w:p>
+    <w:p>
+      <w:pPr>
+        <w:pStyle w:val="ListParagraph"/>
+        <w:ind w:left="360"/>
+      </w:pPr>
     </w:p>
     <w:p>
       <w:pPr>
@@ -28601,15 +28763,40 @@
           <w:rFonts w:eastAsia="Times New Roman" w:cs="Times New Roman"/>
           <w:iCs/>
         </w:rPr>
-        <w:t>Do copy editors or publishers set a policy for parenthesis symbols, or leave it up to the author to decide?</w:t>
-      </w:r>
+        <w:lastRenderedPageBreak/>
+        <w:t>Should authors be able to set a default space symbol (</w:t>
+      </w:r>
+      <w:r>
+        <w:rPr>
+          <w:rFonts w:ascii="Abyssinica SIL" w:eastAsia="Times New Roman" w:hAnsi="Abyssinica SIL" w:cs="Abyssinica SIL"/>
+          <w:b/>
+          <w:bCs/>
+        </w:rPr>
+        <w:t>፡</w:t>
+      </w:r>
+      <w:r>
+        <w:rPr>
+          <w:rFonts w:ascii="Abyssinica SIL" w:eastAsia="Times New Roman" w:hAnsi="Abyssinica SIL" w:cs="Abyssinica SIL"/>
+          <w:b/>
+          <w:bCs/>
+        </w:rPr>
+        <w:t xml:space="preserve"> </w:t>
+      </w:r>
+      <w:bookmarkStart w:id="0" w:name="_GoBack"/>
+      <w:bookmarkEnd w:id="0"/>
       <w:r>
         <w:rPr>
           <w:rFonts w:eastAsia="Times New Roman" w:cs="Times New Roman"/>
           <w:iCs/>
         </w:rPr>
-        <w:br/>
-      </w:r>
+        <w:t>) in software?</w:t>
+      </w:r>
+    </w:p>
+    <w:p>
+      <w:pPr>
+        <w:pStyle w:val="ListParagraph"/>
+        <w:ind w:left="360"/>
+      </w:pPr>
       <w:r>
         <w:rPr>
           <w:rFonts w:ascii="Arial Unicode MS" w:eastAsia="Arial Unicode MS" w:hAnsi="Arial Unicode MS" w:cs="Arial Unicode MS" w:hint="eastAsia"/>
@@ -28623,7 +28810,13 @@
         <w:t xml:space="preserve"> </w:t>
       </w:r>
       <w:r>
-        <w:t xml:space="preserve">  No    </w:t>
+        <w:t xml:space="preserve">  </w:t>
+      </w:r>
+      <w:r>
+        <w:t>Yes</w:t>
+      </w:r>
+      <w:r>
+        <w:t xml:space="preserve">    </w:t>
       </w:r>
       <w:r>
         <w:rPr>
@@ -28638,10 +28831,10 @@
         <w:t xml:space="preserve"> </w:t>
       </w:r>
       <w:r>
-        <w:t xml:space="preserve">Yes </w:t>
-      </w:r>
-      <w:r>
-        <w:t xml:space="preserve">  </w:t>
+        <w:t>No</w:t>
+      </w:r>
+      <w:r>
+        <w:t xml:space="preserve">    </w:t>
       </w:r>
       <w:r>
         <w:rPr>
@@ -28661,11 +28854,74 @@
       <w:r>
         <w:t xml:space="preserve"> (Please Explain):</w:t>
       </w:r>
-      <w:r>
-        <w:br/>
-        <w:t>____________________________________________________________________________________________</w:t>
-      </w:r>
-    </w:p>
+    </w:p>
+    <w:p>
+      <w:pPr>
+        <w:pStyle w:val="ListParagraph"/>
+        <w:spacing w:after="240"/>
+        <w:ind w:left="360"/>
+        <w:rPr>
+          <w:rFonts w:eastAsia="Times New Roman" w:cs="Times New Roman"/>
+          <w:iCs/>
+          <w:color w:val="000000" w:themeColor="text1"/>
+        </w:rPr>
+      </w:pPr>
+      <w:r>
+        <w:rPr>
+          <w:rFonts w:eastAsia="Times New Roman" w:cs="Times New Roman"/>
+          <w:iCs/>
+          <w:color w:val="000000" w:themeColor="text1"/>
+        </w:rPr>
+        <w:t>_____________________________________________________________________________________________</w:t>
+      </w:r>
+    </w:p>
+    <w:p>
+      <w:pPr>
+        <w:spacing w:after="240"/>
+        <w:rPr>
+          <w:rFonts w:eastAsia="Times New Roman" w:cs="Times New Roman"/>
+          <w:iCs/>
+          <w:color w:val="000000" w:themeColor="text1"/>
+        </w:rPr>
+      </w:pPr>
+    </w:p>
+    <w:p/>
+    <w:p>
+      <w:pPr>
+        <w:pStyle w:val="Heading2"/>
+        <w:rPr>
+          <w:color w:val="auto"/>
+        </w:rPr>
+      </w:pPr>
+      <w:r>
+        <w:rPr>
+          <w:color w:val="auto"/>
+        </w:rPr>
+        <w:t>Parenthetical Expressions</w:t>
+      </w:r>
+    </w:p>
+    <w:p>
+      <w:r>
+        <w:t>Parenthetical expressions are found regularly in modern Ethiopic writing and will apply any of the enclosing symbol pairs: // , () and [].</w:t>
+      </w:r>
+    </w:p>
+    <w:p/>
+    <w:p>
+      <w:pPr>
+        <w:rPr>
+          <w:b/>
+          <w:u w:val="single"/>
+        </w:rPr>
+      </w:pPr>
+      <w:r>
+        <w:rPr>
+          <w:b/>
+          <w:u w:val="single"/>
+        </w:rPr>
+        <w:t>Survey Questions:</w:t>
+      </w:r>
+    </w:p>
+    <w:p/>
     <w:p>
       <w:pPr>
         <w:numPr>
@@ -28683,6 +28939,330 @@
           <w:rFonts w:eastAsia="Times New Roman" w:cs="Times New Roman"/>
           <w:iCs/>
         </w:rPr>
+        <w:t>What are the preferred parenthetical enclosing symbol pairs for modern writing?</w:t>
+      </w:r>
+    </w:p>
+    <w:p>
+      <w:pPr>
+        <w:pStyle w:val="ListParagraph"/>
+        <w:ind w:left="360"/>
+        <w:rPr>
+          <w:rFonts w:eastAsia="Times New Roman" w:cs="Times New Roman"/>
+          <w:iCs/>
+          <w:color w:val="000000" w:themeColor="text1"/>
+          <w:sz w:val="24"/>
+          <w:szCs w:val="24"/>
+        </w:rPr>
+      </w:pPr>
+      <w:r>
+        <w:rPr>
+          <w:rFonts w:ascii="Arial Unicode MS" w:eastAsia="Arial Unicode MS" w:hAnsi="Arial Unicode MS" w:cs="Arial Unicode MS" w:hint="eastAsia"/>
+          <w:sz w:val="24"/>
+          <w:szCs w:val="24"/>
+        </w:rPr>
+        <w:t>☐</w:t>
+      </w:r>
+      <w:r>
+        <w:rPr>
+          <w:rFonts w:ascii="Arial Unicode MS" w:eastAsia="Arial Unicode MS" w:hAnsi="Arial Unicode MS" w:cs="Arial Unicode MS"/>
+          <w:sz w:val="24"/>
+          <w:szCs w:val="24"/>
+        </w:rPr>
+        <w:t xml:space="preserve"> </w:t>
+      </w:r>
+      <w:r>
+        <w:rPr>
+          <w:sz w:val="24"/>
+          <w:szCs w:val="24"/>
+        </w:rPr>
+        <w:t xml:space="preserve">  ( )      </w:t>
+      </w:r>
+      <w:r>
+        <w:rPr>
+          <w:rFonts w:ascii="Arial Unicode MS" w:eastAsia="Arial Unicode MS" w:hAnsi="Arial Unicode MS" w:cs="Arial Unicode MS" w:hint="eastAsia"/>
+          <w:sz w:val="24"/>
+          <w:szCs w:val="24"/>
+        </w:rPr>
+        <w:t>☐</w:t>
+      </w:r>
+      <w:r>
+        <w:rPr>
+          <w:rFonts w:ascii="Arial Unicode MS" w:eastAsia="Arial Unicode MS" w:hAnsi="Arial Unicode MS" w:cs="Arial Unicode MS"/>
+          <w:sz w:val="24"/>
+          <w:szCs w:val="24"/>
+        </w:rPr>
+        <w:t xml:space="preserve"> </w:t>
+      </w:r>
+      <w:r>
+        <w:rPr>
+          <w:sz w:val="24"/>
+          <w:szCs w:val="24"/>
+        </w:rPr>
+        <w:t xml:space="preserve">  //       </w:t>
+      </w:r>
+      <w:r>
+        <w:rPr>
+          <w:rFonts w:ascii="Arial Unicode MS" w:eastAsia="Arial Unicode MS" w:hAnsi="Arial Unicode MS" w:cs="Arial Unicode MS" w:hint="eastAsia"/>
+          <w:sz w:val="24"/>
+          <w:szCs w:val="24"/>
+        </w:rPr>
+        <w:t>☐</w:t>
+      </w:r>
+      <w:r>
+        <w:rPr>
+          <w:rFonts w:ascii="Arial Unicode MS" w:eastAsia="Arial Unicode MS" w:hAnsi="Arial Unicode MS" w:cs="Arial Unicode MS"/>
+          <w:sz w:val="24"/>
+          <w:szCs w:val="24"/>
+        </w:rPr>
+        <w:t xml:space="preserve"> </w:t>
+      </w:r>
+      <w:r>
+        <w:rPr>
+          <w:sz w:val="24"/>
+          <w:szCs w:val="24"/>
+        </w:rPr>
+        <w:t xml:space="preserve">  [ ]     </w:t>
+      </w:r>
+      <w:r>
+        <w:rPr>
+          <w:rFonts w:ascii="Arial Unicode MS" w:eastAsia="Arial Unicode MS" w:hAnsi="Arial Unicode MS" w:cs="Arial Unicode MS" w:hint="eastAsia"/>
+          <w:sz w:val="24"/>
+          <w:szCs w:val="24"/>
+        </w:rPr>
+        <w:t>☐</w:t>
+      </w:r>
+      <w:r>
+        <w:rPr>
+          <w:rFonts w:ascii="Arial Unicode MS" w:eastAsia="Arial Unicode MS" w:hAnsi="Arial Unicode MS" w:cs="Arial Unicode MS"/>
+          <w:sz w:val="24"/>
+          <w:szCs w:val="24"/>
+        </w:rPr>
+        <w:t xml:space="preserve"> </w:t>
+      </w:r>
+      <w:r>
+        <w:rPr>
+          <w:sz w:val="24"/>
+          <w:szCs w:val="24"/>
+        </w:rPr>
+        <w:t xml:space="preserve">Other ______     </w:t>
+      </w:r>
+      <w:r>
+        <w:rPr>
+          <w:rFonts w:ascii="Arial Unicode MS" w:eastAsia="Arial Unicode MS" w:hAnsi="Arial Unicode MS" w:cs="Arial Unicode MS" w:hint="eastAsia"/>
+          <w:sz w:val="24"/>
+          <w:szCs w:val="24"/>
+        </w:rPr>
+        <w:t>☐</w:t>
+      </w:r>
+      <w:r>
+        <w:rPr>
+          <w:rFonts w:ascii="Arial Unicode MS" w:eastAsia="Arial Unicode MS" w:hAnsi="Arial Unicode MS" w:cs="Arial Unicode MS"/>
+          <w:sz w:val="24"/>
+          <w:szCs w:val="24"/>
+        </w:rPr>
+        <w:t xml:space="preserve"> </w:t>
+      </w:r>
+      <w:r>
+        <w:rPr>
+          <w:sz w:val="24"/>
+          <w:szCs w:val="24"/>
+        </w:rPr>
+        <w:t xml:space="preserve">It depends (Please Explain):  </w:t>
+      </w:r>
+      <w:r>
+        <w:rPr>
+          <w:rFonts w:eastAsia="Times New Roman" w:cs="Times New Roman"/>
+          <w:iCs/>
+          <w:color w:val="000000" w:themeColor="text1"/>
+          <w:sz w:val="24"/>
+          <w:szCs w:val="24"/>
+        </w:rPr>
+        <w:t xml:space="preserve"> ________________________________________________________________________________________</w:t>
+      </w:r>
+      <w:r>
+        <w:rPr>
+          <w:rFonts w:eastAsia="Times New Roman" w:cs="Times New Roman"/>
+          <w:iCs/>
+          <w:color w:val="000000" w:themeColor="text1"/>
+          <w:sz w:val="24"/>
+          <w:szCs w:val="24"/>
+        </w:rPr>
+        <w:t>_____</w:t>
+      </w:r>
+    </w:p>
+    <w:p>
+      <w:pPr>
+        <w:numPr>
+          <w:ilvl w:val="0"/>
+          <w:numId w:val="27"/>
+        </w:numPr>
+        <w:spacing w:before="60" w:after="120"/>
+        <w:rPr>
+          <w:rFonts w:eastAsia="Times New Roman" w:cs="Times New Roman"/>
+          <w:iCs/>
+        </w:rPr>
+      </w:pPr>
+      <w:r>
+        <w:rPr>
+          <w:rFonts w:eastAsia="Times New Roman" w:cs="Times New Roman"/>
+          <w:iCs/>
+        </w:rPr>
+        <w:t>Do special rules apply for inner expressions?</w:t>
+      </w:r>
+    </w:p>
+    <w:p>
+      <w:pPr>
+        <w:ind w:firstLine="360"/>
+      </w:pPr>
+      <w:r>
+        <w:rPr>
+          <w:rFonts w:ascii="Arial Unicode MS" w:eastAsia="Arial Unicode MS" w:hAnsi="Arial Unicode MS" w:cs="Arial Unicode MS" w:hint="eastAsia"/>
+        </w:rPr>
+        <w:t>☐</w:t>
+      </w:r>
+      <w:r>
+        <w:rPr>
+          <w:rFonts w:ascii="Arial Unicode MS" w:eastAsia="Arial Unicode MS" w:hAnsi="Arial Unicode MS" w:cs="Arial Unicode MS"/>
+        </w:rPr>
+        <w:t xml:space="preserve"> </w:t>
+      </w:r>
+      <w:r>
+        <w:t xml:space="preserve">  No    </w:t>
+      </w:r>
+      <w:r>
+        <w:rPr>
+          <w:rFonts w:ascii="Arial Unicode MS" w:eastAsia="Arial Unicode MS" w:hAnsi="Arial Unicode MS" w:cs="Arial Unicode MS" w:hint="eastAsia"/>
+        </w:rPr>
+        <w:t>☐</w:t>
+      </w:r>
+      <w:r>
+        <w:rPr>
+          <w:rFonts w:ascii="Arial Unicode MS" w:eastAsia="Arial Unicode MS" w:hAnsi="Arial Unicode MS" w:cs="Arial Unicode MS"/>
+        </w:rPr>
+        <w:t xml:space="preserve"> </w:t>
+      </w:r>
+      <w:r>
+        <w:t>Yes (Please Explain):</w:t>
+      </w:r>
+    </w:p>
+    <w:p>
+      <w:pPr>
+        <w:spacing w:after="240"/>
+        <w:ind w:firstLine="360"/>
+        <w:rPr>
+          <w:rFonts w:eastAsia="Times New Roman" w:cs="Times New Roman"/>
+          <w:iCs/>
+          <w:color w:val="000000" w:themeColor="text1"/>
+        </w:rPr>
+      </w:pPr>
+      <w:r>
+        <w:rPr>
+          <w:rFonts w:eastAsia="Times New Roman" w:cs="Times New Roman"/>
+          <w:iCs/>
+          <w:color w:val="000000" w:themeColor="text1"/>
+        </w:rPr>
+        <w:t>_____________________________________________________________________________________________</w:t>
+      </w:r>
+    </w:p>
+    <w:p>
+      <w:pPr>
+        <w:numPr>
+          <w:ilvl w:val="0"/>
+          <w:numId w:val="27"/>
+        </w:numPr>
+        <w:spacing w:before="60" w:after="120"/>
+        <w:rPr>
+          <w:rFonts w:eastAsia="Times New Roman" w:cs="Times New Roman"/>
+          <w:iCs/>
+        </w:rPr>
+      </w:pPr>
+      <w:r>
+        <w:rPr>
+          <w:rFonts w:eastAsia="Times New Roman" w:cs="Times New Roman"/>
+          <w:iCs/>
+        </w:rPr>
+        <w:t>Do copy editors or publishers set a policy for parenthesis symbols, or leave it up to the author to decide?</w:t>
+      </w:r>
+      <w:r>
+        <w:rPr>
+          <w:rFonts w:eastAsia="Times New Roman" w:cs="Times New Roman"/>
+          <w:iCs/>
+        </w:rPr>
+        <w:br/>
+      </w:r>
+      <w:r>
+        <w:rPr>
+          <w:rFonts w:ascii="Arial Unicode MS" w:eastAsia="Arial Unicode MS" w:hAnsi="Arial Unicode MS" w:cs="Arial Unicode MS" w:hint="eastAsia"/>
+        </w:rPr>
+        <w:t>☐</w:t>
+      </w:r>
+      <w:r>
+        <w:rPr>
+          <w:rFonts w:ascii="Arial Unicode MS" w:eastAsia="Arial Unicode MS" w:hAnsi="Arial Unicode MS" w:cs="Arial Unicode MS"/>
+        </w:rPr>
+        <w:t xml:space="preserve"> </w:t>
+      </w:r>
+      <w:r>
+        <w:t xml:space="preserve">  No    </w:t>
+      </w:r>
+      <w:r>
+        <w:rPr>
+          <w:rFonts w:ascii="Arial Unicode MS" w:eastAsia="Arial Unicode MS" w:hAnsi="Arial Unicode MS" w:cs="Arial Unicode MS" w:hint="eastAsia"/>
+        </w:rPr>
+        <w:t>☐</w:t>
+      </w:r>
+      <w:r>
+        <w:rPr>
+          <w:rFonts w:ascii="Arial Unicode MS" w:eastAsia="Arial Unicode MS" w:hAnsi="Arial Unicode MS" w:cs="Arial Unicode MS"/>
+        </w:rPr>
+        <w:t xml:space="preserve"> </w:t>
+      </w:r>
+      <w:r>
+        <w:t xml:space="preserve">Yes </w:t>
+      </w:r>
+      <w:r>
+        <w:t xml:space="preserve">  </w:t>
+      </w:r>
+      <w:r>
+        <w:rPr>
+          <w:rFonts w:ascii="Arial Unicode MS" w:eastAsia="Arial Unicode MS" w:hAnsi="Arial Unicode MS" w:cs="Arial Unicode MS" w:hint="eastAsia"/>
+        </w:rPr>
+        <w:t>☐</w:t>
+      </w:r>
+      <w:r>
+        <w:rPr>
+          <w:rFonts w:ascii="Arial Unicode MS" w:eastAsia="Arial Unicode MS" w:hAnsi="Arial Unicode MS" w:cs="Arial Unicode MS"/>
+        </w:rPr>
+        <w:t xml:space="preserve"> </w:t>
+      </w:r>
+      <w:r>
+        <w:t>Other Policy</w:t>
+      </w:r>
+      <w:r>
+        <w:t xml:space="preserve"> (Please Explain):</w:t>
+      </w:r>
+      <w:r>
+        <w:br/>
+        <w:t>____________________________________________________________________________________________</w:t>
+      </w:r>
+    </w:p>
+    <w:p>
+      <w:pPr>
+        <w:numPr>
+          <w:ilvl w:val="0"/>
+          <w:numId w:val="27"/>
+        </w:numPr>
+        <w:spacing w:before="60" w:after="120"/>
+        <w:rPr>
+          <w:rFonts w:eastAsia="Times New Roman" w:cs="Times New Roman"/>
+          <w:iCs/>
+        </w:rPr>
+      </w:pPr>
+      <w:r>
+        <w:rPr>
+          <w:rFonts w:eastAsia="Times New Roman" w:cs="Times New Roman"/>
+          <w:iCs/>
+        </w:rPr>
         <w:t>Of historic interest:</w:t>
       </w:r>
       <w:r>
@@ -28802,6 +29382,7 @@
         <w:spacing w:after="240"/>
       </w:pPr>
       <w:r>
+        <w:lastRenderedPageBreak/>
         <w:t>1) With inner wordspace:</w:t>
       </w:r>
     </w:p>
@@ -28825,7 +29406,6 @@
         <w:spacing w:after="240"/>
       </w:pPr>
       <w:r>
-        <w:lastRenderedPageBreak/>
         <w:t>2) Without inner wordspace:</w:t>
       </w:r>
     </w:p>
@@ -29441,6 +30021,7 @@
           <w:sz w:val="24"/>
           <w:szCs w:val="24"/>
         </w:rPr>
+        <w:lastRenderedPageBreak/>
         <w:t>Do any other rules apply to quotation usage in Ethiopic writing?</w:t>
       </w:r>
     </w:p>
@@ -30231,6 +30812,7 @@
           <w:sz w:val="24"/>
           <w:szCs w:val="24"/>
         </w:rPr>
+        <w:lastRenderedPageBreak/>
         <w:t xml:space="preserve">What spacing (if any) </w:t>
       </w:r>
       <w:r>
@@ -30403,7 +30985,6 @@
           <w:sz w:val="24"/>
           <w:szCs w:val="24"/>
         </w:rPr>
-        <w:lastRenderedPageBreak/>
         <w:t xml:space="preserve">What spacing (if any) </w:t>
       </w:r>
       <w:r>
@@ -30970,6 +31551,7 @@
           <w:sz w:val="24"/>
           <w:szCs w:val="24"/>
         </w:rPr>
+        <w:lastRenderedPageBreak/>
         <w:t>Do</w:t>
       </w:r>
       <w:r>
@@ -31107,7 +31689,6 @@
           <w:sz w:val="24"/>
           <w:szCs w:val="24"/>
         </w:rPr>
-        <w:lastRenderedPageBreak/>
         <w:t>What are formats for other media types?</w:t>
       </w:r>
       <w:r>
@@ -34844,7 +35425,7 @@
         <w:i w:val="0"/>
       </w:rPr>
     </w:lvl>
-    <w:lvl w:ilvl="1" w:tentative="1">
+    <w:lvl w:ilvl="1">
       <w:start w:val="1"/>
       <w:numFmt w:val="decimal"/>
       <w:lvlText w:val="%2."/>
@@ -36838,7 +37419,6 @@
   <w:style w:type="character" w:default="1" w:styleId="DefaultParagraphFont">
     <w:name w:val="Default Paragraph Font"/>
     <w:uiPriority w:val="1"/>
-    <w:semiHidden/>
     <w:unhideWhenUsed/>
   </w:style>
   <w:style w:type="table" w:default="1" w:styleId="TableNormal">
@@ -37669,7 +38249,6 @@
   <w:style w:type="character" w:default="1" w:styleId="DefaultParagraphFont">
     <w:name w:val="Default Paragraph Font"/>
     <w:uiPriority w:val="1"/>
-    <w:semiHidden/>
     <w:unhideWhenUsed/>
   </w:style>
   <w:style w:type="table" w:default="1" w:styleId="TableNormal">
@@ -38422,7 +39001,7 @@
 </file>
 
 <file path=customXml/itemProps1.xml><?xml version="1.0" encoding="utf-8"?>
-<ds:datastoreItem xmlns:ds="http://schemas.openxmlformats.org/officeDocument/2006/customXml" ds:itemID="{A1FF5899-FFBE-4186-BBF7-F47D0D36001C}">
+<ds:datastoreItem xmlns:ds="http://schemas.openxmlformats.org/officeDocument/2006/customXml" ds:itemID="{FC842CA1-95DA-4F4E-9138-503FD9B16B8C}">
   <ds:schemaRefs>
     <ds:schemaRef ds:uri="http://schemas.openxmlformats.org/officeDocument/2006/bibliography"/>
   </ds:schemaRefs>

</xml_diff>

<commit_message>
Fixes in the hyphenation section.
</commit_message>
<xml_diff>
--- a/survey/ELREQ-Survey-1.docx
+++ b/survey/ELREQ-Survey-1.docx
@@ -3612,7 +3612,7 @@
               </wp:anchor>
             </w:drawing>
           </mc:Choice>
-          <mc:Fallback xmlns:mo="http://schemas.microsoft.com/office/mac/office/2008/main" xmlns:mv="urn:schemas-microsoft-com:mac:vml">
+          <mc:Fallback xmlns:mv="urn:schemas-microsoft-com:mac:vml" xmlns:mo="http://schemas.microsoft.com/office/mac/office/2008/main">
             <w:pict>
               <v:line id="Straight Connector 11" o:spid="_x0000_s1026" style="position:absolute;flip:x;z-index:251661312;visibility:visible;mso-wrap-style:square;mso-width-percent:0;mso-wrap-distance-left:9pt;mso-wrap-distance-top:0;mso-wrap-distance-right:9pt;mso-wrap-distance-bottom:0;mso-position-horizontal:absolute;mso-position-horizontal-relative:text;mso-position-vertical:absolute;mso-position-vertical-relative:text;mso-width-percent:0;mso-width-relative:margin" from="235.45pt,42.35pt" to="432.8pt,42.35pt" o:gfxdata="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" strokecolor="#4f81bd [3204]" strokeweight="1pt"/>
             </w:pict>
@@ -3680,7 +3680,7 @@
               </wp:anchor>
             </w:drawing>
           </mc:Choice>
-          <mc:Fallback xmlns:mo="http://schemas.microsoft.com/office/mac/office/2008/main" xmlns:mv="urn:schemas-microsoft-com:mac:vml">
+          <mc:Fallback xmlns:mv="urn:schemas-microsoft-com:mac:vml" xmlns:mo="http://schemas.microsoft.com/office/mac/office/2008/main">
             <w:pict>
               <v:line id="Straight Connector 12" o:spid="_x0000_s1026" style="position:absolute;flip:x;z-index:251663360;visibility:visible;mso-wrap-style:square;mso-width-percent:0;mso-wrap-distance-left:9pt;mso-wrap-distance-top:0;mso-wrap-distance-right:9pt;mso-wrap-distance-bottom:0;mso-position-horizontal:absolute;mso-position-horizontal-relative:text;mso-position-vertical:absolute;mso-position-vertical-relative:text;mso-width-percent:0;mso-width-relative:margin" from="235.15pt,83.5pt" to="432.8pt,83.5pt" o:gfxdata="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" strokecolor="#4f81bd [3204]" strokeweight="1pt"/>
             </w:pict>
@@ -3748,7 +3748,7 @@
               </wp:anchor>
             </w:drawing>
           </mc:Choice>
-          <mc:Fallback xmlns:mo="http://schemas.microsoft.com/office/mac/office/2008/main" xmlns:mv="urn:schemas-microsoft-com:mac:vml">
+          <mc:Fallback xmlns:mv="urn:schemas-microsoft-com:mac:vml" xmlns:mo="http://schemas.microsoft.com/office/mac/office/2008/main">
             <w:pict>
               <v:line id="Straight Connector 10" o:spid="_x0000_s1026" style="position:absolute;flip:x;z-index:251659264;visibility:visible;mso-wrap-style:square;mso-width-percent:0;mso-wrap-distance-left:9pt;mso-wrap-distance-top:0;mso-wrap-distance-right:9pt;mso-wrap-distance-bottom:0;mso-position-horizontal:absolute;mso-position-horizontal-relative:text;mso-position-vertical:absolute;mso-position-vertical-relative:text;mso-width-percent:0;mso-width-relative:margin" from="235.65pt,7pt" to="433.45pt,7pt" o:gfxdata="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" strokecolor="#4f81bd [3204]" strokeweight="1pt"/>
             </w:pict>
@@ -4602,129 +4602,6 @@
         <w:t>________________________________________________________________________________________</w:t>
       </w:r>
     </w:p>
-    <w:p/>
-    <w:p>
-      <w:pPr>
-        <w:numPr>
-          <w:ilvl w:val="0"/>
-          <w:numId w:val="39"/>
-        </w:numPr>
-        <w:spacing w:before="60" w:after="120"/>
-        <w:rPr>
-          <w:rFonts w:eastAsia="Times New Roman" w:cs="Times New Roman"/>
-          <w:iCs/>
-          <w:color w:val="000000" w:themeColor="text1"/>
-        </w:rPr>
-      </w:pPr>
-      <w:r>
-        <w:rPr>
-          <w:rFonts w:eastAsia="Times New Roman" w:cs="Times New Roman"/>
-          <w:iCs/>
-          <w:color w:val="000000" w:themeColor="text1"/>
-        </w:rPr>
-        <w:t>When spac</w:t>
-      </w:r>
-      <w:r>
-        <w:rPr>
-          <w:rFonts w:eastAsia="Times New Roman" w:cs="Times New Roman"/>
-          <w:iCs/>
-          <w:color w:val="000000" w:themeColor="text1"/>
-        </w:rPr>
-        <w:t>e</w:t>
-      </w:r>
-      <w:r>
-        <w:rPr>
-          <w:rFonts w:eastAsia="Times New Roman" w:cs="Times New Roman"/>
-          <w:iCs/>
-          <w:color w:val="000000" w:themeColor="text1"/>
-        </w:rPr>
-        <w:t>, “ ”,</w:t>
-      </w:r>
-      <w:r>
-        <w:rPr>
-          <w:rFonts w:eastAsia="Times New Roman" w:cs="Times New Roman"/>
-          <w:iCs/>
-          <w:color w:val="000000" w:themeColor="text1"/>
-        </w:rPr>
-        <w:t xml:space="preserve"> is used, what rules for splitting a word across lines apply</w:t>
-      </w:r>
-      <w:r>
-        <w:rPr>
-          <w:rFonts w:eastAsia="Times New Roman" w:cs="Times New Roman"/>
-          <w:iCs/>
-          <w:color w:val="000000" w:themeColor="text1"/>
-        </w:rPr>
-        <w:t>?</w:t>
-      </w:r>
-      <w:r>
-        <w:rPr>
-          <w:rFonts w:eastAsia="Times New Roman" w:cs="Times New Roman"/>
-          <w:iCs/>
-          <w:color w:val="000000" w:themeColor="text1"/>
-        </w:rPr>
-        <w:br/>
-      </w:r>
-      <w:r>
-        <w:rPr>
-          <w:rFonts w:ascii="Arial Unicode MS" w:eastAsia="Arial Unicode MS" w:hAnsi="Arial Unicode MS" w:cs="Arial Unicode MS" w:hint="eastAsia"/>
-        </w:rPr>
-        <w:t>☐</w:t>
-      </w:r>
-      <w:r>
-        <w:t xml:space="preserve"> </w:t>
-      </w:r>
-      <w:r>
-        <w:t>None, a word may be split anywhere</w:t>
-      </w:r>
-      <w:r>
-        <w:t xml:space="preserve">    </w:t>
-      </w:r>
-      <w:r>
-        <w:rPr>
-          <w:rFonts w:ascii="Arial Unicode MS" w:eastAsia="Arial Unicode MS" w:hAnsi="Arial Unicode MS" w:cs="Arial Unicode MS" w:hint="eastAsia"/>
-        </w:rPr>
-        <w:t>☐</w:t>
-      </w:r>
-      <w:r>
-        <w:rPr>
-          <w:rFonts w:ascii="Arial Unicode MS" w:eastAsia="Arial Unicode MS" w:hAnsi="Arial Unicode MS" w:cs="Arial Unicode MS"/>
-        </w:rPr>
-        <w:t xml:space="preserve"> </w:t>
-      </w:r>
-      <w:r>
-        <w:t xml:space="preserve">  The following rules:</w:t>
-      </w:r>
-      <w:r>
-        <w:br/>
-      </w:r>
-      <w:r>
-        <w:rPr>
-          <w:rFonts w:eastAsia="Times New Roman" w:cs="Times New Roman"/>
-          <w:iCs/>
-          <w:color w:val="000000" w:themeColor="text1"/>
-        </w:rPr>
-        <w:t>________________________________________________________________________________________</w:t>
-      </w:r>
-    </w:p>
-    <w:p>
-      <w:pPr>
-        <w:spacing w:before="60" w:after="120"/>
-        <w:ind w:firstLine="360"/>
-        <w:rPr>
-          <w:rFonts w:eastAsia="Times New Roman" w:cs="Times New Roman"/>
-          <w:iCs/>
-          <w:color w:val="000000" w:themeColor="text1"/>
-        </w:rPr>
-      </w:pPr>
-      <w:r>
-        <w:rPr>
-          <w:rFonts w:eastAsia="Times New Roman" w:cs="Times New Roman"/>
-          <w:iCs/>
-          <w:color w:val="000000" w:themeColor="text1"/>
-        </w:rPr>
-        <w:t>________________________________________________________________________________________</w:t>
-      </w:r>
-    </w:p>
     <w:p>
       <w:pPr>
         <w:spacing w:before="60" w:after="120"/>
@@ -4931,7 +4808,27 @@
           <w:sz w:val="24"/>
           <w:szCs w:val="24"/>
         </w:rPr>
-        <w:t xml:space="preserve"> (with or without a hypen)</w:t>
+        <w:t xml:space="preserve"> (with or without a hyp</w:t>
+      </w:r>
+      <w:r>
+        <w:rPr>
+          <w:rFonts w:eastAsia="Times New Roman" w:cs="Times New Roman"/>
+          <w:iCs/>
+          <w:color w:val="000000" w:themeColor="text1"/>
+          <w:sz w:val="24"/>
+          <w:szCs w:val="24"/>
+        </w:rPr>
+        <w:t>h</w:t>
+      </w:r>
+      <w:r>
+        <w:rPr>
+          <w:rFonts w:eastAsia="Times New Roman" w:cs="Times New Roman"/>
+          <w:iCs/>
+          <w:color w:val="000000" w:themeColor="text1"/>
+          <w:sz w:val="24"/>
+          <w:szCs w:val="24"/>
+        </w:rPr>
+        <w:t>en)</w:t>
       </w:r>
       <w:r>
         <w:rPr>
@@ -5224,6 +5121,24 @@
       </w:r>
       <w:r>
         <w:t xml:space="preserve">   </w:t>
+      </w:r>
+      <w:r>
+        <w:rPr>
+          <w:rFonts w:ascii="Arial Unicode MS" w:eastAsia="Arial Unicode MS" w:hAnsi="Arial Unicode MS" w:cs="Arial Unicode MS" w:hint="eastAsia"/>
+        </w:rPr>
+        <w:t>☐</w:t>
+      </w:r>
+      <w:r>
+        <w:t xml:space="preserve"> </w:t>
+      </w:r>
+      <w:r>
+        <w:t>No</w:t>
+      </w:r>
+      <w:r>
+        <w:t xml:space="preserve">, a word may be split </w:t>
+      </w:r>
+      <w:r>
+        <w:t xml:space="preserve">  </w:t>
       </w:r>
       <w:r>
         <w:rPr>
@@ -18619,6 +18534,7 @@
           <w:szCs w:val="22"/>
         </w:rPr>
       </w:pPr>
+      <w:bookmarkStart w:id="0" w:name="_GoBack"/>
       <w:r>
         <w:rPr>
           <w:sz w:val="22"/>
@@ -18669,6 +18585,7 @@
         </w:rPr>
         <w:t>lized in corpus.</w:t>
       </w:r>
+      <w:bookmarkEnd w:id="0"/>
     </w:p>
     <w:p>
       <w:pPr>
@@ -18692,8 +18609,8 @@
         <w:tblLook w:val="04A0" w:firstRow="1" w:lastRow="0" w:firstColumn="1" w:lastColumn="0" w:noHBand="0" w:noVBand="1"/>
       </w:tblPr>
       <w:tblGrid>
-        <w:gridCol w:w="1057"/>
-        <w:gridCol w:w="1082"/>
+        <w:gridCol w:w="1004"/>
+        <w:gridCol w:w="1022"/>
         <w:gridCol w:w="1180"/>
         <w:gridCol w:w="1345"/>
       </w:tblGrid>
@@ -18850,11 +18767,15 @@
               <w:ind w:left="0"/>
               <w:rPr>
                 <w:rFonts w:ascii="Abyssinica SIL" w:eastAsia="Times New Roman" w:hAnsi="Abyssinica SIL" w:cs="Abyssinica SIL"/>
+                <w:sz w:val="20"/>
+                <w:szCs w:val="20"/>
               </w:rPr>
             </w:pPr>
             <w:r>
               <w:rPr>
                 <w:rFonts w:ascii="Abyssinica SIL" w:eastAsia="Times New Roman" w:hAnsi="Abyssinica SIL" w:cs="Abyssinica SIL"/>
+                <w:sz w:val="20"/>
+                <w:szCs w:val="20"/>
               </w:rPr>
               <w:t>አ/</w:t>
             </w:r>
@@ -18868,11 +18789,15 @@
               <w:ind w:left="0"/>
               <w:rPr>
                 <w:rFonts w:ascii="Abyssinica SIL" w:eastAsia="Times New Roman" w:hAnsi="Abyssinica SIL" w:cs="Abyssinica SIL"/>
+                <w:sz w:val="20"/>
+                <w:szCs w:val="20"/>
               </w:rPr>
             </w:pPr>
             <w:r>
               <w:rPr>
                 <w:rFonts w:ascii="Abyssinica SIL" w:eastAsia="Times New Roman" w:hAnsi="Abyssinica SIL" w:cs="Abyssinica SIL"/>
+                <w:sz w:val="20"/>
+                <w:szCs w:val="20"/>
               </w:rPr>
               <w:t>በ/</w:t>
             </w:r>
@@ -18886,11 +18811,15 @@
               <w:ind w:left="0"/>
               <w:rPr>
                 <w:rFonts w:ascii="Abyssinica SIL" w:eastAsia="Times New Roman" w:hAnsi="Abyssinica SIL" w:cs="Abyssinica SIL"/>
+                <w:sz w:val="20"/>
+                <w:szCs w:val="20"/>
               </w:rPr>
             </w:pPr>
             <w:r>
               <w:rPr>
                 <w:rFonts w:ascii="Abyssinica SIL" w:eastAsia="Times New Roman" w:hAnsi="Abyssinica SIL" w:cs="Abyssinica SIL"/>
+                <w:sz w:val="20"/>
+                <w:szCs w:val="20"/>
               </w:rPr>
               <w:t>ገ/</w:t>
             </w:r>
@@ -18904,11 +18833,15 @@
               <w:ind w:left="0"/>
               <w:rPr>
                 <w:rFonts w:ascii="Abyssinica SIL" w:eastAsia="Times New Roman" w:hAnsi="Abyssinica SIL" w:cs="Abyssinica SIL"/>
+                <w:sz w:val="20"/>
+                <w:szCs w:val="20"/>
               </w:rPr>
             </w:pPr>
             <w:r>
               <w:rPr>
                 <w:rFonts w:ascii="Abyssinica SIL" w:eastAsia="Times New Roman" w:hAnsi="Abyssinica SIL" w:cs="Abyssinica SIL"/>
+                <w:sz w:val="20"/>
+                <w:szCs w:val="20"/>
               </w:rPr>
               <w:t>ደ/</w:t>
             </w:r>
@@ -18922,11 +18855,15 @@
               <w:ind w:left="0"/>
               <w:rPr>
                 <w:rFonts w:ascii="Abyssinica SIL" w:eastAsia="Times New Roman" w:hAnsi="Abyssinica SIL" w:cs="Abyssinica SIL"/>
+                <w:sz w:val="20"/>
+                <w:szCs w:val="20"/>
               </w:rPr>
             </w:pPr>
             <w:r>
               <w:rPr>
                 <w:rFonts w:ascii="Abyssinica SIL" w:eastAsia="Times New Roman" w:hAnsi="Abyssinica SIL" w:cs="Abyssinica SIL"/>
+                <w:sz w:val="20"/>
+                <w:szCs w:val="20"/>
               </w:rPr>
               <w:t>ሀ/</w:t>
             </w:r>
@@ -18940,11 +18877,15 @@
               <w:ind w:left="0"/>
               <w:rPr>
                 <w:rFonts w:ascii="Abyssinica SIL" w:eastAsia="Times New Roman" w:hAnsi="Abyssinica SIL" w:cs="Abyssinica SIL"/>
+                <w:sz w:val="20"/>
+                <w:szCs w:val="20"/>
               </w:rPr>
             </w:pPr>
             <w:r>
               <w:rPr>
                 <w:rFonts w:ascii="Abyssinica SIL" w:eastAsia="Times New Roman" w:hAnsi="Abyssinica SIL" w:cs="Abyssinica SIL"/>
+                <w:sz w:val="20"/>
+                <w:szCs w:val="20"/>
               </w:rPr>
               <w:t>ወ/</w:t>
             </w:r>
@@ -18958,11 +18899,15 @@
               <w:ind w:left="0"/>
               <w:rPr>
                 <w:rFonts w:ascii="Abyssinica SIL" w:eastAsia="Times New Roman" w:hAnsi="Abyssinica SIL" w:cs="Abyssinica SIL"/>
+                <w:sz w:val="20"/>
+                <w:szCs w:val="20"/>
               </w:rPr>
             </w:pPr>
             <w:r>
               <w:rPr>
                 <w:rFonts w:ascii="Abyssinica SIL" w:eastAsia="Times New Roman" w:hAnsi="Abyssinica SIL" w:cs="Abyssinica SIL"/>
+                <w:sz w:val="20"/>
+                <w:szCs w:val="20"/>
               </w:rPr>
               <w:t>ዘ/</w:t>
             </w:r>
@@ -18976,11 +18921,15 @@
               <w:ind w:left="0"/>
               <w:rPr>
                 <w:rFonts w:ascii="Abyssinica SIL" w:eastAsia="Times New Roman" w:hAnsi="Abyssinica SIL" w:cs="Abyssinica SIL"/>
+                <w:sz w:val="20"/>
+                <w:szCs w:val="20"/>
               </w:rPr>
             </w:pPr>
             <w:r>
               <w:rPr>
                 <w:rFonts w:ascii="Abyssinica SIL" w:eastAsia="Times New Roman" w:hAnsi="Abyssinica SIL" w:cs="Abyssinica SIL"/>
+                <w:sz w:val="20"/>
+                <w:szCs w:val="20"/>
               </w:rPr>
               <w:t>ሐ/</w:t>
             </w:r>
@@ -18994,11 +18943,15 @@
               <w:ind w:left="0"/>
               <w:rPr>
                 <w:rFonts w:ascii="Abyssinica SIL" w:eastAsia="Times New Roman" w:hAnsi="Abyssinica SIL" w:cs="Abyssinica SIL"/>
+                <w:sz w:val="20"/>
+                <w:szCs w:val="20"/>
               </w:rPr>
             </w:pPr>
             <w:r>
               <w:rPr>
                 <w:rFonts w:ascii="Abyssinica SIL" w:eastAsia="Times New Roman" w:hAnsi="Abyssinica SIL" w:cs="Abyssinica SIL"/>
+                <w:sz w:val="20"/>
+                <w:szCs w:val="20"/>
               </w:rPr>
               <w:t>ጠ/</w:t>
             </w:r>
@@ -19012,11 +18965,15 @@
               <w:ind w:left="0"/>
               <w:rPr>
                 <w:rFonts w:ascii="Abyssinica SIL" w:eastAsia="Times New Roman" w:hAnsi="Abyssinica SIL" w:cs="Abyssinica SIL"/>
+                <w:sz w:val="20"/>
+                <w:szCs w:val="20"/>
               </w:rPr>
             </w:pPr>
             <w:r>
               <w:rPr>
                 <w:rFonts w:ascii="Abyssinica SIL" w:eastAsia="Times New Roman" w:hAnsi="Abyssinica SIL" w:cs="Abyssinica SIL"/>
+                <w:sz w:val="20"/>
+                <w:szCs w:val="20"/>
               </w:rPr>
               <w:t>የ/</w:t>
             </w:r>
@@ -19030,11 +18987,15 @@
               <w:ind w:left="0"/>
               <w:rPr>
                 <w:rFonts w:ascii="Abyssinica SIL" w:eastAsia="Times New Roman" w:hAnsi="Abyssinica SIL" w:cs="Abyssinica SIL"/>
+                <w:sz w:val="20"/>
+                <w:szCs w:val="20"/>
               </w:rPr>
             </w:pPr>
             <w:r>
               <w:rPr>
                 <w:rFonts w:ascii="Abyssinica SIL" w:eastAsia="Times New Roman" w:hAnsi="Abyssinica SIL" w:cs="Abyssinica SIL"/>
+                <w:sz w:val="20"/>
+                <w:szCs w:val="20"/>
               </w:rPr>
               <w:t>ከ/</w:t>
             </w:r>
@@ -19048,11 +19009,15 @@
               <w:ind w:left="0"/>
               <w:rPr>
                 <w:rFonts w:ascii="Abyssinica SIL" w:eastAsia="Times New Roman" w:hAnsi="Abyssinica SIL" w:cs="Abyssinica SIL"/>
+                <w:sz w:val="20"/>
+                <w:szCs w:val="20"/>
               </w:rPr>
             </w:pPr>
             <w:r>
               <w:rPr>
                 <w:rFonts w:ascii="Abyssinica SIL" w:eastAsia="Times New Roman" w:hAnsi="Abyssinica SIL" w:cs="Abyssinica SIL"/>
+                <w:sz w:val="20"/>
+                <w:szCs w:val="20"/>
               </w:rPr>
               <w:t>ለ/</w:t>
             </w:r>
@@ -19066,11 +19031,15 @@
               <w:ind w:left="0"/>
               <w:rPr>
                 <w:rFonts w:ascii="Abyssinica SIL" w:eastAsia="Times New Roman" w:hAnsi="Abyssinica SIL" w:cs="Abyssinica SIL"/>
+                <w:sz w:val="20"/>
+                <w:szCs w:val="20"/>
               </w:rPr>
             </w:pPr>
             <w:r>
               <w:rPr>
                 <w:rFonts w:ascii="Abyssinica SIL" w:eastAsia="Times New Roman" w:hAnsi="Abyssinica SIL" w:cs="Abyssinica SIL"/>
+                <w:sz w:val="20"/>
+                <w:szCs w:val="20"/>
               </w:rPr>
               <w:t>መ/</w:t>
             </w:r>
@@ -19084,11 +19053,15 @@
               <w:ind w:left="0"/>
               <w:rPr>
                 <w:rFonts w:ascii="Abyssinica SIL" w:eastAsia="Times New Roman" w:hAnsi="Abyssinica SIL" w:cs="Abyssinica SIL"/>
+                <w:sz w:val="20"/>
+                <w:szCs w:val="20"/>
               </w:rPr>
             </w:pPr>
             <w:r>
               <w:rPr>
                 <w:rFonts w:ascii="Abyssinica SIL" w:eastAsia="Times New Roman" w:hAnsi="Abyssinica SIL" w:cs="Abyssinica SIL"/>
+                <w:sz w:val="20"/>
+                <w:szCs w:val="20"/>
               </w:rPr>
               <w:t>ነ/</w:t>
             </w:r>
@@ -19102,11 +19075,15 @@
               <w:ind w:left="0"/>
               <w:rPr>
                 <w:rFonts w:ascii="Abyssinica SIL" w:eastAsia="Times New Roman" w:hAnsi="Abyssinica SIL" w:cs="Abyssinica SIL"/>
+                <w:sz w:val="20"/>
+                <w:szCs w:val="20"/>
               </w:rPr>
             </w:pPr>
             <w:r>
               <w:rPr>
                 <w:rFonts w:ascii="Abyssinica SIL" w:eastAsia="Times New Roman" w:hAnsi="Abyssinica SIL" w:cs="Abyssinica SIL"/>
+                <w:sz w:val="20"/>
+                <w:szCs w:val="20"/>
               </w:rPr>
               <w:t>ሠ/</w:t>
             </w:r>
@@ -19120,11 +19097,15 @@
               <w:ind w:left="0"/>
               <w:rPr>
                 <w:rFonts w:ascii="Abyssinica SIL" w:eastAsia="Times New Roman" w:hAnsi="Abyssinica SIL" w:cs="Abyssinica SIL"/>
+                <w:sz w:val="20"/>
+                <w:szCs w:val="20"/>
               </w:rPr>
             </w:pPr>
             <w:r>
               <w:rPr>
                 <w:rFonts w:ascii="Abyssinica SIL" w:eastAsia="Times New Roman" w:hAnsi="Abyssinica SIL" w:cs="Abyssinica SIL"/>
+                <w:sz w:val="20"/>
+                <w:szCs w:val="20"/>
               </w:rPr>
               <w:t>ዐ/</w:t>
             </w:r>
@@ -19138,11 +19119,15 @@
               <w:ind w:left="0"/>
               <w:rPr>
                 <w:rFonts w:ascii="Abyssinica SIL" w:eastAsia="Times New Roman" w:hAnsi="Abyssinica SIL" w:cs="Abyssinica SIL"/>
+                <w:sz w:val="20"/>
+                <w:szCs w:val="20"/>
               </w:rPr>
             </w:pPr>
             <w:r>
               <w:rPr>
                 <w:rFonts w:ascii="Abyssinica SIL" w:eastAsia="Times New Roman" w:hAnsi="Abyssinica SIL" w:cs="Abyssinica SIL"/>
+                <w:sz w:val="20"/>
+                <w:szCs w:val="20"/>
               </w:rPr>
               <w:t>ፈ/</w:t>
             </w:r>
@@ -19156,11 +19141,15 @@
               <w:ind w:left="0"/>
               <w:rPr>
                 <w:rFonts w:ascii="Abyssinica SIL" w:eastAsia="Times New Roman" w:hAnsi="Abyssinica SIL" w:cs="Abyssinica SIL"/>
+                <w:sz w:val="20"/>
+                <w:szCs w:val="20"/>
               </w:rPr>
             </w:pPr>
             <w:r>
               <w:rPr>
                 <w:rFonts w:ascii="Abyssinica SIL" w:eastAsia="Times New Roman" w:hAnsi="Abyssinica SIL" w:cs="Abyssinica SIL"/>
+                <w:sz w:val="20"/>
+                <w:szCs w:val="20"/>
               </w:rPr>
               <w:t>ጸ/</w:t>
             </w:r>
@@ -19174,11 +19163,15 @@
               <w:ind w:left="0"/>
               <w:rPr>
                 <w:rFonts w:ascii="Abyssinica SIL" w:eastAsia="Times New Roman" w:hAnsi="Abyssinica SIL" w:cs="Abyssinica SIL"/>
+                <w:sz w:val="20"/>
+                <w:szCs w:val="20"/>
               </w:rPr>
             </w:pPr>
             <w:r>
               <w:rPr>
                 <w:rFonts w:ascii="Abyssinica SIL" w:eastAsia="Times New Roman" w:hAnsi="Abyssinica SIL" w:cs="Abyssinica SIL"/>
+                <w:sz w:val="20"/>
+                <w:szCs w:val="20"/>
               </w:rPr>
               <w:t>ቀ/</w:t>
             </w:r>
@@ -19192,11 +19185,15 @@
               <w:ind w:left="0"/>
               <w:rPr>
                 <w:rFonts w:ascii="Abyssinica SIL" w:eastAsia="Times New Roman" w:hAnsi="Abyssinica SIL" w:cs="Abyssinica SIL"/>
+                <w:sz w:val="20"/>
+                <w:szCs w:val="20"/>
               </w:rPr>
             </w:pPr>
             <w:r>
               <w:rPr>
                 <w:rFonts w:ascii="Abyssinica SIL" w:eastAsia="Times New Roman" w:hAnsi="Abyssinica SIL" w:cs="Abyssinica SIL"/>
+                <w:sz w:val="20"/>
+                <w:szCs w:val="20"/>
               </w:rPr>
               <w:t>ረ/</w:t>
             </w:r>
@@ -19210,11 +19207,15 @@
               <w:ind w:left="0"/>
               <w:rPr>
                 <w:rFonts w:ascii="Abyssinica SIL" w:eastAsia="Times New Roman" w:hAnsi="Abyssinica SIL" w:cs="Abyssinica SIL"/>
+                <w:sz w:val="20"/>
+                <w:szCs w:val="20"/>
               </w:rPr>
             </w:pPr>
             <w:r>
               <w:rPr>
                 <w:rFonts w:ascii="Abyssinica SIL" w:eastAsia="Times New Roman" w:hAnsi="Abyssinica SIL" w:cs="Abyssinica SIL"/>
+                <w:sz w:val="20"/>
+                <w:szCs w:val="20"/>
               </w:rPr>
               <w:t>ሰ/</w:t>
             </w:r>
@@ -19228,11 +19229,15 @@
               <w:ind w:left="0"/>
               <w:rPr>
                 <w:rFonts w:ascii="Abyssinica SIL" w:eastAsia="Times New Roman" w:hAnsi="Abyssinica SIL" w:cs="Abyssinica SIL"/>
+                <w:sz w:val="20"/>
+                <w:szCs w:val="20"/>
               </w:rPr>
             </w:pPr>
             <w:r>
               <w:rPr>
                 <w:rFonts w:ascii="Abyssinica SIL" w:eastAsia="Times New Roman" w:hAnsi="Abyssinica SIL" w:cs="Abyssinica SIL"/>
+                <w:sz w:val="20"/>
+                <w:szCs w:val="20"/>
               </w:rPr>
               <w:t>ተ/</w:t>
             </w:r>
@@ -19246,11 +19251,15 @@
               <w:ind w:left="0"/>
               <w:rPr>
                 <w:rFonts w:ascii="Abyssinica SIL" w:eastAsia="Times New Roman" w:hAnsi="Abyssinica SIL" w:cs="Abyssinica SIL"/>
+                <w:sz w:val="20"/>
+                <w:szCs w:val="20"/>
               </w:rPr>
             </w:pPr>
             <w:r>
               <w:rPr>
                 <w:rFonts w:ascii="Abyssinica SIL" w:eastAsia="Times New Roman" w:hAnsi="Abyssinica SIL" w:cs="Abyssinica SIL"/>
+                <w:sz w:val="20"/>
+                <w:szCs w:val="20"/>
               </w:rPr>
               <w:t>ኀ/</w:t>
             </w:r>
@@ -19264,11 +19273,15 @@
               <w:ind w:left="0"/>
               <w:rPr>
                 <w:rFonts w:ascii="Abyssinica SIL" w:eastAsia="Times New Roman" w:hAnsi="Abyssinica SIL" w:cs="Abyssinica SIL"/>
+                <w:sz w:val="20"/>
+                <w:szCs w:val="20"/>
               </w:rPr>
             </w:pPr>
             <w:r>
               <w:rPr>
                 <w:rFonts w:ascii="Abyssinica SIL" w:eastAsia="Times New Roman" w:hAnsi="Abyssinica SIL" w:cs="Abyssinica SIL"/>
+                <w:sz w:val="20"/>
+                <w:szCs w:val="20"/>
               </w:rPr>
               <w:t>ፀ/</w:t>
             </w:r>
@@ -19282,11 +19295,15 @@
               <w:ind w:left="0"/>
               <w:rPr>
                 <w:rFonts w:ascii="Abyssinica SIL" w:eastAsia="Times New Roman" w:hAnsi="Abyssinica SIL" w:cs="Abyssinica SIL"/>
+                <w:sz w:val="20"/>
+                <w:szCs w:val="20"/>
               </w:rPr>
             </w:pPr>
             <w:r>
               <w:rPr>
                 <w:rFonts w:ascii="Abyssinica SIL" w:eastAsia="Times New Roman" w:hAnsi="Abyssinica SIL" w:cs="Abyssinica SIL"/>
+                <w:sz w:val="20"/>
+                <w:szCs w:val="20"/>
               </w:rPr>
               <w:t>ጰ/</w:t>
             </w:r>
@@ -19300,11 +19317,15 @@
               <w:ind w:left="0"/>
               <w:rPr>
                 <w:rFonts w:ascii="Abyssinica SIL" w:eastAsia="Times New Roman" w:hAnsi="Abyssinica SIL" w:cs="Abyssinica SIL"/>
+                <w:sz w:val="20"/>
+                <w:szCs w:val="20"/>
               </w:rPr>
             </w:pPr>
             <w:r>
               <w:rPr>
                 <w:rFonts w:ascii="Abyssinica SIL" w:eastAsia="Times New Roman" w:hAnsi="Abyssinica SIL" w:cs="Abyssinica SIL"/>
+                <w:sz w:val="20"/>
+                <w:szCs w:val="20"/>
               </w:rPr>
               <w:t>ፐ/</w:t>
             </w:r>
@@ -19336,11 +19357,15 @@
               <w:ind w:left="0"/>
               <w:rPr>
                 <w:rFonts w:ascii="Abyssinica SIL" w:eastAsia="Times New Roman" w:hAnsi="Abyssinica SIL" w:cs="Abyssinica SIL"/>
+                <w:sz w:val="20"/>
+                <w:szCs w:val="20"/>
               </w:rPr>
             </w:pPr>
             <w:r>
               <w:rPr>
                 <w:rFonts w:ascii="Abyssinica SIL" w:eastAsia="Times New Roman" w:hAnsi="Abyssinica SIL" w:cs="Abyssinica SIL"/>
+                <w:sz w:val="20"/>
+                <w:szCs w:val="20"/>
               </w:rPr>
               <w:t>አ/</w:t>
             </w:r>
@@ -19354,11 +19379,15 @@
               <w:ind w:left="0"/>
               <w:rPr>
                 <w:rFonts w:ascii="Abyssinica SIL" w:eastAsia="Times New Roman" w:hAnsi="Abyssinica SIL" w:cs="Abyssinica SIL"/>
+                <w:sz w:val="20"/>
+                <w:szCs w:val="20"/>
               </w:rPr>
             </w:pPr>
             <w:r>
               <w:rPr>
                 <w:rFonts w:ascii="Abyssinica SIL" w:eastAsia="Times New Roman" w:hAnsi="Abyssinica SIL" w:cs="Abyssinica SIL"/>
+                <w:sz w:val="20"/>
+                <w:szCs w:val="20"/>
               </w:rPr>
               <w:t>በ/</w:t>
             </w:r>
@@ -19372,11 +19401,15 @@
               <w:ind w:left="0"/>
               <w:rPr>
                 <w:rFonts w:ascii="Abyssinica SIL" w:eastAsia="Times New Roman" w:hAnsi="Abyssinica SIL" w:cs="Abyssinica SIL"/>
+                <w:sz w:val="20"/>
+                <w:szCs w:val="20"/>
               </w:rPr>
             </w:pPr>
             <w:r>
               <w:rPr>
                 <w:rFonts w:ascii="Abyssinica SIL" w:eastAsia="Times New Roman" w:hAnsi="Abyssinica SIL" w:cs="Abyssinica SIL"/>
+                <w:sz w:val="20"/>
+                <w:szCs w:val="20"/>
               </w:rPr>
               <w:t>ገ/</w:t>
             </w:r>
@@ -19390,11 +19423,15 @@
               <w:ind w:left="0"/>
               <w:rPr>
                 <w:rFonts w:ascii="Abyssinica SIL" w:eastAsia="Times New Roman" w:hAnsi="Abyssinica SIL" w:cs="Abyssinica SIL"/>
+                <w:sz w:val="20"/>
+                <w:szCs w:val="20"/>
               </w:rPr>
             </w:pPr>
             <w:r>
               <w:rPr>
                 <w:rFonts w:ascii="Abyssinica SIL" w:eastAsia="Times New Roman" w:hAnsi="Abyssinica SIL" w:cs="Abyssinica SIL"/>
+                <w:sz w:val="20"/>
+                <w:szCs w:val="20"/>
               </w:rPr>
               <w:t>ደ/</w:t>
             </w:r>
@@ -19408,11 +19445,15 @@
               <w:ind w:left="0"/>
               <w:rPr>
                 <w:rFonts w:ascii="Abyssinica SIL" w:eastAsia="Times New Roman" w:hAnsi="Abyssinica SIL" w:cs="Abyssinica SIL"/>
+                <w:sz w:val="20"/>
+                <w:szCs w:val="20"/>
               </w:rPr>
             </w:pPr>
             <w:r>
               <w:rPr>
                 <w:rFonts w:ascii="Abyssinica SIL" w:eastAsia="Times New Roman" w:hAnsi="Abyssinica SIL" w:cs="Abyssinica SIL"/>
+                <w:sz w:val="20"/>
+                <w:szCs w:val="20"/>
               </w:rPr>
               <w:t>ጀ/</w:t>
             </w:r>
@@ -19426,11 +19467,15 @@
               <w:ind w:left="0"/>
               <w:rPr>
                 <w:rFonts w:ascii="Abyssinica SIL" w:eastAsia="Times New Roman" w:hAnsi="Abyssinica SIL" w:cs="Abyssinica SIL"/>
+                <w:sz w:val="20"/>
+                <w:szCs w:val="20"/>
               </w:rPr>
             </w:pPr>
             <w:r>
               <w:rPr>
                 <w:rFonts w:ascii="Abyssinica SIL" w:eastAsia="Times New Roman" w:hAnsi="Abyssinica SIL" w:cs="Abyssinica SIL"/>
+                <w:sz w:val="20"/>
+                <w:szCs w:val="20"/>
               </w:rPr>
               <w:t>ሀ/</w:t>
             </w:r>
@@ -19444,11 +19489,15 @@
               <w:ind w:left="0"/>
               <w:rPr>
                 <w:rFonts w:ascii="Abyssinica SIL" w:eastAsia="Times New Roman" w:hAnsi="Abyssinica SIL" w:cs="Abyssinica SIL"/>
+                <w:sz w:val="20"/>
+                <w:szCs w:val="20"/>
               </w:rPr>
             </w:pPr>
             <w:r>
               <w:rPr>
                 <w:rFonts w:ascii="Abyssinica SIL" w:eastAsia="Times New Roman" w:hAnsi="Abyssinica SIL" w:cs="Abyssinica SIL"/>
+                <w:sz w:val="20"/>
+                <w:szCs w:val="20"/>
               </w:rPr>
               <w:t>ወ/</w:t>
             </w:r>
@@ -19462,11 +19511,15 @@
               <w:ind w:left="0"/>
               <w:rPr>
                 <w:rFonts w:ascii="Abyssinica SIL" w:eastAsia="Times New Roman" w:hAnsi="Abyssinica SIL" w:cs="Abyssinica SIL"/>
+                <w:sz w:val="20"/>
+                <w:szCs w:val="20"/>
               </w:rPr>
             </w:pPr>
             <w:r>
               <w:rPr>
                 <w:rFonts w:ascii="Abyssinica SIL" w:eastAsia="Times New Roman" w:hAnsi="Abyssinica SIL" w:cs="Abyssinica SIL"/>
+                <w:sz w:val="20"/>
+                <w:szCs w:val="20"/>
               </w:rPr>
               <w:t>ዘ/</w:t>
             </w:r>
@@ -19480,11 +19533,15 @@
               <w:ind w:left="0"/>
               <w:rPr>
                 <w:rFonts w:ascii="Abyssinica SIL" w:eastAsia="Times New Roman" w:hAnsi="Abyssinica SIL" w:cs="Abyssinica SIL"/>
+                <w:sz w:val="20"/>
+                <w:szCs w:val="20"/>
               </w:rPr>
             </w:pPr>
             <w:r>
               <w:rPr>
                 <w:rFonts w:ascii="Abyssinica SIL" w:eastAsia="Times New Roman" w:hAnsi="Abyssinica SIL" w:cs="Abyssinica SIL"/>
+                <w:sz w:val="20"/>
+                <w:szCs w:val="20"/>
               </w:rPr>
               <w:t>ዠ/</w:t>
             </w:r>
@@ -19498,11 +19555,15 @@
               <w:ind w:left="0"/>
               <w:rPr>
                 <w:rFonts w:ascii="Abyssinica SIL" w:eastAsia="Times New Roman" w:hAnsi="Abyssinica SIL" w:cs="Abyssinica SIL"/>
+                <w:sz w:val="20"/>
+                <w:szCs w:val="20"/>
               </w:rPr>
             </w:pPr>
             <w:r>
               <w:rPr>
                 <w:rFonts w:ascii="Abyssinica SIL" w:eastAsia="Times New Roman" w:hAnsi="Abyssinica SIL" w:cs="Abyssinica SIL"/>
+                <w:sz w:val="20"/>
+                <w:szCs w:val="20"/>
               </w:rPr>
               <w:t>ሐ/</w:t>
             </w:r>
@@ -19516,11 +19577,15 @@
               <w:ind w:left="0"/>
               <w:rPr>
                 <w:rFonts w:ascii="Abyssinica SIL" w:eastAsia="Times New Roman" w:hAnsi="Abyssinica SIL" w:cs="Abyssinica SIL"/>
+                <w:sz w:val="20"/>
+                <w:szCs w:val="20"/>
               </w:rPr>
             </w:pPr>
             <w:r>
               <w:rPr>
                 <w:rFonts w:ascii="Abyssinica SIL" w:eastAsia="Times New Roman" w:hAnsi="Abyssinica SIL" w:cs="Abyssinica SIL"/>
+                <w:sz w:val="20"/>
+                <w:szCs w:val="20"/>
               </w:rPr>
               <w:t>ጠ/</w:t>
             </w:r>
@@ -19534,11 +19599,15 @@
               <w:ind w:left="0"/>
               <w:rPr>
                 <w:rFonts w:ascii="Abyssinica SIL" w:eastAsia="Times New Roman" w:hAnsi="Abyssinica SIL" w:cs="Abyssinica SIL"/>
+                <w:sz w:val="20"/>
+                <w:szCs w:val="20"/>
               </w:rPr>
             </w:pPr>
             <w:r>
               <w:rPr>
                 <w:rFonts w:ascii="Abyssinica SIL" w:eastAsia="Times New Roman" w:hAnsi="Abyssinica SIL" w:cs="Abyssinica SIL"/>
+                <w:sz w:val="20"/>
+                <w:szCs w:val="20"/>
               </w:rPr>
               <w:t>ጨ/</w:t>
             </w:r>
@@ -19552,11 +19621,15 @@
               <w:ind w:left="0"/>
               <w:rPr>
                 <w:rFonts w:ascii="Abyssinica SIL" w:eastAsia="Times New Roman" w:hAnsi="Abyssinica SIL" w:cs="Abyssinica SIL"/>
+                <w:sz w:val="20"/>
+                <w:szCs w:val="20"/>
               </w:rPr>
             </w:pPr>
             <w:r>
               <w:rPr>
                 <w:rFonts w:ascii="Abyssinica SIL" w:eastAsia="Times New Roman" w:hAnsi="Abyssinica SIL" w:cs="Abyssinica SIL"/>
+                <w:sz w:val="20"/>
+                <w:szCs w:val="20"/>
               </w:rPr>
               <w:t>የ/</w:t>
             </w:r>
@@ -19570,11 +19643,15 @@
               <w:ind w:left="0"/>
               <w:rPr>
                 <w:rFonts w:ascii="Abyssinica SIL" w:eastAsia="Times New Roman" w:hAnsi="Abyssinica SIL" w:cs="Abyssinica SIL"/>
+                <w:sz w:val="20"/>
+                <w:szCs w:val="20"/>
               </w:rPr>
             </w:pPr>
             <w:r>
               <w:rPr>
                 <w:rFonts w:ascii="Abyssinica SIL" w:eastAsia="Times New Roman" w:hAnsi="Abyssinica SIL" w:cs="Abyssinica SIL"/>
+                <w:sz w:val="20"/>
+                <w:szCs w:val="20"/>
               </w:rPr>
               <w:t>ከ/</w:t>
             </w:r>
@@ -19588,11 +19665,15 @@
               <w:ind w:left="0"/>
               <w:rPr>
                 <w:rFonts w:ascii="Abyssinica SIL" w:eastAsia="Times New Roman" w:hAnsi="Abyssinica SIL" w:cs="Abyssinica SIL"/>
+                <w:sz w:val="20"/>
+                <w:szCs w:val="20"/>
               </w:rPr>
             </w:pPr>
             <w:r>
               <w:rPr>
                 <w:rFonts w:ascii="Abyssinica SIL" w:eastAsia="Times New Roman" w:hAnsi="Abyssinica SIL" w:cs="Abyssinica SIL"/>
+                <w:sz w:val="20"/>
+                <w:szCs w:val="20"/>
               </w:rPr>
               <w:t>ኸ/</w:t>
             </w:r>
@@ -19606,11 +19687,15 @@
               <w:ind w:left="0"/>
               <w:rPr>
                 <w:rFonts w:ascii="Abyssinica SIL" w:eastAsia="Times New Roman" w:hAnsi="Abyssinica SIL" w:cs="Abyssinica SIL"/>
+                <w:sz w:val="20"/>
+                <w:szCs w:val="20"/>
               </w:rPr>
             </w:pPr>
             <w:r>
               <w:rPr>
                 <w:rFonts w:ascii="Abyssinica SIL" w:eastAsia="Times New Roman" w:hAnsi="Abyssinica SIL" w:cs="Abyssinica SIL"/>
+                <w:sz w:val="20"/>
+                <w:szCs w:val="20"/>
               </w:rPr>
               <w:t>ለ/</w:t>
             </w:r>
@@ -19624,11 +19709,15 @@
               <w:ind w:left="0"/>
               <w:rPr>
                 <w:rFonts w:ascii="Abyssinica SIL" w:eastAsia="Times New Roman" w:hAnsi="Abyssinica SIL" w:cs="Abyssinica SIL"/>
+                <w:sz w:val="20"/>
+                <w:szCs w:val="20"/>
               </w:rPr>
             </w:pPr>
             <w:r>
               <w:rPr>
                 <w:rFonts w:ascii="Abyssinica SIL" w:eastAsia="Times New Roman" w:hAnsi="Abyssinica SIL" w:cs="Abyssinica SIL"/>
+                <w:sz w:val="20"/>
+                <w:szCs w:val="20"/>
               </w:rPr>
               <w:t>መ/</w:t>
             </w:r>
@@ -19642,11 +19731,15 @@
               <w:ind w:left="0"/>
               <w:rPr>
                 <w:rFonts w:ascii="Abyssinica SIL" w:eastAsia="Times New Roman" w:hAnsi="Abyssinica SIL" w:cs="Abyssinica SIL"/>
+                <w:sz w:val="20"/>
+                <w:szCs w:val="20"/>
               </w:rPr>
             </w:pPr>
             <w:r>
               <w:rPr>
                 <w:rFonts w:ascii="Abyssinica SIL" w:eastAsia="Times New Roman" w:hAnsi="Abyssinica SIL" w:cs="Abyssinica SIL"/>
+                <w:sz w:val="20"/>
+                <w:szCs w:val="20"/>
               </w:rPr>
               <w:t>ነ/</w:t>
             </w:r>
@@ -19660,11 +19753,15 @@
               <w:ind w:left="0"/>
               <w:rPr>
                 <w:rFonts w:ascii="Abyssinica SIL" w:eastAsia="Times New Roman" w:hAnsi="Abyssinica SIL" w:cs="Abyssinica SIL"/>
+                <w:sz w:val="20"/>
+                <w:szCs w:val="20"/>
               </w:rPr>
             </w:pPr>
             <w:r>
               <w:rPr>
                 <w:rFonts w:ascii="Abyssinica SIL" w:eastAsia="Times New Roman" w:hAnsi="Abyssinica SIL" w:cs="Abyssinica SIL"/>
+                <w:sz w:val="20"/>
+                <w:szCs w:val="20"/>
               </w:rPr>
               <w:t>ኘ/</w:t>
             </w:r>
@@ -19678,11 +19775,15 @@
               <w:ind w:left="0"/>
               <w:rPr>
                 <w:rFonts w:ascii="Abyssinica SIL" w:eastAsia="Times New Roman" w:hAnsi="Abyssinica SIL" w:cs="Abyssinica SIL"/>
+                <w:sz w:val="20"/>
+                <w:szCs w:val="20"/>
               </w:rPr>
             </w:pPr>
             <w:r>
               <w:rPr>
                 <w:rFonts w:ascii="Abyssinica SIL" w:eastAsia="Times New Roman" w:hAnsi="Abyssinica SIL" w:cs="Abyssinica SIL"/>
+                <w:sz w:val="20"/>
+                <w:szCs w:val="20"/>
               </w:rPr>
               <w:t>ሠ/</w:t>
             </w:r>
@@ -19696,11 +19797,15 @@
               <w:ind w:left="0"/>
               <w:rPr>
                 <w:rFonts w:ascii="Abyssinica SIL" w:eastAsia="Times New Roman" w:hAnsi="Abyssinica SIL" w:cs="Abyssinica SIL"/>
+                <w:sz w:val="20"/>
+                <w:szCs w:val="20"/>
               </w:rPr>
             </w:pPr>
             <w:r>
               <w:rPr>
                 <w:rFonts w:ascii="Abyssinica SIL" w:eastAsia="Times New Roman" w:hAnsi="Abyssinica SIL" w:cs="Abyssinica SIL"/>
+                <w:sz w:val="20"/>
+                <w:szCs w:val="20"/>
               </w:rPr>
               <w:t>ዐ/</w:t>
             </w:r>
@@ -19714,11 +19819,15 @@
               <w:ind w:left="0"/>
               <w:rPr>
                 <w:rFonts w:ascii="Abyssinica SIL" w:eastAsia="Times New Roman" w:hAnsi="Abyssinica SIL" w:cs="Abyssinica SIL"/>
+                <w:sz w:val="20"/>
+                <w:szCs w:val="20"/>
               </w:rPr>
             </w:pPr>
             <w:r>
               <w:rPr>
                 <w:rFonts w:ascii="Abyssinica SIL" w:eastAsia="Times New Roman" w:hAnsi="Abyssinica SIL" w:cs="Abyssinica SIL"/>
+                <w:sz w:val="20"/>
+                <w:szCs w:val="20"/>
               </w:rPr>
               <w:t>ፈ/</w:t>
             </w:r>
@@ -19732,11 +19841,15 @@
               <w:ind w:left="0"/>
               <w:rPr>
                 <w:rFonts w:ascii="Abyssinica SIL" w:eastAsia="Times New Roman" w:hAnsi="Abyssinica SIL" w:cs="Abyssinica SIL"/>
+                <w:sz w:val="20"/>
+                <w:szCs w:val="20"/>
               </w:rPr>
             </w:pPr>
             <w:r>
               <w:rPr>
                 <w:rFonts w:ascii="Abyssinica SIL" w:eastAsia="Times New Roman" w:hAnsi="Abyssinica SIL" w:cs="Abyssinica SIL"/>
+                <w:sz w:val="20"/>
+                <w:szCs w:val="20"/>
               </w:rPr>
               <w:t>ጸ/</w:t>
             </w:r>
@@ -19750,11 +19863,15 @@
               <w:ind w:left="0"/>
               <w:rPr>
                 <w:rFonts w:ascii="Abyssinica SIL" w:eastAsia="Times New Roman" w:hAnsi="Abyssinica SIL" w:cs="Abyssinica SIL"/>
+                <w:sz w:val="20"/>
+                <w:szCs w:val="20"/>
               </w:rPr>
             </w:pPr>
             <w:r>
               <w:rPr>
                 <w:rFonts w:ascii="Abyssinica SIL" w:eastAsia="Times New Roman" w:hAnsi="Abyssinica SIL" w:cs="Abyssinica SIL"/>
+                <w:sz w:val="20"/>
+                <w:szCs w:val="20"/>
               </w:rPr>
               <w:t>ቀ/</w:t>
             </w:r>
@@ -19768,11 +19885,15 @@
               <w:ind w:left="0"/>
               <w:rPr>
                 <w:rFonts w:ascii="Abyssinica SIL" w:eastAsia="Times New Roman" w:hAnsi="Abyssinica SIL" w:cs="Abyssinica SIL"/>
+                <w:sz w:val="20"/>
+                <w:szCs w:val="20"/>
               </w:rPr>
             </w:pPr>
             <w:r>
               <w:rPr>
                 <w:rFonts w:ascii="Abyssinica SIL" w:eastAsia="Times New Roman" w:hAnsi="Abyssinica SIL" w:cs="Abyssinica SIL"/>
+                <w:sz w:val="20"/>
+                <w:szCs w:val="20"/>
               </w:rPr>
               <w:t>ረ/</w:t>
             </w:r>
@@ -19786,11 +19907,15 @@
               <w:ind w:left="0"/>
               <w:rPr>
                 <w:rFonts w:ascii="Abyssinica SIL" w:eastAsia="Times New Roman" w:hAnsi="Abyssinica SIL" w:cs="Abyssinica SIL"/>
+                <w:sz w:val="20"/>
+                <w:szCs w:val="20"/>
               </w:rPr>
             </w:pPr>
             <w:r>
               <w:rPr>
                 <w:rFonts w:ascii="Abyssinica SIL" w:eastAsia="Times New Roman" w:hAnsi="Abyssinica SIL" w:cs="Abyssinica SIL"/>
+                <w:sz w:val="20"/>
+                <w:szCs w:val="20"/>
               </w:rPr>
               <w:t>ሰ/</w:t>
             </w:r>
@@ -19804,11 +19929,15 @@
               <w:ind w:left="0"/>
               <w:rPr>
                 <w:rFonts w:ascii="Abyssinica SIL" w:eastAsia="Times New Roman" w:hAnsi="Abyssinica SIL" w:cs="Abyssinica SIL"/>
+                <w:sz w:val="20"/>
+                <w:szCs w:val="20"/>
               </w:rPr>
             </w:pPr>
             <w:r>
               <w:rPr>
                 <w:rFonts w:ascii="Abyssinica SIL" w:eastAsia="Times New Roman" w:hAnsi="Abyssinica SIL" w:cs="Abyssinica SIL"/>
+                <w:sz w:val="20"/>
+                <w:szCs w:val="20"/>
               </w:rPr>
               <w:t>ሸ/</w:t>
             </w:r>
@@ -19822,11 +19951,15 @@
               <w:ind w:left="0"/>
               <w:rPr>
                 <w:rFonts w:ascii="Abyssinica SIL" w:eastAsia="Times New Roman" w:hAnsi="Abyssinica SIL" w:cs="Abyssinica SIL"/>
+                <w:sz w:val="20"/>
+                <w:szCs w:val="20"/>
               </w:rPr>
             </w:pPr>
             <w:r>
               <w:rPr>
                 <w:rFonts w:ascii="Abyssinica SIL" w:eastAsia="Times New Roman" w:hAnsi="Abyssinica SIL" w:cs="Abyssinica SIL"/>
+                <w:sz w:val="20"/>
+                <w:szCs w:val="20"/>
               </w:rPr>
               <w:t>ተ/</w:t>
             </w:r>
@@ -19840,11 +19973,15 @@
               <w:ind w:left="0"/>
               <w:rPr>
                 <w:rFonts w:ascii="Abyssinica SIL" w:eastAsia="Times New Roman" w:hAnsi="Abyssinica SIL" w:cs="Abyssinica SIL"/>
+                <w:sz w:val="20"/>
+                <w:szCs w:val="20"/>
               </w:rPr>
             </w:pPr>
             <w:r>
               <w:rPr>
                 <w:rFonts w:ascii="Abyssinica SIL" w:eastAsia="Times New Roman" w:hAnsi="Abyssinica SIL" w:cs="Abyssinica SIL"/>
+                <w:sz w:val="20"/>
+                <w:szCs w:val="20"/>
               </w:rPr>
               <w:t>ቸ/</w:t>
             </w:r>
@@ -19858,13 +19995,16 @@
               <w:ind w:left="0"/>
               <w:rPr>
                 <w:rFonts w:ascii="Abyssinica SIL" w:eastAsia="Times New Roman" w:hAnsi="Abyssinica SIL" w:cs="Abyssinica SIL"/>
+                <w:sz w:val="20"/>
+                <w:szCs w:val="20"/>
               </w:rPr>
             </w:pPr>
             <w:r>
               <w:rPr>
                 <w:rFonts w:ascii="Abyssinica SIL" w:eastAsia="Times New Roman" w:hAnsi="Abyssinica SIL" w:cs="Abyssinica SIL"/>
-              </w:rPr>
-              <w:lastRenderedPageBreak/>
+                <w:sz w:val="20"/>
+                <w:szCs w:val="20"/>
+              </w:rPr>
               <w:t>ኀ/</w:t>
             </w:r>
           </w:p>
@@ -19877,11 +20017,15 @@
               <w:ind w:left="0"/>
               <w:rPr>
                 <w:rFonts w:ascii="Abyssinica SIL" w:eastAsia="Times New Roman" w:hAnsi="Abyssinica SIL" w:cs="Abyssinica SIL"/>
+                <w:sz w:val="20"/>
+                <w:szCs w:val="20"/>
               </w:rPr>
             </w:pPr>
             <w:r>
               <w:rPr>
                 <w:rFonts w:ascii="Abyssinica SIL" w:eastAsia="Times New Roman" w:hAnsi="Abyssinica SIL" w:cs="Abyssinica SIL"/>
+                <w:sz w:val="20"/>
+                <w:szCs w:val="20"/>
               </w:rPr>
               <w:t>ፀ/</w:t>
             </w:r>
@@ -19895,11 +20039,15 @@
               <w:ind w:left="0"/>
               <w:rPr>
                 <w:rFonts w:ascii="Abyssinica SIL" w:eastAsia="Times New Roman" w:hAnsi="Abyssinica SIL" w:cs="Abyssinica SIL"/>
+                <w:sz w:val="20"/>
+                <w:szCs w:val="20"/>
               </w:rPr>
             </w:pPr>
             <w:r>
               <w:rPr>
                 <w:rFonts w:ascii="Abyssinica SIL" w:eastAsia="Times New Roman" w:hAnsi="Abyssinica SIL" w:cs="Abyssinica SIL"/>
+                <w:sz w:val="20"/>
+                <w:szCs w:val="20"/>
               </w:rPr>
               <w:t>ጰ/</w:t>
             </w:r>
@@ -19913,11 +20061,15 @@
               <w:ind w:left="0"/>
               <w:rPr>
                 <w:rFonts w:ascii="Abyssinica SIL" w:eastAsia="Times New Roman" w:hAnsi="Abyssinica SIL" w:cs="Abyssinica SIL"/>
+                <w:sz w:val="20"/>
+                <w:szCs w:val="20"/>
               </w:rPr>
             </w:pPr>
             <w:r>
               <w:rPr>
                 <w:rFonts w:ascii="Abyssinica SIL" w:eastAsia="Times New Roman" w:hAnsi="Abyssinica SIL" w:cs="Abyssinica SIL"/>
+                <w:sz w:val="20"/>
+                <w:szCs w:val="20"/>
               </w:rPr>
               <w:t>ፐ/</w:t>
             </w:r>
@@ -19949,13 +20101,16 @@
               <w:ind w:left="0"/>
               <w:rPr>
                 <w:rFonts w:ascii="Abyssinica SIL" w:eastAsia="Times New Roman" w:hAnsi="Abyssinica SIL" w:cs="Abyssinica SIL"/>
+                <w:sz w:val="20"/>
+                <w:szCs w:val="20"/>
               </w:rPr>
             </w:pPr>
             <w:r>
               <w:rPr>
                 <w:rFonts w:ascii="Abyssinica SIL" w:eastAsia="Times New Roman" w:hAnsi="Abyssinica SIL" w:cs="Abyssinica SIL"/>
-              </w:rPr>
-              <w:lastRenderedPageBreak/>
+                <w:sz w:val="20"/>
+                <w:szCs w:val="20"/>
+              </w:rPr>
               <w:t>አ/</w:t>
             </w:r>
           </w:p>
@@ -19968,11 +20123,15 @@
               <w:ind w:left="0"/>
               <w:rPr>
                 <w:rFonts w:ascii="Abyssinica SIL" w:eastAsia="Times New Roman" w:hAnsi="Abyssinica SIL" w:cs="Abyssinica SIL"/>
+                <w:sz w:val="20"/>
+                <w:szCs w:val="20"/>
               </w:rPr>
             </w:pPr>
             <w:r>
               <w:rPr>
                 <w:rFonts w:ascii="Abyssinica SIL" w:eastAsia="Times New Roman" w:hAnsi="Abyssinica SIL" w:cs="Abyssinica SIL"/>
+                <w:sz w:val="20"/>
+                <w:szCs w:val="20"/>
               </w:rPr>
               <w:t>በ/</w:t>
             </w:r>
@@ -19986,11 +20145,15 @@
               <w:ind w:left="0"/>
               <w:rPr>
                 <w:rFonts w:ascii="Abyssinica SIL" w:eastAsia="Times New Roman" w:hAnsi="Abyssinica SIL" w:cs="Abyssinica SIL"/>
+                <w:sz w:val="20"/>
+                <w:szCs w:val="20"/>
               </w:rPr>
             </w:pPr>
             <w:r>
               <w:rPr>
                 <w:rFonts w:ascii="Abyssinica SIL" w:eastAsia="Times New Roman" w:hAnsi="Abyssinica SIL" w:cs="Abyssinica SIL"/>
+                <w:sz w:val="20"/>
+                <w:szCs w:val="20"/>
               </w:rPr>
               <w:t>ገ/</w:t>
             </w:r>
@@ -20004,11 +20167,15 @@
               <w:ind w:left="0"/>
               <w:rPr>
                 <w:rFonts w:ascii="Abyssinica SIL" w:eastAsia="Times New Roman" w:hAnsi="Abyssinica SIL" w:cs="Abyssinica SIL"/>
+                <w:sz w:val="20"/>
+                <w:szCs w:val="20"/>
               </w:rPr>
             </w:pPr>
             <w:r>
               <w:rPr>
                 <w:rFonts w:ascii="Abyssinica SIL" w:eastAsia="Times New Roman" w:hAnsi="Abyssinica SIL" w:cs="Abyssinica SIL"/>
+                <w:sz w:val="20"/>
+                <w:szCs w:val="20"/>
               </w:rPr>
               <w:t>ደ/</w:t>
             </w:r>
@@ -20022,11 +20189,15 @@
               <w:ind w:left="0"/>
               <w:rPr>
                 <w:rFonts w:ascii="Abyssinica SIL" w:eastAsia="Times New Roman" w:hAnsi="Abyssinica SIL" w:cs="Abyssinica SIL"/>
+                <w:sz w:val="20"/>
+                <w:szCs w:val="20"/>
               </w:rPr>
             </w:pPr>
             <w:r>
               <w:rPr>
                 <w:rFonts w:ascii="Abyssinica SIL" w:eastAsia="Times New Roman" w:hAnsi="Abyssinica SIL" w:cs="Abyssinica SIL"/>
+                <w:sz w:val="20"/>
+                <w:szCs w:val="20"/>
               </w:rPr>
               <w:t>ጀ/</w:t>
             </w:r>
@@ -20040,11 +20211,15 @@
               <w:ind w:left="0"/>
               <w:rPr>
                 <w:rFonts w:ascii="Abyssinica SIL" w:eastAsia="Times New Roman" w:hAnsi="Abyssinica SIL" w:cs="Abyssinica SIL"/>
+                <w:sz w:val="20"/>
+                <w:szCs w:val="20"/>
               </w:rPr>
             </w:pPr>
             <w:r>
               <w:rPr>
                 <w:rFonts w:ascii="Abyssinica SIL" w:eastAsia="Times New Roman" w:hAnsi="Abyssinica SIL" w:cs="Abyssinica SIL"/>
+                <w:sz w:val="20"/>
+                <w:szCs w:val="20"/>
               </w:rPr>
               <w:t>ሀ/</w:t>
             </w:r>
@@ -20058,11 +20233,15 @@
               <w:ind w:left="0"/>
               <w:rPr>
                 <w:rFonts w:ascii="Abyssinica SIL" w:eastAsia="Times New Roman" w:hAnsi="Abyssinica SIL" w:cs="Abyssinica SIL"/>
+                <w:sz w:val="20"/>
+                <w:szCs w:val="20"/>
               </w:rPr>
             </w:pPr>
             <w:r>
               <w:rPr>
                 <w:rFonts w:ascii="Abyssinica SIL" w:eastAsia="Times New Roman" w:hAnsi="Abyssinica SIL" w:cs="Abyssinica SIL"/>
+                <w:sz w:val="20"/>
+                <w:szCs w:val="20"/>
               </w:rPr>
               <w:t>ወ/</w:t>
             </w:r>
@@ -20076,11 +20255,15 @@
               <w:ind w:left="0"/>
               <w:rPr>
                 <w:rFonts w:ascii="Abyssinica SIL" w:eastAsia="Times New Roman" w:hAnsi="Abyssinica SIL" w:cs="Abyssinica SIL"/>
+                <w:sz w:val="20"/>
+                <w:szCs w:val="20"/>
               </w:rPr>
             </w:pPr>
             <w:r>
               <w:rPr>
                 <w:rFonts w:ascii="Abyssinica SIL" w:eastAsia="Times New Roman" w:hAnsi="Abyssinica SIL" w:cs="Abyssinica SIL"/>
+                <w:sz w:val="20"/>
+                <w:szCs w:val="20"/>
               </w:rPr>
               <w:t>ዘ/</w:t>
             </w:r>
@@ -20094,11 +20277,15 @@
               <w:ind w:left="0"/>
               <w:rPr>
                 <w:rFonts w:ascii="Abyssinica SIL" w:eastAsia="Times New Roman" w:hAnsi="Abyssinica SIL" w:cs="Abyssinica SIL"/>
+                <w:sz w:val="20"/>
+                <w:szCs w:val="20"/>
               </w:rPr>
             </w:pPr>
             <w:r>
               <w:rPr>
                 <w:rFonts w:ascii="Abyssinica SIL" w:eastAsia="Times New Roman" w:hAnsi="Abyssinica SIL" w:cs="Abyssinica SIL"/>
+                <w:sz w:val="20"/>
+                <w:szCs w:val="20"/>
               </w:rPr>
               <w:t>ዠ/</w:t>
             </w:r>
@@ -20112,11 +20299,15 @@
               <w:ind w:left="0"/>
               <w:rPr>
                 <w:rFonts w:ascii="Abyssinica SIL" w:eastAsia="Times New Roman" w:hAnsi="Abyssinica SIL" w:cs="Abyssinica SIL"/>
+                <w:sz w:val="20"/>
+                <w:szCs w:val="20"/>
               </w:rPr>
             </w:pPr>
             <w:r>
               <w:rPr>
                 <w:rFonts w:ascii="Abyssinica SIL" w:eastAsia="Times New Roman" w:hAnsi="Abyssinica SIL" w:cs="Abyssinica SIL"/>
+                <w:sz w:val="20"/>
+                <w:szCs w:val="20"/>
               </w:rPr>
               <w:t>ሐ/</w:t>
             </w:r>
@@ -20130,11 +20321,15 @@
               <w:ind w:left="0"/>
               <w:rPr>
                 <w:rFonts w:ascii="Abyssinica SIL" w:eastAsia="Times New Roman" w:hAnsi="Abyssinica SIL" w:cs="Abyssinica SIL"/>
+                <w:sz w:val="20"/>
+                <w:szCs w:val="20"/>
               </w:rPr>
             </w:pPr>
             <w:r>
               <w:rPr>
                 <w:rFonts w:ascii="Abyssinica SIL" w:eastAsia="Times New Roman" w:hAnsi="Abyssinica SIL" w:cs="Abyssinica SIL"/>
+                <w:sz w:val="20"/>
+                <w:szCs w:val="20"/>
               </w:rPr>
               <w:t>ጠ/</w:t>
             </w:r>
@@ -20148,11 +20343,15 @@
               <w:ind w:left="0"/>
               <w:rPr>
                 <w:rFonts w:ascii="Abyssinica SIL" w:eastAsia="Times New Roman" w:hAnsi="Abyssinica SIL" w:cs="Abyssinica SIL"/>
+                <w:sz w:val="20"/>
+                <w:szCs w:val="20"/>
               </w:rPr>
             </w:pPr>
             <w:r>
               <w:rPr>
                 <w:rFonts w:ascii="Abyssinica SIL" w:eastAsia="Times New Roman" w:hAnsi="Abyssinica SIL" w:cs="Abyssinica SIL"/>
+                <w:sz w:val="20"/>
+                <w:szCs w:val="20"/>
               </w:rPr>
               <w:t>ጨ/</w:t>
             </w:r>
@@ -20166,11 +20365,15 @@
               <w:ind w:left="0"/>
               <w:rPr>
                 <w:rFonts w:ascii="Abyssinica SIL" w:eastAsia="Times New Roman" w:hAnsi="Abyssinica SIL" w:cs="Abyssinica SIL"/>
+                <w:sz w:val="20"/>
+                <w:szCs w:val="20"/>
               </w:rPr>
             </w:pPr>
             <w:r>
               <w:rPr>
                 <w:rFonts w:ascii="Abyssinica SIL" w:eastAsia="Times New Roman" w:hAnsi="Abyssinica SIL" w:cs="Abyssinica SIL"/>
+                <w:sz w:val="20"/>
+                <w:szCs w:val="20"/>
               </w:rPr>
               <w:t>የ/</w:t>
             </w:r>
@@ -20184,11 +20387,15 @@
               <w:ind w:left="0"/>
               <w:rPr>
                 <w:rFonts w:ascii="Abyssinica SIL" w:eastAsia="Times New Roman" w:hAnsi="Abyssinica SIL" w:cs="Abyssinica SIL"/>
+                <w:sz w:val="20"/>
+                <w:szCs w:val="20"/>
               </w:rPr>
             </w:pPr>
             <w:r>
               <w:rPr>
                 <w:rFonts w:ascii="Abyssinica SIL" w:eastAsia="Times New Roman" w:hAnsi="Abyssinica SIL" w:cs="Abyssinica SIL"/>
+                <w:sz w:val="20"/>
+                <w:szCs w:val="20"/>
               </w:rPr>
               <w:t>ከ/</w:t>
             </w:r>
@@ -20202,11 +20409,15 @@
               <w:ind w:left="0"/>
               <w:rPr>
                 <w:rFonts w:ascii="Abyssinica SIL" w:eastAsia="Times New Roman" w:hAnsi="Abyssinica SIL" w:cs="Abyssinica SIL"/>
+                <w:sz w:val="20"/>
+                <w:szCs w:val="20"/>
               </w:rPr>
             </w:pPr>
             <w:r>
               <w:rPr>
                 <w:rFonts w:ascii="Abyssinica SIL" w:eastAsia="Times New Roman" w:hAnsi="Abyssinica SIL" w:cs="Abyssinica SIL"/>
+                <w:sz w:val="20"/>
+                <w:szCs w:val="20"/>
               </w:rPr>
               <w:t>ኸ/</w:t>
             </w:r>
@@ -20220,11 +20431,15 @@
               <w:ind w:left="0"/>
               <w:rPr>
                 <w:rFonts w:ascii="Abyssinica SIL" w:eastAsia="Times New Roman" w:hAnsi="Abyssinica SIL" w:cs="Abyssinica SIL"/>
+                <w:sz w:val="20"/>
+                <w:szCs w:val="20"/>
               </w:rPr>
             </w:pPr>
             <w:r>
               <w:rPr>
                 <w:rFonts w:ascii="Abyssinica SIL" w:eastAsia="Times New Roman" w:hAnsi="Abyssinica SIL" w:cs="Abyssinica SIL"/>
+                <w:sz w:val="20"/>
+                <w:szCs w:val="20"/>
               </w:rPr>
               <w:t>ለ/</w:t>
             </w:r>
@@ -20238,11 +20453,15 @@
               <w:ind w:left="0"/>
               <w:rPr>
                 <w:rFonts w:ascii="Abyssinica SIL" w:eastAsia="Times New Roman" w:hAnsi="Abyssinica SIL" w:cs="Abyssinica SIL"/>
+                <w:sz w:val="20"/>
+                <w:szCs w:val="20"/>
               </w:rPr>
             </w:pPr>
             <w:r>
               <w:rPr>
                 <w:rFonts w:ascii="Abyssinica SIL" w:eastAsia="Times New Roman" w:hAnsi="Abyssinica SIL" w:cs="Abyssinica SIL"/>
+                <w:sz w:val="20"/>
+                <w:szCs w:val="20"/>
               </w:rPr>
               <w:t>መ/</w:t>
             </w:r>
@@ -20256,11 +20475,15 @@
               <w:ind w:left="0"/>
               <w:rPr>
                 <w:rFonts w:ascii="Abyssinica SIL" w:eastAsia="Times New Roman" w:hAnsi="Abyssinica SIL" w:cs="Abyssinica SIL"/>
+                <w:sz w:val="20"/>
+                <w:szCs w:val="20"/>
               </w:rPr>
             </w:pPr>
             <w:r>
               <w:rPr>
                 <w:rFonts w:ascii="Abyssinica SIL" w:eastAsia="Times New Roman" w:hAnsi="Abyssinica SIL" w:cs="Abyssinica SIL"/>
+                <w:sz w:val="20"/>
+                <w:szCs w:val="20"/>
               </w:rPr>
               <w:t>ነ/</w:t>
             </w:r>
@@ -20274,11 +20497,15 @@
               <w:ind w:left="0"/>
               <w:rPr>
                 <w:rFonts w:ascii="Abyssinica SIL" w:eastAsia="Times New Roman" w:hAnsi="Abyssinica SIL" w:cs="Abyssinica SIL"/>
+                <w:sz w:val="20"/>
+                <w:szCs w:val="20"/>
               </w:rPr>
             </w:pPr>
             <w:r>
               <w:rPr>
                 <w:rFonts w:ascii="Abyssinica SIL" w:eastAsia="Times New Roman" w:hAnsi="Abyssinica SIL" w:cs="Abyssinica SIL"/>
+                <w:sz w:val="20"/>
+                <w:szCs w:val="20"/>
               </w:rPr>
               <w:t>ኘ/</w:t>
             </w:r>
@@ -20292,11 +20519,15 @@
               <w:ind w:left="0"/>
               <w:rPr>
                 <w:rFonts w:ascii="Abyssinica SIL" w:eastAsia="Times New Roman" w:hAnsi="Abyssinica SIL" w:cs="Abyssinica SIL"/>
+                <w:sz w:val="20"/>
+                <w:szCs w:val="20"/>
               </w:rPr>
             </w:pPr>
             <w:r>
               <w:rPr>
                 <w:rFonts w:ascii="Abyssinica SIL" w:eastAsia="Times New Roman" w:hAnsi="Abyssinica SIL" w:cs="Abyssinica SIL"/>
+                <w:sz w:val="20"/>
+                <w:szCs w:val="20"/>
               </w:rPr>
               <w:t>ዐ/</w:t>
             </w:r>
@@ -20310,11 +20541,15 @@
               <w:ind w:left="0"/>
               <w:rPr>
                 <w:rFonts w:ascii="Abyssinica SIL" w:eastAsia="Times New Roman" w:hAnsi="Abyssinica SIL" w:cs="Abyssinica SIL"/>
+                <w:sz w:val="20"/>
+                <w:szCs w:val="20"/>
               </w:rPr>
             </w:pPr>
             <w:r>
               <w:rPr>
                 <w:rFonts w:ascii="Abyssinica SIL" w:eastAsia="Times New Roman" w:hAnsi="Abyssinica SIL" w:cs="Abyssinica SIL"/>
+                <w:sz w:val="20"/>
+                <w:szCs w:val="20"/>
               </w:rPr>
               <w:t>ፈ/</w:t>
             </w:r>
@@ -20328,11 +20563,15 @@
               <w:ind w:left="0"/>
               <w:rPr>
                 <w:rFonts w:ascii="Abyssinica SIL" w:eastAsia="Times New Roman" w:hAnsi="Abyssinica SIL" w:cs="Abyssinica SIL"/>
+                <w:sz w:val="20"/>
+                <w:szCs w:val="20"/>
               </w:rPr>
             </w:pPr>
             <w:r>
               <w:rPr>
                 <w:rFonts w:ascii="Abyssinica SIL" w:eastAsia="Times New Roman" w:hAnsi="Abyssinica SIL" w:cs="Abyssinica SIL"/>
+                <w:sz w:val="20"/>
+                <w:szCs w:val="20"/>
               </w:rPr>
               <w:t>ጸ/</w:t>
             </w:r>
@@ -20346,11 +20585,15 @@
               <w:ind w:left="0"/>
               <w:rPr>
                 <w:rFonts w:ascii="Abyssinica SIL" w:eastAsia="Times New Roman" w:hAnsi="Abyssinica SIL" w:cs="Abyssinica SIL"/>
+                <w:sz w:val="20"/>
+                <w:szCs w:val="20"/>
               </w:rPr>
             </w:pPr>
             <w:r>
               <w:rPr>
                 <w:rFonts w:ascii="Abyssinica SIL" w:eastAsia="Times New Roman" w:hAnsi="Abyssinica SIL" w:cs="Abyssinica SIL"/>
+                <w:sz w:val="20"/>
+                <w:szCs w:val="20"/>
               </w:rPr>
               <w:t>ቀ/</w:t>
             </w:r>
@@ -20364,11 +20607,15 @@
               <w:ind w:left="0"/>
               <w:rPr>
                 <w:rFonts w:ascii="Abyssinica SIL" w:eastAsia="Times New Roman" w:hAnsi="Abyssinica SIL" w:cs="Abyssinica SIL"/>
+                <w:sz w:val="20"/>
+                <w:szCs w:val="20"/>
               </w:rPr>
             </w:pPr>
             <w:r>
               <w:rPr>
                 <w:rFonts w:ascii="Abyssinica SIL" w:eastAsia="Times New Roman" w:hAnsi="Abyssinica SIL" w:cs="Abyssinica SIL"/>
+                <w:sz w:val="20"/>
+                <w:szCs w:val="20"/>
               </w:rPr>
               <w:t>ቐ/</w:t>
             </w:r>
@@ -20382,11 +20629,15 @@
               <w:ind w:left="0"/>
               <w:rPr>
                 <w:rFonts w:ascii="Abyssinica SIL" w:eastAsia="Times New Roman" w:hAnsi="Abyssinica SIL" w:cs="Abyssinica SIL"/>
+                <w:sz w:val="20"/>
+                <w:szCs w:val="20"/>
               </w:rPr>
             </w:pPr>
             <w:r>
               <w:rPr>
                 <w:rFonts w:ascii="Abyssinica SIL" w:eastAsia="Times New Roman" w:hAnsi="Abyssinica SIL" w:cs="Abyssinica SIL"/>
+                <w:sz w:val="20"/>
+                <w:szCs w:val="20"/>
               </w:rPr>
               <w:t>ረ/</w:t>
             </w:r>
@@ -20400,11 +20651,15 @@
               <w:ind w:left="0"/>
               <w:rPr>
                 <w:rFonts w:ascii="Abyssinica SIL" w:eastAsia="Times New Roman" w:hAnsi="Abyssinica SIL" w:cs="Abyssinica SIL"/>
+                <w:sz w:val="20"/>
+                <w:szCs w:val="20"/>
               </w:rPr>
             </w:pPr>
             <w:r>
               <w:rPr>
                 <w:rFonts w:ascii="Abyssinica SIL" w:eastAsia="Times New Roman" w:hAnsi="Abyssinica SIL" w:cs="Abyssinica SIL"/>
+                <w:sz w:val="20"/>
+                <w:szCs w:val="20"/>
               </w:rPr>
               <w:t>ሰ/</w:t>
             </w:r>
@@ -20418,11 +20673,15 @@
               <w:ind w:left="0"/>
               <w:rPr>
                 <w:rFonts w:ascii="Abyssinica SIL" w:eastAsia="Times New Roman" w:hAnsi="Abyssinica SIL" w:cs="Abyssinica SIL"/>
+                <w:sz w:val="20"/>
+                <w:szCs w:val="20"/>
               </w:rPr>
             </w:pPr>
             <w:r>
               <w:rPr>
                 <w:rFonts w:ascii="Abyssinica SIL" w:eastAsia="Times New Roman" w:hAnsi="Abyssinica SIL" w:cs="Abyssinica SIL"/>
+                <w:sz w:val="20"/>
+                <w:szCs w:val="20"/>
               </w:rPr>
               <w:t>ሸ/</w:t>
             </w:r>
@@ -20436,11 +20695,15 @@
               <w:ind w:left="0"/>
               <w:rPr>
                 <w:rFonts w:ascii="Abyssinica SIL" w:eastAsia="Times New Roman" w:hAnsi="Abyssinica SIL" w:cs="Abyssinica SIL"/>
+                <w:sz w:val="20"/>
+                <w:szCs w:val="20"/>
               </w:rPr>
             </w:pPr>
             <w:r>
               <w:rPr>
                 <w:rFonts w:ascii="Abyssinica SIL" w:eastAsia="Times New Roman" w:hAnsi="Abyssinica SIL" w:cs="Abyssinica SIL"/>
+                <w:sz w:val="20"/>
+                <w:szCs w:val="20"/>
               </w:rPr>
               <w:t>ተ/</w:t>
             </w:r>
@@ -20454,11 +20717,15 @@
               <w:ind w:left="0"/>
               <w:rPr>
                 <w:rFonts w:ascii="Abyssinica SIL" w:eastAsia="Times New Roman" w:hAnsi="Abyssinica SIL" w:cs="Abyssinica SIL"/>
+                <w:sz w:val="20"/>
+                <w:szCs w:val="20"/>
               </w:rPr>
             </w:pPr>
             <w:r>
               <w:rPr>
                 <w:rFonts w:ascii="Abyssinica SIL" w:eastAsia="Times New Roman" w:hAnsi="Abyssinica SIL" w:cs="Abyssinica SIL"/>
+                <w:sz w:val="20"/>
+                <w:szCs w:val="20"/>
               </w:rPr>
               <w:t>ቸ/</w:t>
             </w:r>
@@ -20472,13 +20739,16 @@
               <w:ind w:left="0"/>
               <w:rPr>
                 <w:rFonts w:ascii="Abyssinica SIL" w:eastAsia="Times New Roman" w:hAnsi="Abyssinica SIL" w:cs="Abyssinica SIL"/>
+                <w:sz w:val="20"/>
+                <w:szCs w:val="20"/>
               </w:rPr>
             </w:pPr>
             <w:r>
               <w:rPr>
                 <w:rFonts w:ascii="Abyssinica SIL" w:eastAsia="Times New Roman" w:hAnsi="Abyssinica SIL" w:cs="Abyssinica SIL"/>
-              </w:rPr>
-              <w:lastRenderedPageBreak/>
+                <w:sz w:val="20"/>
+                <w:szCs w:val="20"/>
+              </w:rPr>
               <w:t>ጰ/</w:t>
             </w:r>
           </w:p>
@@ -20491,11 +20761,15 @@
               <w:ind w:left="0"/>
               <w:rPr>
                 <w:rFonts w:ascii="Abyssinica SIL" w:eastAsia="Times New Roman" w:hAnsi="Abyssinica SIL" w:cs="Abyssinica SIL"/>
+                <w:sz w:val="20"/>
+                <w:szCs w:val="20"/>
               </w:rPr>
             </w:pPr>
             <w:r>
               <w:rPr>
                 <w:rFonts w:ascii="Abyssinica SIL" w:eastAsia="Times New Roman" w:hAnsi="Abyssinica SIL" w:cs="Abyssinica SIL"/>
+                <w:sz w:val="20"/>
+                <w:szCs w:val="20"/>
               </w:rPr>
               <w:t>ፐ/</w:t>
             </w:r>
@@ -20527,13 +20801,16 @@
               <w:ind w:left="0"/>
               <w:rPr>
                 <w:rFonts w:ascii="Abyssinica SIL" w:eastAsia="Times New Roman" w:hAnsi="Abyssinica SIL" w:cs="Abyssinica SIL"/>
+                <w:sz w:val="20"/>
+                <w:szCs w:val="20"/>
               </w:rPr>
             </w:pPr>
             <w:r>
               <w:rPr>
                 <w:rFonts w:ascii="Abyssinica SIL" w:eastAsia="Times New Roman" w:hAnsi="Abyssinica SIL" w:cs="Abyssinica SIL"/>
-              </w:rPr>
-              <w:lastRenderedPageBreak/>
+                <w:sz w:val="20"/>
+                <w:szCs w:val="20"/>
+              </w:rPr>
               <w:t>አ/</w:t>
             </w:r>
           </w:p>
@@ -20546,11 +20823,15 @@
               <w:ind w:left="0"/>
               <w:rPr>
                 <w:rFonts w:ascii="Abyssinica SIL" w:eastAsia="Times New Roman" w:hAnsi="Abyssinica SIL" w:cs="Abyssinica SIL"/>
+                <w:sz w:val="20"/>
+                <w:szCs w:val="20"/>
               </w:rPr>
             </w:pPr>
             <w:r>
               <w:rPr>
                 <w:rFonts w:ascii="Abyssinica SIL" w:eastAsia="Times New Roman" w:hAnsi="Abyssinica SIL" w:cs="Abyssinica SIL"/>
+                <w:sz w:val="20"/>
+                <w:szCs w:val="20"/>
               </w:rPr>
               <w:t>በ/</w:t>
             </w:r>
@@ -20564,11 +20845,15 @@
               <w:ind w:left="0"/>
               <w:rPr>
                 <w:rFonts w:ascii="Abyssinica SIL" w:eastAsia="Times New Roman" w:hAnsi="Abyssinica SIL" w:cs="Abyssinica SIL"/>
+                <w:sz w:val="20"/>
+                <w:szCs w:val="20"/>
               </w:rPr>
             </w:pPr>
             <w:r>
               <w:rPr>
                 <w:rFonts w:ascii="Abyssinica SIL" w:eastAsia="Times New Roman" w:hAnsi="Abyssinica SIL" w:cs="Abyssinica SIL"/>
+                <w:sz w:val="20"/>
+                <w:szCs w:val="20"/>
               </w:rPr>
               <w:t>ገ/</w:t>
             </w:r>
@@ -20582,11 +20867,15 @@
               <w:ind w:left="0"/>
               <w:rPr>
                 <w:rFonts w:ascii="Abyssinica SIL" w:eastAsia="Times New Roman" w:hAnsi="Abyssinica SIL" w:cs="Abyssinica SIL"/>
+                <w:sz w:val="20"/>
+                <w:szCs w:val="20"/>
               </w:rPr>
             </w:pPr>
             <w:r>
               <w:rPr>
                 <w:rFonts w:ascii="Abyssinica SIL" w:eastAsia="Times New Roman" w:hAnsi="Abyssinica SIL" w:cs="Abyssinica SIL"/>
+                <w:sz w:val="20"/>
+                <w:szCs w:val="20"/>
               </w:rPr>
               <w:t>ደ/</w:t>
             </w:r>
@@ -20600,11 +20889,15 @@
               <w:ind w:left="0"/>
               <w:rPr>
                 <w:rFonts w:ascii="Abyssinica SIL" w:eastAsia="Times New Roman" w:hAnsi="Abyssinica SIL" w:cs="Abyssinica SIL"/>
+                <w:sz w:val="20"/>
+                <w:szCs w:val="20"/>
               </w:rPr>
             </w:pPr>
             <w:r>
               <w:rPr>
                 <w:rFonts w:ascii="Abyssinica SIL" w:eastAsia="Times New Roman" w:hAnsi="Abyssinica SIL" w:cs="Abyssinica SIL"/>
+                <w:sz w:val="20"/>
+                <w:szCs w:val="20"/>
               </w:rPr>
               <w:t>ጀ/</w:t>
             </w:r>
@@ -20618,11 +20911,15 @@
               <w:ind w:left="0"/>
               <w:rPr>
                 <w:rFonts w:ascii="Abyssinica SIL" w:eastAsia="Times New Roman" w:hAnsi="Abyssinica SIL" w:cs="Abyssinica SIL"/>
+                <w:sz w:val="20"/>
+                <w:szCs w:val="20"/>
               </w:rPr>
             </w:pPr>
             <w:r>
               <w:rPr>
                 <w:rFonts w:ascii="Abyssinica SIL" w:eastAsia="Times New Roman" w:hAnsi="Abyssinica SIL" w:cs="Abyssinica SIL"/>
+                <w:sz w:val="20"/>
+                <w:szCs w:val="20"/>
               </w:rPr>
               <w:t>ሀ/</w:t>
             </w:r>
@@ -20636,11 +20933,15 @@
               <w:ind w:left="0"/>
               <w:rPr>
                 <w:rFonts w:ascii="Abyssinica SIL" w:eastAsia="Times New Roman" w:hAnsi="Abyssinica SIL" w:cs="Abyssinica SIL"/>
+                <w:sz w:val="20"/>
+                <w:szCs w:val="20"/>
               </w:rPr>
             </w:pPr>
             <w:r>
               <w:rPr>
                 <w:rFonts w:ascii="Abyssinica SIL" w:eastAsia="Times New Roman" w:hAnsi="Abyssinica SIL" w:cs="Abyssinica SIL"/>
+                <w:sz w:val="20"/>
+                <w:szCs w:val="20"/>
               </w:rPr>
               <w:t>ወ/</w:t>
             </w:r>
@@ -20654,11 +20955,15 @@
               <w:ind w:left="0"/>
               <w:rPr>
                 <w:rFonts w:ascii="Abyssinica SIL" w:eastAsia="Times New Roman" w:hAnsi="Abyssinica SIL" w:cs="Abyssinica SIL"/>
+                <w:sz w:val="20"/>
+                <w:szCs w:val="20"/>
               </w:rPr>
             </w:pPr>
             <w:r>
               <w:rPr>
                 <w:rFonts w:ascii="Abyssinica SIL" w:eastAsia="Times New Roman" w:hAnsi="Abyssinica SIL" w:cs="Abyssinica SIL"/>
+                <w:sz w:val="20"/>
+                <w:szCs w:val="20"/>
               </w:rPr>
               <w:t>ዘ/</w:t>
             </w:r>
@@ -20672,11 +20977,15 @@
               <w:ind w:left="0"/>
               <w:rPr>
                 <w:rFonts w:ascii="Abyssinica SIL" w:eastAsia="Times New Roman" w:hAnsi="Abyssinica SIL" w:cs="Abyssinica SIL"/>
+                <w:sz w:val="20"/>
+                <w:szCs w:val="20"/>
               </w:rPr>
             </w:pPr>
             <w:r>
               <w:rPr>
                 <w:rFonts w:ascii="Abyssinica SIL" w:eastAsia="Times New Roman" w:hAnsi="Abyssinica SIL" w:cs="Abyssinica SIL"/>
+                <w:sz w:val="20"/>
+                <w:szCs w:val="20"/>
               </w:rPr>
               <w:t>ዠ/</w:t>
             </w:r>
@@ -20690,11 +20999,15 @@
               <w:ind w:left="0"/>
               <w:rPr>
                 <w:rFonts w:ascii="Abyssinica SIL" w:eastAsia="Times New Roman" w:hAnsi="Abyssinica SIL" w:cs="Abyssinica SIL"/>
+                <w:sz w:val="20"/>
+                <w:szCs w:val="20"/>
               </w:rPr>
             </w:pPr>
             <w:r>
               <w:rPr>
                 <w:rFonts w:ascii="Abyssinica SIL" w:eastAsia="Times New Roman" w:hAnsi="Abyssinica SIL" w:cs="Abyssinica SIL"/>
+                <w:sz w:val="20"/>
+                <w:szCs w:val="20"/>
               </w:rPr>
               <w:t>ሐ/</w:t>
             </w:r>
@@ -20708,11 +21021,15 @@
               <w:ind w:left="0"/>
               <w:rPr>
                 <w:rFonts w:ascii="Abyssinica SIL" w:eastAsia="Times New Roman" w:hAnsi="Abyssinica SIL" w:cs="Abyssinica SIL"/>
+                <w:sz w:val="20"/>
+                <w:szCs w:val="20"/>
               </w:rPr>
             </w:pPr>
             <w:r>
               <w:rPr>
                 <w:rFonts w:ascii="Abyssinica SIL" w:eastAsia="Times New Roman" w:hAnsi="Abyssinica SIL" w:cs="Abyssinica SIL"/>
+                <w:sz w:val="20"/>
+                <w:szCs w:val="20"/>
               </w:rPr>
               <w:t>ጠ/</w:t>
             </w:r>
@@ -20726,11 +21043,15 @@
               <w:ind w:left="0"/>
               <w:rPr>
                 <w:rFonts w:ascii="Abyssinica SIL" w:eastAsia="Times New Roman" w:hAnsi="Abyssinica SIL" w:cs="Abyssinica SIL"/>
+                <w:sz w:val="20"/>
+                <w:szCs w:val="20"/>
               </w:rPr>
             </w:pPr>
             <w:r>
               <w:rPr>
                 <w:rFonts w:ascii="Abyssinica SIL" w:eastAsia="Times New Roman" w:hAnsi="Abyssinica SIL" w:cs="Abyssinica SIL"/>
+                <w:sz w:val="20"/>
+                <w:szCs w:val="20"/>
               </w:rPr>
               <w:t>ጨ/</w:t>
             </w:r>
@@ -20744,11 +21065,15 @@
               <w:ind w:left="0"/>
               <w:rPr>
                 <w:rFonts w:ascii="Abyssinica SIL" w:eastAsia="Times New Roman" w:hAnsi="Abyssinica SIL" w:cs="Abyssinica SIL"/>
+                <w:sz w:val="20"/>
+                <w:szCs w:val="20"/>
               </w:rPr>
             </w:pPr>
             <w:r>
               <w:rPr>
                 <w:rFonts w:ascii="Abyssinica SIL" w:eastAsia="Times New Roman" w:hAnsi="Abyssinica SIL" w:cs="Abyssinica SIL"/>
+                <w:sz w:val="20"/>
+                <w:szCs w:val="20"/>
               </w:rPr>
               <w:t>የ/</w:t>
             </w:r>
@@ -20762,11 +21087,15 @@
               <w:ind w:left="0"/>
               <w:rPr>
                 <w:rFonts w:ascii="Abyssinica SIL" w:eastAsia="Times New Roman" w:hAnsi="Abyssinica SIL" w:cs="Abyssinica SIL"/>
+                <w:sz w:val="20"/>
+                <w:szCs w:val="20"/>
               </w:rPr>
             </w:pPr>
             <w:r>
               <w:rPr>
                 <w:rFonts w:ascii="Abyssinica SIL" w:eastAsia="Times New Roman" w:hAnsi="Abyssinica SIL" w:cs="Abyssinica SIL"/>
+                <w:sz w:val="20"/>
+                <w:szCs w:val="20"/>
               </w:rPr>
               <w:t>ከ/</w:t>
             </w:r>
@@ -20780,11 +21109,15 @@
               <w:ind w:left="0"/>
               <w:rPr>
                 <w:rFonts w:ascii="Abyssinica SIL" w:eastAsia="Times New Roman" w:hAnsi="Abyssinica SIL" w:cs="Abyssinica SIL"/>
+                <w:sz w:val="20"/>
+                <w:szCs w:val="20"/>
               </w:rPr>
             </w:pPr>
             <w:r>
               <w:rPr>
                 <w:rFonts w:ascii="Abyssinica SIL" w:eastAsia="Times New Roman" w:hAnsi="Abyssinica SIL" w:cs="Abyssinica SIL"/>
+                <w:sz w:val="20"/>
+                <w:szCs w:val="20"/>
               </w:rPr>
               <w:t>ኸ/</w:t>
             </w:r>
@@ -20798,11 +21131,15 @@
               <w:ind w:left="0"/>
               <w:rPr>
                 <w:rFonts w:ascii="Abyssinica SIL" w:eastAsia="Times New Roman" w:hAnsi="Abyssinica SIL" w:cs="Abyssinica SIL"/>
+                <w:sz w:val="20"/>
+                <w:szCs w:val="20"/>
               </w:rPr>
             </w:pPr>
             <w:r>
               <w:rPr>
                 <w:rFonts w:ascii="Abyssinica SIL" w:eastAsia="Times New Roman" w:hAnsi="Abyssinica SIL" w:cs="Abyssinica SIL"/>
+                <w:sz w:val="20"/>
+                <w:szCs w:val="20"/>
               </w:rPr>
               <w:t>ለ/</w:t>
             </w:r>
@@ -20816,11 +21153,15 @@
               <w:ind w:left="0"/>
               <w:rPr>
                 <w:rFonts w:ascii="Abyssinica SIL" w:eastAsia="Times New Roman" w:hAnsi="Abyssinica SIL" w:cs="Abyssinica SIL"/>
+                <w:sz w:val="20"/>
+                <w:szCs w:val="20"/>
               </w:rPr>
             </w:pPr>
             <w:r>
               <w:rPr>
                 <w:rFonts w:ascii="Abyssinica SIL" w:eastAsia="Times New Roman" w:hAnsi="Abyssinica SIL" w:cs="Abyssinica SIL"/>
+                <w:sz w:val="20"/>
+                <w:szCs w:val="20"/>
               </w:rPr>
               <w:t>መ/</w:t>
             </w:r>
@@ -20834,11 +21175,15 @@
               <w:ind w:left="0"/>
               <w:rPr>
                 <w:rFonts w:ascii="Abyssinica SIL" w:eastAsia="Times New Roman" w:hAnsi="Abyssinica SIL" w:cs="Abyssinica SIL"/>
+                <w:sz w:val="20"/>
+                <w:szCs w:val="20"/>
               </w:rPr>
             </w:pPr>
             <w:r>
               <w:rPr>
                 <w:rFonts w:ascii="Abyssinica SIL" w:eastAsia="Times New Roman" w:hAnsi="Abyssinica SIL" w:cs="Abyssinica SIL"/>
+                <w:sz w:val="20"/>
+                <w:szCs w:val="20"/>
               </w:rPr>
               <w:t>ነ/</w:t>
             </w:r>
@@ -20852,11 +21197,15 @@
               <w:ind w:left="0"/>
               <w:rPr>
                 <w:rFonts w:ascii="Abyssinica SIL" w:eastAsia="Times New Roman" w:hAnsi="Abyssinica SIL" w:cs="Abyssinica SIL"/>
+                <w:sz w:val="20"/>
+                <w:szCs w:val="20"/>
               </w:rPr>
             </w:pPr>
             <w:r>
               <w:rPr>
                 <w:rFonts w:ascii="Abyssinica SIL" w:eastAsia="Times New Roman" w:hAnsi="Abyssinica SIL" w:cs="Abyssinica SIL"/>
+                <w:sz w:val="20"/>
+                <w:szCs w:val="20"/>
               </w:rPr>
               <w:t>ኘ/</w:t>
             </w:r>
@@ -20870,11 +21219,15 @@
               <w:ind w:left="0"/>
               <w:rPr>
                 <w:rFonts w:ascii="Abyssinica SIL" w:eastAsia="Times New Roman" w:hAnsi="Abyssinica SIL" w:cs="Abyssinica SIL"/>
+                <w:sz w:val="20"/>
+                <w:szCs w:val="20"/>
               </w:rPr>
             </w:pPr>
             <w:r>
               <w:rPr>
                 <w:rFonts w:ascii="Abyssinica SIL" w:eastAsia="Times New Roman" w:hAnsi="Abyssinica SIL" w:cs="Abyssinica SIL"/>
+                <w:sz w:val="20"/>
+                <w:szCs w:val="20"/>
               </w:rPr>
               <w:t>ሠ/</w:t>
             </w:r>
@@ -20888,11 +21241,15 @@
               <w:ind w:left="0"/>
               <w:rPr>
                 <w:rFonts w:ascii="Abyssinica SIL" w:eastAsia="Times New Roman" w:hAnsi="Abyssinica SIL" w:cs="Abyssinica SIL"/>
+                <w:sz w:val="20"/>
+                <w:szCs w:val="20"/>
               </w:rPr>
             </w:pPr>
             <w:r>
               <w:rPr>
                 <w:rFonts w:ascii="Abyssinica SIL" w:eastAsia="Times New Roman" w:hAnsi="Abyssinica SIL" w:cs="Abyssinica SIL"/>
+                <w:sz w:val="20"/>
+                <w:szCs w:val="20"/>
               </w:rPr>
               <w:t>ዐ/</w:t>
             </w:r>
@@ -20906,11 +21263,15 @@
               <w:ind w:left="0"/>
               <w:rPr>
                 <w:rFonts w:ascii="Abyssinica SIL" w:eastAsia="Times New Roman" w:hAnsi="Abyssinica SIL" w:cs="Abyssinica SIL"/>
+                <w:sz w:val="20"/>
+                <w:szCs w:val="20"/>
               </w:rPr>
             </w:pPr>
             <w:r>
               <w:rPr>
                 <w:rFonts w:ascii="Abyssinica SIL" w:eastAsia="Times New Roman" w:hAnsi="Abyssinica SIL" w:cs="Abyssinica SIL"/>
+                <w:sz w:val="20"/>
+                <w:szCs w:val="20"/>
               </w:rPr>
               <w:t>ፈ/</w:t>
             </w:r>
@@ -20924,11 +21285,15 @@
               <w:ind w:left="0"/>
               <w:rPr>
                 <w:rFonts w:ascii="Abyssinica SIL" w:eastAsia="Times New Roman" w:hAnsi="Abyssinica SIL" w:cs="Abyssinica SIL"/>
+                <w:sz w:val="20"/>
+                <w:szCs w:val="20"/>
               </w:rPr>
             </w:pPr>
             <w:r>
               <w:rPr>
                 <w:rFonts w:ascii="Abyssinica SIL" w:eastAsia="Times New Roman" w:hAnsi="Abyssinica SIL" w:cs="Abyssinica SIL"/>
+                <w:sz w:val="20"/>
+                <w:szCs w:val="20"/>
               </w:rPr>
               <w:t>ጸ/</w:t>
             </w:r>
@@ -20942,11 +21307,15 @@
               <w:ind w:left="0"/>
               <w:rPr>
                 <w:rFonts w:ascii="Abyssinica SIL" w:eastAsia="Times New Roman" w:hAnsi="Abyssinica SIL" w:cs="Abyssinica SIL"/>
+                <w:sz w:val="20"/>
+                <w:szCs w:val="20"/>
               </w:rPr>
             </w:pPr>
             <w:r>
               <w:rPr>
                 <w:rFonts w:ascii="Abyssinica SIL" w:eastAsia="Times New Roman" w:hAnsi="Abyssinica SIL" w:cs="Abyssinica SIL"/>
+                <w:sz w:val="20"/>
+                <w:szCs w:val="20"/>
               </w:rPr>
               <w:t>ቀ/</w:t>
             </w:r>
@@ -20960,11 +21329,15 @@
               <w:ind w:left="0"/>
               <w:rPr>
                 <w:rFonts w:ascii="Abyssinica SIL" w:eastAsia="Times New Roman" w:hAnsi="Abyssinica SIL" w:cs="Abyssinica SIL"/>
+                <w:sz w:val="20"/>
+                <w:szCs w:val="20"/>
               </w:rPr>
             </w:pPr>
             <w:r>
               <w:rPr>
                 <w:rFonts w:ascii="Abyssinica SIL" w:eastAsia="Times New Roman" w:hAnsi="Abyssinica SIL" w:cs="Abyssinica SIL"/>
+                <w:sz w:val="20"/>
+                <w:szCs w:val="20"/>
               </w:rPr>
               <w:t>ቐ/</w:t>
             </w:r>
@@ -20978,11 +21351,15 @@
               <w:ind w:left="0"/>
               <w:rPr>
                 <w:rFonts w:ascii="Abyssinica SIL" w:eastAsia="Times New Roman" w:hAnsi="Abyssinica SIL" w:cs="Abyssinica SIL"/>
+                <w:sz w:val="20"/>
+                <w:szCs w:val="20"/>
               </w:rPr>
             </w:pPr>
             <w:r>
               <w:rPr>
                 <w:rFonts w:ascii="Abyssinica SIL" w:eastAsia="Times New Roman" w:hAnsi="Abyssinica SIL" w:cs="Abyssinica SIL"/>
+                <w:sz w:val="20"/>
+                <w:szCs w:val="20"/>
               </w:rPr>
               <w:t>ረ/</w:t>
             </w:r>
@@ -20996,11 +21373,15 @@
               <w:ind w:left="0"/>
               <w:rPr>
                 <w:rFonts w:ascii="Abyssinica SIL" w:eastAsia="Times New Roman" w:hAnsi="Abyssinica SIL" w:cs="Abyssinica SIL"/>
+                <w:sz w:val="20"/>
+                <w:szCs w:val="20"/>
               </w:rPr>
             </w:pPr>
             <w:r>
               <w:rPr>
                 <w:rFonts w:ascii="Abyssinica SIL" w:eastAsia="Times New Roman" w:hAnsi="Abyssinica SIL" w:cs="Abyssinica SIL"/>
+                <w:sz w:val="20"/>
+                <w:szCs w:val="20"/>
               </w:rPr>
               <w:t>ሰ/</w:t>
             </w:r>
@@ -21014,11 +21395,15 @@
               <w:ind w:left="0"/>
               <w:rPr>
                 <w:rFonts w:ascii="Abyssinica SIL" w:eastAsia="Times New Roman" w:hAnsi="Abyssinica SIL" w:cs="Abyssinica SIL"/>
+                <w:sz w:val="20"/>
+                <w:szCs w:val="20"/>
               </w:rPr>
             </w:pPr>
             <w:r>
               <w:rPr>
                 <w:rFonts w:ascii="Abyssinica SIL" w:eastAsia="Times New Roman" w:hAnsi="Abyssinica SIL" w:cs="Abyssinica SIL"/>
+                <w:sz w:val="20"/>
+                <w:szCs w:val="20"/>
               </w:rPr>
               <w:t>ሸ/</w:t>
             </w:r>
@@ -21032,11 +21417,15 @@
               <w:ind w:left="0"/>
               <w:rPr>
                 <w:rFonts w:ascii="Abyssinica SIL" w:eastAsia="Times New Roman" w:hAnsi="Abyssinica SIL" w:cs="Abyssinica SIL"/>
+                <w:sz w:val="20"/>
+                <w:szCs w:val="20"/>
               </w:rPr>
             </w:pPr>
             <w:r>
               <w:rPr>
                 <w:rFonts w:ascii="Abyssinica SIL" w:eastAsia="Times New Roman" w:hAnsi="Abyssinica SIL" w:cs="Abyssinica SIL"/>
+                <w:sz w:val="20"/>
+                <w:szCs w:val="20"/>
               </w:rPr>
               <w:t>ተ/</w:t>
             </w:r>
@@ -21050,13 +21439,16 @@
               <w:ind w:left="0"/>
               <w:rPr>
                 <w:rFonts w:ascii="Abyssinica SIL" w:eastAsia="Times New Roman" w:hAnsi="Abyssinica SIL" w:cs="Abyssinica SIL"/>
+                <w:sz w:val="20"/>
+                <w:szCs w:val="20"/>
               </w:rPr>
             </w:pPr>
             <w:r>
               <w:rPr>
                 <w:rFonts w:ascii="Abyssinica SIL" w:eastAsia="Times New Roman" w:hAnsi="Abyssinica SIL" w:cs="Abyssinica SIL"/>
-              </w:rPr>
-              <w:lastRenderedPageBreak/>
+                <w:sz w:val="20"/>
+                <w:szCs w:val="20"/>
+              </w:rPr>
               <w:t>ቸ/</w:t>
             </w:r>
           </w:p>
@@ -21069,11 +21461,15 @@
               <w:ind w:left="0"/>
               <w:rPr>
                 <w:rFonts w:ascii="Abyssinica SIL" w:eastAsia="Times New Roman" w:hAnsi="Abyssinica SIL" w:cs="Abyssinica SIL"/>
+                <w:sz w:val="20"/>
+                <w:szCs w:val="20"/>
               </w:rPr>
             </w:pPr>
             <w:r>
               <w:rPr>
                 <w:rFonts w:ascii="Abyssinica SIL" w:eastAsia="Times New Roman" w:hAnsi="Abyssinica SIL" w:cs="Abyssinica SIL"/>
+                <w:sz w:val="20"/>
+                <w:szCs w:val="20"/>
               </w:rPr>
               <w:t>ኀ/</w:t>
             </w:r>
@@ -21087,11 +21483,15 @@
               <w:ind w:left="0"/>
               <w:rPr>
                 <w:rFonts w:ascii="Abyssinica SIL" w:eastAsia="Times New Roman" w:hAnsi="Abyssinica SIL" w:cs="Abyssinica SIL"/>
+                <w:sz w:val="20"/>
+                <w:szCs w:val="20"/>
               </w:rPr>
             </w:pPr>
             <w:r>
               <w:rPr>
                 <w:rFonts w:ascii="Abyssinica SIL" w:eastAsia="Times New Roman" w:hAnsi="Abyssinica SIL" w:cs="Abyssinica SIL"/>
+                <w:sz w:val="20"/>
+                <w:szCs w:val="20"/>
               </w:rPr>
               <w:t>ፀ/</w:t>
             </w:r>
@@ -21105,11 +21505,15 @@
               <w:ind w:left="0"/>
               <w:rPr>
                 <w:rFonts w:ascii="Abyssinica SIL" w:eastAsia="Times New Roman" w:hAnsi="Abyssinica SIL" w:cs="Abyssinica SIL"/>
+                <w:sz w:val="20"/>
+                <w:szCs w:val="20"/>
               </w:rPr>
             </w:pPr>
             <w:r>
               <w:rPr>
                 <w:rFonts w:ascii="Abyssinica SIL" w:eastAsia="Times New Roman" w:hAnsi="Abyssinica SIL" w:cs="Abyssinica SIL"/>
+                <w:sz w:val="20"/>
+                <w:szCs w:val="20"/>
               </w:rPr>
               <w:t>ጰ/</w:t>
             </w:r>
@@ -21123,11 +21527,15 @@
               <w:ind w:left="0"/>
               <w:rPr>
                 <w:rFonts w:ascii="Abyssinica SIL" w:eastAsia="Times New Roman" w:hAnsi="Abyssinica SIL" w:cs="Abyssinica SIL"/>
+                <w:sz w:val="20"/>
+                <w:szCs w:val="20"/>
               </w:rPr>
             </w:pPr>
             <w:r>
               <w:rPr>
                 <w:rFonts w:ascii="Abyssinica SIL" w:eastAsia="Times New Roman" w:hAnsi="Abyssinica SIL" w:cs="Abyssinica SIL"/>
+                <w:sz w:val="20"/>
+                <w:szCs w:val="20"/>
               </w:rPr>
               <w:t>ፐ/</w:t>
             </w:r>
@@ -24159,6 +24567,11 @@
       <w:r>
         <w:t>depicts the white space stretching in both forms of justification using Ethiopic Wordspace as an example, though the stretching rules apply equally to Ethiopic punctuation as well.</w:t>
       </w:r>
+    </w:p>
+    <w:p>
+      <w:pPr>
+        <w:jc w:val="both"/>
+      </w:pPr>
     </w:p>
     <w:p>
       <w:pPr>
@@ -26466,8 +26879,6 @@
         </w:rPr>
         <w:t>TBD</w:t>
       </w:r>
-      <w:bookmarkStart w:id="0" w:name="_GoBack"/>
-      <w:bookmarkEnd w:id="0"/>
     </w:p>
     <w:p>
       <w:pPr>
@@ -26488,10 +26899,7 @@
         <w:jc w:val="both"/>
       </w:pPr>
       <w:r>
-        <w:t xml:space="preserve">When </w:t>
-      </w:r>
-      <w:r>
-        <w:t>Ethiopic</w:t>
+        <w:t>When Ethiopic</w:t>
       </w:r>
       <w:r>
         <w:t xml:space="preserve"> </w:t>
@@ -26506,19 +26914,10 @@
         <w:t>፡</w:t>
       </w:r>
       <w:r>
-        <w:t>)</w:t>
-      </w:r>
-      <w:r>
-        <w:t xml:space="preserve"> </w:t>
-      </w:r>
-      <w:r>
-        <w:t xml:space="preserve">is used to separate words, there may still be some valid application for white space “ </w:t>
-      </w:r>
-      <w:r>
-        <w:t>”</w:t>
-      </w:r>
-      <w:r>
-        <w:t>. White space is permittable for the following formatting needs:</w:t>
+        <w:t xml:space="preserve">) </w:t>
+      </w:r>
+      <w:r>
+        <w:t>is used to separate words, there may still be some valid application for white space “ ”. White space is permittable for the following formatting needs:</w:t>
       </w:r>
     </w:p>
     <w:p>
@@ -26811,21 +27210,7 @@
           <w:sz w:val="24"/>
           <w:szCs w:val="24"/>
         </w:rPr>
-        <w:t xml:space="preserve"> No or Incomplete</w:t>
-      </w:r>
-      <w:r>
-        <w:rPr>
-          <w:sz w:val="24"/>
-          <w:szCs w:val="24"/>
-        </w:rPr>
-        <w:t xml:space="preserve"> (Please E</w:t>
-      </w:r>
-      <w:r>
-        <w:rPr>
-          <w:sz w:val="24"/>
-          <w:szCs w:val="24"/>
-        </w:rPr>
-        <w:t>xplain):</w:t>
+        <w:t xml:space="preserve"> No or Incomplete (Please Explain):</w:t>
       </w:r>
       <w:r>
         <w:br/>
@@ -37517,6 +37902,7 @@
   <w:style w:type="character" w:default="1" w:styleId="DefaultParagraphFont">
     <w:name w:val="Default Paragraph Font"/>
     <w:uiPriority w:val="1"/>
+    <w:semiHidden/>
     <w:unhideWhenUsed/>
   </w:style>
   <w:style w:type="table" w:default="1" w:styleId="TableNormal">
@@ -38347,6 +38733,7 @@
   <w:style w:type="character" w:default="1" w:styleId="DefaultParagraphFont">
     <w:name w:val="Default Paragraph Font"/>
     <w:uiPriority w:val="1"/>
+    <w:semiHidden/>
     <w:unhideWhenUsed/>
   </w:style>
   <w:style w:type="table" w:default="1" w:styleId="TableNormal">
@@ -39099,7 +39486,7 @@
 </file>
 
 <file path=customXml/itemProps1.xml><?xml version="1.0" encoding="utf-8"?>
-<ds:datastoreItem xmlns:ds="http://schemas.openxmlformats.org/officeDocument/2006/customXml" ds:itemID="{065FF998-9BB5-4AE6-8840-9CC585FBBD26}">
+<ds:datastoreItem xmlns:ds="http://schemas.openxmlformats.org/officeDocument/2006/customXml" ds:itemID="{3906444A-ECE7-44A6-8C5D-772B03C474B3}">
   <ds:schemaRefs>
     <ds:schemaRef ds:uri="http://schemas.openxmlformats.org/officeDocument/2006/bibliography"/>
   </ds:schemaRefs>

</xml_diff>

<commit_message>
Updates to the hyphenation section.
</commit_message>
<xml_diff>
--- a/survey/ELREQ-Survey-1.docx
+++ b/survey/ELREQ-Survey-1.docx
@@ -3612,7 +3612,7 @@
               </wp:anchor>
             </w:drawing>
           </mc:Choice>
-          <mc:Fallback xmlns:mv="urn:schemas-microsoft-com:mac:vml" xmlns:mo="http://schemas.microsoft.com/office/mac/office/2008/main">
+          <mc:Fallback xmlns:mo="http://schemas.microsoft.com/office/mac/office/2008/main" xmlns:mv="urn:schemas-microsoft-com:mac:vml">
             <w:pict>
               <v:line id="Straight Connector 11" o:spid="_x0000_s1026" style="position:absolute;flip:x;z-index:251661312;visibility:visible;mso-wrap-style:square;mso-width-percent:0;mso-wrap-distance-left:9pt;mso-wrap-distance-top:0;mso-wrap-distance-right:9pt;mso-wrap-distance-bottom:0;mso-position-horizontal:absolute;mso-position-horizontal-relative:text;mso-position-vertical:absolute;mso-position-vertical-relative:text;mso-width-percent:0;mso-width-relative:margin" from="235.45pt,42.35pt" to="432.8pt,42.35pt" o:gfxdata="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" strokecolor="#4f81bd [3204]" strokeweight="1pt"/>
             </w:pict>
@@ -3680,7 +3680,7 @@
               </wp:anchor>
             </w:drawing>
           </mc:Choice>
-          <mc:Fallback xmlns:mv="urn:schemas-microsoft-com:mac:vml" xmlns:mo="http://schemas.microsoft.com/office/mac/office/2008/main">
+          <mc:Fallback xmlns:mo="http://schemas.microsoft.com/office/mac/office/2008/main" xmlns:mv="urn:schemas-microsoft-com:mac:vml">
             <w:pict>
               <v:line id="Straight Connector 12" o:spid="_x0000_s1026" style="position:absolute;flip:x;z-index:251663360;visibility:visible;mso-wrap-style:square;mso-width-percent:0;mso-wrap-distance-left:9pt;mso-wrap-distance-top:0;mso-wrap-distance-right:9pt;mso-wrap-distance-bottom:0;mso-position-horizontal:absolute;mso-position-horizontal-relative:text;mso-position-vertical:absolute;mso-position-vertical-relative:text;mso-width-percent:0;mso-width-relative:margin" from="235.15pt,83.5pt" to="432.8pt,83.5pt" o:gfxdata="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" strokecolor="#4f81bd [3204]" strokeweight="1pt"/>
             </w:pict>
@@ -3748,7 +3748,7 @@
               </wp:anchor>
             </w:drawing>
           </mc:Choice>
-          <mc:Fallback xmlns:mv="urn:schemas-microsoft-com:mac:vml" xmlns:mo="http://schemas.microsoft.com/office/mac/office/2008/main">
+          <mc:Fallback xmlns:mo="http://schemas.microsoft.com/office/mac/office/2008/main" xmlns:mv="urn:schemas-microsoft-com:mac:vml">
             <w:pict>
               <v:line id="Straight Connector 10" o:spid="_x0000_s1026" style="position:absolute;flip:x;z-index:251659264;visibility:visible;mso-wrap-style:square;mso-width-percent:0;mso-wrap-distance-left:9pt;mso-wrap-distance-top:0;mso-wrap-distance-right:9pt;mso-wrap-distance-bottom:0;mso-position-horizontal:absolute;mso-position-horizontal-relative:text;mso-position-vertical:absolute;mso-position-vertical-relative:text;mso-width-percent:0;mso-width-relative:margin" from="235.65pt,7pt" to="433.45pt,7pt" o:gfxdata="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" strokecolor="#4f81bd [3204]" strokeweight="1pt"/>
             </w:pict>
@@ -5132,13 +5132,7 @@
         <w:t xml:space="preserve"> </w:t>
       </w:r>
       <w:r>
-        <w:t>No</w:t>
-      </w:r>
-      <w:r>
-        <w:t xml:space="preserve">, a word may be split </w:t>
-      </w:r>
-      <w:r>
-        <w:t xml:space="preserve">  </w:t>
+        <w:t xml:space="preserve">No, a word may be split   </w:t>
       </w:r>
       <w:r>
         <w:rPr>
@@ -14559,24 +14553,25 @@
     </w:p>
     <w:p>
       <w:pPr>
-        <w:spacing w:before="60" w:after="120"/>
-        <w:rPr>
-          <w:rFonts w:eastAsia="Times New Roman" w:cs="Times New Roman"/>
-          <w:iCs/>
-          <w:sz w:val="22"/>
-          <w:szCs w:val="22"/>
+        <w:rPr>
+          <w:rFonts w:eastAsia="Times New Roman" w:cs="Times New Roman"/>
+          <w:iCs/>
+          <w:sz w:val="20"/>
+          <w:szCs w:val="20"/>
         </w:rPr>
       </w:pPr>
     </w:p>
     <w:p>
       <w:pPr>
         <w:pStyle w:val="Heading2"/>
+        <w:spacing w:before="0"/>
         <w:rPr>
           <w:i/>
           <w:iCs/>
           <w:color w:val="auto"/>
         </w:rPr>
       </w:pPr>
+      <w:bookmarkStart w:id="0" w:name="_GoBack"/>
       <w:r>
         <w:rPr>
           <w:color w:val="auto"/>
@@ -14597,6 +14592,7 @@
         <w:t>) Lists</w:t>
       </w:r>
     </w:p>
+    <w:bookmarkEnd w:id="0"/>
     <w:p>
       <w:pPr>
         <w:jc w:val="both"/>
@@ -14645,9 +14641,9 @@
         <w:tblLook w:val="04A0" w:firstRow="1" w:lastRow="0" w:firstColumn="1" w:lastColumn="0" w:noHBand="0" w:noVBand="1"/>
       </w:tblPr>
       <w:tblGrid>
-        <w:gridCol w:w="1057"/>
-        <w:gridCol w:w="1082"/>
-        <w:gridCol w:w="1082"/>
+        <w:gridCol w:w="1004"/>
+        <w:gridCol w:w="1022"/>
+        <w:gridCol w:w="1022"/>
         <w:gridCol w:w="1180"/>
         <w:gridCol w:w="1345"/>
       </w:tblGrid>
@@ -14829,11 +14825,15 @@
               <w:ind w:left="0"/>
               <w:rPr>
                 <w:rFonts w:ascii="Abyssinica SIL" w:eastAsia="Times New Roman" w:hAnsi="Abyssinica SIL" w:cs="Abyssinica SIL"/>
+                <w:sz w:val="20"/>
+                <w:szCs w:val="20"/>
               </w:rPr>
             </w:pPr>
             <w:r>
               <w:rPr>
                 <w:rFonts w:ascii="Abyssinica SIL" w:eastAsia="Times New Roman" w:hAnsi="Abyssinica SIL" w:cs="Abyssinica SIL"/>
+                <w:sz w:val="20"/>
+                <w:szCs w:val="20"/>
               </w:rPr>
               <w:t>ሀ/</w:t>
             </w:r>
@@ -14847,11 +14847,15 @@
               <w:ind w:left="0"/>
               <w:rPr>
                 <w:rFonts w:ascii="Abyssinica SIL" w:eastAsia="Times New Roman" w:hAnsi="Abyssinica SIL" w:cs="Abyssinica SIL"/>
+                <w:sz w:val="20"/>
+                <w:szCs w:val="20"/>
               </w:rPr>
             </w:pPr>
             <w:r>
               <w:rPr>
                 <w:rFonts w:ascii="Abyssinica SIL" w:eastAsia="Times New Roman" w:hAnsi="Abyssinica SIL" w:cs="Abyssinica SIL"/>
+                <w:sz w:val="20"/>
+                <w:szCs w:val="20"/>
               </w:rPr>
               <w:t>ለ/</w:t>
             </w:r>
@@ -14865,11 +14869,15 @@
               <w:ind w:left="0"/>
               <w:rPr>
                 <w:rFonts w:ascii="Abyssinica SIL" w:eastAsia="Times New Roman" w:hAnsi="Abyssinica SIL" w:cs="Abyssinica SIL"/>
+                <w:sz w:val="20"/>
+                <w:szCs w:val="20"/>
               </w:rPr>
             </w:pPr>
             <w:r>
               <w:rPr>
                 <w:rFonts w:ascii="Abyssinica SIL" w:eastAsia="Times New Roman" w:hAnsi="Abyssinica SIL" w:cs="Abyssinica SIL"/>
+                <w:sz w:val="20"/>
+                <w:szCs w:val="20"/>
               </w:rPr>
               <w:t>ሐ/</w:t>
             </w:r>
@@ -14883,11 +14891,15 @@
               <w:ind w:left="0"/>
               <w:rPr>
                 <w:rFonts w:ascii="Abyssinica SIL" w:eastAsia="Times New Roman" w:hAnsi="Abyssinica SIL" w:cs="Abyssinica SIL"/>
+                <w:sz w:val="20"/>
+                <w:szCs w:val="20"/>
               </w:rPr>
             </w:pPr>
             <w:r>
               <w:rPr>
                 <w:rFonts w:ascii="Abyssinica SIL" w:eastAsia="Times New Roman" w:hAnsi="Abyssinica SIL" w:cs="Abyssinica SIL"/>
+                <w:sz w:val="20"/>
+                <w:szCs w:val="20"/>
               </w:rPr>
               <w:t>መ/</w:t>
             </w:r>
@@ -14901,11 +14913,15 @@
               <w:ind w:left="0"/>
               <w:rPr>
                 <w:rFonts w:ascii="Abyssinica SIL" w:eastAsia="Times New Roman" w:hAnsi="Abyssinica SIL" w:cs="Abyssinica SIL"/>
+                <w:sz w:val="20"/>
+                <w:szCs w:val="20"/>
               </w:rPr>
             </w:pPr>
             <w:r>
               <w:rPr>
                 <w:rFonts w:ascii="Abyssinica SIL" w:eastAsia="Times New Roman" w:hAnsi="Abyssinica SIL" w:cs="Abyssinica SIL"/>
+                <w:sz w:val="20"/>
+                <w:szCs w:val="20"/>
               </w:rPr>
               <w:t>ሠ/</w:t>
             </w:r>
@@ -14919,11 +14935,15 @@
               <w:ind w:left="0"/>
               <w:rPr>
                 <w:rFonts w:ascii="Abyssinica SIL" w:eastAsia="Times New Roman" w:hAnsi="Abyssinica SIL" w:cs="Abyssinica SIL"/>
+                <w:sz w:val="20"/>
+                <w:szCs w:val="20"/>
               </w:rPr>
             </w:pPr>
             <w:r>
               <w:rPr>
                 <w:rFonts w:ascii="Abyssinica SIL" w:eastAsia="Times New Roman" w:hAnsi="Abyssinica SIL" w:cs="Abyssinica SIL"/>
+                <w:sz w:val="20"/>
+                <w:szCs w:val="20"/>
               </w:rPr>
               <w:t>ረ/</w:t>
             </w:r>
@@ -14937,11 +14957,15 @@
               <w:ind w:left="0"/>
               <w:rPr>
                 <w:rFonts w:ascii="Abyssinica SIL" w:eastAsia="Times New Roman" w:hAnsi="Abyssinica SIL" w:cs="Abyssinica SIL"/>
+                <w:sz w:val="20"/>
+                <w:szCs w:val="20"/>
               </w:rPr>
             </w:pPr>
             <w:r>
               <w:rPr>
                 <w:rFonts w:ascii="Abyssinica SIL" w:eastAsia="Times New Roman" w:hAnsi="Abyssinica SIL" w:cs="Abyssinica SIL"/>
+                <w:sz w:val="20"/>
+                <w:szCs w:val="20"/>
               </w:rPr>
               <w:t>ሰ/</w:t>
             </w:r>
@@ -14955,11 +14979,15 @@
               <w:ind w:left="0"/>
               <w:rPr>
                 <w:rFonts w:ascii="Abyssinica SIL" w:eastAsia="Times New Roman" w:hAnsi="Abyssinica SIL" w:cs="Abyssinica SIL"/>
+                <w:sz w:val="20"/>
+                <w:szCs w:val="20"/>
               </w:rPr>
             </w:pPr>
             <w:r>
               <w:rPr>
                 <w:rFonts w:ascii="Abyssinica SIL" w:eastAsia="Times New Roman" w:hAnsi="Abyssinica SIL" w:cs="Abyssinica SIL"/>
+                <w:sz w:val="20"/>
+                <w:szCs w:val="20"/>
               </w:rPr>
               <w:t>ቀ/</w:t>
             </w:r>
@@ -14973,11 +15001,15 @@
               <w:ind w:left="0"/>
               <w:rPr>
                 <w:rFonts w:ascii="Abyssinica SIL" w:eastAsia="Times New Roman" w:hAnsi="Abyssinica SIL" w:cs="Abyssinica SIL"/>
+                <w:sz w:val="20"/>
+                <w:szCs w:val="20"/>
               </w:rPr>
             </w:pPr>
             <w:r>
               <w:rPr>
                 <w:rFonts w:ascii="Abyssinica SIL" w:eastAsia="Times New Roman" w:hAnsi="Abyssinica SIL" w:cs="Abyssinica SIL"/>
+                <w:sz w:val="20"/>
+                <w:szCs w:val="20"/>
               </w:rPr>
               <w:t>በ/</w:t>
             </w:r>
@@ -14991,11 +15023,15 @@
               <w:ind w:left="0"/>
               <w:rPr>
                 <w:rFonts w:ascii="Abyssinica SIL" w:eastAsia="Times New Roman" w:hAnsi="Abyssinica SIL" w:cs="Abyssinica SIL"/>
+                <w:sz w:val="20"/>
+                <w:szCs w:val="20"/>
               </w:rPr>
             </w:pPr>
             <w:r>
               <w:rPr>
                 <w:rFonts w:ascii="Abyssinica SIL" w:eastAsia="Times New Roman" w:hAnsi="Abyssinica SIL" w:cs="Abyssinica SIL"/>
+                <w:sz w:val="20"/>
+                <w:szCs w:val="20"/>
               </w:rPr>
               <w:t>ተ/</w:t>
             </w:r>
@@ -15009,11 +15045,15 @@
               <w:ind w:left="0"/>
               <w:rPr>
                 <w:rFonts w:ascii="Abyssinica SIL" w:eastAsia="Times New Roman" w:hAnsi="Abyssinica SIL" w:cs="Abyssinica SIL"/>
+                <w:sz w:val="20"/>
+                <w:szCs w:val="20"/>
               </w:rPr>
             </w:pPr>
             <w:r>
               <w:rPr>
                 <w:rFonts w:ascii="Abyssinica SIL" w:eastAsia="Times New Roman" w:hAnsi="Abyssinica SIL" w:cs="Abyssinica SIL"/>
+                <w:sz w:val="20"/>
+                <w:szCs w:val="20"/>
               </w:rPr>
               <w:t>ኀ/</w:t>
             </w:r>
@@ -15027,11 +15067,15 @@
               <w:ind w:left="0"/>
               <w:rPr>
                 <w:rFonts w:ascii="Abyssinica SIL" w:eastAsia="Times New Roman" w:hAnsi="Abyssinica SIL" w:cs="Abyssinica SIL"/>
+                <w:sz w:val="20"/>
+                <w:szCs w:val="20"/>
               </w:rPr>
             </w:pPr>
             <w:r>
               <w:rPr>
                 <w:rFonts w:ascii="Abyssinica SIL" w:eastAsia="Times New Roman" w:hAnsi="Abyssinica SIL" w:cs="Abyssinica SIL"/>
+                <w:sz w:val="20"/>
+                <w:szCs w:val="20"/>
               </w:rPr>
               <w:t>ነ/</w:t>
             </w:r>
@@ -15045,11 +15089,15 @@
               <w:ind w:left="0"/>
               <w:rPr>
                 <w:rFonts w:ascii="Abyssinica SIL" w:eastAsia="Times New Roman" w:hAnsi="Abyssinica SIL" w:cs="Abyssinica SIL"/>
+                <w:sz w:val="20"/>
+                <w:szCs w:val="20"/>
               </w:rPr>
             </w:pPr>
             <w:r>
               <w:rPr>
                 <w:rFonts w:ascii="Abyssinica SIL" w:eastAsia="Times New Roman" w:hAnsi="Abyssinica SIL" w:cs="Abyssinica SIL"/>
+                <w:sz w:val="20"/>
+                <w:szCs w:val="20"/>
               </w:rPr>
               <w:t>አ/</w:t>
             </w:r>
@@ -15063,11 +15111,15 @@
               <w:ind w:left="0"/>
               <w:rPr>
                 <w:rFonts w:ascii="Abyssinica SIL" w:eastAsia="Times New Roman" w:hAnsi="Abyssinica SIL" w:cs="Abyssinica SIL"/>
+                <w:sz w:val="20"/>
+                <w:szCs w:val="20"/>
               </w:rPr>
             </w:pPr>
             <w:r>
               <w:rPr>
                 <w:rFonts w:ascii="Abyssinica SIL" w:eastAsia="Times New Roman" w:hAnsi="Abyssinica SIL" w:cs="Abyssinica SIL"/>
+                <w:sz w:val="20"/>
+                <w:szCs w:val="20"/>
               </w:rPr>
               <w:t>ከ/</w:t>
             </w:r>
@@ -15081,11 +15133,15 @@
               <w:ind w:left="0"/>
               <w:rPr>
                 <w:rFonts w:ascii="Abyssinica SIL" w:eastAsia="Times New Roman" w:hAnsi="Abyssinica SIL" w:cs="Abyssinica SIL"/>
+                <w:sz w:val="20"/>
+                <w:szCs w:val="20"/>
               </w:rPr>
             </w:pPr>
             <w:r>
               <w:rPr>
                 <w:rFonts w:ascii="Abyssinica SIL" w:eastAsia="Times New Roman" w:hAnsi="Abyssinica SIL" w:cs="Abyssinica SIL"/>
+                <w:sz w:val="20"/>
+                <w:szCs w:val="20"/>
               </w:rPr>
               <w:t>ወ/</w:t>
             </w:r>
@@ -15099,11 +15155,15 @@
               <w:ind w:left="0"/>
               <w:rPr>
                 <w:rFonts w:ascii="Abyssinica SIL" w:eastAsia="Times New Roman" w:hAnsi="Abyssinica SIL" w:cs="Abyssinica SIL"/>
+                <w:sz w:val="20"/>
+                <w:szCs w:val="20"/>
               </w:rPr>
             </w:pPr>
             <w:r>
               <w:rPr>
                 <w:rFonts w:ascii="Abyssinica SIL" w:eastAsia="Times New Roman" w:hAnsi="Abyssinica SIL" w:cs="Abyssinica SIL"/>
+                <w:sz w:val="20"/>
+                <w:szCs w:val="20"/>
               </w:rPr>
               <w:t>ዐ/</w:t>
             </w:r>
@@ -15117,11 +15177,15 @@
               <w:ind w:left="0"/>
               <w:rPr>
                 <w:rFonts w:ascii="Abyssinica SIL" w:eastAsia="Times New Roman" w:hAnsi="Abyssinica SIL" w:cs="Abyssinica SIL"/>
+                <w:sz w:val="20"/>
+                <w:szCs w:val="20"/>
               </w:rPr>
             </w:pPr>
             <w:r>
               <w:rPr>
                 <w:rFonts w:ascii="Abyssinica SIL" w:eastAsia="Times New Roman" w:hAnsi="Abyssinica SIL" w:cs="Abyssinica SIL"/>
+                <w:sz w:val="20"/>
+                <w:szCs w:val="20"/>
               </w:rPr>
               <w:t>ዘ/</w:t>
             </w:r>
@@ -15135,11 +15199,15 @@
               <w:ind w:left="0"/>
               <w:rPr>
                 <w:rFonts w:ascii="Abyssinica SIL" w:eastAsia="Times New Roman" w:hAnsi="Abyssinica SIL" w:cs="Abyssinica SIL"/>
+                <w:sz w:val="20"/>
+                <w:szCs w:val="20"/>
               </w:rPr>
             </w:pPr>
             <w:r>
               <w:rPr>
                 <w:rFonts w:ascii="Abyssinica SIL" w:eastAsia="Times New Roman" w:hAnsi="Abyssinica SIL" w:cs="Abyssinica SIL"/>
+                <w:sz w:val="20"/>
+                <w:szCs w:val="20"/>
               </w:rPr>
               <w:t>የ/</w:t>
             </w:r>
@@ -15153,11 +15221,15 @@
               <w:ind w:left="0"/>
               <w:rPr>
                 <w:rFonts w:ascii="Abyssinica SIL" w:eastAsia="Times New Roman" w:hAnsi="Abyssinica SIL" w:cs="Abyssinica SIL"/>
+                <w:sz w:val="20"/>
+                <w:szCs w:val="20"/>
               </w:rPr>
             </w:pPr>
             <w:r>
               <w:rPr>
                 <w:rFonts w:ascii="Abyssinica SIL" w:eastAsia="Times New Roman" w:hAnsi="Abyssinica SIL" w:cs="Abyssinica SIL"/>
+                <w:sz w:val="20"/>
+                <w:szCs w:val="20"/>
               </w:rPr>
               <w:t>ደ/</w:t>
             </w:r>
@@ -15171,11 +15243,15 @@
               <w:ind w:left="0"/>
               <w:rPr>
                 <w:rFonts w:ascii="Abyssinica SIL" w:eastAsia="Times New Roman" w:hAnsi="Abyssinica SIL" w:cs="Abyssinica SIL"/>
+                <w:sz w:val="20"/>
+                <w:szCs w:val="20"/>
               </w:rPr>
             </w:pPr>
             <w:r>
               <w:rPr>
                 <w:rFonts w:ascii="Abyssinica SIL" w:eastAsia="Times New Roman" w:hAnsi="Abyssinica SIL" w:cs="Abyssinica SIL"/>
+                <w:sz w:val="20"/>
+                <w:szCs w:val="20"/>
               </w:rPr>
               <w:t>ገ/</w:t>
             </w:r>
@@ -15189,11 +15265,15 @@
               <w:ind w:left="0"/>
               <w:rPr>
                 <w:rFonts w:ascii="Abyssinica SIL" w:eastAsia="Times New Roman" w:hAnsi="Abyssinica SIL" w:cs="Abyssinica SIL"/>
+                <w:sz w:val="20"/>
+                <w:szCs w:val="20"/>
               </w:rPr>
             </w:pPr>
             <w:r>
               <w:rPr>
                 <w:rFonts w:ascii="Abyssinica SIL" w:eastAsia="Times New Roman" w:hAnsi="Abyssinica SIL" w:cs="Abyssinica SIL"/>
+                <w:sz w:val="20"/>
+                <w:szCs w:val="20"/>
               </w:rPr>
               <w:t>ጠ/</w:t>
             </w:r>
@@ -15207,11 +15287,15 @@
               <w:ind w:left="0"/>
               <w:rPr>
                 <w:rFonts w:ascii="Abyssinica SIL" w:eastAsia="Times New Roman" w:hAnsi="Abyssinica SIL" w:cs="Abyssinica SIL"/>
+                <w:sz w:val="20"/>
+                <w:szCs w:val="20"/>
               </w:rPr>
             </w:pPr>
             <w:r>
               <w:rPr>
                 <w:rFonts w:ascii="Abyssinica SIL" w:eastAsia="Times New Roman" w:hAnsi="Abyssinica SIL" w:cs="Abyssinica SIL"/>
+                <w:sz w:val="20"/>
+                <w:szCs w:val="20"/>
               </w:rPr>
               <w:t>ጰ/</w:t>
             </w:r>
@@ -15225,11 +15309,15 @@
               <w:ind w:left="0"/>
               <w:rPr>
                 <w:rFonts w:ascii="Abyssinica SIL" w:eastAsia="Times New Roman" w:hAnsi="Abyssinica SIL" w:cs="Abyssinica SIL"/>
+                <w:sz w:val="20"/>
+                <w:szCs w:val="20"/>
               </w:rPr>
             </w:pPr>
             <w:r>
               <w:rPr>
                 <w:rFonts w:ascii="Abyssinica SIL" w:eastAsia="Times New Roman" w:hAnsi="Abyssinica SIL" w:cs="Abyssinica SIL"/>
+                <w:sz w:val="20"/>
+                <w:szCs w:val="20"/>
               </w:rPr>
               <w:t>ጸ/</w:t>
             </w:r>
@@ -15243,11 +15331,15 @@
               <w:ind w:left="0"/>
               <w:rPr>
                 <w:rFonts w:ascii="Abyssinica SIL" w:eastAsia="Times New Roman" w:hAnsi="Abyssinica SIL" w:cs="Abyssinica SIL"/>
+                <w:sz w:val="20"/>
+                <w:szCs w:val="20"/>
               </w:rPr>
             </w:pPr>
             <w:r>
               <w:rPr>
                 <w:rFonts w:ascii="Abyssinica SIL" w:eastAsia="Times New Roman" w:hAnsi="Abyssinica SIL" w:cs="Abyssinica SIL"/>
+                <w:sz w:val="20"/>
+                <w:szCs w:val="20"/>
               </w:rPr>
               <w:t>ፀ/</w:t>
             </w:r>
@@ -15261,11 +15353,15 @@
               <w:ind w:left="0"/>
               <w:rPr>
                 <w:rFonts w:ascii="Abyssinica SIL" w:eastAsia="Times New Roman" w:hAnsi="Abyssinica SIL" w:cs="Abyssinica SIL"/>
+                <w:sz w:val="20"/>
+                <w:szCs w:val="20"/>
               </w:rPr>
             </w:pPr>
             <w:r>
               <w:rPr>
                 <w:rFonts w:ascii="Abyssinica SIL" w:eastAsia="Times New Roman" w:hAnsi="Abyssinica SIL" w:cs="Abyssinica SIL"/>
+                <w:sz w:val="20"/>
+                <w:szCs w:val="20"/>
               </w:rPr>
               <w:t>ፈ/</w:t>
             </w:r>
@@ -15279,11 +15375,15 @@
               <w:ind w:left="0"/>
               <w:rPr>
                 <w:rFonts w:ascii="Abyssinica SIL" w:eastAsia="Times New Roman" w:hAnsi="Abyssinica SIL" w:cs="Abyssinica SIL"/>
+                <w:sz w:val="20"/>
+                <w:szCs w:val="20"/>
               </w:rPr>
             </w:pPr>
             <w:r>
               <w:rPr>
                 <w:rFonts w:ascii="Abyssinica SIL" w:eastAsia="Times New Roman" w:hAnsi="Abyssinica SIL" w:cs="Abyssinica SIL"/>
+                <w:sz w:val="20"/>
+                <w:szCs w:val="20"/>
               </w:rPr>
               <w:t>ፐ/</w:t>
             </w:r>
@@ -15315,11 +15415,15 @@
               <w:ind w:left="0"/>
               <w:rPr>
                 <w:rFonts w:ascii="Abyssinica SIL" w:eastAsia="Times New Roman" w:hAnsi="Abyssinica SIL" w:cs="Abyssinica SIL"/>
+                <w:sz w:val="20"/>
+                <w:szCs w:val="20"/>
               </w:rPr>
             </w:pPr>
             <w:r>
               <w:rPr>
                 <w:rFonts w:ascii="Abyssinica SIL" w:eastAsia="Times New Roman" w:hAnsi="Abyssinica SIL" w:cs="Abyssinica SIL"/>
+                <w:sz w:val="20"/>
+                <w:szCs w:val="20"/>
               </w:rPr>
               <w:t>ሀ/</w:t>
             </w:r>
@@ -15333,11 +15437,15 @@
               <w:ind w:left="0"/>
               <w:rPr>
                 <w:rFonts w:ascii="Abyssinica SIL" w:eastAsia="Times New Roman" w:hAnsi="Abyssinica SIL" w:cs="Abyssinica SIL"/>
+                <w:sz w:val="20"/>
+                <w:szCs w:val="20"/>
               </w:rPr>
             </w:pPr>
             <w:r>
               <w:rPr>
                 <w:rFonts w:ascii="Abyssinica SIL" w:eastAsia="Times New Roman" w:hAnsi="Abyssinica SIL" w:cs="Abyssinica SIL"/>
+                <w:sz w:val="20"/>
+                <w:szCs w:val="20"/>
               </w:rPr>
               <w:t>ለ/</w:t>
             </w:r>
@@ -15351,11 +15459,15 @@
               <w:ind w:left="0"/>
               <w:rPr>
                 <w:rFonts w:ascii="Abyssinica SIL" w:eastAsia="Times New Roman" w:hAnsi="Abyssinica SIL" w:cs="Abyssinica SIL"/>
+                <w:sz w:val="20"/>
+                <w:szCs w:val="20"/>
               </w:rPr>
             </w:pPr>
             <w:r>
               <w:rPr>
                 <w:rFonts w:ascii="Abyssinica SIL" w:eastAsia="Times New Roman" w:hAnsi="Abyssinica SIL" w:cs="Abyssinica SIL"/>
+                <w:sz w:val="20"/>
+                <w:szCs w:val="20"/>
               </w:rPr>
               <w:t>ሐ/</w:t>
             </w:r>
@@ -15369,11 +15481,15 @@
               <w:ind w:left="0"/>
               <w:rPr>
                 <w:rFonts w:ascii="Abyssinica SIL" w:eastAsia="Times New Roman" w:hAnsi="Abyssinica SIL" w:cs="Abyssinica SIL"/>
+                <w:sz w:val="20"/>
+                <w:szCs w:val="20"/>
               </w:rPr>
             </w:pPr>
             <w:r>
               <w:rPr>
                 <w:rFonts w:ascii="Abyssinica SIL" w:eastAsia="Times New Roman" w:hAnsi="Abyssinica SIL" w:cs="Abyssinica SIL"/>
+                <w:sz w:val="20"/>
+                <w:szCs w:val="20"/>
               </w:rPr>
               <w:t>መ/</w:t>
             </w:r>
@@ -15387,11 +15503,15 @@
               <w:ind w:left="0"/>
               <w:rPr>
                 <w:rFonts w:ascii="Abyssinica SIL" w:eastAsia="Times New Roman" w:hAnsi="Abyssinica SIL" w:cs="Abyssinica SIL"/>
+                <w:sz w:val="20"/>
+                <w:szCs w:val="20"/>
               </w:rPr>
             </w:pPr>
             <w:r>
               <w:rPr>
                 <w:rFonts w:ascii="Abyssinica SIL" w:eastAsia="Times New Roman" w:hAnsi="Abyssinica SIL" w:cs="Abyssinica SIL"/>
+                <w:sz w:val="20"/>
+                <w:szCs w:val="20"/>
               </w:rPr>
               <w:t>ሠ/</w:t>
             </w:r>
@@ -15405,11 +15525,15 @@
               <w:ind w:left="0"/>
               <w:rPr>
                 <w:rFonts w:ascii="Abyssinica SIL" w:eastAsia="Times New Roman" w:hAnsi="Abyssinica SIL" w:cs="Abyssinica SIL"/>
+                <w:sz w:val="20"/>
+                <w:szCs w:val="20"/>
               </w:rPr>
             </w:pPr>
             <w:r>
               <w:rPr>
                 <w:rFonts w:ascii="Abyssinica SIL" w:eastAsia="Times New Roman" w:hAnsi="Abyssinica SIL" w:cs="Abyssinica SIL"/>
+                <w:sz w:val="20"/>
+                <w:szCs w:val="20"/>
               </w:rPr>
               <w:t>ረ/</w:t>
             </w:r>
@@ -15423,11 +15547,15 @@
               <w:ind w:left="0"/>
               <w:rPr>
                 <w:rFonts w:ascii="Abyssinica SIL" w:eastAsia="Times New Roman" w:hAnsi="Abyssinica SIL" w:cs="Abyssinica SIL"/>
+                <w:sz w:val="20"/>
+                <w:szCs w:val="20"/>
               </w:rPr>
             </w:pPr>
             <w:r>
               <w:rPr>
                 <w:rFonts w:ascii="Abyssinica SIL" w:eastAsia="Times New Roman" w:hAnsi="Abyssinica SIL" w:cs="Abyssinica SIL"/>
+                <w:sz w:val="20"/>
+                <w:szCs w:val="20"/>
               </w:rPr>
               <w:t>ሰ/</w:t>
             </w:r>
@@ -15441,11 +15569,15 @@
               <w:ind w:left="0"/>
               <w:rPr>
                 <w:rFonts w:ascii="Abyssinica SIL" w:eastAsia="Times New Roman" w:hAnsi="Abyssinica SIL" w:cs="Abyssinica SIL"/>
+                <w:sz w:val="20"/>
+                <w:szCs w:val="20"/>
               </w:rPr>
             </w:pPr>
             <w:r>
               <w:rPr>
                 <w:rFonts w:ascii="Abyssinica SIL" w:eastAsia="Times New Roman" w:hAnsi="Abyssinica SIL" w:cs="Abyssinica SIL"/>
+                <w:sz w:val="20"/>
+                <w:szCs w:val="20"/>
               </w:rPr>
               <w:t>ሸ/</w:t>
             </w:r>
@@ -15459,11 +15591,15 @@
               <w:ind w:left="0"/>
               <w:rPr>
                 <w:rFonts w:ascii="Abyssinica SIL" w:eastAsia="Times New Roman" w:hAnsi="Abyssinica SIL" w:cs="Abyssinica SIL"/>
+                <w:sz w:val="20"/>
+                <w:szCs w:val="20"/>
               </w:rPr>
             </w:pPr>
             <w:r>
               <w:rPr>
                 <w:rFonts w:ascii="Abyssinica SIL" w:eastAsia="Times New Roman" w:hAnsi="Abyssinica SIL" w:cs="Abyssinica SIL"/>
+                <w:sz w:val="20"/>
+                <w:szCs w:val="20"/>
               </w:rPr>
               <w:t>ቀ/</w:t>
             </w:r>
@@ -15477,11 +15613,15 @@
               <w:ind w:left="0"/>
               <w:rPr>
                 <w:rFonts w:ascii="Abyssinica SIL" w:eastAsia="Times New Roman" w:hAnsi="Abyssinica SIL" w:cs="Abyssinica SIL"/>
+                <w:sz w:val="20"/>
+                <w:szCs w:val="20"/>
               </w:rPr>
             </w:pPr>
             <w:r>
               <w:rPr>
                 <w:rFonts w:ascii="Abyssinica SIL" w:eastAsia="Times New Roman" w:hAnsi="Abyssinica SIL" w:cs="Abyssinica SIL"/>
+                <w:sz w:val="20"/>
+                <w:szCs w:val="20"/>
               </w:rPr>
               <w:t>በ/</w:t>
             </w:r>
@@ -15495,11 +15635,15 @@
               <w:ind w:left="0"/>
               <w:rPr>
                 <w:rFonts w:ascii="Abyssinica SIL" w:eastAsia="Times New Roman" w:hAnsi="Abyssinica SIL" w:cs="Abyssinica SIL"/>
+                <w:sz w:val="20"/>
+                <w:szCs w:val="20"/>
               </w:rPr>
             </w:pPr>
             <w:r>
               <w:rPr>
                 <w:rFonts w:ascii="Abyssinica SIL" w:eastAsia="Times New Roman" w:hAnsi="Abyssinica SIL" w:cs="Abyssinica SIL"/>
+                <w:sz w:val="20"/>
+                <w:szCs w:val="20"/>
               </w:rPr>
               <w:t>ተ/</w:t>
             </w:r>
@@ -15513,11 +15657,15 @@
               <w:ind w:left="0"/>
               <w:rPr>
                 <w:rFonts w:ascii="Abyssinica SIL" w:eastAsia="Times New Roman" w:hAnsi="Abyssinica SIL" w:cs="Abyssinica SIL"/>
+                <w:sz w:val="20"/>
+                <w:szCs w:val="20"/>
               </w:rPr>
             </w:pPr>
             <w:r>
               <w:rPr>
                 <w:rFonts w:ascii="Abyssinica SIL" w:eastAsia="Times New Roman" w:hAnsi="Abyssinica SIL" w:cs="Abyssinica SIL"/>
+                <w:sz w:val="20"/>
+                <w:szCs w:val="20"/>
               </w:rPr>
               <w:t>ቸ/</w:t>
             </w:r>
@@ -15531,11 +15679,15 @@
               <w:ind w:left="0"/>
               <w:rPr>
                 <w:rFonts w:ascii="Abyssinica SIL" w:eastAsia="Times New Roman" w:hAnsi="Abyssinica SIL" w:cs="Abyssinica SIL"/>
+                <w:sz w:val="20"/>
+                <w:szCs w:val="20"/>
               </w:rPr>
             </w:pPr>
             <w:r>
               <w:rPr>
                 <w:rFonts w:ascii="Abyssinica SIL" w:eastAsia="Times New Roman" w:hAnsi="Abyssinica SIL" w:cs="Abyssinica SIL"/>
+                <w:sz w:val="20"/>
+                <w:szCs w:val="20"/>
               </w:rPr>
               <w:t>ኀ/</w:t>
             </w:r>
@@ -15549,11 +15701,15 @@
               <w:ind w:left="0"/>
               <w:rPr>
                 <w:rFonts w:ascii="Abyssinica SIL" w:eastAsia="Times New Roman" w:hAnsi="Abyssinica SIL" w:cs="Abyssinica SIL"/>
+                <w:sz w:val="20"/>
+                <w:szCs w:val="20"/>
               </w:rPr>
             </w:pPr>
             <w:r>
               <w:rPr>
                 <w:rFonts w:ascii="Abyssinica SIL" w:eastAsia="Times New Roman" w:hAnsi="Abyssinica SIL" w:cs="Abyssinica SIL"/>
+                <w:sz w:val="20"/>
+                <w:szCs w:val="20"/>
               </w:rPr>
               <w:t>ነ/</w:t>
             </w:r>
@@ -15567,11 +15723,15 @@
               <w:ind w:left="0"/>
               <w:rPr>
                 <w:rFonts w:ascii="Abyssinica SIL" w:eastAsia="Times New Roman" w:hAnsi="Abyssinica SIL" w:cs="Abyssinica SIL"/>
+                <w:sz w:val="20"/>
+                <w:szCs w:val="20"/>
               </w:rPr>
             </w:pPr>
             <w:r>
               <w:rPr>
                 <w:rFonts w:ascii="Abyssinica SIL" w:eastAsia="Times New Roman" w:hAnsi="Abyssinica SIL" w:cs="Abyssinica SIL"/>
+                <w:sz w:val="20"/>
+                <w:szCs w:val="20"/>
               </w:rPr>
               <w:t>ኘ/</w:t>
             </w:r>
@@ -15585,11 +15745,15 @@
               <w:ind w:left="0"/>
               <w:rPr>
                 <w:rFonts w:ascii="Abyssinica SIL" w:eastAsia="Times New Roman" w:hAnsi="Abyssinica SIL" w:cs="Abyssinica SIL"/>
+                <w:sz w:val="20"/>
+                <w:szCs w:val="20"/>
               </w:rPr>
             </w:pPr>
             <w:r>
               <w:rPr>
                 <w:rFonts w:ascii="Abyssinica SIL" w:eastAsia="Times New Roman" w:hAnsi="Abyssinica SIL" w:cs="Abyssinica SIL"/>
+                <w:sz w:val="20"/>
+                <w:szCs w:val="20"/>
               </w:rPr>
               <w:t>አ/</w:t>
             </w:r>
@@ -15603,11 +15767,15 @@
               <w:ind w:left="0"/>
               <w:rPr>
                 <w:rFonts w:ascii="Abyssinica SIL" w:eastAsia="Times New Roman" w:hAnsi="Abyssinica SIL" w:cs="Abyssinica SIL"/>
+                <w:sz w:val="20"/>
+                <w:szCs w:val="20"/>
               </w:rPr>
             </w:pPr>
             <w:r>
               <w:rPr>
                 <w:rFonts w:ascii="Abyssinica SIL" w:eastAsia="Times New Roman" w:hAnsi="Abyssinica SIL" w:cs="Abyssinica SIL"/>
+                <w:sz w:val="20"/>
+                <w:szCs w:val="20"/>
               </w:rPr>
               <w:t>ከ/</w:t>
             </w:r>
@@ -15621,11 +15789,15 @@
               <w:ind w:left="0"/>
               <w:rPr>
                 <w:rFonts w:ascii="Abyssinica SIL" w:eastAsia="Times New Roman" w:hAnsi="Abyssinica SIL" w:cs="Abyssinica SIL"/>
+                <w:sz w:val="20"/>
+                <w:szCs w:val="20"/>
               </w:rPr>
             </w:pPr>
             <w:r>
               <w:rPr>
                 <w:rFonts w:ascii="Abyssinica SIL" w:eastAsia="Times New Roman" w:hAnsi="Abyssinica SIL" w:cs="Abyssinica SIL"/>
+                <w:sz w:val="20"/>
+                <w:szCs w:val="20"/>
               </w:rPr>
               <w:t>ኸ/</w:t>
             </w:r>
@@ -15639,11 +15811,15 @@
               <w:ind w:left="0"/>
               <w:rPr>
                 <w:rFonts w:ascii="Abyssinica SIL" w:eastAsia="Times New Roman" w:hAnsi="Abyssinica SIL" w:cs="Abyssinica SIL"/>
+                <w:sz w:val="20"/>
+                <w:szCs w:val="20"/>
               </w:rPr>
             </w:pPr>
             <w:r>
               <w:rPr>
                 <w:rFonts w:ascii="Abyssinica SIL" w:eastAsia="Times New Roman" w:hAnsi="Abyssinica SIL" w:cs="Abyssinica SIL"/>
+                <w:sz w:val="20"/>
+                <w:szCs w:val="20"/>
               </w:rPr>
               <w:t>ወ/</w:t>
             </w:r>
@@ -15657,11 +15833,15 @@
               <w:ind w:left="0"/>
               <w:rPr>
                 <w:rFonts w:ascii="Abyssinica SIL" w:eastAsia="Times New Roman" w:hAnsi="Abyssinica SIL" w:cs="Abyssinica SIL"/>
+                <w:sz w:val="20"/>
+                <w:szCs w:val="20"/>
               </w:rPr>
             </w:pPr>
             <w:r>
               <w:rPr>
                 <w:rFonts w:ascii="Abyssinica SIL" w:eastAsia="Times New Roman" w:hAnsi="Abyssinica SIL" w:cs="Abyssinica SIL"/>
+                <w:sz w:val="20"/>
+                <w:szCs w:val="20"/>
               </w:rPr>
               <w:t>ዐ/</w:t>
             </w:r>
@@ -15675,11 +15855,15 @@
               <w:ind w:left="0"/>
               <w:rPr>
                 <w:rFonts w:ascii="Abyssinica SIL" w:eastAsia="Times New Roman" w:hAnsi="Abyssinica SIL" w:cs="Abyssinica SIL"/>
+                <w:sz w:val="20"/>
+                <w:szCs w:val="20"/>
               </w:rPr>
             </w:pPr>
             <w:r>
               <w:rPr>
                 <w:rFonts w:ascii="Abyssinica SIL" w:eastAsia="Times New Roman" w:hAnsi="Abyssinica SIL" w:cs="Abyssinica SIL"/>
+                <w:sz w:val="20"/>
+                <w:szCs w:val="20"/>
               </w:rPr>
               <w:t>ዘ/</w:t>
             </w:r>
@@ -15693,11 +15877,15 @@
               <w:ind w:left="0"/>
               <w:rPr>
                 <w:rFonts w:ascii="Abyssinica SIL" w:eastAsia="Times New Roman" w:hAnsi="Abyssinica SIL" w:cs="Abyssinica SIL"/>
+                <w:sz w:val="20"/>
+                <w:szCs w:val="20"/>
               </w:rPr>
             </w:pPr>
             <w:r>
               <w:rPr>
                 <w:rFonts w:ascii="Abyssinica SIL" w:eastAsia="Times New Roman" w:hAnsi="Abyssinica SIL" w:cs="Abyssinica SIL"/>
+                <w:sz w:val="20"/>
+                <w:szCs w:val="20"/>
               </w:rPr>
               <w:t>ዠ/</w:t>
             </w:r>
@@ -15711,11 +15899,15 @@
               <w:ind w:left="0"/>
               <w:rPr>
                 <w:rFonts w:ascii="Abyssinica SIL" w:eastAsia="Times New Roman" w:hAnsi="Abyssinica SIL" w:cs="Abyssinica SIL"/>
+                <w:sz w:val="20"/>
+                <w:szCs w:val="20"/>
               </w:rPr>
             </w:pPr>
             <w:r>
               <w:rPr>
                 <w:rFonts w:ascii="Abyssinica SIL" w:eastAsia="Times New Roman" w:hAnsi="Abyssinica SIL" w:cs="Abyssinica SIL"/>
+                <w:sz w:val="20"/>
+                <w:szCs w:val="20"/>
               </w:rPr>
               <w:t>የ/</w:t>
             </w:r>
@@ -15729,11 +15921,15 @@
               <w:ind w:left="0"/>
               <w:rPr>
                 <w:rFonts w:ascii="Abyssinica SIL" w:eastAsia="Times New Roman" w:hAnsi="Abyssinica SIL" w:cs="Abyssinica SIL"/>
+                <w:sz w:val="20"/>
+                <w:szCs w:val="20"/>
               </w:rPr>
             </w:pPr>
             <w:r>
               <w:rPr>
                 <w:rFonts w:ascii="Abyssinica SIL" w:eastAsia="Times New Roman" w:hAnsi="Abyssinica SIL" w:cs="Abyssinica SIL"/>
+                <w:sz w:val="20"/>
+                <w:szCs w:val="20"/>
               </w:rPr>
               <w:t>ደ/</w:t>
             </w:r>
@@ -15747,11 +15943,15 @@
               <w:ind w:left="0"/>
               <w:rPr>
                 <w:rFonts w:ascii="Abyssinica SIL" w:eastAsia="Times New Roman" w:hAnsi="Abyssinica SIL" w:cs="Abyssinica SIL"/>
+                <w:sz w:val="20"/>
+                <w:szCs w:val="20"/>
               </w:rPr>
             </w:pPr>
             <w:r>
               <w:rPr>
                 <w:rFonts w:ascii="Abyssinica SIL" w:eastAsia="Times New Roman" w:hAnsi="Abyssinica SIL" w:cs="Abyssinica SIL"/>
+                <w:sz w:val="20"/>
+                <w:szCs w:val="20"/>
               </w:rPr>
               <w:t>ጀ/</w:t>
             </w:r>
@@ -15765,11 +15965,15 @@
               <w:ind w:left="0"/>
               <w:rPr>
                 <w:rFonts w:ascii="Abyssinica SIL" w:eastAsia="Times New Roman" w:hAnsi="Abyssinica SIL" w:cs="Abyssinica SIL"/>
+                <w:sz w:val="20"/>
+                <w:szCs w:val="20"/>
               </w:rPr>
             </w:pPr>
             <w:r>
               <w:rPr>
                 <w:rFonts w:ascii="Abyssinica SIL" w:eastAsia="Times New Roman" w:hAnsi="Abyssinica SIL" w:cs="Abyssinica SIL"/>
+                <w:sz w:val="20"/>
+                <w:szCs w:val="20"/>
               </w:rPr>
               <w:t>ገ/</w:t>
             </w:r>
@@ -15783,11 +15987,15 @@
               <w:ind w:left="0"/>
               <w:rPr>
                 <w:rFonts w:ascii="Abyssinica SIL" w:eastAsia="Times New Roman" w:hAnsi="Abyssinica SIL" w:cs="Abyssinica SIL"/>
+                <w:sz w:val="20"/>
+                <w:szCs w:val="20"/>
               </w:rPr>
             </w:pPr>
             <w:r>
               <w:rPr>
                 <w:rFonts w:ascii="Abyssinica SIL" w:eastAsia="Times New Roman" w:hAnsi="Abyssinica SIL" w:cs="Abyssinica SIL"/>
+                <w:sz w:val="20"/>
+                <w:szCs w:val="20"/>
               </w:rPr>
               <w:t>ጠ/</w:t>
             </w:r>
@@ -15801,13 +16009,16 @@
               <w:ind w:left="0"/>
               <w:rPr>
                 <w:rFonts w:ascii="Abyssinica SIL" w:eastAsia="Times New Roman" w:hAnsi="Abyssinica SIL" w:cs="Abyssinica SIL"/>
+                <w:sz w:val="20"/>
+                <w:szCs w:val="20"/>
               </w:rPr>
             </w:pPr>
             <w:r>
               <w:rPr>
                 <w:rFonts w:ascii="Abyssinica SIL" w:eastAsia="Times New Roman" w:hAnsi="Abyssinica SIL" w:cs="Abyssinica SIL"/>
-              </w:rPr>
-              <w:lastRenderedPageBreak/>
+                <w:sz w:val="20"/>
+                <w:szCs w:val="20"/>
+              </w:rPr>
               <w:t>ጨ/</w:t>
             </w:r>
           </w:p>
@@ -15820,11 +16031,15 @@
               <w:ind w:left="0"/>
               <w:rPr>
                 <w:rFonts w:ascii="Abyssinica SIL" w:eastAsia="Times New Roman" w:hAnsi="Abyssinica SIL" w:cs="Abyssinica SIL"/>
+                <w:sz w:val="20"/>
+                <w:szCs w:val="20"/>
               </w:rPr>
             </w:pPr>
             <w:r>
               <w:rPr>
                 <w:rFonts w:ascii="Abyssinica SIL" w:eastAsia="Times New Roman" w:hAnsi="Abyssinica SIL" w:cs="Abyssinica SIL"/>
+                <w:sz w:val="20"/>
+                <w:szCs w:val="20"/>
               </w:rPr>
               <w:t>ጰ/</w:t>
             </w:r>
@@ -15838,11 +16053,15 @@
               <w:ind w:left="0"/>
               <w:rPr>
                 <w:rFonts w:ascii="Abyssinica SIL" w:eastAsia="Times New Roman" w:hAnsi="Abyssinica SIL" w:cs="Abyssinica SIL"/>
+                <w:sz w:val="20"/>
+                <w:szCs w:val="20"/>
               </w:rPr>
             </w:pPr>
             <w:r>
               <w:rPr>
                 <w:rFonts w:ascii="Abyssinica SIL" w:eastAsia="Times New Roman" w:hAnsi="Abyssinica SIL" w:cs="Abyssinica SIL"/>
+                <w:sz w:val="20"/>
+                <w:szCs w:val="20"/>
               </w:rPr>
               <w:t>ጸ/</w:t>
             </w:r>
@@ -15856,11 +16075,15 @@
               <w:ind w:left="0"/>
               <w:rPr>
                 <w:rFonts w:ascii="Abyssinica SIL" w:eastAsia="Times New Roman" w:hAnsi="Abyssinica SIL" w:cs="Abyssinica SIL"/>
+                <w:sz w:val="20"/>
+                <w:szCs w:val="20"/>
               </w:rPr>
             </w:pPr>
             <w:r>
               <w:rPr>
                 <w:rFonts w:ascii="Abyssinica SIL" w:eastAsia="Times New Roman" w:hAnsi="Abyssinica SIL" w:cs="Abyssinica SIL"/>
+                <w:sz w:val="20"/>
+                <w:szCs w:val="20"/>
               </w:rPr>
               <w:t>ፀ/</w:t>
             </w:r>
@@ -15874,11 +16097,15 @@
               <w:ind w:left="0"/>
               <w:rPr>
                 <w:rFonts w:ascii="Abyssinica SIL" w:eastAsia="Times New Roman" w:hAnsi="Abyssinica SIL" w:cs="Abyssinica SIL"/>
+                <w:sz w:val="20"/>
+                <w:szCs w:val="20"/>
               </w:rPr>
             </w:pPr>
             <w:r>
               <w:rPr>
                 <w:rFonts w:ascii="Abyssinica SIL" w:eastAsia="Times New Roman" w:hAnsi="Abyssinica SIL" w:cs="Abyssinica SIL"/>
+                <w:sz w:val="20"/>
+                <w:szCs w:val="20"/>
               </w:rPr>
               <w:t>ፈ/</w:t>
             </w:r>
@@ -15892,11 +16119,15 @@
               <w:ind w:left="0"/>
               <w:rPr>
                 <w:rFonts w:ascii="Abyssinica SIL" w:eastAsia="Times New Roman" w:hAnsi="Abyssinica SIL" w:cs="Abyssinica SIL"/>
+                <w:sz w:val="20"/>
+                <w:szCs w:val="20"/>
               </w:rPr>
             </w:pPr>
             <w:r>
               <w:rPr>
                 <w:rFonts w:ascii="Abyssinica SIL" w:eastAsia="Times New Roman" w:hAnsi="Abyssinica SIL" w:cs="Abyssinica SIL"/>
+                <w:sz w:val="20"/>
+                <w:szCs w:val="20"/>
               </w:rPr>
               <w:t>ፐ/</w:t>
             </w:r>
@@ -15928,13 +16159,16 @@
               <w:ind w:left="0"/>
               <w:rPr>
                 <w:rFonts w:ascii="Abyssinica SIL" w:eastAsia="Times New Roman" w:hAnsi="Abyssinica SIL" w:cs="Abyssinica SIL"/>
+                <w:sz w:val="20"/>
+                <w:szCs w:val="20"/>
               </w:rPr>
             </w:pPr>
             <w:r>
               <w:rPr>
                 <w:rFonts w:ascii="Abyssinica SIL" w:eastAsia="Times New Roman" w:hAnsi="Abyssinica SIL" w:cs="Abyssinica SIL"/>
-              </w:rPr>
-              <w:lastRenderedPageBreak/>
+                <w:sz w:val="20"/>
+                <w:szCs w:val="20"/>
+              </w:rPr>
               <w:t>ሀ/</w:t>
             </w:r>
           </w:p>
@@ -15947,11 +16181,15 @@
               <w:ind w:left="0"/>
               <w:rPr>
                 <w:rFonts w:ascii="Abyssinica SIL" w:eastAsia="Times New Roman" w:hAnsi="Abyssinica SIL" w:cs="Abyssinica SIL"/>
+                <w:sz w:val="20"/>
+                <w:szCs w:val="20"/>
               </w:rPr>
             </w:pPr>
             <w:r>
               <w:rPr>
                 <w:rFonts w:ascii="Abyssinica SIL" w:eastAsia="Times New Roman" w:hAnsi="Abyssinica SIL" w:cs="Abyssinica SIL"/>
+                <w:sz w:val="20"/>
+                <w:szCs w:val="20"/>
               </w:rPr>
               <w:t>ለ/</w:t>
             </w:r>
@@ -15965,11 +16203,15 @@
               <w:ind w:left="0"/>
               <w:rPr>
                 <w:rFonts w:ascii="Abyssinica SIL" w:eastAsia="Times New Roman" w:hAnsi="Abyssinica SIL" w:cs="Abyssinica SIL"/>
+                <w:sz w:val="20"/>
+                <w:szCs w:val="20"/>
               </w:rPr>
             </w:pPr>
             <w:r>
               <w:rPr>
                 <w:rFonts w:ascii="Abyssinica SIL" w:eastAsia="Times New Roman" w:hAnsi="Abyssinica SIL" w:cs="Abyssinica SIL"/>
+                <w:sz w:val="20"/>
+                <w:szCs w:val="20"/>
               </w:rPr>
               <w:t>ሐ/</w:t>
             </w:r>
@@ -15983,11 +16225,15 @@
               <w:ind w:left="0"/>
               <w:rPr>
                 <w:rFonts w:ascii="Abyssinica SIL" w:eastAsia="Times New Roman" w:hAnsi="Abyssinica SIL" w:cs="Abyssinica SIL"/>
+                <w:sz w:val="20"/>
+                <w:szCs w:val="20"/>
               </w:rPr>
             </w:pPr>
             <w:r>
               <w:rPr>
                 <w:rFonts w:ascii="Abyssinica SIL" w:eastAsia="Times New Roman" w:hAnsi="Abyssinica SIL" w:cs="Abyssinica SIL"/>
+                <w:sz w:val="20"/>
+                <w:szCs w:val="20"/>
               </w:rPr>
               <w:t>መ/</w:t>
             </w:r>
@@ -16001,11 +16247,15 @@
               <w:ind w:left="0"/>
               <w:rPr>
                 <w:rFonts w:ascii="Abyssinica SIL" w:eastAsia="Times New Roman" w:hAnsi="Abyssinica SIL" w:cs="Abyssinica SIL"/>
+                <w:sz w:val="20"/>
+                <w:szCs w:val="20"/>
               </w:rPr>
             </w:pPr>
             <w:r>
               <w:rPr>
                 <w:rFonts w:ascii="Abyssinica SIL" w:eastAsia="Times New Roman" w:hAnsi="Abyssinica SIL" w:cs="Abyssinica SIL"/>
+                <w:sz w:val="20"/>
+                <w:szCs w:val="20"/>
               </w:rPr>
               <w:t>ረ/</w:t>
             </w:r>
@@ -16019,11 +16269,15 @@
               <w:ind w:left="0"/>
               <w:rPr>
                 <w:rFonts w:ascii="Abyssinica SIL" w:eastAsia="Times New Roman" w:hAnsi="Abyssinica SIL" w:cs="Abyssinica SIL"/>
+                <w:sz w:val="20"/>
+                <w:szCs w:val="20"/>
               </w:rPr>
             </w:pPr>
             <w:r>
               <w:rPr>
                 <w:rFonts w:ascii="Abyssinica SIL" w:eastAsia="Times New Roman" w:hAnsi="Abyssinica SIL" w:cs="Abyssinica SIL"/>
+                <w:sz w:val="20"/>
+                <w:szCs w:val="20"/>
               </w:rPr>
               <w:t>ሰ/</w:t>
             </w:r>
@@ -16037,11 +16291,15 @@
               <w:ind w:left="0"/>
               <w:rPr>
                 <w:rFonts w:ascii="Abyssinica SIL" w:eastAsia="Times New Roman" w:hAnsi="Abyssinica SIL" w:cs="Abyssinica SIL"/>
+                <w:sz w:val="20"/>
+                <w:szCs w:val="20"/>
               </w:rPr>
             </w:pPr>
             <w:r>
               <w:rPr>
                 <w:rFonts w:ascii="Abyssinica SIL" w:eastAsia="Times New Roman" w:hAnsi="Abyssinica SIL" w:cs="Abyssinica SIL"/>
+                <w:sz w:val="20"/>
+                <w:szCs w:val="20"/>
               </w:rPr>
               <w:t>ሸ/</w:t>
             </w:r>
@@ -16055,11 +16313,15 @@
               <w:ind w:left="0"/>
               <w:rPr>
                 <w:rFonts w:ascii="Abyssinica SIL" w:eastAsia="Times New Roman" w:hAnsi="Abyssinica SIL" w:cs="Abyssinica SIL"/>
+                <w:sz w:val="20"/>
+                <w:szCs w:val="20"/>
               </w:rPr>
             </w:pPr>
             <w:r>
               <w:rPr>
                 <w:rFonts w:ascii="Abyssinica SIL" w:eastAsia="Times New Roman" w:hAnsi="Abyssinica SIL" w:cs="Abyssinica SIL"/>
+                <w:sz w:val="20"/>
+                <w:szCs w:val="20"/>
               </w:rPr>
               <w:t>ቀ/</w:t>
             </w:r>
@@ -16073,11 +16335,15 @@
               <w:ind w:left="0"/>
               <w:rPr>
                 <w:rFonts w:ascii="Abyssinica SIL" w:eastAsia="Times New Roman" w:hAnsi="Abyssinica SIL" w:cs="Abyssinica SIL"/>
+                <w:sz w:val="20"/>
+                <w:szCs w:val="20"/>
               </w:rPr>
             </w:pPr>
             <w:r>
               <w:rPr>
                 <w:rFonts w:ascii="Abyssinica SIL" w:eastAsia="Times New Roman" w:hAnsi="Abyssinica SIL" w:cs="Abyssinica SIL"/>
+                <w:sz w:val="20"/>
+                <w:szCs w:val="20"/>
               </w:rPr>
               <w:t>ቐ/</w:t>
             </w:r>
@@ -16091,11 +16357,15 @@
               <w:ind w:left="0"/>
               <w:rPr>
                 <w:rFonts w:ascii="Abyssinica SIL" w:eastAsia="Times New Roman" w:hAnsi="Abyssinica SIL" w:cs="Abyssinica SIL"/>
+                <w:sz w:val="20"/>
+                <w:szCs w:val="20"/>
               </w:rPr>
             </w:pPr>
             <w:r>
               <w:rPr>
                 <w:rFonts w:ascii="Abyssinica SIL" w:eastAsia="Times New Roman" w:hAnsi="Abyssinica SIL" w:cs="Abyssinica SIL"/>
+                <w:sz w:val="20"/>
+                <w:szCs w:val="20"/>
               </w:rPr>
               <w:t>በ/</w:t>
             </w:r>
@@ -16109,11 +16379,15 @@
               <w:ind w:left="0"/>
               <w:rPr>
                 <w:rFonts w:ascii="Abyssinica SIL" w:eastAsia="Times New Roman" w:hAnsi="Abyssinica SIL" w:cs="Abyssinica SIL"/>
+                <w:sz w:val="20"/>
+                <w:szCs w:val="20"/>
               </w:rPr>
             </w:pPr>
             <w:r>
               <w:rPr>
                 <w:rFonts w:ascii="Abyssinica SIL" w:eastAsia="Times New Roman" w:hAnsi="Abyssinica SIL" w:cs="Abyssinica SIL"/>
+                <w:sz w:val="20"/>
+                <w:szCs w:val="20"/>
               </w:rPr>
               <w:t>ተ/</w:t>
             </w:r>
@@ -16127,11 +16401,15 @@
               <w:ind w:left="0"/>
               <w:rPr>
                 <w:rFonts w:ascii="Abyssinica SIL" w:eastAsia="Times New Roman" w:hAnsi="Abyssinica SIL" w:cs="Abyssinica SIL"/>
+                <w:sz w:val="20"/>
+                <w:szCs w:val="20"/>
               </w:rPr>
             </w:pPr>
             <w:r>
               <w:rPr>
                 <w:rFonts w:ascii="Abyssinica SIL" w:eastAsia="Times New Roman" w:hAnsi="Abyssinica SIL" w:cs="Abyssinica SIL"/>
+                <w:sz w:val="20"/>
+                <w:szCs w:val="20"/>
               </w:rPr>
               <w:t>ቸ/</w:t>
             </w:r>
@@ -16145,11 +16423,15 @@
               <w:ind w:left="0"/>
               <w:rPr>
                 <w:rFonts w:ascii="Abyssinica SIL" w:eastAsia="Times New Roman" w:hAnsi="Abyssinica SIL" w:cs="Abyssinica SIL"/>
+                <w:sz w:val="20"/>
+                <w:szCs w:val="20"/>
               </w:rPr>
             </w:pPr>
             <w:r>
               <w:rPr>
                 <w:rFonts w:ascii="Abyssinica SIL" w:eastAsia="Times New Roman" w:hAnsi="Abyssinica SIL" w:cs="Abyssinica SIL"/>
+                <w:sz w:val="20"/>
+                <w:szCs w:val="20"/>
               </w:rPr>
               <w:t>ኀ/</w:t>
             </w:r>
@@ -16163,11 +16445,15 @@
               <w:ind w:left="0"/>
               <w:rPr>
                 <w:rFonts w:ascii="Abyssinica SIL" w:eastAsia="Times New Roman" w:hAnsi="Abyssinica SIL" w:cs="Abyssinica SIL"/>
+                <w:sz w:val="20"/>
+                <w:szCs w:val="20"/>
               </w:rPr>
             </w:pPr>
             <w:r>
               <w:rPr>
                 <w:rFonts w:ascii="Abyssinica SIL" w:eastAsia="Times New Roman" w:hAnsi="Abyssinica SIL" w:cs="Abyssinica SIL"/>
+                <w:sz w:val="20"/>
+                <w:szCs w:val="20"/>
               </w:rPr>
               <w:t>ነ/</w:t>
             </w:r>
@@ -16181,11 +16467,15 @@
               <w:ind w:left="0"/>
               <w:rPr>
                 <w:rFonts w:ascii="Abyssinica SIL" w:eastAsia="Times New Roman" w:hAnsi="Abyssinica SIL" w:cs="Abyssinica SIL"/>
+                <w:sz w:val="20"/>
+                <w:szCs w:val="20"/>
               </w:rPr>
             </w:pPr>
             <w:r>
               <w:rPr>
                 <w:rFonts w:ascii="Abyssinica SIL" w:eastAsia="Times New Roman" w:hAnsi="Abyssinica SIL" w:cs="Abyssinica SIL"/>
+                <w:sz w:val="20"/>
+                <w:szCs w:val="20"/>
               </w:rPr>
               <w:t>ኘ/</w:t>
             </w:r>
@@ -16199,11 +16489,15 @@
               <w:ind w:left="0"/>
               <w:rPr>
                 <w:rFonts w:ascii="Abyssinica SIL" w:eastAsia="Times New Roman" w:hAnsi="Abyssinica SIL" w:cs="Abyssinica SIL"/>
+                <w:sz w:val="20"/>
+                <w:szCs w:val="20"/>
               </w:rPr>
             </w:pPr>
             <w:r>
               <w:rPr>
                 <w:rFonts w:ascii="Abyssinica SIL" w:eastAsia="Times New Roman" w:hAnsi="Abyssinica SIL" w:cs="Abyssinica SIL"/>
+                <w:sz w:val="20"/>
+                <w:szCs w:val="20"/>
               </w:rPr>
               <w:t>አ/</w:t>
             </w:r>
@@ -16217,11 +16511,15 @@
               <w:ind w:left="0"/>
               <w:rPr>
                 <w:rFonts w:ascii="Abyssinica SIL" w:eastAsia="Times New Roman" w:hAnsi="Abyssinica SIL" w:cs="Abyssinica SIL"/>
+                <w:sz w:val="20"/>
+                <w:szCs w:val="20"/>
               </w:rPr>
             </w:pPr>
             <w:r>
               <w:rPr>
                 <w:rFonts w:ascii="Abyssinica SIL" w:eastAsia="Times New Roman" w:hAnsi="Abyssinica SIL" w:cs="Abyssinica SIL"/>
+                <w:sz w:val="20"/>
+                <w:szCs w:val="20"/>
               </w:rPr>
               <w:t>ከ/</w:t>
             </w:r>
@@ -16235,11 +16533,15 @@
               <w:ind w:left="0"/>
               <w:rPr>
                 <w:rFonts w:ascii="Abyssinica SIL" w:eastAsia="Times New Roman" w:hAnsi="Abyssinica SIL" w:cs="Abyssinica SIL"/>
+                <w:sz w:val="20"/>
+                <w:szCs w:val="20"/>
               </w:rPr>
             </w:pPr>
             <w:r>
               <w:rPr>
                 <w:rFonts w:ascii="Abyssinica SIL" w:eastAsia="Times New Roman" w:hAnsi="Abyssinica SIL" w:cs="Abyssinica SIL"/>
+                <w:sz w:val="20"/>
+                <w:szCs w:val="20"/>
               </w:rPr>
               <w:t>ኸ/</w:t>
             </w:r>
@@ -16253,11 +16555,15 @@
               <w:ind w:left="0"/>
               <w:rPr>
                 <w:rFonts w:ascii="Abyssinica SIL" w:eastAsia="Times New Roman" w:hAnsi="Abyssinica SIL" w:cs="Abyssinica SIL"/>
+                <w:sz w:val="20"/>
+                <w:szCs w:val="20"/>
               </w:rPr>
             </w:pPr>
             <w:r>
               <w:rPr>
                 <w:rFonts w:ascii="Abyssinica SIL" w:eastAsia="Times New Roman" w:hAnsi="Abyssinica SIL" w:cs="Abyssinica SIL"/>
+                <w:sz w:val="20"/>
+                <w:szCs w:val="20"/>
               </w:rPr>
               <w:t>ወ/</w:t>
             </w:r>
@@ -16271,11 +16577,15 @@
               <w:ind w:left="0"/>
               <w:rPr>
                 <w:rFonts w:ascii="Abyssinica SIL" w:eastAsia="Times New Roman" w:hAnsi="Abyssinica SIL" w:cs="Abyssinica SIL"/>
+                <w:sz w:val="20"/>
+                <w:szCs w:val="20"/>
               </w:rPr>
             </w:pPr>
             <w:r>
               <w:rPr>
                 <w:rFonts w:ascii="Abyssinica SIL" w:eastAsia="Times New Roman" w:hAnsi="Abyssinica SIL" w:cs="Abyssinica SIL"/>
+                <w:sz w:val="20"/>
+                <w:szCs w:val="20"/>
               </w:rPr>
               <w:t>ዐ/</w:t>
             </w:r>
@@ -16289,11 +16599,15 @@
               <w:ind w:left="0"/>
               <w:rPr>
                 <w:rFonts w:ascii="Abyssinica SIL" w:eastAsia="Times New Roman" w:hAnsi="Abyssinica SIL" w:cs="Abyssinica SIL"/>
+                <w:sz w:val="20"/>
+                <w:szCs w:val="20"/>
               </w:rPr>
             </w:pPr>
             <w:r>
               <w:rPr>
                 <w:rFonts w:ascii="Abyssinica SIL" w:eastAsia="Times New Roman" w:hAnsi="Abyssinica SIL" w:cs="Abyssinica SIL"/>
+                <w:sz w:val="20"/>
+                <w:szCs w:val="20"/>
               </w:rPr>
               <w:t>ዘ/</w:t>
             </w:r>
@@ -16307,11 +16621,15 @@
               <w:ind w:left="0"/>
               <w:rPr>
                 <w:rFonts w:ascii="Abyssinica SIL" w:eastAsia="Times New Roman" w:hAnsi="Abyssinica SIL" w:cs="Abyssinica SIL"/>
+                <w:sz w:val="20"/>
+                <w:szCs w:val="20"/>
               </w:rPr>
             </w:pPr>
             <w:r>
               <w:rPr>
                 <w:rFonts w:ascii="Abyssinica SIL" w:eastAsia="Times New Roman" w:hAnsi="Abyssinica SIL" w:cs="Abyssinica SIL"/>
+                <w:sz w:val="20"/>
+                <w:szCs w:val="20"/>
               </w:rPr>
               <w:t>ዠ/</w:t>
             </w:r>
@@ -16325,11 +16643,15 @@
               <w:ind w:left="0"/>
               <w:rPr>
                 <w:rFonts w:ascii="Abyssinica SIL" w:eastAsia="Times New Roman" w:hAnsi="Abyssinica SIL" w:cs="Abyssinica SIL"/>
+                <w:sz w:val="20"/>
+                <w:szCs w:val="20"/>
               </w:rPr>
             </w:pPr>
             <w:r>
               <w:rPr>
                 <w:rFonts w:ascii="Abyssinica SIL" w:eastAsia="Times New Roman" w:hAnsi="Abyssinica SIL" w:cs="Abyssinica SIL"/>
+                <w:sz w:val="20"/>
+                <w:szCs w:val="20"/>
               </w:rPr>
               <w:t>የ/</w:t>
             </w:r>
@@ -16343,11 +16665,15 @@
               <w:ind w:left="0"/>
               <w:rPr>
                 <w:rFonts w:ascii="Abyssinica SIL" w:eastAsia="Times New Roman" w:hAnsi="Abyssinica SIL" w:cs="Abyssinica SIL"/>
+                <w:sz w:val="20"/>
+                <w:szCs w:val="20"/>
               </w:rPr>
             </w:pPr>
             <w:r>
               <w:rPr>
                 <w:rFonts w:ascii="Abyssinica SIL" w:eastAsia="Times New Roman" w:hAnsi="Abyssinica SIL" w:cs="Abyssinica SIL"/>
+                <w:sz w:val="20"/>
+                <w:szCs w:val="20"/>
               </w:rPr>
               <w:t>ደ/</w:t>
             </w:r>
@@ -16361,11 +16687,15 @@
               <w:ind w:left="0"/>
               <w:rPr>
                 <w:rFonts w:ascii="Abyssinica SIL" w:eastAsia="Times New Roman" w:hAnsi="Abyssinica SIL" w:cs="Abyssinica SIL"/>
+                <w:sz w:val="20"/>
+                <w:szCs w:val="20"/>
               </w:rPr>
             </w:pPr>
             <w:r>
               <w:rPr>
                 <w:rFonts w:ascii="Abyssinica SIL" w:eastAsia="Times New Roman" w:hAnsi="Abyssinica SIL" w:cs="Abyssinica SIL"/>
+                <w:sz w:val="20"/>
+                <w:szCs w:val="20"/>
               </w:rPr>
               <w:t>ጀ/</w:t>
             </w:r>
@@ -16379,11 +16709,15 @@
               <w:ind w:left="0"/>
               <w:rPr>
                 <w:rFonts w:ascii="Abyssinica SIL" w:eastAsia="Times New Roman" w:hAnsi="Abyssinica SIL" w:cs="Abyssinica SIL"/>
+                <w:sz w:val="20"/>
+                <w:szCs w:val="20"/>
               </w:rPr>
             </w:pPr>
             <w:r>
               <w:rPr>
                 <w:rFonts w:ascii="Abyssinica SIL" w:eastAsia="Times New Roman" w:hAnsi="Abyssinica SIL" w:cs="Abyssinica SIL"/>
+                <w:sz w:val="20"/>
+                <w:szCs w:val="20"/>
               </w:rPr>
               <w:t>ገ/</w:t>
             </w:r>
@@ -16397,11 +16731,15 @@
               <w:ind w:left="0"/>
               <w:rPr>
                 <w:rFonts w:ascii="Abyssinica SIL" w:eastAsia="Times New Roman" w:hAnsi="Abyssinica SIL" w:cs="Abyssinica SIL"/>
+                <w:sz w:val="20"/>
+                <w:szCs w:val="20"/>
               </w:rPr>
             </w:pPr>
             <w:r>
               <w:rPr>
                 <w:rFonts w:ascii="Abyssinica SIL" w:eastAsia="Times New Roman" w:hAnsi="Abyssinica SIL" w:cs="Abyssinica SIL"/>
+                <w:sz w:val="20"/>
+                <w:szCs w:val="20"/>
               </w:rPr>
               <w:t>ጘ/</w:t>
             </w:r>
@@ -16415,13 +16753,16 @@
               <w:ind w:left="0"/>
               <w:rPr>
                 <w:rFonts w:ascii="Abyssinica SIL" w:eastAsia="Times New Roman" w:hAnsi="Abyssinica SIL" w:cs="Abyssinica SIL"/>
+                <w:sz w:val="20"/>
+                <w:szCs w:val="20"/>
               </w:rPr>
             </w:pPr>
             <w:r>
               <w:rPr>
                 <w:rFonts w:ascii="Abyssinica SIL" w:eastAsia="Times New Roman" w:hAnsi="Abyssinica SIL" w:cs="Abyssinica SIL"/>
-              </w:rPr>
-              <w:lastRenderedPageBreak/>
+                <w:sz w:val="20"/>
+                <w:szCs w:val="20"/>
+              </w:rPr>
               <w:t>ጠ/</w:t>
             </w:r>
           </w:p>
@@ -16434,11 +16775,15 @@
               <w:ind w:left="0"/>
               <w:rPr>
                 <w:rFonts w:ascii="Abyssinica SIL" w:eastAsia="Times New Roman" w:hAnsi="Abyssinica SIL" w:cs="Abyssinica SIL"/>
+                <w:sz w:val="20"/>
+                <w:szCs w:val="20"/>
               </w:rPr>
             </w:pPr>
             <w:r>
               <w:rPr>
                 <w:rFonts w:ascii="Abyssinica SIL" w:eastAsia="Times New Roman" w:hAnsi="Abyssinica SIL" w:cs="Abyssinica SIL"/>
+                <w:sz w:val="20"/>
+                <w:szCs w:val="20"/>
               </w:rPr>
               <w:t>ጨ/</w:t>
             </w:r>
@@ -16452,11 +16797,15 @@
               <w:ind w:left="0"/>
               <w:rPr>
                 <w:rFonts w:ascii="Abyssinica SIL" w:eastAsia="Times New Roman" w:hAnsi="Abyssinica SIL" w:cs="Abyssinica SIL"/>
+                <w:sz w:val="20"/>
+                <w:szCs w:val="20"/>
               </w:rPr>
             </w:pPr>
             <w:r>
               <w:rPr>
                 <w:rFonts w:ascii="Abyssinica SIL" w:eastAsia="Times New Roman" w:hAnsi="Abyssinica SIL" w:cs="Abyssinica SIL"/>
+                <w:sz w:val="20"/>
+                <w:szCs w:val="20"/>
               </w:rPr>
               <w:t>ጰ/</w:t>
             </w:r>
@@ -16470,11 +16819,15 @@
               <w:ind w:left="0"/>
               <w:rPr>
                 <w:rFonts w:ascii="Abyssinica SIL" w:eastAsia="Times New Roman" w:hAnsi="Abyssinica SIL" w:cs="Abyssinica SIL"/>
+                <w:sz w:val="20"/>
+                <w:szCs w:val="20"/>
               </w:rPr>
             </w:pPr>
             <w:r>
               <w:rPr>
                 <w:rFonts w:ascii="Abyssinica SIL" w:eastAsia="Times New Roman" w:hAnsi="Abyssinica SIL" w:cs="Abyssinica SIL"/>
+                <w:sz w:val="20"/>
+                <w:szCs w:val="20"/>
               </w:rPr>
               <w:t>ጸ/</w:t>
             </w:r>
@@ -16488,11 +16841,15 @@
               <w:ind w:left="0"/>
               <w:rPr>
                 <w:rFonts w:ascii="Abyssinica SIL" w:eastAsia="Times New Roman" w:hAnsi="Abyssinica SIL" w:cs="Abyssinica SIL"/>
+                <w:sz w:val="20"/>
+                <w:szCs w:val="20"/>
               </w:rPr>
             </w:pPr>
             <w:r>
               <w:rPr>
                 <w:rFonts w:ascii="Abyssinica SIL" w:eastAsia="Times New Roman" w:hAnsi="Abyssinica SIL" w:cs="Abyssinica SIL"/>
+                <w:sz w:val="20"/>
+                <w:szCs w:val="20"/>
               </w:rPr>
               <w:t>ፀ/</w:t>
             </w:r>
@@ -16506,11 +16863,15 @@
               <w:ind w:left="0"/>
               <w:rPr>
                 <w:rFonts w:ascii="Abyssinica SIL" w:eastAsia="Times New Roman" w:hAnsi="Abyssinica SIL" w:cs="Abyssinica SIL"/>
+                <w:sz w:val="20"/>
+                <w:szCs w:val="20"/>
               </w:rPr>
             </w:pPr>
             <w:r>
               <w:rPr>
                 <w:rFonts w:ascii="Abyssinica SIL" w:eastAsia="Times New Roman" w:hAnsi="Abyssinica SIL" w:cs="Abyssinica SIL"/>
+                <w:sz w:val="20"/>
+                <w:szCs w:val="20"/>
               </w:rPr>
               <w:t>ፈ/</w:t>
             </w:r>
@@ -16524,11 +16885,15 @@
               <w:ind w:left="0"/>
               <w:rPr>
                 <w:rFonts w:ascii="Abyssinica SIL" w:eastAsia="Times New Roman" w:hAnsi="Abyssinica SIL" w:cs="Abyssinica SIL"/>
+                <w:sz w:val="20"/>
+                <w:szCs w:val="20"/>
               </w:rPr>
             </w:pPr>
             <w:r>
               <w:rPr>
                 <w:rFonts w:ascii="Abyssinica SIL" w:eastAsia="Times New Roman" w:hAnsi="Abyssinica SIL" w:cs="Abyssinica SIL"/>
+                <w:sz w:val="20"/>
+                <w:szCs w:val="20"/>
               </w:rPr>
               <w:t>ፐ/</w:t>
             </w:r>
@@ -16560,13 +16925,16 @@
               <w:ind w:left="0"/>
               <w:rPr>
                 <w:rFonts w:ascii="Abyssinica SIL" w:eastAsia="Times New Roman" w:hAnsi="Abyssinica SIL" w:cs="Abyssinica SIL"/>
+                <w:sz w:val="20"/>
+                <w:szCs w:val="20"/>
               </w:rPr>
             </w:pPr>
             <w:r>
               <w:rPr>
                 <w:rFonts w:ascii="Abyssinica SIL" w:eastAsia="Times New Roman" w:hAnsi="Abyssinica SIL" w:cs="Abyssinica SIL"/>
-              </w:rPr>
-              <w:lastRenderedPageBreak/>
+                <w:sz w:val="20"/>
+                <w:szCs w:val="20"/>
+              </w:rPr>
               <w:t>ሀ/</w:t>
             </w:r>
           </w:p>
@@ -16579,11 +16947,15 @@
               <w:ind w:left="0"/>
               <w:rPr>
                 <w:rFonts w:ascii="Abyssinica SIL" w:eastAsia="Times New Roman" w:hAnsi="Abyssinica SIL" w:cs="Abyssinica SIL"/>
+                <w:sz w:val="20"/>
+                <w:szCs w:val="20"/>
               </w:rPr>
             </w:pPr>
             <w:r>
               <w:rPr>
                 <w:rFonts w:ascii="Abyssinica SIL" w:eastAsia="Times New Roman" w:hAnsi="Abyssinica SIL" w:cs="Abyssinica SIL"/>
+                <w:sz w:val="20"/>
+                <w:szCs w:val="20"/>
               </w:rPr>
               <w:t>ለ/</w:t>
             </w:r>
@@ -16597,11 +16969,15 @@
               <w:ind w:left="0"/>
               <w:rPr>
                 <w:rFonts w:ascii="Abyssinica SIL" w:eastAsia="Times New Roman" w:hAnsi="Abyssinica SIL" w:cs="Abyssinica SIL"/>
+                <w:sz w:val="20"/>
+                <w:szCs w:val="20"/>
               </w:rPr>
             </w:pPr>
             <w:r>
               <w:rPr>
                 <w:rFonts w:ascii="Abyssinica SIL" w:eastAsia="Times New Roman" w:hAnsi="Abyssinica SIL" w:cs="Abyssinica SIL"/>
+                <w:sz w:val="20"/>
+                <w:szCs w:val="20"/>
               </w:rPr>
               <w:t>ሐ/</w:t>
             </w:r>
@@ -16615,11 +16991,15 @@
               <w:ind w:left="0"/>
               <w:rPr>
                 <w:rFonts w:ascii="Abyssinica SIL" w:eastAsia="Times New Roman" w:hAnsi="Abyssinica SIL" w:cs="Abyssinica SIL"/>
+                <w:sz w:val="20"/>
+                <w:szCs w:val="20"/>
               </w:rPr>
             </w:pPr>
             <w:r>
               <w:rPr>
                 <w:rFonts w:ascii="Abyssinica SIL" w:eastAsia="Times New Roman" w:hAnsi="Abyssinica SIL" w:cs="Abyssinica SIL"/>
+                <w:sz w:val="20"/>
+                <w:szCs w:val="20"/>
               </w:rPr>
               <w:t>መ/</w:t>
             </w:r>
@@ -16633,11 +17013,15 @@
               <w:ind w:left="0"/>
               <w:rPr>
                 <w:rFonts w:ascii="Abyssinica SIL" w:eastAsia="Times New Roman" w:hAnsi="Abyssinica SIL" w:cs="Abyssinica SIL"/>
+                <w:sz w:val="20"/>
+                <w:szCs w:val="20"/>
               </w:rPr>
             </w:pPr>
             <w:r>
               <w:rPr>
                 <w:rFonts w:ascii="Abyssinica SIL" w:eastAsia="Times New Roman" w:hAnsi="Abyssinica SIL" w:cs="Abyssinica SIL"/>
+                <w:sz w:val="20"/>
+                <w:szCs w:val="20"/>
               </w:rPr>
               <w:t>ረ/</w:t>
             </w:r>
@@ -16651,11 +17035,15 @@
               <w:ind w:left="0"/>
               <w:rPr>
                 <w:rFonts w:ascii="Abyssinica SIL" w:eastAsia="Times New Roman" w:hAnsi="Abyssinica SIL" w:cs="Abyssinica SIL"/>
+                <w:sz w:val="20"/>
+                <w:szCs w:val="20"/>
               </w:rPr>
             </w:pPr>
             <w:r>
               <w:rPr>
                 <w:rFonts w:ascii="Abyssinica SIL" w:eastAsia="Times New Roman" w:hAnsi="Abyssinica SIL" w:cs="Abyssinica SIL"/>
+                <w:sz w:val="20"/>
+                <w:szCs w:val="20"/>
               </w:rPr>
               <w:t>ሰ/</w:t>
             </w:r>
@@ -16669,11 +17057,15 @@
               <w:ind w:left="0"/>
               <w:rPr>
                 <w:rFonts w:ascii="Abyssinica SIL" w:eastAsia="Times New Roman" w:hAnsi="Abyssinica SIL" w:cs="Abyssinica SIL"/>
+                <w:sz w:val="20"/>
+                <w:szCs w:val="20"/>
               </w:rPr>
             </w:pPr>
             <w:r>
               <w:rPr>
                 <w:rFonts w:ascii="Abyssinica SIL" w:eastAsia="Times New Roman" w:hAnsi="Abyssinica SIL" w:cs="Abyssinica SIL"/>
+                <w:sz w:val="20"/>
+                <w:szCs w:val="20"/>
               </w:rPr>
               <w:t>ሸ/</w:t>
             </w:r>
@@ -16687,11 +17079,15 @@
               <w:ind w:left="0"/>
               <w:rPr>
                 <w:rFonts w:ascii="Abyssinica SIL" w:eastAsia="Times New Roman" w:hAnsi="Abyssinica SIL" w:cs="Abyssinica SIL"/>
+                <w:sz w:val="20"/>
+                <w:szCs w:val="20"/>
               </w:rPr>
             </w:pPr>
             <w:r>
               <w:rPr>
                 <w:rFonts w:ascii="Abyssinica SIL" w:eastAsia="Times New Roman" w:hAnsi="Abyssinica SIL" w:cs="Abyssinica SIL"/>
+                <w:sz w:val="20"/>
+                <w:szCs w:val="20"/>
               </w:rPr>
               <w:t>ቀ/</w:t>
             </w:r>
@@ -16705,11 +17101,15 @@
               <w:ind w:left="0"/>
               <w:rPr>
                 <w:rFonts w:ascii="Abyssinica SIL" w:eastAsia="Times New Roman" w:hAnsi="Abyssinica SIL" w:cs="Abyssinica SIL"/>
+                <w:sz w:val="20"/>
+                <w:szCs w:val="20"/>
               </w:rPr>
             </w:pPr>
             <w:r>
               <w:rPr>
                 <w:rFonts w:ascii="Abyssinica SIL" w:eastAsia="Times New Roman" w:hAnsi="Abyssinica SIL" w:cs="Abyssinica SIL"/>
+                <w:sz w:val="20"/>
+                <w:szCs w:val="20"/>
               </w:rPr>
               <w:t>ቐ/</w:t>
             </w:r>
@@ -16723,11 +17123,15 @@
               <w:ind w:left="0"/>
               <w:rPr>
                 <w:rFonts w:ascii="Abyssinica SIL" w:eastAsia="Times New Roman" w:hAnsi="Abyssinica SIL" w:cs="Abyssinica SIL"/>
+                <w:sz w:val="20"/>
+                <w:szCs w:val="20"/>
               </w:rPr>
             </w:pPr>
             <w:r>
               <w:rPr>
                 <w:rFonts w:ascii="Abyssinica SIL" w:eastAsia="Times New Roman" w:hAnsi="Abyssinica SIL" w:cs="Abyssinica SIL"/>
+                <w:sz w:val="20"/>
+                <w:szCs w:val="20"/>
               </w:rPr>
               <w:t>በ/</w:t>
             </w:r>
@@ -16741,11 +17145,15 @@
               <w:ind w:left="0"/>
               <w:rPr>
                 <w:rFonts w:ascii="Abyssinica SIL" w:eastAsia="Times New Roman" w:hAnsi="Abyssinica SIL" w:cs="Abyssinica SIL"/>
+                <w:sz w:val="20"/>
+                <w:szCs w:val="20"/>
               </w:rPr>
             </w:pPr>
             <w:r>
               <w:rPr>
                 <w:rFonts w:ascii="Abyssinica SIL" w:eastAsia="Times New Roman" w:hAnsi="Abyssinica SIL" w:cs="Abyssinica SIL"/>
+                <w:sz w:val="20"/>
+                <w:szCs w:val="20"/>
               </w:rPr>
               <w:t>ተ/</w:t>
             </w:r>
@@ -16759,11 +17167,15 @@
               <w:ind w:left="0"/>
               <w:rPr>
                 <w:rFonts w:ascii="Abyssinica SIL" w:eastAsia="Times New Roman" w:hAnsi="Abyssinica SIL" w:cs="Abyssinica SIL"/>
+                <w:sz w:val="20"/>
+                <w:szCs w:val="20"/>
               </w:rPr>
             </w:pPr>
             <w:r>
               <w:rPr>
                 <w:rFonts w:ascii="Abyssinica SIL" w:eastAsia="Times New Roman" w:hAnsi="Abyssinica SIL" w:cs="Abyssinica SIL"/>
+                <w:sz w:val="20"/>
+                <w:szCs w:val="20"/>
               </w:rPr>
               <w:t>ቸ/</w:t>
             </w:r>
@@ -16777,11 +17189,15 @@
               <w:ind w:left="0"/>
               <w:rPr>
                 <w:rFonts w:ascii="Abyssinica SIL" w:eastAsia="Times New Roman" w:hAnsi="Abyssinica SIL" w:cs="Abyssinica SIL"/>
+                <w:sz w:val="20"/>
+                <w:szCs w:val="20"/>
               </w:rPr>
             </w:pPr>
             <w:r>
               <w:rPr>
                 <w:rFonts w:ascii="Abyssinica SIL" w:eastAsia="Times New Roman" w:hAnsi="Abyssinica SIL" w:cs="Abyssinica SIL"/>
+                <w:sz w:val="20"/>
+                <w:szCs w:val="20"/>
               </w:rPr>
               <w:t>ነ/</w:t>
             </w:r>
@@ -16795,11 +17211,15 @@
               <w:ind w:left="0"/>
               <w:rPr>
                 <w:rFonts w:ascii="Abyssinica SIL" w:eastAsia="Times New Roman" w:hAnsi="Abyssinica SIL" w:cs="Abyssinica SIL"/>
+                <w:sz w:val="20"/>
+                <w:szCs w:val="20"/>
               </w:rPr>
             </w:pPr>
             <w:r>
               <w:rPr>
                 <w:rFonts w:ascii="Abyssinica SIL" w:eastAsia="Times New Roman" w:hAnsi="Abyssinica SIL" w:cs="Abyssinica SIL"/>
+                <w:sz w:val="20"/>
+                <w:szCs w:val="20"/>
               </w:rPr>
               <w:t>ኘ/</w:t>
             </w:r>
@@ -16813,11 +17233,15 @@
               <w:ind w:left="0"/>
               <w:rPr>
                 <w:rFonts w:ascii="Abyssinica SIL" w:eastAsia="Times New Roman" w:hAnsi="Abyssinica SIL" w:cs="Abyssinica SIL"/>
+                <w:sz w:val="20"/>
+                <w:szCs w:val="20"/>
               </w:rPr>
             </w:pPr>
             <w:r>
               <w:rPr>
                 <w:rFonts w:ascii="Abyssinica SIL" w:eastAsia="Times New Roman" w:hAnsi="Abyssinica SIL" w:cs="Abyssinica SIL"/>
+                <w:sz w:val="20"/>
+                <w:szCs w:val="20"/>
               </w:rPr>
               <w:t>አ/</w:t>
             </w:r>
@@ -16831,11 +17255,15 @@
               <w:ind w:left="0"/>
               <w:rPr>
                 <w:rFonts w:ascii="Abyssinica SIL" w:eastAsia="Times New Roman" w:hAnsi="Abyssinica SIL" w:cs="Abyssinica SIL"/>
+                <w:sz w:val="20"/>
+                <w:szCs w:val="20"/>
               </w:rPr>
             </w:pPr>
             <w:r>
               <w:rPr>
                 <w:rFonts w:ascii="Abyssinica SIL" w:eastAsia="Times New Roman" w:hAnsi="Abyssinica SIL" w:cs="Abyssinica SIL"/>
+                <w:sz w:val="20"/>
+                <w:szCs w:val="20"/>
               </w:rPr>
               <w:t>ከ/</w:t>
             </w:r>
@@ -16849,11 +17277,15 @@
               <w:ind w:left="0"/>
               <w:rPr>
                 <w:rFonts w:ascii="Abyssinica SIL" w:eastAsia="Times New Roman" w:hAnsi="Abyssinica SIL" w:cs="Abyssinica SIL"/>
+                <w:sz w:val="20"/>
+                <w:szCs w:val="20"/>
               </w:rPr>
             </w:pPr>
             <w:r>
               <w:rPr>
                 <w:rFonts w:ascii="Abyssinica SIL" w:eastAsia="Times New Roman" w:hAnsi="Abyssinica SIL" w:cs="Abyssinica SIL"/>
+                <w:sz w:val="20"/>
+                <w:szCs w:val="20"/>
               </w:rPr>
               <w:t>ኸ/</w:t>
             </w:r>
@@ -16867,11 +17299,15 @@
               <w:ind w:left="0"/>
               <w:rPr>
                 <w:rFonts w:ascii="Abyssinica SIL" w:eastAsia="Times New Roman" w:hAnsi="Abyssinica SIL" w:cs="Abyssinica SIL"/>
+                <w:sz w:val="20"/>
+                <w:szCs w:val="20"/>
               </w:rPr>
             </w:pPr>
             <w:r>
               <w:rPr>
                 <w:rFonts w:ascii="Abyssinica SIL" w:eastAsia="Times New Roman" w:hAnsi="Abyssinica SIL" w:cs="Abyssinica SIL"/>
+                <w:sz w:val="20"/>
+                <w:szCs w:val="20"/>
               </w:rPr>
               <w:t>ወ/</w:t>
             </w:r>
@@ -16885,11 +17321,15 @@
               <w:ind w:left="0"/>
               <w:rPr>
                 <w:rFonts w:ascii="Abyssinica SIL" w:eastAsia="Times New Roman" w:hAnsi="Abyssinica SIL" w:cs="Abyssinica SIL"/>
+                <w:sz w:val="20"/>
+                <w:szCs w:val="20"/>
               </w:rPr>
             </w:pPr>
             <w:r>
               <w:rPr>
                 <w:rFonts w:ascii="Abyssinica SIL" w:eastAsia="Times New Roman" w:hAnsi="Abyssinica SIL" w:cs="Abyssinica SIL"/>
+                <w:sz w:val="20"/>
+                <w:szCs w:val="20"/>
               </w:rPr>
               <w:t>ዐ/</w:t>
             </w:r>
@@ -16903,11 +17343,15 @@
               <w:ind w:left="0"/>
               <w:rPr>
                 <w:rFonts w:ascii="Abyssinica SIL" w:eastAsia="Times New Roman" w:hAnsi="Abyssinica SIL" w:cs="Abyssinica SIL"/>
+                <w:sz w:val="20"/>
+                <w:szCs w:val="20"/>
               </w:rPr>
             </w:pPr>
             <w:r>
               <w:rPr>
                 <w:rFonts w:ascii="Abyssinica SIL" w:eastAsia="Times New Roman" w:hAnsi="Abyssinica SIL" w:cs="Abyssinica SIL"/>
+                <w:sz w:val="20"/>
+                <w:szCs w:val="20"/>
               </w:rPr>
               <w:t>ዘ/</w:t>
             </w:r>
@@ -16921,11 +17365,15 @@
               <w:ind w:left="0"/>
               <w:rPr>
                 <w:rFonts w:ascii="Abyssinica SIL" w:eastAsia="Times New Roman" w:hAnsi="Abyssinica SIL" w:cs="Abyssinica SIL"/>
+                <w:sz w:val="20"/>
+                <w:szCs w:val="20"/>
               </w:rPr>
             </w:pPr>
             <w:r>
               <w:rPr>
                 <w:rFonts w:ascii="Abyssinica SIL" w:eastAsia="Times New Roman" w:hAnsi="Abyssinica SIL" w:cs="Abyssinica SIL"/>
+                <w:sz w:val="20"/>
+                <w:szCs w:val="20"/>
               </w:rPr>
               <w:t>ዠ/</w:t>
             </w:r>
@@ -16939,11 +17387,15 @@
               <w:ind w:left="0"/>
               <w:rPr>
                 <w:rFonts w:ascii="Abyssinica SIL" w:eastAsia="Times New Roman" w:hAnsi="Abyssinica SIL" w:cs="Abyssinica SIL"/>
+                <w:sz w:val="20"/>
+                <w:szCs w:val="20"/>
               </w:rPr>
             </w:pPr>
             <w:r>
               <w:rPr>
                 <w:rFonts w:ascii="Abyssinica SIL" w:eastAsia="Times New Roman" w:hAnsi="Abyssinica SIL" w:cs="Abyssinica SIL"/>
+                <w:sz w:val="20"/>
+                <w:szCs w:val="20"/>
               </w:rPr>
               <w:t>የ/</w:t>
             </w:r>
@@ -16957,11 +17409,15 @@
               <w:ind w:left="0"/>
               <w:rPr>
                 <w:rFonts w:ascii="Abyssinica SIL" w:eastAsia="Times New Roman" w:hAnsi="Abyssinica SIL" w:cs="Abyssinica SIL"/>
+                <w:sz w:val="20"/>
+                <w:szCs w:val="20"/>
               </w:rPr>
             </w:pPr>
             <w:r>
               <w:rPr>
                 <w:rFonts w:ascii="Abyssinica SIL" w:eastAsia="Times New Roman" w:hAnsi="Abyssinica SIL" w:cs="Abyssinica SIL"/>
+                <w:sz w:val="20"/>
+                <w:szCs w:val="20"/>
               </w:rPr>
               <w:t>ደ/</w:t>
             </w:r>
@@ -16975,11 +17431,15 @@
               <w:ind w:left="0"/>
               <w:rPr>
                 <w:rFonts w:ascii="Abyssinica SIL" w:eastAsia="Times New Roman" w:hAnsi="Abyssinica SIL" w:cs="Abyssinica SIL"/>
+                <w:sz w:val="20"/>
+                <w:szCs w:val="20"/>
               </w:rPr>
             </w:pPr>
             <w:r>
               <w:rPr>
                 <w:rFonts w:ascii="Abyssinica SIL" w:eastAsia="Times New Roman" w:hAnsi="Abyssinica SIL" w:cs="Abyssinica SIL"/>
+                <w:sz w:val="20"/>
+                <w:szCs w:val="20"/>
               </w:rPr>
               <w:t>ጀ/</w:t>
             </w:r>
@@ -16993,11 +17453,15 @@
               <w:ind w:left="0"/>
               <w:rPr>
                 <w:rFonts w:ascii="Abyssinica SIL" w:eastAsia="Times New Roman" w:hAnsi="Abyssinica SIL" w:cs="Abyssinica SIL"/>
+                <w:sz w:val="20"/>
+                <w:szCs w:val="20"/>
               </w:rPr>
             </w:pPr>
             <w:r>
               <w:rPr>
                 <w:rFonts w:ascii="Abyssinica SIL" w:eastAsia="Times New Roman" w:hAnsi="Abyssinica SIL" w:cs="Abyssinica SIL"/>
+                <w:sz w:val="20"/>
+                <w:szCs w:val="20"/>
               </w:rPr>
               <w:t>ገ/</w:t>
             </w:r>
@@ -17011,11 +17475,15 @@
               <w:ind w:left="0"/>
               <w:rPr>
                 <w:rFonts w:ascii="Abyssinica SIL" w:eastAsia="Times New Roman" w:hAnsi="Abyssinica SIL" w:cs="Abyssinica SIL"/>
+                <w:sz w:val="20"/>
+                <w:szCs w:val="20"/>
               </w:rPr>
             </w:pPr>
             <w:r>
               <w:rPr>
                 <w:rFonts w:ascii="Abyssinica SIL" w:eastAsia="Times New Roman" w:hAnsi="Abyssinica SIL" w:cs="Abyssinica SIL"/>
+                <w:sz w:val="20"/>
+                <w:szCs w:val="20"/>
               </w:rPr>
               <w:t>ጠ/</w:t>
             </w:r>
@@ -17029,11 +17497,15 @@
               <w:ind w:left="0"/>
               <w:rPr>
                 <w:rFonts w:ascii="Abyssinica SIL" w:eastAsia="Times New Roman" w:hAnsi="Abyssinica SIL" w:cs="Abyssinica SIL"/>
+                <w:sz w:val="20"/>
+                <w:szCs w:val="20"/>
               </w:rPr>
             </w:pPr>
             <w:r>
               <w:rPr>
                 <w:rFonts w:ascii="Abyssinica SIL" w:eastAsia="Times New Roman" w:hAnsi="Abyssinica SIL" w:cs="Abyssinica SIL"/>
+                <w:sz w:val="20"/>
+                <w:szCs w:val="20"/>
               </w:rPr>
               <w:t>ጨ/</w:t>
             </w:r>
@@ -17047,13 +17519,16 @@
               <w:ind w:left="0"/>
               <w:rPr>
                 <w:rFonts w:ascii="Abyssinica SIL" w:eastAsia="Times New Roman" w:hAnsi="Abyssinica SIL" w:cs="Abyssinica SIL"/>
+                <w:sz w:val="20"/>
+                <w:szCs w:val="20"/>
               </w:rPr>
             </w:pPr>
             <w:r>
               <w:rPr>
                 <w:rFonts w:ascii="Abyssinica SIL" w:eastAsia="Times New Roman" w:hAnsi="Abyssinica SIL" w:cs="Abyssinica SIL"/>
-              </w:rPr>
-              <w:lastRenderedPageBreak/>
+                <w:sz w:val="20"/>
+                <w:szCs w:val="20"/>
+              </w:rPr>
               <w:t>ጰ/</w:t>
             </w:r>
           </w:p>
@@ -17066,11 +17541,15 @@
               <w:ind w:left="0"/>
               <w:rPr>
                 <w:rFonts w:ascii="Abyssinica SIL" w:eastAsia="Times New Roman" w:hAnsi="Abyssinica SIL" w:cs="Abyssinica SIL"/>
+                <w:sz w:val="20"/>
+                <w:szCs w:val="20"/>
               </w:rPr>
             </w:pPr>
             <w:r>
               <w:rPr>
                 <w:rFonts w:ascii="Abyssinica SIL" w:eastAsia="Times New Roman" w:hAnsi="Abyssinica SIL" w:cs="Abyssinica SIL"/>
+                <w:sz w:val="20"/>
+                <w:szCs w:val="20"/>
               </w:rPr>
               <w:t>ጸ/</w:t>
             </w:r>
@@ -17084,11 +17563,15 @@
               <w:ind w:left="0"/>
               <w:rPr>
                 <w:rFonts w:ascii="Abyssinica SIL" w:eastAsia="Times New Roman" w:hAnsi="Abyssinica SIL" w:cs="Abyssinica SIL"/>
+                <w:sz w:val="20"/>
+                <w:szCs w:val="20"/>
               </w:rPr>
             </w:pPr>
             <w:r>
               <w:rPr>
                 <w:rFonts w:ascii="Abyssinica SIL" w:eastAsia="Times New Roman" w:hAnsi="Abyssinica SIL" w:cs="Abyssinica SIL"/>
+                <w:sz w:val="20"/>
+                <w:szCs w:val="20"/>
               </w:rPr>
               <w:t>ፈ/</w:t>
             </w:r>
@@ -17102,11 +17585,15 @@
               <w:ind w:left="0"/>
               <w:rPr>
                 <w:rFonts w:ascii="Abyssinica SIL" w:eastAsia="Times New Roman" w:hAnsi="Abyssinica SIL" w:cs="Abyssinica SIL"/>
+                <w:sz w:val="20"/>
+                <w:szCs w:val="20"/>
               </w:rPr>
             </w:pPr>
             <w:r>
               <w:rPr>
                 <w:rFonts w:ascii="Abyssinica SIL" w:eastAsia="Times New Roman" w:hAnsi="Abyssinica SIL" w:cs="Abyssinica SIL"/>
+                <w:sz w:val="20"/>
+                <w:szCs w:val="20"/>
               </w:rPr>
               <w:t>ፐ/</w:t>
             </w:r>
@@ -17138,13 +17625,16 @@
               <w:ind w:left="0"/>
               <w:rPr>
                 <w:rFonts w:ascii="Abyssinica SIL" w:eastAsia="Times New Roman" w:hAnsi="Abyssinica SIL" w:cs="Abyssinica SIL"/>
+                <w:sz w:val="20"/>
+                <w:szCs w:val="20"/>
               </w:rPr>
             </w:pPr>
             <w:r>
               <w:rPr>
                 <w:rFonts w:ascii="Abyssinica SIL" w:eastAsia="Times New Roman" w:hAnsi="Abyssinica SIL" w:cs="Abyssinica SIL"/>
-              </w:rPr>
-              <w:lastRenderedPageBreak/>
+                <w:sz w:val="20"/>
+                <w:szCs w:val="20"/>
+              </w:rPr>
               <w:t>ሀ/</w:t>
             </w:r>
           </w:p>
@@ -17157,11 +17647,15 @@
               <w:ind w:left="0"/>
               <w:rPr>
                 <w:rFonts w:ascii="Abyssinica SIL" w:eastAsia="Times New Roman" w:hAnsi="Abyssinica SIL" w:cs="Abyssinica SIL"/>
+                <w:sz w:val="20"/>
+                <w:szCs w:val="20"/>
               </w:rPr>
             </w:pPr>
             <w:r>
               <w:rPr>
                 <w:rFonts w:ascii="Abyssinica SIL" w:eastAsia="Times New Roman" w:hAnsi="Abyssinica SIL" w:cs="Abyssinica SIL"/>
+                <w:sz w:val="20"/>
+                <w:szCs w:val="20"/>
               </w:rPr>
               <w:t>ለ/</w:t>
             </w:r>
@@ -17175,11 +17669,15 @@
               <w:ind w:left="0"/>
               <w:rPr>
                 <w:rFonts w:ascii="Abyssinica SIL" w:eastAsia="Times New Roman" w:hAnsi="Abyssinica SIL" w:cs="Abyssinica SIL"/>
+                <w:sz w:val="20"/>
+                <w:szCs w:val="20"/>
               </w:rPr>
             </w:pPr>
             <w:r>
               <w:rPr>
                 <w:rFonts w:ascii="Abyssinica SIL" w:eastAsia="Times New Roman" w:hAnsi="Abyssinica SIL" w:cs="Abyssinica SIL"/>
+                <w:sz w:val="20"/>
+                <w:szCs w:val="20"/>
               </w:rPr>
               <w:t>ሐ/</w:t>
             </w:r>
@@ -17193,11 +17691,15 @@
               <w:ind w:left="0"/>
               <w:rPr>
                 <w:rFonts w:ascii="Abyssinica SIL" w:eastAsia="Times New Roman" w:hAnsi="Abyssinica SIL" w:cs="Abyssinica SIL"/>
+                <w:sz w:val="20"/>
+                <w:szCs w:val="20"/>
               </w:rPr>
             </w:pPr>
             <w:r>
               <w:rPr>
                 <w:rFonts w:ascii="Abyssinica SIL" w:eastAsia="Times New Roman" w:hAnsi="Abyssinica SIL" w:cs="Abyssinica SIL"/>
+                <w:sz w:val="20"/>
+                <w:szCs w:val="20"/>
               </w:rPr>
               <w:t>መ/</w:t>
             </w:r>
@@ -17211,11 +17713,15 @@
               <w:ind w:left="0"/>
               <w:rPr>
                 <w:rFonts w:ascii="Abyssinica SIL" w:eastAsia="Times New Roman" w:hAnsi="Abyssinica SIL" w:cs="Abyssinica SIL"/>
+                <w:sz w:val="20"/>
+                <w:szCs w:val="20"/>
               </w:rPr>
             </w:pPr>
             <w:r>
               <w:rPr>
                 <w:rFonts w:ascii="Abyssinica SIL" w:eastAsia="Times New Roman" w:hAnsi="Abyssinica SIL" w:cs="Abyssinica SIL"/>
+                <w:sz w:val="20"/>
+                <w:szCs w:val="20"/>
               </w:rPr>
               <w:t>ሠ/</w:t>
             </w:r>
@@ -17229,11 +17735,15 @@
               <w:ind w:left="0"/>
               <w:rPr>
                 <w:rFonts w:ascii="Abyssinica SIL" w:eastAsia="Times New Roman" w:hAnsi="Abyssinica SIL" w:cs="Abyssinica SIL"/>
+                <w:sz w:val="20"/>
+                <w:szCs w:val="20"/>
               </w:rPr>
             </w:pPr>
             <w:r>
               <w:rPr>
                 <w:rFonts w:ascii="Abyssinica SIL" w:eastAsia="Times New Roman" w:hAnsi="Abyssinica SIL" w:cs="Abyssinica SIL"/>
+                <w:sz w:val="20"/>
+                <w:szCs w:val="20"/>
               </w:rPr>
               <w:t>ረ/</w:t>
             </w:r>
@@ -17247,11 +17757,15 @@
               <w:ind w:left="0"/>
               <w:rPr>
                 <w:rFonts w:ascii="Abyssinica SIL" w:eastAsia="Times New Roman" w:hAnsi="Abyssinica SIL" w:cs="Abyssinica SIL"/>
+                <w:sz w:val="20"/>
+                <w:szCs w:val="20"/>
               </w:rPr>
             </w:pPr>
             <w:r>
               <w:rPr>
                 <w:rFonts w:ascii="Abyssinica SIL" w:eastAsia="Times New Roman" w:hAnsi="Abyssinica SIL" w:cs="Abyssinica SIL"/>
+                <w:sz w:val="20"/>
+                <w:szCs w:val="20"/>
               </w:rPr>
               <w:t>ሰ/</w:t>
             </w:r>
@@ -17265,11 +17779,15 @@
               <w:ind w:left="0"/>
               <w:rPr>
                 <w:rFonts w:ascii="Abyssinica SIL" w:eastAsia="Times New Roman" w:hAnsi="Abyssinica SIL" w:cs="Abyssinica SIL"/>
+                <w:sz w:val="20"/>
+                <w:szCs w:val="20"/>
               </w:rPr>
             </w:pPr>
             <w:r>
               <w:rPr>
                 <w:rFonts w:ascii="Abyssinica SIL" w:eastAsia="Times New Roman" w:hAnsi="Abyssinica SIL" w:cs="Abyssinica SIL"/>
+                <w:sz w:val="20"/>
+                <w:szCs w:val="20"/>
               </w:rPr>
               <w:t>ሸ/</w:t>
             </w:r>
@@ -17283,11 +17801,15 @@
               <w:ind w:left="0"/>
               <w:rPr>
                 <w:rFonts w:ascii="Abyssinica SIL" w:eastAsia="Times New Roman" w:hAnsi="Abyssinica SIL" w:cs="Abyssinica SIL"/>
+                <w:sz w:val="20"/>
+                <w:szCs w:val="20"/>
               </w:rPr>
             </w:pPr>
             <w:r>
               <w:rPr>
                 <w:rFonts w:ascii="Abyssinica SIL" w:eastAsia="Times New Roman" w:hAnsi="Abyssinica SIL" w:cs="Abyssinica SIL"/>
+                <w:sz w:val="20"/>
+                <w:szCs w:val="20"/>
               </w:rPr>
               <w:t>ቀ/</w:t>
             </w:r>
@@ -17301,11 +17823,15 @@
               <w:ind w:left="0"/>
               <w:rPr>
                 <w:rFonts w:ascii="Abyssinica SIL" w:eastAsia="Times New Roman" w:hAnsi="Abyssinica SIL" w:cs="Abyssinica SIL"/>
+                <w:sz w:val="20"/>
+                <w:szCs w:val="20"/>
               </w:rPr>
             </w:pPr>
             <w:r>
               <w:rPr>
                 <w:rFonts w:ascii="Abyssinica SIL" w:eastAsia="Times New Roman" w:hAnsi="Abyssinica SIL" w:cs="Abyssinica SIL"/>
+                <w:sz w:val="20"/>
+                <w:szCs w:val="20"/>
               </w:rPr>
               <w:t>ቐ/</w:t>
             </w:r>
@@ -17319,11 +17845,15 @@
               <w:ind w:left="0"/>
               <w:rPr>
                 <w:rFonts w:ascii="Abyssinica SIL" w:eastAsia="Times New Roman" w:hAnsi="Abyssinica SIL" w:cs="Abyssinica SIL"/>
+                <w:sz w:val="20"/>
+                <w:szCs w:val="20"/>
               </w:rPr>
             </w:pPr>
             <w:r>
               <w:rPr>
                 <w:rFonts w:ascii="Abyssinica SIL" w:eastAsia="Times New Roman" w:hAnsi="Abyssinica SIL" w:cs="Abyssinica SIL"/>
+                <w:sz w:val="20"/>
+                <w:szCs w:val="20"/>
               </w:rPr>
               <w:t>በ/</w:t>
             </w:r>
@@ -17337,11 +17867,15 @@
               <w:ind w:left="0"/>
               <w:rPr>
                 <w:rFonts w:ascii="Abyssinica SIL" w:eastAsia="Times New Roman" w:hAnsi="Abyssinica SIL" w:cs="Abyssinica SIL"/>
+                <w:sz w:val="20"/>
+                <w:szCs w:val="20"/>
               </w:rPr>
             </w:pPr>
             <w:r>
               <w:rPr>
                 <w:rFonts w:ascii="Abyssinica SIL" w:eastAsia="Times New Roman" w:hAnsi="Abyssinica SIL" w:cs="Abyssinica SIL"/>
+                <w:sz w:val="20"/>
+                <w:szCs w:val="20"/>
               </w:rPr>
               <w:t>ተ/</w:t>
             </w:r>
@@ -17355,11 +17889,15 @@
               <w:ind w:left="0"/>
               <w:rPr>
                 <w:rFonts w:ascii="Abyssinica SIL" w:eastAsia="Times New Roman" w:hAnsi="Abyssinica SIL" w:cs="Abyssinica SIL"/>
+                <w:sz w:val="20"/>
+                <w:szCs w:val="20"/>
               </w:rPr>
             </w:pPr>
             <w:r>
               <w:rPr>
                 <w:rFonts w:ascii="Abyssinica SIL" w:eastAsia="Times New Roman" w:hAnsi="Abyssinica SIL" w:cs="Abyssinica SIL"/>
+                <w:sz w:val="20"/>
+                <w:szCs w:val="20"/>
               </w:rPr>
               <w:t>ቸ/</w:t>
             </w:r>
@@ -17373,11 +17911,15 @@
               <w:ind w:left="0"/>
               <w:rPr>
                 <w:rFonts w:ascii="Abyssinica SIL" w:eastAsia="Times New Roman" w:hAnsi="Abyssinica SIL" w:cs="Abyssinica SIL"/>
+                <w:sz w:val="20"/>
+                <w:szCs w:val="20"/>
               </w:rPr>
             </w:pPr>
             <w:r>
               <w:rPr>
                 <w:rFonts w:ascii="Abyssinica SIL" w:eastAsia="Times New Roman" w:hAnsi="Abyssinica SIL" w:cs="Abyssinica SIL"/>
+                <w:sz w:val="20"/>
+                <w:szCs w:val="20"/>
               </w:rPr>
               <w:t>ኀ/</w:t>
             </w:r>
@@ -17391,11 +17933,15 @@
               <w:ind w:left="0"/>
               <w:rPr>
                 <w:rFonts w:ascii="Abyssinica SIL" w:eastAsia="Times New Roman" w:hAnsi="Abyssinica SIL" w:cs="Abyssinica SIL"/>
+                <w:sz w:val="20"/>
+                <w:szCs w:val="20"/>
               </w:rPr>
             </w:pPr>
             <w:r>
               <w:rPr>
                 <w:rFonts w:ascii="Abyssinica SIL" w:eastAsia="Times New Roman" w:hAnsi="Abyssinica SIL" w:cs="Abyssinica SIL"/>
+                <w:sz w:val="20"/>
+                <w:szCs w:val="20"/>
               </w:rPr>
               <w:t>ነ/</w:t>
             </w:r>
@@ -17409,11 +17955,15 @@
               <w:ind w:left="0"/>
               <w:rPr>
                 <w:rFonts w:ascii="Abyssinica SIL" w:eastAsia="Times New Roman" w:hAnsi="Abyssinica SIL" w:cs="Abyssinica SIL"/>
+                <w:sz w:val="20"/>
+                <w:szCs w:val="20"/>
               </w:rPr>
             </w:pPr>
             <w:r>
               <w:rPr>
                 <w:rFonts w:ascii="Abyssinica SIL" w:eastAsia="Times New Roman" w:hAnsi="Abyssinica SIL" w:cs="Abyssinica SIL"/>
+                <w:sz w:val="20"/>
+                <w:szCs w:val="20"/>
               </w:rPr>
               <w:t>ኘ/</w:t>
             </w:r>
@@ -17427,11 +17977,15 @@
               <w:ind w:left="0"/>
               <w:rPr>
                 <w:rFonts w:ascii="Abyssinica SIL" w:eastAsia="Times New Roman" w:hAnsi="Abyssinica SIL" w:cs="Abyssinica SIL"/>
+                <w:sz w:val="20"/>
+                <w:szCs w:val="20"/>
               </w:rPr>
             </w:pPr>
             <w:r>
               <w:rPr>
                 <w:rFonts w:ascii="Abyssinica SIL" w:eastAsia="Times New Roman" w:hAnsi="Abyssinica SIL" w:cs="Abyssinica SIL"/>
+                <w:sz w:val="20"/>
+                <w:szCs w:val="20"/>
               </w:rPr>
               <w:t>አ/</w:t>
             </w:r>
@@ -17445,11 +17999,15 @@
               <w:ind w:left="0"/>
               <w:rPr>
                 <w:rFonts w:ascii="Abyssinica SIL" w:eastAsia="Times New Roman" w:hAnsi="Abyssinica SIL" w:cs="Abyssinica SIL"/>
+                <w:sz w:val="20"/>
+                <w:szCs w:val="20"/>
               </w:rPr>
             </w:pPr>
             <w:r>
               <w:rPr>
                 <w:rFonts w:ascii="Abyssinica SIL" w:eastAsia="Times New Roman" w:hAnsi="Abyssinica SIL" w:cs="Abyssinica SIL"/>
+                <w:sz w:val="20"/>
+                <w:szCs w:val="20"/>
               </w:rPr>
               <w:t>ከ/</w:t>
             </w:r>
@@ -17463,11 +18021,15 @@
               <w:ind w:left="0"/>
               <w:rPr>
                 <w:rFonts w:ascii="Abyssinica SIL" w:eastAsia="Times New Roman" w:hAnsi="Abyssinica SIL" w:cs="Abyssinica SIL"/>
+                <w:sz w:val="20"/>
+                <w:szCs w:val="20"/>
               </w:rPr>
             </w:pPr>
             <w:r>
               <w:rPr>
                 <w:rFonts w:ascii="Abyssinica SIL" w:eastAsia="Times New Roman" w:hAnsi="Abyssinica SIL" w:cs="Abyssinica SIL"/>
+                <w:sz w:val="20"/>
+                <w:szCs w:val="20"/>
               </w:rPr>
               <w:t>ኸ/</w:t>
             </w:r>
@@ -17481,11 +18043,15 @@
               <w:ind w:left="0"/>
               <w:rPr>
                 <w:rFonts w:ascii="Abyssinica SIL" w:eastAsia="Times New Roman" w:hAnsi="Abyssinica SIL" w:cs="Abyssinica SIL"/>
+                <w:sz w:val="20"/>
+                <w:szCs w:val="20"/>
               </w:rPr>
             </w:pPr>
             <w:r>
               <w:rPr>
                 <w:rFonts w:ascii="Abyssinica SIL" w:eastAsia="Times New Roman" w:hAnsi="Abyssinica SIL" w:cs="Abyssinica SIL"/>
+                <w:sz w:val="20"/>
+                <w:szCs w:val="20"/>
               </w:rPr>
               <w:t>ወ/</w:t>
             </w:r>
@@ -17499,11 +18065,15 @@
               <w:ind w:left="0"/>
               <w:rPr>
                 <w:rFonts w:ascii="Abyssinica SIL" w:eastAsia="Times New Roman" w:hAnsi="Abyssinica SIL" w:cs="Abyssinica SIL"/>
+                <w:sz w:val="20"/>
+                <w:szCs w:val="20"/>
               </w:rPr>
             </w:pPr>
             <w:r>
               <w:rPr>
                 <w:rFonts w:ascii="Abyssinica SIL" w:eastAsia="Times New Roman" w:hAnsi="Abyssinica SIL" w:cs="Abyssinica SIL"/>
+                <w:sz w:val="20"/>
+                <w:szCs w:val="20"/>
               </w:rPr>
               <w:t>ዐ/</w:t>
             </w:r>
@@ -17517,11 +18087,15 @@
               <w:ind w:left="0"/>
               <w:rPr>
                 <w:rFonts w:ascii="Abyssinica SIL" w:eastAsia="Times New Roman" w:hAnsi="Abyssinica SIL" w:cs="Abyssinica SIL"/>
+                <w:sz w:val="20"/>
+                <w:szCs w:val="20"/>
               </w:rPr>
             </w:pPr>
             <w:r>
               <w:rPr>
                 <w:rFonts w:ascii="Abyssinica SIL" w:eastAsia="Times New Roman" w:hAnsi="Abyssinica SIL" w:cs="Abyssinica SIL"/>
+                <w:sz w:val="20"/>
+                <w:szCs w:val="20"/>
               </w:rPr>
               <w:t>ዘ/</w:t>
             </w:r>
@@ -17535,11 +18109,15 @@
               <w:ind w:left="0"/>
               <w:rPr>
                 <w:rFonts w:ascii="Abyssinica SIL" w:eastAsia="Times New Roman" w:hAnsi="Abyssinica SIL" w:cs="Abyssinica SIL"/>
+                <w:sz w:val="20"/>
+                <w:szCs w:val="20"/>
               </w:rPr>
             </w:pPr>
             <w:r>
               <w:rPr>
                 <w:rFonts w:ascii="Abyssinica SIL" w:eastAsia="Times New Roman" w:hAnsi="Abyssinica SIL" w:cs="Abyssinica SIL"/>
+                <w:sz w:val="20"/>
+                <w:szCs w:val="20"/>
               </w:rPr>
               <w:t>ዠ/</w:t>
             </w:r>
@@ -17553,11 +18131,15 @@
               <w:ind w:left="0"/>
               <w:rPr>
                 <w:rFonts w:ascii="Abyssinica SIL" w:eastAsia="Times New Roman" w:hAnsi="Abyssinica SIL" w:cs="Abyssinica SIL"/>
+                <w:sz w:val="20"/>
+                <w:szCs w:val="20"/>
               </w:rPr>
             </w:pPr>
             <w:r>
               <w:rPr>
                 <w:rFonts w:ascii="Abyssinica SIL" w:eastAsia="Times New Roman" w:hAnsi="Abyssinica SIL" w:cs="Abyssinica SIL"/>
+                <w:sz w:val="20"/>
+                <w:szCs w:val="20"/>
               </w:rPr>
               <w:t>የ/</w:t>
             </w:r>
@@ -17571,11 +18153,15 @@
               <w:ind w:left="0"/>
               <w:rPr>
                 <w:rFonts w:ascii="Abyssinica SIL" w:eastAsia="Times New Roman" w:hAnsi="Abyssinica SIL" w:cs="Abyssinica SIL"/>
+                <w:sz w:val="20"/>
+                <w:szCs w:val="20"/>
               </w:rPr>
             </w:pPr>
             <w:r>
               <w:rPr>
                 <w:rFonts w:ascii="Abyssinica SIL" w:eastAsia="Times New Roman" w:hAnsi="Abyssinica SIL" w:cs="Abyssinica SIL"/>
+                <w:sz w:val="20"/>
+                <w:szCs w:val="20"/>
               </w:rPr>
               <w:t>ደ/</w:t>
             </w:r>
@@ -17589,11 +18175,15 @@
               <w:ind w:left="0"/>
               <w:rPr>
                 <w:rFonts w:ascii="Abyssinica SIL" w:eastAsia="Times New Roman" w:hAnsi="Abyssinica SIL" w:cs="Abyssinica SIL"/>
+                <w:sz w:val="20"/>
+                <w:szCs w:val="20"/>
               </w:rPr>
             </w:pPr>
             <w:r>
               <w:rPr>
                 <w:rFonts w:ascii="Abyssinica SIL" w:eastAsia="Times New Roman" w:hAnsi="Abyssinica SIL" w:cs="Abyssinica SIL"/>
+                <w:sz w:val="20"/>
+                <w:szCs w:val="20"/>
               </w:rPr>
               <w:t>ጀ/</w:t>
             </w:r>
@@ -17607,11 +18197,15 @@
               <w:ind w:left="0"/>
               <w:rPr>
                 <w:rFonts w:ascii="Abyssinica SIL" w:eastAsia="Times New Roman" w:hAnsi="Abyssinica SIL" w:cs="Abyssinica SIL"/>
+                <w:sz w:val="20"/>
+                <w:szCs w:val="20"/>
               </w:rPr>
             </w:pPr>
             <w:r>
               <w:rPr>
                 <w:rFonts w:ascii="Abyssinica SIL" w:eastAsia="Times New Roman" w:hAnsi="Abyssinica SIL" w:cs="Abyssinica SIL"/>
+                <w:sz w:val="20"/>
+                <w:szCs w:val="20"/>
               </w:rPr>
               <w:t>ገ/</w:t>
             </w:r>
@@ -17625,13 +18219,16 @@
               <w:ind w:left="0"/>
               <w:rPr>
                 <w:rFonts w:ascii="Abyssinica SIL" w:eastAsia="Times New Roman" w:hAnsi="Abyssinica SIL" w:cs="Abyssinica SIL"/>
+                <w:sz w:val="20"/>
+                <w:szCs w:val="20"/>
               </w:rPr>
             </w:pPr>
             <w:r>
               <w:rPr>
                 <w:rFonts w:ascii="Abyssinica SIL" w:eastAsia="Times New Roman" w:hAnsi="Abyssinica SIL" w:cs="Abyssinica SIL"/>
-              </w:rPr>
-              <w:lastRenderedPageBreak/>
+                <w:sz w:val="20"/>
+                <w:szCs w:val="20"/>
+              </w:rPr>
               <w:t>ጠ/</w:t>
             </w:r>
           </w:p>
@@ -17644,11 +18241,15 @@
               <w:ind w:left="0"/>
               <w:rPr>
                 <w:rFonts w:ascii="Abyssinica SIL" w:eastAsia="Times New Roman" w:hAnsi="Abyssinica SIL" w:cs="Abyssinica SIL"/>
+                <w:sz w:val="20"/>
+                <w:szCs w:val="20"/>
               </w:rPr>
             </w:pPr>
             <w:r>
               <w:rPr>
                 <w:rFonts w:ascii="Abyssinica SIL" w:eastAsia="Times New Roman" w:hAnsi="Abyssinica SIL" w:cs="Abyssinica SIL"/>
+                <w:sz w:val="20"/>
+                <w:szCs w:val="20"/>
               </w:rPr>
               <w:t>ጨ/</w:t>
             </w:r>
@@ -17662,11 +18263,15 @@
               <w:ind w:left="0"/>
               <w:rPr>
                 <w:rFonts w:ascii="Abyssinica SIL" w:eastAsia="Times New Roman" w:hAnsi="Abyssinica SIL" w:cs="Abyssinica SIL"/>
+                <w:sz w:val="20"/>
+                <w:szCs w:val="20"/>
               </w:rPr>
             </w:pPr>
             <w:r>
               <w:rPr>
                 <w:rFonts w:ascii="Abyssinica SIL" w:eastAsia="Times New Roman" w:hAnsi="Abyssinica SIL" w:cs="Abyssinica SIL"/>
+                <w:sz w:val="20"/>
+                <w:szCs w:val="20"/>
               </w:rPr>
               <w:t>ጰ/</w:t>
             </w:r>
@@ -17680,11 +18285,15 @@
               <w:ind w:left="0"/>
               <w:rPr>
                 <w:rFonts w:ascii="Abyssinica SIL" w:eastAsia="Times New Roman" w:hAnsi="Abyssinica SIL" w:cs="Abyssinica SIL"/>
+                <w:sz w:val="20"/>
+                <w:szCs w:val="20"/>
               </w:rPr>
             </w:pPr>
             <w:r>
               <w:rPr>
                 <w:rFonts w:ascii="Abyssinica SIL" w:eastAsia="Times New Roman" w:hAnsi="Abyssinica SIL" w:cs="Abyssinica SIL"/>
+                <w:sz w:val="20"/>
+                <w:szCs w:val="20"/>
               </w:rPr>
               <w:t>ጸ/</w:t>
             </w:r>
@@ -17698,11 +18307,15 @@
               <w:ind w:left="0"/>
               <w:rPr>
                 <w:rFonts w:ascii="Abyssinica SIL" w:eastAsia="Times New Roman" w:hAnsi="Abyssinica SIL" w:cs="Abyssinica SIL"/>
+                <w:sz w:val="20"/>
+                <w:szCs w:val="20"/>
               </w:rPr>
             </w:pPr>
             <w:r>
               <w:rPr>
                 <w:rFonts w:ascii="Abyssinica SIL" w:eastAsia="Times New Roman" w:hAnsi="Abyssinica SIL" w:cs="Abyssinica SIL"/>
+                <w:sz w:val="20"/>
+                <w:szCs w:val="20"/>
               </w:rPr>
               <w:t>ፀ/</w:t>
             </w:r>
@@ -17716,11 +18329,15 @@
               <w:ind w:left="0"/>
               <w:rPr>
                 <w:rFonts w:ascii="Abyssinica SIL" w:eastAsia="Times New Roman" w:hAnsi="Abyssinica SIL" w:cs="Abyssinica SIL"/>
+                <w:sz w:val="20"/>
+                <w:szCs w:val="20"/>
               </w:rPr>
             </w:pPr>
             <w:r>
               <w:rPr>
                 <w:rFonts w:ascii="Abyssinica SIL" w:eastAsia="Times New Roman" w:hAnsi="Abyssinica SIL" w:cs="Abyssinica SIL"/>
+                <w:sz w:val="20"/>
+                <w:szCs w:val="20"/>
               </w:rPr>
               <w:t>ፈ/</w:t>
             </w:r>
@@ -17734,11 +18351,15 @@
               <w:ind w:left="0"/>
               <w:rPr>
                 <w:rFonts w:ascii="Abyssinica SIL" w:eastAsia="Times New Roman" w:hAnsi="Abyssinica SIL" w:cs="Abyssinica SIL"/>
+                <w:sz w:val="20"/>
+                <w:szCs w:val="20"/>
               </w:rPr>
             </w:pPr>
             <w:r>
               <w:rPr>
                 <w:rFonts w:ascii="Abyssinica SIL" w:eastAsia="Times New Roman" w:hAnsi="Abyssinica SIL" w:cs="Abyssinica SIL"/>
+                <w:sz w:val="20"/>
+                <w:szCs w:val="20"/>
               </w:rPr>
               <w:t>ፐ/</w:t>
             </w:r>
@@ -18534,7 +19155,6 @@
           <w:szCs w:val="22"/>
         </w:rPr>
       </w:pPr>
-      <w:bookmarkStart w:id="0" w:name="_GoBack"/>
       <w:r>
         <w:rPr>
           <w:sz w:val="22"/>
@@ -18585,7 +19205,6 @@
         </w:rPr>
         <w:t>lized in corpus.</w:t>
       </w:r>
-      <w:bookmarkEnd w:id="0"/>
     </w:p>
     <w:p>
       <w:pPr>
@@ -39486,7 +40105,7 @@
 </file>
 
 <file path=customXml/itemProps1.xml><?xml version="1.0" encoding="utf-8"?>
-<ds:datastoreItem xmlns:ds="http://schemas.openxmlformats.org/officeDocument/2006/customXml" ds:itemID="{3906444A-ECE7-44A6-8C5D-772B03C474B3}">
+<ds:datastoreItem xmlns:ds="http://schemas.openxmlformats.org/officeDocument/2006/customXml" ds:itemID="{027D09C8-DFC8-4818-9663-BA99EA665F29}">
   <ds:schemaRefs>
     <ds:schemaRef ds:uri="http://schemas.openxmlformats.org/officeDocument/2006/bibliography"/>
   </ds:schemaRefs>

</xml_diff>

<commit_message>
Updates to the Pages section in the index.html and Documents section in the survey.
</commit_message>
<xml_diff>
--- a/survey/ELREQ-Survey-1.docx
+++ b/survey/ELREQ-Survey-1.docx
@@ -3601,7 +3601,7 @@
               <mc:AlternateContent>
                 <mc:Choice Requires="wps">
                   <w:drawing>
-                    <wp:anchor distT="0" distB="0" distL="114300" distR="114300" simplePos="0" relativeHeight="251674624" behindDoc="0" locked="0" layoutInCell="1" allowOverlap="1" wp14:anchorId="75C91361" wp14:editId="3DF95AB6">
+                    <wp:anchor distT="0" distB="0" distL="114300" distR="114300" simplePos="0" relativeHeight="251643904" behindDoc="0" locked="0" layoutInCell="1" allowOverlap="1" wp14:anchorId="75C91361" wp14:editId="3AF934B4">
                       <wp:simplePos x="0" y="0"/>
                       <wp:positionH relativeFrom="column">
                         <wp:posOffset>289560</wp:posOffset>
@@ -3680,7 +3680,7 @@
                       <v:stroke joinstyle="miter"/>
                       <v:path gradientshapeok="t" o:connecttype="rect"/>
                     </v:shapetype>
-                    <v:shape id="Text Box 2" o:spid="_x0000_s1026" type="#_x0000_t202" style="position:absolute;margin-left:22.8pt;margin-top:-.25pt;width:18pt;height:18.75pt;z-index:251674624;visibility:visible;mso-wrap-style:square;mso-width-percent:0;mso-height-percent:0;mso-wrap-distance-left:9pt;mso-wrap-distance-top:0;mso-wrap-distance-right:9pt;mso-wrap-distance-bottom:0;mso-position-horizontal:absolute;mso-position-horizontal-relative:text;mso-position-vertical:absolute;mso-position-vertical-relative:text;mso-width-percent:0;mso-height-percent:0;mso-width-relative:margin;mso-height-relative:margin;v-text-anchor:top" o:gfxdata="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" filled="f" stroked="f">
+                    <v:shape id="Text Box 2" o:spid="_x0000_s1026" type="#_x0000_t202" style="position:absolute;margin-left:22.8pt;margin-top:-.25pt;width:18pt;height:18.75pt;z-index:251643904;visibility:visible;mso-wrap-style:square;mso-width-percent:0;mso-height-percent:0;mso-wrap-distance-left:9pt;mso-wrap-distance-top:0;mso-wrap-distance-right:9pt;mso-wrap-distance-bottom:0;mso-position-horizontal:absolute;mso-position-horizontal-relative:text;mso-position-vertical:absolute;mso-position-vertical-relative:text;mso-width-percent:0;mso-height-percent:0;mso-width-relative:margin;mso-height-relative:margin;v-text-anchor:top" o:gfxdata="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" filled="f" stroked="f">
                       <v:textbox>
                         <w:txbxContent>
                           <w:p>
@@ -3755,7 +3755,7 @@
         <mc:AlternateContent>
           <mc:Choice Requires="wps">
             <w:drawing>
-              <wp:anchor distT="0" distB="0" distL="114300" distR="114300" simplePos="0" relativeHeight="251675648" behindDoc="0" locked="0" layoutInCell="1" allowOverlap="1" wp14:anchorId="2219D64E" wp14:editId="543F2E2D">
+              <wp:anchor distT="0" distB="0" distL="114300" distR="114300" simplePos="0" relativeHeight="251644928" behindDoc="0" locked="0" layoutInCell="1" allowOverlap="1" wp14:anchorId="2219D64E" wp14:editId="0567C40C">
                 <wp:simplePos x="0" y="0"/>
                 <wp:positionH relativeFrom="column">
                   <wp:posOffset>-1579880</wp:posOffset>
@@ -3830,7 +3830,7 @@
           </mc:Choice>
           <mc:Fallback>
             <w:pict>
-              <v:shape id="_x0000_s1027" type="#_x0000_t202" style="position:absolute;margin-left:-124.4pt;margin-top:.55pt;width:18pt;height:18.75pt;z-index:251675648;visibility:visible;mso-wrap-style:square;mso-width-percent:0;mso-height-percent:0;mso-wrap-distance-left:9pt;mso-wrap-distance-top:0;mso-wrap-distance-right:9pt;mso-wrap-distance-bottom:0;mso-position-horizontal:absolute;mso-position-horizontal-relative:text;mso-position-vertical:absolute;mso-position-vertical-relative:text;mso-width-percent:0;mso-height-percent:0;mso-width-relative:margin;mso-height-relative:margin;v-text-anchor:top" o:gfxdata="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" filled="f" stroked="f">
+              <v:shape id="_x0000_s1027" type="#_x0000_t202" style="position:absolute;margin-left:-124.4pt;margin-top:.55pt;width:18pt;height:18.75pt;z-index:251644928;visibility:visible;mso-wrap-style:square;mso-width-percent:0;mso-height-percent:0;mso-wrap-distance-left:9pt;mso-wrap-distance-top:0;mso-wrap-distance-right:9pt;mso-wrap-distance-bottom:0;mso-position-horizontal:absolute;mso-position-horizontal-relative:text;mso-position-vertical:absolute;mso-position-vertical-relative:text;mso-width-percent:0;mso-height-percent:0;mso-width-relative:margin;mso-height-relative:margin;v-text-anchor:top" o:gfxdata="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" filled="f" stroked="f">
                 <v:textbox>
                   <w:txbxContent>
                     <w:p>
@@ -4000,8 +4000,6 @@
         <w:pStyle w:val="ListParagraph"/>
         <w:ind w:left="0"/>
       </w:pPr>
-      <w:bookmarkStart w:id="0" w:name="_GoBack"/>
-      <w:bookmarkEnd w:id="0"/>
     </w:p>
     <w:p>
       <w:pPr>
@@ -4088,7 +4086,7 @@
         <mc:AlternateContent>
           <mc:Choice Requires="wps">
             <w:drawing>
-              <wp:anchor distT="0" distB="0" distL="114300" distR="114300" simplePos="0" relativeHeight="251661312" behindDoc="0" locked="0" layoutInCell="1" allowOverlap="1" wp14:anchorId="67060A06" wp14:editId="3567D50A">
+              <wp:anchor distT="0" distB="0" distL="114300" distR="114300" simplePos="0" relativeHeight="251630592" behindDoc="0" locked="0" layoutInCell="1" allowOverlap="1" wp14:anchorId="67060A06" wp14:editId="78D8ADFD">
                 <wp:simplePos x="0" y="0"/>
                 <wp:positionH relativeFrom="column">
                   <wp:posOffset>2990427</wp:posOffset>
@@ -4140,9 +4138,9 @@
               </wp:anchor>
             </w:drawing>
           </mc:Choice>
-          <mc:Fallback xmlns:mo="http://schemas.microsoft.com/office/mac/office/2008/main" xmlns:mv="urn:schemas-microsoft-com:mac:vml">
+          <mc:Fallback>
             <w:pict>
-              <v:line id="Straight Connector 11" o:spid="_x0000_s1026" style="position:absolute;flip:x;z-index:251661312;visibility:visible;mso-wrap-style:square;mso-width-percent:0;mso-wrap-distance-left:9pt;mso-wrap-distance-top:0;mso-wrap-distance-right:9pt;mso-wrap-distance-bottom:0;mso-position-horizontal:absolute;mso-position-horizontal-relative:text;mso-position-vertical:absolute;mso-position-vertical-relative:text;mso-width-percent:0;mso-width-relative:margin" from="235.45pt,42.35pt" to="432.8pt,42.35pt" o:gfxdata="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" strokecolor="#4f81bd [3204]" strokeweight="1pt"/>
+              <v:line id="Straight Connector 11" o:spid="_x0000_s1026" style="position:absolute;flip:x;z-index:251630592;visibility:visible;mso-wrap-style:square;mso-width-percent:0;mso-wrap-distance-left:9pt;mso-wrap-distance-top:0;mso-wrap-distance-right:9pt;mso-wrap-distance-bottom:0;mso-position-horizontal:absolute;mso-position-horizontal-relative:text;mso-position-vertical:absolute;mso-position-vertical-relative:text;mso-width-percent:0;mso-width-relative:margin" from="235.45pt,42.35pt" to="432.8pt,42.35pt" o:gfxdata="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" strokecolor="#4f81bd [3204]" strokeweight="1pt"/>
             </w:pict>
           </mc:Fallback>
         </mc:AlternateContent>
@@ -4156,7 +4154,7 @@
         <mc:AlternateContent>
           <mc:Choice Requires="wps">
             <w:drawing>
-              <wp:anchor distT="0" distB="0" distL="114300" distR="114300" simplePos="0" relativeHeight="251663360" behindDoc="0" locked="0" layoutInCell="1" allowOverlap="1" wp14:anchorId="75A00778" wp14:editId="62960579">
+              <wp:anchor distT="0" distB="0" distL="114300" distR="114300" simplePos="0" relativeHeight="251632640" behindDoc="0" locked="0" layoutInCell="1" allowOverlap="1" wp14:anchorId="75A00778" wp14:editId="2B97B481">
                 <wp:simplePos x="0" y="0"/>
                 <wp:positionH relativeFrom="column">
                   <wp:posOffset>2986193</wp:posOffset>
@@ -4208,9 +4206,9 @@
               </wp:anchor>
             </w:drawing>
           </mc:Choice>
-          <mc:Fallback xmlns:mo="http://schemas.microsoft.com/office/mac/office/2008/main" xmlns:mv="urn:schemas-microsoft-com:mac:vml">
+          <mc:Fallback>
             <w:pict>
-              <v:line id="Straight Connector 12" o:spid="_x0000_s1026" style="position:absolute;flip:x;z-index:251663360;visibility:visible;mso-wrap-style:square;mso-width-percent:0;mso-wrap-distance-left:9pt;mso-wrap-distance-top:0;mso-wrap-distance-right:9pt;mso-wrap-distance-bottom:0;mso-position-horizontal:absolute;mso-position-horizontal-relative:text;mso-position-vertical:absolute;mso-position-vertical-relative:text;mso-width-percent:0;mso-width-relative:margin" from="235.15pt,83.5pt" to="432.8pt,83.5pt" o:gfxdata="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" strokecolor="#4f81bd [3204]" strokeweight="1pt"/>
+              <v:line id="Straight Connector 12" o:spid="_x0000_s1026" style="position:absolute;flip:x;z-index:251632640;visibility:visible;mso-wrap-style:square;mso-width-percent:0;mso-wrap-distance-left:9pt;mso-wrap-distance-top:0;mso-wrap-distance-right:9pt;mso-wrap-distance-bottom:0;mso-position-horizontal:absolute;mso-position-horizontal-relative:text;mso-position-vertical:absolute;mso-position-vertical-relative:text;mso-width-percent:0;mso-width-relative:margin" from="235.15pt,83.5pt" to="432.8pt,83.5pt" o:gfxdata="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" strokecolor="#4f81bd [3204]" strokeweight="1pt"/>
             </w:pict>
           </mc:Fallback>
         </mc:AlternateContent>
@@ -4224,7 +4222,7 @@
         <mc:AlternateContent>
           <mc:Choice Requires="wps">
             <w:drawing>
-              <wp:anchor distT="0" distB="0" distL="114300" distR="114300" simplePos="0" relativeHeight="251659264" behindDoc="0" locked="0" layoutInCell="1" allowOverlap="1" wp14:anchorId="06141F24" wp14:editId="49677F80">
+              <wp:anchor distT="0" distB="0" distL="114300" distR="114300" simplePos="0" relativeHeight="251628544" behindDoc="0" locked="0" layoutInCell="1" allowOverlap="1" wp14:anchorId="06141F24" wp14:editId="75F47A6C">
                 <wp:simplePos x="0" y="0"/>
                 <wp:positionH relativeFrom="column">
                   <wp:posOffset>2992967</wp:posOffset>
@@ -4276,9 +4274,9 @@
               </wp:anchor>
             </w:drawing>
           </mc:Choice>
-          <mc:Fallback xmlns:mo="http://schemas.microsoft.com/office/mac/office/2008/main" xmlns:mv="urn:schemas-microsoft-com:mac:vml">
+          <mc:Fallback>
             <w:pict>
-              <v:line id="Straight Connector 10" o:spid="_x0000_s1026" style="position:absolute;flip:x;z-index:251659264;visibility:visible;mso-wrap-style:square;mso-width-percent:0;mso-wrap-distance-left:9pt;mso-wrap-distance-top:0;mso-wrap-distance-right:9pt;mso-wrap-distance-bottom:0;mso-position-horizontal:absolute;mso-position-horizontal-relative:text;mso-position-vertical:absolute;mso-position-vertical-relative:text;mso-width-percent:0;mso-width-relative:margin" from="235.65pt,7pt" to="433.45pt,7pt" o:gfxdata="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" strokecolor="#4f81bd [3204]" strokeweight="1pt"/>
+              <v:line id="Straight Connector 10" o:spid="_x0000_s1026" style="position:absolute;flip:x;z-index:251628544;visibility:visible;mso-wrap-style:square;mso-width-percent:0;mso-wrap-distance-left:9pt;mso-wrap-distance-top:0;mso-wrap-distance-right:9pt;mso-wrap-distance-bottom:0;mso-position-horizontal:absolute;mso-position-horizontal-relative:text;mso-position-vertical:absolute;mso-position-vertical-relative:text;mso-width-percent:0;mso-width-relative:margin" from="235.65pt,7pt" to="433.45pt,7pt" o:gfxdata="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" strokecolor="#4f81bd [3204]" strokeweight="1pt"/>
             </w:pict>
           </mc:Fallback>
         </mc:AlternateContent>
@@ -4290,7 +4288,7 @@
           <w:szCs w:val="22"/>
         </w:rPr>
         <w:drawing>
-          <wp:inline distT="0" distB="0" distL="0" distR="0" wp14:anchorId="05463B7D" wp14:editId="6B8B89AF">
+          <wp:inline distT="0" distB="0" distL="0" distR="0" wp14:anchorId="05463B7D" wp14:editId="3F097EF7">
             <wp:extent cx="5478780" cy="1393825"/>
             <wp:effectExtent l="0" t="0" r="7620" b="3175"/>
             <wp:docPr id="9" name="Picture 9" descr="Macintosh HD:Users:dmekonnen:git:elreq:images:English-Ethiopic-Relative-Heights-3.png"/>
@@ -6467,51 +6465,2610 @@
       <w:pPr>
         <w:jc w:val="both"/>
         <w:rPr>
-          <w:i/>
-        </w:rPr>
-        <w:sectPr>
-          <w:pgSz w:w="12240" w:h="15840"/>
-          <w:pgMar w:top="1440" w:right="1800" w:bottom="1440" w:left="1800" w:header="720" w:footer="720" w:gutter="0"/>
-          <w:cols w:space="720"/>
-          <w:docGrid w:linePitch="360"/>
-        </w:sectPr>
-      </w:pPr>
-      <w:proofErr w:type="gramStart"/>
-      <w:r>
-        <w:rPr>
-          <w:i/>
-        </w:rPr>
-        <w:t>Questions on margins, columnar printing, spacing between columns.</w:t>
-      </w:r>
-      <w:proofErr w:type="gramEnd"/>
-      <w:r>
-        <w:rPr>
-          <w:i/>
-        </w:rPr>
-        <w:t xml:space="preserve"> Discuss Ge'ez literature which often has the large lower margin where a book is to be held open.</w:t>
-      </w:r>
-    </w:p>
-    <w:p>
-      <w:pPr>
-        <w:pStyle w:val="Heading1"/>
-        <w:rPr>
-          <w:color w:val="auto"/>
+          <w:rFonts w:cs="Abyssinica SIL"/>
+          <w:color w:val="000000"/>
+        </w:rPr>
+      </w:pPr>
+      <w:r>
+        <w:t xml:space="preserve">Proper document layout is very import for religious works in the Ge’ez </w:t>
+      </w:r>
+      <w:r>
+        <w:t xml:space="preserve">traditions. Certain works like </w:t>
+      </w:r>
+      <w:proofErr w:type="spellStart"/>
+      <w:r>
+        <w:t>h</w:t>
+      </w:r>
+      <w:r>
+        <w:t>omiliaries</w:t>
+      </w:r>
+      <w:proofErr w:type="spellEnd"/>
+      <w:r>
+        <w:t xml:space="preserve"> (such as </w:t>
+      </w:r>
+      <w:proofErr w:type="spellStart"/>
+      <w:r>
+        <w:rPr>
+          <w:rFonts w:ascii="Abyssinica SIL" w:hAnsi="Abyssinica SIL" w:cs="Abyssinica SIL"/>
+        </w:rPr>
+        <w:t>ድርሳነ፡ሚካኤል</w:t>
+      </w:r>
+      <w:proofErr w:type="spellEnd"/>
+      <w:r>
+        <w:t xml:space="preserve">) are consistently formatted in two columns and the </w:t>
+      </w:r>
+      <w:proofErr w:type="spellStart"/>
+      <w:r>
+        <w:t>Synaxarium</w:t>
+      </w:r>
+      <w:proofErr w:type="spellEnd"/>
+      <w:r>
+        <w:t xml:space="preserve"> (</w:t>
+      </w:r>
+      <w:proofErr w:type="spellStart"/>
+      <w:r>
+        <w:rPr>
+          <w:rFonts w:ascii="Abyssinica SIL" w:hAnsi="Abyssinica SIL" w:cs="Abyssinica SIL"/>
+          <w:color w:val="000000"/>
+        </w:rPr>
+        <w:t>መጽሐፈ፡ስንክሳር</w:t>
+      </w:r>
+      <w:proofErr w:type="spellEnd"/>
+      <w:r>
+        <w:rPr>
+          <w:rFonts w:cs="Abyssinica SIL"/>
+          <w:color w:val="000000"/>
+        </w:rPr>
+        <w:t>)</w:t>
+      </w:r>
+      <w:r>
+        <w:rPr>
+          <w:rFonts w:cs="Abyssinica SIL"/>
+          <w:color w:val="000000"/>
+        </w:rPr>
+        <w:t xml:space="preserve"> in three.  Margins in this class of literature will most common exhibit a 1</w:t>
+      </w:r>
+      <w:r>
+        <w:rPr>
+          <w:rFonts w:asciiTheme="majorHAnsi" w:hAnsiTheme="majorHAnsi" w:cstheme="majorHAnsi"/>
+          <w:color w:val="000000"/>
+        </w:rPr>
+        <w:t>x</w:t>
+      </w:r>
+      <w:r>
+        <w:rPr>
+          <w:rFonts w:cs="Abyssinica SIL"/>
+          <w:color w:val="000000"/>
+        </w:rPr>
+        <w:t>2</w:t>
+      </w:r>
+      <w:r>
+        <w:rPr>
+          <w:rFonts w:asciiTheme="majorHAnsi" w:hAnsiTheme="majorHAnsi" w:cstheme="majorHAnsi"/>
+          <w:color w:val="000000"/>
+        </w:rPr>
+        <w:t>x</w:t>
+      </w:r>
+      <w:r>
+        <w:rPr>
+          <w:rFonts w:cs="Abyssinica SIL"/>
+          <w:color w:val="000000"/>
+        </w:rPr>
+        <w:t>4 ratio where the top and fore</w:t>
+      </w:r>
+      <w:r>
+        <w:rPr>
+          <w:rFonts w:cs="Abyssinica SIL"/>
+          <w:color w:val="000000"/>
+        </w:rPr>
+        <w:t xml:space="preserve"> edge</w:t>
+      </w:r>
+      <w:r>
+        <w:rPr>
+          <w:rFonts w:cs="Abyssinica SIL"/>
+          <w:color w:val="000000"/>
+        </w:rPr>
+        <w:t xml:space="preserve"> margins are twice that of the gutter and half that of the bottom</w:t>
+      </w:r>
+      <w:r>
+        <w:rPr>
+          <w:rFonts w:cs="Abyssinica SIL"/>
+          <w:color w:val="000000"/>
+        </w:rPr>
+        <w:t xml:space="preserve"> (See Figure 22)</w:t>
+      </w:r>
+      <w:r>
+        <w:rPr>
+          <w:rFonts w:cs="Abyssinica SIL"/>
+          <w:color w:val="000000"/>
+        </w:rPr>
+        <w:t>.</w:t>
+      </w:r>
+    </w:p>
+    <w:p>
+      <w:pPr>
+        <w:jc w:val="both"/>
+        <w:rPr>
+          <w:rFonts w:cs="Abyssinica SIL"/>
+          <w:color w:val="000000"/>
+        </w:rPr>
+      </w:pPr>
+    </w:p>
+    <w:p>
+      <w:pPr>
+        <w:jc w:val="both"/>
+      </w:pPr>
+      <w:r>
+        <w:t xml:space="preserve">These practices are not well understood by the survey team and comprehensive is sought from </w:t>
+      </w:r>
+      <w:r>
+        <w:t>respondents.</w:t>
+      </w:r>
+    </w:p>
+    <w:p>
+      <w:pPr>
+        <w:jc w:val="both"/>
+      </w:pPr>
+    </w:p>
+    <w:p>
+      <w:pPr>
+        <w:jc w:val="both"/>
+      </w:pPr>
+    </w:p>
+    <w:p>
+      <w:pPr>
+        <w:jc w:val="center"/>
+        <w:rPr>
+          <w:rStyle w:val="fig-title"/>
+          <w:rFonts w:eastAsia="Times New Roman" w:cs="Times New Roman"/>
+        </w:rPr>
+      </w:pPr>
+      <w:r>
+        <w:rPr>
+          <w:noProof/>
+        </w:rPr>
+        <mc:AlternateContent>
+          <mc:Choice Requires="wpg">
+            <w:drawing>
+              <wp:anchor distT="0" distB="0" distL="114300" distR="114300" simplePos="0" relativeHeight="251750400" behindDoc="0" locked="0" layoutInCell="0" allowOverlap="0" wp14:anchorId="757539A5" wp14:editId="04ADCB48">
+                <wp:simplePos x="0" y="0"/>
+                <wp:positionH relativeFrom="column">
+                  <wp:posOffset>78475</wp:posOffset>
+                </wp:positionH>
+                <wp:positionV relativeFrom="paragraph">
+                  <wp:posOffset>-3744</wp:posOffset>
+                </wp:positionV>
+                <wp:extent cx="5334000" cy="3303905"/>
+                <wp:effectExtent l="57150" t="57150" r="76200" b="67945"/>
+                <wp:wrapTopAndBottom/>
+                <wp:docPr id="342" name="Group 342"/>
+                <wp:cNvGraphicFramePr/>
+                <a:graphic xmlns:a="http://schemas.openxmlformats.org/drawingml/2006/main">
+                  <a:graphicData uri="http://schemas.microsoft.com/office/word/2010/wordprocessingGroup">
+                    <wpg:wgp>
+                      <wpg:cNvGrpSpPr/>
+                      <wpg:grpSpPr>
+                        <a:xfrm>
+                          <a:off x="0" y="0"/>
+                          <a:ext cx="5334000" cy="3303905"/>
+                          <a:chOff x="0" y="0"/>
+                          <a:chExt cx="5334000" cy="3303955"/>
+                        </a:xfrm>
+                      </wpg:grpSpPr>
+                      <wps:wsp>
+                        <wps:cNvPr id="15" name="Rectangle 15"/>
+                        <wps:cNvSpPr/>
+                        <wps:spPr>
+                          <a:xfrm>
+                            <a:off x="0" y="0"/>
+                            <a:ext cx="5334000" cy="3302000"/>
+                          </a:xfrm>
+                          <a:prstGeom prst="rect">
+                            <a:avLst/>
+                          </a:prstGeom>
+                          <a:noFill/>
+                          <a:ln w="28575">
+                            <a:solidFill>
+                              <a:schemeClr val="tx1"/>
+                            </a:solidFill>
+                          </a:ln>
+                          <a:effectLst/>
+                        </wps:spPr>
+                        <wps:style>
+                          <a:lnRef idx="1">
+                            <a:schemeClr val="accent1"/>
+                          </a:lnRef>
+                          <a:fillRef idx="3">
+                            <a:schemeClr val="accent1"/>
+                          </a:fillRef>
+                          <a:effectRef idx="2">
+                            <a:schemeClr val="accent1"/>
+                          </a:effectRef>
+                          <a:fontRef idx="minor">
+                            <a:schemeClr val="lt1"/>
+                          </a:fontRef>
+                        </wps:style>
+                        <wps:bodyPr rot="0" spcFirstLastPara="0" vertOverflow="overflow" horzOverflow="overflow" vert="horz" wrap="square" lIns="91440" tIns="45720" rIns="91440" bIns="45720" numCol="1" spcCol="0" rtlCol="0" fromWordArt="0" anchor="ctr" anchorCtr="0" forceAA="0" compatLnSpc="1">
+                          <a:prstTxWarp prst="textNoShape">
+                            <a:avLst/>
+                          </a:prstTxWarp>
+                          <a:noAutofit/>
+                        </wps:bodyPr>
+                      </wps:wsp>
+                      <wps:wsp>
+                        <wps:cNvPr id="18" name="Straight Connector 18"/>
+                        <wps:cNvCnPr/>
+                        <wps:spPr>
+                          <a:xfrm>
+                            <a:off x="2666010" y="0"/>
+                            <a:ext cx="0" cy="3302000"/>
+                          </a:xfrm>
+                          <a:prstGeom prst="line">
+                            <a:avLst/>
+                          </a:prstGeom>
+                          <a:ln>
+                            <a:solidFill>
+                              <a:schemeClr val="tx1"/>
+                            </a:solidFill>
+                          </a:ln>
+                          <a:effectLst/>
+                        </wps:spPr>
+                        <wps:style>
+                          <a:lnRef idx="2">
+                            <a:schemeClr val="dk1"/>
+                          </a:lnRef>
+                          <a:fillRef idx="0">
+                            <a:schemeClr val="dk1"/>
+                          </a:fillRef>
+                          <a:effectRef idx="1">
+                            <a:schemeClr val="dk1"/>
+                          </a:effectRef>
+                          <a:fontRef idx="minor">
+                            <a:schemeClr val="tx1"/>
+                          </a:fontRef>
+                        </wps:style>
+                        <wps:bodyPr/>
+                      </wps:wsp>
+                      <wps:wsp>
+                        <wps:cNvPr id="17" name="Rectangle 17"/>
+                        <wps:cNvSpPr/>
+                        <wps:spPr>
+                          <a:xfrm>
+                            <a:off x="385948" y="380011"/>
+                            <a:ext cx="2095500" cy="2159000"/>
+                          </a:xfrm>
+                          <a:prstGeom prst="rect">
+                            <a:avLst/>
+                          </a:prstGeom>
+                          <a:noFill/>
+                          <a:ln w="12700">
+                            <a:solidFill>
+                              <a:schemeClr val="tx1"/>
+                            </a:solidFill>
+                          </a:ln>
+                          <a:effectLst/>
+                        </wps:spPr>
+                        <wps:style>
+                          <a:lnRef idx="1">
+                            <a:schemeClr val="accent1"/>
+                          </a:lnRef>
+                          <a:fillRef idx="3">
+                            <a:schemeClr val="accent1"/>
+                          </a:fillRef>
+                          <a:effectRef idx="2">
+                            <a:schemeClr val="accent1"/>
+                          </a:effectRef>
+                          <a:fontRef idx="minor">
+                            <a:schemeClr val="lt1"/>
+                          </a:fontRef>
+                        </wps:style>
+                        <wps:bodyPr rot="0" spcFirstLastPara="0" vertOverflow="overflow" horzOverflow="overflow" vert="horz" wrap="square" lIns="91440" tIns="45720" rIns="91440" bIns="45720" numCol="1" spcCol="0" rtlCol="0" fromWordArt="0" anchor="ctr" anchorCtr="0" forceAA="0" compatLnSpc="1">
+                          <a:prstTxWarp prst="textNoShape">
+                            <a:avLst/>
+                          </a:prstTxWarp>
+                          <a:noAutofit/>
+                        </wps:bodyPr>
+                      </wps:wsp>
+                      <wps:wsp>
+                        <wps:cNvPr id="39" name="Straight Arrow Connector 39"/>
+                        <wps:cNvCnPr/>
+                        <wps:spPr>
+                          <a:xfrm>
+                            <a:off x="1430976" y="2535382"/>
+                            <a:ext cx="0" cy="762635"/>
+                          </a:xfrm>
+                          <a:prstGeom prst="straightConnector1">
+                            <a:avLst/>
+                          </a:prstGeom>
+                          <a:ln w="19050">
+                            <a:solidFill>
+                              <a:schemeClr val="tx1"/>
+                            </a:solidFill>
+                            <a:headEnd type="stealth"/>
+                            <a:tailEnd type="stealth" w="med" len="med"/>
+                          </a:ln>
+                          <a:effectLst/>
+                        </wps:spPr>
+                        <wps:style>
+                          <a:lnRef idx="2">
+                            <a:schemeClr val="accent1"/>
+                          </a:lnRef>
+                          <a:fillRef idx="0">
+                            <a:schemeClr val="accent1"/>
+                          </a:fillRef>
+                          <a:effectRef idx="1">
+                            <a:schemeClr val="accent1"/>
+                          </a:effectRef>
+                          <a:fontRef idx="minor">
+                            <a:schemeClr val="tx1"/>
+                          </a:fontRef>
+                        </wps:style>
+                        <wps:bodyPr/>
+                      </wps:wsp>
+                      <wps:wsp>
+                        <wps:cNvPr id="41" name="Straight Arrow Connector 41"/>
+                        <wps:cNvCnPr/>
+                        <wps:spPr>
+                          <a:xfrm>
+                            <a:off x="1425039" y="0"/>
+                            <a:ext cx="0" cy="376687"/>
+                          </a:xfrm>
+                          <a:prstGeom prst="straightConnector1">
+                            <a:avLst/>
+                          </a:prstGeom>
+                          <a:ln w="19050">
+                            <a:solidFill>
+                              <a:schemeClr val="tx1"/>
+                            </a:solidFill>
+                            <a:headEnd type="stealth"/>
+                            <a:tailEnd type="stealth" w="med" len="med"/>
+                          </a:ln>
+                          <a:effectLst/>
+                        </wps:spPr>
+                        <wps:style>
+                          <a:lnRef idx="2">
+                            <a:schemeClr val="accent1"/>
+                          </a:lnRef>
+                          <a:fillRef idx="0">
+                            <a:schemeClr val="accent1"/>
+                          </a:fillRef>
+                          <a:effectRef idx="1">
+                            <a:schemeClr val="accent1"/>
+                          </a:effectRef>
+                          <a:fontRef idx="minor">
+                            <a:schemeClr val="tx1"/>
+                          </a:fontRef>
+                        </wps:style>
+                        <wps:bodyPr/>
+                      </wps:wsp>
+                      <wps:wsp>
+                        <wps:cNvPr id="42" name="Straight Arrow Connector 42"/>
+                        <wps:cNvCnPr/>
+                        <wps:spPr>
+                          <a:xfrm flipH="1">
+                            <a:off x="0" y="1454728"/>
+                            <a:ext cx="379096" cy="0"/>
+                          </a:xfrm>
+                          <a:prstGeom prst="straightConnector1">
+                            <a:avLst/>
+                          </a:prstGeom>
+                          <a:ln w="19050">
+                            <a:solidFill>
+                              <a:schemeClr val="tx1"/>
+                            </a:solidFill>
+                            <a:headEnd type="stealth"/>
+                            <a:tailEnd type="stealth" w="med" len="med"/>
+                          </a:ln>
+                          <a:effectLst/>
+                        </wps:spPr>
+                        <wps:style>
+                          <a:lnRef idx="2">
+                            <a:schemeClr val="accent1"/>
+                          </a:lnRef>
+                          <a:fillRef idx="0">
+                            <a:schemeClr val="accent1"/>
+                          </a:fillRef>
+                          <a:effectRef idx="1">
+                            <a:schemeClr val="accent1"/>
+                          </a:effectRef>
+                          <a:fontRef idx="minor">
+                            <a:schemeClr val="tx1"/>
+                          </a:fontRef>
+                        </wps:style>
+                        <wps:bodyPr/>
+                      </wps:wsp>
+                      <wps:wsp>
+                        <wps:cNvPr id="262" name="Straight Arrow Connector 262"/>
+                        <wps:cNvCnPr/>
+                        <wps:spPr>
+                          <a:xfrm flipH="1">
+                            <a:off x="2481943" y="1466603"/>
+                            <a:ext cx="184066" cy="0"/>
+                          </a:xfrm>
+                          <a:prstGeom prst="straightConnector1">
+                            <a:avLst/>
+                          </a:prstGeom>
+                          <a:ln w="19050">
+                            <a:solidFill>
+                              <a:schemeClr val="tx1"/>
+                            </a:solidFill>
+                            <a:headEnd type="stealth"/>
+                            <a:tailEnd type="stealth" w="med" len="med"/>
+                          </a:ln>
+                          <a:effectLst/>
+                        </wps:spPr>
+                        <wps:style>
+                          <a:lnRef idx="2">
+                            <a:schemeClr val="accent1"/>
+                          </a:lnRef>
+                          <a:fillRef idx="0">
+                            <a:schemeClr val="accent1"/>
+                          </a:fillRef>
+                          <a:effectRef idx="1">
+                            <a:schemeClr val="accent1"/>
+                          </a:effectRef>
+                          <a:fontRef idx="minor">
+                            <a:schemeClr val="tx1"/>
+                          </a:fontRef>
+                        </wps:style>
+                        <wps:bodyPr/>
+                      </wps:wsp>
+                      <wps:wsp>
+                        <wps:cNvPr id="271" name="Text Box 2"/>
+                        <wps:cNvSpPr txBox="1">
+                          <a:spLocks noChangeArrowheads="1"/>
+                        </wps:cNvSpPr>
+                        <wps:spPr bwMode="auto">
+                          <a:xfrm>
+                            <a:off x="2440379" y="1217221"/>
+                            <a:ext cx="273132" cy="249382"/>
+                          </a:xfrm>
+                          <a:prstGeom prst="rect">
+                            <a:avLst/>
+                          </a:prstGeom>
+                          <a:noFill/>
+                          <a:ln w="9525">
+                            <a:noFill/>
+                            <a:miter lim="800000"/>
+                            <a:headEnd/>
+                            <a:tailEnd/>
+                          </a:ln>
+                        </wps:spPr>
+                        <wps:txbx>
+                          <w:txbxContent>
+                            <w:p>
+                              <w:pPr>
+                                <w:rPr>
+                                  <w:sz w:val="20"/>
+                                  <w:szCs w:val="20"/>
+                                </w:rPr>
+                              </w:pPr>
+                              <w:r>
+                                <w:rPr>
+                                  <w:sz w:val="20"/>
+                                  <w:szCs w:val="20"/>
+                                </w:rPr>
+                                <w:t>1</w:t>
+                              </w:r>
+                            </w:p>
+                          </w:txbxContent>
+                        </wps:txbx>
+                        <wps:bodyPr rot="0" vert="horz" wrap="square" lIns="91440" tIns="45720" rIns="91440" bIns="45720" anchor="t" anchorCtr="0">
+                          <a:spAutoFit/>
+                        </wps:bodyPr>
+                      </wps:wsp>
+                      <wps:wsp>
+                        <wps:cNvPr id="272" name="Text Box 2"/>
+                        <wps:cNvSpPr txBox="1">
+                          <a:spLocks noChangeArrowheads="1"/>
+                        </wps:cNvSpPr>
+                        <wps:spPr bwMode="auto">
+                          <a:xfrm>
+                            <a:off x="1199408" y="2796639"/>
+                            <a:ext cx="273132" cy="249382"/>
+                          </a:xfrm>
+                          <a:prstGeom prst="rect">
+                            <a:avLst/>
+                          </a:prstGeom>
+                          <a:noFill/>
+                          <a:ln w="9525">
+                            <a:noFill/>
+                            <a:miter lim="800000"/>
+                            <a:headEnd/>
+                            <a:tailEnd/>
+                          </a:ln>
+                        </wps:spPr>
+                        <wps:txbx>
+                          <w:txbxContent>
+                            <w:p>
+                              <w:pPr>
+                                <w:rPr>
+                                  <w:sz w:val="20"/>
+                                  <w:szCs w:val="20"/>
+                                </w:rPr>
+                              </w:pPr>
+                              <w:r>
+                                <w:rPr>
+                                  <w:sz w:val="20"/>
+                                  <w:szCs w:val="20"/>
+                                </w:rPr>
+                                <w:t>4</w:t>
+                              </w:r>
+                            </w:p>
+                          </w:txbxContent>
+                        </wps:txbx>
+                        <wps:bodyPr rot="0" vert="horz" wrap="square" lIns="91440" tIns="45720" rIns="91440" bIns="45720" anchor="t" anchorCtr="0">
+                          <a:spAutoFit/>
+                        </wps:bodyPr>
+                      </wps:wsp>
+                      <wps:wsp>
+                        <wps:cNvPr id="273" name="Text Box 2"/>
+                        <wps:cNvSpPr txBox="1">
+                          <a:spLocks noChangeArrowheads="1"/>
+                        </wps:cNvSpPr>
+                        <wps:spPr bwMode="auto">
+                          <a:xfrm>
+                            <a:off x="47501" y="1223159"/>
+                            <a:ext cx="273133" cy="249382"/>
+                          </a:xfrm>
+                          <a:prstGeom prst="rect">
+                            <a:avLst/>
+                          </a:prstGeom>
+                          <a:noFill/>
+                          <a:ln w="9525">
+                            <a:noFill/>
+                            <a:miter lim="800000"/>
+                            <a:headEnd/>
+                            <a:tailEnd/>
+                          </a:ln>
+                        </wps:spPr>
+                        <wps:txbx>
+                          <w:txbxContent>
+                            <w:p>
+                              <w:pPr>
+                                <w:rPr>
+                                  <w:sz w:val="20"/>
+                                  <w:szCs w:val="20"/>
+                                </w:rPr>
+                              </w:pPr>
+                              <w:r>
+                                <w:rPr>
+                                  <w:sz w:val="20"/>
+                                  <w:szCs w:val="20"/>
+                                </w:rPr>
+                                <w:t>2</w:t>
+                              </w:r>
+                            </w:p>
+                          </w:txbxContent>
+                        </wps:txbx>
+                        <wps:bodyPr rot="0" vert="horz" wrap="square" lIns="91440" tIns="45720" rIns="91440" bIns="45720" anchor="t" anchorCtr="0">
+                          <a:spAutoFit/>
+                        </wps:bodyPr>
+                      </wps:wsp>
+                      <wps:wsp>
+                        <wps:cNvPr id="294" name="Text Box 2"/>
+                        <wps:cNvSpPr txBox="1">
+                          <a:spLocks noChangeArrowheads="1"/>
+                        </wps:cNvSpPr>
+                        <wps:spPr bwMode="auto">
+                          <a:xfrm>
+                            <a:off x="1199408" y="59377"/>
+                            <a:ext cx="273132" cy="249382"/>
+                          </a:xfrm>
+                          <a:prstGeom prst="rect">
+                            <a:avLst/>
+                          </a:prstGeom>
+                          <a:noFill/>
+                          <a:ln w="9525">
+                            <a:noFill/>
+                            <a:miter lim="800000"/>
+                            <a:headEnd/>
+                            <a:tailEnd/>
+                          </a:ln>
+                        </wps:spPr>
+                        <wps:txbx>
+                          <w:txbxContent>
+                            <w:p>
+                              <w:pPr>
+                                <w:rPr>
+                                  <w:sz w:val="20"/>
+                                  <w:szCs w:val="20"/>
+                                </w:rPr>
+                              </w:pPr>
+                              <w:r>
+                                <w:rPr>
+                                  <w:sz w:val="20"/>
+                                  <w:szCs w:val="20"/>
+                                </w:rPr>
+                                <w:t>2</w:t>
+                              </w:r>
+                            </w:p>
+                          </w:txbxContent>
+                        </wps:txbx>
+                        <wps:bodyPr rot="0" vert="horz" wrap="square" lIns="91440" tIns="45720" rIns="91440" bIns="45720" anchor="t" anchorCtr="0">
+                          <a:spAutoFit/>
+                        </wps:bodyPr>
+                      </wps:wsp>
+                      <wps:wsp>
+                        <wps:cNvPr id="296" name="Rounded Rectangle 296"/>
+                        <wps:cNvSpPr/>
+                        <wps:spPr>
+                          <a:xfrm>
+                            <a:off x="504701" y="552203"/>
+                            <a:ext cx="1840230" cy="118745"/>
+                          </a:xfrm>
+                          <a:prstGeom prst="roundRect">
+                            <a:avLst/>
+                          </a:prstGeom>
+                          <a:solidFill>
+                            <a:schemeClr val="bg1">
+                              <a:lumMod val="75000"/>
+                            </a:schemeClr>
+                          </a:solidFill>
+                          <a:ln>
+                            <a:noFill/>
+                          </a:ln>
+                          <a:effectLst/>
+                        </wps:spPr>
+                        <wps:style>
+                          <a:lnRef idx="1">
+                            <a:schemeClr val="accent1"/>
+                          </a:lnRef>
+                          <a:fillRef idx="3">
+                            <a:schemeClr val="accent1"/>
+                          </a:fillRef>
+                          <a:effectRef idx="2">
+                            <a:schemeClr val="accent1"/>
+                          </a:effectRef>
+                          <a:fontRef idx="minor">
+                            <a:schemeClr val="lt1"/>
+                          </a:fontRef>
+                        </wps:style>
+                        <wps:bodyPr rot="0" spcFirstLastPara="0" vertOverflow="overflow" horzOverflow="overflow" vert="horz" wrap="square" lIns="91440" tIns="45720" rIns="91440" bIns="45720" numCol="1" spcCol="0" rtlCol="0" fromWordArt="0" anchor="ctr" anchorCtr="0" forceAA="0" compatLnSpc="1">
+                          <a:prstTxWarp prst="textNoShape">
+                            <a:avLst/>
+                          </a:prstTxWarp>
+                          <a:noAutofit/>
+                        </wps:bodyPr>
+                      </wps:wsp>
+                      <wps:wsp>
+                        <wps:cNvPr id="297" name="Rounded Rectangle 297"/>
+                        <wps:cNvSpPr/>
+                        <wps:spPr>
+                          <a:xfrm>
+                            <a:off x="504701" y="831273"/>
+                            <a:ext cx="1840230" cy="118745"/>
+                          </a:xfrm>
+                          <a:prstGeom prst="roundRect">
+                            <a:avLst/>
+                          </a:prstGeom>
+                          <a:solidFill>
+                            <a:schemeClr val="bg1">
+                              <a:lumMod val="75000"/>
+                            </a:schemeClr>
+                          </a:solidFill>
+                          <a:ln>
+                            <a:noFill/>
+                          </a:ln>
+                          <a:effectLst/>
+                        </wps:spPr>
+                        <wps:style>
+                          <a:lnRef idx="1">
+                            <a:schemeClr val="accent1"/>
+                          </a:lnRef>
+                          <a:fillRef idx="3">
+                            <a:schemeClr val="accent1"/>
+                          </a:fillRef>
+                          <a:effectRef idx="2">
+                            <a:schemeClr val="accent1"/>
+                          </a:effectRef>
+                          <a:fontRef idx="minor">
+                            <a:schemeClr val="lt1"/>
+                          </a:fontRef>
+                        </wps:style>
+                        <wps:bodyPr rot="0" spcFirstLastPara="0" vertOverflow="overflow" horzOverflow="overflow" vert="horz" wrap="square" lIns="91440" tIns="45720" rIns="91440" bIns="45720" numCol="1" spcCol="0" rtlCol="0" fromWordArt="0" anchor="ctr" anchorCtr="0" forceAA="0" compatLnSpc="1">
+                          <a:prstTxWarp prst="textNoShape">
+                            <a:avLst/>
+                          </a:prstTxWarp>
+                          <a:noAutofit/>
+                        </wps:bodyPr>
+                      </wps:wsp>
+                      <wps:wsp>
+                        <wps:cNvPr id="298" name="Rounded Rectangle 298"/>
+                        <wps:cNvSpPr/>
+                        <wps:spPr>
+                          <a:xfrm>
+                            <a:off x="504701" y="1110343"/>
+                            <a:ext cx="1840230" cy="118745"/>
+                          </a:xfrm>
+                          <a:prstGeom prst="roundRect">
+                            <a:avLst/>
+                          </a:prstGeom>
+                          <a:solidFill>
+                            <a:schemeClr val="bg1">
+                              <a:lumMod val="75000"/>
+                            </a:schemeClr>
+                          </a:solidFill>
+                          <a:ln>
+                            <a:noFill/>
+                          </a:ln>
+                          <a:effectLst/>
+                        </wps:spPr>
+                        <wps:style>
+                          <a:lnRef idx="1">
+                            <a:schemeClr val="accent1"/>
+                          </a:lnRef>
+                          <a:fillRef idx="3">
+                            <a:schemeClr val="accent1"/>
+                          </a:fillRef>
+                          <a:effectRef idx="2">
+                            <a:schemeClr val="accent1"/>
+                          </a:effectRef>
+                          <a:fontRef idx="minor">
+                            <a:schemeClr val="lt1"/>
+                          </a:fontRef>
+                        </wps:style>
+                        <wps:bodyPr rot="0" spcFirstLastPara="0" vertOverflow="overflow" horzOverflow="overflow" vert="horz" wrap="square" lIns="91440" tIns="45720" rIns="91440" bIns="45720" numCol="1" spcCol="0" rtlCol="0" fromWordArt="0" anchor="ctr" anchorCtr="0" forceAA="0" compatLnSpc="1">
+                          <a:prstTxWarp prst="textNoShape">
+                            <a:avLst/>
+                          </a:prstTxWarp>
+                          <a:noAutofit/>
+                        </wps:bodyPr>
+                      </wps:wsp>
+                      <wps:wsp>
+                        <wps:cNvPr id="300" name="Rounded Rectangle 300"/>
+                        <wps:cNvSpPr/>
+                        <wps:spPr>
+                          <a:xfrm>
+                            <a:off x="510639" y="1407226"/>
+                            <a:ext cx="1840230" cy="118745"/>
+                          </a:xfrm>
+                          <a:prstGeom prst="roundRect">
+                            <a:avLst/>
+                          </a:prstGeom>
+                          <a:solidFill>
+                            <a:schemeClr val="bg1">
+                              <a:lumMod val="75000"/>
+                            </a:schemeClr>
+                          </a:solidFill>
+                          <a:ln>
+                            <a:noFill/>
+                          </a:ln>
+                          <a:effectLst/>
+                        </wps:spPr>
+                        <wps:style>
+                          <a:lnRef idx="1">
+                            <a:schemeClr val="accent1"/>
+                          </a:lnRef>
+                          <a:fillRef idx="3">
+                            <a:schemeClr val="accent1"/>
+                          </a:fillRef>
+                          <a:effectRef idx="2">
+                            <a:schemeClr val="accent1"/>
+                          </a:effectRef>
+                          <a:fontRef idx="minor">
+                            <a:schemeClr val="lt1"/>
+                          </a:fontRef>
+                        </wps:style>
+                        <wps:bodyPr rot="0" spcFirstLastPara="0" vertOverflow="overflow" horzOverflow="overflow" vert="horz" wrap="square" lIns="91440" tIns="45720" rIns="91440" bIns="45720" numCol="1" spcCol="0" rtlCol="0" fromWordArt="0" anchor="ctr" anchorCtr="0" forceAA="0" compatLnSpc="1">
+                          <a:prstTxWarp prst="textNoShape">
+                            <a:avLst/>
+                          </a:prstTxWarp>
+                          <a:noAutofit/>
+                        </wps:bodyPr>
+                      </wps:wsp>
+                      <wps:wsp>
+                        <wps:cNvPr id="301" name="Rounded Rectangle 301"/>
+                        <wps:cNvSpPr/>
+                        <wps:spPr>
+                          <a:xfrm>
+                            <a:off x="504701" y="1680359"/>
+                            <a:ext cx="1840230" cy="118745"/>
+                          </a:xfrm>
+                          <a:prstGeom prst="roundRect">
+                            <a:avLst/>
+                          </a:prstGeom>
+                          <a:solidFill>
+                            <a:schemeClr val="bg1">
+                              <a:lumMod val="75000"/>
+                            </a:schemeClr>
+                          </a:solidFill>
+                          <a:ln>
+                            <a:noFill/>
+                          </a:ln>
+                          <a:effectLst/>
+                        </wps:spPr>
+                        <wps:style>
+                          <a:lnRef idx="1">
+                            <a:schemeClr val="accent1"/>
+                          </a:lnRef>
+                          <a:fillRef idx="3">
+                            <a:schemeClr val="accent1"/>
+                          </a:fillRef>
+                          <a:effectRef idx="2">
+                            <a:schemeClr val="accent1"/>
+                          </a:effectRef>
+                          <a:fontRef idx="minor">
+                            <a:schemeClr val="lt1"/>
+                          </a:fontRef>
+                        </wps:style>
+                        <wps:bodyPr rot="0" spcFirstLastPara="0" vertOverflow="overflow" horzOverflow="overflow" vert="horz" wrap="square" lIns="91440" tIns="45720" rIns="91440" bIns="45720" numCol="1" spcCol="0" rtlCol="0" fromWordArt="0" anchor="ctr" anchorCtr="0" forceAA="0" compatLnSpc="1">
+                          <a:prstTxWarp prst="textNoShape">
+                            <a:avLst/>
+                          </a:prstTxWarp>
+                          <a:noAutofit/>
+                        </wps:bodyPr>
+                      </wps:wsp>
+                      <wps:wsp>
+                        <wps:cNvPr id="303" name="Rounded Rectangle 303"/>
+                        <wps:cNvSpPr/>
+                        <wps:spPr>
+                          <a:xfrm>
+                            <a:off x="510639" y="1965367"/>
+                            <a:ext cx="1840230" cy="118745"/>
+                          </a:xfrm>
+                          <a:prstGeom prst="roundRect">
+                            <a:avLst/>
+                          </a:prstGeom>
+                          <a:solidFill>
+                            <a:schemeClr val="bg1">
+                              <a:lumMod val="75000"/>
+                            </a:schemeClr>
+                          </a:solidFill>
+                          <a:ln>
+                            <a:noFill/>
+                          </a:ln>
+                          <a:effectLst/>
+                        </wps:spPr>
+                        <wps:style>
+                          <a:lnRef idx="1">
+                            <a:schemeClr val="accent1"/>
+                          </a:lnRef>
+                          <a:fillRef idx="3">
+                            <a:schemeClr val="accent1"/>
+                          </a:fillRef>
+                          <a:effectRef idx="2">
+                            <a:schemeClr val="accent1"/>
+                          </a:effectRef>
+                          <a:fontRef idx="minor">
+                            <a:schemeClr val="lt1"/>
+                          </a:fontRef>
+                        </wps:style>
+                        <wps:bodyPr rot="0" spcFirstLastPara="0" vertOverflow="overflow" horzOverflow="overflow" vert="horz" wrap="square" lIns="91440" tIns="45720" rIns="91440" bIns="45720" numCol="1" spcCol="0" rtlCol="0" fromWordArt="0" anchor="ctr" anchorCtr="0" forceAA="0" compatLnSpc="1">
+                          <a:prstTxWarp prst="textNoShape">
+                            <a:avLst/>
+                          </a:prstTxWarp>
+                          <a:noAutofit/>
+                        </wps:bodyPr>
+                      </wps:wsp>
+                      <wps:wsp>
+                        <wps:cNvPr id="305" name="Rounded Rectangle 305"/>
+                        <wps:cNvSpPr/>
+                        <wps:spPr>
+                          <a:xfrm>
+                            <a:off x="504701" y="2238499"/>
+                            <a:ext cx="1840230" cy="118745"/>
+                          </a:xfrm>
+                          <a:prstGeom prst="roundRect">
+                            <a:avLst/>
+                          </a:prstGeom>
+                          <a:solidFill>
+                            <a:schemeClr val="bg1">
+                              <a:lumMod val="75000"/>
+                            </a:schemeClr>
+                          </a:solidFill>
+                          <a:ln>
+                            <a:noFill/>
+                          </a:ln>
+                          <a:effectLst/>
+                        </wps:spPr>
+                        <wps:style>
+                          <a:lnRef idx="1">
+                            <a:schemeClr val="accent1"/>
+                          </a:lnRef>
+                          <a:fillRef idx="3">
+                            <a:schemeClr val="accent1"/>
+                          </a:fillRef>
+                          <a:effectRef idx="2">
+                            <a:schemeClr val="accent1"/>
+                          </a:effectRef>
+                          <a:fontRef idx="minor">
+                            <a:schemeClr val="lt1"/>
+                          </a:fontRef>
+                        </wps:style>
+                        <wps:bodyPr rot="0" spcFirstLastPara="0" vertOverflow="overflow" horzOverflow="overflow" vert="horz" wrap="square" lIns="91440" tIns="45720" rIns="91440" bIns="45720" numCol="1" spcCol="0" rtlCol="0" fromWordArt="0" anchor="ctr" anchorCtr="0" forceAA="0" compatLnSpc="1">
+                          <a:prstTxWarp prst="textNoShape">
+                            <a:avLst/>
+                          </a:prstTxWarp>
+                          <a:noAutofit/>
+                        </wps:bodyPr>
+                      </wps:wsp>
+                      <wps:wsp>
+                        <wps:cNvPr id="310" name="Rectangle 310"/>
+                        <wps:cNvSpPr/>
+                        <wps:spPr>
+                          <a:xfrm>
+                            <a:off x="2867891" y="391886"/>
+                            <a:ext cx="2095500" cy="2159000"/>
+                          </a:xfrm>
+                          <a:prstGeom prst="rect">
+                            <a:avLst/>
+                          </a:prstGeom>
+                          <a:noFill/>
+                          <a:ln w="12700">
+                            <a:solidFill>
+                              <a:schemeClr val="tx1"/>
+                            </a:solidFill>
+                          </a:ln>
+                          <a:effectLst/>
+                        </wps:spPr>
+                        <wps:style>
+                          <a:lnRef idx="1">
+                            <a:schemeClr val="accent1"/>
+                          </a:lnRef>
+                          <a:fillRef idx="3">
+                            <a:schemeClr val="accent1"/>
+                          </a:fillRef>
+                          <a:effectRef idx="2">
+                            <a:schemeClr val="accent1"/>
+                          </a:effectRef>
+                          <a:fontRef idx="minor">
+                            <a:schemeClr val="lt1"/>
+                          </a:fontRef>
+                        </wps:style>
+                        <wps:bodyPr rot="0" spcFirstLastPara="0" vertOverflow="overflow" horzOverflow="overflow" vert="horz" wrap="square" lIns="91440" tIns="45720" rIns="91440" bIns="45720" numCol="1" spcCol="0" rtlCol="0" fromWordArt="0" anchor="ctr" anchorCtr="0" forceAA="0" compatLnSpc="1">
+                          <a:prstTxWarp prst="textNoShape">
+                            <a:avLst/>
+                          </a:prstTxWarp>
+                          <a:noAutofit/>
+                        </wps:bodyPr>
+                      </wps:wsp>
+                      <wps:wsp>
+                        <wps:cNvPr id="311" name="Straight Arrow Connector 311"/>
+                        <wps:cNvCnPr/>
+                        <wps:spPr>
+                          <a:xfrm>
+                            <a:off x="3918857" y="2541320"/>
+                            <a:ext cx="0" cy="762635"/>
+                          </a:xfrm>
+                          <a:prstGeom prst="straightConnector1">
+                            <a:avLst/>
+                          </a:prstGeom>
+                          <a:ln w="19050">
+                            <a:solidFill>
+                              <a:schemeClr val="tx1"/>
+                            </a:solidFill>
+                            <a:headEnd type="stealth"/>
+                            <a:tailEnd type="stealth" w="med" len="med"/>
+                          </a:ln>
+                          <a:effectLst/>
+                        </wps:spPr>
+                        <wps:style>
+                          <a:lnRef idx="2">
+                            <a:schemeClr val="accent1"/>
+                          </a:lnRef>
+                          <a:fillRef idx="0">
+                            <a:schemeClr val="accent1"/>
+                          </a:fillRef>
+                          <a:effectRef idx="1">
+                            <a:schemeClr val="accent1"/>
+                          </a:effectRef>
+                          <a:fontRef idx="minor">
+                            <a:schemeClr val="tx1"/>
+                          </a:fontRef>
+                        </wps:style>
+                        <wps:bodyPr/>
+                      </wps:wsp>
+                      <wps:wsp>
+                        <wps:cNvPr id="312" name="Straight Arrow Connector 312"/>
+                        <wps:cNvCnPr/>
+                        <wps:spPr>
+                          <a:xfrm>
+                            <a:off x="3912919" y="11876"/>
+                            <a:ext cx="0" cy="376555"/>
+                          </a:xfrm>
+                          <a:prstGeom prst="straightConnector1">
+                            <a:avLst/>
+                          </a:prstGeom>
+                          <a:ln w="19050">
+                            <a:solidFill>
+                              <a:schemeClr val="tx1"/>
+                            </a:solidFill>
+                            <a:headEnd type="stealth"/>
+                            <a:tailEnd type="stealth" w="med" len="med"/>
+                          </a:ln>
+                          <a:effectLst/>
+                        </wps:spPr>
+                        <wps:style>
+                          <a:lnRef idx="2">
+                            <a:schemeClr val="accent1"/>
+                          </a:lnRef>
+                          <a:fillRef idx="0">
+                            <a:schemeClr val="accent1"/>
+                          </a:fillRef>
+                          <a:effectRef idx="1">
+                            <a:schemeClr val="accent1"/>
+                          </a:effectRef>
+                          <a:fontRef idx="minor">
+                            <a:schemeClr val="tx1"/>
+                          </a:fontRef>
+                        </wps:style>
+                        <wps:bodyPr/>
+                      </wps:wsp>
+                      <wps:wsp>
+                        <wps:cNvPr id="318" name="Straight Arrow Connector 318"/>
+                        <wps:cNvCnPr/>
+                        <wps:spPr>
+                          <a:xfrm flipH="1">
+                            <a:off x="4957948" y="1478478"/>
+                            <a:ext cx="369570" cy="0"/>
+                          </a:xfrm>
+                          <a:prstGeom prst="straightConnector1">
+                            <a:avLst/>
+                          </a:prstGeom>
+                          <a:ln w="19050">
+                            <a:solidFill>
+                              <a:schemeClr val="tx1"/>
+                            </a:solidFill>
+                            <a:headEnd type="stealth"/>
+                            <a:tailEnd type="stealth" w="med" len="med"/>
+                          </a:ln>
+                          <a:effectLst/>
+                        </wps:spPr>
+                        <wps:style>
+                          <a:lnRef idx="2">
+                            <a:schemeClr val="accent1"/>
+                          </a:lnRef>
+                          <a:fillRef idx="0">
+                            <a:schemeClr val="accent1"/>
+                          </a:fillRef>
+                          <a:effectRef idx="1">
+                            <a:schemeClr val="accent1"/>
+                          </a:effectRef>
+                          <a:fontRef idx="minor">
+                            <a:schemeClr val="tx1"/>
+                          </a:fontRef>
+                        </wps:style>
+                        <wps:bodyPr/>
+                      </wps:wsp>
+                      <wps:wsp>
+                        <wps:cNvPr id="319" name="Text Box 2"/>
+                        <wps:cNvSpPr txBox="1">
+                          <a:spLocks noChangeArrowheads="1"/>
+                        </wps:cNvSpPr>
+                        <wps:spPr bwMode="auto">
+                          <a:xfrm>
+                            <a:off x="5011387" y="1246909"/>
+                            <a:ext cx="273050" cy="248920"/>
+                          </a:xfrm>
+                          <a:prstGeom prst="rect">
+                            <a:avLst/>
+                          </a:prstGeom>
+                          <a:noFill/>
+                          <a:ln w="9525">
+                            <a:noFill/>
+                            <a:miter lim="800000"/>
+                            <a:headEnd/>
+                            <a:tailEnd/>
+                          </a:ln>
+                        </wps:spPr>
+                        <wps:txbx>
+                          <w:txbxContent>
+                            <w:p>
+                              <w:pPr>
+                                <w:rPr>
+                                  <w:sz w:val="20"/>
+                                  <w:szCs w:val="20"/>
+                                </w:rPr>
+                              </w:pPr>
+                              <w:r>
+                                <w:rPr>
+                                  <w:sz w:val="20"/>
+                                  <w:szCs w:val="20"/>
+                                </w:rPr>
+                                <w:t>2</w:t>
+                              </w:r>
+                            </w:p>
+                          </w:txbxContent>
+                        </wps:txbx>
+                        <wps:bodyPr rot="0" vert="horz" wrap="square" lIns="91440" tIns="45720" rIns="91440" bIns="45720" anchor="t" anchorCtr="0">
+                          <a:spAutoFit/>
+                        </wps:bodyPr>
+                      </wps:wsp>
+                      <wps:wsp>
+                        <wps:cNvPr id="320" name="Text Box 2"/>
+                        <wps:cNvSpPr txBox="1">
+                          <a:spLocks noChangeArrowheads="1"/>
+                        </wps:cNvSpPr>
+                        <wps:spPr bwMode="auto">
+                          <a:xfrm>
+                            <a:off x="3681350" y="2808515"/>
+                            <a:ext cx="273050" cy="248920"/>
+                          </a:xfrm>
+                          <a:prstGeom prst="rect">
+                            <a:avLst/>
+                          </a:prstGeom>
+                          <a:noFill/>
+                          <a:ln w="9525">
+                            <a:noFill/>
+                            <a:miter lim="800000"/>
+                            <a:headEnd/>
+                            <a:tailEnd/>
+                          </a:ln>
+                        </wps:spPr>
+                        <wps:txbx>
+                          <w:txbxContent>
+                            <w:p>
+                              <w:pPr>
+                                <w:rPr>
+                                  <w:sz w:val="20"/>
+                                  <w:szCs w:val="20"/>
+                                </w:rPr>
+                              </w:pPr>
+                              <w:r>
+                                <w:rPr>
+                                  <w:sz w:val="20"/>
+                                  <w:szCs w:val="20"/>
+                                </w:rPr>
+                                <w:t>4</w:t>
+                              </w:r>
+                            </w:p>
+                          </w:txbxContent>
+                        </wps:txbx>
+                        <wps:bodyPr rot="0" vert="horz" wrap="square" lIns="91440" tIns="45720" rIns="91440" bIns="45720" anchor="t" anchorCtr="0">
+                          <a:spAutoFit/>
+                        </wps:bodyPr>
+                      </wps:wsp>
+                      <wps:wsp>
+                        <wps:cNvPr id="321" name="Text Box 2"/>
+                        <wps:cNvSpPr txBox="1">
+                          <a:spLocks noChangeArrowheads="1"/>
+                        </wps:cNvSpPr>
+                        <wps:spPr bwMode="auto">
+                          <a:xfrm>
+                            <a:off x="2632295" y="1217221"/>
+                            <a:ext cx="273050" cy="248920"/>
+                          </a:xfrm>
+                          <a:prstGeom prst="rect">
+                            <a:avLst/>
+                          </a:prstGeom>
+                          <a:noFill/>
+                          <a:ln w="9525">
+                            <a:noFill/>
+                            <a:miter lim="800000"/>
+                            <a:headEnd/>
+                            <a:tailEnd/>
+                          </a:ln>
+                        </wps:spPr>
+                        <wps:txbx>
+                          <w:txbxContent>
+                            <w:p>
+                              <w:pPr>
+                                <w:rPr>
+                                  <w:sz w:val="20"/>
+                                  <w:szCs w:val="20"/>
+                                </w:rPr>
+                              </w:pPr>
+                              <w:r>
+                                <w:rPr>
+                                  <w:sz w:val="20"/>
+                                  <w:szCs w:val="20"/>
+                                </w:rPr>
+                                <w:t>1</w:t>
+                              </w:r>
+                            </w:p>
+                          </w:txbxContent>
+                        </wps:txbx>
+                        <wps:bodyPr rot="0" vert="horz" wrap="square" lIns="91440" tIns="45720" rIns="91440" bIns="45720" anchor="t" anchorCtr="0">
+                          <a:spAutoFit/>
+                        </wps:bodyPr>
+                      </wps:wsp>
+                      <wps:wsp>
+                        <wps:cNvPr id="327" name="Text Box 2"/>
+                        <wps:cNvSpPr txBox="1">
+                          <a:spLocks noChangeArrowheads="1"/>
+                        </wps:cNvSpPr>
+                        <wps:spPr bwMode="auto">
+                          <a:xfrm>
+                            <a:off x="3681350" y="71252"/>
+                            <a:ext cx="273050" cy="248920"/>
+                          </a:xfrm>
+                          <a:prstGeom prst="rect">
+                            <a:avLst/>
+                          </a:prstGeom>
+                          <a:noFill/>
+                          <a:ln w="9525">
+                            <a:noFill/>
+                            <a:miter lim="800000"/>
+                            <a:headEnd/>
+                            <a:tailEnd/>
+                          </a:ln>
+                        </wps:spPr>
+                        <wps:txbx>
+                          <w:txbxContent>
+                            <w:p>
+                              <w:pPr>
+                                <w:rPr>
+                                  <w:sz w:val="20"/>
+                                  <w:szCs w:val="20"/>
+                                </w:rPr>
+                              </w:pPr>
+                              <w:r>
+                                <w:rPr>
+                                  <w:sz w:val="20"/>
+                                  <w:szCs w:val="20"/>
+                                </w:rPr>
+                                <w:t>2</w:t>
+                              </w:r>
+                            </w:p>
+                          </w:txbxContent>
+                        </wps:txbx>
+                        <wps:bodyPr rot="0" vert="horz" wrap="square" lIns="91440" tIns="45720" rIns="91440" bIns="45720" anchor="t" anchorCtr="0">
+                          <a:spAutoFit/>
+                        </wps:bodyPr>
+                      </wps:wsp>
+                      <wps:wsp>
+                        <wps:cNvPr id="328" name="Rounded Rectangle 328"/>
+                        <wps:cNvSpPr/>
+                        <wps:spPr>
+                          <a:xfrm>
+                            <a:off x="2986644" y="564078"/>
+                            <a:ext cx="1840230" cy="118745"/>
+                          </a:xfrm>
+                          <a:prstGeom prst="roundRect">
+                            <a:avLst/>
+                          </a:prstGeom>
+                          <a:solidFill>
+                            <a:schemeClr val="bg1">
+                              <a:lumMod val="75000"/>
+                            </a:schemeClr>
+                          </a:solidFill>
+                          <a:ln>
+                            <a:noFill/>
+                          </a:ln>
+                          <a:effectLst/>
+                        </wps:spPr>
+                        <wps:style>
+                          <a:lnRef idx="1">
+                            <a:schemeClr val="accent1"/>
+                          </a:lnRef>
+                          <a:fillRef idx="3">
+                            <a:schemeClr val="accent1"/>
+                          </a:fillRef>
+                          <a:effectRef idx="2">
+                            <a:schemeClr val="accent1"/>
+                          </a:effectRef>
+                          <a:fontRef idx="minor">
+                            <a:schemeClr val="lt1"/>
+                          </a:fontRef>
+                        </wps:style>
+                        <wps:bodyPr rot="0" spcFirstLastPara="0" vertOverflow="overflow" horzOverflow="overflow" vert="horz" wrap="square" lIns="91440" tIns="45720" rIns="91440" bIns="45720" numCol="1" spcCol="0" rtlCol="0" fromWordArt="0" anchor="ctr" anchorCtr="0" forceAA="0" compatLnSpc="1">
+                          <a:prstTxWarp prst="textNoShape">
+                            <a:avLst/>
+                          </a:prstTxWarp>
+                          <a:noAutofit/>
+                        </wps:bodyPr>
+                      </wps:wsp>
+                      <wps:wsp>
+                        <wps:cNvPr id="329" name="Rounded Rectangle 329"/>
+                        <wps:cNvSpPr/>
+                        <wps:spPr>
+                          <a:xfrm>
+                            <a:off x="2986644" y="843148"/>
+                            <a:ext cx="1840230" cy="118745"/>
+                          </a:xfrm>
+                          <a:prstGeom prst="roundRect">
+                            <a:avLst/>
+                          </a:prstGeom>
+                          <a:solidFill>
+                            <a:schemeClr val="bg1">
+                              <a:lumMod val="75000"/>
+                            </a:schemeClr>
+                          </a:solidFill>
+                          <a:ln>
+                            <a:noFill/>
+                          </a:ln>
+                          <a:effectLst/>
+                        </wps:spPr>
+                        <wps:style>
+                          <a:lnRef idx="1">
+                            <a:schemeClr val="accent1"/>
+                          </a:lnRef>
+                          <a:fillRef idx="3">
+                            <a:schemeClr val="accent1"/>
+                          </a:fillRef>
+                          <a:effectRef idx="2">
+                            <a:schemeClr val="accent1"/>
+                          </a:effectRef>
+                          <a:fontRef idx="minor">
+                            <a:schemeClr val="lt1"/>
+                          </a:fontRef>
+                        </wps:style>
+                        <wps:bodyPr rot="0" spcFirstLastPara="0" vertOverflow="overflow" horzOverflow="overflow" vert="horz" wrap="square" lIns="91440" tIns="45720" rIns="91440" bIns="45720" numCol="1" spcCol="0" rtlCol="0" fromWordArt="0" anchor="ctr" anchorCtr="0" forceAA="0" compatLnSpc="1">
+                          <a:prstTxWarp prst="textNoShape">
+                            <a:avLst/>
+                          </a:prstTxWarp>
+                          <a:noAutofit/>
+                        </wps:bodyPr>
+                      </wps:wsp>
+                      <wps:wsp>
+                        <wps:cNvPr id="336" name="Rounded Rectangle 336"/>
+                        <wps:cNvSpPr/>
+                        <wps:spPr>
+                          <a:xfrm>
+                            <a:off x="2986644" y="1122219"/>
+                            <a:ext cx="1840230" cy="118745"/>
+                          </a:xfrm>
+                          <a:prstGeom prst="roundRect">
+                            <a:avLst/>
+                          </a:prstGeom>
+                          <a:solidFill>
+                            <a:schemeClr val="bg1">
+                              <a:lumMod val="75000"/>
+                            </a:schemeClr>
+                          </a:solidFill>
+                          <a:ln>
+                            <a:noFill/>
+                          </a:ln>
+                          <a:effectLst/>
+                        </wps:spPr>
+                        <wps:style>
+                          <a:lnRef idx="1">
+                            <a:schemeClr val="accent1"/>
+                          </a:lnRef>
+                          <a:fillRef idx="3">
+                            <a:schemeClr val="accent1"/>
+                          </a:fillRef>
+                          <a:effectRef idx="2">
+                            <a:schemeClr val="accent1"/>
+                          </a:effectRef>
+                          <a:fontRef idx="minor">
+                            <a:schemeClr val="lt1"/>
+                          </a:fontRef>
+                        </wps:style>
+                        <wps:bodyPr rot="0" spcFirstLastPara="0" vertOverflow="overflow" horzOverflow="overflow" vert="horz" wrap="square" lIns="91440" tIns="45720" rIns="91440" bIns="45720" numCol="1" spcCol="0" rtlCol="0" fromWordArt="0" anchor="ctr" anchorCtr="0" forceAA="0" compatLnSpc="1">
+                          <a:prstTxWarp prst="textNoShape">
+                            <a:avLst/>
+                          </a:prstTxWarp>
+                          <a:noAutofit/>
+                        </wps:bodyPr>
+                      </wps:wsp>
+                      <wps:wsp>
+                        <wps:cNvPr id="337" name="Rounded Rectangle 337"/>
+                        <wps:cNvSpPr/>
+                        <wps:spPr>
+                          <a:xfrm>
+                            <a:off x="2992582" y="1419102"/>
+                            <a:ext cx="1840230" cy="118745"/>
+                          </a:xfrm>
+                          <a:prstGeom prst="roundRect">
+                            <a:avLst/>
+                          </a:prstGeom>
+                          <a:solidFill>
+                            <a:schemeClr val="bg1">
+                              <a:lumMod val="75000"/>
+                            </a:schemeClr>
+                          </a:solidFill>
+                          <a:ln>
+                            <a:noFill/>
+                          </a:ln>
+                          <a:effectLst/>
+                        </wps:spPr>
+                        <wps:style>
+                          <a:lnRef idx="1">
+                            <a:schemeClr val="accent1"/>
+                          </a:lnRef>
+                          <a:fillRef idx="3">
+                            <a:schemeClr val="accent1"/>
+                          </a:fillRef>
+                          <a:effectRef idx="2">
+                            <a:schemeClr val="accent1"/>
+                          </a:effectRef>
+                          <a:fontRef idx="minor">
+                            <a:schemeClr val="lt1"/>
+                          </a:fontRef>
+                        </wps:style>
+                        <wps:bodyPr rot="0" spcFirstLastPara="0" vertOverflow="overflow" horzOverflow="overflow" vert="horz" wrap="square" lIns="91440" tIns="45720" rIns="91440" bIns="45720" numCol="1" spcCol="0" rtlCol="0" fromWordArt="0" anchor="ctr" anchorCtr="0" forceAA="0" compatLnSpc="1">
+                          <a:prstTxWarp prst="textNoShape">
+                            <a:avLst/>
+                          </a:prstTxWarp>
+                          <a:noAutofit/>
+                        </wps:bodyPr>
+                      </wps:wsp>
+                      <wps:wsp>
+                        <wps:cNvPr id="338" name="Rounded Rectangle 338"/>
+                        <wps:cNvSpPr/>
+                        <wps:spPr>
+                          <a:xfrm>
+                            <a:off x="2986644" y="1692234"/>
+                            <a:ext cx="1840230" cy="118745"/>
+                          </a:xfrm>
+                          <a:prstGeom prst="roundRect">
+                            <a:avLst/>
+                          </a:prstGeom>
+                          <a:solidFill>
+                            <a:schemeClr val="bg1">
+                              <a:lumMod val="75000"/>
+                            </a:schemeClr>
+                          </a:solidFill>
+                          <a:ln>
+                            <a:noFill/>
+                          </a:ln>
+                          <a:effectLst/>
+                        </wps:spPr>
+                        <wps:style>
+                          <a:lnRef idx="1">
+                            <a:schemeClr val="accent1"/>
+                          </a:lnRef>
+                          <a:fillRef idx="3">
+                            <a:schemeClr val="accent1"/>
+                          </a:fillRef>
+                          <a:effectRef idx="2">
+                            <a:schemeClr val="accent1"/>
+                          </a:effectRef>
+                          <a:fontRef idx="minor">
+                            <a:schemeClr val="lt1"/>
+                          </a:fontRef>
+                        </wps:style>
+                        <wps:bodyPr rot="0" spcFirstLastPara="0" vertOverflow="overflow" horzOverflow="overflow" vert="horz" wrap="square" lIns="91440" tIns="45720" rIns="91440" bIns="45720" numCol="1" spcCol="0" rtlCol="0" fromWordArt="0" anchor="ctr" anchorCtr="0" forceAA="0" compatLnSpc="1">
+                          <a:prstTxWarp prst="textNoShape">
+                            <a:avLst/>
+                          </a:prstTxWarp>
+                          <a:noAutofit/>
+                        </wps:bodyPr>
+                      </wps:wsp>
+                      <wps:wsp>
+                        <wps:cNvPr id="339" name="Rounded Rectangle 339"/>
+                        <wps:cNvSpPr/>
+                        <wps:spPr>
+                          <a:xfrm>
+                            <a:off x="2992582" y="1977242"/>
+                            <a:ext cx="1840230" cy="118745"/>
+                          </a:xfrm>
+                          <a:prstGeom prst="roundRect">
+                            <a:avLst/>
+                          </a:prstGeom>
+                          <a:solidFill>
+                            <a:schemeClr val="bg1">
+                              <a:lumMod val="75000"/>
+                            </a:schemeClr>
+                          </a:solidFill>
+                          <a:ln>
+                            <a:noFill/>
+                          </a:ln>
+                          <a:effectLst/>
+                        </wps:spPr>
+                        <wps:style>
+                          <a:lnRef idx="1">
+                            <a:schemeClr val="accent1"/>
+                          </a:lnRef>
+                          <a:fillRef idx="3">
+                            <a:schemeClr val="accent1"/>
+                          </a:fillRef>
+                          <a:effectRef idx="2">
+                            <a:schemeClr val="accent1"/>
+                          </a:effectRef>
+                          <a:fontRef idx="minor">
+                            <a:schemeClr val="lt1"/>
+                          </a:fontRef>
+                        </wps:style>
+                        <wps:bodyPr rot="0" spcFirstLastPara="0" vertOverflow="overflow" horzOverflow="overflow" vert="horz" wrap="square" lIns="91440" tIns="45720" rIns="91440" bIns="45720" numCol="1" spcCol="0" rtlCol="0" fromWordArt="0" anchor="ctr" anchorCtr="0" forceAA="0" compatLnSpc="1">
+                          <a:prstTxWarp prst="textNoShape">
+                            <a:avLst/>
+                          </a:prstTxWarp>
+                          <a:noAutofit/>
+                        </wps:bodyPr>
+                      </wps:wsp>
+                      <wps:wsp>
+                        <wps:cNvPr id="340" name="Rounded Rectangle 340"/>
+                        <wps:cNvSpPr/>
+                        <wps:spPr>
+                          <a:xfrm>
+                            <a:off x="2986644" y="2250374"/>
+                            <a:ext cx="1840230" cy="118745"/>
+                          </a:xfrm>
+                          <a:prstGeom prst="roundRect">
+                            <a:avLst/>
+                          </a:prstGeom>
+                          <a:solidFill>
+                            <a:schemeClr val="bg1">
+                              <a:lumMod val="75000"/>
+                            </a:schemeClr>
+                          </a:solidFill>
+                          <a:ln>
+                            <a:noFill/>
+                          </a:ln>
+                          <a:effectLst/>
+                        </wps:spPr>
+                        <wps:style>
+                          <a:lnRef idx="1">
+                            <a:schemeClr val="accent1"/>
+                          </a:lnRef>
+                          <a:fillRef idx="3">
+                            <a:schemeClr val="accent1"/>
+                          </a:fillRef>
+                          <a:effectRef idx="2">
+                            <a:schemeClr val="accent1"/>
+                          </a:effectRef>
+                          <a:fontRef idx="minor">
+                            <a:schemeClr val="lt1"/>
+                          </a:fontRef>
+                        </wps:style>
+                        <wps:bodyPr rot="0" spcFirstLastPara="0" vertOverflow="overflow" horzOverflow="overflow" vert="horz" wrap="square" lIns="91440" tIns="45720" rIns="91440" bIns="45720" numCol="1" spcCol="0" rtlCol="0" fromWordArt="0" anchor="ctr" anchorCtr="0" forceAA="0" compatLnSpc="1">
+                          <a:prstTxWarp prst="textNoShape">
+                            <a:avLst/>
+                          </a:prstTxWarp>
+                          <a:noAutofit/>
+                        </wps:bodyPr>
+                      </wps:wsp>
+                      <wps:wsp>
+                        <wps:cNvPr id="341" name="Straight Arrow Connector 341"/>
+                        <wps:cNvCnPr/>
+                        <wps:spPr>
+                          <a:xfrm flipH="1">
+                            <a:off x="2671948" y="1466603"/>
+                            <a:ext cx="183515" cy="0"/>
+                          </a:xfrm>
+                          <a:prstGeom prst="straightConnector1">
+                            <a:avLst/>
+                          </a:prstGeom>
+                          <a:ln w="19050">
+                            <a:solidFill>
+                              <a:schemeClr val="tx1"/>
+                            </a:solidFill>
+                            <a:headEnd type="stealth"/>
+                            <a:tailEnd type="stealth" w="med" len="med"/>
+                          </a:ln>
+                          <a:effectLst/>
+                        </wps:spPr>
+                        <wps:style>
+                          <a:lnRef idx="2">
+                            <a:schemeClr val="accent1"/>
+                          </a:lnRef>
+                          <a:fillRef idx="0">
+                            <a:schemeClr val="accent1"/>
+                          </a:fillRef>
+                          <a:effectRef idx="1">
+                            <a:schemeClr val="accent1"/>
+                          </a:effectRef>
+                          <a:fontRef idx="minor">
+                            <a:schemeClr val="tx1"/>
+                          </a:fontRef>
+                        </wps:style>
+                        <wps:bodyPr/>
+                      </wps:wsp>
+                    </wpg:wgp>
+                  </a:graphicData>
+                </a:graphic>
+              </wp:anchor>
+            </w:drawing>
+          </mc:Choice>
+          <mc:Fallback>
+            <w:pict>
+              <v:group id="Group 342" o:spid="_x0000_s1028" style="position:absolute;left:0;text-align:left;margin-left:6.2pt;margin-top:-.3pt;width:420pt;height:260.15pt;z-index:251750400" coordsize="53340,33039" o:gfxdata="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" o:allowincell="f" o:allowoverlap="f">
+                <v:rect id="Rectangle 15" o:spid="_x0000_s1029" style="position:absolute;width:53340;height:33020;visibility:visible;mso-wrap-style:square;v-text-anchor:middle" o:gfxdata="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" filled="f" strokecolor="black [3213]" strokeweight="2.25pt"/>
+                <v:line id="Straight Connector 18" o:spid="_x0000_s1030" style="position:absolute;visibility:visible;mso-wrap-style:square" from="26660,0" to="26660,33020" o:connectortype="straight" o:gfxdata="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" strokecolor="black [3213]" strokeweight="2pt"/>
+                <v:rect id="Rectangle 17" o:spid="_x0000_s1031" style="position:absolute;left:3859;top:3800;width:20955;height:21590;visibility:visible;mso-wrap-style:square;v-text-anchor:middle" o:gfxdata="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" filled="f" strokecolor="black [3213]" strokeweight="1pt"/>
+                <v:shapetype id="_x0000_t32" coordsize="21600,21600" o:spt="32" o:oned="t" path="m,l21600,21600e" filled="f">
+                  <v:path arrowok="t" fillok="f" o:connecttype="none"/>
+                  <o:lock v:ext="edit" shapetype="t"/>
+                </v:shapetype>
+                <v:shape id="Straight Arrow Connector 39" o:spid="_x0000_s1032" type="#_x0000_t32" style="position:absolute;left:14309;top:25353;width:0;height:7627;visibility:visible;mso-wrap-style:square" o:connectortype="straight" o:gfxdata="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" strokecolor="black [3213]" strokeweight="1.5pt">
+                  <v:stroke startarrow="classic" endarrow="classic"/>
+                </v:shape>
+                <v:shape id="Straight Arrow Connector 41" o:spid="_x0000_s1033" type="#_x0000_t32" style="position:absolute;left:14250;width:0;height:3766;visibility:visible;mso-wrap-style:square" o:connectortype="straight" o:gfxdata="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" strokecolor="black [3213]" strokeweight="1.5pt">
+                  <v:stroke startarrow="classic" endarrow="classic"/>
+                </v:shape>
+                <v:shape id="Straight Arrow Connector 42" o:spid="_x0000_s1034" type="#_x0000_t32" style="position:absolute;top:14547;width:3790;height:0;flip:x;visibility:visible;mso-wrap-style:square" o:connectortype="straight" o:gfxdata="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" strokecolor="black [3213]" strokeweight="1.5pt">
+                  <v:stroke startarrow="classic" endarrow="classic"/>
+                </v:shape>
+                <v:shape id="Straight Arrow Connector 262" o:spid="_x0000_s1035" type="#_x0000_t32" style="position:absolute;left:24819;top:14666;width:1841;height:0;flip:x;visibility:visible;mso-wrap-style:square" o:connectortype="straight" o:gfxdata="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" strokecolor="black [3213]" strokeweight="1.5pt">
+                  <v:stroke startarrow="classic" endarrow="classic"/>
+                </v:shape>
+                <v:shape id="_x0000_s1036" type="#_x0000_t202" style="position:absolute;left:24403;top:12172;width:2732;height:2494;visibility:visible;mso-wrap-style:square;v-text-anchor:top" o:gfxdata="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" filled="f" stroked="f">
+                  <v:textbox style="mso-fit-shape-to-text:t">
+                    <w:txbxContent>
+                      <w:p>
+                        <w:pPr>
+                          <w:rPr>
+                            <w:sz w:val="20"/>
+                            <w:szCs w:val="20"/>
+                          </w:rPr>
+                        </w:pPr>
+                        <w:r>
+                          <w:rPr>
+                            <w:sz w:val="20"/>
+                            <w:szCs w:val="20"/>
+                          </w:rPr>
+                          <w:t>1</w:t>
+                        </w:r>
+                      </w:p>
+                    </w:txbxContent>
+                  </v:textbox>
+                </v:shape>
+                <v:shape id="_x0000_s1037" type="#_x0000_t202" style="position:absolute;left:11994;top:27966;width:2731;height:2494;visibility:visible;mso-wrap-style:square;v-text-anchor:top" o:gfxdata="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" filled="f" stroked="f">
+                  <v:textbox style="mso-fit-shape-to-text:t">
+                    <w:txbxContent>
+                      <w:p>
+                        <w:pPr>
+                          <w:rPr>
+                            <w:sz w:val="20"/>
+                            <w:szCs w:val="20"/>
+                          </w:rPr>
+                        </w:pPr>
+                        <w:r>
+                          <w:rPr>
+                            <w:sz w:val="20"/>
+                            <w:szCs w:val="20"/>
+                          </w:rPr>
+                          <w:t>4</w:t>
+                        </w:r>
+                      </w:p>
+                    </w:txbxContent>
+                  </v:textbox>
+                </v:shape>
+                <v:shape id="_x0000_s1038" type="#_x0000_t202" style="position:absolute;left:475;top:12231;width:2731;height:2494;visibility:visible;mso-wrap-style:square;v-text-anchor:top" o:gfxdata="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" filled="f" stroked="f">
+                  <v:textbox style="mso-fit-shape-to-text:t">
+                    <w:txbxContent>
+                      <w:p>
+                        <w:pPr>
+                          <w:rPr>
+                            <w:sz w:val="20"/>
+                            <w:szCs w:val="20"/>
+                          </w:rPr>
+                        </w:pPr>
+                        <w:r>
+                          <w:rPr>
+                            <w:sz w:val="20"/>
+                            <w:szCs w:val="20"/>
+                          </w:rPr>
+                          <w:t>2</w:t>
+                        </w:r>
+                      </w:p>
+                    </w:txbxContent>
+                  </v:textbox>
+                </v:shape>
+                <v:shape id="_x0000_s1039" type="#_x0000_t202" style="position:absolute;left:11994;top:593;width:2731;height:2494;visibility:visible;mso-wrap-style:square;v-text-anchor:top" o:gfxdata="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" filled="f" stroked="f">
+                  <v:textbox style="mso-fit-shape-to-text:t">
+                    <w:txbxContent>
+                      <w:p>
+                        <w:pPr>
+                          <w:rPr>
+                            <w:sz w:val="20"/>
+                            <w:szCs w:val="20"/>
+                          </w:rPr>
+                        </w:pPr>
+                        <w:r>
+                          <w:rPr>
+                            <w:sz w:val="20"/>
+                            <w:szCs w:val="20"/>
+                          </w:rPr>
+                          <w:t>2</w:t>
+                        </w:r>
+                      </w:p>
+                    </w:txbxContent>
+                  </v:textbox>
+                </v:shape>
+                <v:roundrect id="Rounded Rectangle 296" o:spid="_x0000_s1040" style="position:absolute;left:5047;top:5522;width:18402;height:1187;visibility:visible;mso-wrap-style:square;v-text-anchor:middle" arcsize="10923f" o:gfxdata="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" fillcolor="#bfbfbf [2412]" stroked="f"/>
+                <v:roundrect id="Rounded Rectangle 297" o:spid="_x0000_s1041" style="position:absolute;left:5047;top:8312;width:18402;height:1188;visibility:visible;mso-wrap-style:square;v-text-anchor:middle" arcsize="10923f" o:gfxdata="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" fillcolor="#bfbfbf [2412]" stroked="f"/>
+                <v:roundrect id="Rounded Rectangle 298" o:spid="_x0000_s1042" style="position:absolute;left:5047;top:11103;width:18402;height:1187;visibility:visible;mso-wrap-style:square;v-text-anchor:middle" arcsize="10923f" o:gfxdata="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" fillcolor="#bfbfbf [2412]" stroked="f"/>
+                <v:roundrect id="Rounded Rectangle 300" o:spid="_x0000_s1043" style="position:absolute;left:5106;top:14072;width:18402;height:1187;visibility:visible;mso-wrap-style:square;v-text-anchor:middle" arcsize="10923f" o:gfxdata="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" fillcolor="#bfbfbf [2412]" stroked="f"/>
+                <v:roundrect id="Rounded Rectangle 301" o:spid="_x0000_s1044" style="position:absolute;left:5047;top:16803;width:18402;height:1188;visibility:visible;mso-wrap-style:square;v-text-anchor:middle" arcsize="10923f" o:gfxdata="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" fillcolor="#bfbfbf [2412]" stroked="f"/>
+                <v:roundrect id="Rounded Rectangle 303" o:spid="_x0000_s1045" style="position:absolute;left:5106;top:19653;width:18402;height:1188;visibility:visible;mso-wrap-style:square;v-text-anchor:middle" arcsize="10923f" o:gfxdata="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" fillcolor="#bfbfbf [2412]" stroked="f"/>
+                <v:roundrect id="Rounded Rectangle 305" o:spid="_x0000_s1046" style="position:absolute;left:5047;top:22384;width:18402;height:1188;visibility:visible;mso-wrap-style:square;v-text-anchor:middle" arcsize="10923f" o:gfxdata="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" fillcolor="#bfbfbf [2412]" stroked="f"/>
+                <v:rect id="Rectangle 310" o:spid="_x0000_s1047" style="position:absolute;left:28678;top:3918;width:20955;height:21590;visibility:visible;mso-wrap-style:square;v-text-anchor:middle" o:gfxdata="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" filled="f" strokecolor="black [3213]" strokeweight="1pt"/>
+                <v:shape id="Straight Arrow Connector 311" o:spid="_x0000_s1048" type="#_x0000_t32" style="position:absolute;left:39188;top:25413;width:0;height:7626;visibility:visible;mso-wrap-style:square" o:connectortype="straight" o:gfxdata="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" strokecolor="black [3213]" strokeweight="1.5pt">
+                  <v:stroke startarrow="classic" endarrow="classic"/>
+                </v:shape>
+                <v:shape id="Straight Arrow Connector 312" o:spid="_x0000_s1049" type="#_x0000_t32" style="position:absolute;left:39129;top:118;width:0;height:3766;visibility:visible;mso-wrap-style:square" o:connectortype="straight" o:gfxdata="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" strokecolor="black [3213]" strokeweight="1.5pt">
+                  <v:stroke startarrow="classic" endarrow="classic"/>
+                </v:shape>
+                <v:shape id="Straight Arrow Connector 318" o:spid="_x0000_s1050" type="#_x0000_t32" style="position:absolute;left:49579;top:14784;width:3696;height:0;flip:x;visibility:visible;mso-wrap-style:square" o:connectortype="straight" o:gfxdata="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" strokecolor="black [3213]" strokeweight="1.5pt">
+                  <v:stroke startarrow="classic" endarrow="classic"/>
+                </v:shape>
+                <v:shape id="_x0000_s1051" type="#_x0000_t202" style="position:absolute;left:50113;top:12469;width:2731;height:2489;visibility:visible;mso-wrap-style:square;v-text-anchor:top" o:gfxdata="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" filled="f" stroked="f">
+                  <v:textbox style="mso-fit-shape-to-text:t">
+                    <w:txbxContent>
+                      <w:p>
+                        <w:pPr>
+                          <w:rPr>
+                            <w:sz w:val="20"/>
+                            <w:szCs w:val="20"/>
+                          </w:rPr>
+                        </w:pPr>
+                        <w:r>
+                          <w:rPr>
+                            <w:sz w:val="20"/>
+                            <w:szCs w:val="20"/>
+                          </w:rPr>
+                          <w:t>2</w:t>
+                        </w:r>
+                      </w:p>
+                    </w:txbxContent>
+                  </v:textbox>
+                </v:shape>
+                <v:shape id="_x0000_s1052" type="#_x0000_t202" style="position:absolute;left:36813;top:28085;width:2731;height:2489;visibility:visible;mso-wrap-style:square;v-text-anchor:top" o:gfxdata="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" filled="f" stroked="f">
+                  <v:textbox style="mso-fit-shape-to-text:t">
+                    <w:txbxContent>
+                      <w:p>
+                        <w:pPr>
+                          <w:rPr>
+                            <w:sz w:val="20"/>
+                            <w:szCs w:val="20"/>
+                          </w:rPr>
+                        </w:pPr>
+                        <w:r>
+                          <w:rPr>
+                            <w:sz w:val="20"/>
+                            <w:szCs w:val="20"/>
+                          </w:rPr>
+                          <w:t>4</w:t>
+                        </w:r>
+                      </w:p>
+                    </w:txbxContent>
+                  </v:textbox>
+                </v:shape>
+                <v:shape id="_x0000_s1053" type="#_x0000_t202" style="position:absolute;left:26322;top:12172;width:2731;height:2489;visibility:visible;mso-wrap-style:square;v-text-anchor:top" o:gfxdata="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" filled="f" stroked="f">
+                  <v:textbox style="mso-fit-shape-to-text:t">
+                    <w:txbxContent>
+                      <w:p>
+                        <w:pPr>
+                          <w:rPr>
+                            <w:sz w:val="20"/>
+                            <w:szCs w:val="20"/>
+                          </w:rPr>
+                        </w:pPr>
+                        <w:r>
+                          <w:rPr>
+                            <w:sz w:val="20"/>
+                            <w:szCs w:val="20"/>
+                          </w:rPr>
+                          <w:t>1</w:t>
+                        </w:r>
+                      </w:p>
+                    </w:txbxContent>
+                  </v:textbox>
+                </v:shape>
+                <v:shape id="_x0000_s1054" type="#_x0000_t202" style="position:absolute;left:36813;top:712;width:2731;height:2489;visibility:visible;mso-wrap-style:square;v-text-anchor:top" o:gfxdata="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" filled="f" stroked="f">
+                  <v:textbox style="mso-fit-shape-to-text:t">
+                    <w:txbxContent>
+                      <w:p>
+                        <w:pPr>
+                          <w:rPr>
+                            <w:sz w:val="20"/>
+                            <w:szCs w:val="20"/>
+                          </w:rPr>
+                        </w:pPr>
+                        <w:r>
+                          <w:rPr>
+                            <w:sz w:val="20"/>
+                            <w:szCs w:val="20"/>
+                          </w:rPr>
+                          <w:t>2</w:t>
+                        </w:r>
+                      </w:p>
+                    </w:txbxContent>
+                  </v:textbox>
+                </v:shape>
+                <v:roundrect id="Rounded Rectangle 328" o:spid="_x0000_s1055" style="position:absolute;left:29866;top:5640;width:18402;height:1188;visibility:visible;mso-wrap-style:square;v-text-anchor:middle" arcsize="10923f" o:gfxdata="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" fillcolor="#bfbfbf [2412]" stroked="f"/>
+                <v:roundrect id="Rounded Rectangle 329" o:spid="_x0000_s1056" style="position:absolute;left:29866;top:8431;width:18402;height:1187;visibility:visible;mso-wrap-style:square;v-text-anchor:middle" arcsize="10923f" o:gfxdata="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" fillcolor="#bfbfbf [2412]" stroked="f"/>
+                <v:roundrect id="Rounded Rectangle 336" o:spid="_x0000_s1057" style="position:absolute;left:29866;top:11222;width:18402;height:1187;visibility:visible;mso-wrap-style:square;v-text-anchor:middle" arcsize="10923f" o:gfxdata="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" fillcolor="#bfbfbf [2412]" stroked="f"/>
+                <v:roundrect id="Rounded Rectangle 337" o:spid="_x0000_s1058" style="position:absolute;left:29925;top:14191;width:18403;height:1187;visibility:visible;mso-wrap-style:square;v-text-anchor:middle" arcsize="10923f" o:gfxdata="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" fillcolor="#bfbfbf [2412]" stroked="f"/>
+                <v:roundrect id="Rounded Rectangle 338" o:spid="_x0000_s1059" style="position:absolute;left:29866;top:16922;width:18402;height:1187;visibility:visible;mso-wrap-style:square;v-text-anchor:middle" arcsize="10923f" o:gfxdata="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" fillcolor="#bfbfbf [2412]" stroked="f"/>
+                <v:roundrect id="Rounded Rectangle 339" o:spid="_x0000_s1060" style="position:absolute;left:29925;top:19772;width:18403;height:1187;visibility:visible;mso-wrap-style:square;v-text-anchor:middle" arcsize="10923f" o:gfxdata="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" fillcolor="#bfbfbf [2412]" stroked="f"/>
+                <v:roundrect id="Rounded Rectangle 340" o:spid="_x0000_s1061" style="position:absolute;left:29866;top:22503;width:18402;height:1188;visibility:visible;mso-wrap-style:square;v-text-anchor:middle" arcsize="10923f" o:gfxdata="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" fillcolor="#bfbfbf [2412]" stroked="f"/>
+                <v:shape id="Straight Arrow Connector 341" o:spid="_x0000_s1062" type="#_x0000_t32" style="position:absolute;left:26719;top:14666;width:1835;height:0;flip:x;visibility:visible;mso-wrap-style:square" o:connectortype="straight" o:gfxdata="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" strokecolor="black [3213]" strokeweight="1.5pt">
+                  <v:stroke startarrow="classic" endarrow="classic"/>
+                </v:shape>
+                <w10:wrap type="topAndBottom"/>
+              </v:group>
+            </w:pict>
+          </mc:Fallback>
+        </mc:AlternateContent>
+      </w:r>
+      <w:r>
+        <w:rPr>
+          <w:rFonts w:eastAsia="Times New Roman" w:cs="Times New Roman"/>
+        </w:rPr>
+        <w:t>Fig.</w:t>
+      </w:r>
+      <w:r>
+        <w:rPr>
+          <w:rStyle w:val="apple-converted-space"/>
+          <w:rFonts w:eastAsia="Times New Roman" w:cs="Times New Roman"/>
+        </w:rPr>
+        <w:t> </w:t>
+      </w:r>
+      <w:r>
+        <w:rPr>
+          <w:rStyle w:val="figno"/>
+          <w:rFonts w:eastAsia="Times New Roman" w:cs="Times New Roman"/>
+        </w:rPr>
+        <w:t>2</w:t>
+      </w:r>
+      <w:r>
+        <w:rPr>
+          <w:rStyle w:val="figno"/>
+          <w:rFonts w:eastAsia="Times New Roman" w:cs="Times New Roman"/>
+        </w:rPr>
+        <w:t>2</w:t>
+      </w:r>
+      <w:r>
+        <w:rPr>
+          <w:rStyle w:val="figno"/>
+          <w:rFonts w:eastAsia="Times New Roman" w:cs="Times New Roman"/>
+        </w:rPr>
+        <w:t xml:space="preserve"> </w:t>
+      </w:r>
+      <w:r>
+        <w:rPr>
+          <w:rStyle w:val="fig-title"/>
+          <w:rFonts w:eastAsia="Times New Roman" w:cs="Times New Roman"/>
+        </w:rPr>
+        <w:t>Page margins in Ge’ez literature</w:t>
+      </w:r>
+      <w:r>
+        <w:rPr>
+          <w:rStyle w:val="fig-title"/>
+          <w:rFonts w:eastAsia="Times New Roman" w:cs="Times New Roman"/>
+        </w:rPr>
+        <w:t>.</w:t>
+      </w:r>
+    </w:p>
+    <w:p>
+      <w:pPr>
+        <w:rPr>
+          <w:rStyle w:val="fig-title"/>
+          <w:rFonts w:eastAsia="Times New Roman" w:cs="Times New Roman"/>
+        </w:rPr>
+      </w:pPr>
+    </w:p>
+    <w:p>
+      <w:pPr>
+        <w:rPr>
+          <w:b/>
+          <w:u w:val="single"/>
+        </w:rPr>
+      </w:pPr>
+      <w:r>
+        <w:rPr>
+          <w:b/>
+          <w:u w:val="single"/>
+        </w:rPr>
+        <w:br w:type="page"/>
+      </w:r>
+    </w:p>
+    <w:p>
+      <w:pPr>
+        <w:rPr>
+          <w:b/>
+          <w:u w:val="single"/>
+        </w:rPr>
+      </w:pPr>
+      <w:r>
+        <w:rPr>
+          <w:b/>
+          <w:u w:val="single"/>
+        </w:rPr>
+        <w:lastRenderedPageBreak/>
+        <w:t>Survey Questions:</w:t>
+      </w:r>
+    </w:p>
+    <w:p>
+      <w:pPr>
+        <w:rPr>
+          <w:b/>
+          <w:u w:val="single"/>
+        </w:rPr>
+      </w:pPr>
+    </w:p>
+    <w:p>
+      <w:pPr>
+        <w:numPr>
+          <w:ilvl w:val="0"/>
+          <w:numId w:val="29"/>
+        </w:numPr>
+        <w:spacing w:before="60" w:after="120"/>
+        <w:rPr>
+          <w:rFonts w:eastAsia="Times New Roman" w:cs="Times New Roman"/>
+          <w:iCs/>
+          <w:sz w:val="22"/>
+          <w:szCs w:val="22"/>
+        </w:rPr>
+      </w:pPr>
+      <w:r>
+        <w:rPr>
+          <w:rFonts w:eastAsia="Times New Roman" w:cs="Times New Roman"/>
+          <w:iCs/>
+        </w:rPr>
+        <w:t xml:space="preserve">For the types of </w:t>
+      </w:r>
+      <w:r>
+        <w:rPr>
+          <w:rFonts w:eastAsia="Times New Roman" w:cs="Times New Roman"/>
+          <w:iCs/>
+        </w:rPr>
+        <w:t>literary works</w:t>
+      </w:r>
+      <w:r>
+        <w:rPr>
+          <w:rFonts w:eastAsia="Times New Roman" w:cs="Times New Roman"/>
+          <w:iCs/>
+        </w:rPr>
+        <w:t xml:space="preserve"> you are familiar with, what are the margin requirements</w:t>
+      </w:r>
+      <w:r>
+        <w:rPr>
+          <w:rFonts w:eastAsia="Times New Roman" w:cs="Times New Roman"/>
+          <w:iCs/>
+        </w:rPr>
+        <w:t>?</w:t>
+      </w:r>
+      <w:bookmarkStart w:id="0" w:name="_GoBack"/>
+      <w:bookmarkEnd w:id="0"/>
+      <w:r>
+        <w:rPr>
+          <w:rFonts w:eastAsia="Times New Roman" w:cs="Times New Roman"/>
+          <w:iCs/>
+        </w:rPr>
+        <w:br/>
+      </w:r>
+      <w:r>
+        <w:t>____________________________________________________________</w:t>
+      </w:r>
+      <w:r>
+        <w:t>_______________________________</w:t>
+      </w:r>
+    </w:p>
+    <w:p>
+      <w:pPr>
+        <w:spacing w:before="60" w:after="120"/>
+        <w:ind w:left="360"/>
+        <w:rPr>
+          <w:rFonts w:eastAsia="Times New Roman" w:cs="Times New Roman"/>
+          <w:iCs/>
+          <w:sz w:val="22"/>
+          <w:szCs w:val="22"/>
+        </w:rPr>
+      </w:pPr>
+      <w:r>
+        <w:t>____________________________________________________________</w:t>
+      </w:r>
+      <w:r>
+        <w:t>_______________________________</w:t>
+      </w:r>
+    </w:p>
+    <w:p>
+      <w:pPr>
+        <w:spacing w:before="60" w:after="120"/>
+        <w:ind w:left="360"/>
+      </w:pPr>
+      <w:r>
+        <w:t>____________________________________________________________</w:t>
+      </w:r>
+      <w:r>
+        <w:t>_______________________________</w:t>
+      </w:r>
+    </w:p>
+    <w:p>
+      <w:pPr>
+        <w:numPr>
+          <w:ilvl w:val="0"/>
+          <w:numId w:val="29"/>
+        </w:numPr>
+        <w:spacing w:before="60" w:after="120"/>
+        <w:rPr>
+          <w:rFonts w:eastAsia="Times New Roman" w:cs="Times New Roman"/>
+          <w:iCs/>
+          <w:sz w:val="22"/>
+          <w:szCs w:val="22"/>
+        </w:rPr>
+      </w:pPr>
+      <w:r>
+        <w:rPr>
+          <w:rFonts w:eastAsia="Times New Roman" w:cs="Times New Roman"/>
+          <w:iCs/>
+        </w:rPr>
+        <w:t>What works should be in multiple columns</w:t>
+      </w:r>
+      <w:r>
+        <w:rPr>
+          <w:rFonts w:eastAsia="Times New Roman" w:cs="Times New Roman"/>
+          <w:iCs/>
+        </w:rPr>
+        <w:t>?</w:t>
+      </w:r>
+      <w:r>
+        <w:rPr>
+          <w:rFonts w:eastAsia="Times New Roman" w:cs="Times New Roman"/>
+          <w:iCs/>
+        </w:rPr>
+        <w:t xml:space="preserve"> How many columns and what width and spacing should be between them?</w:t>
+      </w:r>
+      <w:r>
+        <w:rPr>
+          <w:rFonts w:eastAsia="Times New Roman" w:cs="Times New Roman"/>
+          <w:iCs/>
+        </w:rPr>
+        <w:br/>
+      </w:r>
+      <w:r>
+        <w:t>____________________________________________________________</w:t>
+      </w:r>
+      <w:r>
+        <w:t>_______________________________</w:t>
+      </w:r>
+    </w:p>
+    <w:p>
+      <w:pPr>
+        <w:spacing w:before="60" w:after="120"/>
+        <w:ind w:left="360"/>
+      </w:pPr>
+      <w:r>
+        <w:t>____________________________________________________________</w:t>
+      </w:r>
+      <w:r>
+        <w:t>_______________________________</w:t>
+      </w:r>
+    </w:p>
+    <w:p>
+      <w:pPr>
+        <w:spacing w:before="60" w:after="120"/>
+        <w:ind w:left="360"/>
+      </w:pPr>
+      <w:r>
+        <w:t>____________________________________________________________</w:t>
+      </w:r>
+      <w:r>
+        <w:t>_______________________________</w:t>
+      </w:r>
+    </w:p>
+    <w:p>
+      <w:pPr>
+        <w:numPr>
+          <w:ilvl w:val="0"/>
+          <w:numId w:val="29"/>
+        </w:numPr>
+        <w:spacing w:before="60" w:after="120"/>
+        <w:rPr>
+          <w:rFonts w:eastAsia="Times New Roman" w:cs="Times New Roman"/>
+          <w:iCs/>
+          <w:sz w:val="22"/>
+          <w:szCs w:val="22"/>
+        </w:rPr>
+      </w:pPr>
+      <w:r>
+        <w:rPr>
+          <w:rStyle w:val="Emphasis"/>
+          <w:rFonts w:eastAsia="Times New Roman" w:cs="Times New Roman"/>
+          <w:i w:val="0"/>
+        </w:rPr>
+        <w:t>Is header formatting different for Ethiopic documents than Western</w:t>
+      </w:r>
+      <w:r>
+        <w:rPr>
+          <w:rStyle w:val="Emphasis"/>
+          <w:rFonts w:eastAsia="Times New Roman" w:cs="Times New Roman"/>
+          <w:i w:val="0"/>
+        </w:rPr>
+        <w:t>?</w:t>
+      </w:r>
+      <w:r>
+        <w:rPr>
+          <w:rStyle w:val="Emphasis"/>
+          <w:rFonts w:eastAsia="Times New Roman" w:cs="Times New Roman"/>
+          <w:i w:val="0"/>
+        </w:rPr>
+        <w:br/>
+      </w:r>
+      <w:r>
+        <w:rPr>
+          <w:rFonts w:ascii="Arial Unicode MS" w:eastAsia="Arial Unicode MS" w:hAnsi="Arial Unicode MS" w:cs="Arial Unicode MS" w:hint="eastAsia"/>
+        </w:rPr>
+        <w:t>☐</w:t>
+      </w:r>
+      <w:r>
+        <w:rPr>
+          <w:rFonts w:ascii="Arial Unicode MS" w:eastAsia="Arial Unicode MS" w:hAnsi="Arial Unicode MS" w:cs="Arial Unicode MS"/>
+        </w:rPr>
+        <w:t xml:space="preserve"> </w:t>
+      </w:r>
+      <w:r>
+        <w:t xml:space="preserve">  No</w:t>
+      </w:r>
+      <w:r>
+        <w:t xml:space="preserve">    </w:t>
+      </w:r>
+      <w:r>
+        <w:rPr>
+          <w:rFonts w:ascii="Arial Unicode MS" w:eastAsia="Arial Unicode MS" w:hAnsi="Arial Unicode MS" w:cs="Arial Unicode MS" w:hint="eastAsia"/>
+        </w:rPr>
+        <w:t>☐</w:t>
+      </w:r>
+      <w:r>
+        <w:rPr>
+          <w:rFonts w:ascii="Arial Unicode MS" w:eastAsia="Arial Unicode MS" w:hAnsi="Arial Unicode MS" w:cs="Arial Unicode MS"/>
+        </w:rPr>
+        <w:t xml:space="preserve"> </w:t>
+      </w:r>
+      <w:r>
+        <w:t>Don’t know</w:t>
+      </w:r>
+      <w:r>
+        <w:t xml:space="preserve">  </w:t>
+      </w:r>
+      <w:r>
+        <w:t xml:space="preserve">    </w:t>
+      </w:r>
+      <w:r>
+        <w:rPr>
+          <w:rFonts w:ascii="Arial Unicode MS" w:eastAsia="Arial Unicode MS" w:hAnsi="Arial Unicode MS" w:cs="Arial Unicode MS" w:hint="eastAsia"/>
+        </w:rPr>
+        <w:t>☐</w:t>
+      </w:r>
+      <w:r>
+        <w:rPr>
+          <w:rFonts w:ascii="Arial Unicode MS" w:eastAsia="Arial Unicode MS" w:hAnsi="Arial Unicode MS" w:cs="Arial Unicode MS"/>
+        </w:rPr>
+        <w:t xml:space="preserve"> </w:t>
+      </w:r>
+      <w:r>
+        <w:t xml:space="preserve">Yes  </w:t>
+      </w:r>
+      <w:r>
+        <w:t>(Please Explain):</w:t>
+      </w:r>
+      <w:r>
+        <w:br/>
+        <w:t>____________________________________________________________</w:t>
+      </w:r>
+      <w:r>
+        <w:t>_______________________________</w:t>
+      </w:r>
+    </w:p>
+    <w:p>
+      <w:pPr>
+        <w:numPr>
+          <w:ilvl w:val="0"/>
+          <w:numId w:val="29"/>
+        </w:numPr>
+        <w:spacing w:before="60" w:after="120"/>
+        <w:rPr>
+          <w:rFonts w:eastAsia="Times New Roman" w:cs="Times New Roman"/>
+          <w:iCs/>
+          <w:sz w:val="22"/>
+          <w:szCs w:val="22"/>
+        </w:rPr>
+      </w:pPr>
+      <w:r>
+        <w:rPr>
+          <w:rStyle w:val="Emphasis"/>
+          <w:rFonts w:eastAsia="Times New Roman" w:cs="Times New Roman"/>
+          <w:i w:val="0"/>
+        </w:rPr>
+        <w:t xml:space="preserve">Is </w:t>
+      </w:r>
+      <w:r>
+        <w:rPr>
+          <w:rStyle w:val="Emphasis"/>
+          <w:rFonts w:eastAsia="Times New Roman" w:cs="Times New Roman"/>
+          <w:i w:val="0"/>
+        </w:rPr>
+        <w:t>footer</w:t>
+      </w:r>
+      <w:r>
+        <w:rPr>
+          <w:rStyle w:val="Emphasis"/>
+          <w:rFonts w:eastAsia="Times New Roman" w:cs="Times New Roman"/>
+          <w:i w:val="0"/>
+        </w:rPr>
+        <w:t xml:space="preserve"> formatting different for Ethiopic documents than </w:t>
+      </w:r>
+      <w:r>
+        <w:rPr>
+          <w:rStyle w:val="Emphasis"/>
+          <w:rFonts w:eastAsia="Times New Roman" w:cs="Times New Roman"/>
+          <w:i w:val="0"/>
+        </w:rPr>
+        <w:t>W</w:t>
+      </w:r>
+      <w:r>
+        <w:rPr>
+          <w:rStyle w:val="Emphasis"/>
+          <w:rFonts w:eastAsia="Times New Roman" w:cs="Times New Roman"/>
+          <w:i w:val="0"/>
+        </w:rPr>
+        <w:t>estern</w:t>
+      </w:r>
+      <w:r>
+        <w:rPr>
+          <w:rStyle w:val="Emphasis"/>
+          <w:rFonts w:eastAsia="Times New Roman" w:cs="Times New Roman"/>
+          <w:i w:val="0"/>
+        </w:rPr>
+        <w:t>?</w:t>
+      </w:r>
+      <w:r>
+        <w:rPr>
+          <w:rStyle w:val="Emphasis"/>
+          <w:rFonts w:eastAsia="Times New Roman" w:cs="Times New Roman"/>
+          <w:i w:val="0"/>
+        </w:rPr>
+        <w:br/>
+      </w:r>
+      <w:r>
+        <w:rPr>
+          <w:rFonts w:ascii="Arial Unicode MS" w:eastAsia="Arial Unicode MS" w:hAnsi="Arial Unicode MS" w:cs="Arial Unicode MS" w:hint="eastAsia"/>
+        </w:rPr>
+        <w:t>☐</w:t>
+      </w:r>
+      <w:r>
+        <w:rPr>
+          <w:rFonts w:ascii="Arial Unicode MS" w:eastAsia="Arial Unicode MS" w:hAnsi="Arial Unicode MS" w:cs="Arial Unicode MS"/>
+        </w:rPr>
+        <w:t xml:space="preserve"> </w:t>
+      </w:r>
+      <w:r>
+        <w:t xml:space="preserve">  No    </w:t>
+      </w:r>
+      <w:r>
+        <w:rPr>
+          <w:rFonts w:ascii="Arial Unicode MS" w:eastAsia="Arial Unicode MS" w:hAnsi="Arial Unicode MS" w:cs="Arial Unicode MS" w:hint="eastAsia"/>
+        </w:rPr>
+        <w:t>☐</w:t>
+      </w:r>
+      <w:r>
+        <w:rPr>
+          <w:rFonts w:ascii="Arial Unicode MS" w:eastAsia="Arial Unicode MS" w:hAnsi="Arial Unicode MS" w:cs="Arial Unicode MS"/>
+        </w:rPr>
+        <w:t xml:space="preserve"> </w:t>
+      </w:r>
+      <w:r>
+        <w:t xml:space="preserve">Don’t know  </w:t>
+      </w:r>
+      <w:r>
+        <w:t xml:space="preserve">    </w:t>
+      </w:r>
+      <w:r>
+        <w:rPr>
+          <w:rFonts w:ascii="Arial Unicode MS" w:eastAsia="Arial Unicode MS" w:hAnsi="Arial Unicode MS" w:cs="Arial Unicode MS" w:hint="eastAsia"/>
+        </w:rPr>
+        <w:t>☐</w:t>
+      </w:r>
+      <w:r>
+        <w:rPr>
+          <w:rFonts w:ascii="Arial Unicode MS" w:eastAsia="Arial Unicode MS" w:hAnsi="Arial Unicode MS" w:cs="Arial Unicode MS"/>
+        </w:rPr>
+        <w:t xml:space="preserve"> </w:t>
+      </w:r>
+      <w:r>
+        <w:t xml:space="preserve">Yes  </w:t>
+      </w:r>
+      <w:r>
+        <w:t>(Please Explain):</w:t>
+      </w:r>
+      <w:r>
+        <w:br/>
+        <w:t>____________________________________________________________</w:t>
+      </w:r>
+      <w:r>
+        <w:t>_______________________________</w:t>
+      </w:r>
+    </w:p>
+    <w:p>
+      <w:pPr>
+        <w:numPr>
+          <w:ilvl w:val="0"/>
+          <w:numId w:val="29"/>
+        </w:numPr>
+        <w:spacing w:before="60" w:after="120"/>
+        <w:rPr>
+          <w:rFonts w:eastAsia="Times New Roman" w:cs="Times New Roman"/>
+          <w:iCs/>
+          <w:sz w:val="22"/>
+          <w:szCs w:val="22"/>
+        </w:rPr>
+      </w:pPr>
+      <w:r>
+        <w:rPr>
+          <w:rStyle w:val="Emphasis"/>
+          <w:rFonts w:eastAsia="Times New Roman" w:cs="Times New Roman"/>
+          <w:i w:val="0"/>
+        </w:rPr>
+        <w:t xml:space="preserve">Is </w:t>
+      </w:r>
+      <w:r>
+        <w:rPr>
+          <w:rStyle w:val="Emphasis"/>
+          <w:rFonts w:eastAsia="Times New Roman" w:cs="Times New Roman"/>
+          <w:i w:val="0"/>
+        </w:rPr>
+        <w:t>page number positioning and</w:t>
+      </w:r>
+      <w:r>
+        <w:rPr>
+          <w:rStyle w:val="Emphasis"/>
+          <w:rFonts w:eastAsia="Times New Roman" w:cs="Times New Roman"/>
+          <w:i w:val="0"/>
+        </w:rPr>
+        <w:t xml:space="preserve"> formatting different for Ethiopic documents than </w:t>
+      </w:r>
+      <w:r>
+        <w:rPr>
+          <w:rStyle w:val="Emphasis"/>
+          <w:rFonts w:eastAsia="Times New Roman" w:cs="Times New Roman"/>
+          <w:i w:val="0"/>
+        </w:rPr>
+        <w:t>W</w:t>
+      </w:r>
+      <w:r>
+        <w:rPr>
+          <w:rStyle w:val="Emphasis"/>
+          <w:rFonts w:eastAsia="Times New Roman" w:cs="Times New Roman"/>
+          <w:i w:val="0"/>
+        </w:rPr>
+        <w:t>estern</w:t>
+      </w:r>
+      <w:r>
+        <w:rPr>
+          <w:rStyle w:val="Emphasis"/>
+          <w:rFonts w:eastAsia="Times New Roman" w:cs="Times New Roman"/>
+          <w:i w:val="0"/>
+        </w:rPr>
+        <w:t>?</w:t>
+      </w:r>
+      <w:r>
+        <w:rPr>
+          <w:rStyle w:val="Emphasis"/>
+          <w:rFonts w:eastAsia="Times New Roman" w:cs="Times New Roman"/>
+          <w:i w:val="0"/>
+        </w:rPr>
+        <w:br/>
+      </w:r>
+      <w:r>
+        <w:rPr>
+          <w:rFonts w:ascii="Arial Unicode MS" w:eastAsia="Arial Unicode MS" w:hAnsi="Arial Unicode MS" w:cs="Arial Unicode MS" w:hint="eastAsia"/>
+        </w:rPr>
+        <w:t>☐</w:t>
+      </w:r>
+      <w:r>
+        <w:rPr>
+          <w:rFonts w:ascii="Arial Unicode MS" w:eastAsia="Arial Unicode MS" w:hAnsi="Arial Unicode MS" w:cs="Arial Unicode MS"/>
+        </w:rPr>
+        <w:t xml:space="preserve"> </w:t>
+      </w:r>
+      <w:r>
+        <w:t xml:space="preserve">  No    </w:t>
+      </w:r>
+      <w:r>
+        <w:rPr>
+          <w:rFonts w:ascii="Arial Unicode MS" w:eastAsia="Arial Unicode MS" w:hAnsi="Arial Unicode MS" w:cs="Arial Unicode MS" w:hint="eastAsia"/>
+        </w:rPr>
+        <w:t>☐</w:t>
+      </w:r>
+      <w:r>
+        <w:rPr>
+          <w:rFonts w:ascii="Arial Unicode MS" w:eastAsia="Arial Unicode MS" w:hAnsi="Arial Unicode MS" w:cs="Arial Unicode MS"/>
+        </w:rPr>
+        <w:t xml:space="preserve"> </w:t>
+      </w:r>
+      <w:r>
+        <w:t xml:space="preserve">Don’t know  </w:t>
+      </w:r>
+      <w:r>
+        <w:t xml:space="preserve">    </w:t>
+      </w:r>
+      <w:r>
+        <w:rPr>
+          <w:rFonts w:ascii="Arial Unicode MS" w:eastAsia="Arial Unicode MS" w:hAnsi="Arial Unicode MS" w:cs="Arial Unicode MS" w:hint="eastAsia"/>
+        </w:rPr>
+        <w:t>☐</w:t>
+      </w:r>
+      <w:r>
+        <w:rPr>
+          <w:rFonts w:ascii="Arial Unicode MS" w:eastAsia="Arial Unicode MS" w:hAnsi="Arial Unicode MS" w:cs="Arial Unicode MS"/>
+        </w:rPr>
+        <w:t xml:space="preserve"> </w:t>
+      </w:r>
+      <w:r>
+        <w:t xml:space="preserve">Yes  </w:t>
+      </w:r>
+      <w:r>
+        <w:t>(Please Explain):</w:t>
+      </w:r>
+      <w:r>
+        <w:br/>
+        <w:t>____________________________________________________________</w:t>
+      </w:r>
+      <w:r>
+        <w:t>_______________________________</w:t>
+      </w:r>
+    </w:p>
+    <w:p>
+      <w:pPr>
+        <w:numPr>
+          <w:ilvl w:val="0"/>
+          <w:numId w:val="29"/>
+        </w:numPr>
+        <w:spacing w:before="60" w:after="120"/>
+        <w:rPr>
+          <w:rFonts w:eastAsia="Times New Roman" w:cs="Times New Roman"/>
+          <w:iCs/>
+          <w:sz w:val="22"/>
+          <w:szCs w:val="22"/>
+        </w:rPr>
+      </w:pPr>
+      <w:r>
+        <w:rPr>
+          <w:rStyle w:val="Emphasis"/>
+          <w:rFonts w:eastAsia="Times New Roman" w:cs="Times New Roman"/>
+          <w:i w:val="0"/>
+        </w:rPr>
+        <w:t>Does Ethiopic page layout have any special requirements that are different from Western</w:t>
+      </w:r>
+      <w:r>
+        <w:rPr>
+          <w:rStyle w:val="Emphasis"/>
+          <w:rFonts w:eastAsia="Times New Roman" w:cs="Times New Roman"/>
+          <w:i w:val="0"/>
+        </w:rPr>
+        <w:t>?</w:t>
+      </w:r>
+      <w:r>
+        <w:rPr>
+          <w:rStyle w:val="Emphasis"/>
+          <w:rFonts w:eastAsia="Times New Roman" w:cs="Times New Roman"/>
+          <w:i w:val="0"/>
+        </w:rPr>
+        <w:br/>
+      </w:r>
+      <w:r>
+        <w:rPr>
+          <w:rFonts w:ascii="Arial Unicode MS" w:eastAsia="Arial Unicode MS" w:hAnsi="Arial Unicode MS" w:cs="Arial Unicode MS" w:hint="eastAsia"/>
+        </w:rPr>
+        <w:t>☐</w:t>
+      </w:r>
+      <w:r>
+        <w:rPr>
+          <w:rFonts w:ascii="Arial Unicode MS" w:eastAsia="Arial Unicode MS" w:hAnsi="Arial Unicode MS" w:cs="Arial Unicode MS"/>
+        </w:rPr>
+        <w:t xml:space="preserve"> </w:t>
+      </w:r>
+      <w:r>
+        <w:t xml:space="preserve">  No    </w:t>
+      </w:r>
+      <w:r>
+        <w:rPr>
+          <w:rFonts w:ascii="Arial Unicode MS" w:eastAsia="Arial Unicode MS" w:hAnsi="Arial Unicode MS" w:cs="Arial Unicode MS" w:hint="eastAsia"/>
+        </w:rPr>
+        <w:t>☐</w:t>
+      </w:r>
+      <w:r>
+        <w:rPr>
+          <w:rFonts w:ascii="Arial Unicode MS" w:eastAsia="Arial Unicode MS" w:hAnsi="Arial Unicode MS" w:cs="Arial Unicode MS"/>
+        </w:rPr>
+        <w:t xml:space="preserve"> </w:t>
+      </w:r>
+      <w:r>
+        <w:t xml:space="preserve">Don’t know  </w:t>
+      </w:r>
+      <w:r>
+        <w:t xml:space="preserve">    </w:t>
+      </w:r>
+      <w:r>
+        <w:rPr>
+          <w:rFonts w:ascii="Arial Unicode MS" w:eastAsia="Arial Unicode MS" w:hAnsi="Arial Unicode MS" w:cs="Arial Unicode MS" w:hint="eastAsia"/>
+        </w:rPr>
+        <w:t>☐</w:t>
+      </w:r>
+      <w:r>
+        <w:rPr>
+          <w:rFonts w:ascii="Arial Unicode MS" w:eastAsia="Arial Unicode MS" w:hAnsi="Arial Unicode MS" w:cs="Arial Unicode MS"/>
+        </w:rPr>
+        <w:t xml:space="preserve"> </w:t>
+      </w:r>
+      <w:r>
+        <w:t xml:space="preserve">Yes  </w:t>
+      </w:r>
+      <w:r>
+        <w:t>(Please Explain):</w:t>
+      </w:r>
+      <w:r>
+        <w:br/>
+        <w:t>____________________________________________________________</w:t>
+      </w:r>
+      <w:r>
+        <w:t>_______________________________</w:t>
+      </w:r>
+    </w:p>
+    <w:p>
+      <w:pPr>
+        <w:spacing w:before="60" w:after="120"/>
+        <w:ind w:left="360"/>
+        <w:rPr>
+          <w:rFonts w:eastAsia="Times New Roman" w:cs="Times New Roman"/>
+          <w:iCs/>
+          <w:sz w:val="22"/>
+          <w:szCs w:val="22"/>
+        </w:rPr>
+      </w:pPr>
+      <w:r>
+        <w:t>____________________________________________________________</w:t>
+      </w:r>
+      <w:r>
+        <w:t>_______________________________</w:t>
+      </w:r>
+    </w:p>
+    <w:p>
+      <w:pPr>
+        <w:spacing w:before="60" w:after="120"/>
+        <w:ind w:left="360"/>
+        <w:rPr>
+          <w:rFonts w:eastAsia="Times New Roman" w:cs="Times New Roman"/>
+          <w:iCs/>
+          <w:sz w:val="22"/>
+          <w:szCs w:val="22"/>
+        </w:rPr>
+      </w:pPr>
+      <w:r>
+        <w:t>____________________________________________________________</w:t>
+      </w:r>
+      <w:r>
+        <w:t>_______________________________</w:t>
+      </w:r>
+    </w:p>
+    <w:p>
+      <w:pPr>
+        <w:spacing w:before="60" w:after="120"/>
+        <w:ind w:left="360"/>
+        <w:rPr>
+          <w:rFonts w:eastAsia="Times New Roman" w:cs="Times New Roman"/>
+          <w:iCs/>
+          <w:sz w:val="22"/>
+          <w:szCs w:val="22"/>
+        </w:rPr>
+      </w:pPr>
+    </w:p>
+    <w:p>
+      <w:pPr>
+        <w:rPr>
+          <w:rFonts w:eastAsia="Times New Roman" w:cs="Times New Roman"/>
+        </w:rPr>
+      </w:pPr>
+    </w:p>
+    <w:p>
+      <w:pPr>
+        <w:rPr>
           <w:sz w:val="48"/>
           <w:szCs w:val="48"/>
         </w:rPr>
       </w:pPr>
       <w:r>
         <w:rPr>
-          <w:color w:val="auto"/>
           <w:sz w:val="48"/>
           <w:szCs w:val="48"/>
         </w:rPr>
+        <w:br w:type="page"/>
+      </w:r>
+    </w:p>
+    <w:p>
+      <w:pPr>
+        <w:jc w:val="both"/>
+        <w:rPr>
+          <w:sz w:val="48"/>
+          <w:szCs w:val="48"/>
+        </w:rPr>
+      </w:pPr>
+      <w:r>
+        <w:rPr>
+          <w:sz w:val="48"/>
+          <w:szCs w:val="48"/>
+        </w:rPr>
         <w:lastRenderedPageBreak/>
         <w:t>List</w:t>
       </w:r>
       <w:r>
         <w:rPr>
-          <w:color w:val="auto"/>
           <w:sz w:val="48"/>
           <w:szCs w:val="48"/>
         </w:rPr>
@@ -6551,7 +9108,7 @@
         <mc:AlternateContent>
           <mc:Choice Requires="wps">
             <w:drawing>
-              <wp:anchor distT="0" distB="0" distL="114300" distR="114300" simplePos="0" relativeHeight="251705344" behindDoc="0" locked="0" layoutInCell="1" allowOverlap="1" wp14:anchorId="11F454F5" wp14:editId="656BE4E3">
+              <wp:anchor distT="0" distB="0" distL="114300" distR="114300" simplePos="0" relativeHeight="251674624" behindDoc="0" locked="0" layoutInCell="1" allowOverlap="1" wp14:anchorId="11F454F5" wp14:editId="2CF4DAA2">
                 <wp:simplePos x="0" y="0"/>
                 <wp:positionH relativeFrom="column">
                   <wp:posOffset>3001645</wp:posOffset>
@@ -6625,7 +9182,7 @@
           </mc:Choice>
           <mc:Fallback>
             <w:pict>
-              <v:shape id="_x0000_s1028" type="#_x0000_t202" style="position:absolute;margin-left:236.35pt;margin-top:45pt;width:38pt;height:17.5pt;z-index:251705344;visibility:visible;mso-wrap-style:square;mso-wrap-distance-left:9pt;mso-wrap-distance-top:0;mso-wrap-distance-right:9pt;mso-wrap-distance-bottom:0;mso-position-horizontal:absolute;mso-position-horizontal-relative:text;mso-position-vertical:absolute;mso-position-vertical-relative:text;v-text-anchor:top" o:gfxdata="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" filled="f" stroked="f">
+              <v:shape id="_x0000_s1063" type="#_x0000_t202" style="position:absolute;margin-left:236.35pt;margin-top:45pt;width:38pt;height:17.5pt;z-index:251674624;visibility:visible;mso-wrap-style:square;mso-wrap-distance-left:9pt;mso-wrap-distance-top:0;mso-wrap-distance-right:9pt;mso-wrap-distance-bottom:0;mso-position-horizontal:absolute;mso-position-horizontal-relative:text;mso-position-vertical:absolute;mso-position-vertical-relative:text;v-text-anchor:top" o:gfxdata="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" filled="f" stroked="f">
                 <v:textbox style="mso-fit-shape-to-text:t">
                   <w:txbxContent>
                     <w:p>
@@ -6664,7 +9221,7 @@
         <mc:AlternateContent>
           <mc:Choice Requires="wps">
             <w:drawing>
-              <wp:anchor distT="0" distB="0" distL="114300" distR="114300" simplePos="0" relativeHeight="251708416" behindDoc="0" locked="0" layoutInCell="1" allowOverlap="1" wp14:anchorId="7738C6E8" wp14:editId="5833A871">
+              <wp:anchor distT="0" distB="0" distL="114300" distR="114300" simplePos="0" relativeHeight="251677696" behindDoc="0" locked="0" layoutInCell="1" allowOverlap="1" wp14:anchorId="7738C6E8" wp14:editId="487448BA">
                 <wp:simplePos x="0" y="0"/>
                 <wp:positionH relativeFrom="column">
                   <wp:posOffset>2300605</wp:posOffset>
@@ -6738,7 +9295,7 @@
           </mc:Choice>
           <mc:Fallback>
             <w:pict>
-              <v:shape id="_x0000_s1029" type="#_x0000_t202" style="position:absolute;margin-left:181.15pt;margin-top:45pt;width:38pt;height:17.5pt;z-index:251708416;visibility:visible;mso-wrap-style:square;mso-wrap-distance-left:9pt;mso-wrap-distance-top:0;mso-wrap-distance-right:9pt;mso-wrap-distance-bottom:0;mso-position-horizontal:absolute;mso-position-horizontal-relative:text;mso-position-vertical:absolute;mso-position-vertical-relative:text;v-text-anchor:top" o:gfxdata="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" filled="f" stroked="f">
+              <v:shape id="_x0000_s1064" type="#_x0000_t202" style="position:absolute;margin-left:181.15pt;margin-top:45pt;width:38pt;height:17.5pt;z-index:251677696;visibility:visible;mso-wrap-style:square;mso-wrap-distance-left:9pt;mso-wrap-distance-top:0;mso-wrap-distance-right:9pt;mso-wrap-distance-bottom:0;mso-position-horizontal:absolute;mso-position-horizontal-relative:text;mso-position-vertical:absolute;mso-position-vertical-relative:text;v-text-anchor:top" o:gfxdata="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" filled="f" stroked="f">
                 <v:textbox style="mso-fit-shape-to-text:t">
                   <w:txbxContent>
                     <w:p>
@@ -6778,7 +9335,7 @@
         <mc:AlternateContent>
           <mc:Choice Requires="wps">
             <w:drawing>
-              <wp:anchor distT="0" distB="0" distL="114300" distR="114300" simplePos="0" relativeHeight="251711488" behindDoc="0" locked="0" layoutInCell="1" allowOverlap="1" wp14:anchorId="132906BF" wp14:editId="3E7973B6">
+              <wp:anchor distT="0" distB="0" distL="114300" distR="114300" simplePos="0" relativeHeight="251680768" behindDoc="0" locked="0" layoutInCell="1" allowOverlap="1" wp14:anchorId="132906BF" wp14:editId="3016D32D">
                 <wp:simplePos x="0" y="0"/>
                 <wp:positionH relativeFrom="column">
                   <wp:posOffset>2814955</wp:posOffset>
@@ -6845,7 +9402,7 @@
           </mc:Choice>
           <mc:Fallback>
             <w:pict>
-              <v:oval id="Oval 263" o:spid="_x0000_s1026" style="position:absolute;margin-left:221.65pt;margin-top:23.65pt;width:8pt;height:8pt;z-index:251711488;visibility:visible;mso-wrap-style:square;mso-width-percent:0;mso-height-percent:0;mso-wrap-distance-left:9pt;mso-wrap-distance-top:0;mso-wrap-distance-right:9pt;mso-wrap-distance-bottom:0;mso-position-horizontal:absolute;mso-position-horizontal-relative:text;mso-position-vertical:absolute;mso-position-vertical-relative:text;mso-width-percent:0;mso-height-percent:0;mso-width-relative:margin;mso-height-relative:margin;v-text-anchor:middle" o:gfxdata="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" fillcolor="black [3213]" stroked="f"/>
+              <v:oval id="Oval 263" o:spid="_x0000_s1026" style="position:absolute;margin-left:221.65pt;margin-top:23.65pt;width:8pt;height:8pt;z-index:251680768;visibility:visible;mso-wrap-style:square;mso-width-percent:0;mso-height-percent:0;mso-wrap-distance-left:9pt;mso-wrap-distance-top:0;mso-wrap-distance-right:9pt;mso-wrap-distance-bottom:0;mso-position-horizontal:absolute;mso-position-horizontal-relative:text;mso-position-vertical:absolute;mso-position-vertical-relative:text;mso-width-percent:0;mso-height-percent:0;mso-width-relative:margin;mso-height-relative:margin;v-text-anchor:middle" o:gfxdata="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" fillcolor="black [3213]" stroked="f"/>
             </w:pict>
           </mc:Fallback>
         </mc:AlternateContent>
@@ -6857,7 +9414,7 @@
         <mc:AlternateContent>
           <mc:Choice Requires="wps">
             <w:drawing>
-              <wp:anchor distT="0" distB="0" distL="114300" distR="114300" simplePos="0" relativeHeight="251706368" behindDoc="0" locked="0" layoutInCell="1" allowOverlap="1" wp14:anchorId="69AD13B5" wp14:editId="126C1CDC">
+              <wp:anchor distT="0" distB="0" distL="114300" distR="114300" simplePos="0" relativeHeight="251675648" behindDoc="0" locked="0" layoutInCell="1" allowOverlap="1" wp14:anchorId="69AD13B5" wp14:editId="76B02363">
                 <wp:simplePos x="0" y="0"/>
                 <wp:positionH relativeFrom="column">
                   <wp:posOffset>2899410</wp:posOffset>
@@ -6951,7 +9508,7 @@
           </mc:Choice>
           <mc:Fallback>
             <w:pict>
-              <v:shape id="_x0000_s1030" type="#_x0000_t202" style="position:absolute;margin-left:228.3pt;margin-top:0;width:49.8pt;height:52.95pt;z-index:251706368;visibility:visible;mso-wrap-style:square;mso-wrap-distance-left:9pt;mso-wrap-distance-top:0;mso-wrap-distance-right:9pt;mso-wrap-distance-bottom:0;mso-position-horizontal:absolute;mso-position-horizontal-relative:text;mso-position-vertical:absolute;mso-position-vertical-relative:text;v-text-anchor:top" o:gfxdata="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" filled="f" stroked="f">
+              <v:shape id="_x0000_s1065" type="#_x0000_t202" style="position:absolute;margin-left:228.3pt;margin-top:0;width:49.8pt;height:52.95pt;z-index:251675648;visibility:visible;mso-wrap-style:square;mso-wrap-distance-left:9pt;mso-wrap-distance-top:0;mso-wrap-distance-right:9pt;mso-wrap-distance-bottom:0;mso-position-horizontal:absolute;mso-position-horizontal-relative:text;mso-position-vertical:absolute;mso-position-vertical-relative:text;v-text-anchor:top" o:gfxdata="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" filled="f" stroked="f">
                 <v:textbox style="mso-fit-shape-to-text:t">
                   <w:txbxContent>
                     <w:p>
@@ -7011,7 +9568,7 @@
         <mc:AlternateContent>
           <mc:Choice Requires="wps">
             <w:drawing>
-              <wp:anchor distT="0" distB="0" distL="114300" distR="114300" simplePos="0" relativeHeight="251712512" behindDoc="0" locked="0" layoutInCell="1" allowOverlap="1" wp14:anchorId="55225209" wp14:editId="589BD573">
+              <wp:anchor distT="0" distB="0" distL="114300" distR="114300" simplePos="0" relativeHeight="251681792" behindDoc="0" locked="0" layoutInCell="1" allowOverlap="1" wp14:anchorId="55225209" wp14:editId="5E4A7616">
                 <wp:simplePos x="0" y="0"/>
                 <wp:positionH relativeFrom="column">
                   <wp:posOffset>2815590</wp:posOffset>
@@ -7078,7 +9635,7 @@
           </mc:Choice>
           <mc:Fallback>
             <w:pict>
-              <v:oval id="Oval 265" o:spid="_x0000_s1026" style="position:absolute;margin-left:221.7pt;margin-top:38.65pt;width:8pt;height:8pt;z-index:251712512;visibility:visible;mso-wrap-style:square;mso-width-percent:0;mso-height-percent:0;mso-wrap-distance-left:9pt;mso-wrap-distance-top:0;mso-wrap-distance-right:9pt;mso-wrap-distance-bottom:0;mso-position-horizontal:absolute;mso-position-horizontal-relative:text;mso-position-vertical:absolute;mso-position-vertical-relative:text;mso-width-percent:0;mso-height-percent:0;mso-width-relative:margin;mso-height-relative:margin;v-text-anchor:middle" o:gfxdata="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" fillcolor="black [3213]" stroked="f"/>
+              <v:oval id="Oval 265" o:spid="_x0000_s1026" style="position:absolute;margin-left:221.7pt;margin-top:38.65pt;width:8pt;height:8pt;z-index:251681792;visibility:visible;mso-wrap-style:square;mso-width-percent:0;mso-height-percent:0;mso-wrap-distance-left:9pt;mso-wrap-distance-top:0;mso-wrap-distance-right:9pt;mso-wrap-distance-bottom:0;mso-position-horizontal:absolute;mso-position-horizontal-relative:text;mso-position-vertical:absolute;mso-position-vertical-relative:text;mso-width-percent:0;mso-height-percent:0;mso-width-relative:margin;mso-height-relative:margin;v-text-anchor:middle" o:gfxdata="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" fillcolor="black [3213]" stroked="f"/>
             </w:pict>
           </mc:Fallback>
         </mc:AlternateContent>
@@ -7091,7 +9648,7 @@
         <mc:AlternateContent>
           <mc:Choice Requires="wps">
             <w:drawing>
-              <wp:anchor distT="0" distB="0" distL="114300" distR="114300" simplePos="0" relativeHeight="251710464" behindDoc="0" locked="0" layoutInCell="1" allowOverlap="1" wp14:anchorId="68F9F950" wp14:editId="6D587916">
+              <wp:anchor distT="0" distB="0" distL="114300" distR="114300" simplePos="0" relativeHeight="251679744" behindDoc="0" locked="0" layoutInCell="1" allowOverlap="1" wp14:anchorId="68F9F950" wp14:editId="69A12433">
                 <wp:simplePos x="0" y="0"/>
                 <wp:positionH relativeFrom="column">
                   <wp:posOffset>2815590</wp:posOffset>
@@ -7158,7 +9715,7 @@
           </mc:Choice>
           <mc:Fallback>
             <w:pict>
-              <v:oval id="Oval 266" o:spid="_x0000_s1026" style="position:absolute;margin-left:221.7pt;margin-top:8.65pt;width:8pt;height:8pt;z-index:251710464;visibility:visible;mso-wrap-style:square;mso-width-percent:0;mso-height-percent:0;mso-wrap-distance-left:9pt;mso-wrap-distance-top:0;mso-wrap-distance-right:9pt;mso-wrap-distance-bottom:0;mso-position-horizontal:absolute;mso-position-horizontal-relative:text;mso-position-vertical:absolute;mso-position-vertical-relative:text;mso-width-percent:0;mso-height-percent:0;mso-width-relative:margin;mso-height-relative:margin;v-text-anchor:middle" o:gfxdata="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" fillcolor="black [3213]" stroked="f"/>
+              <v:oval id="Oval 266" o:spid="_x0000_s1026" style="position:absolute;margin-left:221.7pt;margin-top:8.65pt;width:8pt;height:8pt;z-index:251679744;visibility:visible;mso-wrap-style:square;mso-width-percent:0;mso-height-percent:0;mso-wrap-distance-left:9pt;mso-wrap-distance-top:0;mso-wrap-distance-right:9pt;mso-wrap-distance-bottom:0;mso-position-horizontal:absolute;mso-position-horizontal-relative:text;mso-position-vertical:absolute;mso-position-vertical-relative:text;mso-width-percent:0;mso-height-percent:0;mso-width-relative:margin;mso-height-relative:margin;v-text-anchor:middle" o:gfxdata="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" fillcolor="black [3213]" stroked="f"/>
             </w:pict>
           </mc:Fallback>
         </mc:AlternateContent>
@@ -7171,7 +9728,7 @@
         <mc:AlternateContent>
           <mc:Choice Requires="wps">
             <w:drawing>
-              <wp:anchor distT="0" distB="0" distL="114300" distR="114300" simplePos="0" relativeHeight="251715584" behindDoc="0" locked="0" layoutInCell="1" allowOverlap="1" wp14:anchorId="677C5BC3" wp14:editId="762A38CD">
+              <wp:anchor distT="0" distB="0" distL="114300" distR="114300" simplePos="0" relativeHeight="251684864" behindDoc="0" locked="0" layoutInCell="1" allowOverlap="1" wp14:anchorId="677C5BC3" wp14:editId="65F69C2E">
                 <wp:simplePos x="0" y="0"/>
                 <wp:positionH relativeFrom="column">
                   <wp:posOffset>2097405</wp:posOffset>
@@ -7238,7 +9795,7 @@
           </mc:Choice>
           <mc:Fallback>
             <w:pict>
-              <v:oval id="Oval 267" o:spid="_x0000_s1026" style="position:absolute;margin-left:165.15pt;margin-top:40.1pt;width:5.6pt;height:5.6pt;z-index:251715584;visibility:visible;mso-wrap-style:square;mso-width-percent:0;mso-height-percent:0;mso-wrap-distance-left:9pt;mso-wrap-distance-top:0;mso-wrap-distance-right:9pt;mso-wrap-distance-bottom:0;mso-position-horizontal:absolute;mso-position-horizontal-relative:text;mso-position-vertical:absolute;mso-position-vertical-relative:text;mso-width-percent:0;mso-height-percent:0;mso-width-relative:margin;mso-height-relative:margin;v-text-anchor:middle" o:gfxdata="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" fillcolor="black [3213]" stroked="f"/>
+              <v:oval id="Oval 267" o:spid="_x0000_s1026" style="position:absolute;margin-left:165.15pt;margin-top:40.1pt;width:5.6pt;height:5.6pt;z-index:251684864;visibility:visible;mso-wrap-style:square;mso-width-percent:0;mso-height-percent:0;mso-wrap-distance-left:9pt;mso-wrap-distance-top:0;mso-wrap-distance-right:9pt;mso-wrap-distance-bottom:0;mso-position-horizontal:absolute;mso-position-horizontal-relative:text;mso-position-vertical:absolute;mso-position-vertical-relative:text;mso-width-percent:0;mso-height-percent:0;mso-width-relative:margin;mso-height-relative:margin;v-text-anchor:middle" o:gfxdata="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" fillcolor="black [3213]" stroked="f"/>
             </w:pict>
           </mc:Fallback>
         </mc:AlternateContent>
@@ -7251,7 +9808,7 @@
         <mc:AlternateContent>
           <mc:Choice Requires="wps">
             <w:drawing>
-              <wp:anchor distT="0" distB="0" distL="114300" distR="114300" simplePos="0" relativeHeight="251714560" behindDoc="0" locked="0" layoutInCell="1" allowOverlap="1" wp14:anchorId="315D4ECD" wp14:editId="4CD1FB65">
+              <wp:anchor distT="0" distB="0" distL="114300" distR="114300" simplePos="0" relativeHeight="251683840" behindDoc="0" locked="0" layoutInCell="1" allowOverlap="1" wp14:anchorId="315D4ECD" wp14:editId="40D280E1">
                 <wp:simplePos x="0" y="0"/>
                 <wp:positionH relativeFrom="column">
                   <wp:posOffset>2097405</wp:posOffset>
@@ -7318,7 +9875,7 @@
           </mc:Choice>
           <mc:Fallback>
             <w:pict>
-              <v:oval id="Oval 268" o:spid="_x0000_s1026" style="position:absolute;margin-left:165.15pt;margin-top:25.1pt;width:5.6pt;height:5.6pt;z-index:251714560;visibility:visible;mso-wrap-style:square;mso-width-percent:0;mso-height-percent:0;mso-wrap-distance-left:9pt;mso-wrap-distance-top:0;mso-wrap-distance-right:9pt;mso-wrap-distance-bottom:0;mso-position-horizontal:absolute;mso-position-horizontal-relative:text;mso-position-vertical:absolute;mso-position-vertical-relative:text;mso-width-percent:0;mso-height-percent:0;mso-width-relative:margin;mso-height-relative:margin;v-text-anchor:middle" o:gfxdata="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" fillcolor="black [3213]" stroked="f"/>
+              <v:oval id="Oval 268" o:spid="_x0000_s1026" style="position:absolute;margin-left:165.15pt;margin-top:25.1pt;width:5.6pt;height:5.6pt;z-index:251683840;visibility:visible;mso-wrap-style:square;mso-width-percent:0;mso-height-percent:0;mso-wrap-distance-left:9pt;mso-wrap-distance-top:0;mso-wrap-distance-right:9pt;mso-wrap-distance-bottom:0;mso-position-horizontal:absolute;mso-position-horizontal-relative:text;mso-position-vertical:absolute;mso-position-vertical-relative:text;mso-width-percent:0;mso-height-percent:0;mso-width-relative:margin;mso-height-relative:margin;v-text-anchor:middle" o:gfxdata="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" fillcolor="black [3213]" stroked="f"/>
             </w:pict>
           </mc:Fallback>
         </mc:AlternateContent>
@@ -7331,7 +9888,7 @@
         <mc:AlternateContent>
           <mc:Choice Requires="wps">
             <w:drawing>
-              <wp:anchor distT="0" distB="0" distL="114300" distR="114300" simplePos="0" relativeHeight="251713536" behindDoc="0" locked="0" layoutInCell="1" allowOverlap="1" wp14:anchorId="45E49417" wp14:editId="2EA63353">
+              <wp:anchor distT="0" distB="0" distL="114300" distR="114300" simplePos="0" relativeHeight="251682816" behindDoc="0" locked="0" layoutInCell="1" allowOverlap="1" wp14:anchorId="45E49417" wp14:editId="66A70E5A">
                 <wp:simplePos x="0" y="0"/>
                 <wp:positionH relativeFrom="column">
                   <wp:posOffset>2092960</wp:posOffset>
@@ -7398,7 +9955,7 @@
           </mc:Choice>
           <mc:Fallback>
             <w:pict>
-              <v:oval id="Oval 269" o:spid="_x0000_s1026" style="position:absolute;margin-left:164.8pt;margin-top:9.2pt;width:6pt;height:6pt;z-index:251713536;visibility:visible;mso-wrap-style:square;mso-width-percent:0;mso-height-percent:0;mso-wrap-distance-left:9pt;mso-wrap-distance-top:0;mso-wrap-distance-right:9pt;mso-wrap-distance-bottom:0;mso-position-horizontal:absolute;mso-position-horizontal-relative:text;mso-position-vertical:absolute;mso-position-vertical-relative:text;mso-width-percent:0;mso-height-percent:0;mso-width-relative:margin;mso-height-relative:margin;v-text-anchor:middle" o:gfxdata="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" fillcolor="black [3213]" stroked="f"/>
+              <v:oval id="Oval 269" o:spid="_x0000_s1026" style="position:absolute;margin-left:164.8pt;margin-top:9.2pt;width:6pt;height:6pt;z-index:251682816;visibility:visible;mso-wrap-style:square;mso-width-percent:0;mso-height-percent:0;mso-wrap-distance-left:9pt;mso-wrap-distance-top:0;mso-wrap-distance-right:9pt;mso-wrap-distance-bottom:0;mso-position-horizontal:absolute;mso-position-horizontal-relative:text;mso-position-vertical:absolute;mso-position-vertical-relative:text;mso-width-percent:0;mso-height-percent:0;mso-width-relative:margin;mso-height-relative:margin;v-text-anchor:middle" o:gfxdata="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" fillcolor="black [3213]" stroked="f"/>
             </w:pict>
           </mc:Fallback>
         </mc:AlternateContent>
@@ -7410,7 +9967,7 @@
         <mc:AlternateContent>
           <mc:Choice Requires="wps">
             <w:drawing>
-              <wp:anchor distT="0" distB="0" distL="114300" distR="114300" simplePos="0" relativeHeight="251707392" behindDoc="0" locked="0" layoutInCell="1" allowOverlap="1" wp14:anchorId="6B292722" wp14:editId="24CF2F53">
+              <wp:anchor distT="0" distB="0" distL="114300" distR="114300" simplePos="0" relativeHeight="251676672" behindDoc="0" locked="0" layoutInCell="1" allowOverlap="1" wp14:anchorId="6B292722" wp14:editId="31DE9200">
                 <wp:simplePos x="0" y="0"/>
                 <wp:positionH relativeFrom="column">
                   <wp:posOffset>2155825</wp:posOffset>
@@ -7504,7 +10061,7 @@
           </mc:Choice>
           <mc:Fallback>
             <w:pict>
-              <v:shape id="_x0000_s1031" type="#_x0000_t202" style="position:absolute;margin-left:169.75pt;margin-top:.05pt;width:49.8pt;height:52.95pt;z-index:251707392;visibility:visible;mso-wrap-style:square;mso-wrap-distance-left:9pt;mso-wrap-distance-top:0;mso-wrap-distance-right:9pt;mso-wrap-distance-bottom:0;mso-position-horizontal:absolute;mso-position-horizontal-relative:text;mso-position-vertical:absolute;mso-position-vertical-relative:text;v-text-anchor:top" o:gfxdata="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" filled="f" stroked="f">
+              <v:shape id="_x0000_s1066" type="#_x0000_t202" style="position:absolute;margin-left:169.75pt;margin-top:.05pt;width:49.8pt;height:52.95pt;z-index:251676672;visibility:visible;mso-wrap-style:square;mso-wrap-distance-left:9pt;mso-wrap-distance-top:0;mso-wrap-distance-right:9pt;mso-wrap-distance-bottom:0;mso-position-horizontal:absolute;mso-position-horizontal-relative:text;mso-position-vertical:absolute;mso-position-vertical-relative:text;v-text-anchor:top" o:gfxdata="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" filled="f" stroked="f">
                 <v:textbox style="mso-fit-shape-to-text:t">
                   <w:txbxContent>
                     <w:p>
@@ -7564,7 +10121,7 @@
         <mc:AlternateContent>
           <mc:Choice Requires="wpg">
             <w:drawing>
-              <wp:inline distT="0" distB="0" distL="0" distR="0" wp14:anchorId="2A55E8F9" wp14:editId="2CA2C1E4">
+              <wp:inline distT="0" distB="0" distL="0" distR="0" wp14:anchorId="2A55E8F9" wp14:editId="4293D4C7">
                 <wp:extent cx="2067434" cy="794385"/>
                 <wp:effectExtent l="0" t="0" r="0" b="5715"/>
                 <wp:docPr id="274" name="Group 274"/>
@@ -8343,12 +10900,12 @@
           </mc:Choice>
           <mc:Fallback>
             <w:pict>
-              <v:group id="Group 274" o:spid="_x0000_s1032" style="width:162.8pt;height:62.55pt;mso-position-horizontal-relative:char;mso-position-vertical-relative:line" coordorigin=",-19" coordsize="20674,7943" o:gfxdata="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">
-                <v:group id="Group 275" o:spid="_x0000_s1033" style="position:absolute;width:6578;height:7924" coordsize="6578,7924" o:gfxdata="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">
-                  <v:oval id="Oval 276" o:spid="_x0000_s1034" style="position:absolute;top:1524;width:406;height:406;visibility:visible;mso-wrap-style:square;v-text-anchor:middle" o:gfxdata="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" fillcolor="black [3213]" stroked="f"/>
-                  <v:oval id="Oval 277" o:spid="_x0000_s1035" style="position:absolute;top:3429;width:406;height:406;visibility:visible;mso-wrap-style:square;v-text-anchor:middle" o:gfxdata="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" fillcolor="black [3213]" stroked="f"/>
-                  <v:oval id="Oval 278" o:spid="_x0000_s1036" style="position:absolute;top:5334;width:406;height:406;visibility:visible;mso-wrap-style:square;v-text-anchor:middle" o:gfxdata="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" fillcolor="black [3213]" stroked="f"/>
-                  <v:shape id="_x0000_s1037" type="#_x0000_t202" style="position:absolute;left:254;width:6324;height:6724;visibility:visible;mso-wrap-style:square;v-text-anchor:top" o:gfxdata="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" filled="f" stroked="f">
+              <v:group id="Group 274" o:spid="_x0000_s1067" style="width:162.8pt;height:62.55pt;mso-position-horizontal-relative:char;mso-position-vertical-relative:line" coordorigin=",-19" coordsize="20674,7943" o:gfxdata="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">
+                <v:group id="Group 275" o:spid="_x0000_s1068" style="position:absolute;width:6578;height:7924" coordsize="6578,7924" o:gfxdata="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">
+                  <v:oval id="Oval 276" o:spid="_x0000_s1069" style="position:absolute;top:1524;width:406;height:406;visibility:visible;mso-wrap-style:square;v-text-anchor:middle" o:gfxdata="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" fillcolor="black [3213]" stroked="f"/>
+                  <v:oval id="Oval 277" o:spid="_x0000_s1070" style="position:absolute;top:3429;width:406;height:406;visibility:visible;mso-wrap-style:square;v-text-anchor:middle" o:gfxdata="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" fillcolor="black [3213]" stroked="f"/>
+                  <v:oval id="Oval 278" o:spid="_x0000_s1071" style="position:absolute;top:5334;width:406;height:406;visibility:visible;mso-wrap-style:square;v-text-anchor:middle" o:gfxdata="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" fillcolor="black [3213]" stroked="f"/>
+                  <v:shape id="_x0000_s1072" type="#_x0000_t202" style="position:absolute;left:254;width:6324;height:6724;visibility:visible;mso-wrap-style:square;v-text-anchor:top" o:gfxdata="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" filled="f" stroked="f">
                     <v:textbox style="mso-fit-shape-to-text:t">
                       <w:txbxContent>
                         <w:p>
@@ -8395,7 +10952,7 @@
                       </w:txbxContent>
                     </v:textbox>
                   </v:shape>
-                  <v:shape id="_x0000_s1038" type="#_x0000_t202" style="position:absolute;left:1651;top:5702;width:4826;height:2222;visibility:visible;mso-wrap-style:square;v-text-anchor:top" o:gfxdata="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" filled="f" stroked="f">
+                  <v:shape id="_x0000_s1073" type="#_x0000_t202" style="position:absolute;left:1651;top:5702;width:4826;height:2222;visibility:visible;mso-wrap-style:square;v-text-anchor:top" o:gfxdata="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" filled="f" stroked="f">
                     <v:textbox style="mso-fit-shape-to-text:t">
                       <w:txbxContent>
                         <w:p>
@@ -8417,11 +10974,11 @@
                     </v:textbox>
                   </v:shape>
                 </v:group>
-                <v:group id="Group 281" o:spid="_x0000_s1039" style="position:absolute;left:6859;top:-6;width:6730;height:7930" coordorigin="-951,-6" coordsize="6729,7931" o:gfxdata="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">
-                  <v:oval id="Oval 282" o:spid="_x0000_s1040" style="position:absolute;left:-951;top:1435;width:508;height:508;visibility:visible;mso-wrap-style:square;v-text-anchor:middle" o:gfxdata="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" fillcolor="black [3213]" stroked="f"/>
-                  <v:oval id="Oval 283" o:spid="_x0000_s1041" style="position:absolute;left:-951;top:3340;width:508;height:508;visibility:visible;mso-wrap-style:square;v-text-anchor:middle" o:gfxdata="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" fillcolor="black [3213]" stroked="f"/>
-                  <v:oval id="Oval 284" o:spid="_x0000_s1042" style="position:absolute;left:-951;top:5181;width:508;height:508;visibility:visible;mso-wrap-style:square;v-text-anchor:middle" o:gfxdata="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" fillcolor="black [3213]" stroked="f"/>
-                  <v:shape id="_x0000_s1043" type="#_x0000_t202" style="position:absolute;left:-557;top:-6;width:6324;height:6724;visibility:visible;mso-wrap-style:square;v-text-anchor:top" o:gfxdata="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" filled="f" stroked="f">
+                <v:group id="Group 281" o:spid="_x0000_s1074" style="position:absolute;left:6859;top:-6;width:6730;height:7930" coordorigin="-951,-6" coordsize="6729,7931" o:gfxdata="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">
+                  <v:oval id="Oval 282" o:spid="_x0000_s1075" style="position:absolute;left:-951;top:1435;width:508;height:508;visibility:visible;mso-wrap-style:square;v-text-anchor:middle" o:gfxdata="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" fillcolor="black [3213]" stroked="f"/>
+                  <v:oval id="Oval 283" o:spid="_x0000_s1076" style="position:absolute;left:-951;top:3340;width:508;height:508;visibility:visible;mso-wrap-style:square;v-text-anchor:middle" o:gfxdata="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" fillcolor="black [3213]" stroked="f"/>
+                  <v:oval id="Oval 284" o:spid="_x0000_s1077" style="position:absolute;left:-951;top:5181;width:508;height:508;visibility:visible;mso-wrap-style:square;v-text-anchor:middle" o:gfxdata="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" fillcolor="black [3213]" stroked="f"/>
+                  <v:shape id="_x0000_s1078" type="#_x0000_t202" style="position:absolute;left:-557;top:-6;width:6324;height:6724;visibility:visible;mso-wrap-style:square;v-text-anchor:top" o:gfxdata="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" filled="f" stroked="f">
                     <v:textbox style="mso-fit-shape-to-text:t">
                       <w:txbxContent>
                         <w:p>
@@ -8469,7 +11026,7 @@
                       </w:txbxContent>
                     </v:textbox>
                   </v:shape>
-                  <v:shape id="_x0000_s1044" type="#_x0000_t202" style="position:absolute;left:952;top:5702;width:4826;height:2222;visibility:visible;mso-wrap-style:square;v-text-anchor:top" o:gfxdata="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" filled="f" stroked="f">
+                  <v:shape id="_x0000_s1079" type="#_x0000_t202" style="position:absolute;left:952;top:5702;width:4826;height:2222;visibility:visible;mso-wrap-style:square;v-text-anchor:top" o:gfxdata="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" filled="f" stroked="f">
                     <v:textbox style="mso-fit-shape-to-text:t">
                       <w:txbxContent>
                         <w:p>
@@ -8498,8 +11055,8 @@
                     </v:textbox>
                   </v:shape>
                 </v:group>
-                <v:group id="Group 288" o:spid="_x0000_s1045" style="position:absolute;left:13843;top:-19;width:6831;height:7937" coordorigin="-952,-19" coordsize="6831,7937" o:gfxdata="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">
-                  <v:shape id="_x0000_s1046" type="#_x0000_t202" style="position:absolute;left:-444;top:-19;width:6322;height:6724;visibility:visible;mso-wrap-style:square;v-text-anchor:top" o:gfxdata="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" filled="f" stroked="f">
+                <v:group id="Group 288" o:spid="_x0000_s1080" style="position:absolute;left:13843;top:-19;width:6831;height:7937" coordorigin="-952,-19" coordsize="6831,7937" o:gfxdata="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">
+                  <v:shape id="_x0000_s1081" type="#_x0000_t202" style="position:absolute;left:-444;top:-19;width:6322;height:6724;visibility:visible;mso-wrap-style:square;v-text-anchor:top" o:gfxdata="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" filled="f" stroked="f">
                     <v:textbox style="mso-fit-shape-to-text:t">
                       <w:txbxContent>
                         <w:p>
@@ -8547,10 +11104,10 @@
                       </w:txbxContent>
                     </v:textbox>
                   </v:shape>
-                  <v:oval id="Oval 290" o:spid="_x0000_s1047" style="position:absolute;left:-952;top:1320;width:610;height:610;visibility:visible;mso-wrap-style:square;v-text-anchor:middle" o:gfxdata="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" fillcolor="black [3213]" stroked="f"/>
-                  <v:oval id="Oval 291" o:spid="_x0000_s1048" style="position:absolute;left:-952;top:3225;width:610;height:610;visibility:visible;mso-wrap-style:square;v-text-anchor:middle" o:gfxdata="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" fillcolor="black [3213]" stroked="f"/>
-                  <v:oval id="Oval 292" o:spid="_x0000_s1049" style="position:absolute;left:-952;top:5130;width:610;height:610;visibility:visible;mso-wrap-style:square;v-text-anchor:middle" o:gfxdata="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" fillcolor="black [3213]" stroked="f"/>
-                  <v:shape id="_x0000_s1050" type="#_x0000_t202" style="position:absolute;left:933;top:5695;width:4823;height:2223;visibility:visible;mso-wrap-style:square;v-text-anchor:top" o:gfxdata="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" filled="f" stroked="f">
+                  <v:oval id="Oval 290" o:spid="_x0000_s1082" style="position:absolute;left:-952;top:1320;width:610;height:610;visibility:visible;mso-wrap-style:square;v-text-anchor:middle" o:gfxdata="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" fillcolor="black [3213]" stroked="f"/>
+                  <v:oval id="Oval 291" o:spid="_x0000_s1083" style="position:absolute;left:-952;top:3225;width:610;height:610;visibility:visible;mso-wrap-style:square;v-text-anchor:middle" o:gfxdata="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" fillcolor="black [3213]" stroked="f"/>
+                  <v:oval id="Oval 292" o:spid="_x0000_s1084" style="position:absolute;left:-952;top:5130;width:610;height:610;visibility:visible;mso-wrap-style:square;v-text-anchor:middle" o:gfxdata="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" fillcolor="black [3213]" stroked="f"/>
+                  <v:shape id="_x0000_s1085" type="#_x0000_t202" style="position:absolute;left:933;top:5695;width:4823;height:2223;visibility:visible;mso-wrap-style:square;v-text-anchor:top" o:gfxdata="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" filled="f" stroked="f">
                     <v:textbox style="mso-fit-shape-to-text:t">
                       <w:txbxContent>
                         <w:p>
@@ -8649,7 +11206,7 @@
         <mc:AlternateContent>
           <mc:Choice Requires="wps">
             <w:drawing>
-              <wp:anchor distT="0" distB="0" distL="114300" distR="114300" simplePos="0" relativeHeight="251677696" behindDoc="0" locked="0" layoutInCell="1" allowOverlap="1" wp14:anchorId="34E16803" wp14:editId="46601BBF">
+              <wp:anchor distT="0" distB="0" distL="114300" distR="114300" simplePos="0" relativeHeight="251646976" behindDoc="0" locked="0" layoutInCell="1" allowOverlap="1" wp14:anchorId="34E16803" wp14:editId="3C56BAC6">
                 <wp:simplePos x="0" y="0"/>
                 <wp:positionH relativeFrom="column">
                   <wp:posOffset>3001645</wp:posOffset>
@@ -8723,7 +11280,7 @@
           </mc:Choice>
           <mc:Fallback>
             <w:pict>
-              <v:shape id="_x0000_s1051" type="#_x0000_t202" style="position:absolute;margin-left:236.35pt;margin-top:45pt;width:38pt;height:17.5pt;z-index:251677696;visibility:visible;mso-wrap-style:square;mso-wrap-distance-left:9pt;mso-wrap-distance-top:0;mso-wrap-distance-right:9pt;mso-wrap-distance-bottom:0;mso-position-horizontal:absolute;mso-position-horizontal-relative:text;mso-position-vertical:absolute;mso-position-vertical-relative:text;v-text-anchor:top" o:gfxdata="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" filled="f" stroked="f">
+              <v:shape id="_x0000_s1086" type="#_x0000_t202" style="position:absolute;margin-left:236.35pt;margin-top:45pt;width:38pt;height:17.5pt;z-index:251646976;visibility:visible;mso-wrap-style:square;mso-wrap-distance-left:9pt;mso-wrap-distance-top:0;mso-wrap-distance-right:9pt;mso-wrap-distance-bottom:0;mso-position-horizontal:absolute;mso-position-horizontal-relative:text;mso-position-vertical:absolute;mso-position-vertical-relative:text;v-text-anchor:top" o:gfxdata="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" filled="f" stroked="f">
                 <v:textbox style="mso-fit-shape-to-text:t">
                   <w:txbxContent>
                     <w:p>
@@ -8762,7 +11319,7 @@
         <mc:AlternateContent>
           <mc:Choice Requires="wps">
             <w:drawing>
-              <wp:anchor distT="0" distB="0" distL="114300" distR="114300" simplePos="0" relativeHeight="251680768" behindDoc="0" locked="0" layoutInCell="1" allowOverlap="1" wp14:anchorId="7015545D" wp14:editId="7D5255CA">
+              <wp:anchor distT="0" distB="0" distL="114300" distR="114300" simplePos="0" relativeHeight="251650048" behindDoc="0" locked="0" layoutInCell="1" allowOverlap="1" wp14:anchorId="7015545D" wp14:editId="664807A8">
                 <wp:simplePos x="0" y="0"/>
                 <wp:positionH relativeFrom="column">
                   <wp:posOffset>2300605</wp:posOffset>
@@ -8836,7 +11393,7 @@
           </mc:Choice>
           <mc:Fallback>
             <w:pict>
-              <v:shape id="_x0000_s1052" type="#_x0000_t202" style="position:absolute;margin-left:181.15pt;margin-top:45pt;width:38pt;height:17.5pt;z-index:251680768;visibility:visible;mso-wrap-style:square;mso-wrap-distance-left:9pt;mso-wrap-distance-top:0;mso-wrap-distance-right:9pt;mso-wrap-distance-bottom:0;mso-position-horizontal:absolute;mso-position-horizontal-relative:text;mso-position-vertical:absolute;mso-position-vertical-relative:text;v-text-anchor:top" o:gfxdata="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" filled="f" stroked="f">
+              <v:shape id="_x0000_s1087" type="#_x0000_t202" style="position:absolute;margin-left:181.15pt;margin-top:45pt;width:38pt;height:17.5pt;z-index:251650048;visibility:visible;mso-wrap-style:square;mso-wrap-distance-left:9pt;mso-wrap-distance-top:0;mso-wrap-distance-right:9pt;mso-wrap-distance-bottom:0;mso-position-horizontal:absolute;mso-position-horizontal-relative:text;mso-position-vertical:absolute;mso-position-vertical-relative:text;v-text-anchor:top" o:gfxdata="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" filled="f" stroked="f">
                 <v:textbox style="mso-fit-shape-to-text:t">
                   <w:txbxContent>
                     <w:p>
@@ -8876,7 +11433,7 @@
         <mc:AlternateContent>
           <mc:Choice Requires="wps">
             <w:drawing>
-              <wp:anchor distT="0" distB="0" distL="114300" distR="114300" simplePos="0" relativeHeight="251683840" behindDoc="0" locked="0" layoutInCell="1" allowOverlap="1" wp14:anchorId="77CEC5B2" wp14:editId="7A216F0D">
+              <wp:anchor distT="0" distB="0" distL="114300" distR="114300" simplePos="0" relativeHeight="251653120" behindDoc="0" locked="0" layoutInCell="1" allowOverlap="1" wp14:anchorId="77CEC5B2" wp14:editId="745AAE0A">
                 <wp:simplePos x="0" y="0"/>
                 <wp:positionH relativeFrom="column">
                   <wp:posOffset>2814955</wp:posOffset>
@@ -8943,7 +11500,7 @@
           </mc:Choice>
           <mc:Fallback>
             <w:pict>
-              <v:rect id="Rectangle 299" o:spid="_x0000_s1026" style="position:absolute;margin-left:221.65pt;margin-top:23.65pt;width:8pt;height:8pt;z-index:251683840;visibility:visible;mso-wrap-style:square;mso-width-percent:0;mso-height-percent:0;mso-wrap-distance-left:9pt;mso-wrap-distance-top:0;mso-wrap-distance-right:9pt;mso-wrap-distance-bottom:0;mso-position-horizontal:absolute;mso-position-horizontal-relative:text;mso-position-vertical:absolute;mso-position-vertical-relative:text;mso-width-percent:0;mso-height-percent:0;mso-width-relative:margin;mso-height-relative:margin;v-text-anchor:middle" o:gfxdata="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" fillcolor="black [3213]" stroked="f"/>
+              <v:rect id="Rectangle 299" o:spid="_x0000_s1026" style="position:absolute;margin-left:221.65pt;margin-top:23.65pt;width:8pt;height:8pt;z-index:251653120;visibility:visible;mso-wrap-style:square;mso-width-percent:0;mso-height-percent:0;mso-wrap-distance-left:9pt;mso-wrap-distance-top:0;mso-wrap-distance-right:9pt;mso-wrap-distance-bottom:0;mso-position-horizontal:absolute;mso-position-horizontal-relative:text;mso-position-vertical:absolute;mso-position-vertical-relative:text;mso-width-percent:0;mso-height-percent:0;mso-width-relative:margin;mso-height-relative:margin;v-text-anchor:middle" o:gfxdata="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" fillcolor="black [3213]" stroked="f"/>
             </w:pict>
           </mc:Fallback>
         </mc:AlternateContent>
@@ -8955,7 +11512,7 @@
         <mc:AlternateContent>
           <mc:Choice Requires="wps">
             <w:drawing>
-              <wp:anchor distT="0" distB="0" distL="114300" distR="114300" simplePos="0" relativeHeight="251678720" behindDoc="0" locked="0" layoutInCell="1" allowOverlap="1" wp14:anchorId="0D2BDEF4" wp14:editId="6714F8BA">
+              <wp:anchor distT="0" distB="0" distL="114300" distR="114300" simplePos="0" relativeHeight="251648000" behindDoc="0" locked="0" layoutInCell="1" allowOverlap="1" wp14:anchorId="0D2BDEF4" wp14:editId="55D3B90E">
                 <wp:simplePos x="0" y="0"/>
                 <wp:positionH relativeFrom="column">
                   <wp:posOffset>2899410</wp:posOffset>
@@ -9049,7 +11606,7 @@
           </mc:Choice>
           <mc:Fallback>
             <w:pict>
-              <v:shape id="_x0000_s1053" type="#_x0000_t202" style="position:absolute;margin-left:228.3pt;margin-top:0;width:49.8pt;height:52.95pt;z-index:251678720;visibility:visible;mso-wrap-style:square;mso-wrap-distance-left:9pt;mso-wrap-distance-top:0;mso-wrap-distance-right:9pt;mso-wrap-distance-bottom:0;mso-position-horizontal:absolute;mso-position-horizontal-relative:text;mso-position-vertical:absolute;mso-position-vertical-relative:text;v-text-anchor:top" o:gfxdata="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" filled="f" stroked="f">
+              <v:shape id="_x0000_s1088" type="#_x0000_t202" style="position:absolute;margin-left:228.3pt;margin-top:0;width:49.8pt;height:52.95pt;z-index:251648000;visibility:visible;mso-wrap-style:square;mso-wrap-distance-left:9pt;mso-wrap-distance-top:0;mso-wrap-distance-right:9pt;mso-wrap-distance-bottom:0;mso-position-horizontal:absolute;mso-position-horizontal-relative:text;mso-position-vertical:absolute;mso-position-vertical-relative:text;v-text-anchor:top" o:gfxdata="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" filled="f" stroked="f">
                 <v:textbox style="mso-fit-shape-to-text:t">
                   <w:txbxContent>
                     <w:p>
@@ -9109,7 +11666,7 @@
         <mc:AlternateContent>
           <mc:Choice Requires="wps">
             <w:drawing>
-              <wp:anchor distT="0" distB="0" distL="114300" distR="114300" simplePos="0" relativeHeight="251684864" behindDoc="0" locked="0" layoutInCell="1" allowOverlap="1" wp14:anchorId="2A96D95A" wp14:editId="781D2D1B">
+              <wp:anchor distT="0" distB="0" distL="114300" distR="114300" simplePos="0" relativeHeight="251654144" behindDoc="0" locked="0" layoutInCell="1" allowOverlap="1" wp14:anchorId="2A96D95A" wp14:editId="366F3F01">
                 <wp:simplePos x="0" y="0"/>
                 <wp:positionH relativeFrom="column">
                   <wp:posOffset>2815590</wp:posOffset>
@@ -9176,7 +11733,7 @@
           </mc:Choice>
           <mc:Fallback>
             <w:pict>
-              <v:rect id="Rectangle 304" o:spid="_x0000_s1026" style="position:absolute;margin-left:221.7pt;margin-top:38.65pt;width:8pt;height:8pt;z-index:251684864;visibility:visible;mso-wrap-style:square;mso-width-percent:0;mso-height-percent:0;mso-wrap-distance-left:9pt;mso-wrap-distance-top:0;mso-wrap-distance-right:9pt;mso-wrap-distance-bottom:0;mso-position-horizontal:absolute;mso-position-horizontal-relative:text;mso-position-vertical:absolute;mso-position-vertical-relative:text;mso-width-percent:0;mso-height-percent:0;mso-width-relative:margin;mso-height-relative:margin;v-text-anchor:middle" o:gfxdata="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" fillcolor="black [3213]" stroked="f"/>
+              <v:rect id="Rectangle 304" o:spid="_x0000_s1026" style="position:absolute;margin-left:221.7pt;margin-top:38.65pt;width:8pt;height:8pt;z-index:251654144;visibility:visible;mso-wrap-style:square;mso-width-percent:0;mso-height-percent:0;mso-wrap-distance-left:9pt;mso-wrap-distance-top:0;mso-wrap-distance-right:9pt;mso-wrap-distance-bottom:0;mso-position-horizontal:absolute;mso-position-horizontal-relative:text;mso-position-vertical:absolute;mso-position-vertical-relative:text;mso-width-percent:0;mso-height-percent:0;mso-width-relative:margin;mso-height-relative:margin;v-text-anchor:middle" o:gfxdata="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" fillcolor="black [3213]" stroked="f"/>
             </w:pict>
           </mc:Fallback>
         </mc:AlternateContent>
@@ -9189,7 +11746,7 @@
         <mc:AlternateContent>
           <mc:Choice Requires="wps">
             <w:drawing>
-              <wp:anchor distT="0" distB="0" distL="114300" distR="114300" simplePos="0" relativeHeight="251682816" behindDoc="0" locked="0" layoutInCell="1" allowOverlap="1" wp14:anchorId="125855BB" wp14:editId="61DD9038">
+              <wp:anchor distT="0" distB="0" distL="114300" distR="114300" simplePos="0" relativeHeight="251652096" behindDoc="0" locked="0" layoutInCell="1" allowOverlap="1" wp14:anchorId="125855BB" wp14:editId="64D0D8EF">
                 <wp:simplePos x="0" y="0"/>
                 <wp:positionH relativeFrom="column">
                   <wp:posOffset>2815590</wp:posOffset>
@@ -9256,7 +11813,7 @@
           </mc:Choice>
           <mc:Fallback>
             <w:pict>
-              <v:rect id="Rectangle 306" o:spid="_x0000_s1026" style="position:absolute;margin-left:221.7pt;margin-top:8.65pt;width:8pt;height:8pt;z-index:251682816;visibility:visible;mso-wrap-style:square;mso-width-percent:0;mso-height-percent:0;mso-wrap-distance-left:9pt;mso-wrap-distance-top:0;mso-wrap-distance-right:9pt;mso-wrap-distance-bottom:0;mso-position-horizontal:absolute;mso-position-horizontal-relative:text;mso-position-vertical:absolute;mso-position-vertical-relative:text;mso-width-percent:0;mso-height-percent:0;mso-width-relative:margin;mso-height-relative:margin;v-text-anchor:middle" o:gfxdata="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" fillcolor="black [3213]" stroked="f"/>
+              <v:rect id="Rectangle 306" o:spid="_x0000_s1026" style="position:absolute;margin-left:221.7pt;margin-top:8.65pt;width:8pt;height:8pt;z-index:251652096;visibility:visible;mso-wrap-style:square;mso-width-percent:0;mso-height-percent:0;mso-wrap-distance-left:9pt;mso-wrap-distance-top:0;mso-wrap-distance-right:9pt;mso-wrap-distance-bottom:0;mso-position-horizontal:absolute;mso-position-horizontal-relative:text;mso-position-vertical:absolute;mso-position-vertical-relative:text;mso-width-percent:0;mso-height-percent:0;mso-width-relative:margin;mso-height-relative:margin;v-text-anchor:middle" o:gfxdata="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" fillcolor="black [3213]" stroked="f"/>
             </w:pict>
           </mc:Fallback>
         </mc:AlternateContent>
@@ -9269,7 +11826,7 @@
         <mc:AlternateContent>
           <mc:Choice Requires="wps">
             <w:drawing>
-              <wp:anchor distT="0" distB="0" distL="114300" distR="114300" simplePos="0" relativeHeight="251687936" behindDoc="0" locked="0" layoutInCell="1" allowOverlap="1" wp14:anchorId="0BF29168" wp14:editId="73C10D2F">
+              <wp:anchor distT="0" distB="0" distL="114300" distR="114300" simplePos="0" relativeHeight="251657216" behindDoc="0" locked="0" layoutInCell="1" allowOverlap="1" wp14:anchorId="0BF29168" wp14:editId="3B1F4548">
                 <wp:simplePos x="0" y="0"/>
                 <wp:positionH relativeFrom="column">
                   <wp:posOffset>2097405</wp:posOffset>
@@ -9336,7 +11893,7 @@
           </mc:Choice>
           <mc:Fallback>
             <w:pict>
-              <v:rect id="Rectangle 314" o:spid="_x0000_s1026" style="position:absolute;margin-left:165.15pt;margin-top:40.1pt;width:5.6pt;height:5.6pt;z-index:251687936;visibility:visible;mso-wrap-style:square;mso-width-percent:0;mso-height-percent:0;mso-wrap-distance-left:9pt;mso-wrap-distance-top:0;mso-wrap-distance-right:9pt;mso-wrap-distance-bottom:0;mso-position-horizontal:absolute;mso-position-horizontal-relative:text;mso-position-vertical:absolute;mso-position-vertical-relative:text;mso-width-percent:0;mso-height-percent:0;mso-width-relative:margin;mso-height-relative:margin;v-text-anchor:middle" o:gfxdata="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" fillcolor="black [3213]" stroked="f"/>
+              <v:rect id="Rectangle 314" o:spid="_x0000_s1026" style="position:absolute;margin-left:165.15pt;margin-top:40.1pt;width:5.6pt;height:5.6pt;z-index:251657216;visibility:visible;mso-wrap-style:square;mso-width-percent:0;mso-height-percent:0;mso-wrap-distance-left:9pt;mso-wrap-distance-top:0;mso-wrap-distance-right:9pt;mso-wrap-distance-bottom:0;mso-position-horizontal:absolute;mso-position-horizontal-relative:text;mso-position-vertical:absolute;mso-position-vertical-relative:text;mso-width-percent:0;mso-height-percent:0;mso-width-relative:margin;mso-height-relative:margin;v-text-anchor:middle" o:gfxdata="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" fillcolor="black [3213]" stroked="f"/>
             </w:pict>
           </mc:Fallback>
         </mc:AlternateContent>
@@ -9349,7 +11906,7 @@
         <mc:AlternateContent>
           <mc:Choice Requires="wps">
             <w:drawing>
-              <wp:anchor distT="0" distB="0" distL="114300" distR="114300" simplePos="0" relativeHeight="251686912" behindDoc="0" locked="0" layoutInCell="1" allowOverlap="1" wp14:anchorId="5023AC13" wp14:editId="038D333E">
+              <wp:anchor distT="0" distB="0" distL="114300" distR="114300" simplePos="0" relativeHeight="251656192" behindDoc="0" locked="0" layoutInCell="1" allowOverlap="1" wp14:anchorId="5023AC13" wp14:editId="39B1A9AF">
                 <wp:simplePos x="0" y="0"/>
                 <wp:positionH relativeFrom="column">
                   <wp:posOffset>2097405</wp:posOffset>
@@ -9416,7 +11973,7 @@
           </mc:Choice>
           <mc:Fallback>
             <w:pict>
-              <v:rect id="Rectangle 315" o:spid="_x0000_s1026" style="position:absolute;margin-left:165.15pt;margin-top:25.1pt;width:5.6pt;height:5.6pt;z-index:251686912;visibility:visible;mso-wrap-style:square;mso-width-percent:0;mso-height-percent:0;mso-wrap-distance-left:9pt;mso-wrap-distance-top:0;mso-wrap-distance-right:9pt;mso-wrap-distance-bottom:0;mso-position-horizontal:absolute;mso-position-horizontal-relative:text;mso-position-vertical:absolute;mso-position-vertical-relative:text;mso-width-percent:0;mso-height-percent:0;mso-width-relative:margin;mso-height-relative:margin;v-text-anchor:middle" o:gfxdata="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" fillcolor="black [3213]" stroked="f"/>
+              <v:rect id="Rectangle 315" o:spid="_x0000_s1026" style="position:absolute;margin-left:165.15pt;margin-top:25.1pt;width:5.6pt;height:5.6pt;z-index:251656192;visibility:visible;mso-wrap-style:square;mso-width-percent:0;mso-height-percent:0;mso-wrap-distance-left:9pt;mso-wrap-distance-top:0;mso-wrap-distance-right:9pt;mso-wrap-distance-bottom:0;mso-position-horizontal:absolute;mso-position-horizontal-relative:text;mso-position-vertical:absolute;mso-position-vertical-relative:text;mso-width-percent:0;mso-height-percent:0;mso-width-relative:margin;mso-height-relative:margin;v-text-anchor:middle" o:gfxdata="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" fillcolor="black [3213]" stroked="f"/>
             </w:pict>
           </mc:Fallback>
         </mc:AlternateContent>
@@ -9429,7 +11986,7 @@
         <mc:AlternateContent>
           <mc:Choice Requires="wps">
             <w:drawing>
-              <wp:anchor distT="0" distB="0" distL="114300" distR="114300" simplePos="0" relativeHeight="251685888" behindDoc="0" locked="0" layoutInCell="1" allowOverlap="1" wp14:anchorId="5AF378EF" wp14:editId="4973577E">
+              <wp:anchor distT="0" distB="0" distL="114300" distR="114300" simplePos="0" relativeHeight="251655168" behindDoc="0" locked="0" layoutInCell="1" allowOverlap="1" wp14:anchorId="5AF378EF" wp14:editId="6FC75FD6">
                 <wp:simplePos x="0" y="0"/>
                 <wp:positionH relativeFrom="column">
                   <wp:posOffset>2092960</wp:posOffset>
@@ -9496,7 +12053,7 @@
           </mc:Choice>
           <mc:Fallback>
             <w:pict>
-              <v:rect id="Rectangle 316" o:spid="_x0000_s1026" style="position:absolute;margin-left:164.8pt;margin-top:9.2pt;width:6pt;height:6pt;z-index:251685888;visibility:visible;mso-wrap-style:square;mso-width-percent:0;mso-height-percent:0;mso-wrap-distance-left:9pt;mso-wrap-distance-top:0;mso-wrap-distance-right:9pt;mso-wrap-distance-bottom:0;mso-position-horizontal:absolute;mso-position-horizontal-relative:text;mso-position-vertical:absolute;mso-position-vertical-relative:text;mso-width-percent:0;mso-height-percent:0;mso-width-relative:margin;mso-height-relative:margin;v-text-anchor:middle" o:gfxdata="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" fillcolor="black [3213]" stroked="f"/>
+              <v:rect id="Rectangle 316" o:spid="_x0000_s1026" style="position:absolute;margin-left:164.8pt;margin-top:9.2pt;width:6pt;height:6pt;z-index:251655168;visibility:visible;mso-wrap-style:square;mso-width-percent:0;mso-height-percent:0;mso-wrap-distance-left:9pt;mso-wrap-distance-top:0;mso-wrap-distance-right:9pt;mso-wrap-distance-bottom:0;mso-position-horizontal:absolute;mso-position-horizontal-relative:text;mso-position-vertical:absolute;mso-position-vertical-relative:text;mso-width-percent:0;mso-height-percent:0;mso-width-relative:margin;mso-height-relative:margin;v-text-anchor:middle" o:gfxdata="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" fillcolor="black [3213]" stroked="f"/>
             </w:pict>
           </mc:Fallback>
         </mc:AlternateContent>
@@ -9508,7 +12065,7 @@
         <mc:AlternateContent>
           <mc:Choice Requires="wps">
             <w:drawing>
-              <wp:anchor distT="0" distB="0" distL="114300" distR="114300" simplePos="0" relativeHeight="251679744" behindDoc="0" locked="0" layoutInCell="1" allowOverlap="1" wp14:anchorId="68F0617A" wp14:editId="68D863F4">
+              <wp:anchor distT="0" distB="0" distL="114300" distR="114300" simplePos="0" relativeHeight="251649024" behindDoc="0" locked="0" layoutInCell="1" allowOverlap="1" wp14:anchorId="68F0617A" wp14:editId="4EB47699">
                 <wp:simplePos x="0" y="0"/>
                 <wp:positionH relativeFrom="column">
                   <wp:posOffset>2155825</wp:posOffset>
@@ -9602,7 +12159,7 @@
           </mc:Choice>
           <mc:Fallback>
             <w:pict>
-              <v:shape id="_x0000_s1054" type="#_x0000_t202" style="position:absolute;margin-left:169.75pt;margin-top:.05pt;width:49.8pt;height:52.95pt;z-index:251679744;visibility:visible;mso-wrap-style:square;mso-wrap-distance-left:9pt;mso-wrap-distance-top:0;mso-wrap-distance-right:9pt;mso-wrap-distance-bottom:0;mso-position-horizontal:absolute;mso-position-horizontal-relative:text;mso-position-vertical:absolute;mso-position-vertical-relative:text;v-text-anchor:top" o:gfxdata="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" filled="f" stroked="f">
+              <v:shape id="_x0000_s1089" type="#_x0000_t202" style="position:absolute;margin-left:169.75pt;margin-top:.05pt;width:49.8pt;height:52.95pt;z-index:251649024;visibility:visible;mso-wrap-style:square;mso-wrap-distance-left:9pt;mso-wrap-distance-top:0;mso-wrap-distance-right:9pt;mso-wrap-distance-bottom:0;mso-position-horizontal:absolute;mso-position-horizontal-relative:text;mso-position-vertical:absolute;mso-position-vertical-relative:text;v-text-anchor:top" o:gfxdata="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" filled="f" stroked="f">
                 <v:textbox style="mso-fit-shape-to-text:t">
                   <w:txbxContent>
                     <w:p>
@@ -9662,7 +12219,7 @@
         <mc:AlternateContent>
           <mc:Choice Requires="wpg">
             <w:drawing>
-              <wp:inline distT="0" distB="0" distL="0" distR="0" wp14:anchorId="2278DDDA" wp14:editId="79BAF11F">
+              <wp:inline distT="0" distB="0" distL="0" distR="0" wp14:anchorId="2278DDDA" wp14:editId="7C36AE1C">
                 <wp:extent cx="2067434" cy="794385"/>
                 <wp:effectExtent l="0" t="0" r="0" b="5715"/>
                 <wp:docPr id="322" name="Group 322"/>
@@ -10441,12 +12998,12 @@
           </mc:Choice>
           <mc:Fallback>
             <w:pict>
-              <v:group id="Group 322" o:spid="_x0000_s1055" style="width:162.8pt;height:62.55pt;mso-position-horizontal-relative:char;mso-position-vertical-relative:line" coordorigin=",-19" coordsize="20674,7943" o:gfxdata="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">
-                <v:group id="Group 323" o:spid="_x0000_s1056" style="position:absolute;width:6578;height:7924" coordsize="6578,7924" o:gfxdata="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">
-                  <v:rect id="Rectangle 324" o:spid="_x0000_s1057" style="position:absolute;top:1524;width:406;height:406;visibility:visible;mso-wrap-style:square;v-text-anchor:middle" o:gfxdata="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" fillcolor="black [3213]" stroked="f"/>
-                  <v:rect id="Rectangle 325" o:spid="_x0000_s1058" style="position:absolute;top:3429;width:406;height:406;visibility:visible;mso-wrap-style:square;v-text-anchor:middle" o:gfxdata="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" fillcolor="black [3213]" stroked="f"/>
-                  <v:rect id="Rectangle 326" o:spid="_x0000_s1059" style="position:absolute;top:5334;width:406;height:406;visibility:visible;mso-wrap-style:square;v-text-anchor:middle" o:gfxdata="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" fillcolor="black [3213]" stroked="f"/>
-                  <v:shape id="_x0000_s1060" type="#_x0000_t202" style="position:absolute;left:254;width:6324;height:6724;visibility:visible;mso-wrap-style:square;v-text-anchor:top" o:gfxdata="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" filled="f" stroked="f">
+              <v:group id="Group 322" o:spid="_x0000_s1090" style="width:162.8pt;height:62.55pt;mso-position-horizontal-relative:char;mso-position-vertical-relative:line" coordorigin=",-19" coordsize="20674,7943" o:gfxdata="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">
+                <v:group id="Group 323" o:spid="_x0000_s1091" style="position:absolute;width:6578;height:7924" coordsize="6578,7924" o:gfxdata="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">
+                  <v:rect id="Rectangle 324" o:spid="_x0000_s1092" style="position:absolute;top:1524;width:406;height:406;visibility:visible;mso-wrap-style:square;v-text-anchor:middle" o:gfxdata="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" fillcolor="black [3213]" stroked="f"/>
+                  <v:rect id="Rectangle 325" o:spid="_x0000_s1093" style="position:absolute;top:3429;width:406;height:406;visibility:visible;mso-wrap-style:square;v-text-anchor:middle" o:gfxdata="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" fillcolor="black [3213]" stroked="f"/>
+                  <v:rect id="Rectangle 326" o:spid="_x0000_s1094" style="position:absolute;top:5334;width:406;height:406;visibility:visible;mso-wrap-style:square;v-text-anchor:middle" o:gfxdata="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" fillcolor="black [3213]" stroked="f"/>
+                  <v:shape id="_x0000_s1095" type="#_x0000_t202" style="position:absolute;left:254;width:6324;height:6724;visibility:visible;mso-wrap-style:square;v-text-anchor:top" o:gfxdata="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" filled="f" stroked="f">
                     <v:textbox style="mso-fit-shape-to-text:t">
                       <w:txbxContent>
                         <w:p>
@@ -10493,7 +13050,7 @@
                       </w:txbxContent>
                     </v:textbox>
                   </v:shape>
-                  <v:shape id="_x0000_s1061" type="#_x0000_t202" style="position:absolute;left:1651;top:5702;width:4826;height:2222;visibility:visible;mso-wrap-style:square;v-text-anchor:top" o:gfxdata="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" filled="f" stroked="f">
+                  <v:shape id="_x0000_s1096" type="#_x0000_t202" style="position:absolute;left:1651;top:5702;width:4826;height:2222;visibility:visible;mso-wrap-style:square;v-text-anchor:top" o:gfxdata="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" filled="f" stroked="f">
                     <v:textbox style="mso-fit-shape-to-text:t">
                       <w:txbxContent>
                         <w:p>
@@ -10515,11 +13072,11 @@
                     </v:textbox>
                   </v:shape>
                 </v:group>
-                <v:group id="Group 332" o:spid="_x0000_s1062" style="position:absolute;left:6859;top:-6;width:6730;height:7930" coordorigin="-951,-6" coordsize="6729,7931" o:gfxdata="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">
-                  <v:rect id="Rectangle 333" o:spid="_x0000_s1063" style="position:absolute;left:-951;top:1435;width:508;height:508;visibility:visible;mso-wrap-style:square;v-text-anchor:middle" o:gfxdata="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" fillcolor="black [3213]" stroked="f"/>
-                  <v:rect id="Rectangle 334" o:spid="_x0000_s1064" style="position:absolute;left:-951;top:3340;width:508;height:508;visibility:visible;mso-wrap-style:square;v-text-anchor:middle" o:gfxdata="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" fillcolor="black [3213]" stroked="f"/>
-                  <v:rect id="Rectangle 335" o:spid="_x0000_s1065" style="position:absolute;left:-951;top:5181;width:508;height:508;visibility:visible;mso-wrap-style:square;v-text-anchor:middle" o:gfxdata="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" fillcolor="black [3213]" stroked="f"/>
-                  <v:shape id="_x0000_s1066" type="#_x0000_t202" style="position:absolute;left:-557;top:-6;width:6324;height:6724;visibility:visible;mso-wrap-style:square;v-text-anchor:top" o:gfxdata="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" filled="f" stroked="f">
+                <v:group id="Group 332" o:spid="_x0000_s1097" style="position:absolute;left:6859;top:-6;width:6730;height:7930" coordorigin="-951,-6" coordsize="6729,7931" o:gfxdata="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">
+                  <v:rect id="Rectangle 333" o:spid="_x0000_s1098" style="position:absolute;left:-951;top:1435;width:508;height:508;visibility:visible;mso-wrap-style:square;v-text-anchor:middle" o:gfxdata="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" fillcolor="black [3213]" stroked="f"/>
+                  <v:rect id="Rectangle 334" o:spid="_x0000_s1099" style="position:absolute;left:-951;top:3340;width:508;height:508;visibility:visible;mso-wrap-style:square;v-text-anchor:middle" o:gfxdata="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" fillcolor="black [3213]" stroked="f"/>
+                  <v:rect id="Rectangle 335" o:spid="_x0000_s1100" style="position:absolute;left:-951;top:5181;width:508;height:508;visibility:visible;mso-wrap-style:square;v-text-anchor:middle" o:gfxdata="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" fillcolor="black [3213]" stroked="f"/>
+                  <v:shape id="_x0000_s1101" type="#_x0000_t202" style="position:absolute;left:-557;top:-6;width:6324;height:6724;visibility:visible;mso-wrap-style:square;v-text-anchor:top" o:gfxdata="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" filled="f" stroked="f">
                     <v:textbox style="mso-fit-shape-to-text:t">
                       <w:txbxContent>
                         <w:p>
@@ -10567,7 +13124,7 @@
                       </w:txbxContent>
                     </v:textbox>
                   </v:shape>
-                  <v:shape id="_x0000_s1067" type="#_x0000_t202" style="position:absolute;left:952;top:5702;width:4826;height:2222;visibility:visible;mso-wrap-style:square;v-text-anchor:top" o:gfxdata="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" filled="f" stroked="f">
+                  <v:shape id="_x0000_s1102" type="#_x0000_t202" style="position:absolute;left:952;top:5702;width:4826;height:2222;visibility:visible;mso-wrap-style:square;v-text-anchor:top" o:gfxdata="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" filled="f" stroked="f">
                     <v:textbox style="mso-fit-shape-to-text:t">
                       <w:txbxContent>
                         <w:p>
@@ -10596,8 +13153,8 @@
                     </v:textbox>
                   </v:shape>
                 </v:group>
-                <v:group id="Group 350" o:spid="_x0000_s1068" style="position:absolute;left:13843;top:-19;width:6831;height:7937" coordorigin="-952,-19" coordsize="6831,7937" o:gfxdata="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">
-                  <v:shape id="_x0000_s1069" type="#_x0000_t202" style="position:absolute;left:-444;top:-19;width:6322;height:6724;visibility:visible;mso-wrap-style:square;v-text-anchor:top" o:gfxdata="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" filled="f" stroked="f">
+                <v:group id="Group 350" o:spid="_x0000_s1103" style="position:absolute;left:13843;top:-19;width:6831;height:7937" coordorigin="-952,-19" coordsize="6831,7937" o:gfxdata="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">
+                  <v:shape id="_x0000_s1104" type="#_x0000_t202" style="position:absolute;left:-444;top:-19;width:6322;height:6724;visibility:visible;mso-wrap-style:square;v-text-anchor:top" o:gfxdata="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" filled="f" stroked="f">
                     <v:textbox style="mso-fit-shape-to-text:t">
                       <w:txbxContent>
                         <w:p>
@@ -10645,10 +13202,10 @@
                       </w:txbxContent>
                     </v:textbox>
                   </v:shape>
-                  <v:rect id="Rectangle 352" o:spid="_x0000_s1070" style="position:absolute;left:-952;top:1320;width:610;height:610;visibility:visible;mso-wrap-style:square;v-text-anchor:middle" o:gfxdata="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" fillcolor="black [3213]" stroked="f"/>
-                  <v:rect id="Rectangle 353" o:spid="_x0000_s1071" style="position:absolute;left:-952;top:3225;width:610;height:610;visibility:visible;mso-wrap-style:square;v-text-anchor:middle" o:gfxdata="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" fillcolor="black [3213]" stroked="f"/>
-                  <v:rect id="Rectangle 354" o:spid="_x0000_s1072" style="position:absolute;left:-952;top:5130;width:610;height:610;visibility:visible;mso-wrap-style:square;v-text-anchor:middle" o:gfxdata="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" fillcolor="black [3213]" stroked="f"/>
-                  <v:shape id="_x0000_s1073" type="#_x0000_t202" style="position:absolute;left:933;top:5695;width:4823;height:2223;visibility:visible;mso-wrap-style:square;v-text-anchor:top" o:gfxdata="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" filled="f" stroked="f">
+                  <v:rect id="Rectangle 352" o:spid="_x0000_s1105" style="position:absolute;left:-952;top:1320;width:610;height:610;visibility:visible;mso-wrap-style:square;v-text-anchor:middle" o:gfxdata="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" fillcolor="black [3213]" stroked="f"/>
+                  <v:rect id="Rectangle 353" o:spid="_x0000_s1106" style="position:absolute;left:-952;top:3225;width:610;height:610;visibility:visible;mso-wrap-style:square;v-text-anchor:middle" o:gfxdata="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" fillcolor="black [3213]" stroked="f"/>
+                  <v:rect id="Rectangle 354" o:spid="_x0000_s1107" style="position:absolute;left:-952;top:5130;width:610;height:610;visibility:visible;mso-wrap-style:square;v-text-anchor:middle" o:gfxdata="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" fillcolor="black [3213]" stroked="f"/>
+                  <v:shape id="_x0000_s1108" type="#_x0000_t202" style="position:absolute;left:933;top:5695;width:4823;height:2223;visibility:visible;mso-wrap-style:square;v-text-anchor:top" o:gfxdata="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" filled="f" stroked="f">
                     <v:textbox style="mso-fit-shape-to-text:t">
                       <w:txbxContent>
                         <w:p>
@@ -10747,7 +13304,7 @@
         <mc:AlternateContent>
           <mc:Choice Requires="wps">
             <w:drawing>
-              <wp:anchor distT="0" distB="0" distL="114300" distR="114300" simplePos="0" relativeHeight="251693056" behindDoc="0" locked="0" layoutInCell="1" allowOverlap="1" wp14:anchorId="39947E08" wp14:editId="10B3CB08">
+              <wp:anchor distT="0" distB="0" distL="114300" distR="114300" simplePos="0" relativeHeight="251662336" behindDoc="0" locked="0" layoutInCell="1" allowOverlap="1" wp14:anchorId="39947E08" wp14:editId="58C262E7">
                 <wp:simplePos x="0" y="0"/>
                 <wp:positionH relativeFrom="column">
                   <wp:posOffset>3001645</wp:posOffset>
@@ -10821,7 +13378,7 @@
           </mc:Choice>
           <mc:Fallback>
             <w:pict>
-              <v:shape id="_x0000_s1074" type="#_x0000_t202" style="position:absolute;margin-left:236.35pt;margin-top:45pt;width:38pt;height:17.5pt;z-index:251693056;visibility:visible;mso-wrap-style:square;mso-wrap-distance-left:9pt;mso-wrap-distance-top:0;mso-wrap-distance-right:9pt;mso-wrap-distance-bottom:0;mso-position-horizontal:absolute;mso-position-horizontal-relative:text;mso-position-vertical:absolute;mso-position-vertical-relative:text;v-text-anchor:top" o:gfxdata="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" filled="f" stroked="f">
+              <v:shape id="_x0000_s1109" type="#_x0000_t202" style="position:absolute;margin-left:236.35pt;margin-top:45pt;width:38pt;height:17.5pt;z-index:251662336;visibility:visible;mso-wrap-style:square;mso-wrap-distance-left:9pt;mso-wrap-distance-top:0;mso-wrap-distance-right:9pt;mso-wrap-distance-bottom:0;mso-position-horizontal:absolute;mso-position-horizontal-relative:text;mso-position-vertical:absolute;mso-position-vertical-relative:text;v-text-anchor:top" o:gfxdata="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" filled="f" stroked="f">
                 <v:textbox style="mso-fit-shape-to-text:t">
                   <w:txbxContent>
                     <w:p>
@@ -10860,7 +13417,7 @@
         <mc:AlternateContent>
           <mc:Choice Requires="wps">
             <w:drawing>
-              <wp:anchor distT="0" distB="0" distL="114300" distR="114300" simplePos="0" relativeHeight="251696128" behindDoc="0" locked="0" layoutInCell="1" allowOverlap="1" wp14:anchorId="5C80A861" wp14:editId="4EC86D1A">
+              <wp:anchor distT="0" distB="0" distL="114300" distR="114300" simplePos="0" relativeHeight="251665408" behindDoc="0" locked="0" layoutInCell="1" allowOverlap="1" wp14:anchorId="5C80A861" wp14:editId="34592623">
                 <wp:simplePos x="0" y="0"/>
                 <wp:positionH relativeFrom="column">
                   <wp:posOffset>2300605</wp:posOffset>
@@ -10934,7 +13491,7 @@
           </mc:Choice>
           <mc:Fallback>
             <w:pict>
-              <v:shape id="_x0000_s1075" type="#_x0000_t202" style="position:absolute;margin-left:181.15pt;margin-top:45pt;width:38pt;height:17.5pt;z-index:251696128;visibility:visible;mso-wrap-style:square;mso-wrap-distance-left:9pt;mso-wrap-distance-top:0;mso-wrap-distance-right:9pt;mso-wrap-distance-bottom:0;mso-position-horizontal:absolute;mso-position-horizontal-relative:text;mso-position-vertical:absolute;mso-position-vertical-relative:text;v-text-anchor:top" o:gfxdata="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" filled="f" stroked="f">
+              <v:shape id="_x0000_s1110" type="#_x0000_t202" style="position:absolute;margin-left:181.15pt;margin-top:45pt;width:38pt;height:17.5pt;z-index:251665408;visibility:visible;mso-wrap-style:square;mso-wrap-distance-left:9pt;mso-wrap-distance-top:0;mso-wrap-distance-right:9pt;mso-wrap-distance-bottom:0;mso-position-horizontal:absolute;mso-position-horizontal-relative:text;mso-position-vertical:absolute;mso-position-vertical-relative:text;v-text-anchor:top" o:gfxdata="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" filled="f" stroked="f">
                 <v:textbox style="mso-fit-shape-to-text:t">
                   <w:txbxContent>
                     <w:p>
@@ -10974,7 +13531,7 @@
         <mc:AlternateContent>
           <mc:Choice Requires="wps">
             <w:drawing>
-              <wp:anchor distT="0" distB="0" distL="114300" distR="114300" simplePos="0" relativeHeight="251699200" behindDoc="0" locked="0" layoutInCell="1" allowOverlap="1" wp14:anchorId="7E476876" wp14:editId="51AE67DA">
+              <wp:anchor distT="0" distB="0" distL="114300" distR="114300" simplePos="0" relativeHeight="251668480" behindDoc="0" locked="0" layoutInCell="1" allowOverlap="1" wp14:anchorId="7E476876" wp14:editId="5B18EDF8">
                 <wp:simplePos x="0" y="0"/>
                 <wp:positionH relativeFrom="column">
                   <wp:posOffset>2814955</wp:posOffset>
@@ -11045,7 +13602,7 @@
                 <v:stroke joinstyle="miter"/>
                 <v:path gradientshapeok="t" o:connecttype="rect" textboxrect="5400,5400,16200,16200"/>
               </v:shapetype>
-              <v:shape id="Diamond 16" o:spid="_x0000_s1026" type="#_x0000_t4" style="position:absolute;margin-left:221.65pt;margin-top:23.65pt;width:8pt;height:8pt;z-index:251699200;visibility:visible;mso-wrap-style:square;mso-width-percent:0;mso-height-percent:0;mso-wrap-distance-left:9pt;mso-wrap-distance-top:0;mso-wrap-distance-right:9pt;mso-wrap-distance-bottom:0;mso-position-horizontal:absolute;mso-position-horizontal-relative:text;mso-position-vertical:absolute;mso-position-vertical-relative:text;mso-width-percent:0;mso-height-percent:0;mso-width-relative:margin;mso-height-relative:margin;v-text-anchor:middle" o:gfxdata="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" fillcolor="black [3213]" stroked="f"/>
+              <v:shape id="Diamond 16" o:spid="_x0000_s1026" type="#_x0000_t4" style="position:absolute;margin-left:221.65pt;margin-top:23.65pt;width:8pt;height:8pt;z-index:251668480;visibility:visible;mso-wrap-style:square;mso-width-percent:0;mso-height-percent:0;mso-wrap-distance-left:9pt;mso-wrap-distance-top:0;mso-wrap-distance-right:9pt;mso-wrap-distance-bottom:0;mso-position-horizontal:absolute;mso-position-horizontal-relative:text;mso-position-vertical:absolute;mso-position-vertical-relative:text;mso-width-percent:0;mso-height-percent:0;mso-width-relative:margin;mso-height-relative:margin;v-text-anchor:middle" o:gfxdata="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" fillcolor="black [3213]" stroked="f"/>
             </w:pict>
           </mc:Fallback>
         </mc:AlternateContent>
@@ -11057,7 +13614,7 @@
         <mc:AlternateContent>
           <mc:Choice Requires="wps">
             <w:drawing>
-              <wp:anchor distT="0" distB="0" distL="114300" distR="114300" simplePos="0" relativeHeight="251694080" behindDoc="0" locked="0" layoutInCell="1" allowOverlap="1" wp14:anchorId="79EAD524" wp14:editId="09D81FD5">
+              <wp:anchor distT="0" distB="0" distL="114300" distR="114300" simplePos="0" relativeHeight="251663360" behindDoc="0" locked="0" layoutInCell="1" allowOverlap="1" wp14:anchorId="79EAD524" wp14:editId="666E3A74">
                 <wp:simplePos x="0" y="0"/>
                 <wp:positionH relativeFrom="column">
                   <wp:posOffset>2899410</wp:posOffset>
@@ -11151,7 +13708,7 @@
           </mc:Choice>
           <mc:Fallback>
             <w:pict>
-              <v:shape id="_x0000_s1076" type="#_x0000_t202" style="position:absolute;margin-left:228.3pt;margin-top:0;width:49.8pt;height:52.95pt;z-index:251694080;visibility:visible;mso-wrap-style:square;mso-wrap-distance-left:9pt;mso-wrap-distance-top:0;mso-wrap-distance-right:9pt;mso-wrap-distance-bottom:0;mso-position-horizontal:absolute;mso-position-horizontal-relative:text;mso-position-vertical:absolute;mso-position-vertical-relative:text;v-text-anchor:top" o:gfxdata="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" filled="f" stroked="f">
+              <v:shape id="_x0000_s1111" type="#_x0000_t202" style="position:absolute;margin-left:228.3pt;margin-top:0;width:49.8pt;height:52.95pt;z-index:251663360;visibility:visible;mso-wrap-style:square;mso-wrap-distance-left:9pt;mso-wrap-distance-top:0;mso-wrap-distance-right:9pt;mso-wrap-distance-bottom:0;mso-position-horizontal:absolute;mso-position-horizontal-relative:text;mso-position-vertical:absolute;mso-position-vertical-relative:text;v-text-anchor:top" o:gfxdata="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" filled="f" stroked="f">
                 <v:textbox style="mso-fit-shape-to-text:t">
                   <w:txbxContent>
                     <w:p>
@@ -11211,7 +13768,7 @@
         <mc:AlternateContent>
           <mc:Choice Requires="wps">
             <w:drawing>
-              <wp:anchor distT="0" distB="0" distL="114300" distR="114300" simplePos="0" relativeHeight="251700224" behindDoc="0" locked="0" layoutInCell="1" allowOverlap="1" wp14:anchorId="2EA032E7" wp14:editId="4349E082">
+              <wp:anchor distT="0" distB="0" distL="114300" distR="114300" simplePos="0" relativeHeight="251669504" behindDoc="0" locked="0" layoutInCell="1" allowOverlap="1" wp14:anchorId="2EA032E7" wp14:editId="2DC55B8B">
                 <wp:simplePos x="0" y="0"/>
                 <wp:positionH relativeFrom="column">
                   <wp:posOffset>2815590</wp:posOffset>
@@ -11278,7 +13835,7 @@
           </mc:Choice>
           <mc:Fallback>
             <w:pict>
-              <v:shape id="Diamond 21" o:spid="_x0000_s1026" type="#_x0000_t4" style="position:absolute;margin-left:221.7pt;margin-top:38.65pt;width:8pt;height:8pt;z-index:251700224;visibility:visible;mso-wrap-style:square;mso-width-percent:0;mso-height-percent:0;mso-wrap-distance-left:9pt;mso-wrap-distance-top:0;mso-wrap-distance-right:9pt;mso-wrap-distance-bottom:0;mso-position-horizontal:absolute;mso-position-horizontal-relative:text;mso-position-vertical:absolute;mso-position-vertical-relative:text;mso-width-percent:0;mso-height-percent:0;mso-width-relative:margin;mso-height-relative:margin;v-text-anchor:middle" o:gfxdata="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" fillcolor="black [3213]" stroked="f"/>
+              <v:shape id="Diamond 21" o:spid="_x0000_s1026" type="#_x0000_t4" style="position:absolute;margin-left:221.7pt;margin-top:38.65pt;width:8pt;height:8pt;z-index:251669504;visibility:visible;mso-wrap-style:square;mso-width-percent:0;mso-height-percent:0;mso-wrap-distance-left:9pt;mso-wrap-distance-top:0;mso-wrap-distance-right:9pt;mso-wrap-distance-bottom:0;mso-position-horizontal:absolute;mso-position-horizontal-relative:text;mso-position-vertical:absolute;mso-position-vertical-relative:text;mso-width-percent:0;mso-height-percent:0;mso-width-relative:margin;mso-height-relative:margin;v-text-anchor:middle" o:gfxdata="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" fillcolor="black [3213]" stroked="f"/>
             </w:pict>
           </mc:Fallback>
         </mc:AlternateContent>
@@ -11291,7 +13848,7 @@
         <mc:AlternateContent>
           <mc:Choice Requires="wps">
             <w:drawing>
-              <wp:anchor distT="0" distB="0" distL="114300" distR="114300" simplePos="0" relativeHeight="251698176" behindDoc="0" locked="0" layoutInCell="1" allowOverlap="1" wp14:anchorId="346790CC" wp14:editId="0436A290">
+              <wp:anchor distT="0" distB="0" distL="114300" distR="114300" simplePos="0" relativeHeight="251667456" behindDoc="0" locked="0" layoutInCell="1" allowOverlap="1" wp14:anchorId="346790CC" wp14:editId="0755B074">
                 <wp:simplePos x="0" y="0"/>
                 <wp:positionH relativeFrom="column">
                   <wp:posOffset>2815590</wp:posOffset>
@@ -11358,7 +13915,7 @@
           </mc:Choice>
           <mc:Fallback>
             <w:pict>
-              <v:shape id="Diamond 22" o:spid="_x0000_s1026" type="#_x0000_t4" style="position:absolute;margin-left:221.7pt;margin-top:8.65pt;width:8pt;height:8pt;z-index:251698176;visibility:visible;mso-wrap-style:square;mso-width-percent:0;mso-height-percent:0;mso-wrap-distance-left:9pt;mso-wrap-distance-top:0;mso-wrap-distance-right:9pt;mso-wrap-distance-bottom:0;mso-position-horizontal:absolute;mso-position-horizontal-relative:text;mso-position-vertical:absolute;mso-position-vertical-relative:text;mso-width-percent:0;mso-height-percent:0;mso-width-relative:margin;mso-height-relative:margin;v-text-anchor:middle" o:gfxdata="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" fillcolor="black [3213]" stroked="f"/>
+              <v:shape id="Diamond 22" o:spid="_x0000_s1026" type="#_x0000_t4" style="position:absolute;margin-left:221.7pt;margin-top:8.65pt;width:8pt;height:8pt;z-index:251667456;visibility:visible;mso-wrap-style:square;mso-width-percent:0;mso-height-percent:0;mso-wrap-distance-left:9pt;mso-wrap-distance-top:0;mso-wrap-distance-right:9pt;mso-wrap-distance-bottom:0;mso-position-horizontal:absolute;mso-position-horizontal-relative:text;mso-position-vertical:absolute;mso-position-vertical-relative:text;mso-width-percent:0;mso-height-percent:0;mso-width-relative:margin;mso-height-relative:margin;v-text-anchor:middle" o:gfxdata="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" fillcolor="black [3213]" stroked="f"/>
             </w:pict>
           </mc:Fallback>
         </mc:AlternateContent>
@@ -11371,7 +13928,7 @@
         <mc:AlternateContent>
           <mc:Choice Requires="wps">
             <w:drawing>
-              <wp:anchor distT="0" distB="0" distL="114300" distR="114300" simplePos="0" relativeHeight="251703296" behindDoc="0" locked="0" layoutInCell="1" allowOverlap="1" wp14:anchorId="76650BDA" wp14:editId="3F071ECB">
+              <wp:anchor distT="0" distB="0" distL="114300" distR="114300" simplePos="0" relativeHeight="251672576" behindDoc="0" locked="0" layoutInCell="1" allowOverlap="1" wp14:anchorId="76650BDA" wp14:editId="7D5EF428">
                 <wp:simplePos x="0" y="0"/>
                 <wp:positionH relativeFrom="column">
                   <wp:posOffset>2097405</wp:posOffset>
@@ -11438,7 +13995,7 @@
           </mc:Choice>
           <mc:Fallback>
             <w:pict>
-              <v:shape id="Diamond 23" o:spid="_x0000_s1026" type="#_x0000_t4" style="position:absolute;margin-left:165.15pt;margin-top:40.1pt;width:5.6pt;height:5.6pt;z-index:251703296;visibility:visible;mso-wrap-style:square;mso-width-percent:0;mso-height-percent:0;mso-wrap-distance-left:9pt;mso-wrap-distance-top:0;mso-wrap-distance-right:9pt;mso-wrap-distance-bottom:0;mso-position-horizontal:absolute;mso-position-horizontal-relative:text;mso-position-vertical:absolute;mso-position-vertical-relative:text;mso-width-percent:0;mso-height-percent:0;mso-width-relative:margin;mso-height-relative:margin;v-text-anchor:middle" o:gfxdata="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" fillcolor="black [3213]" stroked="f"/>
+              <v:shape id="Diamond 23" o:spid="_x0000_s1026" type="#_x0000_t4" style="position:absolute;margin-left:165.15pt;margin-top:40.1pt;width:5.6pt;height:5.6pt;z-index:251672576;visibility:visible;mso-wrap-style:square;mso-width-percent:0;mso-height-percent:0;mso-wrap-distance-left:9pt;mso-wrap-distance-top:0;mso-wrap-distance-right:9pt;mso-wrap-distance-bottom:0;mso-position-horizontal:absolute;mso-position-horizontal-relative:text;mso-position-vertical:absolute;mso-position-vertical-relative:text;mso-width-percent:0;mso-height-percent:0;mso-width-relative:margin;mso-height-relative:margin;v-text-anchor:middle" o:gfxdata="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" fillcolor="black [3213]" stroked="f"/>
             </w:pict>
           </mc:Fallback>
         </mc:AlternateContent>
@@ -11451,7 +14008,7 @@
         <mc:AlternateContent>
           <mc:Choice Requires="wps">
             <w:drawing>
-              <wp:anchor distT="0" distB="0" distL="114300" distR="114300" simplePos="0" relativeHeight="251702272" behindDoc="0" locked="0" layoutInCell="1" allowOverlap="1" wp14:anchorId="040B8E15" wp14:editId="0F35193B">
+              <wp:anchor distT="0" distB="0" distL="114300" distR="114300" simplePos="0" relativeHeight="251671552" behindDoc="0" locked="0" layoutInCell="1" allowOverlap="1" wp14:anchorId="040B8E15" wp14:editId="3EC98E34">
                 <wp:simplePos x="0" y="0"/>
                 <wp:positionH relativeFrom="column">
                   <wp:posOffset>2097405</wp:posOffset>
@@ -11518,7 +14075,7 @@
           </mc:Choice>
           <mc:Fallback>
             <w:pict>
-              <v:shape id="Diamond 24" o:spid="_x0000_s1026" type="#_x0000_t4" style="position:absolute;margin-left:165.15pt;margin-top:25.1pt;width:5.6pt;height:5.6pt;z-index:251702272;visibility:visible;mso-wrap-style:square;mso-width-percent:0;mso-height-percent:0;mso-wrap-distance-left:9pt;mso-wrap-distance-top:0;mso-wrap-distance-right:9pt;mso-wrap-distance-bottom:0;mso-position-horizontal:absolute;mso-position-horizontal-relative:text;mso-position-vertical:absolute;mso-position-vertical-relative:text;mso-width-percent:0;mso-height-percent:0;mso-width-relative:margin;mso-height-relative:margin;v-text-anchor:middle" o:gfxdata="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" fillcolor="black [3213]" stroked="f"/>
+              <v:shape id="Diamond 24" o:spid="_x0000_s1026" type="#_x0000_t4" style="position:absolute;margin-left:165.15pt;margin-top:25.1pt;width:5.6pt;height:5.6pt;z-index:251671552;visibility:visible;mso-wrap-style:square;mso-width-percent:0;mso-height-percent:0;mso-wrap-distance-left:9pt;mso-wrap-distance-top:0;mso-wrap-distance-right:9pt;mso-wrap-distance-bottom:0;mso-position-horizontal:absolute;mso-position-horizontal-relative:text;mso-position-vertical:absolute;mso-position-vertical-relative:text;mso-width-percent:0;mso-height-percent:0;mso-width-relative:margin;mso-height-relative:margin;v-text-anchor:middle" o:gfxdata="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" fillcolor="black [3213]" stroked="f"/>
             </w:pict>
           </mc:Fallback>
         </mc:AlternateContent>
@@ -11531,7 +14088,7 @@
         <mc:AlternateContent>
           <mc:Choice Requires="wps">
             <w:drawing>
-              <wp:anchor distT="0" distB="0" distL="114300" distR="114300" simplePos="0" relativeHeight="251701248" behindDoc="0" locked="0" layoutInCell="1" allowOverlap="1" wp14:anchorId="6EDD6867" wp14:editId="0315AADA">
+              <wp:anchor distT="0" distB="0" distL="114300" distR="114300" simplePos="0" relativeHeight="251670528" behindDoc="0" locked="0" layoutInCell="1" allowOverlap="1" wp14:anchorId="6EDD6867" wp14:editId="55613B7A">
                 <wp:simplePos x="0" y="0"/>
                 <wp:positionH relativeFrom="column">
                   <wp:posOffset>2092960</wp:posOffset>
@@ -11598,7 +14155,7 @@
           </mc:Choice>
           <mc:Fallback>
             <w:pict>
-              <v:shape id="Diamond 25" o:spid="_x0000_s1026" type="#_x0000_t4" style="position:absolute;margin-left:164.8pt;margin-top:9.2pt;width:6pt;height:6pt;z-index:251701248;visibility:visible;mso-wrap-style:square;mso-width-percent:0;mso-height-percent:0;mso-wrap-distance-left:9pt;mso-wrap-distance-top:0;mso-wrap-distance-right:9pt;mso-wrap-distance-bottom:0;mso-position-horizontal:absolute;mso-position-horizontal-relative:text;mso-position-vertical:absolute;mso-position-vertical-relative:text;mso-width-percent:0;mso-height-percent:0;mso-width-relative:margin;mso-height-relative:margin;v-text-anchor:middle" o:gfxdata="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" fillcolor="black [3213]" stroked="f"/>
+              <v:shape id="Diamond 25" o:spid="_x0000_s1026" type="#_x0000_t4" style="position:absolute;margin-left:164.8pt;margin-top:9.2pt;width:6pt;height:6pt;z-index:251670528;visibility:visible;mso-wrap-style:square;mso-width-percent:0;mso-height-percent:0;mso-wrap-distance-left:9pt;mso-wrap-distance-top:0;mso-wrap-distance-right:9pt;mso-wrap-distance-bottom:0;mso-position-horizontal:absolute;mso-position-horizontal-relative:text;mso-position-vertical:absolute;mso-position-vertical-relative:text;mso-width-percent:0;mso-height-percent:0;mso-width-relative:margin;mso-height-relative:margin;v-text-anchor:middle" o:gfxdata="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" fillcolor="black [3213]" stroked="f"/>
             </w:pict>
           </mc:Fallback>
         </mc:AlternateContent>
@@ -11610,7 +14167,7 @@
         <mc:AlternateContent>
           <mc:Choice Requires="wps">
             <w:drawing>
-              <wp:anchor distT="0" distB="0" distL="114300" distR="114300" simplePos="0" relativeHeight="251695104" behindDoc="0" locked="0" layoutInCell="1" allowOverlap="1" wp14:anchorId="45C5899E" wp14:editId="463D3D7A">
+              <wp:anchor distT="0" distB="0" distL="114300" distR="114300" simplePos="0" relativeHeight="251664384" behindDoc="0" locked="0" layoutInCell="1" allowOverlap="1" wp14:anchorId="45C5899E" wp14:editId="0E33A851">
                 <wp:simplePos x="0" y="0"/>
                 <wp:positionH relativeFrom="column">
                   <wp:posOffset>2155825</wp:posOffset>
@@ -11704,7 +14261,7 @@
           </mc:Choice>
           <mc:Fallback>
             <w:pict>
-              <v:shape id="_x0000_s1077" type="#_x0000_t202" style="position:absolute;margin-left:169.75pt;margin-top:.05pt;width:49.8pt;height:52.95pt;z-index:251695104;visibility:visible;mso-wrap-style:square;mso-wrap-distance-left:9pt;mso-wrap-distance-top:0;mso-wrap-distance-right:9pt;mso-wrap-distance-bottom:0;mso-position-horizontal:absolute;mso-position-horizontal-relative:text;mso-position-vertical:absolute;mso-position-vertical-relative:text;v-text-anchor:top" o:gfxdata="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" filled="f" stroked="f">
+              <v:shape id="_x0000_s1112" type="#_x0000_t202" style="position:absolute;margin-left:169.75pt;margin-top:.05pt;width:49.8pt;height:52.95pt;z-index:251664384;visibility:visible;mso-wrap-style:square;mso-wrap-distance-left:9pt;mso-wrap-distance-top:0;mso-wrap-distance-right:9pt;mso-wrap-distance-bottom:0;mso-position-horizontal:absolute;mso-position-horizontal-relative:text;mso-position-vertical:absolute;mso-position-vertical-relative:text;v-text-anchor:top" o:gfxdata="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" filled="f" stroked="f">
                 <v:textbox style="mso-fit-shape-to-text:t">
                   <w:txbxContent>
                     <w:p>
@@ -11764,7 +14321,7 @@
         <mc:AlternateContent>
           <mc:Choice Requires="wpg">
             <w:drawing>
-              <wp:inline distT="0" distB="0" distL="0" distR="0" wp14:anchorId="2B3A7FD6" wp14:editId="56EB34C7">
+              <wp:inline distT="0" distB="0" distL="0" distR="0" wp14:anchorId="2B3A7FD6" wp14:editId="6ECCDB9A">
                 <wp:extent cx="2067434" cy="794385"/>
                 <wp:effectExtent l="0" t="0" r="0" b="5715"/>
                 <wp:docPr id="46" name="Group 46"/>
@@ -12543,16 +15100,12 @@
           </mc:Choice>
           <mc:Fallback>
             <w:pict>
-              <v:group id="Group 46" o:spid="_x0000_s1078" style="width:162.8pt;height:62.55pt;mso-position-horizontal-relative:char;mso-position-vertical-relative:line" coordorigin=",-19" coordsize="20674,7943" o:gfxdata="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">
-                <v:group id="Group 47" o:spid="_x0000_s1079" style="position:absolute;width:6578;height:7924" coordsize="6578,7924" o:gfxdata="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">
-                  <v:shapetype id="_x0000_t4" coordsize="21600,21600" o:spt="4" path="m10800,l,10800,10800,21600,21600,10800xe">
-                    <v:stroke joinstyle="miter"/>
-                    <v:path gradientshapeok="t" o:connecttype="rect" textboxrect="5400,5400,16200,16200"/>
-                  </v:shapetype>
-                  <v:shape id="Diamond 50" o:spid="_x0000_s1080" type="#_x0000_t4" style="position:absolute;top:1524;width:406;height:406;visibility:visible;mso-wrap-style:square;v-text-anchor:middle" o:gfxdata="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" fillcolor="black [3213]" stroked="f"/>
-                  <v:shape id="Diamond 51" o:spid="_x0000_s1081" type="#_x0000_t4" style="position:absolute;top:3429;width:406;height:406;visibility:visible;mso-wrap-style:square;v-text-anchor:middle" o:gfxdata="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" fillcolor="black [3213]" stroked="f"/>
-                  <v:shape id="Diamond 52" o:spid="_x0000_s1082" type="#_x0000_t4" style="position:absolute;top:5334;width:406;height:406;visibility:visible;mso-wrap-style:square;v-text-anchor:middle" o:gfxdata="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" fillcolor="black [3213]" stroked="f"/>
-                  <v:shape id="_x0000_s1083" type="#_x0000_t202" style="position:absolute;left:254;width:6324;height:6724;visibility:visible;mso-wrap-style:square;v-text-anchor:top" o:gfxdata="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" filled="f" stroked="f">
+              <v:group id="Group 46" o:spid="_x0000_s1113" style="width:162.8pt;height:62.55pt;mso-position-horizontal-relative:char;mso-position-vertical-relative:line" coordorigin=",-19" coordsize="20674,7943" o:gfxdata="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">
+                <v:group id="Group 47" o:spid="_x0000_s1114" style="position:absolute;width:6578;height:7924" coordsize="6578,7924" o:gfxdata="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">
+                  <v:shape id="Diamond 50" o:spid="_x0000_s1115" type="#_x0000_t4" style="position:absolute;top:1524;width:406;height:406;visibility:visible;mso-wrap-style:square;v-text-anchor:middle" o:gfxdata="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" fillcolor="black [3213]" stroked="f"/>
+                  <v:shape id="Diamond 51" o:spid="_x0000_s1116" type="#_x0000_t4" style="position:absolute;top:3429;width:406;height:406;visibility:visible;mso-wrap-style:square;v-text-anchor:middle" o:gfxdata="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" fillcolor="black [3213]" stroked="f"/>
+                  <v:shape id="Diamond 52" o:spid="_x0000_s1117" type="#_x0000_t4" style="position:absolute;top:5334;width:406;height:406;visibility:visible;mso-wrap-style:square;v-text-anchor:middle" o:gfxdata="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" fillcolor="black [3213]" stroked="f"/>
+                  <v:shape id="_x0000_s1118" type="#_x0000_t202" style="position:absolute;left:254;width:6324;height:6724;visibility:visible;mso-wrap-style:square;v-text-anchor:top" o:gfxdata="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" filled="f" stroked="f">
                     <v:textbox style="mso-fit-shape-to-text:t">
                       <w:txbxContent>
                         <w:p>
@@ -12599,7 +15152,7 @@
                       </w:txbxContent>
                     </v:textbox>
                   </v:shape>
-                  <v:shape id="_x0000_s1084" type="#_x0000_t202" style="position:absolute;left:1651;top:5702;width:4826;height:2222;visibility:visible;mso-wrap-style:square;v-text-anchor:top" o:gfxdata="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" filled="f" stroked="f">
+                  <v:shape id="_x0000_s1119" type="#_x0000_t202" style="position:absolute;left:1651;top:5702;width:4826;height:2222;visibility:visible;mso-wrap-style:square;v-text-anchor:top" o:gfxdata="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" filled="f" stroked="f">
                     <v:textbox style="mso-fit-shape-to-text:t">
                       <w:txbxContent>
                         <w:p>
@@ -12621,11 +15174,11 @@
                     </v:textbox>
                   </v:shape>
                 </v:group>
-                <v:group id="Group 55" o:spid="_x0000_s1085" style="position:absolute;left:6859;top:-6;width:6730;height:7930" coordorigin="-951,-6" coordsize="6729,7931" o:gfxdata="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">
-                  <v:shape id="Diamond 57" o:spid="_x0000_s1086" type="#_x0000_t4" style="position:absolute;left:-951;top:1435;width:508;height:508;visibility:visible;mso-wrap-style:square;v-text-anchor:middle" o:gfxdata="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" fillcolor="black [3213]" stroked="f"/>
-                  <v:shape id="Diamond 58" o:spid="_x0000_s1087" type="#_x0000_t4" style="position:absolute;left:-951;top:3340;width:508;height:508;visibility:visible;mso-wrap-style:square;v-text-anchor:middle" o:gfxdata="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" fillcolor="black [3213]" stroked="f"/>
-                  <v:shape id="Diamond 59" o:spid="_x0000_s1088" type="#_x0000_t4" style="position:absolute;left:-951;top:5181;width:508;height:508;visibility:visible;mso-wrap-style:square;v-text-anchor:middle" o:gfxdata="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" fillcolor="black [3213]" stroked="f"/>
-                  <v:shape id="_x0000_s1089" type="#_x0000_t202" style="position:absolute;left:-557;top:-6;width:6324;height:6724;visibility:visible;mso-wrap-style:square;v-text-anchor:top" o:gfxdata="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" filled="f" stroked="f">
+                <v:group id="Group 55" o:spid="_x0000_s1120" style="position:absolute;left:6859;top:-6;width:6730;height:7930" coordorigin="-951,-6" coordsize="6729,7931" o:gfxdata="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">
+                  <v:shape id="Diamond 57" o:spid="_x0000_s1121" type="#_x0000_t4" style="position:absolute;left:-951;top:1435;width:508;height:508;visibility:visible;mso-wrap-style:square;v-text-anchor:middle" o:gfxdata="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" fillcolor="black [3213]" stroked="f"/>
+                  <v:shape id="Diamond 58" o:spid="_x0000_s1122" type="#_x0000_t4" style="position:absolute;left:-951;top:3340;width:508;height:508;visibility:visible;mso-wrap-style:square;v-text-anchor:middle" o:gfxdata="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" fillcolor="black [3213]" stroked="f"/>
+                  <v:shape id="Diamond 59" o:spid="_x0000_s1123" type="#_x0000_t4" style="position:absolute;left:-951;top:5181;width:508;height:508;visibility:visible;mso-wrap-style:square;v-text-anchor:middle" o:gfxdata="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" fillcolor="black [3213]" stroked="f"/>
+                  <v:shape id="_x0000_s1124" type="#_x0000_t202" style="position:absolute;left:-557;top:-6;width:6324;height:6724;visibility:visible;mso-wrap-style:square;v-text-anchor:top" o:gfxdata="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" filled="f" stroked="f">
                     <v:textbox style="mso-fit-shape-to-text:t">
                       <w:txbxContent>
                         <w:p>
@@ -12673,7 +15226,7 @@
                       </w:txbxContent>
                     </v:textbox>
                   </v:shape>
-                  <v:shape id="_x0000_s1090" type="#_x0000_t202" style="position:absolute;left:952;top:5702;width:4826;height:2222;visibility:visible;mso-wrap-style:square;v-text-anchor:top" o:gfxdata="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" filled="f" stroked="f">
+                  <v:shape id="_x0000_s1125" type="#_x0000_t202" style="position:absolute;left:952;top:5702;width:4826;height:2222;visibility:visible;mso-wrap-style:square;v-text-anchor:top" o:gfxdata="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" filled="f" stroked="f">
                     <v:textbox style="mso-fit-shape-to-text:t">
                       <w:txbxContent>
                         <w:p>
@@ -12702,8 +15255,8 @@
                     </v:textbox>
                   </v:shape>
                 </v:group>
-                <v:group id="Group 62" o:spid="_x0000_s1091" style="position:absolute;left:13843;top:-19;width:6831;height:7937" coordorigin="-952,-19" coordsize="6831,7937" o:gfxdata="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">
-                  <v:shape id="_x0000_s1092" type="#_x0000_t202" style="position:absolute;left:-444;top:-19;width:6322;height:6724;visibility:visible;mso-wrap-style:square;v-text-anchor:top" o:gfxdata="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" filled="f" stroked="f">
+                <v:group id="Group 62" o:spid="_x0000_s1126" style="position:absolute;left:13843;top:-19;width:6831;height:7937" coordorigin="-952,-19" coordsize="6831,7937" o:gfxdata="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">
+                  <v:shape id="_x0000_s1127" type="#_x0000_t202" style="position:absolute;left:-444;top:-19;width:6322;height:6724;visibility:visible;mso-wrap-style:square;v-text-anchor:top" o:gfxdata="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" filled="f" stroked="f">
                     <v:textbox style="mso-fit-shape-to-text:t">
                       <w:txbxContent>
                         <w:p>
@@ -12751,10 +15304,10 @@
                       </w:txbxContent>
                     </v:textbox>
                   </v:shape>
-                  <v:shape id="Diamond 256" o:spid="_x0000_s1093" type="#_x0000_t4" style="position:absolute;left:-952;top:1320;width:610;height:610;visibility:visible;mso-wrap-style:square;v-text-anchor:middle" o:gfxdata="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" fillcolor="black [3213]" stroked="f"/>
-                  <v:shape id="Diamond 257" o:spid="_x0000_s1094" type="#_x0000_t4" style="position:absolute;left:-952;top:3225;width:610;height:610;visibility:visible;mso-wrap-style:square;v-text-anchor:middle" o:gfxdata="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" fillcolor="black [3213]" stroked="f"/>
-                  <v:shape id="Diamond 258" o:spid="_x0000_s1095" type="#_x0000_t4" style="position:absolute;left:-952;top:5130;width:610;height:610;visibility:visible;mso-wrap-style:square;v-text-anchor:middle" o:gfxdata="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" fillcolor="black [3213]" stroked="f"/>
-                  <v:shape id="_x0000_s1096" type="#_x0000_t202" style="position:absolute;left:933;top:5695;width:4823;height:2223;visibility:visible;mso-wrap-style:square;v-text-anchor:top" o:gfxdata="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" filled="f" stroked="f">
+                  <v:shape id="Diamond 256" o:spid="_x0000_s1128" type="#_x0000_t4" style="position:absolute;left:-952;top:1320;width:610;height:610;visibility:visible;mso-wrap-style:square;v-text-anchor:middle" o:gfxdata="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" fillcolor="black [3213]" stroked="f"/>
+                  <v:shape id="Diamond 257" o:spid="_x0000_s1129" type="#_x0000_t4" style="position:absolute;left:-952;top:3225;width:610;height:610;visibility:visible;mso-wrap-style:square;v-text-anchor:middle" o:gfxdata="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" fillcolor="black [3213]" stroked="f"/>
+                  <v:shape id="Diamond 258" o:spid="_x0000_s1130" type="#_x0000_t4" style="position:absolute;left:-952;top:5130;width:610;height:610;visibility:visible;mso-wrap-style:square;v-text-anchor:middle" o:gfxdata="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" fillcolor="black [3213]" stroked="f"/>
+                  <v:shape id="_x0000_s1131" type="#_x0000_t202" style="position:absolute;left:933;top:5695;width:4823;height:2223;visibility:visible;mso-wrap-style:square;v-text-anchor:top" o:gfxdata="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" filled="f" stroked="f">
                     <v:textbox style="mso-fit-shape-to-text:t">
                       <w:txbxContent>
                         <w:p>
@@ -12884,7 +15437,7 @@
       <w:pPr>
         <w:numPr>
           <w:ilvl w:val="0"/>
-          <w:numId w:val="29"/>
+          <w:numId w:val="45"/>
         </w:numPr>
         <w:spacing w:before="60" w:after="120"/>
         <w:rPr>
@@ -13025,7 +15578,7 @@
       <w:pPr>
         <w:numPr>
           <w:ilvl w:val="0"/>
-          <w:numId w:val="29"/>
+          <w:numId w:val="45"/>
         </w:numPr>
         <w:spacing w:before="60" w:after="120"/>
         <w:rPr>
@@ -13136,7 +15689,7 @@
       <w:pPr>
         <w:numPr>
           <w:ilvl w:val="0"/>
-          <w:numId w:val="29"/>
+          <w:numId w:val="45"/>
         </w:numPr>
         <w:spacing w:before="60" w:after="120"/>
         <w:rPr>
@@ -13213,7 +15766,7 @@
       <w:pPr>
         <w:numPr>
           <w:ilvl w:val="0"/>
-          <w:numId w:val="29"/>
+          <w:numId w:val="45"/>
         </w:numPr>
         <w:spacing w:before="60" w:after="120"/>
         <w:rPr>
@@ -13233,7 +15786,7 @@
       <w:pPr>
         <w:numPr>
           <w:ilvl w:val="0"/>
-          <w:numId w:val="29"/>
+          <w:numId w:val="45"/>
         </w:numPr>
         <w:spacing w:before="60" w:after="120"/>
         <w:rPr>
@@ -13301,7 +15854,7 @@
       <w:pPr>
         <w:numPr>
           <w:ilvl w:val="0"/>
-          <w:numId w:val="29"/>
+          <w:numId w:val="45"/>
         </w:numPr>
         <w:spacing w:before="60" w:after="120"/>
         <w:rPr>
@@ -13369,7 +15922,7 @@
       <w:pPr>
         <w:numPr>
           <w:ilvl w:val="0"/>
-          <w:numId w:val="29"/>
+          <w:numId w:val="45"/>
         </w:numPr>
         <w:spacing w:before="60" w:after="120"/>
         <w:rPr>
@@ -13478,7 +16031,7 @@
       <w:pPr>
         <w:numPr>
           <w:ilvl w:val="0"/>
-          <w:numId w:val="29"/>
+          <w:numId w:val="45"/>
         </w:numPr>
         <w:spacing w:before="60" w:after="120"/>
         <w:rPr>
@@ -13561,7 +16114,7 @@
       <w:pPr>
         <w:numPr>
           <w:ilvl w:val="0"/>
-          <w:numId w:val="29"/>
+          <w:numId w:val="45"/>
         </w:numPr>
         <w:spacing w:before="60" w:after="120"/>
         <w:rPr>
@@ -14312,7 +16865,7 @@
           <w:noProof/>
         </w:rPr>
         <w:drawing>
-          <wp:inline distT="0" distB="0" distL="0" distR="0" wp14:anchorId="50CBBA7D" wp14:editId="151E1F43">
+          <wp:inline distT="0" distB="0" distL="0" distR="0" wp14:anchorId="50CBBA7D" wp14:editId="44119B48">
             <wp:extent cx="2804160" cy="2934208"/>
             <wp:effectExtent l="19050" t="19050" r="15240" b="19050"/>
             <wp:docPr id="45" name="Picture 45"/>
@@ -14423,7 +16976,7 @@
           <w:noProof/>
         </w:rPr>
         <w:drawing>
-          <wp:inline distT="0" distB="0" distL="0" distR="0" wp14:anchorId="3378BA25" wp14:editId="70C372F5">
+          <wp:inline distT="0" distB="0" distL="0" distR="0" wp14:anchorId="3378BA25" wp14:editId="727EE834">
             <wp:extent cx="2794762" cy="2986913"/>
             <wp:effectExtent l="19050" t="19050" r="24765" b="23495"/>
             <wp:docPr id="44" name="Picture 44"/>
@@ -24779,7 +27332,7 @@
           <w:szCs w:val="22"/>
         </w:rPr>
         <w:drawing>
-          <wp:inline distT="0" distB="0" distL="0" distR="0" wp14:anchorId="223D4065" wp14:editId="5C5C75F2">
+          <wp:inline distT="0" distB="0" distL="0" distR="0" wp14:anchorId="223D4065" wp14:editId="099F04EF">
             <wp:extent cx="5486400" cy="1220470"/>
             <wp:effectExtent l="19050" t="19050" r="19050" b="17780"/>
             <wp:docPr id="40" name="Picture 40"/>
@@ -25255,7 +27808,7 @@
                 <w:noProof/>
               </w:rPr>
               <w:drawing>
-                <wp:inline distT="0" distB="0" distL="0" distR="0" wp14:anchorId="60DFF086" wp14:editId="0A1B3E5E">
+                <wp:inline distT="0" distB="0" distL="0" distR="0" wp14:anchorId="60DFF086" wp14:editId="348D09FC">
                   <wp:extent cx="1828800" cy="1426845"/>
                   <wp:effectExtent l="0" t="0" r="0" b="0"/>
                   <wp:docPr id="1" name="Picture 1"/>
@@ -27062,7 +29615,7 @@
           <w:szCs w:val="22"/>
         </w:rPr>
         <w:drawing>
-          <wp:inline distT="0" distB="0" distL="0" distR="0" wp14:anchorId="10F54077" wp14:editId="6225BDB2">
+          <wp:inline distT="0" distB="0" distL="0" distR="0" wp14:anchorId="10F54077" wp14:editId="21C4D520">
             <wp:extent cx="5486400" cy="1532255"/>
             <wp:effectExtent l="19050" t="19050" r="19050" b="10795"/>
             <wp:docPr id="37" name="Picture 37"/>
@@ -27220,7 +29773,7 @@
           <w:noProof/>
         </w:rPr>
         <w:drawing>
-          <wp:inline distT="0" distB="0" distL="0" distR="0" wp14:anchorId="78330D30" wp14:editId="18535178">
+          <wp:inline distT="0" distB="0" distL="0" distR="0" wp14:anchorId="78330D30" wp14:editId="1730F888">
             <wp:extent cx="5486400" cy="3039110"/>
             <wp:effectExtent l="19050" t="19050" r="19050" b="27940"/>
             <wp:docPr id="43" name="Picture 43"/>
@@ -27539,7 +30092,7 @@
               <mc:AlternateContent>
                 <mc:Choice Requires="wps">
                   <w:drawing>
-                    <wp:anchor distT="0" distB="0" distL="114300" distR="114300" simplePos="0" relativeHeight="251670528" behindDoc="0" locked="0" layoutInCell="0" allowOverlap="1" wp14:anchorId="69821F31" wp14:editId="4A6137F9">
+                    <wp:anchor distT="0" distB="0" distL="114300" distR="114300" simplePos="0" relativeHeight="251639808" behindDoc="0" locked="0" layoutInCell="0" allowOverlap="1" wp14:anchorId="69821F31" wp14:editId="4CBB2CF5">
                       <wp:simplePos x="0" y="0"/>
                       <wp:positionH relativeFrom="column">
                         <wp:posOffset>4801870</wp:posOffset>
@@ -27618,7 +30171,7 @@
                 </mc:Choice>
                 <mc:Fallback>
                   <w:pict>
-                    <v:shape id="_x0000_s1097" type="#_x0000_t202" style="position:absolute;left:0;text-align:left;margin-left:378.1pt;margin-top:138.95pt;width:20.25pt;height:17.6pt;z-index:251670528;visibility:visible;mso-wrap-style:square;mso-width-percent:0;mso-height-percent:0;mso-wrap-distance-left:9pt;mso-wrap-distance-top:0;mso-wrap-distance-right:9pt;mso-wrap-distance-bottom:0;mso-position-horizontal:absolute;mso-position-horizontal-relative:text;mso-position-vertical:absolute;mso-position-vertical-relative:text;mso-width-percent:0;mso-height-percent:0;mso-width-relative:margin;mso-height-relative:margin;v-text-anchor:top" o:gfxdata="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" o:allowincell="f" filled="f" stroked="f">
+                    <v:shape id="_x0000_s1132" type="#_x0000_t202" style="position:absolute;left:0;text-align:left;margin-left:378.1pt;margin-top:138.95pt;width:20.25pt;height:17.6pt;z-index:251639808;visibility:visible;mso-wrap-style:square;mso-width-percent:0;mso-height-percent:0;mso-wrap-distance-left:9pt;mso-wrap-distance-top:0;mso-wrap-distance-right:9pt;mso-wrap-distance-bottom:0;mso-position-horizontal:absolute;mso-position-horizontal-relative:text;mso-position-vertical:absolute;mso-position-vertical-relative:text;mso-width-percent:0;mso-height-percent:0;mso-width-relative:margin;mso-height-relative:margin;v-text-anchor:top" o:gfxdata="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" o:allowincell="f" filled="f" stroked="f">
                       <v:textbox>
                         <w:txbxContent>
                           <w:p>
@@ -27659,7 +30212,7 @@
               <mc:AlternateContent>
                 <mc:Choice Requires="wps">
                   <w:drawing>
-                    <wp:anchor distT="0" distB="0" distL="114300" distR="114300" simplePos="0" relativeHeight="251669504" behindDoc="0" locked="0" layoutInCell="0" allowOverlap="1" wp14:anchorId="7FCAA451" wp14:editId="5767F650">
+                    <wp:anchor distT="0" distB="0" distL="114300" distR="114300" simplePos="0" relativeHeight="251638784" behindDoc="0" locked="0" layoutInCell="0" allowOverlap="1" wp14:anchorId="7FCAA451" wp14:editId="43B88BA5">
                       <wp:simplePos x="0" y="0"/>
                       <wp:positionH relativeFrom="column">
                         <wp:posOffset>4185920</wp:posOffset>
@@ -27738,7 +30291,7 @@
                 </mc:Choice>
                 <mc:Fallback>
                   <w:pict>
-                    <v:shape id="_x0000_s1098" type="#_x0000_t202" style="position:absolute;left:0;text-align:left;margin-left:329.6pt;margin-top:139pt;width:20.25pt;height:17.6pt;z-index:251669504;visibility:visible;mso-wrap-style:square;mso-width-percent:0;mso-height-percent:0;mso-wrap-distance-left:9pt;mso-wrap-distance-top:0;mso-wrap-distance-right:9pt;mso-wrap-distance-bottom:0;mso-position-horizontal:absolute;mso-position-horizontal-relative:text;mso-position-vertical:absolute;mso-position-vertical-relative:text;mso-width-percent:0;mso-height-percent:0;mso-width-relative:margin;mso-height-relative:margin;v-text-anchor:top" o:gfxdata="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" o:allowincell="f" filled="f" stroked="f">
+                    <v:shape id="_x0000_s1133" type="#_x0000_t202" style="position:absolute;left:0;text-align:left;margin-left:329.6pt;margin-top:139pt;width:20.25pt;height:17.6pt;z-index:251638784;visibility:visible;mso-wrap-style:square;mso-width-percent:0;mso-height-percent:0;mso-wrap-distance-left:9pt;mso-wrap-distance-top:0;mso-wrap-distance-right:9pt;mso-wrap-distance-bottom:0;mso-position-horizontal:absolute;mso-position-horizontal-relative:text;mso-position-vertical:absolute;mso-position-vertical-relative:text;mso-width-percent:0;mso-height-percent:0;mso-width-relative:margin;mso-height-relative:margin;v-text-anchor:top" o:gfxdata="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" o:allowincell="f" filled="f" stroked="f">
                       <v:textbox>
                         <w:txbxContent>
                           <w:p>
@@ -27779,7 +30332,7 @@
               <mc:AlternateContent>
                 <mc:Choice Requires="wps">
                   <w:drawing>
-                    <wp:anchor distT="0" distB="0" distL="114300" distR="114300" simplePos="0" relativeHeight="251666432" behindDoc="0" locked="0" layoutInCell="0" allowOverlap="1" wp14:anchorId="23579133" wp14:editId="667B1204">
+                    <wp:anchor distT="0" distB="0" distL="114300" distR="114300" simplePos="0" relativeHeight="251635712" behindDoc="0" locked="0" layoutInCell="0" allowOverlap="1" wp14:anchorId="23579133" wp14:editId="19D20E36">
                       <wp:simplePos x="0" y="0"/>
                       <wp:positionH relativeFrom="column">
                         <wp:posOffset>885190</wp:posOffset>
@@ -27858,7 +30411,7 @@
                 </mc:Choice>
                 <mc:Fallback>
                   <w:pict>
-                    <v:shape id="_x0000_s1099" type="#_x0000_t202" style="position:absolute;left:0;text-align:left;margin-left:69.7pt;margin-top:139.05pt;width:20.25pt;height:17.6pt;z-index:251666432;visibility:visible;mso-wrap-style:square;mso-width-percent:0;mso-height-percent:0;mso-wrap-distance-left:9pt;mso-wrap-distance-top:0;mso-wrap-distance-right:9pt;mso-wrap-distance-bottom:0;mso-position-horizontal:absolute;mso-position-horizontal-relative:text;mso-position-vertical:absolute;mso-position-vertical-relative:text;mso-width-percent:0;mso-height-percent:0;mso-width-relative:margin;mso-height-relative:margin;v-text-anchor:top" o:gfxdata="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" o:allowincell="f" filled="f" stroked="f">
+                    <v:shape id="_x0000_s1134" type="#_x0000_t202" style="position:absolute;left:0;text-align:left;margin-left:69.7pt;margin-top:139.05pt;width:20.25pt;height:17.6pt;z-index:251635712;visibility:visible;mso-wrap-style:square;mso-width-percent:0;mso-height-percent:0;mso-wrap-distance-left:9pt;mso-wrap-distance-top:0;mso-wrap-distance-right:9pt;mso-wrap-distance-bottom:0;mso-position-horizontal:absolute;mso-position-horizontal-relative:text;mso-position-vertical:absolute;mso-position-vertical-relative:text;mso-width-percent:0;mso-height-percent:0;mso-width-relative:margin;mso-height-relative:margin;v-text-anchor:top" o:gfxdata="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" o:allowincell="f" filled="f" stroked="f">
                       <v:textbox>
                         <w:txbxContent>
                           <w:p>
@@ -27899,7 +30452,7 @@
               <mc:AlternateContent>
                 <mc:Choice Requires="wps">
                   <w:drawing>
-                    <wp:anchor distT="0" distB="0" distL="114300" distR="114300" simplePos="0" relativeHeight="251665408" behindDoc="0" locked="0" layoutInCell="0" allowOverlap="1" wp14:anchorId="0158E566" wp14:editId="44C600D3">
+                    <wp:anchor distT="0" distB="0" distL="114300" distR="114300" simplePos="0" relativeHeight="251634688" behindDoc="0" locked="0" layoutInCell="0" allowOverlap="1" wp14:anchorId="0158E566" wp14:editId="2A77FC38">
                       <wp:simplePos x="0" y="0"/>
                       <wp:positionH relativeFrom="column">
                         <wp:posOffset>571500</wp:posOffset>
@@ -27978,7 +30531,7 @@
                 </mc:Choice>
                 <mc:Fallback>
                   <w:pict>
-                    <v:shape id="_x0000_s1100" type="#_x0000_t202" style="position:absolute;left:0;text-align:left;margin-left:45pt;margin-top:139pt;width:20.25pt;height:17.6pt;z-index:251665408;visibility:visible;mso-wrap-style:square;mso-width-percent:0;mso-height-percent:0;mso-wrap-distance-left:9pt;mso-wrap-distance-top:0;mso-wrap-distance-right:9pt;mso-wrap-distance-bottom:0;mso-position-horizontal:absolute;mso-position-horizontal-relative:text;mso-position-vertical:absolute;mso-position-vertical-relative:text;mso-width-percent:0;mso-height-percent:0;mso-width-relative:margin;mso-height-relative:margin;v-text-anchor:top" o:gfxdata="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" o:allowincell="f" filled="f" stroked="f">
+                    <v:shape id="_x0000_s1135" type="#_x0000_t202" style="position:absolute;left:0;text-align:left;margin-left:45pt;margin-top:139pt;width:20.25pt;height:17.6pt;z-index:251634688;visibility:visible;mso-wrap-style:square;mso-width-percent:0;mso-height-percent:0;mso-wrap-distance-left:9pt;mso-wrap-distance-top:0;mso-wrap-distance-right:9pt;mso-wrap-distance-bottom:0;mso-position-horizontal:absolute;mso-position-horizontal-relative:text;mso-position-vertical:absolute;mso-position-vertical-relative:text;mso-width-percent:0;mso-height-percent:0;mso-width-relative:margin;mso-height-relative:margin;v-text-anchor:top" o:gfxdata="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" o:allowincell="f" filled="f" stroked="f">
                       <v:textbox>
                         <w:txbxContent>
                           <w:p>
@@ -28019,7 +30572,7 @@
               <mc:AlternateContent>
                 <mc:Choice Requires="wps">
                   <w:drawing>
-                    <wp:anchor distT="0" distB="0" distL="114300" distR="114300" simplePos="0" relativeHeight="251668480" behindDoc="0" locked="0" layoutInCell="0" allowOverlap="1" wp14:anchorId="7A1D9F06" wp14:editId="38E9B30B">
+                    <wp:anchor distT="0" distB="0" distL="114300" distR="114300" simplePos="0" relativeHeight="251637760" behindDoc="0" locked="0" layoutInCell="0" allowOverlap="1" wp14:anchorId="7A1D9F06" wp14:editId="5813B893">
                       <wp:simplePos x="0" y="0"/>
                       <wp:positionH relativeFrom="column">
                         <wp:posOffset>2778760</wp:posOffset>
@@ -28098,7 +30651,7 @@
                 </mc:Choice>
                 <mc:Fallback>
                   <w:pict>
-                    <v:shape id="_x0000_s1101" type="#_x0000_t202" style="position:absolute;left:0;text-align:left;margin-left:218.8pt;margin-top:138.95pt;width:20.25pt;height:17.6pt;z-index:251668480;visibility:visible;mso-wrap-style:square;mso-width-percent:0;mso-height-percent:0;mso-wrap-distance-left:9pt;mso-wrap-distance-top:0;mso-wrap-distance-right:9pt;mso-wrap-distance-bottom:0;mso-position-horizontal:absolute;mso-position-horizontal-relative:text;mso-position-vertical:absolute;mso-position-vertical-relative:text;mso-width-percent:0;mso-height-percent:0;mso-width-relative:margin;mso-height-relative:margin;v-text-anchor:top" o:gfxdata="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" o:allowincell="f" filled="f" stroked="f">
+                    <v:shape id="_x0000_s1136" type="#_x0000_t202" style="position:absolute;left:0;text-align:left;margin-left:218.8pt;margin-top:138.95pt;width:20.25pt;height:17.6pt;z-index:251637760;visibility:visible;mso-wrap-style:square;mso-width-percent:0;mso-height-percent:0;mso-wrap-distance-left:9pt;mso-wrap-distance-top:0;mso-wrap-distance-right:9pt;mso-wrap-distance-bottom:0;mso-position-horizontal:absolute;mso-position-horizontal-relative:text;mso-position-vertical:absolute;mso-position-vertical-relative:text;mso-width-percent:0;mso-height-percent:0;mso-width-relative:margin;mso-height-relative:margin;v-text-anchor:top" o:gfxdata="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" o:allowincell="f" filled="f" stroked="f">
                       <v:textbox>
                         <w:txbxContent>
                           <w:p>
@@ -28139,7 +30692,7 @@
               <mc:AlternateContent>
                 <mc:Choice Requires="wps">
                   <w:drawing>
-                    <wp:anchor distT="0" distB="0" distL="114300" distR="114300" simplePos="0" relativeHeight="251667456" behindDoc="0" locked="0" layoutInCell="0" allowOverlap="1" wp14:anchorId="605581E5" wp14:editId="78868A94">
+                    <wp:anchor distT="0" distB="0" distL="114300" distR="114300" simplePos="0" relativeHeight="251636736" behindDoc="0" locked="0" layoutInCell="0" allowOverlap="1" wp14:anchorId="605581E5" wp14:editId="079CBD24">
                       <wp:simplePos x="0" y="0"/>
                       <wp:positionH relativeFrom="column">
                         <wp:posOffset>2308225</wp:posOffset>
@@ -28218,7 +30771,7 @@
                 </mc:Choice>
                 <mc:Fallback>
                   <w:pict>
-                    <v:shape id="_x0000_s1102" type="#_x0000_t202" style="position:absolute;left:0;text-align:left;margin-left:181.75pt;margin-top:139pt;width:20.25pt;height:17.6pt;z-index:251667456;visibility:visible;mso-wrap-style:square;mso-width-percent:0;mso-height-percent:0;mso-wrap-distance-left:9pt;mso-wrap-distance-top:0;mso-wrap-distance-right:9pt;mso-wrap-distance-bottom:0;mso-position-horizontal:absolute;mso-position-horizontal-relative:text;mso-position-vertical:absolute;mso-position-vertical-relative:text;mso-width-percent:0;mso-height-percent:0;mso-width-relative:margin;mso-height-relative:margin;v-text-anchor:top" o:gfxdata="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" o:allowincell="f" filled="f" stroked="f">
+                    <v:shape id="_x0000_s1137" type="#_x0000_t202" style="position:absolute;left:0;text-align:left;margin-left:181.75pt;margin-top:139pt;width:20.25pt;height:17.6pt;z-index:251636736;visibility:visible;mso-wrap-style:square;mso-width-percent:0;mso-height-percent:0;mso-wrap-distance-left:9pt;mso-wrap-distance-top:0;mso-wrap-distance-right:9pt;mso-wrap-distance-bottom:0;mso-position-horizontal:absolute;mso-position-horizontal-relative:text;mso-position-vertical:absolute;mso-position-vertical-relative:text;mso-width-percent:0;mso-height-percent:0;mso-width-relative:margin;mso-height-relative:margin;v-text-anchor:top" o:gfxdata="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" o:allowincell="f" filled="f" stroked="f">
                       <v:textbox>
                         <w:txbxContent>
                           <w:p>
@@ -38661,6 +41214,92 @@
     </w:lvl>
   </w:abstractNum>
   <w:abstractNum w:abstractNumId="15">
+    <w:nsid w:val="32D83471"/>
+    <w:multiLevelType w:val="hybridMultilevel"/>
+    <w:tmpl w:val="4712CA08"/>
+    <w:lvl w:ilvl="0" w:tplc="0409000F">
+      <w:start w:val="1"/>
+      <w:numFmt w:val="decimal"/>
+      <w:lvlText w:val="%1."/>
+      <w:lvlJc w:val="left"/>
+      <w:pPr>
+        <w:ind w:left="360" w:hanging="360"/>
+      </w:pPr>
+    </w:lvl>
+    <w:lvl w:ilvl="1" w:tplc="04090019" w:tentative="1">
+      <w:start w:val="1"/>
+      <w:numFmt w:val="lowerLetter"/>
+      <w:lvlText w:val="%2."/>
+      <w:lvlJc w:val="left"/>
+      <w:pPr>
+        <w:ind w:left="1080" w:hanging="360"/>
+      </w:pPr>
+    </w:lvl>
+    <w:lvl w:ilvl="2" w:tplc="0409001B" w:tentative="1">
+      <w:start w:val="1"/>
+      <w:numFmt w:val="lowerRoman"/>
+      <w:lvlText w:val="%3."/>
+      <w:lvlJc w:val="right"/>
+      <w:pPr>
+        <w:ind w:left="1800" w:hanging="180"/>
+      </w:pPr>
+    </w:lvl>
+    <w:lvl w:ilvl="3" w:tplc="0409000F" w:tentative="1">
+      <w:start w:val="1"/>
+      <w:numFmt w:val="decimal"/>
+      <w:lvlText w:val="%4."/>
+      <w:lvlJc w:val="left"/>
+      <w:pPr>
+        <w:ind w:left="2520" w:hanging="360"/>
+      </w:pPr>
+    </w:lvl>
+    <w:lvl w:ilvl="4" w:tplc="04090019" w:tentative="1">
+      <w:start w:val="1"/>
+      <w:numFmt w:val="lowerLetter"/>
+      <w:lvlText w:val="%5."/>
+      <w:lvlJc w:val="left"/>
+      <w:pPr>
+        <w:ind w:left="3240" w:hanging="360"/>
+      </w:pPr>
+    </w:lvl>
+    <w:lvl w:ilvl="5" w:tplc="0409001B" w:tentative="1">
+      <w:start w:val="1"/>
+      <w:numFmt w:val="lowerRoman"/>
+      <w:lvlText w:val="%6."/>
+      <w:lvlJc w:val="right"/>
+      <w:pPr>
+        <w:ind w:left="3960" w:hanging="180"/>
+      </w:pPr>
+    </w:lvl>
+    <w:lvl w:ilvl="6" w:tplc="0409000F" w:tentative="1">
+      <w:start w:val="1"/>
+      <w:numFmt w:val="decimal"/>
+      <w:lvlText w:val="%7."/>
+      <w:lvlJc w:val="left"/>
+      <w:pPr>
+        <w:ind w:left="4680" w:hanging="360"/>
+      </w:pPr>
+    </w:lvl>
+    <w:lvl w:ilvl="7" w:tplc="04090019" w:tentative="1">
+      <w:start w:val="1"/>
+      <w:numFmt w:val="lowerLetter"/>
+      <w:lvlText w:val="%8."/>
+      <w:lvlJc w:val="left"/>
+      <w:pPr>
+        <w:ind w:left="5400" w:hanging="360"/>
+      </w:pPr>
+    </w:lvl>
+    <w:lvl w:ilvl="8" w:tplc="0409001B" w:tentative="1">
+      <w:start w:val="1"/>
+      <w:numFmt w:val="lowerRoman"/>
+      <w:lvlText w:val="%9."/>
+      <w:lvlJc w:val="right"/>
+      <w:pPr>
+        <w:ind w:left="6120" w:hanging="180"/>
+      </w:pPr>
+    </w:lvl>
+  </w:abstractNum>
+  <w:abstractNum w:abstractNumId="16">
     <w:nsid w:val="33EE5F0C"/>
     <w:multiLevelType w:val="hybridMultilevel"/>
     <w:tmpl w:val="4A7E161A"/>
@@ -38773,7 +41412,7 @@
       </w:rPr>
     </w:lvl>
   </w:abstractNum>
-  <w:abstractNum w:abstractNumId="16">
+  <w:abstractNum w:abstractNumId="17">
     <w:nsid w:val="352A5B26"/>
     <w:multiLevelType w:val="hybridMultilevel"/>
     <w:tmpl w:val="8C24E170"/>
@@ -38859,7 +41498,7 @@
       </w:pPr>
     </w:lvl>
   </w:abstractNum>
-  <w:abstractNum w:abstractNumId="17">
+  <w:abstractNum w:abstractNumId="18">
     <w:nsid w:val="391E6FB3"/>
     <w:multiLevelType w:val="hybridMultilevel"/>
     <w:tmpl w:val="ADF4F6A6"/>
@@ -38973,7 +41612,7 @@
       </w:rPr>
     </w:lvl>
   </w:abstractNum>
-  <w:abstractNum w:abstractNumId="18">
+  <w:abstractNum w:abstractNumId="19">
     <w:nsid w:val="39E83A83"/>
     <w:multiLevelType w:val="hybridMultilevel"/>
     <w:tmpl w:val="DF160BAC"/>
@@ -39059,7 +41698,7 @@
       </w:pPr>
     </w:lvl>
   </w:abstractNum>
-  <w:abstractNum w:abstractNumId="19">
+  <w:abstractNum w:abstractNumId="20">
     <w:nsid w:val="3A6E59B5"/>
     <w:multiLevelType w:val="hybridMultilevel"/>
     <w:tmpl w:val="587ADC22"/>
@@ -39145,7 +41784,7 @@
       </w:pPr>
     </w:lvl>
   </w:abstractNum>
-  <w:abstractNum w:abstractNumId="20">
+  <w:abstractNum w:abstractNumId="21">
     <w:nsid w:val="3CA420EB"/>
     <w:multiLevelType w:val="multilevel"/>
     <w:tmpl w:val="0F0A423E"/>
@@ -39294,7 +41933,7 @@
       </w:rPr>
     </w:lvl>
   </w:abstractNum>
-  <w:abstractNum w:abstractNumId="21">
+  <w:abstractNum w:abstractNumId="22">
     <w:nsid w:val="45645E3E"/>
     <w:multiLevelType w:val="hybridMultilevel"/>
     <w:tmpl w:val="4712CA08"/>
@@ -39380,7 +42019,7 @@
       </w:pPr>
     </w:lvl>
   </w:abstractNum>
-  <w:abstractNum w:abstractNumId="22">
+  <w:abstractNum w:abstractNumId="23">
     <w:nsid w:val="4CE406AD"/>
     <w:multiLevelType w:val="hybridMultilevel"/>
     <w:tmpl w:val="AC4C7444"/>
@@ -39466,7 +42105,7 @@
       </w:pPr>
     </w:lvl>
   </w:abstractNum>
-  <w:abstractNum w:abstractNumId="23">
+  <w:abstractNum w:abstractNumId="24">
     <w:nsid w:val="4E3453FC"/>
     <w:multiLevelType w:val="multilevel"/>
     <w:tmpl w:val="3EA0090E"/>
@@ -39615,7 +42254,7 @@
       </w:rPr>
     </w:lvl>
   </w:abstractNum>
-  <w:abstractNum w:abstractNumId="24">
+  <w:abstractNum w:abstractNumId="25">
     <w:nsid w:val="508D03BA"/>
     <w:multiLevelType w:val="hybridMultilevel"/>
     <w:tmpl w:val="01DA8258"/>
@@ -39704,7 +42343,7 @@
       </w:pPr>
     </w:lvl>
   </w:abstractNum>
-  <w:abstractNum w:abstractNumId="25">
+  <w:abstractNum w:abstractNumId="26">
     <w:nsid w:val="55CE1859"/>
     <w:multiLevelType w:val="multilevel"/>
     <w:tmpl w:val="9BD4996E"/>
@@ -39853,7 +42492,7 @@
       </w:rPr>
     </w:lvl>
   </w:abstractNum>
-  <w:abstractNum w:abstractNumId="26">
+  <w:abstractNum w:abstractNumId="27">
     <w:nsid w:val="5A384F07"/>
     <w:multiLevelType w:val="multilevel"/>
     <w:tmpl w:val="F8661004"/>
@@ -39966,7 +42605,7 @@
       </w:pPr>
     </w:lvl>
   </w:abstractNum>
-  <w:abstractNum w:abstractNumId="27">
+  <w:abstractNum w:abstractNumId="28">
     <w:nsid w:val="5C3B7F9E"/>
     <w:multiLevelType w:val="multilevel"/>
     <w:tmpl w:val="04090025"/>
@@ -40061,7 +42700,7 @@
       </w:pPr>
     </w:lvl>
   </w:abstractNum>
-  <w:abstractNum w:abstractNumId="28">
+  <w:abstractNum w:abstractNumId="29">
     <w:nsid w:val="5D6A74E5"/>
     <w:multiLevelType w:val="multilevel"/>
     <w:tmpl w:val="BA9EF09A"/>
@@ -40177,7 +42816,7 @@
       </w:pPr>
     </w:lvl>
   </w:abstractNum>
-  <w:abstractNum w:abstractNumId="29">
+  <w:abstractNum w:abstractNumId="30">
     <w:nsid w:val="5FB907C1"/>
     <w:multiLevelType w:val="hybridMultilevel"/>
     <w:tmpl w:val="E69468CA"/>
@@ -40266,7 +42905,7 @@
       </w:pPr>
     </w:lvl>
   </w:abstractNum>
-  <w:abstractNum w:abstractNumId="30">
+  <w:abstractNum w:abstractNumId="31">
     <w:nsid w:val="614D11BD"/>
     <w:multiLevelType w:val="multilevel"/>
     <w:tmpl w:val="65142A1A"/>
@@ -40415,7 +43054,7 @@
       </w:rPr>
     </w:lvl>
   </w:abstractNum>
-  <w:abstractNum w:abstractNumId="31">
+  <w:abstractNum w:abstractNumId="32">
     <w:nsid w:val="62CB44B5"/>
     <w:multiLevelType w:val="hybridMultilevel"/>
     <w:tmpl w:val="89446512"/>
@@ -40529,7 +43168,7 @@
       </w:rPr>
     </w:lvl>
   </w:abstractNum>
-  <w:abstractNum w:abstractNumId="32">
+  <w:abstractNum w:abstractNumId="33">
     <w:nsid w:val="63CC44D8"/>
     <w:multiLevelType w:val="hybridMultilevel"/>
     <w:tmpl w:val="9E082B4C"/>
@@ -40615,7 +43254,7 @@
       </w:pPr>
     </w:lvl>
   </w:abstractNum>
-  <w:abstractNum w:abstractNumId="33">
+  <w:abstractNum w:abstractNumId="34">
     <w:nsid w:val="67B8451B"/>
     <w:multiLevelType w:val="multilevel"/>
     <w:tmpl w:val="A3849588"/>
@@ -40764,7 +43403,7 @@
       </w:rPr>
     </w:lvl>
   </w:abstractNum>
-  <w:abstractNum w:abstractNumId="34">
+  <w:abstractNum w:abstractNumId="35">
     <w:nsid w:val="69CC7238"/>
     <w:multiLevelType w:val="multilevel"/>
     <w:tmpl w:val="7A5ED9E0"/>
@@ -40880,7 +43519,7 @@
       </w:pPr>
     </w:lvl>
   </w:abstractNum>
-  <w:abstractNum w:abstractNumId="35">
+  <w:abstractNum w:abstractNumId="36">
     <w:nsid w:val="6A871D27"/>
     <w:multiLevelType w:val="multilevel"/>
     <w:tmpl w:val="14487D0C"/>
@@ -41029,7 +43668,7 @@
       </w:rPr>
     </w:lvl>
   </w:abstractNum>
-  <w:abstractNum w:abstractNumId="36">
+  <w:abstractNum w:abstractNumId="37">
     <w:nsid w:val="6AF04C1A"/>
     <w:multiLevelType w:val="multilevel"/>
     <w:tmpl w:val="69B258F8"/>
@@ -41178,7 +43817,7 @@
       </w:rPr>
     </w:lvl>
   </w:abstractNum>
-  <w:abstractNum w:abstractNumId="37">
+  <w:abstractNum w:abstractNumId="38">
     <w:nsid w:val="6C5F46D4"/>
     <w:multiLevelType w:val="hybridMultilevel"/>
     <w:tmpl w:val="04EE74A8"/>
@@ -41291,7 +43930,7 @@
       </w:rPr>
     </w:lvl>
   </w:abstractNum>
-  <w:abstractNum w:abstractNumId="38">
+  <w:abstractNum w:abstractNumId="39">
     <w:nsid w:val="6E545D96"/>
     <w:multiLevelType w:val="hybridMultilevel"/>
     <w:tmpl w:val="AF061EDE"/>
@@ -41377,7 +44016,7 @@
       </w:pPr>
     </w:lvl>
   </w:abstractNum>
-  <w:abstractNum w:abstractNumId="39">
+  <w:abstractNum w:abstractNumId="40">
     <w:nsid w:val="70EA12A1"/>
     <w:multiLevelType w:val="hybridMultilevel"/>
     <w:tmpl w:val="CBA648F0"/>
@@ -41463,7 +44102,7 @@
       </w:pPr>
     </w:lvl>
   </w:abstractNum>
-  <w:abstractNum w:abstractNumId="40">
+  <w:abstractNum w:abstractNumId="41">
     <w:nsid w:val="72550789"/>
     <w:multiLevelType w:val="hybridMultilevel"/>
     <w:tmpl w:val="01DA8258"/>
@@ -41552,7 +44191,7 @@
       </w:pPr>
     </w:lvl>
   </w:abstractNum>
-  <w:abstractNum w:abstractNumId="41">
+  <w:abstractNum w:abstractNumId="42">
     <w:nsid w:val="7592464F"/>
     <w:multiLevelType w:val="hybridMultilevel"/>
     <w:tmpl w:val="8C24E170"/>
@@ -41638,7 +44277,7 @@
       </w:pPr>
     </w:lvl>
   </w:abstractNum>
-  <w:abstractNum w:abstractNumId="42">
+  <w:abstractNum w:abstractNumId="43">
     <w:nsid w:val="7C9C365D"/>
     <w:multiLevelType w:val="multilevel"/>
     <w:tmpl w:val="7F545570"/>
@@ -41787,7 +44426,7 @@
       </w:rPr>
     </w:lvl>
   </w:abstractNum>
-  <w:abstractNum w:abstractNumId="43">
+  <w:abstractNum w:abstractNumId="44">
     <w:nsid w:val="7F47276E"/>
     <w:multiLevelType w:val="hybridMultilevel"/>
     <w:tmpl w:val="01DA8258"/>
@@ -41877,13 +44516,13 @@
     </w:lvl>
   </w:abstractNum>
   <w:num w:numId="1">
-    <w:abstractNumId w:val="32"/>
+    <w:abstractNumId w:val="33"/>
   </w:num>
   <w:num w:numId="2">
     <w:abstractNumId w:val="7"/>
   </w:num>
   <w:num w:numId="3">
-    <w:abstractNumId w:val="41"/>
+    <w:abstractNumId w:val="42"/>
   </w:num>
   <w:num w:numId="4">
     <w:abstractNumId w:val="3"/>
@@ -41901,67 +44540,67 @@
     <w:abstractNumId w:val="6"/>
   </w:num>
   <w:num w:numId="9">
+    <w:abstractNumId w:val="37"/>
+  </w:num>
+  <w:num w:numId="10">
+    <w:abstractNumId w:val="21"/>
+  </w:num>
+  <w:num w:numId="11">
+    <w:abstractNumId w:val="31"/>
+  </w:num>
+  <w:num w:numId="12">
+    <w:abstractNumId w:val="26"/>
+  </w:num>
+  <w:num w:numId="13">
     <w:abstractNumId w:val="36"/>
   </w:num>
-  <w:num w:numId="10">
+  <w:num w:numId="14">
+    <w:abstractNumId w:val="24"/>
+  </w:num>
+  <w:num w:numId="15">
+    <w:abstractNumId w:val="34"/>
+  </w:num>
+  <w:num w:numId="16">
+    <w:abstractNumId w:val="43"/>
+  </w:num>
+  <w:num w:numId="17">
+    <w:abstractNumId w:val="28"/>
+  </w:num>
+  <w:num w:numId="18">
+    <w:abstractNumId w:val="38"/>
+  </w:num>
+  <w:num w:numId="19">
+    <w:abstractNumId w:val="30"/>
+  </w:num>
+  <w:num w:numId="20">
+    <w:abstractNumId w:val="19"/>
+  </w:num>
+  <w:num w:numId="21">
+    <w:abstractNumId w:val="25"/>
+  </w:num>
+  <w:num w:numId="22">
+    <w:abstractNumId w:val="35"/>
+  </w:num>
+  <w:num w:numId="23">
+    <w:abstractNumId w:val="29"/>
+  </w:num>
+  <w:num w:numId="24">
+    <w:abstractNumId w:val="27"/>
+  </w:num>
+  <w:num w:numId="25">
+    <w:abstractNumId w:val="18"/>
+  </w:num>
+  <w:num w:numId="26">
+    <w:abstractNumId w:val="32"/>
+  </w:num>
+  <w:num w:numId="27">
     <w:abstractNumId w:val="20"/>
   </w:num>
-  <w:num w:numId="11">
-    <w:abstractNumId w:val="30"/>
-  </w:num>
-  <w:num w:numId="12">
-    <w:abstractNumId w:val="25"/>
-  </w:num>
-  <w:num w:numId="13">
-    <w:abstractNumId w:val="35"/>
-  </w:num>
-  <w:num w:numId="14">
-    <w:abstractNumId w:val="23"/>
-  </w:num>
-  <w:num w:numId="15">
-    <w:abstractNumId w:val="33"/>
-  </w:num>
-  <w:num w:numId="16">
-    <w:abstractNumId w:val="42"/>
-  </w:num>
-  <w:num w:numId="17">
-    <w:abstractNumId w:val="27"/>
-  </w:num>
-  <w:num w:numId="18">
-    <w:abstractNumId w:val="37"/>
-  </w:num>
-  <w:num w:numId="19">
-    <w:abstractNumId w:val="29"/>
-  </w:num>
-  <w:num w:numId="20">
-    <w:abstractNumId w:val="18"/>
-  </w:num>
-  <w:num w:numId="21">
-    <w:abstractNumId w:val="24"/>
-  </w:num>
-  <w:num w:numId="22">
-    <w:abstractNumId w:val="34"/>
-  </w:num>
-  <w:num w:numId="23">
-    <w:abstractNumId w:val="28"/>
-  </w:num>
-  <w:num w:numId="24">
-    <w:abstractNumId w:val="26"/>
-  </w:num>
-  <w:num w:numId="25">
-    <w:abstractNumId w:val="17"/>
-  </w:num>
-  <w:num w:numId="26">
-    <w:abstractNumId w:val="31"/>
-  </w:num>
-  <w:num w:numId="27">
-    <w:abstractNumId w:val="19"/>
-  </w:num>
   <w:num w:numId="28">
-    <w:abstractNumId w:val="39"/>
+    <w:abstractNumId w:val="40"/>
   </w:num>
   <w:num w:numId="29">
-    <w:abstractNumId w:val="21"/>
+    <w:abstractNumId w:val="22"/>
   </w:num>
   <w:num w:numId="30">
     <w:abstractNumId w:val="5"/>
@@ -41973,10 +44612,10 @@
     <w:abstractNumId w:val="9"/>
   </w:num>
   <w:num w:numId="33">
-    <w:abstractNumId w:val="40"/>
+    <w:abstractNumId w:val="41"/>
   </w:num>
   <w:num w:numId="34">
-    <w:abstractNumId w:val="43"/>
+    <w:abstractNumId w:val="44"/>
   </w:num>
   <w:num w:numId="35">
     <w:abstractNumId w:val="8"/>
@@ -41985,13 +44624,13 @@
     <w:abstractNumId w:val="14"/>
   </w:num>
   <w:num w:numId="37">
-    <w:abstractNumId w:val="16"/>
+    <w:abstractNumId w:val="17"/>
   </w:num>
   <w:num w:numId="38">
-    <w:abstractNumId w:val="38"/>
+    <w:abstractNumId w:val="39"/>
   </w:num>
   <w:num w:numId="39">
-    <w:abstractNumId w:val="22"/>
+    <w:abstractNumId w:val="23"/>
   </w:num>
   <w:num w:numId="40">
     <w:abstractNumId w:val="1"/>
@@ -42006,6 +44645,9 @@
     <w:abstractNumId w:val="10"/>
   </w:num>
   <w:num w:numId="44">
+    <w:abstractNumId w:val="16"/>
+  </w:num>
+  <w:num w:numId="45">
     <w:abstractNumId w:val="15"/>
   </w:num>
   <w:numIdMacAtCleanup w:val="40"/>
@@ -43999,7 +46641,7 @@
 </file>
 
 <file path=customXml/itemProps1.xml><?xml version="1.0" encoding="utf-8"?>
-<ds:datastoreItem xmlns:ds="http://schemas.openxmlformats.org/officeDocument/2006/customXml" ds:itemID="{90345E12-915C-4F96-B8D5-D30E7D3C7B2D}">
+<ds:datastoreItem xmlns:ds="http://schemas.openxmlformats.org/officeDocument/2006/customXml" ds:itemID="{AD9C2558-B455-4DBA-B864-DE3727E040AF}">
   <ds:schemaRefs>
     <ds:schemaRef ds:uri="http://schemas.openxmlformats.org/officeDocument/2006/bibliography"/>
   </ds:schemaRefs>

</xml_diff>

<commit_message>
Updates to the Inline Lists section.
</commit_message>
<xml_diff>
--- a/survey/ELREQ-Survey-1.docx
+++ b/survey/ELREQ-Survey-1.docx
@@ -16013,62 +16013,29 @@
     </w:p>
     <w:p>
       <w:pPr>
-        <w:rPr>
-          <w:rStyle w:val="Emphasis"/>
-          <w:sz w:val="22"/>
-          <w:szCs w:val="22"/>
-        </w:rPr>
-      </w:pPr>
-      <w:r>
-        <w:rPr>
-          <w:rStyle w:val="Emphasis"/>
-          <w:sz w:val="22"/>
-          <w:szCs w:val="22"/>
-          <w:highlight w:val="yellow"/>
-        </w:rPr>
-        <w:t>How much space after marker</w:t>
-      </w:r>
-      <w:r>
-        <w:rPr>
-          <w:rStyle w:val="Emphasis"/>
-          <w:sz w:val="22"/>
-          <w:szCs w:val="22"/>
-          <w:highlight w:val="yellow"/>
-        </w:rPr>
-        <w:t xml:space="preserve">? Is the space after marker </w:t>
-      </w:r>
-      <w:r>
-        <w:rPr>
-          <w:rStyle w:val="Emphasis"/>
-          <w:sz w:val="22"/>
-          <w:szCs w:val="22"/>
-          <w:highlight w:val="yellow"/>
-        </w:rPr>
-        <w:t xml:space="preserve">different when Ethiopic </w:t>
-      </w:r>
+        <w:jc w:val="both"/>
+        <w:rPr>
+          <w:shd w:val="clear" w:color="auto" w:fill="FFFFFF"/>
+        </w:rPr>
+      </w:pPr>
       <w:proofErr w:type="spellStart"/>
       <w:r>
         <w:rPr>
-          <w:rStyle w:val="Emphasis"/>
-          <w:sz w:val="22"/>
-          <w:szCs w:val="22"/>
-          <w:highlight w:val="yellow"/>
-        </w:rPr>
-        <w:t>wordspace</w:t>
+          <w:shd w:val="clear" w:color="auto" w:fill="FFFFFF"/>
+        </w:rPr>
+        <w:t>Inlined</w:t>
       </w:r>
       <w:proofErr w:type="spellEnd"/>
       <w:r>
         <w:rPr>
-          <w:rStyle w:val="Emphasis"/>
-          <w:sz w:val="22"/>
-          <w:szCs w:val="22"/>
-          <w:highlight w:val="yellow"/>
-        </w:rPr>
-        <w:t xml:space="preserve"> is in use?</w:t>
-      </w:r>
-    </w:p>
-    <w:p>
-      <w:pPr>
+          <w:shd w:val="clear" w:color="auto" w:fill="FFFFFF"/>
+        </w:rPr>
+        <w:t xml:space="preserve"> enumerated lists are commonly found in Ethiopic documents. Inline lists will follow the same sequences as regular lists. However, the spacing after the counter suffix may be different. Typically a regular keyboard space is observed following the suffix, if any. This is most likely a matter of convenience for the author and not necessarily representative of good formatting.</w:t>
+      </w:r>
+    </w:p>
+    <w:p>
+      <w:pPr>
+        <w:jc w:val="both"/>
         <w:rPr>
           <w:rFonts w:ascii="MT Unicode 4.1" w:hAnsi="MT Unicode 4.1"/>
         </w:rPr>
@@ -16200,6 +16167,7 @@
     </w:p>
     <w:p>
       <w:pPr>
+        <w:spacing w:after="240"/>
         <w:rPr>
           <w:rFonts w:ascii="Abyssinica SIL" w:hAnsi="Abyssinica SIL" w:cs="Abyssinica SIL"/>
           <w:sz w:val="21"/>
@@ -16217,6 +16185,62 @@
     </w:p>
     <w:p>
       <w:pPr>
+        <w:jc w:val="center"/>
+        <w:rPr>
+          <w:rFonts w:eastAsia="Times New Roman" w:cs="Times New Roman"/>
+        </w:rPr>
+      </w:pPr>
+      <w:r>
+        <w:rPr>
+          <w:rStyle w:val="fig-title"/>
+          <w:rFonts w:eastAsia="Times New Roman" w:cs="Times New Roman"/>
+        </w:rPr>
+        <w:t xml:space="preserve">Ethiopic inline list sample using </w:t>
+      </w:r>
+      <w:proofErr w:type="spellStart"/>
+      <w:r>
+        <w:rPr>
+          <w:rStyle w:val="fig-title"/>
+          <w:rFonts w:eastAsia="Times New Roman" w:cs="Times New Roman"/>
+        </w:rPr>
+        <w:t>wordspaces</w:t>
+      </w:r>
+      <w:proofErr w:type="spellEnd"/>
+      <w:r>
+        <w:rPr>
+          <w:rStyle w:val="fig-title"/>
+          <w:rFonts w:eastAsia="Times New Roman" w:cs="Times New Roman"/>
+        </w:rPr>
+        <w:t xml:space="preserve"> with 3 </w:t>
+      </w:r>
+      <w:proofErr w:type="spellStart"/>
+      <w:r>
+        <w:rPr>
+          <w:rStyle w:val="fig-title"/>
+          <w:rFonts w:eastAsia="Times New Roman" w:cs="Times New Roman"/>
+        </w:rPr>
+        <w:t>spacings</w:t>
+      </w:r>
+      <w:proofErr w:type="spellEnd"/>
+      <w:r>
+        <w:rPr>
+          <w:rStyle w:val="fig-title"/>
+          <w:rFonts w:eastAsia="Times New Roman" w:cs="Times New Roman"/>
+        </w:rPr>
+        <w:t xml:space="preserve"> (none, hair and thin) following list marker.</w:t>
+      </w:r>
+    </w:p>
+    <w:p>
+      <w:pPr>
+        <w:rPr>
+          <w:rFonts w:eastAsia="Times New Roman" w:cs="Times New Roman"/>
+          <w:sz w:val="22"/>
+          <w:szCs w:val="22"/>
+        </w:rPr>
+      </w:pPr>
+    </w:p>
+    <w:p>
+      <w:pPr>
         <w:rPr>
           <w:rFonts w:ascii="MT Unicode 4.1" w:hAnsi="MT Unicode 4.1" w:cs="Abyssinica SIL"/>
           <w:sz w:val="20"/>
@@ -16227,70 +16251,6 @@
     <w:p>
       <w:pPr>
         <w:rPr>
-          <w:rFonts w:eastAsia="Times New Roman" w:cs="Times New Roman"/>
-        </w:rPr>
-      </w:pPr>
-      <w:r>
-        <w:rPr>
-          <w:rStyle w:val="fig-title"/>
-          <w:rFonts w:eastAsia="Times New Roman" w:cs="Times New Roman"/>
-        </w:rPr>
-        <w:t xml:space="preserve">Ethiopic inline list sample using </w:t>
-      </w:r>
-      <w:proofErr w:type="spellStart"/>
-      <w:r>
-        <w:rPr>
-          <w:rStyle w:val="fig-title"/>
-          <w:rFonts w:eastAsia="Times New Roman" w:cs="Times New Roman"/>
-        </w:rPr>
-        <w:t>wordspaces</w:t>
-      </w:r>
-      <w:proofErr w:type="spellEnd"/>
-      <w:r>
-        <w:rPr>
-          <w:rStyle w:val="fig-title"/>
-          <w:rFonts w:eastAsia="Times New Roman" w:cs="Times New Roman"/>
-        </w:rPr>
-        <w:t xml:space="preserve"> with 3 </w:t>
-      </w:r>
-      <w:proofErr w:type="spellStart"/>
-      <w:r>
-        <w:rPr>
-          <w:rStyle w:val="fig-title"/>
-          <w:rFonts w:eastAsia="Times New Roman" w:cs="Times New Roman"/>
-        </w:rPr>
-        <w:t>spacings</w:t>
-      </w:r>
-      <w:proofErr w:type="spellEnd"/>
-      <w:r>
-        <w:rPr>
-          <w:rStyle w:val="fig-title"/>
-          <w:rFonts w:eastAsia="Times New Roman" w:cs="Times New Roman"/>
-        </w:rPr>
-        <w:t xml:space="preserve"> (none, hair and thin) following list marker.</w:t>
-      </w:r>
-    </w:p>
-    <w:p>
-      <w:pPr>
-        <w:rPr>
-          <w:rFonts w:eastAsia="Times New Roman" w:cs="Times New Roman"/>
-          <w:sz w:val="22"/>
-          <w:szCs w:val="22"/>
-        </w:rPr>
-      </w:pPr>
-    </w:p>
-    <w:p>
-      <w:pPr>
-        <w:rPr>
-          <w:rFonts w:ascii="MT Unicode 4.1" w:hAnsi="MT Unicode 4.1" w:cs="Abyssinica SIL"/>
-          <w:sz w:val="20"/>
-          <w:szCs w:val="20"/>
-        </w:rPr>
-      </w:pPr>
-    </w:p>
-    <w:p>
-      <w:pPr>
-        <w:rPr>
           <w:rFonts w:ascii="Abyssinica SIL" w:hAnsi="Abyssinica SIL" w:cs="Abyssinica SIL"/>
           <w:sz w:val="21"/>
           <w:szCs w:val="21"/>
@@ -16720,6 +16680,7 @@
     </w:p>
     <w:p>
       <w:pPr>
+        <w:spacing w:after="240"/>
         <w:rPr>
           <w:rFonts w:ascii="Abyssinica SIL" w:hAnsi="Abyssinica SIL" w:cs="Abyssinica SIL"/>
           <w:sz w:val="21"/>
@@ -16935,7 +16896,72 @@
     </w:p>
     <w:p>
       <w:pPr>
-        <w:rPr>
+        <w:jc w:val="center"/>
+        <w:rPr>
+          <w:rStyle w:val="fig-title"/>
+          <w:rFonts w:eastAsia="Times New Roman" w:cs="Times New Roman"/>
+        </w:rPr>
+      </w:pPr>
+      <w:r>
+        <w:rPr>
+          <w:rStyle w:val="fig-title"/>
+          <w:rFonts w:eastAsia="Times New Roman" w:cs="Times New Roman"/>
+        </w:rPr>
+        <w:t xml:space="preserve">Ethiopic inline list sample using spaces with 3 </w:t>
+      </w:r>
+      <w:proofErr w:type="spellStart"/>
+      <w:r>
+        <w:rPr>
+          <w:rStyle w:val="fig-title"/>
+          <w:rFonts w:eastAsia="Times New Roman" w:cs="Times New Roman"/>
+        </w:rPr>
+        <w:t>spacings</w:t>
+      </w:r>
+      <w:proofErr w:type="spellEnd"/>
+      <w:r>
+        <w:rPr>
+          <w:rStyle w:val="fig-title"/>
+          <w:rFonts w:eastAsia="Times New Roman" w:cs="Times New Roman"/>
+        </w:rPr>
+        <w:t xml:space="preserve"> (none, hair and thin) following list marker.</w:t>
+      </w:r>
+    </w:p>
+    <w:p>
+      <w:pPr>
+        <w:rPr>
+          <w:rFonts w:eastAsia="Times New Roman" w:cs="Times New Roman"/>
+        </w:rPr>
+      </w:pPr>
+    </w:p>
+    <w:p>
+      <w:pPr>
+        <w:rPr>
+          <w:rFonts w:eastAsia="Times New Roman" w:cs="Times New Roman"/>
+        </w:rPr>
+      </w:pPr>
+    </w:p>
+    <w:p>
+      <w:pPr>
+        <w:rPr>
+          <w:b/>
+          <w:u w:val="single"/>
+        </w:rPr>
+      </w:pPr>
+      <w:r>
+        <w:rPr>
+          <w:b/>
+          <w:u w:val="single"/>
+        </w:rPr>
+        <w:t>Survey Questions:</w:t>
+      </w:r>
+    </w:p>
+    <w:p>
+      <w:pPr>
+        <w:pStyle w:val="NormalWeb"/>
+        <w:spacing w:before="0" w:beforeAutospacing="0" w:after="0" w:afterAutospacing="0"/>
+        <w:jc w:val="both"/>
+        <w:rPr>
+          <w:rFonts w:asciiTheme="minorHAnsi" w:hAnsiTheme="minorHAnsi"/>
           <w:sz w:val="22"/>
           <w:szCs w:val="22"/>
         </w:rPr>
@@ -16943,41 +16969,266 @@
     </w:p>
     <w:p>
       <w:pPr>
-        <w:rPr>
-          <w:rStyle w:val="fig-title"/>
-          <w:rFonts w:eastAsia="Times New Roman" w:cs="Times New Roman"/>
-        </w:rPr>
-      </w:pPr>
-      <w:r>
-        <w:rPr>
-          <w:rStyle w:val="fig-title"/>
-          <w:rFonts w:eastAsia="Times New Roman" w:cs="Times New Roman"/>
-        </w:rPr>
-        <w:t xml:space="preserve">Ethiopic inline list sample using spaces with 3 </w:t>
+        <w:numPr>
+          <w:ilvl w:val="0"/>
+          <w:numId w:val="42"/>
+        </w:numPr>
+        <w:spacing w:before="60" w:after="120"/>
+        <w:rPr>
+          <w:rFonts w:eastAsia="Times New Roman" w:cs="Times New Roman"/>
+          <w:iCs/>
+          <w:color w:val="000000" w:themeColor="text1"/>
+        </w:rPr>
+      </w:pPr>
+      <w:r>
+        <w:t>How much space (what width) should appear after the counter suffix?</w:t>
+      </w:r>
+      <w:r>
+        <w:br/>
+      </w:r>
+      <w:r>
+        <w:rPr>
+          <w:rFonts w:ascii="Arial Unicode MS" w:eastAsia="Arial Unicode MS" w:hAnsi="Arial Unicode MS" w:cs="Arial Unicode MS" w:hint="eastAsia"/>
+        </w:rPr>
+        <w:t>☐</w:t>
+      </w:r>
+      <w:r>
+        <w:rPr>
+          <w:rFonts w:ascii="Arial Unicode MS" w:eastAsia="Arial Unicode MS" w:hAnsi="Arial Unicode MS" w:cs="Arial Unicode MS"/>
+        </w:rPr>
+        <w:t xml:space="preserve"> </w:t>
+      </w:r>
+      <w:r>
+        <w:t>None</w:t>
+      </w:r>
+      <w:r>
+        <w:t xml:space="preserve">    </w:t>
+      </w:r>
+      <w:r>
+        <w:t xml:space="preserve"> </w:t>
+      </w:r>
+      <w:r>
+        <w:rPr>
+          <w:rFonts w:ascii="Arial Unicode MS" w:eastAsia="Arial Unicode MS" w:hAnsi="Arial Unicode MS" w:cs="Arial Unicode MS" w:hint="eastAsia"/>
+        </w:rPr>
+        <w:t>☐</w:t>
+      </w:r>
+      <w:r>
+        <w:rPr>
+          <w:rFonts w:ascii="Arial Unicode MS" w:eastAsia="Arial Unicode MS" w:hAnsi="Arial Unicode MS" w:cs="Arial Unicode MS"/>
+        </w:rPr>
+        <w:t xml:space="preserve"> </w:t>
+      </w:r>
+      <w:r>
+        <w:t>Hair Space</w:t>
+      </w:r>
+      <w:r>
+        <w:t xml:space="preserve">    </w:t>
+      </w:r>
+      <w:r>
+        <w:t xml:space="preserve"> </w:t>
+      </w:r>
+      <w:r>
+        <w:rPr>
+          <w:rFonts w:ascii="Arial Unicode MS" w:eastAsia="Arial Unicode MS" w:hAnsi="Arial Unicode MS" w:cs="Arial Unicode MS" w:hint="eastAsia"/>
+        </w:rPr>
+        <w:t>☐</w:t>
+      </w:r>
+      <w:r>
+        <w:rPr>
+          <w:rFonts w:ascii="Arial Unicode MS" w:eastAsia="Arial Unicode MS" w:hAnsi="Arial Unicode MS" w:cs="Arial Unicode MS"/>
+        </w:rPr>
+        <w:t xml:space="preserve"> </w:t>
+      </w:r>
+      <w:r>
+        <w:t>This Space</w:t>
+      </w:r>
+      <w:r>
+        <w:t xml:space="preserve">  </w:t>
+      </w:r>
+      <w:r>
+        <w:t xml:space="preserve"> </w:t>
+      </w:r>
+      <w:r>
+        <w:rPr>
+          <w:rFonts w:ascii="Arial Unicode MS" w:eastAsia="Arial Unicode MS" w:hAnsi="Arial Unicode MS" w:cs="Arial Unicode MS" w:hint="eastAsia"/>
+        </w:rPr>
+        <w:t>☐</w:t>
+      </w:r>
+      <w:r>
+        <w:rPr>
+          <w:rFonts w:ascii="Arial Unicode MS" w:eastAsia="Arial Unicode MS" w:hAnsi="Arial Unicode MS" w:cs="Arial Unicode MS"/>
+        </w:rPr>
+        <w:t xml:space="preserve"> </w:t>
+      </w:r>
+      <w:r>
+        <w:t>Regular Space</w:t>
+      </w:r>
+      <w:r>
+        <w:t xml:space="preserve">   </w:t>
+      </w:r>
+      <w:r>
+        <w:rPr>
+          <w:rFonts w:ascii="Arial Unicode MS" w:eastAsia="Arial Unicode MS" w:hAnsi="Arial Unicode MS" w:cs="Arial Unicode MS" w:hint="eastAsia"/>
+        </w:rPr>
+        <w:t>☐</w:t>
+      </w:r>
+      <w:r>
+        <w:rPr>
+          <w:rFonts w:ascii="Arial Unicode MS" w:eastAsia="Arial Unicode MS" w:hAnsi="Arial Unicode MS" w:cs="Arial Unicode MS"/>
+        </w:rPr>
+        <w:t xml:space="preserve"> </w:t>
+      </w:r>
+      <w:r>
+        <w:t xml:space="preserve"> </w:t>
+      </w:r>
+      <w:r>
+        <w:t>Don’t know</w:t>
+      </w:r>
+      <w:r>
+        <w:br/>
+      </w:r>
+      <w:r>
+        <w:rPr>
+          <w:rFonts w:ascii="Arial Unicode MS" w:eastAsia="Arial Unicode MS" w:hAnsi="Arial Unicode MS" w:cs="Arial Unicode MS" w:hint="eastAsia"/>
+        </w:rPr>
+        <w:t>☐</w:t>
+      </w:r>
+      <w:r>
+        <w:rPr>
+          <w:rFonts w:ascii="Arial Unicode MS" w:eastAsia="Arial Unicode MS" w:hAnsi="Arial Unicode MS" w:cs="Arial Unicode MS"/>
+        </w:rPr>
+        <w:t xml:space="preserve"> </w:t>
+      </w:r>
+      <w:r>
+        <w:t xml:space="preserve">  Other (Please Explain): </w:t>
+      </w:r>
+      <w:r>
+        <w:rPr>
+          <w:rFonts w:eastAsia="Times New Roman" w:cs="Times New Roman"/>
+          <w:iCs/>
+          <w:color w:val="000000" w:themeColor="text1"/>
+        </w:rPr>
+        <w:t>____________________________________________________________</w:t>
+      </w:r>
+    </w:p>
+    <w:p/>
+    <w:p>
+      <w:pPr>
+        <w:numPr>
+          <w:ilvl w:val="0"/>
+          <w:numId w:val="42"/>
+        </w:numPr>
+        <w:spacing w:before="60" w:after="120"/>
+        <w:rPr>
+          <w:rFonts w:eastAsia="Times New Roman" w:cs="Times New Roman"/>
+          <w:iCs/>
+          <w:color w:val="000000" w:themeColor="text1"/>
+        </w:rPr>
+      </w:pPr>
+      <w:r>
+        <w:t xml:space="preserve">Is the space after the counter suffix different when Ethiopic </w:t>
       </w:r>
       <w:proofErr w:type="spellStart"/>
       <w:r>
-        <w:rPr>
-          <w:rStyle w:val="fig-title"/>
-          <w:rFonts w:eastAsia="Times New Roman" w:cs="Times New Roman"/>
-        </w:rPr>
-        <w:t>spacings</w:t>
+        <w:t>wordspace</w:t>
       </w:r>
       <w:proofErr w:type="spellEnd"/>
       <w:r>
-        <w:rPr>
-          <w:rStyle w:val="fig-title"/>
-          <w:rFonts w:eastAsia="Times New Roman" w:cs="Times New Roman"/>
-        </w:rPr>
-        <w:t xml:space="preserve"> (none, hair and thin) following list marker.</w:t>
-      </w:r>
-    </w:p>
-    <w:p>
-      <w:pPr>
-        <w:rPr>
-          <w:rFonts w:eastAsia="Times New Roman" w:cs="Times New Roman"/>
-        </w:rPr>
-      </w:pPr>
+        <w:t xml:space="preserve"> is used?</w:t>
+      </w:r>
+      <w:r>
+        <w:br/>
+      </w:r>
+      <w:r>
+        <w:rPr>
+          <w:rFonts w:ascii="Arial Unicode MS" w:eastAsia="Arial Unicode MS" w:hAnsi="Arial Unicode MS" w:cs="Arial Unicode MS" w:hint="eastAsia"/>
+        </w:rPr>
+        <w:t>☐</w:t>
+      </w:r>
+      <w:r>
+        <w:rPr>
+          <w:rFonts w:ascii="Arial Unicode MS" w:eastAsia="Arial Unicode MS" w:hAnsi="Arial Unicode MS" w:cs="Arial Unicode MS"/>
+        </w:rPr>
+        <w:t xml:space="preserve"> </w:t>
+      </w:r>
+      <w:r>
+        <w:t xml:space="preserve">  No    </w:t>
+      </w:r>
+      <w:r>
+        <w:rPr>
+          <w:rFonts w:ascii="Arial Unicode MS" w:eastAsia="Arial Unicode MS" w:hAnsi="Arial Unicode MS" w:cs="Arial Unicode MS" w:hint="eastAsia"/>
+        </w:rPr>
+        <w:t>☐</w:t>
+      </w:r>
+      <w:r>
+        <w:rPr>
+          <w:rFonts w:ascii="Arial Unicode MS" w:eastAsia="Arial Unicode MS" w:hAnsi="Arial Unicode MS" w:cs="Arial Unicode MS"/>
+        </w:rPr>
+        <w:t xml:space="preserve"> </w:t>
+      </w:r>
+      <w:r>
+        <w:t xml:space="preserve">Yes   </w:t>
+      </w:r>
+      <w:r>
+        <w:rPr>
+          <w:rFonts w:ascii="Arial Unicode MS" w:eastAsia="Arial Unicode MS" w:hAnsi="Arial Unicode MS" w:cs="Arial Unicode MS" w:hint="eastAsia"/>
+        </w:rPr>
+        <w:t>☐</w:t>
+      </w:r>
+      <w:r>
+        <w:t xml:space="preserve">   Don't Know </w:t>
+      </w:r>
+      <w:r>
+        <w:rPr>
+          <w:rFonts w:ascii="Arial Unicode MS" w:eastAsia="Arial Unicode MS" w:hAnsi="Arial Unicode MS" w:cs="Arial Unicode MS" w:hint="eastAsia"/>
+        </w:rPr>
+        <w:t>☐</w:t>
+      </w:r>
+      <w:r>
+        <w:rPr>
+          <w:rFonts w:ascii="Arial Unicode MS" w:eastAsia="Arial Unicode MS" w:hAnsi="Arial Unicode MS" w:cs="Arial Unicode MS"/>
+        </w:rPr>
+        <w:t xml:space="preserve"> </w:t>
+      </w:r>
+      <w:r>
+        <w:t>Other rules (Please Explain):</w:t>
+      </w:r>
+      <w:r>
+        <w:br/>
+      </w:r>
+      <w:r>
+        <w:rPr>
+          <w:rFonts w:eastAsia="Times New Roman" w:cs="Times New Roman"/>
+          <w:iCs/>
+          <w:color w:val="000000" w:themeColor="text1"/>
+        </w:rPr>
+        <w:t>________________________________________________________________________________________</w:t>
+      </w:r>
+      <w:r>
+        <w:rPr>
+          <w:rFonts w:eastAsia="Times New Roman" w:cs="Times New Roman"/>
+          <w:iCs/>
+          <w:color w:val="000000" w:themeColor="text1"/>
+        </w:rPr>
+        <w:t>_____</w:t>
+      </w:r>
+    </w:p>
+    <w:p>
+      <w:pPr>
+        <w:rPr>
+          <w:rFonts w:eastAsia="Times New Roman" w:cs="Times New Roman"/>
+        </w:rPr>
+      </w:pPr>
+      <w:r>
+        <w:rPr>
+          <w:rFonts w:eastAsia="Times New Roman" w:cs="Times New Roman"/>
+          <w:iCs/>
+          <w:color w:val="000000" w:themeColor="text1"/>
+        </w:rPr>
+        <w:lastRenderedPageBreak/>
+        <w:br/>
+      </w:r>
     </w:p>
     <w:p>
       <w:pPr>
@@ -17360,7 +17611,6 @@
           <w:rFonts w:eastAsia="Times New Roman" w:cs="Times New Roman"/>
           <w:iCs/>
         </w:rPr>
-        <w:lastRenderedPageBreak/>
         <w:t>Are there any sub</w:t>
       </w:r>
       <w:r>
@@ -17430,6 +17680,15 @@
           <w:szCs w:val="20"/>
         </w:rPr>
       </w:pPr>
+      <w:r>
+        <w:rPr>
+          <w:rFonts w:eastAsia="Times New Roman" w:cs="Times New Roman"/>
+          <w:iCs/>
+          <w:sz w:val="20"/>
+          <w:szCs w:val="20"/>
+        </w:rPr>
+        <w:br w:type="page"/>
+      </w:r>
     </w:p>
     <w:p>
       <w:pPr>
@@ -17445,6 +17704,7 @@
         <w:rPr>
           <w:color w:val="auto"/>
         </w:rPr>
+        <w:lastRenderedPageBreak/>
         <w:t>Alphabetical (</w:t>
       </w:r>
       <w:proofErr w:type="spellStart"/>
@@ -21256,6 +21516,22 @@
           <w:b/>
           <w:u w:val="single"/>
         </w:rPr>
+        <w:br w:type="page"/>
+      </w:r>
+    </w:p>
+    <w:p>
+      <w:pPr>
+        <w:rPr>
+          <w:b/>
+          <w:u w:val="single"/>
+        </w:rPr>
+      </w:pPr>
+      <w:r>
+        <w:rPr>
+          <w:b/>
+          <w:u w:val="single"/>
+        </w:rPr>
+        <w:lastRenderedPageBreak/>
         <w:t>Survey Questions:</w:t>
       </w:r>
     </w:p>
@@ -21923,19 +22199,29 @@
           <w:ilvl w:val="1"/>
           <w:numId w:val="32"/>
         </w:numPr>
-        <w:spacing w:before="60" w:after="120"/>
+        <w:spacing w:before="60" w:after="120" w:line="360" w:lineRule="auto"/>
         <w:rPr>
           <w:rFonts w:ascii="Abyssinica SIL" w:eastAsia="Times New Roman" w:hAnsi="Abyssinica SIL" w:cs="Abyssinica SIL"/>
           <w:iCs/>
           <w:color w:val="000000" w:themeColor="text1"/>
         </w:rPr>
       </w:pPr>
-      <w:r>
-        <w:t>Other (Please Explain):</w:t>
+      <w:bookmarkStart w:id="0" w:name="_GoBack"/>
+      <w:r>
+        <w:t xml:space="preserve">Other (Please Explain): </w:t>
+      </w:r>
+      <w:r>
+        <w:t xml:space="preserve"> _________________________________________________________</w:t>
       </w:r>
       <w:r>
         <w:br/>
-        <w:t xml:space="preserve"> _________________________________________________________</w:t>
+      </w:r>
+      <w:bookmarkEnd w:id="0"/>
+      <w:r>
+        <w:t>_________________________________________________________</w:t>
+      </w:r>
+      <w:r>
+        <w:t>___________________________</w:t>
       </w:r>
     </w:p>
     <w:p>
@@ -22010,6 +22296,7 @@
     <w:p>
       <w:pPr>
         <w:spacing w:before="60" w:after="120"/>
+        <w:ind w:firstLine="360"/>
         <w:rPr>
           <w:rFonts w:ascii="Abyssinica SIL" w:eastAsia="Times New Roman" w:hAnsi="Abyssinica SIL" w:cs="Abyssinica SIL"/>
           <w:iCs/>
@@ -22017,7 +22304,10 @@
         </w:rPr>
       </w:pPr>
       <w:r>
-        <w:t>_________________________________________________________________________________________________</w:t>
+        <w:softHyphen/>
+      </w:r>
+      <w:r>
+        <w:t>_____________________________________________________________________________________________</w:t>
       </w:r>
     </w:p>
     <w:p>
@@ -25118,7 +25408,24 @@
     <w:p>
       <w:pPr>
         <w:rPr>
+          <w:b/>
+          <w:u w:val="single"/>
+        </w:rPr>
+      </w:pPr>
+      <w:r>
+        <w:rPr>
+          <w:b/>
+          <w:u w:val="single"/>
+        </w:rPr>
+        <w:lastRenderedPageBreak/>
+        <w:t>Survey Questions:</w:t>
+      </w:r>
+    </w:p>
+    <w:p>
+      <w:pPr>
+        <w:rPr>
           <w:rStyle w:val="Emphasis"/>
+          <w:i w:val="0"/>
         </w:rPr>
       </w:pPr>
     </w:p>
@@ -25769,7 +26076,7 @@
           <w:ilvl w:val="1"/>
           <w:numId w:val="32"/>
         </w:numPr>
-        <w:spacing w:before="60" w:after="120"/>
+        <w:spacing w:before="60" w:after="120" w:line="360" w:lineRule="auto"/>
         <w:rPr>
           <w:rFonts w:ascii="Abyssinica SIL" w:eastAsia="Times New Roman" w:hAnsi="Abyssinica SIL" w:cs="Abyssinica SIL"/>
           <w:iCs/>
@@ -25778,6 +26085,9 @@
       </w:pPr>
       <w:r>
         <w:t>Other (Please Explain):</w:t>
+      </w:r>
+      <w:r>
+        <w:t xml:space="preserve"> _________________________________________________________</w:t>
       </w:r>
       <w:r>
         <w:br/>
@@ -25827,6 +26137,7 @@
     <w:p>
       <w:pPr>
         <w:spacing w:before="60" w:after="120"/>
+        <w:ind w:firstLine="360"/>
         <w:rPr>
           <w:rFonts w:ascii="Abyssinica SIL" w:eastAsia="Times New Roman" w:hAnsi="Abyssinica SIL" w:cs="Abyssinica SIL"/>
           <w:iCs/>
@@ -25834,7 +26145,10 @@
         </w:rPr>
       </w:pPr>
       <w:r>
-        <w:t>_________________________________________________________________________________________________</w:t>
+        <w:softHyphen/>
+      </w:r>
+      <w:r>
+        <w:t>_____________________________________________________________________________________________</w:t>
       </w:r>
     </w:p>
     <w:p>
@@ -25856,7 +26170,6 @@
       <w:pPr>
         <w:pStyle w:val="Heading2"/>
         <w:rPr>
-          <w:i/>
           <w:iCs/>
           <w:color w:val="auto"/>
         </w:rPr>
@@ -26730,23 +27043,7 @@
           <w:sz w:val="24"/>
           <w:szCs w:val="24"/>
         </w:rPr>
-        <w:t xml:space="preserve">When would the isolated style be used? </w:t>
-      </w:r>
-      <w:bookmarkStart w:id="0" w:name="_GoBack"/>
-      <w:r>
-        <w:rPr>
-          <w:sz w:val="24"/>
-          <w:szCs w:val="24"/>
-        </w:rPr>
-        <w:t>Please explain</w:t>
-      </w:r>
-      <w:bookmarkEnd w:id="0"/>
-      <w:r>
-        <w:rPr>
-          <w:sz w:val="24"/>
-          <w:szCs w:val="24"/>
-        </w:rPr>
-        <w:t>:</w:t>
+        <w:t>When would the isolated style be used? Please explain:</w:t>
       </w:r>
       <w:r>
         <w:rPr>
@@ -39386,8 +39683,8 @@
   <w:abstractNum w:abstractNumId="9">
     <w:nsid w:val="1EF67D79"/>
     <w:multiLevelType w:val="hybridMultilevel"/>
-    <w:tmpl w:val="2402DD9E"/>
-    <w:lvl w:ilvl="0" w:tplc="0409000F">
+    <w:tmpl w:val="C79C25C6"/>
+    <w:lvl w:ilvl="0" w:tplc="9C76F29A">
       <w:start w:val="1"/>
       <w:numFmt w:val="decimal"/>
       <w:lvlText w:val="%1."/>
@@ -39395,6 +39692,9 @@
       <w:pPr>
         <w:ind w:left="360" w:hanging="360"/>
       </w:pPr>
+      <w:rPr>
+        <w:rFonts w:asciiTheme="minorHAnsi" w:hAnsiTheme="minorHAnsi" w:hint="default"/>
+      </w:rPr>
     </w:lvl>
     <w:lvl w:ilvl="1" w:tplc="A13E5CFC">
       <w:start w:val="1"/>
@@ -39677,7 +39977,7 @@
   <w:abstractNum w:abstractNumId="12">
     <w:nsid w:val="283251F7"/>
     <w:multiLevelType w:val="hybridMultilevel"/>
-    <w:tmpl w:val="AF061EDE"/>
+    <w:tmpl w:val="81668E08"/>
     <w:lvl w:ilvl="0" w:tplc="0409000F">
       <w:start w:val="1"/>
       <w:numFmt w:val="decimal"/>
@@ -39761,6 +40061,119 @@
     </w:lvl>
   </w:abstractNum>
   <w:abstractNum w:abstractNumId="13">
+    <w:nsid w:val="298514FE"/>
+    <w:multiLevelType w:val="multilevel"/>
+    <w:tmpl w:val="3796BC80"/>
+    <w:lvl w:ilvl="0">
+      <w:start w:val="1"/>
+      <w:numFmt w:val="decimal"/>
+      <w:lvlText w:val="%1."/>
+      <w:lvlJc w:val="left"/>
+      <w:pPr>
+        <w:tabs>
+          <w:tab w:val="num" w:pos="720"/>
+        </w:tabs>
+        <w:ind w:left="720" w:hanging="360"/>
+      </w:pPr>
+    </w:lvl>
+    <w:lvl w:ilvl="1" w:tentative="1">
+      <w:start w:val="1"/>
+      <w:numFmt w:val="decimal"/>
+      <w:lvlText w:val="%2."/>
+      <w:lvlJc w:val="left"/>
+      <w:pPr>
+        <w:tabs>
+          <w:tab w:val="num" w:pos="1440"/>
+        </w:tabs>
+        <w:ind w:left="1440" w:hanging="360"/>
+      </w:pPr>
+    </w:lvl>
+    <w:lvl w:ilvl="2" w:tentative="1">
+      <w:start w:val="1"/>
+      <w:numFmt w:val="decimal"/>
+      <w:lvlText w:val="%3."/>
+      <w:lvlJc w:val="left"/>
+      <w:pPr>
+        <w:tabs>
+          <w:tab w:val="num" w:pos="2160"/>
+        </w:tabs>
+        <w:ind w:left="2160" w:hanging="360"/>
+      </w:pPr>
+    </w:lvl>
+    <w:lvl w:ilvl="3" w:tentative="1">
+      <w:start w:val="1"/>
+      <w:numFmt w:val="decimal"/>
+      <w:lvlText w:val="%4."/>
+      <w:lvlJc w:val="left"/>
+      <w:pPr>
+        <w:tabs>
+          <w:tab w:val="num" w:pos="2880"/>
+        </w:tabs>
+        <w:ind w:left="2880" w:hanging="360"/>
+      </w:pPr>
+    </w:lvl>
+    <w:lvl w:ilvl="4" w:tentative="1">
+      <w:start w:val="1"/>
+      <w:numFmt w:val="decimal"/>
+      <w:lvlText w:val="%5."/>
+      <w:lvlJc w:val="left"/>
+      <w:pPr>
+        <w:tabs>
+          <w:tab w:val="num" w:pos="3600"/>
+        </w:tabs>
+        <w:ind w:left="3600" w:hanging="360"/>
+      </w:pPr>
+    </w:lvl>
+    <w:lvl w:ilvl="5" w:tentative="1">
+      <w:start w:val="1"/>
+      <w:numFmt w:val="decimal"/>
+      <w:lvlText w:val="%6."/>
+      <w:lvlJc w:val="left"/>
+      <w:pPr>
+        <w:tabs>
+          <w:tab w:val="num" w:pos="4320"/>
+        </w:tabs>
+        <w:ind w:left="4320" w:hanging="360"/>
+      </w:pPr>
+    </w:lvl>
+    <w:lvl w:ilvl="6" w:tentative="1">
+      <w:start w:val="1"/>
+      <w:numFmt w:val="decimal"/>
+      <w:lvlText w:val="%7."/>
+      <w:lvlJc w:val="left"/>
+      <w:pPr>
+        <w:tabs>
+          <w:tab w:val="num" w:pos="5040"/>
+        </w:tabs>
+        <w:ind w:left="5040" w:hanging="360"/>
+      </w:pPr>
+    </w:lvl>
+    <w:lvl w:ilvl="7" w:tentative="1">
+      <w:start w:val="1"/>
+      <w:numFmt w:val="decimal"/>
+      <w:lvlText w:val="%8."/>
+      <w:lvlJc w:val="left"/>
+      <w:pPr>
+        <w:tabs>
+          <w:tab w:val="num" w:pos="5760"/>
+        </w:tabs>
+        <w:ind w:left="5760" w:hanging="360"/>
+      </w:pPr>
+    </w:lvl>
+    <w:lvl w:ilvl="8" w:tentative="1">
+      <w:start w:val="1"/>
+      <w:numFmt w:val="decimal"/>
+      <w:lvlText w:val="%9."/>
+      <w:lvlJc w:val="left"/>
+      <w:pPr>
+        <w:tabs>
+          <w:tab w:val="num" w:pos="6480"/>
+        </w:tabs>
+        <w:ind w:left="6480" w:hanging="360"/>
+      </w:pPr>
+    </w:lvl>
+  </w:abstractNum>
+  <w:abstractNum w:abstractNumId="14">
     <w:nsid w:val="2A4F4951"/>
     <w:multiLevelType w:val="hybridMultilevel"/>
     <w:tmpl w:val="C5A6F2C2"/>
@@ -39846,7 +40259,7 @@
       </w:pPr>
     </w:lvl>
   </w:abstractNum>
-  <w:abstractNum w:abstractNumId="14">
+  <w:abstractNum w:abstractNumId="15">
     <w:nsid w:val="304756F1"/>
     <w:multiLevelType w:val="hybridMultilevel"/>
     <w:tmpl w:val="96F4A694"/>
@@ -39935,7 +40348,7 @@
       </w:pPr>
     </w:lvl>
   </w:abstractNum>
-  <w:abstractNum w:abstractNumId="15">
+  <w:abstractNum w:abstractNumId="16">
     <w:nsid w:val="32D83471"/>
     <w:multiLevelType w:val="hybridMultilevel"/>
     <w:tmpl w:val="4712CA08"/>
@@ -40021,7 +40434,7 @@
       </w:pPr>
     </w:lvl>
   </w:abstractNum>
-  <w:abstractNum w:abstractNumId="16">
+  <w:abstractNum w:abstractNumId="17">
     <w:nsid w:val="33EE5F0C"/>
     <w:multiLevelType w:val="hybridMultilevel"/>
     <w:tmpl w:val="4A7E161A"/>
@@ -40134,7 +40547,7 @@
       </w:rPr>
     </w:lvl>
   </w:abstractNum>
-  <w:abstractNum w:abstractNumId="17">
+  <w:abstractNum w:abstractNumId="18">
     <w:nsid w:val="352A5B26"/>
     <w:multiLevelType w:val="hybridMultilevel"/>
     <w:tmpl w:val="8C24E170"/>
@@ -40220,7 +40633,7 @@
       </w:pPr>
     </w:lvl>
   </w:abstractNum>
-  <w:abstractNum w:abstractNumId="18">
+  <w:abstractNum w:abstractNumId="19">
     <w:nsid w:val="391E6FB3"/>
     <w:multiLevelType w:val="hybridMultilevel"/>
     <w:tmpl w:val="ADF4F6A6"/>
@@ -40334,7 +40747,7 @@
       </w:rPr>
     </w:lvl>
   </w:abstractNum>
-  <w:abstractNum w:abstractNumId="19">
+  <w:abstractNum w:abstractNumId="20">
     <w:nsid w:val="39E83A83"/>
     <w:multiLevelType w:val="hybridMultilevel"/>
     <w:tmpl w:val="DF160BAC"/>
@@ -40420,7 +40833,7 @@
       </w:pPr>
     </w:lvl>
   </w:abstractNum>
-  <w:abstractNum w:abstractNumId="20">
+  <w:abstractNum w:abstractNumId="21">
     <w:nsid w:val="3A6E59B5"/>
     <w:multiLevelType w:val="hybridMultilevel"/>
     <w:tmpl w:val="587ADC22"/>
@@ -40506,7 +40919,7 @@
       </w:pPr>
     </w:lvl>
   </w:abstractNum>
-  <w:abstractNum w:abstractNumId="21">
+  <w:abstractNum w:abstractNumId="22">
     <w:nsid w:val="3CA420EB"/>
     <w:multiLevelType w:val="multilevel"/>
     <w:tmpl w:val="0F0A423E"/>
@@ -40655,7 +41068,7 @@
       </w:rPr>
     </w:lvl>
   </w:abstractNum>
-  <w:abstractNum w:abstractNumId="22">
+  <w:abstractNum w:abstractNumId="23">
     <w:nsid w:val="45645E3E"/>
     <w:multiLevelType w:val="hybridMultilevel"/>
     <w:tmpl w:val="4712CA08"/>
@@ -40741,7 +41154,93 @@
       </w:pPr>
     </w:lvl>
   </w:abstractNum>
-  <w:abstractNum w:abstractNumId="23">
+  <w:abstractNum w:abstractNumId="24">
+    <w:nsid w:val="4C853D54"/>
+    <w:multiLevelType w:val="hybridMultilevel"/>
+    <w:tmpl w:val="3340AFFC"/>
+    <w:lvl w:ilvl="0" w:tplc="0409000F">
+      <w:start w:val="1"/>
+      <w:numFmt w:val="decimal"/>
+      <w:lvlText w:val="%1."/>
+      <w:lvlJc w:val="left"/>
+      <w:pPr>
+        <w:ind w:left="360" w:hanging="360"/>
+      </w:pPr>
+    </w:lvl>
+    <w:lvl w:ilvl="1" w:tplc="04090019" w:tentative="1">
+      <w:start w:val="1"/>
+      <w:numFmt w:val="lowerLetter"/>
+      <w:lvlText w:val="%2."/>
+      <w:lvlJc w:val="left"/>
+      <w:pPr>
+        <w:ind w:left="1080" w:hanging="360"/>
+      </w:pPr>
+    </w:lvl>
+    <w:lvl w:ilvl="2" w:tplc="0409001B" w:tentative="1">
+      <w:start w:val="1"/>
+      <w:numFmt w:val="lowerRoman"/>
+      <w:lvlText w:val="%3."/>
+      <w:lvlJc w:val="right"/>
+      <w:pPr>
+        <w:ind w:left="1800" w:hanging="180"/>
+      </w:pPr>
+    </w:lvl>
+    <w:lvl w:ilvl="3" w:tplc="0409000F" w:tentative="1">
+      <w:start w:val="1"/>
+      <w:numFmt w:val="decimal"/>
+      <w:lvlText w:val="%4."/>
+      <w:lvlJc w:val="left"/>
+      <w:pPr>
+        <w:ind w:left="2520" w:hanging="360"/>
+      </w:pPr>
+    </w:lvl>
+    <w:lvl w:ilvl="4" w:tplc="04090019" w:tentative="1">
+      <w:start w:val="1"/>
+      <w:numFmt w:val="lowerLetter"/>
+      <w:lvlText w:val="%5."/>
+      <w:lvlJc w:val="left"/>
+      <w:pPr>
+        <w:ind w:left="3240" w:hanging="360"/>
+      </w:pPr>
+    </w:lvl>
+    <w:lvl w:ilvl="5" w:tplc="0409001B" w:tentative="1">
+      <w:start w:val="1"/>
+      <w:numFmt w:val="lowerRoman"/>
+      <w:lvlText w:val="%6."/>
+      <w:lvlJc w:val="right"/>
+      <w:pPr>
+        <w:ind w:left="3960" w:hanging="180"/>
+      </w:pPr>
+    </w:lvl>
+    <w:lvl w:ilvl="6" w:tplc="0409000F" w:tentative="1">
+      <w:start w:val="1"/>
+      <w:numFmt w:val="decimal"/>
+      <w:lvlText w:val="%7."/>
+      <w:lvlJc w:val="left"/>
+      <w:pPr>
+        <w:ind w:left="4680" w:hanging="360"/>
+      </w:pPr>
+    </w:lvl>
+    <w:lvl w:ilvl="7" w:tplc="04090019" w:tentative="1">
+      <w:start w:val="1"/>
+      <w:numFmt w:val="lowerLetter"/>
+      <w:lvlText w:val="%8."/>
+      <w:lvlJc w:val="left"/>
+      <w:pPr>
+        <w:ind w:left="5400" w:hanging="360"/>
+      </w:pPr>
+    </w:lvl>
+    <w:lvl w:ilvl="8" w:tplc="0409001B" w:tentative="1">
+      <w:start w:val="1"/>
+      <w:numFmt w:val="lowerRoman"/>
+      <w:lvlText w:val="%9."/>
+      <w:lvlJc w:val="right"/>
+      <w:pPr>
+        <w:ind w:left="6120" w:hanging="180"/>
+      </w:pPr>
+    </w:lvl>
+  </w:abstractNum>
+  <w:abstractNum w:abstractNumId="25">
     <w:nsid w:val="4CE406AD"/>
     <w:multiLevelType w:val="hybridMultilevel"/>
     <w:tmpl w:val="AC4C7444"/>
@@ -40827,7 +41326,7 @@
       </w:pPr>
     </w:lvl>
   </w:abstractNum>
-  <w:abstractNum w:abstractNumId="24">
+  <w:abstractNum w:abstractNumId="26">
     <w:nsid w:val="4E3453FC"/>
     <w:multiLevelType w:val="multilevel"/>
     <w:tmpl w:val="3EA0090E"/>
@@ -40976,11 +41475,11 @@
       </w:rPr>
     </w:lvl>
   </w:abstractNum>
-  <w:abstractNum w:abstractNumId="25">
+  <w:abstractNum w:abstractNumId="27">
     <w:nsid w:val="508D03BA"/>
     <w:multiLevelType w:val="hybridMultilevel"/>
-    <w:tmpl w:val="01DA8258"/>
-    <w:lvl w:ilvl="0" w:tplc="0CFC6BF8">
+    <w:tmpl w:val="6358B592"/>
+    <w:lvl w:ilvl="0" w:tplc="363ACBDA">
       <w:start w:val="1"/>
       <w:numFmt w:val="decimal"/>
       <w:lvlText w:val="%1."/>
@@ -40989,6 +41488,7 @@
         <w:ind w:left="360" w:hanging="360"/>
       </w:pPr>
       <w:rPr>
+        <w:rFonts w:asciiTheme="minorHAnsi" w:hAnsiTheme="minorHAnsi" w:hint="default"/>
         <w:i w:val="0"/>
       </w:rPr>
     </w:lvl>
@@ -41065,7 +41565,7 @@
       </w:pPr>
     </w:lvl>
   </w:abstractNum>
-  <w:abstractNum w:abstractNumId="26">
+  <w:abstractNum w:abstractNumId="28">
     <w:nsid w:val="55CE1859"/>
     <w:multiLevelType w:val="multilevel"/>
     <w:tmpl w:val="9BD4996E"/>
@@ -41214,7 +41714,7 @@
       </w:rPr>
     </w:lvl>
   </w:abstractNum>
-  <w:abstractNum w:abstractNumId="27">
+  <w:abstractNum w:abstractNumId="29">
     <w:nsid w:val="5A384F07"/>
     <w:multiLevelType w:val="multilevel"/>
     <w:tmpl w:val="F8661004"/>
@@ -41327,10 +41827,10 @@
       </w:pPr>
     </w:lvl>
   </w:abstractNum>
-  <w:abstractNum w:abstractNumId="28">
+  <w:abstractNum w:abstractNumId="30">
     <w:nsid w:val="5C3B7F9E"/>
     <w:multiLevelType w:val="multilevel"/>
-    <w:tmpl w:val="04090025"/>
+    <w:tmpl w:val="BD249BF0"/>
     <w:lvl w:ilvl="0">
       <w:start w:val="1"/>
       <w:numFmt w:val="decimal"/>
@@ -41350,6 +41850,9 @@
       <w:pPr>
         <w:ind w:left="576" w:hanging="576"/>
       </w:pPr>
+      <w:rPr>
+        <w:i w:val="0"/>
+      </w:rPr>
     </w:lvl>
     <w:lvl w:ilvl="2">
       <w:start w:val="1"/>
@@ -41422,7 +41925,7 @@
       </w:pPr>
     </w:lvl>
   </w:abstractNum>
-  <w:abstractNum w:abstractNumId="29">
+  <w:abstractNum w:abstractNumId="31">
     <w:nsid w:val="5D6A74E5"/>
     <w:multiLevelType w:val="multilevel"/>
     <w:tmpl w:val="BA9EF09A"/>
@@ -41538,7 +42041,7 @@
       </w:pPr>
     </w:lvl>
   </w:abstractNum>
-  <w:abstractNum w:abstractNumId="30">
+  <w:abstractNum w:abstractNumId="32">
     <w:nsid w:val="5FB907C1"/>
     <w:multiLevelType w:val="hybridMultilevel"/>
     <w:tmpl w:val="E69468CA"/>
@@ -41627,7 +42130,7 @@
       </w:pPr>
     </w:lvl>
   </w:abstractNum>
-  <w:abstractNum w:abstractNumId="31">
+  <w:abstractNum w:abstractNumId="33">
     <w:nsid w:val="614D11BD"/>
     <w:multiLevelType w:val="multilevel"/>
     <w:tmpl w:val="65142A1A"/>
@@ -41776,7 +42279,7 @@
       </w:rPr>
     </w:lvl>
   </w:abstractNum>
-  <w:abstractNum w:abstractNumId="32">
+  <w:abstractNum w:abstractNumId="34">
     <w:nsid w:val="62CB44B5"/>
     <w:multiLevelType w:val="hybridMultilevel"/>
     <w:tmpl w:val="89446512"/>
@@ -41890,7 +42393,7 @@
       </w:rPr>
     </w:lvl>
   </w:abstractNum>
-  <w:abstractNum w:abstractNumId="33">
+  <w:abstractNum w:abstractNumId="35">
     <w:nsid w:val="63CC44D8"/>
     <w:multiLevelType w:val="hybridMultilevel"/>
     <w:tmpl w:val="9E082B4C"/>
@@ -41976,7 +42479,7 @@
       </w:pPr>
     </w:lvl>
   </w:abstractNum>
-  <w:abstractNum w:abstractNumId="34">
+  <w:abstractNum w:abstractNumId="36">
     <w:nsid w:val="67B8451B"/>
     <w:multiLevelType w:val="multilevel"/>
     <w:tmpl w:val="A3849588"/>
@@ -42125,7 +42628,7 @@
       </w:rPr>
     </w:lvl>
   </w:abstractNum>
-  <w:abstractNum w:abstractNumId="35">
+  <w:abstractNum w:abstractNumId="37">
     <w:nsid w:val="69CC7238"/>
     <w:multiLevelType w:val="multilevel"/>
     <w:tmpl w:val="7A5ED9E0"/>
@@ -42241,7 +42744,7 @@
       </w:pPr>
     </w:lvl>
   </w:abstractNum>
-  <w:abstractNum w:abstractNumId="36">
+  <w:abstractNum w:abstractNumId="38">
     <w:nsid w:val="6A871D27"/>
     <w:multiLevelType w:val="multilevel"/>
     <w:tmpl w:val="14487D0C"/>
@@ -42390,7 +42893,7 @@
       </w:rPr>
     </w:lvl>
   </w:abstractNum>
-  <w:abstractNum w:abstractNumId="37">
+  <w:abstractNum w:abstractNumId="39">
     <w:nsid w:val="6AF04C1A"/>
     <w:multiLevelType w:val="multilevel"/>
     <w:tmpl w:val="69B258F8"/>
@@ -42539,7 +43042,7 @@
       </w:rPr>
     </w:lvl>
   </w:abstractNum>
-  <w:abstractNum w:abstractNumId="38">
+  <w:abstractNum w:abstractNumId="40">
     <w:nsid w:val="6C5F46D4"/>
     <w:multiLevelType w:val="hybridMultilevel"/>
     <w:tmpl w:val="04EE74A8"/>
@@ -42652,7 +43155,7 @@
       </w:rPr>
     </w:lvl>
   </w:abstractNum>
-  <w:abstractNum w:abstractNumId="39">
+  <w:abstractNum w:abstractNumId="41">
     <w:nsid w:val="6E545D96"/>
     <w:multiLevelType w:val="hybridMultilevel"/>
     <w:tmpl w:val="AF061EDE"/>
@@ -42738,10 +43241,10 @@
       </w:pPr>
     </w:lvl>
   </w:abstractNum>
-  <w:abstractNum w:abstractNumId="40">
+  <w:abstractNum w:abstractNumId="42">
     <w:nsid w:val="70EA12A1"/>
     <w:multiLevelType w:val="hybridMultilevel"/>
-    <w:tmpl w:val="CBA648F0"/>
+    <w:tmpl w:val="02F01748"/>
     <w:lvl w:ilvl="0" w:tplc="0409000F">
       <w:start w:val="1"/>
       <w:numFmt w:val="decimal"/>
@@ -42824,11 +43327,11 @@
       </w:pPr>
     </w:lvl>
   </w:abstractNum>
-  <w:abstractNum w:abstractNumId="41">
+  <w:abstractNum w:abstractNumId="43">
     <w:nsid w:val="72550789"/>
     <w:multiLevelType w:val="hybridMultilevel"/>
-    <w:tmpl w:val="01DA8258"/>
-    <w:lvl w:ilvl="0" w:tplc="0CFC6BF8">
+    <w:tmpl w:val="F7A035C2"/>
+    <w:lvl w:ilvl="0" w:tplc="B38CA52C">
       <w:start w:val="1"/>
       <w:numFmt w:val="decimal"/>
       <w:lvlText w:val="%1."/>
@@ -42837,6 +43340,7 @@
         <w:ind w:left="360" w:hanging="360"/>
       </w:pPr>
       <w:rPr>
+        <w:rFonts w:asciiTheme="minorHAnsi" w:hAnsiTheme="minorHAnsi" w:hint="default"/>
         <w:i w:val="0"/>
       </w:rPr>
     </w:lvl>
@@ -42913,7 +43417,7 @@
       </w:pPr>
     </w:lvl>
   </w:abstractNum>
-  <w:abstractNum w:abstractNumId="42">
+  <w:abstractNum w:abstractNumId="44">
     <w:nsid w:val="7592464F"/>
     <w:multiLevelType w:val="hybridMultilevel"/>
     <w:tmpl w:val="8C24E170"/>
@@ -42999,7 +43503,7 @@
       </w:pPr>
     </w:lvl>
   </w:abstractNum>
-  <w:abstractNum w:abstractNumId="43">
+  <w:abstractNum w:abstractNumId="45">
     <w:nsid w:val="7C9C365D"/>
     <w:multiLevelType w:val="multilevel"/>
     <w:tmpl w:val="7F545570"/>
@@ -43148,7 +43652,120 @@
       </w:rPr>
     </w:lvl>
   </w:abstractNum>
-  <w:abstractNum w:abstractNumId="44">
+  <w:abstractNum w:abstractNumId="46">
+    <w:nsid w:val="7D003F52"/>
+    <w:multiLevelType w:val="multilevel"/>
+    <w:tmpl w:val="DEAABA4E"/>
+    <w:lvl w:ilvl="0">
+      <w:start w:val="1"/>
+      <w:numFmt w:val="decimal"/>
+      <w:lvlText w:val="%1."/>
+      <w:lvlJc w:val="left"/>
+      <w:pPr>
+        <w:tabs>
+          <w:tab w:val="num" w:pos="720"/>
+        </w:tabs>
+        <w:ind w:left="720" w:hanging="360"/>
+      </w:pPr>
+    </w:lvl>
+    <w:lvl w:ilvl="1" w:tentative="1">
+      <w:start w:val="1"/>
+      <w:numFmt w:val="decimal"/>
+      <w:lvlText w:val="%2."/>
+      <w:lvlJc w:val="left"/>
+      <w:pPr>
+        <w:tabs>
+          <w:tab w:val="num" w:pos="1440"/>
+        </w:tabs>
+        <w:ind w:left="1440" w:hanging="360"/>
+      </w:pPr>
+    </w:lvl>
+    <w:lvl w:ilvl="2" w:tentative="1">
+      <w:start w:val="1"/>
+      <w:numFmt w:val="decimal"/>
+      <w:lvlText w:val="%3."/>
+      <w:lvlJc w:val="left"/>
+      <w:pPr>
+        <w:tabs>
+          <w:tab w:val="num" w:pos="2160"/>
+        </w:tabs>
+        <w:ind w:left="2160" w:hanging="360"/>
+      </w:pPr>
+    </w:lvl>
+    <w:lvl w:ilvl="3" w:tentative="1">
+      <w:start w:val="1"/>
+      <w:numFmt w:val="decimal"/>
+      <w:lvlText w:val="%4."/>
+      <w:lvlJc w:val="left"/>
+      <w:pPr>
+        <w:tabs>
+          <w:tab w:val="num" w:pos="2880"/>
+        </w:tabs>
+        <w:ind w:left="2880" w:hanging="360"/>
+      </w:pPr>
+    </w:lvl>
+    <w:lvl w:ilvl="4" w:tentative="1">
+      <w:start w:val="1"/>
+      <w:numFmt w:val="decimal"/>
+      <w:lvlText w:val="%5."/>
+      <w:lvlJc w:val="left"/>
+      <w:pPr>
+        <w:tabs>
+          <w:tab w:val="num" w:pos="3600"/>
+        </w:tabs>
+        <w:ind w:left="3600" w:hanging="360"/>
+      </w:pPr>
+    </w:lvl>
+    <w:lvl w:ilvl="5" w:tentative="1">
+      <w:start w:val="1"/>
+      <w:numFmt w:val="decimal"/>
+      <w:lvlText w:val="%6."/>
+      <w:lvlJc w:val="left"/>
+      <w:pPr>
+        <w:tabs>
+          <w:tab w:val="num" w:pos="4320"/>
+        </w:tabs>
+        <w:ind w:left="4320" w:hanging="360"/>
+      </w:pPr>
+    </w:lvl>
+    <w:lvl w:ilvl="6" w:tentative="1">
+      <w:start w:val="1"/>
+      <w:numFmt w:val="decimal"/>
+      <w:lvlText w:val="%7."/>
+      <w:lvlJc w:val="left"/>
+      <w:pPr>
+        <w:tabs>
+          <w:tab w:val="num" w:pos="5040"/>
+        </w:tabs>
+        <w:ind w:left="5040" w:hanging="360"/>
+      </w:pPr>
+    </w:lvl>
+    <w:lvl w:ilvl="7" w:tentative="1">
+      <w:start w:val="1"/>
+      <w:numFmt w:val="decimal"/>
+      <w:lvlText w:val="%8."/>
+      <w:lvlJc w:val="left"/>
+      <w:pPr>
+        <w:tabs>
+          <w:tab w:val="num" w:pos="5760"/>
+        </w:tabs>
+        <w:ind w:left="5760" w:hanging="360"/>
+      </w:pPr>
+    </w:lvl>
+    <w:lvl w:ilvl="8" w:tentative="1">
+      <w:start w:val="1"/>
+      <w:numFmt w:val="decimal"/>
+      <w:lvlText w:val="%9."/>
+      <w:lvlJc w:val="left"/>
+      <w:pPr>
+        <w:tabs>
+          <w:tab w:val="num" w:pos="6480"/>
+        </w:tabs>
+        <w:ind w:left="6480" w:hanging="360"/>
+      </w:pPr>
+    </w:lvl>
+  </w:abstractNum>
+  <w:abstractNum w:abstractNumId="47">
     <w:nsid w:val="7F47276E"/>
     <w:multiLevelType w:val="hybridMultilevel"/>
     <w:tmpl w:val="01DA8258"/>
@@ -43238,13 +43855,13 @@
     </w:lvl>
   </w:abstractNum>
   <w:num w:numId="1">
-    <w:abstractNumId w:val="33"/>
+    <w:abstractNumId w:val="35"/>
   </w:num>
   <w:num w:numId="2">
     <w:abstractNumId w:val="7"/>
   </w:num>
   <w:num w:numId="3">
-    <w:abstractNumId w:val="42"/>
+    <w:abstractNumId w:val="44"/>
   </w:num>
   <w:num w:numId="4">
     <w:abstractNumId w:val="3"/>
@@ -43253,7 +43870,7 @@
     <w:abstractNumId w:val="4"/>
   </w:num>
   <w:num w:numId="6">
-    <w:abstractNumId w:val="13"/>
+    <w:abstractNumId w:val="14"/>
   </w:num>
   <w:num w:numId="7">
     <w:abstractNumId w:val="11"/>
@@ -43262,67 +43879,67 @@
     <w:abstractNumId w:val="6"/>
   </w:num>
   <w:num w:numId="9">
+    <w:abstractNumId w:val="39"/>
+  </w:num>
+  <w:num w:numId="10">
+    <w:abstractNumId w:val="22"/>
+  </w:num>
+  <w:num w:numId="11">
+    <w:abstractNumId w:val="33"/>
+  </w:num>
+  <w:num w:numId="12">
+    <w:abstractNumId w:val="28"/>
+  </w:num>
+  <w:num w:numId="13">
+    <w:abstractNumId w:val="38"/>
+  </w:num>
+  <w:num w:numId="14">
+    <w:abstractNumId w:val="26"/>
+  </w:num>
+  <w:num w:numId="15">
+    <w:abstractNumId w:val="36"/>
+  </w:num>
+  <w:num w:numId="16">
+    <w:abstractNumId w:val="45"/>
+  </w:num>
+  <w:num w:numId="17">
+    <w:abstractNumId w:val="30"/>
+  </w:num>
+  <w:num w:numId="18">
+    <w:abstractNumId w:val="40"/>
+  </w:num>
+  <w:num w:numId="19">
+    <w:abstractNumId w:val="32"/>
+  </w:num>
+  <w:num w:numId="20">
+    <w:abstractNumId w:val="20"/>
+  </w:num>
+  <w:num w:numId="21">
+    <w:abstractNumId w:val="27"/>
+  </w:num>
+  <w:num w:numId="22">
     <w:abstractNumId w:val="37"/>
   </w:num>
-  <w:num w:numId="10">
+  <w:num w:numId="23">
+    <w:abstractNumId w:val="31"/>
+  </w:num>
+  <w:num w:numId="24">
+    <w:abstractNumId w:val="29"/>
+  </w:num>
+  <w:num w:numId="25">
+    <w:abstractNumId w:val="19"/>
+  </w:num>
+  <w:num w:numId="26">
+    <w:abstractNumId w:val="34"/>
+  </w:num>
+  <w:num w:numId="27">
     <w:abstractNumId w:val="21"/>
   </w:num>
-  <w:num w:numId="11">
-    <w:abstractNumId w:val="31"/>
-  </w:num>
-  <w:num w:numId="12">
-    <w:abstractNumId w:val="26"/>
-  </w:num>
-  <w:num w:numId="13">
-    <w:abstractNumId w:val="36"/>
-  </w:num>
-  <w:num w:numId="14">
-    <w:abstractNumId w:val="24"/>
-  </w:num>
-  <w:num w:numId="15">
-    <w:abstractNumId w:val="34"/>
-  </w:num>
-  <w:num w:numId="16">
-    <w:abstractNumId w:val="43"/>
-  </w:num>
-  <w:num w:numId="17">
-    <w:abstractNumId w:val="28"/>
-  </w:num>
-  <w:num w:numId="18">
-    <w:abstractNumId w:val="38"/>
-  </w:num>
-  <w:num w:numId="19">
-    <w:abstractNumId w:val="30"/>
-  </w:num>
-  <w:num w:numId="20">
-    <w:abstractNumId w:val="19"/>
-  </w:num>
-  <w:num w:numId="21">
-    <w:abstractNumId w:val="25"/>
-  </w:num>
-  <w:num w:numId="22">
-    <w:abstractNumId w:val="35"/>
-  </w:num>
-  <w:num w:numId="23">
-    <w:abstractNumId w:val="29"/>
-  </w:num>
-  <w:num w:numId="24">
-    <w:abstractNumId w:val="27"/>
-  </w:num>
-  <w:num w:numId="25">
-    <w:abstractNumId w:val="18"/>
-  </w:num>
-  <w:num w:numId="26">
-    <w:abstractNumId w:val="32"/>
-  </w:num>
-  <w:num w:numId="27">
-    <w:abstractNumId w:val="20"/>
-  </w:num>
   <w:num w:numId="28">
-    <w:abstractNumId w:val="40"/>
+    <w:abstractNumId w:val="42"/>
   </w:num>
   <w:num w:numId="29">
-    <w:abstractNumId w:val="22"/>
+    <w:abstractNumId w:val="23"/>
   </w:num>
   <w:num w:numId="30">
     <w:abstractNumId w:val="5"/>
@@ -43334,25 +43951,25 @@
     <w:abstractNumId w:val="9"/>
   </w:num>
   <w:num w:numId="33">
-    <w:abstractNumId w:val="41"/>
+    <w:abstractNumId w:val="43"/>
   </w:num>
   <w:num w:numId="34">
-    <w:abstractNumId w:val="44"/>
+    <w:abstractNumId w:val="47"/>
   </w:num>
   <w:num w:numId="35">
     <w:abstractNumId w:val="8"/>
   </w:num>
   <w:num w:numId="36">
-    <w:abstractNumId w:val="14"/>
+    <w:abstractNumId w:val="15"/>
   </w:num>
   <w:num w:numId="37">
-    <w:abstractNumId w:val="17"/>
+    <w:abstractNumId w:val="18"/>
   </w:num>
   <w:num w:numId="38">
-    <w:abstractNumId w:val="39"/>
+    <w:abstractNumId w:val="41"/>
   </w:num>
   <w:num w:numId="39">
-    <w:abstractNumId w:val="23"/>
+    <w:abstractNumId w:val="25"/>
   </w:num>
   <w:num w:numId="40">
     <w:abstractNumId w:val="1"/>
@@ -43367,10 +43984,19 @@
     <w:abstractNumId w:val="10"/>
   </w:num>
   <w:num w:numId="44">
+    <w:abstractNumId w:val="17"/>
+  </w:num>
+  <w:num w:numId="45">
     <w:abstractNumId w:val="16"/>
   </w:num>
-  <w:num w:numId="45">
-    <w:abstractNumId w:val="15"/>
+  <w:num w:numId="46">
+    <w:abstractNumId w:val="46"/>
+  </w:num>
+  <w:num w:numId="47">
+    <w:abstractNumId w:val="24"/>
+  </w:num>
+  <w:num w:numId="48">
+    <w:abstractNumId w:val="13"/>
   </w:num>
   <w:numIdMacAtCleanup w:val="40"/>
 </w:numbering>
@@ -43779,7 +44405,6 @@
   <w:style w:type="character" w:default="1" w:styleId="DefaultParagraphFont">
     <w:name w:val="Default Paragraph Font"/>
     <w:uiPriority w:val="1"/>
-    <w:semiHidden/>
     <w:unhideWhenUsed/>
   </w:style>
   <w:style w:type="table" w:default="1" w:styleId="TableNormal">
@@ -44610,7 +45235,6 @@
   <w:style w:type="character" w:default="1" w:styleId="DefaultParagraphFont">
     <w:name w:val="Default Paragraph Font"/>
     <w:uiPriority w:val="1"/>
-    <w:semiHidden/>
     <w:unhideWhenUsed/>
   </w:style>
   <w:style w:type="table" w:default="1" w:styleId="TableNormal">
@@ -45363,7 +45987,7 @@
 </file>
 
 <file path=customXml/itemProps1.xml><?xml version="1.0" encoding="utf-8"?>
-<ds:datastoreItem xmlns:ds="http://schemas.openxmlformats.org/officeDocument/2006/customXml" ds:itemID="{28707957-F0CD-4C57-9A57-5FFC9B4FAD29}">
+<ds:datastoreItem xmlns:ds="http://schemas.openxmlformats.org/officeDocument/2006/customXml" ds:itemID="{C8324AC8-181F-4D34-81E7-7886B40FE45F}">
   <ds:schemaRefs>
     <ds:schemaRef ds:uri="http://schemas.openxmlformats.org/officeDocument/2006/bibliography"/>
   </ds:schemaRefs>

</xml_diff>

<commit_message>
Updates to survey, two new images introduced.
</commit_message>
<xml_diff>
--- a/survey/ELREQ-Survey-1.docx
+++ b/survey/ELREQ-Survey-1.docx
@@ -4948,6 +4948,20 @@
     </w:p>
     <w:p>
       <w:pPr>
+        <w:rPr>
+          <w:rFonts w:asciiTheme="majorHAnsi" w:eastAsiaTheme="majorEastAsia" w:hAnsiTheme="majorHAnsi" w:cstheme="majorBidi"/>
+          <w:b/>
+          <w:bCs/>
+          <w:sz w:val="26"/>
+          <w:szCs w:val="26"/>
+        </w:rPr>
+      </w:pPr>
+      <w:r>
+        <w:br w:type="page"/>
+      </w:r>
+    </w:p>
+    <w:p>
+      <w:pPr>
         <w:pStyle w:val="Heading2"/>
         <w:rPr>
           <w:color w:val="auto"/>
@@ -4966,7 +4980,25 @@
         <w:jc w:val="both"/>
       </w:pPr>
       <w:r>
-        <w:t xml:space="preserve">Paragraph indentation is a modern Ethiopic practice. Under some practices, the initial paragraph of a section is </w:t>
+        <w:t xml:space="preserve">Paragraph indentation is a </w:t>
+      </w:r>
+      <w:r>
+        <w:t>regular prac</w:t>
+      </w:r>
+      <w:r>
+        <w:t>tice in Ethiopic publishing, and not common in hand written manuscripts where a Hareg or Mekfel will be used instead</w:t>
+      </w:r>
+      <w:r>
+        <w:t xml:space="preserve">. </w:t>
+      </w:r>
+      <w:r>
+        <w:t xml:space="preserve">Some Western publishers will apply </w:t>
+      </w:r>
+      <w:r>
+        <w:t>a special rule</w:t>
+      </w:r>
+      <w:r>
+        <w:t xml:space="preserve"> where the first paragraph of a section is </w:t>
       </w:r>
       <w:r>
         <w:rPr>
@@ -4975,8 +5007,22 @@
         <w:t>not</w:t>
       </w:r>
       <w:r>
-        <w:t xml:space="preserve"> indented. This practice may be idiosyncratic to an author but may represent a convention in use by a publishing house.</w:t>
-      </w:r>
+        <w:t xml:space="preserve"> indented</w:t>
+      </w:r>
+      <w:r>
+        <w:t>.</w:t>
+      </w:r>
+      <w:r>
+        <w:t xml:space="preserve"> </w:t>
+      </w:r>
+      <w:r>
+        <w:t>It is unkown if this rule is also appropriate for Ethiopic publishing.  An example follows:</w:t>
+      </w:r>
+    </w:p>
+    <w:p>
+      <w:pPr>
+        <w:jc w:val="both"/>
+      </w:pPr>
     </w:p>
     <w:p>
       <w:pPr>
@@ -4988,21 +5034,1251 @@
     </w:p>
     <w:p>
       <w:pPr>
+        <w:pBdr>
+          <w:top w:val="single" w:sz="4" w:space="1" w:color="auto"/>
+          <w:left w:val="single" w:sz="4" w:space="4" w:color="auto"/>
+          <w:bottom w:val="single" w:sz="4" w:space="1" w:color="auto"/>
+          <w:right w:val="single" w:sz="4" w:space="4" w:color="auto"/>
+        </w:pBdr>
+        <w:spacing w:after="240"/>
+        <w:jc w:val="center"/>
+        <w:rPr>
+          <w:rFonts w:ascii="Abyssinica SIL" w:hAnsi="Abyssinica SIL" w:cs="Abyssinica SIL"/>
+          <w:sz w:val="36"/>
+          <w:szCs w:val="36"/>
+        </w:rPr>
+      </w:pPr>
+      <w:r>
+        <w:rPr>
+          <w:rFonts w:ascii="Abyssinica SIL" w:hAnsi="Abyssinica SIL" w:cs="Abyssinica SIL"/>
+          <w:sz w:val="36"/>
+          <w:szCs w:val="36"/>
+        </w:rPr>
+        <w:t>መቅድም ።</w:t>
+      </w:r>
+    </w:p>
+    <w:p>
+      <w:pPr>
+        <w:pBdr>
+          <w:top w:val="single" w:sz="4" w:space="1" w:color="auto"/>
+          <w:left w:val="single" w:sz="4" w:space="4" w:color="auto"/>
+          <w:bottom w:val="single" w:sz="4" w:space="1" w:color="auto"/>
+          <w:right w:val="single" w:sz="4" w:space="4" w:color="auto"/>
+        </w:pBdr>
+        <w:ind w:firstLine="720"/>
+        <w:jc w:val="both"/>
+        <w:rPr>
+          <w:rFonts w:ascii="Abyssinica SIL" w:hAnsi="Abyssinica SIL" w:cs="Abyssinica SIL"/>
+        </w:rPr>
+      </w:pPr>
+      <w:r>
+        <w:rPr>
+          <w:rFonts w:ascii="Abyssinica SIL" w:hAnsi="Abyssinica SIL" w:cs="Abyssinica SIL"/>
+        </w:rPr>
+        <w:t>ፊደል</w:t>
+      </w:r>
+      <w:r>
+        <w:rPr>
+          <w:rFonts w:ascii="Abyssinica SIL" w:hAnsi="Abyssinica SIL" w:cs="Abyssinica SIL"/>
+        </w:rPr>
+        <w:t>፡</w:t>
+      </w:r>
+      <w:r>
+        <w:rPr>
+          <w:rFonts w:ascii="Abyssinica SIL" w:hAnsi="Abyssinica SIL" w:cs="Abyssinica SIL"/>
+        </w:rPr>
+        <w:t>ማለት</w:t>
+      </w:r>
+      <w:r>
+        <w:rPr>
+          <w:rFonts w:ascii="Abyssinica SIL" w:hAnsi="Abyssinica SIL" w:cs="Abyssinica SIL"/>
+        </w:rPr>
+        <w:t>፡</w:t>
+      </w:r>
+      <w:r>
+        <w:rPr>
+          <w:rFonts w:ascii="Abyssinica SIL" w:hAnsi="Abyssinica SIL" w:cs="Abyssinica SIL"/>
+        </w:rPr>
+        <w:t>የነገር</w:t>
+      </w:r>
+      <w:r>
+        <w:rPr>
+          <w:rFonts w:ascii="Abyssinica SIL" w:hAnsi="Abyssinica SIL" w:cs="Abyssinica SIL"/>
+        </w:rPr>
+        <w:t>፡</w:t>
+      </w:r>
+      <w:r>
+        <w:rPr>
+          <w:rFonts w:ascii="Abyssinica SIL" w:hAnsi="Abyssinica SIL" w:cs="Abyssinica SIL"/>
+        </w:rPr>
+        <w:t>የቃል</w:t>
+      </w:r>
+      <w:r>
+        <w:rPr>
+          <w:rFonts w:ascii="Abyssinica SIL" w:hAnsi="Abyssinica SIL" w:cs="Abyssinica SIL"/>
+        </w:rPr>
+        <w:t>፡</w:t>
+      </w:r>
+      <w:r>
+        <w:rPr>
+          <w:rFonts w:ascii="Abyssinica SIL" w:hAnsi="Abyssinica SIL" w:cs="Abyssinica SIL"/>
+        </w:rPr>
+        <w:t>ምልክት</w:t>
+      </w:r>
+      <w:r>
+        <w:rPr>
+          <w:rFonts w:ascii="Abyssinica SIL" w:hAnsi="Abyssinica SIL" w:cs="Abyssinica SIL"/>
+        </w:rPr>
+        <w:t>፡</w:t>
+      </w:r>
+      <w:r>
+        <w:rPr>
+          <w:rFonts w:ascii="Abyssinica SIL" w:hAnsi="Abyssinica SIL" w:cs="Abyssinica SIL"/>
+        </w:rPr>
+        <w:t>አምሳል</w:t>
+      </w:r>
+      <w:r>
+        <w:rPr>
+          <w:rFonts w:ascii="Abyssinica SIL" w:hAnsi="Abyssinica SIL" w:cs="Abyssinica SIL"/>
+        </w:rPr>
+        <w:t>፡</w:t>
+      </w:r>
+      <w:r>
+        <w:rPr>
+          <w:rFonts w:ascii="Abyssinica SIL" w:hAnsi="Abyssinica SIL" w:cs="Abyssinica SIL"/>
+        </w:rPr>
+        <w:t>ወይም</w:t>
+      </w:r>
+      <w:r>
+        <w:rPr>
+          <w:rFonts w:ascii="Abyssinica SIL" w:hAnsi="Abyssinica SIL" w:cs="Abyssinica SIL"/>
+        </w:rPr>
+        <w:t>፡</w:t>
+      </w:r>
+      <w:r>
+        <w:rPr>
+          <w:rFonts w:ascii="Abyssinica SIL" w:hAnsi="Abyssinica SIL" w:cs="Abyssinica SIL"/>
+        </w:rPr>
+        <w:t>መግለጫ</w:t>
+      </w:r>
+      <w:r>
+        <w:rPr>
+          <w:rFonts w:ascii="Abyssinica SIL" w:hAnsi="Abyssinica SIL" w:cs="Abyssinica SIL"/>
+        </w:rPr>
+        <w:t>፡</w:t>
+      </w:r>
+      <w:r>
+        <w:rPr>
+          <w:rFonts w:ascii="Abyssinica SIL" w:hAnsi="Abyssinica SIL" w:cs="Abyssinica SIL"/>
+        </w:rPr>
+        <w:t>ማስታወቂያ</w:t>
+      </w:r>
+      <w:r>
+        <w:rPr>
+          <w:rFonts w:ascii="Abyssinica SIL" w:hAnsi="Abyssinica SIL" w:cs="Abyssinica SIL"/>
+        </w:rPr>
+        <w:t>፡</w:t>
+      </w:r>
+      <w:r>
+        <w:rPr>
+          <w:rFonts w:ascii="Abyssinica SIL" w:hAnsi="Abyssinica SIL" w:cs="Abyssinica SIL"/>
+        </w:rPr>
+        <w:t>ማለት</w:t>
+      </w:r>
+      <w:r>
+        <w:rPr>
+          <w:rFonts w:ascii="Abyssinica SIL" w:hAnsi="Abyssinica SIL" w:cs="Abyssinica SIL"/>
+        </w:rPr>
+        <w:t>፡</w:t>
+      </w:r>
+      <w:r>
+        <w:rPr>
+          <w:rFonts w:ascii="Abyssinica SIL" w:hAnsi="Abyssinica SIL" w:cs="Abyssinica SIL"/>
+        </w:rPr>
+        <w:t>ነው፤ሥዕል</w:t>
+      </w:r>
+      <w:r>
+        <w:rPr>
+          <w:rFonts w:ascii="Abyssinica SIL" w:hAnsi="Abyssinica SIL" w:cs="Abyssinica SIL"/>
+        </w:rPr>
+        <w:t>፡</w:t>
+      </w:r>
+      <w:r>
+        <w:rPr>
+          <w:rFonts w:ascii="Abyssinica SIL" w:hAnsi="Abyssinica SIL" w:cs="Abyssinica SIL"/>
+        </w:rPr>
+        <w:t>እንደ</w:t>
+      </w:r>
+      <w:r>
+        <w:rPr>
+          <w:rFonts w:ascii="Abyssinica SIL" w:hAnsi="Abyssinica SIL" w:cs="Abyssinica SIL"/>
+        </w:rPr>
+        <w:t>፡</w:t>
+      </w:r>
+      <w:r>
+        <w:rPr>
+          <w:rFonts w:ascii="Abyssinica SIL" w:hAnsi="Abyssinica SIL" w:cs="Abyssinica SIL"/>
+        </w:rPr>
+        <w:t>ማለት።ዐይነተኛ</w:t>
+      </w:r>
+      <w:r>
+        <w:rPr>
+          <w:rFonts w:ascii="Abyssinica SIL" w:hAnsi="Abyssinica SIL" w:cs="Abyssinica SIL"/>
+        </w:rPr>
+        <w:t>፡</w:t>
+      </w:r>
+      <w:r>
+        <w:rPr>
+          <w:rFonts w:ascii="Abyssinica SIL" w:hAnsi="Abyssinica SIL" w:cs="Abyssinica SIL"/>
+        </w:rPr>
+        <w:t>ፍችው</w:t>
+      </w:r>
+      <w:r>
+        <w:rPr>
+          <w:rFonts w:ascii="Abyssinica SIL" w:hAnsi="Abyssinica SIL" w:cs="Abyssinica SIL"/>
+        </w:rPr>
+        <w:t>፡</w:t>
+      </w:r>
+      <w:r>
+        <w:rPr>
+          <w:rFonts w:ascii="Abyssinica SIL" w:hAnsi="Abyssinica SIL" w:cs="Abyssinica SIL"/>
+        </w:rPr>
+        <w:t>ይህ</w:t>
+      </w:r>
+      <w:r>
+        <w:rPr>
+          <w:rFonts w:ascii="Abyssinica SIL" w:hAnsi="Abyssinica SIL" w:cs="Abyssinica SIL"/>
+        </w:rPr>
+        <w:t>፡</w:t>
+      </w:r>
+      <w:r>
+        <w:rPr>
+          <w:rFonts w:ascii="Abyssinica SIL" w:hAnsi="Abyssinica SIL" w:cs="Abyssinica SIL"/>
+        </w:rPr>
+        <w:t>ነው</w:t>
+      </w:r>
+      <w:r>
+        <w:rPr>
+          <w:rFonts w:ascii="Abyssinica SIL" w:hAnsi="Abyssinica SIL" w:cs="Abyssinica SIL"/>
+        </w:rPr>
+        <w:t>፡</w:t>
+      </w:r>
+      <w:r>
+        <w:rPr>
+          <w:rFonts w:ascii="Abyssinica SIL" w:hAnsi="Abyssinica SIL" w:cs="Abyssinica SIL"/>
+        </w:rPr>
+        <w:t>የቀረውን</w:t>
+      </w:r>
+      <w:r>
+        <w:rPr>
+          <w:rFonts w:ascii="Abyssinica SIL" w:hAnsi="Abyssinica SIL" w:cs="Abyssinica SIL"/>
+        </w:rPr>
+        <w:t>፡</w:t>
+      </w:r>
+      <w:r>
+        <w:rPr>
+          <w:rFonts w:ascii="Abyssinica SIL" w:hAnsi="Abyssinica SIL" w:cs="Abyssinica SIL"/>
+        </w:rPr>
+        <w:t>በግስ</w:t>
+      </w:r>
+      <w:r>
+        <w:rPr>
+          <w:rFonts w:ascii="Abyssinica SIL" w:hAnsi="Abyssinica SIL" w:cs="Abyssinica SIL"/>
+        </w:rPr>
+        <w:t>፡</w:t>
+      </w:r>
+      <w:r>
+        <w:rPr>
+          <w:rFonts w:ascii="Abyssinica SIL" w:hAnsi="Abyssinica SIL" w:cs="Abyssinica SIL"/>
+        </w:rPr>
+        <w:t>ይመለከቷል።የፊደል</w:t>
+      </w:r>
+      <w:r>
+        <w:rPr>
+          <w:rFonts w:ascii="Abyssinica SIL" w:hAnsi="Abyssinica SIL" w:cs="Abyssinica SIL"/>
+        </w:rPr>
+        <w:t>፡</w:t>
+      </w:r>
+      <w:r>
+        <w:rPr>
+          <w:rFonts w:ascii="Abyssinica SIL" w:hAnsi="Abyssinica SIL" w:cs="Abyssinica SIL"/>
+        </w:rPr>
+        <w:t>ተራ</w:t>
+      </w:r>
+      <w:r>
+        <w:rPr>
+          <w:rFonts w:ascii="Abyssinica SIL" w:hAnsi="Abyssinica SIL" w:cs="Abyssinica SIL"/>
+        </w:rPr>
+        <w:t>፡</w:t>
+      </w:r>
+      <w:r>
+        <w:rPr>
+          <w:rFonts w:ascii="Abyssinica SIL" w:hAnsi="Abyssinica SIL" w:cs="Abyssinica SIL"/>
+        </w:rPr>
+        <w:t>የተፋለሰና</w:t>
+      </w:r>
+      <w:r>
+        <w:rPr>
+          <w:rFonts w:ascii="Abyssinica SIL" w:hAnsi="Abyssinica SIL" w:cs="Abyssinica SIL"/>
+        </w:rPr>
+        <w:t>፡</w:t>
+      </w:r>
+      <w:r>
+        <w:rPr>
+          <w:rFonts w:ascii="Abyssinica SIL" w:hAnsi="Abyssinica SIL" w:cs="Abyssinica SIL"/>
+        </w:rPr>
+        <w:t>አልፍ</w:t>
+      </w:r>
+      <w:r>
+        <w:rPr>
+          <w:rFonts w:ascii="Abyssinica SIL" w:hAnsi="Abyssinica SIL" w:cs="Abyssinica SIL"/>
+        </w:rPr>
+        <w:t>፡</w:t>
+      </w:r>
+      <w:r>
+        <w:rPr>
+          <w:rFonts w:ascii="Abyssinica SIL" w:hAnsi="Abyssinica SIL" w:cs="Abyssinica SIL"/>
+        </w:rPr>
+        <w:t>አ</w:t>
+      </w:r>
+      <w:r>
+        <w:rPr>
+          <w:rFonts w:ascii="Abyssinica SIL" w:hAnsi="Abyssinica SIL" w:cs="Abyssinica SIL"/>
+        </w:rPr>
+        <w:t>፡</w:t>
+      </w:r>
+      <w:r>
+        <w:rPr>
+          <w:rFonts w:ascii="Abyssinica SIL" w:hAnsi="Abyssinica SIL" w:cs="Abyssinica SIL"/>
+        </w:rPr>
+        <w:t>ከርስቱ</w:t>
+      </w:r>
+      <w:r>
+        <w:rPr>
+          <w:rFonts w:ascii="Abyssinica SIL" w:hAnsi="Abyssinica SIL" w:cs="Abyssinica SIL"/>
+        </w:rPr>
+        <w:t>፡</w:t>
+      </w:r>
+      <w:r>
+        <w:rPr>
+          <w:rFonts w:ascii="Abyssinica SIL" w:hAnsi="Abyssinica SIL" w:cs="Abyssinica SIL"/>
+        </w:rPr>
+        <w:t>ከቀዳማዊነት</w:t>
+      </w:r>
+      <w:r>
+        <w:rPr>
+          <w:rFonts w:ascii="Abyssinica SIL" w:hAnsi="Abyssinica SIL" w:cs="Abyssinica SIL"/>
+        </w:rPr>
+        <w:t>፡</w:t>
+      </w:r>
+      <w:r>
+        <w:rPr>
+          <w:rFonts w:ascii="Abyssinica SIL" w:hAnsi="Abyssinica SIL" w:cs="Abyssinica SIL"/>
+        </w:rPr>
+        <w:t>ተነቅሎ</w:t>
+      </w:r>
+      <w:r>
+        <w:rPr>
+          <w:rFonts w:ascii="Abyssinica SIL" w:hAnsi="Abyssinica SIL" w:cs="Abyssinica SIL"/>
+        </w:rPr>
+        <w:t>፡</w:t>
+      </w:r>
+      <w:r>
+        <w:rPr>
+          <w:rFonts w:ascii="Abyssinica SIL" w:hAnsi="Abyssinica SIL" w:cs="Abyssinica SIL"/>
+        </w:rPr>
+        <w:t>በርሱ</w:t>
+      </w:r>
+      <w:r>
+        <w:rPr>
+          <w:rFonts w:ascii="Abyssinica SIL" w:hAnsi="Abyssinica SIL" w:cs="Abyssinica SIL"/>
+        </w:rPr>
+        <w:t>፡</w:t>
+      </w:r>
+      <w:r>
+        <w:rPr>
+          <w:rFonts w:ascii="Abyssinica SIL" w:hAnsi="Abyssinica SIL" w:cs="Abyssinica SIL"/>
+        </w:rPr>
+        <w:t>ፋንታ</w:t>
+      </w:r>
+      <w:r>
+        <w:rPr>
+          <w:rFonts w:ascii="Abyssinica SIL" w:hAnsi="Abyssinica SIL" w:cs="Abyssinica SIL"/>
+        </w:rPr>
+        <w:t>፡</w:t>
+      </w:r>
+      <w:r>
+        <w:rPr>
+          <w:rFonts w:ascii="Abyssinica SIL" w:hAnsi="Abyssinica SIL" w:cs="Abyssinica SIL"/>
+        </w:rPr>
+        <w:t>ሆይ</w:t>
+      </w:r>
+      <w:r>
+        <w:rPr>
+          <w:rFonts w:ascii="Abyssinica SIL" w:hAnsi="Abyssinica SIL" w:cs="Abyssinica SIL"/>
+        </w:rPr>
+        <w:t>፡</w:t>
+      </w:r>
+      <w:r>
+        <w:rPr>
+          <w:rFonts w:ascii="Abyssinica SIL" w:hAnsi="Abyssinica SIL" w:cs="Abyssinica SIL"/>
+        </w:rPr>
+        <w:t>ሀ</w:t>
+      </w:r>
+      <w:r>
+        <w:rPr>
+          <w:rFonts w:ascii="Abyssinica SIL" w:hAnsi="Abyssinica SIL" w:cs="Abyssinica SIL"/>
+        </w:rPr>
+        <w:t>፡</w:t>
+      </w:r>
+      <w:r>
+        <w:rPr>
+          <w:rFonts w:ascii="Abyssinica SIL" w:hAnsi="Abyssinica SIL" w:cs="Abyssinica SIL"/>
+        </w:rPr>
+        <w:t>መዠመሪያ</w:t>
+      </w:r>
+      <w:r>
+        <w:rPr>
+          <w:rFonts w:ascii="Abyssinica SIL" w:hAnsi="Abyssinica SIL" w:cs="Abyssinica SIL"/>
+        </w:rPr>
+        <w:t>፡</w:t>
+      </w:r>
+      <w:r>
+        <w:rPr>
+          <w:rFonts w:ascii="Abyssinica SIL" w:hAnsi="Abyssinica SIL" w:cs="Abyssinica SIL"/>
+        </w:rPr>
+        <w:t>ፊደል</w:t>
+      </w:r>
+      <w:r>
+        <w:rPr>
+          <w:rFonts w:ascii="Abyssinica SIL" w:hAnsi="Abyssinica SIL" w:cs="Abyssinica SIL"/>
+        </w:rPr>
+        <w:t>፡</w:t>
+      </w:r>
+      <w:r>
+        <w:rPr>
+          <w:rFonts w:ascii="Abyssinica SIL" w:hAnsi="Abyssinica SIL" w:cs="Abyssinica SIL"/>
+        </w:rPr>
+        <w:t>የኾነ</w:t>
+      </w:r>
+      <w:r>
+        <w:rPr>
+          <w:rFonts w:ascii="Abyssinica SIL" w:hAnsi="Abyssinica SIL" w:cs="Abyssinica SIL"/>
+        </w:rPr>
+        <w:t>፡</w:t>
+      </w:r>
+      <w:r>
+        <w:rPr>
+          <w:rFonts w:ascii="Abyssinica SIL" w:hAnsi="Abyssinica SIL" w:cs="Abyssinica SIL"/>
+        </w:rPr>
+        <w:t>ከሣቴ</w:t>
+      </w:r>
+      <w:r>
+        <w:rPr>
+          <w:rFonts w:ascii="Abyssinica SIL" w:hAnsi="Abyssinica SIL" w:cs="Abyssinica SIL"/>
+        </w:rPr>
+        <w:t>፡</w:t>
+      </w:r>
+      <w:r>
+        <w:rPr>
+          <w:rFonts w:ascii="Abyssinica SIL" w:hAnsi="Abyssinica SIL" w:cs="Abyssinica SIL"/>
+        </w:rPr>
+        <w:t>ብርሃን</w:t>
+      </w:r>
+      <w:r>
+        <w:rPr>
+          <w:rFonts w:ascii="Abyssinica SIL" w:hAnsi="Abyssinica SIL" w:cs="Abyssinica SIL"/>
+        </w:rPr>
+        <w:t>፡</w:t>
+      </w:r>
+      <w:r>
+        <w:rPr>
+          <w:rFonts w:ascii="Abyssinica SIL" w:hAnsi="Abyssinica SIL" w:cs="Abyssinica SIL"/>
+        </w:rPr>
+        <w:t>ከሚባለ</w:t>
+      </w:r>
+    </w:p>
+    <w:p>
+      <w:pPr>
+        <w:pBdr>
+          <w:top w:val="single" w:sz="4" w:space="1" w:color="auto"/>
+          <w:left w:val="single" w:sz="4" w:space="4" w:color="auto"/>
+          <w:bottom w:val="single" w:sz="4" w:space="1" w:color="auto"/>
+          <w:right w:val="single" w:sz="4" w:space="4" w:color="auto"/>
+        </w:pBdr>
+        <w:ind w:firstLine="720"/>
+        <w:jc w:val="both"/>
+        <w:rPr>
+          <w:rFonts w:ascii="Abyssinica SIL" w:hAnsi="Abyssinica SIL" w:cs="Abyssinica SIL"/>
+        </w:rPr>
+      </w:pPr>
+      <w:r>
+        <w:rPr>
+          <w:rFonts w:ascii="Cambria Math" w:hAnsi="Cambria Math" w:cs="Cambria Math"/>
+          <w:b/>
+        </w:rPr>
+        <w:t>⋮</w:t>
+      </w:r>
+      <w:r>
+        <w:rPr>
+          <w:rFonts w:ascii="Cambria Math" w:hAnsi="Cambria Math" w:cs="Cambria Math"/>
+          <w:b/>
+        </w:rPr>
+        <w:tab/>
+      </w:r>
+      <w:r>
+        <w:rPr>
+          <w:rFonts w:ascii="Cambria Math" w:hAnsi="Cambria Math" w:cs="Cambria Math"/>
+          <w:b/>
+        </w:rPr>
+        <w:tab/>
+      </w:r>
+      <w:r>
+        <w:rPr>
+          <w:rFonts w:ascii="Cambria Math" w:hAnsi="Cambria Math" w:cs="Cambria Math"/>
+          <w:b/>
+        </w:rPr>
+        <w:t>⋮</w:t>
+      </w:r>
+      <w:r>
+        <w:rPr>
+          <w:rFonts w:ascii="Cambria Math" w:hAnsi="Cambria Math" w:cs="Cambria Math"/>
+          <w:b/>
+        </w:rPr>
+        <w:tab/>
+      </w:r>
+      <w:r>
+        <w:rPr>
+          <w:rFonts w:ascii="Cambria Math" w:hAnsi="Cambria Math" w:cs="Cambria Math"/>
+          <w:b/>
+        </w:rPr>
+        <w:tab/>
+      </w:r>
+      <w:r>
+        <w:rPr>
+          <w:rFonts w:ascii="Cambria Math" w:hAnsi="Cambria Math" w:cs="Cambria Math"/>
+          <w:b/>
+        </w:rPr>
+        <w:t>⋮</w:t>
+      </w:r>
+      <w:r>
+        <w:rPr>
+          <w:rFonts w:ascii="Cambria Math" w:hAnsi="Cambria Math" w:cs="Cambria Math"/>
+          <w:b/>
+        </w:rPr>
+        <w:tab/>
+      </w:r>
+      <w:r>
+        <w:rPr>
+          <w:rFonts w:ascii="Cambria Math" w:hAnsi="Cambria Math" w:cs="Cambria Math"/>
+          <w:b/>
+        </w:rPr>
+        <w:tab/>
+      </w:r>
+      <w:r>
+        <w:rPr>
+          <w:rFonts w:ascii="Cambria Math" w:hAnsi="Cambria Math" w:cs="Cambria Math"/>
+          <w:b/>
+        </w:rPr>
+        <w:t>⋮</w:t>
+      </w:r>
+      <w:r>
+        <w:rPr>
+          <w:rFonts w:ascii="Cambria Math" w:hAnsi="Cambria Math" w:cs="Cambria Math"/>
+          <w:b/>
+        </w:rPr>
+        <w:tab/>
+      </w:r>
+      <w:r>
+        <w:rPr>
+          <w:rFonts w:ascii="Cambria Math" w:hAnsi="Cambria Math" w:cs="Cambria Math"/>
+          <w:b/>
+        </w:rPr>
+        <w:tab/>
+      </w:r>
+      <w:r>
+        <w:rPr>
+          <w:rFonts w:ascii="Cambria Math" w:hAnsi="Cambria Math" w:cs="Cambria Math"/>
+          <w:b/>
+        </w:rPr>
+        <w:t>⋮</w:t>
+      </w:r>
+      <w:r>
+        <w:rPr>
+          <w:rFonts w:ascii="Cambria Math" w:hAnsi="Cambria Math" w:cs="Cambria Math"/>
+          <w:b/>
+        </w:rPr>
+        <w:tab/>
+      </w:r>
+      <w:r>
+        <w:rPr>
+          <w:rFonts w:ascii="Cambria Math" w:hAnsi="Cambria Math" w:cs="Cambria Math"/>
+          <w:b/>
+        </w:rPr>
+        <w:tab/>
+      </w:r>
+      <w:r>
+        <w:rPr>
+          <w:rFonts w:ascii="Cambria Math" w:hAnsi="Cambria Math" w:cs="Cambria Math"/>
+          <w:b/>
+        </w:rPr>
+        <w:t>⋮</w:t>
+      </w:r>
+    </w:p>
+    <w:p>
+      <w:pPr>
+        <w:jc w:val="center"/>
+      </w:pPr>
+      <w:r>
+        <w:t xml:space="preserve">Example: First paragraph of section </w:t>
+      </w:r>
+      <w:r>
+        <w:t>with</w:t>
+      </w:r>
+      <w:r>
+        <w:t xml:space="preserve"> indentation.</w:t>
+      </w:r>
+    </w:p>
+    <w:p>
+      <w:pPr>
+        <w:rPr>
+          <w:rFonts w:ascii="Abyssinica SIL" w:hAnsi="Abyssinica SIL" w:cs="Abyssinica SIL"/>
+        </w:rPr>
+      </w:pPr>
+    </w:p>
+    <w:p>
+      <w:pPr>
+        <w:pBdr>
+          <w:top w:val="single" w:sz="4" w:space="1" w:color="auto"/>
+          <w:left w:val="single" w:sz="4" w:space="4" w:color="auto"/>
+          <w:bottom w:val="single" w:sz="4" w:space="1" w:color="auto"/>
+          <w:right w:val="single" w:sz="4" w:space="4" w:color="auto"/>
+        </w:pBdr>
+        <w:spacing w:after="240"/>
+        <w:jc w:val="center"/>
+        <w:rPr>
+          <w:rFonts w:ascii="Abyssinica SIL" w:hAnsi="Abyssinica SIL" w:cs="Abyssinica SIL"/>
+          <w:sz w:val="36"/>
+          <w:szCs w:val="36"/>
+        </w:rPr>
+      </w:pPr>
+      <w:r>
+        <w:rPr>
+          <w:rFonts w:ascii="Abyssinica SIL" w:hAnsi="Abyssinica SIL" w:cs="Abyssinica SIL"/>
+          <w:sz w:val="36"/>
+          <w:szCs w:val="36"/>
+        </w:rPr>
+        <w:t>መቅድም ።</w:t>
+      </w:r>
+    </w:p>
+    <w:p>
+      <w:pPr>
+        <w:pBdr>
+          <w:top w:val="single" w:sz="4" w:space="1" w:color="auto"/>
+          <w:left w:val="single" w:sz="4" w:space="4" w:color="auto"/>
+          <w:bottom w:val="single" w:sz="4" w:space="1" w:color="auto"/>
+          <w:right w:val="single" w:sz="4" w:space="4" w:color="auto"/>
+        </w:pBdr>
+        <w:jc w:val="both"/>
+        <w:rPr>
+          <w:rFonts w:ascii="Abyssinica SIL" w:hAnsi="Abyssinica SIL" w:cs="Abyssinica SIL"/>
+        </w:rPr>
+      </w:pPr>
+      <w:r>
+        <w:rPr>
+          <w:rFonts w:ascii="Abyssinica SIL" w:hAnsi="Abyssinica SIL" w:cs="Abyssinica SIL"/>
+        </w:rPr>
+        <w:t>ፊደል</w:t>
+      </w:r>
+      <w:r>
+        <w:rPr>
+          <w:rFonts w:ascii="Abyssinica SIL" w:hAnsi="Abyssinica SIL" w:cs="Abyssinica SIL"/>
+        </w:rPr>
+        <w:t>፡</w:t>
+      </w:r>
+      <w:r>
+        <w:rPr>
+          <w:rFonts w:ascii="Abyssinica SIL" w:hAnsi="Abyssinica SIL" w:cs="Abyssinica SIL"/>
+        </w:rPr>
+        <w:t>ማለት</w:t>
+      </w:r>
+      <w:r>
+        <w:rPr>
+          <w:rFonts w:ascii="Abyssinica SIL" w:hAnsi="Abyssinica SIL" w:cs="Abyssinica SIL"/>
+        </w:rPr>
+        <w:t>፡</w:t>
+      </w:r>
+      <w:r>
+        <w:rPr>
+          <w:rFonts w:ascii="Abyssinica SIL" w:hAnsi="Abyssinica SIL" w:cs="Abyssinica SIL"/>
+        </w:rPr>
+        <w:t>የነገር</w:t>
+      </w:r>
+      <w:r>
+        <w:rPr>
+          <w:rFonts w:ascii="Abyssinica SIL" w:hAnsi="Abyssinica SIL" w:cs="Abyssinica SIL"/>
+        </w:rPr>
+        <w:t>፡</w:t>
+      </w:r>
+      <w:r>
+        <w:rPr>
+          <w:rFonts w:ascii="Abyssinica SIL" w:hAnsi="Abyssinica SIL" w:cs="Abyssinica SIL"/>
+        </w:rPr>
+        <w:t>የቃል</w:t>
+      </w:r>
+      <w:r>
+        <w:rPr>
+          <w:rFonts w:ascii="Abyssinica SIL" w:hAnsi="Abyssinica SIL" w:cs="Abyssinica SIL"/>
+        </w:rPr>
+        <w:t>፡</w:t>
+      </w:r>
+      <w:r>
+        <w:rPr>
+          <w:rFonts w:ascii="Abyssinica SIL" w:hAnsi="Abyssinica SIL" w:cs="Abyssinica SIL"/>
+        </w:rPr>
+        <w:t>ምልክት</w:t>
+      </w:r>
+      <w:r>
+        <w:rPr>
+          <w:rFonts w:ascii="Abyssinica SIL" w:hAnsi="Abyssinica SIL" w:cs="Abyssinica SIL"/>
+        </w:rPr>
+        <w:t>፡</w:t>
+      </w:r>
+      <w:r>
+        <w:rPr>
+          <w:rFonts w:ascii="Abyssinica SIL" w:hAnsi="Abyssinica SIL" w:cs="Abyssinica SIL"/>
+        </w:rPr>
+        <w:t>አምሳል</w:t>
+      </w:r>
+      <w:r>
+        <w:rPr>
+          <w:rFonts w:ascii="Abyssinica SIL" w:hAnsi="Abyssinica SIL" w:cs="Abyssinica SIL"/>
+        </w:rPr>
+        <w:t>፡</w:t>
+      </w:r>
+      <w:r>
+        <w:rPr>
+          <w:rFonts w:ascii="Abyssinica SIL" w:hAnsi="Abyssinica SIL" w:cs="Abyssinica SIL"/>
+        </w:rPr>
+        <w:t>ወይም</w:t>
+      </w:r>
+      <w:r>
+        <w:rPr>
+          <w:rFonts w:ascii="Abyssinica SIL" w:hAnsi="Abyssinica SIL" w:cs="Abyssinica SIL"/>
+        </w:rPr>
+        <w:t>፡</w:t>
+      </w:r>
+      <w:r>
+        <w:rPr>
+          <w:rFonts w:ascii="Abyssinica SIL" w:hAnsi="Abyssinica SIL" w:cs="Abyssinica SIL"/>
+        </w:rPr>
+        <w:t>መግለጫ</w:t>
+      </w:r>
+      <w:r>
+        <w:rPr>
+          <w:rFonts w:ascii="Abyssinica SIL" w:hAnsi="Abyssinica SIL" w:cs="Abyssinica SIL"/>
+        </w:rPr>
+        <w:t>፡</w:t>
+      </w:r>
+      <w:r>
+        <w:rPr>
+          <w:rFonts w:ascii="Abyssinica SIL" w:hAnsi="Abyssinica SIL" w:cs="Abyssinica SIL"/>
+        </w:rPr>
+        <w:t>ማስታወቂያ</w:t>
+      </w:r>
+      <w:r>
+        <w:rPr>
+          <w:rFonts w:ascii="Abyssinica SIL" w:hAnsi="Abyssinica SIL" w:cs="Abyssinica SIL"/>
+        </w:rPr>
+        <w:t>፡</w:t>
+      </w:r>
+      <w:r>
+        <w:rPr>
+          <w:rFonts w:ascii="Abyssinica SIL" w:hAnsi="Abyssinica SIL" w:cs="Abyssinica SIL"/>
+        </w:rPr>
+        <w:t>ማለት</w:t>
+      </w:r>
+      <w:r>
+        <w:rPr>
+          <w:rFonts w:ascii="Abyssinica SIL" w:hAnsi="Abyssinica SIL" w:cs="Abyssinica SIL"/>
+        </w:rPr>
+        <w:t>፡</w:t>
+      </w:r>
+      <w:r>
+        <w:rPr>
+          <w:rFonts w:ascii="Abyssinica SIL" w:hAnsi="Abyssinica SIL" w:cs="Abyssinica SIL"/>
+        </w:rPr>
+        <w:t>ነው፤ሥዕል</w:t>
+      </w:r>
+      <w:r>
+        <w:rPr>
+          <w:rFonts w:ascii="Abyssinica SIL" w:hAnsi="Abyssinica SIL" w:cs="Abyssinica SIL"/>
+        </w:rPr>
+        <w:t>፡</w:t>
+      </w:r>
+      <w:r>
+        <w:rPr>
+          <w:rFonts w:ascii="Abyssinica SIL" w:hAnsi="Abyssinica SIL" w:cs="Abyssinica SIL"/>
+        </w:rPr>
+        <w:t>እንደ</w:t>
+      </w:r>
+      <w:r>
+        <w:rPr>
+          <w:rFonts w:ascii="Abyssinica SIL" w:hAnsi="Abyssinica SIL" w:cs="Abyssinica SIL"/>
+        </w:rPr>
+        <w:t>፡</w:t>
+      </w:r>
+      <w:r>
+        <w:rPr>
+          <w:rFonts w:ascii="Abyssinica SIL" w:hAnsi="Abyssinica SIL" w:cs="Abyssinica SIL"/>
+        </w:rPr>
+        <w:t>ማለት።ዐይነተኛ</w:t>
+      </w:r>
+      <w:r>
+        <w:rPr>
+          <w:rFonts w:ascii="Abyssinica SIL" w:hAnsi="Abyssinica SIL" w:cs="Abyssinica SIL"/>
+        </w:rPr>
+        <w:t>፡</w:t>
+      </w:r>
+      <w:r>
+        <w:rPr>
+          <w:rFonts w:ascii="Abyssinica SIL" w:hAnsi="Abyssinica SIL" w:cs="Abyssinica SIL"/>
+        </w:rPr>
+        <w:t>ፍችው</w:t>
+      </w:r>
+      <w:r>
+        <w:rPr>
+          <w:rFonts w:ascii="Abyssinica SIL" w:hAnsi="Abyssinica SIL" w:cs="Abyssinica SIL"/>
+        </w:rPr>
+        <w:t>፡</w:t>
+      </w:r>
+      <w:r>
+        <w:rPr>
+          <w:rFonts w:ascii="Abyssinica SIL" w:hAnsi="Abyssinica SIL" w:cs="Abyssinica SIL"/>
+        </w:rPr>
+        <w:t>ይህ</w:t>
+      </w:r>
+      <w:r>
+        <w:rPr>
+          <w:rFonts w:ascii="Abyssinica SIL" w:hAnsi="Abyssinica SIL" w:cs="Abyssinica SIL"/>
+        </w:rPr>
+        <w:t>፡</w:t>
+      </w:r>
+      <w:r>
+        <w:rPr>
+          <w:rFonts w:ascii="Abyssinica SIL" w:hAnsi="Abyssinica SIL" w:cs="Abyssinica SIL"/>
+        </w:rPr>
+        <w:t>ነው</w:t>
+      </w:r>
+      <w:r>
+        <w:rPr>
+          <w:rFonts w:ascii="Abyssinica SIL" w:hAnsi="Abyssinica SIL" w:cs="Abyssinica SIL"/>
+        </w:rPr>
+        <w:t>፡</w:t>
+      </w:r>
+      <w:r>
+        <w:rPr>
+          <w:rFonts w:ascii="Abyssinica SIL" w:hAnsi="Abyssinica SIL" w:cs="Abyssinica SIL"/>
+        </w:rPr>
+        <w:t>የቀረውን</w:t>
+      </w:r>
+      <w:r>
+        <w:rPr>
+          <w:rFonts w:ascii="Abyssinica SIL" w:hAnsi="Abyssinica SIL" w:cs="Abyssinica SIL"/>
+        </w:rPr>
+        <w:t>፡</w:t>
+      </w:r>
+      <w:r>
+        <w:rPr>
+          <w:rFonts w:ascii="Abyssinica SIL" w:hAnsi="Abyssinica SIL" w:cs="Abyssinica SIL"/>
+        </w:rPr>
+        <w:t>በግስ</w:t>
+      </w:r>
+      <w:r>
+        <w:rPr>
+          <w:rFonts w:ascii="Abyssinica SIL" w:hAnsi="Abyssinica SIL" w:cs="Abyssinica SIL"/>
+        </w:rPr>
+        <w:t>፡</w:t>
+      </w:r>
+      <w:r>
+        <w:rPr>
+          <w:rFonts w:ascii="Abyssinica SIL" w:hAnsi="Abyssinica SIL" w:cs="Abyssinica SIL"/>
+        </w:rPr>
+        <w:t>ይመለከቷል።የፊደል</w:t>
+      </w:r>
+      <w:r>
+        <w:rPr>
+          <w:rFonts w:ascii="Abyssinica SIL" w:hAnsi="Abyssinica SIL" w:cs="Abyssinica SIL"/>
+        </w:rPr>
+        <w:t>፡</w:t>
+      </w:r>
+      <w:r>
+        <w:rPr>
+          <w:rFonts w:ascii="Abyssinica SIL" w:hAnsi="Abyssinica SIL" w:cs="Abyssinica SIL"/>
+        </w:rPr>
+        <w:t>ተራ</w:t>
+      </w:r>
+      <w:r>
+        <w:rPr>
+          <w:rFonts w:ascii="Abyssinica SIL" w:hAnsi="Abyssinica SIL" w:cs="Abyssinica SIL"/>
+        </w:rPr>
+        <w:t>፡</w:t>
+      </w:r>
+      <w:r>
+        <w:rPr>
+          <w:rFonts w:ascii="Abyssinica SIL" w:hAnsi="Abyssinica SIL" w:cs="Abyssinica SIL"/>
+        </w:rPr>
+        <w:t>የተፋለሰና</w:t>
+      </w:r>
+      <w:r>
+        <w:rPr>
+          <w:rFonts w:ascii="Abyssinica SIL" w:hAnsi="Abyssinica SIL" w:cs="Abyssinica SIL"/>
+        </w:rPr>
+        <w:t>፡</w:t>
+      </w:r>
+      <w:r>
+        <w:rPr>
+          <w:rFonts w:ascii="Abyssinica SIL" w:hAnsi="Abyssinica SIL" w:cs="Abyssinica SIL"/>
+        </w:rPr>
+        <w:t>አልፍ</w:t>
+      </w:r>
+      <w:r>
+        <w:rPr>
+          <w:rFonts w:ascii="Abyssinica SIL" w:hAnsi="Abyssinica SIL" w:cs="Abyssinica SIL"/>
+        </w:rPr>
+        <w:t>፡</w:t>
+      </w:r>
+      <w:r>
+        <w:rPr>
+          <w:rFonts w:ascii="Abyssinica SIL" w:hAnsi="Abyssinica SIL" w:cs="Abyssinica SIL"/>
+        </w:rPr>
+        <w:t>አ</w:t>
+      </w:r>
+      <w:r>
+        <w:rPr>
+          <w:rFonts w:ascii="Abyssinica SIL" w:hAnsi="Abyssinica SIL" w:cs="Abyssinica SIL"/>
+        </w:rPr>
+        <w:t>፡</w:t>
+      </w:r>
+      <w:r>
+        <w:rPr>
+          <w:rFonts w:ascii="Abyssinica SIL" w:hAnsi="Abyssinica SIL" w:cs="Abyssinica SIL"/>
+        </w:rPr>
+        <w:t>ከርስቱ</w:t>
+      </w:r>
+      <w:r>
+        <w:rPr>
+          <w:rFonts w:ascii="Abyssinica SIL" w:hAnsi="Abyssinica SIL" w:cs="Abyssinica SIL"/>
+        </w:rPr>
+        <w:t>፡</w:t>
+      </w:r>
+      <w:r>
+        <w:rPr>
+          <w:rFonts w:ascii="Abyssinica SIL" w:hAnsi="Abyssinica SIL" w:cs="Abyssinica SIL"/>
+        </w:rPr>
+        <w:t>ከቀዳማዊነት</w:t>
+      </w:r>
+      <w:r>
+        <w:rPr>
+          <w:rFonts w:ascii="Abyssinica SIL" w:hAnsi="Abyssinica SIL" w:cs="Abyssinica SIL"/>
+        </w:rPr>
+        <w:t>፡</w:t>
+      </w:r>
+      <w:r>
+        <w:rPr>
+          <w:rFonts w:ascii="Abyssinica SIL" w:hAnsi="Abyssinica SIL" w:cs="Abyssinica SIL"/>
+        </w:rPr>
+        <w:t>ተነቅሎ</w:t>
+      </w:r>
+      <w:r>
+        <w:rPr>
+          <w:rFonts w:ascii="Abyssinica SIL" w:hAnsi="Abyssinica SIL" w:cs="Abyssinica SIL"/>
+        </w:rPr>
+        <w:t>፡</w:t>
+      </w:r>
+      <w:r>
+        <w:rPr>
+          <w:rFonts w:ascii="Abyssinica SIL" w:hAnsi="Abyssinica SIL" w:cs="Abyssinica SIL"/>
+        </w:rPr>
+        <w:t>በርሱ</w:t>
+      </w:r>
+      <w:r>
+        <w:rPr>
+          <w:rFonts w:ascii="Abyssinica SIL" w:hAnsi="Abyssinica SIL" w:cs="Abyssinica SIL"/>
+        </w:rPr>
+        <w:t>፡</w:t>
+      </w:r>
+      <w:r>
+        <w:rPr>
+          <w:rFonts w:ascii="Abyssinica SIL" w:hAnsi="Abyssinica SIL" w:cs="Abyssinica SIL"/>
+        </w:rPr>
+        <w:t>ፋንታ</w:t>
+      </w:r>
+      <w:r>
+        <w:rPr>
+          <w:rFonts w:ascii="Abyssinica SIL" w:hAnsi="Abyssinica SIL" w:cs="Abyssinica SIL"/>
+        </w:rPr>
+        <w:t>፡</w:t>
+      </w:r>
+      <w:r>
+        <w:rPr>
+          <w:rFonts w:ascii="Abyssinica SIL" w:hAnsi="Abyssinica SIL" w:cs="Abyssinica SIL"/>
+        </w:rPr>
+        <w:t>ሆይ</w:t>
+      </w:r>
+      <w:r>
+        <w:rPr>
+          <w:rFonts w:ascii="Abyssinica SIL" w:hAnsi="Abyssinica SIL" w:cs="Abyssinica SIL"/>
+        </w:rPr>
+        <w:t>፡</w:t>
+      </w:r>
+      <w:r>
+        <w:rPr>
+          <w:rFonts w:ascii="Abyssinica SIL" w:hAnsi="Abyssinica SIL" w:cs="Abyssinica SIL"/>
+        </w:rPr>
+        <w:t>ሀ</w:t>
+      </w:r>
+      <w:r>
+        <w:rPr>
+          <w:rFonts w:ascii="Abyssinica SIL" w:hAnsi="Abyssinica SIL" w:cs="Abyssinica SIL"/>
+        </w:rPr>
+        <w:t>፡</w:t>
+      </w:r>
+      <w:r>
+        <w:rPr>
+          <w:rFonts w:ascii="Abyssinica SIL" w:hAnsi="Abyssinica SIL" w:cs="Abyssinica SIL"/>
+        </w:rPr>
+        <w:t>መዠመሪያ</w:t>
+      </w:r>
+      <w:r>
+        <w:rPr>
+          <w:rFonts w:ascii="Abyssinica SIL" w:hAnsi="Abyssinica SIL" w:cs="Abyssinica SIL"/>
+        </w:rPr>
+        <w:t>፡</w:t>
+      </w:r>
+      <w:r>
+        <w:rPr>
+          <w:rFonts w:ascii="Abyssinica SIL" w:hAnsi="Abyssinica SIL" w:cs="Abyssinica SIL"/>
+        </w:rPr>
+        <w:t>ፊደል</w:t>
+      </w:r>
+      <w:r>
+        <w:rPr>
+          <w:rFonts w:ascii="Abyssinica SIL" w:hAnsi="Abyssinica SIL" w:cs="Abyssinica SIL"/>
+        </w:rPr>
+        <w:t>፡</w:t>
+      </w:r>
+      <w:r>
+        <w:rPr>
+          <w:rFonts w:ascii="Abyssinica SIL" w:hAnsi="Abyssinica SIL" w:cs="Abyssinica SIL"/>
+        </w:rPr>
+        <w:t>የኾነ</w:t>
+      </w:r>
+      <w:r>
+        <w:rPr>
+          <w:rFonts w:ascii="Abyssinica SIL" w:hAnsi="Abyssinica SIL" w:cs="Abyssinica SIL"/>
+        </w:rPr>
+        <w:t>፡</w:t>
+      </w:r>
+      <w:r>
+        <w:rPr>
+          <w:rFonts w:ascii="Abyssinica SIL" w:hAnsi="Abyssinica SIL" w:cs="Abyssinica SIL"/>
+        </w:rPr>
+        <w:t>ከሣቴ</w:t>
+      </w:r>
+      <w:r>
+        <w:rPr>
+          <w:rFonts w:ascii="Abyssinica SIL" w:hAnsi="Abyssinica SIL" w:cs="Abyssinica SIL"/>
+        </w:rPr>
+        <w:t>፡</w:t>
+      </w:r>
+      <w:r>
+        <w:rPr>
+          <w:rFonts w:ascii="Abyssinica SIL" w:hAnsi="Abyssinica SIL" w:cs="Abyssinica SIL"/>
+        </w:rPr>
+        <w:t>ብርሃን</w:t>
+      </w:r>
+      <w:r>
+        <w:rPr>
+          <w:rFonts w:ascii="Abyssinica SIL" w:hAnsi="Abyssinica SIL" w:cs="Abyssinica SIL"/>
+        </w:rPr>
+        <w:t>፡</w:t>
+      </w:r>
+      <w:r>
+        <w:rPr>
+          <w:rFonts w:ascii="Abyssinica SIL" w:hAnsi="Abyssinica SIL" w:cs="Abyssinica SIL"/>
+        </w:rPr>
+        <w:t>ከሚባለው</w:t>
+      </w:r>
+      <w:r>
+        <w:rPr>
+          <w:rFonts w:ascii="Abyssinica SIL" w:hAnsi="Abyssinica SIL" w:cs="Abyssinica SIL"/>
+        </w:rPr>
+        <w:t>፡</w:t>
+      </w:r>
+      <w:r>
+        <w:rPr>
+          <w:rFonts w:ascii="Abyssinica SIL" w:hAnsi="Abyssinica SIL" w:cs="Abyssinica SIL"/>
+        </w:rPr>
+        <w:t>ካንደ</w:t>
+      </w:r>
+    </w:p>
+    <w:p>
+      <w:pPr>
+        <w:pBdr>
+          <w:top w:val="single" w:sz="4" w:space="1" w:color="auto"/>
+          <w:left w:val="single" w:sz="4" w:space="4" w:color="auto"/>
+          <w:bottom w:val="single" w:sz="4" w:space="1" w:color="auto"/>
+          <w:right w:val="single" w:sz="4" w:space="4" w:color="auto"/>
+        </w:pBdr>
+        <w:ind w:firstLine="720"/>
+        <w:jc w:val="both"/>
+        <w:rPr>
+          <w:rFonts w:ascii="Abyssinica SIL" w:hAnsi="Abyssinica SIL" w:cs="Abyssinica SIL"/>
+        </w:rPr>
+      </w:pPr>
+      <w:r>
+        <w:rPr>
+          <w:rFonts w:ascii="Cambria Math" w:hAnsi="Cambria Math" w:cs="Cambria Math"/>
+          <w:b/>
+        </w:rPr>
+        <w:t>⋮</w:t>
+      </w:r>
+      <w:r>
+        <w:rPr>
+          <w:rFonts w:ascii="Cambria Math" w:hAnsi="Cambria Math" w:cs="Cambria Math"/>
+          <w:b/>
+        </w:rPr>
+        <w:tab/>
+      </w:r>
+      <w:r>
+        <w:rPr>
+          <w:rFonts w:ascii="Cambria Math" w:hAnsi="Cambria Math" w:cs="Cambria Math"/>
+          <w:b/>
+        </w:rPr>
+        <w:tab/>
+      </w:r>
+      <w:r>
+        <w:rPr>
+          <w:rFonts w:ascii="Cambria Math" w:hAnsi="Cambria Math" w:cs="Cambria Math"/>
+          <w:b/>
+        </w:rPr>
+        <w:t>⋮</w:t>
+      </w:r>
+      <w:r>
+        <w:rPr>
+          <w:rFonts w:ascii="Cambria Math" w:hAnsi="Cambria Math" w:cs="Cambria Math"/>
+          <w:b/>
+        </w:rPr>
+        <w:tab/>
+      </w:r>
+      <w:r>
+        <w:rPr>
+          <w:rFonts w:ascii="Cambria Math" w:hAnsi="Cambria Math" w:cs="Cambria Math"/>
+          <w:b/>
+        </w:rPr>
+        <w:tab/>
+      </w:r>
+      <w:r>
+        <w:rPr>
+          <w:rFonts w:ascii="Cambria Math" w:hAnsi="Cambria Math" w:cs="Cambria Math"/>
+          <w:b/>
+        </w:rPr>
+        <w:t>⋮</w:t>
+      </w:r>
+      <w:r>
+        <w:rPr>
+          <w:rFonts w:ascii="Cambria Math" w:hAnsi="Cambria Math" w:cs="Cambria Math"/>
+          <w:b/>
+        </w:rPr>
+        <w:tab/>
+      </w:r>
+      <w:r>
+        <w:rPr>
+          <w:rFonts w:ascii="Cambria Math" w:hAnsi="Cambria Math" w:cs="Cambria Math"/>
+          <w:b/>
+        </w:rPr>
+        <w:tab/>
+      </w:r>
+      <w:r>
+        <w:rPr>
+          <w:rFonts w:ascii="Cambria Math" w:hAnsi="Cambria Math" w:cs="Cambria Math"/>
+          <w:b/>
+        </w:rPr>
+        <w:t>⋮</w:t>
+      </w:r>
+      <w:r>
+        <w:rPr>
+          <w:rFonts w:ascii="Cambria Math" w:hAnsi="Cambria Math" w:cs="Cambria Math"/>
+          <w:b/>
+        </w:rPr>
+        <w:tab/>
+      </w:r>
+      <w:r>
+        <w:rPr>
+          <w:rFonts w:ascii="Cambria Math" w:hAnsi="Cambria Math" w:cs="Cambria Math"/>
+          <w:b/>
+        </w:rPr>
+        <w:tab/>
+      </w:r>
+      <w:r>
+        <w:rPr>
+          <w:rFonts w:ascii="Cambria Math" w:hAnsi="Cambria Math" w:cs="Cambria Math"/>
+          <w:b/>
+        </w:rPr>
+        <w:t>⋮</w:t>
+      </w:r>
+      <w:r>
+        <w:rPr>
+          <w:rFonts w:ascii="Cambria Math" w:hAnsi="Cambria Math" w:cs="Cambria Math"/>
+          <w:b/>
+        </w:rPr>
+        <w:tab/>
+      </w:r>
+      <w:r>
+        <w:rPr>
+          <w:rFonts w:ascii="Cambria Math" w:hAnsi="Cambria Math" w:cs="Cambria Math"/>
+          <w:b/>
+        </w:rPr>
+        <w:tab/>
+      </w:r>
+      <w:r>
+        <w:rPr>
+          <w:rFonts w:ascii="Cambria Math" w:hAnsi="Cambria Math" w:cs="Cambria Math"/>
+          <w:b/>
+        </w:rPr>
+        <w:t>⋮</w:t>
+      </w:r>
+    </w:p>
+    <w:p>
+      <w:pPr>
+        <w:jc w:val="center"/>
+      </w:pPr>
+      <w:r>
+        <w:t xml:space="preserve">Example: First paragraph of section </w:t>
+      </w:r>
+      <w:r>
         <w:rPr>
           <w:i/>
-          <w:sz w:val="22"/>
-          <w:szCs w:val="22"/>
-        </w:rPr>
-      </w:pPr>
+        </w:rPr>
+        <w:t>with</w:t>
+      </w:r>
       <w:r>
         <w:rPr>
           <w:i/>
-          <w:sz w:val="22"/>
-          <w:szCs w:val="22"/>
-          <w:highlight w:val="yellow"/>
-        </w:rPr>
-        <w:t>[TBD: Provide an image that illustrates the indentation practices. ]</w:t>
-      </w:r>
+        </w:rPr>
+        <w:t>out</w:t>
+      </w:r>
+      <w:r>
+        <w:t xml:space="preserve"> indentation.</w:t>
+      </w:r>
+    </w:p>
+    <w:p>
+      <w:pPr>
+        <w:rPr>
+          <w:rFonts w:ascii="Abyssinica SIL" w:hAnsi="Abyssinica SIL" w:cs="Abyssinica SIL"/>
+        </w:rPr>
+      </w:pPr>
     </w:p>
     <w:p>
       <w:pPr>
@@ -5058,7 +6334,23 @@
           <w:iCs/>
           <w:color w:val="000000" w:themeColor="text1"/>
         </w:rPr>
-        <w:t>How much should a paragraph be indented?</w:t>
+        <w:t>How much should a</w:t>
+      </w:r>
+      <w:r>
+        <w:rPr>
+          <w:rFonts w:eastAsia="Times New Roman" w:cs="Times New Roman"/>
+          <w:iCs/>
+          <w:color w:val="000000" w:themeColor="text1"/>
+        </w:rPr>
+        <w:t xml:space="preserve"> regular</w:t>
+      </w:r>
+      <w:r>
+        <w:rPr>
+          <w:rFonts w:eastAsia="Times New Roman" w:cs="Times New Roman"/>
+          <w:iCs/>
+          <w:color w:val="000000" w:themeColor="text1"/>
+        </w:rPr>
+        <w:t xml:space="preserve"> paragraph be indented?</w:t>
       </w:r>
       <w:r>
         <w:rPr>
@@ -5362,10 +6654,8 @@
     <w:p>
       <w:pPr>
         <w:spacing w:before="60" w:after="120"/>
-        <w:ind w:left="720"/>
-        <w:rPr>
-          <w:rFonts w:eastAsia="Times New Roman" w:cs="Times New Roman"/>
-          <w:i/>
+        <w:rPr>
+          <w:rFonts w:eastAsia="Times New Roman" w:cs="Times New Roman"/>
           <w:iCs/>
           <w:color w:val="000000" w:themeColor="text1"/>
         </w:rPr>
@@ -5373,24 +6663,6 @@
     </w:p>
     <w:p/>
     <w:p/>
-    <w:p>
-      <w:pPr>
-        <w:rPr>
-          <w:rFonts w:asciiTheme="majorHAnsi" w:eastAsiaTheme="majorEastAsia" w:hAnsiTheme="majorHAnsi" w:cstheme="majorBidi"/>
-          <w:b/>
-          <w:bCs/>
-          <w:sz w:val="48"/>
-          <w:szCs w:val="48"/>
-        </w:rPr>
-      </w:pPr>
-      <w:r>
-        <w:rPr>
-          <w:sz w:val="48"/>
-          <w:szCs w:val="48"/>
-        </w:rPr>
-        <w:br w:type="page"/>
-      </w:r>
-    </w:p>
     <w:p>
       <w:pPr>
         <w:pStyle w:val="Heading1"/>
@@ -8089,19 +9361,7 @@
         <w:rPr>
           <w:shd w:val="clear" w:color="auto" w:fill="FFFFFF"/>
         </w:rPr>
-        <w:t>is not “1”</w:t>
-      </w:r>
-      <w:r>
-        <w:rPr>
-          <w:shd w:val="clear" w:color="auto" w:fill="FFFFFF"/>
-        </w:rPr>
-        <w:t xml:space="preserve"> (or </w:t>
-      </w:r>
-      <w:r>
-        <w:rPr>
-          <w:shd w:val="clear" w:color="auto" w:fill="FFFFFF"/>
-        </w:rPr>
-        <w:t>“</w:t>
+        <w:t>is not “1” (or “</w:t>
       </w:r>
       <w:r>
         <w:rPr>
@@ -8114,25 +9374,7 @@
         <w:rPr>
           <w:shd w:val="clear" w:color="auto" w:fill="FFFFFF"/>
         </w:rPr>
-        <w:t>”</w:t>
-      </w:r>
-      <w:r>
-        <w:rPr>
-          <w:shd w:val="clear" w:color="auto" w:fill="FFFFFF"/>
-        </w:rPr>
-        <w:t>) but the physical page count</w:t>
-      </w:r>
-      <w:r>
-        <w:rPr>
-          <w:shd w:val="clear" w:color="auto" w:fill="FFFFFF"/>
-        </w:rPr>
-        <w:t xml:space="preserve"> up to this point (for example “4” or “5”</w:t>
-      </w:r>
-      <w:r>
-        <w:rPr>
-          <w:shd w:val="clear" w:color="auto" w:fill="FFFFFF"/>
-        </w:rPr>
-        <w:t>).</w:t>
+        <w:t>”) but the physical page count up to this point (for example “4” or “5”).</w:t>
       </w:r>
     </w:p>
     <w:p>
@@ -8250,10 +9492,7 @@
         <w:t xml:space="preserve"> </w:t>
       </w:r>
       <w:r>
-        <w:t xml:space="preserve">  First printed p</w:t>
-      </w:r>
-      <w:r>
-        <w:t>age</w:t>
+        <w:t xml:space="preserve">  First printed page</w:t>
       </w:r>
       <w:r>
         <w:t xml:space="preserve">    </w:t>
@@ -8289,10 +9528,7 @@
         <w:t xml:space="preserve"> </w:t>
       </w:r>
       <w:r>
-        <w:t>Other</w:t>
-      </w:r>
-      <w:r>
-        <w:t xml:space="preserve">  </w:t>
+        <w:t xml:space="preserve">Other  </w:t>
       </w:r>
       <w:r>
         <w:t>(Please Explain):</w:t>
@@ -8497,18 +9733,7 @@
           <w:szCs w:val="24"/>
           <w:shd w:val="clear" w:color="auto" w:fill="FFFFFF"/>
         </w:rPr>
-        <w:t>Are there any other special considerations with page numbering? For example, page numbering of appendicies, etc</w:t>
-      </w:r>
-      <w:r>
-        <w:rPr>
-          <w:rFonts w:cs="Arial"/>
-          <w:iCs/>
-          <w:color w:val="000000"/>
-          <w:sz w:val="24"/>
-          <w:szCs w:val="24"/>
-          <w:shd w:val="clear" w:color="auto" w:fill="FFFFFF"/>
-        </w:rPr>
-        <w:t>.</w:t>
+        <w:t>Are there any other special considerations with page numbering? For example, page numbering of appendicies, etc.</w:t>
       </w:r>
     </w:p>
     <w:p>
@@ -16040,15 +17265,15 @@
       <w:pPr>
         <w:rPr>
           <w:rFonts w:ascii="Abyssinica SIL" w:hAnsi="Abyssinica SIL" w:cs="Abyssinica SIL"/>
-          <w:sz w:val="21"/>
-          <w:szCs w:val="21"/>
+          <w:sz w:val="23"/>
+          <w:szCs w:val="23"/>
         </w:rPr>
       </w:pPr>
       <w:r>
         <w:rPr>
           <w:rFonts w:ascii="Abyssinica SIL" w:hAnsi="Abyssinica SIL" w:cs="Abyssinica SIL"/>
-          <w:sz w:val="21"/>
-          <w:szCs w:val="21"/>
+          <w:sz w:val="23"/>
+          <w:szCs w:val="23"/>
         </w:rPr>
         <w:t>…፡በዘመናት፡ከአራት፡ከፍላ፡ሀ/ክረምት፡ለ/መጸው፡ሐ/ጸደይ፡መ/ሐጋይ፡በማለት፡ከዓመት፡እስከ፡ዓመት፡…</w:t>
       </w:r>
@@ -16057,15 +17282,15 @@
       <w:pPr>
         <w:rPr>
           <w:rFonts w:ascii="Abyssinica SIL" w:hAnsi="Abyssinica SIL" w:cs="Abyssinica SIL"/>
-          <w:sz w:val="21"/>
-          <w:szCs w:val="21"/>
+          <w:sz w:val="23"/>
+          <w:szCs w:val="23"/>
         </w:rPr>
       </w:pPr>
       <w:r>
         <w:rPr>
           <w:rFonts w:ascii="Abyssinica SIL" w:hAnsi="Abyssinica SIL" w:cs="Abyssinica SIL"/>
-          <w:sz w:val="21"/>
-          <w:szCs w:val="21"/>
+          <w:sz w:val="23"/>
+          <w:szCs w:val="23"/>
         </w:rPr>
         <w:t>…፡በዘመናት፡ከአራት፡ከፍላ፡ሀ/ ክረምት፡ለ/ መጸው፡ሐ/ ጸደይ፡መ/ ሐጋይ፡በማለት፡ከዓመት፡እስከ፡ዓመት፡…</w:t>
       </w:r>
@@ -16075,15 +17300,15 @@
         <w:spacing w:after="240"/>
         <w:rPr>
           <w:rFonts w:ascii="Abyssinica SIL" w:hAnsi="Abyssinica SIL" w:cs="Abyssinica SIL"/>
-          <w:sz w:val="21"/>
-          <w:szCs w:val="21"/>
+          <w:sz w:val="23"/>
+          <w:szCs w:val="23"/>
         </w:rPr>
       </w:pPr>
       <w:r>
         <w:rPr>
           <w:rFonts w:ascii="Abyssinica SIL" w:hAnsi="Abyssinica SIL" w:cs="Abyssinica SIL"/>
-          <w:sz w:val="21"/>
-          <w:szCs w:val="21"/>
+          <w:sz w:val="23"/>
+          <w:szCs w:val="23"/>
         </w:rPr>
         <w:t>…፡በዘመናት፡ከአራት፡ከፍላ፡ሀ/ ክረምት፡ለ/ መጸው፡ሐ/ ጸደይ፡መ/ ሐጋይ፡በማለት፡ከዓመት፡እስከ፡ዓመት፡…</w:t>
       </w:r>
@@ -16125,15 +17350,15 @@
       <w:pPr>
         <w:rPr>
           <w:rFonts w:ascii="Abyssinica SIL" w:hAnsi="Abyssinica SIL" w:cs="Abyssinica SIL"/>
-          <w:sz w:val="21"/>
-          <w:szCs w:val="21"/>
+          <w:sz w:val="23"/>
+          <w:szCs w:val="23"/>
         </w:rPr>
       </w:pPr>
       <w:r>
         <w:rPr>
           <w:rFonts w:ascii="Abyssinica SIL" w:hAnsi="Abyssinica SIL" w:cs="Abyssinica SIL"/>
-          <w:sz w:val="21"/>
-          <w:szCs w:val="21"/>
+          <w:sz w:val="23"/>
+          <w:szCs w:val="23"/>
         </w:rPr>
         <w:t>…በዘመናት ከአራት ከፍላ ሀ/ክረምት ለ/መጸው ሐ/ጸደይ መ/ሐጋይ በማለት ከዓመት እስከ ዓመት…</w:t>
       </w:r>
@@ -16142,15 +17367,15 @@
       <w:pPr>
         <w:rPr>
           <w:rFonts w:ascii="Abyssinica SIL" w:hAnsi="Abyssinica SIL" w:cs="Abyssinica SIL"/>
-          <w:sz w:val="21"/>
-          <w:szCs w:val="21"/>
+          <w:sz w:val="23"/>
+          <w:szCs w:val="23"/>
         </w:rPr>
       </w:pPr>
       <w:r>
         <w:rPr>
           <w:rFonts w:ascii="Abyssinica SIL" w:hAnsi="Abyssinica SIL" w:cs="Abyssinica SIL"/>
-          <w:sz w:val="21"/>
-          <w:szCs w:val="21"/>
+          <w:sz w:val="23"/>
+          <w:szCs w:val="23"/>
         </w:rPr>
         <w:t>…በዘመናት ከአራት ከፍላ ሀ/ ክረምት ለ/ መጸው ሐ/ ጸደይ መ/ ሐጋይ በማለት ከዓመት እስከ ዓመት…</w:t>
       </w:r>
@@ -16160,15 +17385,15 @@
         <w:spacing w:after="240"/>
         <w:rPr>
           <w:rFonts w:ascii="Abyssinica SIL" w:hAnsi="Abyssinica SIL" w:cs="Abyssinica SIL"/>
-          <w:sz w:val="21"/>
-          <w:szCs w:val="21"/>
+          <w:sz w:val="23"/>
+          <w:szCs w:val="23"/>
         </w:rPr>
       </w:pPr>
       <w:r>
         <w:rPr>
           <w:rFonts w:ascii="Abyssinica SIL" w:hAnsi="Abyssinica SIL" w:cs="Abyssinica SIL"/>
-          <w:sz w:val="21"/>
-          <w:szCs w:val="21"/>
+          <w:sz w:val="23"/>
+          <w:szCs w:val="23"/>
         </w:rPr>
         <w:t>…በዘመናት ከአራት ከፍላ ሀ/ ክረምት ለ/ መጸው ሐ/ ጸደይ መ/ ሐጋይ በማለት ከዓመት እስከ ዓመት…</w:t>
       </w:r>
@@ -16487,7 +17712,6 @@
         <w:rPr>
           <w:color w:val="auto"/>
         </w:rPr>
-        <w:lastRenderedPageBreak/>
         <w:t>Numbered Lists</w:t>
       </w:r>
     </w:p>
@@ -26294,7 +27518,7 @@
                 <w:sz w:val="32"/>
                 <w:szCs w:val="32"/>
               </w:rPr>
-              <w:t>Left Justify</w:t>
+              <w:t>Centered</w:t>
             </w:r>
           </w:p>
         </w:tc>
@@ -26419,6 +27643,14 @@
             <w:r>
               <w:rPr>
                 <w:rFonts w:ascii="Abyssinica SIL" w:hAnsi="Abyssinica SIL" w:cs="Abyssinica SIL"/>
+                <w:sz w:val="22"/>
+                <w:szCs w:val="22"/>
+              </w:rPr>
+              <w:t xml:space="preserve"> </w:t>
+            </w:r>
+            <w:r>
+              <w:rPr>
+                <w:rFonts w:ascii="Abyssinica SIL" w:hAnsi="Abyssinica SIL" w:cs="Abyssinica SIL"/>
                 <w:sz w:val="48"/>
                 <w:szCs w:val="48"/>
               </w:rPr>
@@ -26450,6 +27682,14 @@
             <w:r>
               <w:rPr>
                 <w:rFonts w:ascii="Abyssinica SIL" w:hAnsi="Abyssinica SIL" w:cs="Abyssinica SIL"/>
+                <w:sz w:val="44"/>
+                <w:szCs w:val="44"/>
+              </w:rPr>
+              <w:t xml:space="preserve"> </w:t>
+            </w:r>
+            <w:r>
+              <w:rPr>
+                <w:rFonts w:ascii="Abyssinica SIL" w:hAnsi="Abyssinica SIL" w:cs="Abyssinica SIL"/>
                 <w:sz w:val="48"/>
                 <w:szCs w:val="48"/>
               </w:rPr>
@@ -26476,7 +27716,23 @@
                 <w:sz w:val="48"/>
                 <w:szCs w:val="48"/>
               </w:rPr>
-              <w:t xml:space="preserve"> ፻</w:t>
+              <w:t xml:space="preserve"> </w:t>
+            </w:r>
+            <w:r>
+              <w:rPr>
+                <w:rFonts w:ascii="Abyssinica SIL" w:hAnsi="Abyssinica SIL" w:cs="Abyssinica SIL"/>
+                <w:sz w:val="44"/>
+                <w:szCs w:val="44"/>
+              </w:rPr>
+              <w:t xml:space="preserve"> </w:t>
+            </w:r>
+            <w:r>
+              <w:rPr>
+                <w:rFonts w:ascii="Abyssinica SIL" w:hAnsi="Abyssinica SIL" w:cs="Abyssinica SIL"/>
+                <w:sz w:val="48"/>
+                <w:szCs w:val="48"/>
+              </w:rPr>
+              <w:t>፻</w:t>
             </w:r>
           </w:p>
           <w:p>
@@ -26499,11 +27755,28 @@
                 <w:sz w:val="48"/>
                 <w:szCs w:val="48"/>
               </w:rPr>
-              <w:t xml:space="preserve"> ፲</w:t>
+              <w:t xml:space="preserve"> </w:t>
+            </w:r>
+            <w:r>
+              <w:rPr>
+                <w:rFonts w:ascii="Abyssinica SIL" w:hAnsi="Abyssinica SIL" w:cs="Abyssinica SIL"/>
+                <w:sz w:val="44"/>
+                <w:szCs w:val="44"/>
+              </w:rPr>
+              <w:t xml:space="preserve"> </w:t>
+            </w:r>
+            <w:r>
+              <w:rPr>
+                <w:rFonts w:ascii="Abyssinica SIL" w:hAnsi="Abyssinica SIL" w:cs="Abyssinica SIL"/>
+                <w:sz w:val="48"/>
+                <w:szCs w:val="48"/>
+              </w:rPr>
+              <w:t>፲</w:t>
             </w:r>
           </w:p>
           <w:p>
             <w:pPr>
+              <w:spacing w:after="240"/>
               <w:rPr>
                 <w:sz w:val="48"/>
                 <w:szCs w:val="48"/>
@@ -26522,16 +27795,24 @@
                 <w:sz w:val="48"/>
                 <w:szCs w:val="48"/>
               </w:rPr>
-              <w:t xml:space="preserve"> ፩</w:t>
+              <w:t xml:space="preserve"> </w:t>
             </w:r>
-          </w:p>
-          <w:p>
-            <w:pPr>
-              <w:rPr>
+            <w:r>
+              <w:rPr>
+                <w:rFonts w:ascii="Abyssinica SIL" w:hAnsi="Abyssinica SIL" w:cs="Abyssinica SIL"/>
+                <w:sz w:val="44"/>
+                <w:szCs w:val="44"/>
+              </w:rPr>
+              <w:t xml:space="preserve"> </w:t>
+            </w:r>
+            <w:r>
+              <w:rPr>
+                <w:rFonts w:ascii="Abyssinica SIL" w:hAnsi="Abyssinica SIL" w:cs="Abyssinica SIL"/>
                 <w:sz w:val="48"/>
                 <w:szCs w:val="48"/>
               </w:rPr>
-            </w:pPr>
+              <w:t>፩</w:t>
+            </w:r>
           </w:p>
         </w:tc>
         <w:tc>
@@ -26714,6 +27995,7 @@
           </w:p>
           <w:p>
             <w:pPr>
+              <w:spacing w:after="240"/>
               <w:rPr>
                 <w:sz w:val="48"/>
                 <w:szCs w:val="48"/>
@@ -26741,14 +28023,6 @@
               </w:rPr>
               <w:t xml:space="preserve">   ፩</w:t>
             </w:r>
-          </w:p>
-          <w:p>
-            <w:pPr>
-              <w:rPr>
-                <w:sz w:val="48"/>
-                <w:szCs w:val="48"/>
-              </w:rPr>
-            </w:pPr>
           </w:p>
         </w:tc>
         <w:tc>
@@ -26896,6 +28170,7 @@
           </w:p>
           <w:p>
             <w:pPr>
+              <w:spacing w:after="240"/>
               <w:rPr>
                 <w:sz w:val="48"/>
                 <w:szCs w:val="48"/>
@@ -26916,14 +28191,6 @@
               </w:rPr>
               <w:t xml:space="preserve">   ፩</w:t>
             </w:r>
-          </w:p>
-          <w:p>
-            <w:pPr>
-              <w:rPr>
-                <w:sz w:val="48"/>
-                <w:szCs w:val="48"/>
-              </w:rPr>
-            </w:pPr>
           </w:p>
         </w:tc>
       </w:tr>
@@ -27168,7 +28435,7 @@
         </w:rPr>
         <w:sectPr>
           <w:pgSz w:w="12240" w:h="15840"/>
-          <w:pgMar w:top="1440" w:right="1800" w:bottom="1440" w:left="1800" w:header="720" w:footer="720" w:gutter="0"/>
+          <w:pgMar w:top="1440" w:right="1440" w:bottom="1440" w:left="1440" w:header="720" w:footer="720" w:gutter="0"/>
           <w:cols w:space="720"/>
           <w:docGrid w:linePitch="360"/>
         </w:sectPr>
@@ -27176,279 +28443,72 @@
     </w:p>
     <w:p>
       <w:pPr>
-        <w:pStyle w:val="Heading1"/>
+        <w:pStyle w:val="Heading3"/>
         <w:rPr>
           <w:color w:val="auto"/>
-          <w:sz w:val="48"/>
-          <w:szCs w:val="48"/>
         </w:rPr>
       </w:pPr>
       <w:r>
         <w:rPr>
           <w:color w:val="auto"/>
-          <w:sz w:val="48"/>
-          <w:szCs w:val="48"/>
         </w:rPr>
         <w:lastRenderedPageBreak/>
-        <w:t xml:space="preserve">Ethiopic Wordspace </w:t>
+        <w:t xml:space="preserve">Justification with </w:t>
       </w:r>
       <w:r>
         <w:rPr>
           <w:color w:val="auto"/>
-          <w:sz w:val="48"/>
-          <w:szCs w:val="48"/>
-        </w:rPr>
-        <w:t>(</w:t>
+        </w:rPr>
+        <w:t>Punctuation and</w:t>
+      </w:r>
+      <w:r>
+        <w:rPr>
+          <w:color w:val="auto"/>
+        </w:rPr>
+        <w:t xml:space="preserve"> Wordspace</w:t>
+      </w:r>
+      <w:r>
+        <w:rPr>
+          <w:color w:val="auto"/>
+        </w:rPr>
+        <w:t xml:space="preserve"> in Word Bound Style</w:t>
+      </w:r>
+    </w:p>
+    <w:p>
+      <w:pPr>
+        <w:jc w:val="both"/>
+      </w:pPr>
+      <w:r>
+        <w:t>In “word bound</w:t>
+      </w:r>
+      <w:r>
+        <w:t>” justification the word separator, which may be either a</w:t>
+      </w:r>
+      <w:r>
+        <w:t>n Ethiopic</w:t>
+      </w:r>
+      <w:r>
+        <w:t xml:space="preserve"> </w:t>
+      </w:r>
+      <w:r>
+        <w:t>Wordspace (</w:t>
       </w:r>
       <w:r>
         <w:rPr>
           <w:rFonts w:ascii="Abyssinica SIL" w:hAnsi="Abyssinica SIL" w:cs="Abyssinica SIL"/>
-          <w:color w:val="auto"/>
-          <w:sz w:val="48"/>
-          <w:szCs w:val="48"/>
         </w:rPr>
         <w:t>፡</w:t>
       </w:r>
       <w:r>
-        <w:rPr>
-          <w:color w:val="auto"/>
-          <w:sz w:val="48"/>
-          <w:szCs w:val="48"/>
-        </w:rPr>
-        <w:t xml:space="preserve">) </w:t>
-      </w:r>
-      <w:r>
-        <w:rPr>
-          <w:color w:val="auto"/>
-          <w:sz w:val="48"/>
-          <w:szCs w:val="48"/>
-        </w:rPr>
-        <w:t>Formatting</w:t>
-      </w:r>
-    </w:p>
-    <w:p/>
-    <w:p>
-      <w:pPr>
-        <w:pStyle w:val="Heading2"/>
-        <w:rPr>
-          <w:color w:val="auto"/>
-        </w:rPr>
-      </w:pPr>
-      <w:r>
-        <w:rPr>
-          <w:color w:val="auto"/>
-        </w:rPr>
-        <w:t>Justification</w:t>
-      </w:r>
-    </w:p>
-    <w:p>
-      <w:pPr>
-        <w:spacing w:after="240"/>
-        <w:jc w:val="both"/>
-        <w:rPr>
-          <w:rFonts w:cs="Times New Roman"/>
-        </w:rPr>
-      </w:pPr>
-      <w:r>
-        <w:t xml:space="preserve">In </w:t>
-      </w:r>
-      <w:r>
-        <w:t>justified text</w:t>
-      </w:r>
-      <w:r>
-        <w:t xml:space="preserve">, the non-printed or “white space” between words is treated as </w:t>
-      </w:r>
-      <w:r>
-        <w:t>“</w:t>
-      </w:r>
-      <w:r>
-        <w:t xml:space="preserve">stretchable. The width of the </w:t>
-      </w:r>
-      <w:r>
-        <w:t>white space</w:t>
-      </w:r>
-      <w:r>
-        <w:t xml:space="preserve"> </w:t>
-      </w:r>
-      <w:r>
-        <w:t>can</w:t>
-      </w:r>
-      <w:r>
-        <w:t xml:space="preserve"> be </w:t>
-      </w:r>
-      <w:r>
-        <w:t>stretched</w:t>
-      </w:r>
-      <w:r>
-        <w:t xml:space="preserve"> to some aesthetic</w:t>
-      </w:r>
-      <w:r>
-        <w:t>ally pleasing</w:t>
-      </w:r>
-      <w:r>
-        <w:t xml:space="preserve"> </w:t>
-      </w:r>
-      <w:r>
-        <w:t>size that</w:t>
-      </w:r>
-      <w:r>
-        <w:t xml:space="preserve"> </w:t>
-      </w:r>
-      <w:r>
-        <w:t>may vary bet</w:t>
-      </w:r>
-      <w:r>
-        <w:t>ween individual words</w:t>
-      </w:r>
-      <w:r>
-        <w:t xml:space="preserve"> across a printed line. In Ethiopic justification, the white space between the Ethiopic word separator</w:t>
-      </w:r>
-      <w:r>
-        <w:t xml:space="preserve">, </w:t>
-      </w:r>
-      <w:r>
-        <w:rPr>
-          <w:rFonts w:ascii="Abyssinica SIL" w:hAnsi="Abyssinica SIL" w:cs="Abyssinica SIL"/>
-        </w:rPr>
-        <w:t>፡</w:t>
+        <w:t xml:space="preserve">) or a </w:t>
+      </w:r>
+      <w:r>
+        <w:t>punctuation symbol</w:t>
       </w:r>
       <w:r>
         <w:t>,</w:t>
       </w:r>
       <w:r>
-        <w:t xml:space="preserve"> and the words it separates is likewise allowed to stretch. This stretching of white space may be eit</w:t>
-      </w:r>
-      <w:r>
-        <w:t>her symmetrical (“centered”) or</w:t>
-      </w:r>
-      <w:r>
-        <w:t>.</w:t>
-      </w:r>
-      <w:r>
-        <w:t xml:space="preserve"> </w:t>
-      </w:r>
-      <w:r>
-        <w:t xml:space="preserve">In the </w:t>
-      </w:r>
-      <w:r>
-        <w:t>asymmetrical</w:t>
-      </w:r>
-      <w:r>
-        <w:t xml:space="preserve"> case</w:t>
-      </w:r>
-      <w:r>
-        <w:t>,</w:t>
-      </w:r>
-      <w:r>
-        <w:t xml:space="preserve"> the</w:t>
-      </w:r>
-      <w:r>
-        <w:t xml:space="preserve"> stretching is always between the right side of </w:t>
-      </w:r>
-      <w:r>
-        <w:rPr>
-          <w:rFonts w:ascii="Abyssinica SIL" w:hAnsi="Abyssinica SIL" w:cs="Abyssinica SIL"/>
-        </w:rPr>
-        <w:t>፡</w:t>
-      </w:r>
-      <w:r>
-        <w:t xml:space="preserve"> </w:t>
-      </w:r>
-      <w:r>
-        <w:t>and the following word –</w:t>
-      </w:r>
-      <w:r>
-        <w:t xml:space="preserve">this style is </w:t>
-      </w:r>
-      <w:r>
-        <w:t>r</w:t>
-      </w:r>
-      <w:r>
-        <w:t>eferred to here as the “word bound</w:t>
-      </w:r>
-      <w:r>
-        <w:t>”</w:t>
-      </w:r>
-      <w:r>
-        <w:t xml:space="preserve"> justification</w:t>
-      </w:r>
-      <w:r>
-        <w:t>.</w:t>
-      </w:r>
-    </w:p>
-    <w:p>
-      <w:pPr>
-        <w:pStyle w:val="Heading3"/>
-        <w:rPr>
-          <w:color w:val="auto"/>
-        </w:rPr>
-      </w:pPr>
-      <w:r>
-        <w:rPr>
-          <w:color w:val="auto"/>
-        </w:rPr>
-        <w:t xml:space="preserve">Justification with </w:t>
-      </w:r>
-      <w:r>
-        <w:rPr>
-          <w:color w:val="auto"/>
-        </w:rPr>
-        <w:t>Punctuation and</w:t>
-      </w:r>
-      <w:r>
-        <w:rPr>
-          <w:color w:val="auto"/>
-        </w:rPr>
-        <w:t xml:space="preserve"> Wordspace</w:t>
-      </w:r>
-      <w:r>
-        <w:rPr>
-          <w:color w:val="auto"/>
-        </w:rPr>
-        <w:t xml:space="preserve"> in Word Bound</w:t>
-      </w:r>
-      <w:r>
-        <w:rPr>
-          <w:color w:val="auto"/>
-        </w:rPr>
-        <w:t xml:space="preserve"> Style</w:t>
-      </w:r>
-    </w:p>
-    <w:p>
-      <w:pPr>
-        <w:jc w:val="both"/>
-      </w:pPr>
-      <w:r>
-        <w:t>In “word bound</w:t>
-      </w:r>
-      <w:r>
-        <w:t>” justification the word separator, which may be either a</w:t>
-      </w:r>
-      <w:r>
-        <w:t>n Ethiopic</w:t>
-      </w:r>
-      <w:r>
-        <w:t xml:space="preserve"> </w:t>
-      </w:r>
-      <w:r>
-        <w:t>Wordspace (</w:t>
-      </w:r>
-      <w:r>
-        <w:rPr>
-          <w:rFonts w:ascii="Abyssinica SIL" w:hAnsi="Abyssinica SIL" w:cs="Abyssinica SIL"/>
-        </w:rPr>
-        <w:t>፡</w:t>
-      </w:r>
-      <w:r>
-        <w:t xml:space="preserve">) or a </w:t>
-      </w:r>
-      <w:r>
-        <w:t>punctuation symbol</w:t>
-      </w:r>
-      <w:r>
-        <w:t>,</w:t>
-      </w:r>
-      <w:r>
         <w:t xml:space="preserve"> appears to adhere to the </w:t>
       </w:r>
       <w:r>
@@ -27476,13 +28536,7 @@
         <w:t xml:space="preserve"> illustrate</w:t>
       </w:r>
       <w:r>
-        <w:t>s</w:t>
-      </w:r>
-      <w:r>
-        <w:t xml:space="preserve"> the word bound</w:t>
-      </w:r>
-      <w:r>
-        <w:t xml:space="preserve"> style:</w:t>
+        <w:t>s the word bound style:</w:t>
       </w:r>
     </w:p>
     <w:p>
@@ -27504,7 +28558,7 @@
           <w:szCs w:val="22"/>
         </w:rPr>
         <w:drawing>
-          <wp:inline distT="0" distB="0" distL="0" distR="0" wp14:anchorId="10F54077" wp14:editId="21C4D520">
+          <wp:inline distT="0" distB="0" distL="0" distR="0" wp14:anchorId="25D0453E" wp14:editId="41FD3211">
             <wp:extent cx="5486400" cy="1532255"/>
             <wp:effectExtent l="19050" t="19050" r="19050" b="10795"/>
             <wp:docPr id="37" name="Picture 37"/>
@@ -27587,6 +28641,208 @@
     </w:p>
     <w:p>
       <w:pPr>
+        <w:pStyle w:val="Heading1"/>
+        <w:rPr>
+          <w:color w:val="auto"/>
+          <w:sz w:val="48"/>
+          <w:szCs w:val="48"/>
+        </w:rPr>
+      </w:pPr>
+      <w:r>
+        <w:rPr>
+          <w:color w:val="auto"/>
+          <w:sz w:val="48"/>
+          <w:szCs w:val="48"/>
+        </w:rPr>
+        <w:lastRenderedPageBreak/>
+        <w:t xml:space="preserve">Ethiopic Wordspace </w:t>
+      </w:r>
+      <w:r>
+        <w:rPr>
+          <w:color w:val="auto"/>
+          <w:sz w:val="48"/>
+          <w:szCs w:val="48"/>
+        </w:rPr>
+        <w:t>(</w:t>
+      </w:r>
+      <w:r>
+        <w:rPr>
+          <w:rFonts w:ascii="Abyssinica SIL" w:hAnsi="Abyssinica SIL" w:cs="Abyssinica SIL"/>
+          <w:color w:val="auto"/>
+          <w:sz w:val="48"/>
+          <w:szCs w:val="48"/>
+        </w:rPr>
+        <w:t>፡</w:t>
+      </w:r>
+      <w:r>
+        <w:rPr>
+          <w:color w:val="auto"/>
+          <w:sz w:val="48"/>
+          <w:szCs w:val="48"/>
+        </w:rPr>
+        <w:t xml:space="preserve">) </w:t>
+      </w:r>
+      <w:r>
+        <w:rPr>
+          <w:color w:val="auto"/>
+          <w:sz w:val="48"/>
+          <w:szCs w:val="48"/>
+        </w:rPr>
+        <w:t>Formatting</w:t>
+      </w:r>
+    </w:p>
+    <w:p/>
+    <w:p>
+      <w:pPr>
+        <w:pStyle w:val="Heading2"/>
+        <w:rPr>
+          <w:color w:val="auto"/>
+        </w:rPr>
+      </w:pPr>
+      <w:r>
+        <w:rPr>
+          <w:color w:val="auto"/>
+        </w:rPr>
+        <w:t>Justification</w:t>
+      </w:r>
+    </w:p>
+    <w:p>
+      <w:pPr>
+        <w:spacing w:after="240"/>
+        <w:jc w:val="both"/>
+        <w:rPr>
+          <w:rFonts w:cs="Times New Roman"/>
+        </w:rPr>
+      </w:pPr>
+      <w:r>
+        <w:t xml:space="preserve">In </w:t>
+      </w:r>
+      <w:r>
+        <w:t>justified text</w:t>
+      </w:r>
+      <w:r>
+        <w:t xml:space="preserve">, the non-printed or “white space” between words is treated as </w:t>
+      </w:r>
+      <w:r>
+        <w:t>“</w:t>
+      </w:r>
+      <w:r>
+        <w:t xml:space="preserve">stretchable. The width of the </w:t>
+      </w:r>
+      <w:r>
+        <w:t>white space</w:t>
+      </w:r>
+      <w:r>
+        <w:t xml:space="preserve"> </w:t>
+      </w:r>
+      <w:r>
+        <w:t>can</w:t>
+      </w:r>
+      <w:r>
+        <w:t xml:space="preserve"> be </w:t>
+      </w:r>
+      <w:r>
+        <w:t>stretched</w:t>
+      </w:r>
+      <w:r>
+        <w:t xml:space="preserve"> to some aesthetic</w:t>
+      </w:r>
+      <w:r>
+        <w:t>ally pleasing</w:t>
+      </w:r>
+      <w:r>
+        <w:t xml:space="preserve"> </w:t>
+      </w:r>
+      <w:r>
+        <w:t>size that</w:t>
+      </w:r>
+      <w:r>
+        <w:t xml:space="preserve"> </w:t>
+      </w:r>
+      <w:r>
+        <w:t>may vary bet</w:t>
+      </w:r>
+      <w:r>
+        <w:t>ween individual words</w:t>
+      </w:r>
+      <w:r>
+        <w:t xml:space="preserve"> across a printed line. In Ethiopic justification, the white space between the Ethiopic word separator</w:t>
+      </w:r>
+      <w:r>
+        <w:t xml:space="preserve">, </w:t>
+      </w:r>
+      <w:r>
+        <w:rPr>
+          <w:rFonts w:ascii="Abyssinica SIL" w:hAnsi="Abyssinica SIL" w:cs="Abyssinica SIL"/>
+        </w:rPr>
+        <w:t>፡</w:t>
+      </w:r>
+      <w:r>
+        <w:t>,</w:t>
+      </w:r>
+      <w:r>
+        <w:t xml:space="preserve"> and the words it separates is likewise allowed to stretch. This stretching of white space may be eit</w:t>
+      </w:r>
+      <w:r>
+        <w:t>her symmetrical (“centered”) or</w:t>
+      </w:r>
+      <w:r>
+        <w:t>.</w:t>
+      </w:r>
+      <w:r>
+        <w:t xml:space="preserve"> </w:t>
+      </w:r>
+      <w:r>
+        <w:t xml:space="preserve">In the </w:t>
+      </w:r>
+      <w:r>
+        <w:t>asymmetrical</w:t>
+      </w:r>
+      <w:r>
+        <w:t xml:space="preserve"> case</w:t>
+      </w:r>
+      <w:r>
+        <w:t>,</w:t>
+      </w:r>
+      <w:r>
+        <w:t xml:space="preserve"> the</w:t>
+      </w:r>
+      <w:r>
+        <w:t xml:space="preserve"> stretching is always between the right side of </w:t>
+      </w:r>
+      <w:r>
+        <w:rPr>
+          <w:rFonts w:ascii="Abyssinica SIL" w:hAnsi="Abyssinica SIL" w:cs="Abyssinica SIL"/>
+        </w:rPr>
+        <w:t>፡</w:t>
+      </w:r>
+      <w:r>
+        <w:t xml:space="preserve"> </w:t>
+      </w:r>
+      <w:r>
+        <w:t>and the following word –</w:t>
+      </w:r>
+      <w:r>
+        <w:t xml:space="preserve">this style is </w:t>
+      </w:r>
+      <w:r>
+        <w:t>r</w:t>
+      </w:r>
+      <w:r>
+        <w:t>eferred to here as the “word bound</w:t>
+      </w:r>
+      <w:r>
+        <w:t>”</w:t>
+      </w:r>
+      <w:r>
+        <w:t xml:space="preserve"> justification</w:t>
+      </w:r>
+      <w:r>
+        <w:t>.</w:t>
+      </w:r>
+    </w:p>
+    <w:p>
+      <w:pPr>
         <w:pStyle w:val="Heading3"/>
         <w:rPr>
           <w:color w:val="auto"/>
@@ -27596,7 +28852,6 @@
         <w:rPr>
           <w:color w:val="auto"/>
         </w:rPr>
-        <w:lastRenderedPageBreak/>
         <w:t>Justification with Centered Wordspace and Punctuation</w:t>
       </w:r>
     </w:p>
@@ -32015,7 +33270,6 @@
           <w:sz w:val="24"/>
           <w:szCs w:val="24"/>
         </w:rPr>
-        <w:lastRenderedPageBreak/>
         <w:t>☐</w:t>
       </w:r>
       <w:r>
@@ -32330,24 +33584,151 @@
         <w:t>”</w:t>
       </w:r>
       <w:r>
-        <w:t>, follows a cardinal number. The ordinal marker is often, but not always, rendered in superscript form. The superscript practice is most prevalent with ordinals in western numerals, but is also applied with Ethiopic numerals.</w:t>
-      </w:r>
-    </w:p>
+        <w:t xml:space="preserve">, follows a cardinal number. The ordinal marker is often, but not always, rendered in superscript form. The superscript practice is most prevalent with ordinals in western numerals, but is also </w:t>
+      </w:r>
+      <w:r>
+        <w:t>applied with Ethiopic numerals.</w:t>
+      </w:r>
+    </w:p>
+    <w:tbl>
+      <w:tblPr>
+        <w:tblStyle w:val="TableGrid"/>
+        <w:tblW w:w="9576" w:type="dxa"/>
+        <w:tblInd w:w="720" w:type="dxa"/>
+        <w:tblBorders>
+          <w:top w:val="none" w:sz="0" w:space="0" w:color="auto"/>
+          <w:left w:val="none" w:sz="0" w:space="0" w:color="auto"/>
+          <w:bottom w:val="none" w:sz="0" w:space="0" w:color="auto"/>
+          <w:right w:val="none" w:sz="0" w:space="0" w:color="auto"/>
+          <w:insideH w:val="none" w:sz="0" w:space="0" w:color="auto"/>
+          <w:insideV w:val="none" w:sz="0" w:space="0" w:color="auto"/>
+        </w:tblBorders>
+        <w:tblLook w:val="04A0" w:firstRow="1" w:lastRow="0" w:firstColumn="1" w:lastColumn="0" w:noHBand="0" w:noVBand="1"/>
+      </w:tblPr>
+      <w:tblGrid>
+        <w:gridCol w:w="3948"/>
+        <w:gridCol w:w="5628"/>
+      </w:tblGrid>
+      <w:tr>
+        <w:tc>
+          <w:tcPr>
+            <w:tcW w:w="3948" w:type="dxa"/>
+          </w:tcPr>
+          <w:p>
+            <w:pPr>
+              <w:jc w:val="right"/>
+              <w:rPr>
+                <w:rFonts w:ascii="Abyssinica SIL" w:hAnsi="Abyssinica SIL" w:cs="Abyssinica SIL"/>
+                <w:sz w:val="40"/>
+                <w:szCs w:val="40"/>
+              </w:rPr>
+            </w:pPr>
+            <w:r>
+              <w:rPr>
+                <w:rFonts w:ascii="Abyssinica SIL" w:hAnsi="Abyssinica SIL" w:cs="Abyssinica SIL"/>
+                <w:sz w:val="40"/>
+                <w:szCs w:val="40"/>
+              </w:rPr>
+              <w:t>Regular ordinal:</w:t>
+            </w:r>
+          </w:p>
+        </w:tc>
+        <w:tc>
+          <w:tcPr>
+            <w:tcW w:w="5628" w:type="dxa"/>
+          </w:tcPr>
+          <w:p>
+            <w:r>
+              <w:rPr>
+                <w:rFonts w:ascii="Abyssinica SIL" w:hAnsi="Abyssinica SIL" w:cs="Abyssinica SIL"/>
+                <w:sz w:val="40"/>
+                <w:szCs w:val="40"/>
+              </w:rPr>
+              <w:t>፬ኛ</w:t>
+            </w:r>
+          </w:p>
+        </w:tc>
+      </w:tr>
+      <w:tr>
+        <w:tc>
+          <w:tcPr>
+            <w:tcW w:w="3948" w:type="dxa"/>
+          </w:tcPr>
+          <w:p>
+            <w:pPr>
+              <w:jc w:val="right"/>
+            </w:pPr>
+            <w:r>
+              <w:rPr>
+                <w:rFonts w:ascii="Abyssinica SIL" w:hAnsi="Abyssinica SIL" w:cs="Abyssinica SIL"/>
+                <w:sz w:val="40"/>
+                <w:szCs w:val="40"/>
+              </w:rPr>
+              <w:t>Superscript</w:t>
+            </w:r>
+            <w:r>
+              <w:rPr>
+                <w:rFonts w:ascii="Abyssinica SIL" w:hAnsi="Abyssinica SIL" w:cs="Abyssinica SIL"/>
+                <w:sz w:val="40"/>
+                <w:szCs w:val="40"/>
+              </w:rPr>
+              <w:t xml:space="preserve"> ordinal</w:t>
+            </w:r>
+            <w:r>
+              <w:rPr>
+                <w:rFonts w:ascii="Abyssinica SIL" w:hAnsi="Abyssinica SIL" w:cs="Abyssinica SIL"/>
+                <w:sz w:val="40"/>
+                <w:szCs w:val="40"/>
+              </w:rPr>
+              <w:t xml:space="preserve">: </w:t>
+            </w:r>
+            <w:r>
+              <w:rPr>
+                <w:rFonts w:ascii="Abyssinica SIL" w:hAnsi="Abyssinica SIL" w:cs="Abyssinica SIL"/>
+                <w:sz w:val="40"/>
+                <w:szCs w:val="40"/>
+              </w:rPr>
+              <w:t xml:space="preserve"> </w:t>
+            </w:r>
+          </w:p>
+        </w:tc>
+        <w:tc>
+          <w:tcPr>
+            <w:tcW w:w="5628" w:type="dxa"/>
+          </w:tcPr>
+          <w:p>
+            <w:r>
+              <w:rPr>
+                <w:rFonts w:ascii="Abyssinica SIL" w:hAnsi="Abyssinica SIL" w:cs="Abyssinica SIL"/>
+                <w:sz w:val="40"/>
+                <w:szCs w:val="40"/>
+              </w:rPr>
+              <w:t>፬</w:t>
+            </w:r>
+            <w:r>
+              <w:rPr>
+                <w:rFonts w:ascii="Abyssinica SIL" w:hAnsi="Abyssinica SIL" w:cs="Abyssinica SIL"/>
+                <w:sz w:val="40"/>
+                <w:szCs w:val="40"/>
+                <w:vertAlign w:val="superscript"/>
+              </w:rPr>
+              <w:t>ኛ</w:t>
+            </w:r>
+          </w:p>
+        </w:tc>
+      </w:tr>
+    </w:tbl>
+    <w:p/>
     <w:p>
       <w:pPr>
         <w:spacing w:after="240"/>
         <w:jc w:val="both"/>
         <w:rPr>
-          <w:i/>
-        </w:rPr>
-      </w:pPr>
-      <w:r>
-        <w:rPr>
-          <w:i/>
-          <w:highlight w:val="yellow"/>
-        </w:rPr>
-        <w:t>[TBD: Prepare comparative illustration samples for the size and vertical position differences]</w:t>
-      </w:r>
+          <w:rFonts w:ascii="Abyssinica SIL" w:hAnsi="Abyssinica SIL" w:cs="Abyssinica SIL"/>
+          <w:sz w:val="40"/>
+          <w:szCs w:val="40"/>
+        </w:rPr>
+      </w:pPr>
     </w:p>
     <w:p>
       <w:pPr>
@@ -35242,7 +36623,6 @@
           <w:sz w:val="24"/>
           <w:szCs w:val="24"/>
         </w:rPr>
-        <w:lastRenderedPageBreak/>
         <w:t>☐</w:t>
       </w:r>
       <w:r>
@@ -35332,6 +36712,7 @@
           <w:rFonts w:eastAsia="Times New Roman" w:cs="Times New Roman"/>
           <w:iCs/>
         </w:rPr>
+        <w:lastRenderedPageBreak/>
         <w:t>Of historic interest:</w:t>
       </w:r>
       <w:r>
@@ -35412,16 +36793,34 @@
         <w:jc w:val="both"/>
       </w:pPr>
       <w:r>
-        <w:t>Both pre</w:t>
-      </w:r>
-      <w:r>
-        <w:t>-</w:t>
-      </w:r>
-      <w:r>
-        <w:t>composed and mid-line ellipses are</w:t>
-      </w:r>
-      <w:r>
-        <w:t xml:space="preserve"> found in Ethiopic literature. The presence of one over the other may simply be an artifact of the publishing technology and not necessarily in line with the publisher's preference.</w:t>
+        <w:t xml:space="preserve">Both </w:t>
+      </w:r>
+      <w:r>
+        <w:t>punctuation-baseline and</w:t>
+      </w:r>
+      <w:r>
+        <w:t xml:space="preserve"> </w:t>
+      </w:r>
+      <w:r>
+        <w:t xml:space="preserve">raised </w:t>
+      </w:r>
+      <w:r>
+        <w:t>ellipses are</w:t>
+      </w:r>
+      <w:r>
+        <w:t xml:space="preserve"> found in Ethiopic literature. </w:t>
+      </w:r>
+      <w:r>
+        <w:t xml:space="preserve">In Ethiopic publishing ellipsis may have anywhere from 3 to 6 dots used regularly.  </w:t>
+      </w:r>
+      <w:r>
+        <w:t xml:space="preserve">The presence of one </w:t>
+      </w:r>
+      <w:r>
+        <w:t xml:space="preserve">style </w:t>
+      </w:r>
+      <w:r>
+        <w:t>over the other may simply be an artifact of the publishing technology and not necessarily in line with the publisher's preference.</w:t>
       </w:r>
     </w:p>
     <w:p>
@@ -35431,31 +36830,71 @@
     </w:p>
     <w:p>
       <w:pPr>
-        <w:jc w:val="both"/>
-        <w:rPr>
-          <w:i/>
-        </w:rPr>
-      </w:pPr>
-      <w:r>
-        <w:rPr>
-          <w:i/>
-          <w:highlight w:val="yellow"/>
-        </w:rPr>
-        <w:t>[T</w:t>
-      </w:r>
-      <w:r>
-        <w:rPr>
-          <w:i/>
-          <w:highlight w:val="yellow"/>
-        </w:rPr>
-        <w:t>BD: Need an image to illustrate</w:t>
-      </w:r>
-      <w:r>
-        <w:rPr>
-          <w:i/>
-          <w:highlight w:val="yellow"/>
-        </w:rPr>
-        <w:t xml:space="preserve"> the difference in the two styles.]</w:t>
+        <w:rPr>
+          <w:b/>
+          <w:u w:val="single"/>
+        </w:rPr>
+      </w:pPr>
+    </w:p>
+    <w:p>
+      <w:r>
+        <w:rPr>
+          <w:noProof/>
+        </w:rPr>
+        <w:drawing>
+          <wp:inline distT="0" distB="0" distL="0" distR="0" wp14:anchorId="726CE783" wp14:editId="1391D6C6">
+            <wp:extent cx="5943600" cy="1043940"/>
+            <wp:effectExtent l="19050" t="19050" r="19050" b="22860"/>
+            <wp:docPr id="35" name="Picture 35"/>
+            <wp:cNvGraphicFramePr>
+              <a:graphicFrameLocks xmlns:a="http://schemas.openxmlformats.org/drawingml/2006/main" noChangeAspect="1"/>
+            </wp:cNvGraphicFramePr>
+            <a:graphic xmlns:a="http://schemas.openxmlformats.org/drawingml/2006/main">
+              <a:graphicData uri="http://schemas.openxmlformats.org/drawingml/2006/picture">
+                <pic:pic xmlns:pic="http://schemas.openxmlformats.org/drawingml/2006/picture">
+                  <pic:nvPicPr>
+                    <pic:cNvPr id="0" name="raised-ellipsis.png"/>
+                    <pic:cNvPicPr/>
+                  </pic:nvPicPr>
+                  <pic:blipFill>
+                    <a:blip r:embed="rId25">
+                      <a:extLst>
+                        <a:ext uri="{28A0092B-C50C-407E-A947-70E740481C1C}">
+                          <a14:useLocalDpi xmlns:a14="http://schemas.microsoft.com/office/drawing/2010/main" val="0"/>
+                        </a:ext>
+                      </a:extLst>
+                    </a:blip>
+                    <a:stretch>
+                      <a:fillRect/>
+                    </a:stretch>
+                  </pic:blipFill>
+                  <pic:spPr>
+                    <a:xfrm>
+                      <a:off x="0" y="0"/>
+                      <a:ext cx="5943600" cy="1043940"/>
+                    </a:xfrm>
+                    <a:prstGeom prst="rect">
+                      <a:avLst/>
+                    </a:prstGeom>
+                    <a:ln>
+                      <a:solidFill>
+                        <a:schemeClr val="tx1"/>
+                      </a:solidFill>
+                    </a:ln>
+                  </pic:spPr>
+                </pic:pic>
+              </a:graphicData>
+            </a:graphic>
+          </wp:inline>
+        </w:drawing>
+      </w:r>
+    </w:p>
+    <w:p>
+      <w:pPr>
+        <w:jc w:val="center"/>
+      </w:pPr>
+      <w:r>
+        <w:t>Example: Raised 4-dot ellipsis.</w:t>
       </w:r>
     </w:p>
     <w:p>
@@ -35504,7 +36943,14 @@
           <w:sz w:val="24"/>
           <w:szCs w:val="24"/>
         </w:rPr>
-        <w:t>Which ellipsis form is the preferred as the default?</w:t>
+        <w:t>How many dots should be in an ellipsis</w:t>
+      </w:r>
+      <w:r>
+        <w:rPr>
+          <w:sz w:val="24"/>
+          <w:szCs w:val="24"/>
+        </w:rPr>
+        <w:t>?</w:t>
       </w:r>
       <w:r>
         <w:rPr>
@@ -35537,7 +36983,35 @@
           <w:sz w:val="24"/>
           <w:szCs w:val="24"/>
         </w:rPr>
-        <w:t xml:space="preserve">  pre-composed    </w:t>
+        <w:t xml:space="preserve">  </w:t>
+      </w:r>
+      <w:r>
+        <w:rPr>
+          <w:sz w:val="24"/>
+          <w:szCs w:val="24"/>
+        </w:rPr>
+        <w:t>3</w:t>
+      </w:r>
+      <w:r>
+        <w:rPr>
+          <w:sz w:val="24"/>
+          <w:szCs w:val="24"/>
+        </w:rPr>
+        <w:t xml:space="preserve"> </w:t>
+      </w:r>
+      <w:r>
+        <w:rPr>
+          <w:sz w:val="24"/>
+          <w:szCs w:val="24"/>
+        </w:rPr>
+        <w:t>(English standard)</w:t>
+      </w:r>
+      <w:r>
+        <w:rPr>
+          <w:sz w:val="24"/>
+          <w:szCs w:val="24"/>
+        </w:rPr>
+        <w:t xml:space="preserve">   </w:t>
       </w:r>
       <w:r>
         <w:rPr>
@@ -35560,7 +37034,21 @@
           <w:sz w:val="24"/>
           <w:szCs w:val="24"/>
         </w:rPr>
-        <w:t xml:space="preserve">  mid-line    </w:t>
+        <w:t xml:space="preserve">  </w:t>
+      </w:r>
+      <w:r>
+        <w:rPr>
+          <w:sz w:val="24"/>
+          <w:szCs w:val="24"/>
+        </w:rPr>
+        <w:t>Author’s choice</w:t>
+      </w:r>
+      <w:r>
+        <w:rPr>
+          <w:sz w:val="24"/>
+          <w:szCs w:val="24"/>
+        </w:rPr>
+        <w:t xml:space="preserve">   </w:t>
       </w:r>
       <w:r>
         <w:rPr>
@@ -35624,41 +37112,136 @@
           <w:sz w:val="24"/>
           <w:szCs w:val="24"/>
         </w:rPr>
-        <w:t>How much spacing between dots is desirable?</w:t>
-      </w:r>
-    </w:p>
-    <w:p>
-      <w:pPr>
-        <w:ind w:left="360"/>
-      </w:pPr>
+        <w:t xml:space="preserve">Which ellipsis </w:t>
+      </w:r>
+      <w:r>
+        <w:rPr>
+          <w:sz w:val="24"/>
+          <w:szCs w:val="24"/>
+        </w:rPr>
+        <w:t>position</w:t>
+      </w:r>
+      <w:r>
+        <w:rPr>
+          <w:sz w:val="24"/>
+          <w:szCs w:val="24"/>
+        </w:rPr>
+        <w:t xml:space="preserve"> is the preferred as the default?</w:t>
+      </w:r>
+      <w:r>
+        <w:rPr>
+          <w:rFonts w:eastAsia="Times New Roman" w:cs="Times New Roman"/>
+          <w:iCs/>
+          <w:color w:val="000000" w:themeColor="text1"/>
+          <w:sz w:val="24"/>
+          <w:szCs w:val="24"/>
+        </w:rPr>
+        <w:br/>
+      </w:r>
       <w:r>
         <w:rPr>
           <w:rFonts w:ascii="Arial Unicode MS" w:eastAsia="Arial Unicode MS" w:hAnsi="Arial Unicode MS" w:cs="Arial Unicode MS" w:hint="eastAsia"/>
+          <w:sz w:val="24"/>
+          <w:szCs w:val="24"/>
         </w:rPr>
         <w:t>☐</w:t>
       </w:r>
       <w:r>
         <w:rPr>
           <w:rFonts w:ascii="Arial Unicode MS" w:eastAsia="Arial Unicode MS" w:hAnsi="Arial Unicode MS" w:cs="Arial Unicode MS"/>
+          <w:sz w:val="24"/>
+          <w:szCs w:val="24"/>
         </w:rPr>
         <w:t xml:space="preserve"> </w:t>
       </w:r>
       <w:r>
-        <w:t xml:space="preserve">  Same as for English   </w:t>
+        <w:rPr>
+          <w:sz w:val="24"/>
+          <w:szCs w:val="24"/>
+        </w:rPr>
+        <w:t xml:space="preserve">  </w:t>
+      </w:r>
+      <w:r>
+        <w:rPr>
+          <w:sz w:val="24"/>
+          <w:szCs w:val="24"/>
+        </w:rPr>
+        <w:t>Bottom aligned with other punctuation</w:t>
+      </w:r>
+      <w:r>
+        <w:rPr>
+          <w:sz w:val="24"/>
+          <w:szCs w:val="24"/>
+        </w:rPr>
+        <w:t xml:space="preserve">    </w:t>
       </w:r>
       <w:r>
         <w:rPr>
           <w:rFonts w:ascii="Arial Unicode MS" w:eastAsia="Arial Unicode MS" w:hAnsi="Arial Unicode MS" w:cs="Arial Unicode MS" w:hint="eastAsia"/>
+          <w:sz w:val="24"/>
+          <w:szCs w:val="24"/>
         </w:rPr>
         <w:t>☐</w:t>
       </w:r>
       <w:r>
         <w:rPr>
           <w:rFonts w:ascii="Arial Unicode MS" w:eastAsia="Arial Unicode MS" w:hAnsi="Arial Unicode MS" w:cs="Arial Unicode MS"/>
+          <w:sz w:val="24"/>
+          <w:szCs w:val="24"/>
         </w:rPr>
         <w:t xml:space="preserve"> </w:t>
       </w:r>
       <w:r>
+        <w:rPr>
+          <w:sz w:val="24"/>
+          <w:szCs w:val="24"/>
+        </w:rPr>
+        <w:t xml:space="preserve">  </w:t>
+      </w:r>
+      <w:r>
+        <w:rPr>
+          <w:sz w:val="24"/>
+          <w:szCs w:val="24"/>
+        </w:rPr>
+        <w:t>R</w:t>
+      </w:r>
+      <w:bookmarkStart w:id="0" w:name="_GoBack"/>
+      <w:bookmarkEnd w:id="0"/>
+      <w:r>
+        <w:rPr>
+          <w:sz w:val="24"/>
+          <w:szCs w:val="24"/>
+        </w:rPr>
+        <w:t>aised</w:t>
+      </w:r>
+      <w:r>
+        <w:rPr>
+          <w:sz w:val="24"/>
+          <w:szCs w:val="24"/>
+        </w:rPr>
+        <w:t xml:space="preserve">    </w:t>
+      </w:r>
+      <w:r>
+        <w:rPr>
+          <w:rFonts w:ascii="Arial Unicode MS" w:eastAsia="Arial Unicode MS" w:hAnsi="Arial Unicode MS" w:cs="Arial Unicode MS" w:hint="eastAsia"/>
+          <w:sz w:val="24"/>
+          <w:szCs w:val="24"/>
+        </w:rPr>
+        <w:t>☐</w:t>
+      </w:r>
+      <w:r>
+        <w:rPr>
+          <w:rFonts w:ascii="Arial Unicode MS" w:eastAsia="Arial Unicode MS" w:hAnsi="Arial Unicode MS" w:cs="Arial Unicode MS"/>
+          <w:sz w:val="24"/>
+          <w:szCs w:val="24"/>
+        </w:rPr>
+        <w:t xml:space="preserve"> </w:t>
+      </w:r>
+      <w:r>
+        <w:rPr>
+          <w:sz w:val="24"/>
+          <w:szCs w:val="24"/>
+        </w:rPr>
         <w:t xml:space="preserve">Other (Please Explain):  </w:t>
       </w:r>
       <w:r>
@@ -35666,8 +37249,20 @@
           <w:rFonts w:eastAsia="Times New Roman" w:cs="Times New Roman"/>
           <w:iCs/>
           <w:color w:val="000000" w:themeColor="text1"/>
-        </w:rPr>
-        <w:t xml:space="preserve"> _________________________________________________________________________________________</w:t>
+          <w:sz w:val="24"/>
+          <w:szCs w:val="24"/>
+        </w:rPr>
+        <w:t xml:space="preserve"> _________________________________________________________________</w:t>
+      </w:r>
+      <w:r>
+        <w:rPr>
+          <w:rFonts w:eastAsia="Times New Roman" w:cs="Times New Roman"/>
+          <w:iCs/>
+          <w:color w:val="000000" w:themeColor="text1"/>
+          <w:sz w:val="24"/>
+          <w:szCs w:val="24"/>
+        </w:rPr>
+        <w:t>____________________________</w:t>
       </w:r>
     </w:p>
     <w:p>
@@ -35688,120 +37283,41 @@
           <w:sz w:val="24"/>
           <w:szCs w:val="24"/>
         </w:rPr>
-        <w:t>What shape is preferred for the ellipsis dots</w:t>
-      </w:r>
-      <w:r>
-        <w:rPr>
-          <w:sz w:val="24"/>
-          <w:szCs w:val="24"/>
-        </w:rPr>
-        <w:t>?</w:t>
-      </w:r>
-    </w:p>
-    <w:p>
-      <w:pPr>
-        <w:pStyle w:val="ListParagraph"/>
+        <w:t>How much spacing between dots is desirable?</w:t>
+      </w:r>
+    </w:p>
+    <w:p>
+      <w:pPr>
         <w:ind w:left="360"/>
-        <w:rPr>
-          <w:sz w:val="24"/>
-          <w:szCs w:val="24"/>
-        </w:rPr>
       </w:pPr>
       <w:r>
         <w:rPr>
           <w:rFonts w:ascii="Arial Unicode MS" w:eastAsia="Arial Unicode MS" w:hAnsi="Arial Unicode MS" w:cs="Arial Unicode MS" w:hint="eastAsia"/>
-          <w:sz w:val="24"/>
-          <w:szCs w:val="24"/>
         </w:rPr>
         <w:t>☐</w:t>
       </w:r>
       <w:r>
         <w:rPr>
           <w:rFonts w:ascii="Arial Unicode MS" w:eastAsia="Arial Unicode MS" w:hAnsi="Arial Unicode MS" w:cs="Arial Unicode MS"/>
-          <w:sz w:val="24"/>
-          <w:szCs w:val="24"/>
         </w:rPr>
         <w:t xml:space="preserve"> </w:t>
       </w:r>
       <w:r>
-        <w:rPr>
-          <w:sz w:val="24"/>
-          <w:szCs w:val="24"/>
-        </w:rPr>
-        <w:t xml:space="preserve">  </w:t>
-      </w:r>
-      <w:r>
-        <w:rPr>
-          <w:sz w:val="24"/>
-          <w:szCs w:val="24"/>
-        </w:rPr>
-        <w:t>C</w:t>
-      </w:r>
-      <w:r>
-        <w:rPr>
-          <w:sz w:val="24"/>
-          <w:szCs w:val="24"/>
-        </w:rPr>
-        <w:t xml:space="preserve">ircles   </w:t>
+        <w:t xml:space="preserve">  Same as for English   </w:t>
       </w:r>
       <w:r>
         <w:rPr>
           <w:rFonts w:ascii="Arial Unicode MS" w:eastAsia="Arial Unicode MS" w:hAnsi="Arial Unicode MS" w:cs="Arial Unicode MS" w:hint="eastAsia"/>
-          <w:sz w:val="24"/>
-          <w:szCs w:val="24"/>
         </w:rPr>
         <w:t>☐</w:t>
       </w:r>
       <w:r>
         <w:rPr>
           <w:rFonts w:ascii="Arial Unicode MS" w:eastAsia="Arial Unicode MS" w:hAnsi="Arial Unicode MS" w:cs="Arial Unicode MS"/>
-          <w:sz w:val="24"/>
-          <w:szCs w:val="24"/>
         </w:rPr>
         <w:t xml:space="preserve"> </w:t>
       </w:r>
       <w:r>
-        <w:rPr>
-          <w:sz w:val="24"/>
-          <w:szCs w:val="24"/>
-        </w:rPr>
-        <w:t xml:space="preserve">  </w:t>
-      </w:r>
-      <w:r>
-        <w:rPr>
-          <w:sz w:val="24"/>
-          <w:szCs w:val="24"/>
-        </w:rPr>
-        <w:t>S</w:t>
-      </w:r>
-      <w:r>
-        <w:rPr>
-          <w:sz w:val="24"/>
-          <w:szCs w:val="24"/>
-        </w:rPr>
-        <w:t xml:space="preserve">quares    </w:t>
-      </w:r>
-      <w:r>
-        <w:rPr>
-          <w:rFonts w:ascii="Arial Unicode MS" w:eastAsia="Arial Unicode MS" w:hAnsi="Arial Unicode MS" w:cs="Arial Unicode MS" w:hint="eastAsia"/>
-          <w:sz w:val="24"/>
-          <w:szCs w:val="24"/>
-        </w:rPr>
-        <w:t>☐</w:t>
-      </w:r>
-      <w:r>
-        <w:rPr>
-          <w:rFonts w:ascii="Arial Unicode MS" w:eastAsia="Arial Unicode MS" w:hAnsi="Arial Unicode MS" w:cs="Arial Unicode MS"/>
-          <w:sz w:val="24"/>
-          <w:szCs w:val="24"/>
-        </w:rPr>
-        <w:t xml:space="preserve"> </w:t>
-      </w:r>
-      <w:r>
-        <w:rPr>
-          <w:sz w:val="24"/>
-          <w:szCs w:val="24"/>
-        </w:rPr>
         <w:t xml:space="preserve">Other (Please Explain):  </w:t>
       </w:r>
       <w:r>
@@ -35809,20 +37325,8 @@
           <w:rFonts w:eastAsia="Times New Roman" w:cs="Times New Roman"/>
           <w:iCs/>
           <w:color w:val="000000" w:themeColor="text1"/>
-          <w:sz w:val="24"/>
-          <w:szCs w:val="24"/>
-        </w:rPr>
-        <w:t xml:space="preserve"> _________________________________________________________________</w:t>
-      </w:r>
-      <w:r>
-        <w:rPr>
-          <w:rFonts w:eastAsia="Times New Roman" w:cs="Times New Roman"/>
-          <w:iCs/>
-          <w:color w:val="000000" w:themeColor="text1"/>
-          <w:sz w:val="24"/>
-          <w:szCs w:val="24"/>
-        </w:rPr>
-        <w:t>____________________________</w:t>
+        </w:rPr>
+        <w:t xml:space="preserve"> _________________________________________________________________________________________</w:t>
       </w:r>
     </w:p>
     <w:p>
@@ -35843,36 +37347,14 @@
           <w:sz w:val="24"/>
           <w:szCs w:val="24"/>
         </w:rPr>
-        <w:t xml:space="preserve">What spacing (if any) </w:t>
-      </w:r>
-      <w:r>
-        <w:rPr>
-          <w:i/>
-          <w:sz w:val="24"/>
-          <w:szCs w:val="24"/>
-        </w:rPr>
-        <w:t>before</w:t>
-      </w:r>
-      <w:r>
-        <w:rPr>
-          <w:sz w:val="24"/>
-          <w:szCs w:val="24"/>
-        </w:rPr>
-        <w:t xml:space="preserve"> </w:t>
-      </w:r>
-      <w:r>
-        <w:rPr>
-          <w:sz w:val="24"/>
-          <w:szCs w:val="24"/>
-        </w:rPr>
-        <w:t>the ellipsis</w:t>
-      </w:r>
-      <w:r>
-        <w:rPr>
-          <w:sz w:val="24"/>
-          <w:szCs w:val="24"/>
-        </w:rPr>
-        <w:t xml:space="preserve"> dots?</w:t>
+        <w:t>What shape is preferred for the ellipsis dots</w:t>
+      </w:r>
+      <w:r>
+        <w:rPr>
+          <w:sz w:val="24"/>
+          <w:szCs w:val="24"/>
+        </w:rPr>
+        <w:t>?</w:t>
       </w:r>
     </w:p>
     <w:p>
@@ -35905,7 +37387,21 @@
           <w:sz w:val="24"/>
           <w:szCs w:val="24"/>
         </w:rPr>
-        <w:t xml:space="preserve">  None   </w:t>
+        <w:t xml:space="preserve">  </w:t>
+      </w:r>
+      <w:r>
+        <w:rPr>
+          <w:sz w:val="24"/>
+          <w:szCs w:val="24"/>
+        </w:rPr>
+        <w:t>C</w:t>
+      </w:r>
+      <w:r>
+        <w:rPr>
+          <w:sz w:val="24"/>
+          <w:szCs w:val="24"/>
+        </w:rPr>
+        <w:t xml:space="preserve">ircles   </w:t>
       </w:r>
       <w:r>
         <w:rPr>
@@ -35928,7 +37424,21 @@
           <w:sz w:val="24"/>
           <w:szCs w:val="24"/>
         </w:rPr>
-        <w:t xml:space="preserve">  regular space   </w:t>
+        <w:t xml:space="preserve">  </w:t>
+      </w:r>
+      <w:r>
+        <w:rPr>
+          <w:sz w:val="24"/>
+          <w:szCs w:val="24"/>
+        </w:rPr>
+        <w:t>S</w:t>
+      </w:r>
+      <w:r>
+        <w:rPr>
+          <w:sz w:val="24"/>
+          <w:szCs w:val="24"/>
+        </w:rPr>
+        <w:t xml:space="preserve">quares    </w:t>
       </w:r>
       <w:r>
         <w:rPr>
@@ -35951,30 +37461,7 @@
           <w:sz w:val="24"/>
           <w:szCs w:val="24"/>
         </w:rPr>
-        <w:t xml:space="preserve">  punctuation space   </w:t>
-      </w:r>
-      <w:r>
-        <w:rPr>
-          <w:rFonts w:ascii="Arial Unicode MS" w:eastAsia="Arial Unicode MS" w:hAnsi="Arial Unicode MS" w:cs="Arial Unicode MS" w:hint="eastAsia"/>
-          <w:sz w:val="24"/>
-          <w:szCs w:val="24"/>
-        </w:rPr>
-        <w:t>☐</w:t>
-      </w:r>
-      <w:r>
-        <w:rPr>
-          <w:rFonts w:ascii="Arial Unicode MS" w:eastAsia="Arial Unicode MS" w:hAnsi="Arial Unicode MS" w:cs="Arial Unicode MS"/>
-          <w:sz w:val="24"/>
-          <w:szCs w:val="24"/>
-        </w:rPr>
-        <w:t xml:space="preserve"> </w:t>
-      </w:r>
-      <w:r>
-        <w:rPr>
-          <w:sz w:val="24"/>
-          <w:szCs w:val="24"/>
-        </w:rPr>
-        <w:t xml:space="preserve">  Other (Please Explain):  </w:t>
+        <w:t xml:space="preserve">Other (Please Explain):  </w:t>
       </w:r>
       <w:r>
         <w:rPr>
@@ -36023,14 +37510,28 @@
           <w:sz w:val="24"/>
           <w:szCs w:val="24"/>
         </w:rPr>
-        <w:t>after</w:t>
-      </w:r>
-      <w:r>
-        <w:rPr>
-          <w:sz w:val="24"/>
-          <w:szCs w:val="24"/>
-        </w:rPr>
-        <w:t xml:space="preserve"> the ellipsis dots?</w:t>
+        <w:t>before</w:t>
+      </w:r>
+      <w:r>
+        <w:rPr>
+          <w:sz w:val="24"/>
+          <w:szCs w:val="24"/>
+        </w:rPr>
+        <w:t xml:space="preserve"> </w:t>
+      </w:r>
+      <w:r>
+        <w:rPr>
+          <w:sz w:val="24"/>
+          <w:szCs w:val="24"/>
+        </w:rPr>
+        <w:t>the ellipsis</w:t>
+      </w:r>
+      <w:r>
+        <w:rPr>
+          <w:sz w:val="24"/>
+          <w:szCs w:val="24"/>
+        </w:rPr>
+        <w:t xml:space="preserve"> dots?</w:t>
       </w:r>
     </w:p>
     <w:p>
@@ -36048,6 +37549,165 @@
           <w:sz w:val="24"/>
           <w:szCs w:val="24"/>
         </w:rPr>
+        <w:t>☐</w:t>
+      </w:r>
+      <w:r>
+        <w:rPr>
+          <w:rFonts w:ascii="Arial Unicode MS" w:eastAsia="Arial Unicode MS" w:hAnsi="Arial Unicode MS" w:cs="Arial Unicode MS"/>
+          <w:sz w:val="24"/>
+          <w:szCs w:val="24"/>
+        </w:rPr>
+        <w:t xml:space="preserve"> </w:t>
+      </w:r>
+      <w:r>
+        <w:rPr>
+          <w:sz w:val="24"/>
+          <w:szCs w:val="24"/>
+        </w:rPr>
+        <w:t xml:space="preserve">  None   </w:t>
+      </w:r>
+      <w:r>
+        <w:rPr>
+          <w:rFonts w:ascii="Arial Unicode MS" w:eastAsia="Arial Unicode MS" w:hAnsi="Arial Unicode MS" w:cs="Arial Unicode MS" w:hint="eastAsia"/>
+          <w:sz w:val="24"/>
+          <w:szCs w:val="24"/>
+        </w:rPr>
+        <w:t>☐</w:t>
+      </w:r>
+      <w:r>
+        <w:rPr>
+          <w:rFonts w:ascii="Arial Unicode MS" w:eastAsia="Arial Unicode MS" w:hAnsi="Arial Unicode MS" w:cs="Arial Unicode MS"/>
+          <w:sz w:val="24"/>
+          <w:szCs w:val="24"/>
+        </w:rPr>
+        <w:t xml:space="preserve"> </w:t>
+      </w:r>
+      <w:r>
+        <w:rPr>
+          <w:sz w:val="24"/>
+          <w:szCs w:val="24"/>
+        </w:rPr>
+        <w:t xml:space="preserve">  regular space   </w:t>
+      </w:r>
+      <w:r>
+        <w:rPr>
+          <w:rFonts w:ascii="Arial Unicode MS" w:eastAsia="Arial Unicode MS" w:hAnsi="Arial Unicode MS" w:cs="Arial Unicode MS" w:hint="eastAsia"/>
+          <w:sz w:val="24"/>
+          <w:szCs w:val="24"/>
+        </w:rPr>
+        <w:t>☐</w:t>
+      </w:r>
+      <w:r>
+        <w:rPr>
+          <w:rFonts w:ascii="Arial Unicode MS" w:eastAsia="Arial Unicode MS" w:hAnsi="Arial Unicode MS" w:cs="Arial Unicode MS"/>
+          <w:sz w:val="24"/>
+          <w:szCs w:val="24"/>
+        </w:rPr>
+        <w:t xml:space="preserve"> </w:t>
+      </w:r>
+      <w:r>
+        <w:rPr>
+          <w:sz w:val="24"/>
+          <w:szCs w:val="24"/>
+        </w:rPr>
+        <w:t xml:space="preserve">  punctuation space   </w:t>
+      </w:r>
+      <w:r>
+        <w:rPr>
+          <w:rFonts w:ascii="Arial Unicode MS" w:eastAsia="Arial Unicode MS" w:hAnsi="Arial Unicode MS" w:cs="Arial Unicode MS" w:hint="eastAsia"/>
+          <w:sz w:val="24"/>
+          <w:szCs w:val="24"/>
+        </w:rPr>
+        <w:t>☐</w:t>
+      </w:r>
+      <w:r>
+        <w:rPr>
+          <w:rFonts w:ascii="Arial Unicode MS" w:eastAsia="Arial Unicode MS" w:hAnsi="Arial Unicode MS" w:cs="Arial Unicode MS"/>
+          <w:sz w:val="24"/>
+          <w:szCs w:val="24"/>
+        </w:rPr>
+        <w:t xml:space="preserve"> </w:t>
+      </w:r>
+      <w:r>
+        <w:rPr>
+          <w:sz w:val="24"/>
+          <w:szCs w:val="24"/>
+        </w:rPr>
+        <w:t xml:space="preserve">  Other (Please Explain):  </w:t>
+      </w:r>
+      <w:r>
+        <w:rPr>
+          <w:rFonts w:eastAsia="Times New Roman" w:cs="Times New Roman"/>
+          <w:iCs/>
+          <w:color w:val="000000" w:themeColor="text1"/>
+          <w:sz w:val="24"/>
+          <w:szCs w:val="24"/>
+        </w:rPr>
+        <w:t xml:space="preserve"> _________________________________________________________________</w:t>
+      </w:r>
+      <w:r>
+        <w:rPr>
+          <w:rFonts w:eastAsia="Times New Roman" w:cs="Times New Roman"/>
+          <w:iCs/>
+          <w:color w:val="000000" w:themeColor="text1"/>
+          <w:sz w:val="24"/>
+          <w:szCs w:val="24"/>
+        </w:rPr>
+        <w:t>____________________________</w:t>
+      </w:r>
+    </w:p>
+    <w:p>
+      <w:pPr>
+        <w:pStyle w:val="ListParagraph"/>
+        <w:numPr>
+          <w:ilvl w:val="0"/>
+          <w:numId w:val="19"/>
+        </w:numPr>
+        <w:ind w:left="360"/>
+        <w:rPr>
+          <w:sz w:val="24"/>
+          <w:szCs w:val="24"/>
+        </w:rPr>
+      </w:pPr>
+      <w:r>
+        <w:rPr>
+          <w:sz w:val="24"/>
+          <w:szCs w:val="24"/>
+        </w:rPr>
+        <w:t xml:space="preserve">What spacing (if any) </w:t>
+      </w:r>
+      <w:r>
+        <w:rPr>
+          <w:i/>
+          <w:sz w:val="24"/>
+          <w:szCs w:val="24"/>
+        </w:rPr>
+        <w:t>after</w:t>
+      </w:r>
+      <w:r>
+        <w:rPr>
+          <w:sz w:val="24"/>
+          <w:szCs w:val="24"/>
+        </w:rPr>
+        <w:t xml:space="preserve"> the ellipsis dots?</w:t>
+      </w:r>
+    </w:p>
+    <w:p>
+      <w:pPr>
+        <w:pStyle w:val="ListParagraph"/>
+        <w:ind w:left="360"/>
+        <w:rPr>
+          <w:sz w:val="24"/>
+          <w:szCs w:val="24"/>
+        </w:rPr>
+      </w:pPr>
+      <w:r>
+        <w:rPr>
+          <w:rFonts w:ascii="Arial Unicode MS" w:eastAsia="Arial Unicode MS" w:hAnsi="Arial Unicode MS" w:cs="Arial Unicode MS" w:hint="eastAsia"/>
+          <w:sz w:val="24"/>
+          <w:szCs w:val="24"/>
+        </w:rPr>
+        <w:lastRenderedPageBreak/>
         <w:t>☐</w:t>
       </w:r>
       <w:r>
@@ -36894,13 +38554,10 @@
       </w:pPr>
     </w:p>
     <w:p/>
-    <w:p>
-      <w:bookmarkStart w:id="0" w:name="_GoBack"/>
-      <w:bookmarkEnd w:id="0"/>
-    </w:p>
+    <w:p/>
     <w:sectPr>
       <w:pgSz w:w="12240" w:h="15840"/>
-      <w:pgMar w:top="1440" w:right="1800" w:bottom="1440" w:left="1800" w:header="720" w:footer="720" w:gutter="0"/>
+      <w:pgMar w:top="1440" w:right="1440" w:bottom="1440" w:left="1440" w:header="720" w:footer="720" w:gutter="0"/>
       <w:cols w:space="720"/>
       <w:docGrid w:linePitch="360"/>
     </w:sectPr>
@@ -42303,6 +43960,7 @@
   <w:style w:type="character" w:default="1" w:styleId="DefaultParagraphFont">
     <w:name w:val="Default Paragraph Font"/>
     <w:uiPriority w:val="1"/>
+    <w:semiHidden/>
     <w:unhideWhenUsed/>
   </w:style>
   <w:style w:type="table" w:default="1" w:styleId="TableNormal">
@@ -43133,6 +44791,7 @@
   <w:style w:type="character" w:default="1" w:styleId="DefaultParagraphFont">
     <w:name w:val="Default Paragraph Font"/>
     <w:uiPriority w:val="1"/>
+    <w:semiHidden/>
     <w:unhideWhenUsed/>
   </w:style>
   <w:style w:type="table" w:default="1" w:styleId="TableNormal">
@@ -43885,7 +45544,7 @@
 </file>
 
 <file path=customXml/itemProps1.xml><?xml version="1.0" encoding="utf-8"?>
-<ds:datastoreItem xmlns:ds="http://schemas.openxmlformats.org/officeDocument/2006/customXml" ds:itemID="{4862E219-2AF5-4D8D-BDE9-AA31D74D4ABD}">
+<ds:datastoreItem xmlns:ds="http://schemas.openxmlformats.org/officeDocument/2006/customXml" ds:itemID="{ACD4512E-6783-46D1-9C76-157F90167A78}">
   <ds:schemaRefs>
     <ds:schemaRef ds:uri="http://schemas.openxmlformats.org/officeDocument/2006/bibliography"/>
   </ds:schemaRefs>

</xml_diff>